<commit_message>
refactor: significant reworking of object questions, template objects, and interview control block
</commit_message>
<xml_diff>
--- a/docassemble/MLHStatutoryWill/data/templates/michigan_statutory_will.docx
+++ b/docassemble/MLHStatutoryWill/data/templates/michigan_statutory_will.docx
@@ -98,19 +98,19 @@
           <w:sz w:val="20"/>
           <w:szCs w:val="20"/>
         </w:rPr>
-        <w:t xml:space="preserve">4. This will </w:t>
-      </w:r>
-      <w:proofErr w:type="gramStart"/>
-      <w:r>
+        <w:t>4. This will has no effect on jointly held assets, on retirement plan benefits, or on life insurance on your life if you have named a beneficiary who survives you.</w:t>
+      </w:r>
+    </w:p>
+    <w:p>
+      <w:pPr>
+        <w:spacing w:after="200" w:line="360" w:lineRule="auto"/>
         <w:rPr>
           <w:rFonts w:asciiTheme="minorHAnsi" w:hAnsiTheme="minorHAnsi"/>
           <w:b/>
           <w:sz w:val="20"/>
           <w:szCs w:val="20"/>
         </w:rPr>
-        <w:t>has</w:t>
-      </w:r>
-      <w:proofErr w:type="gramEnd"/>
+      </w:pPr>
       <w:r>
         <w:rPr>
           <w:rFonts w:asciiTheme="minorHAnsi" w:hAnsiTheme="minorHAnsi"/>
@@ -118,7 +118,7 @@
           <w:sz w:val="20"/>
           <w:szCs w:val="20"/>
         </w:rPr>
-        <w:t xml:space="preserve"> no effect on jointly held assets, on retirement plan benefits, or on life insurance on your life if you have named a beneficiary who survives you.</w:t>
+        <w:t>5. This will is not designed to reduce estate taxes or fees.</w:t>
       </w:r>
     </w:p>
     <w:p>
@@ -138,67 +138,7 @@
           <w:sz w:val="20"/>
           <w:szCs w:val="20"/>
         </w:rPr>
-        <w:t xml:space="preserve">5. This will </w:t>
-      </w:r>
-      <w:proofErr w:type="gramStart"/>
-      <w:r>
-        <w:rPr>
-          <w:rFonts w:asciiTheme="minorHAnsi" w:hAnsiTheme="minorHAnsi"/>
-          <w:b/>
-          <w:sz w:val="20"/>
-          <w:szCs w:val="20"/>
-        </w:rPr>
-        <w:t>is</w:t>
-      </w:r>
-      <w:proofErr w:type="gramEnd"/>
-      <w:r>
-        <w:rPr>
-          <w:rFonts w:asciiTheme="minorHAnsi" w:hAnsiTheme="minorHAnsi"/>
-          <w:b/>
-          <w:sz w:val="20"/>
-          <w:szCs w:val="20"/>
-        </w:rPr>
-        <w:t xml:space="preserve"> not designed to reduce estate taxes or fees.</w:t>
-      </w:r>
-    </w:p>
-    <w:p>
-      <w:pPr>
-        <w:spacing w:after="200" w:line="360" w:lineRule="auto"/>
-        <w:rPr>
-          <w:rFonts w:asciiTheme="minorHAnsi" w:hAnsiTheme="minorHAnsi"/>
-          <w:b/>
-          <w:sz w:val="20"/>
-          <w:szCs w:val="20"/>
-        </w:rPr>
-      </w:pPr>
-      <w:r>
-        <w:rPr>
-          <w:rFonts w:asciiTheme="minorHAnsi" w:hAnsiTheme="minorHAnsi"/>
-          <w:b/>
-          <w:sz w:val="20"/>
-          <w:szCs w:val="20"/>
-        </w:rPr>
-        <w:t xml:space="preserve">6. This will </w:t>
-      </w:r>
-      <w:proofErr w:type="gramStart"/>
-      <w:r>
-        <w:rPr>
-          <w:rFonts w:asciiTheme="minorHAnsi" w:hAnsiTheme="minorHAnsi"/>
-          <w:b/>
-          <w:sz w:val="20"/>
-          <w:szCs w:val="20"/>
-        </w:rPr>
-        <w:t>treats</w:t>
-      </w:r>
-      <w:proofErr w:type="gramEnd"/>
-      <w:r>
-        <w:rPr>
-          <w:rFonts w:asciiTheme="minorHAnsi" w:hAnsiTheme="minorHAnsi"/>
-          <w:b/>
-          <w:sz w:val="20"/>
-          <w:szCs w:val="20"/>
-        </w:rPr>
-        <w:t xml:space="preserve"> adopted children and children born outside of wedlock who would inherit if their parent died without a will the same way as children born or conceived during marriage.</w:t>
+        <w:t>6. This will treats adopted children and children born outside of wedlock who would inherit if their parent died without a will the same way as children born or conceived during marriage.</w:t>
       </w:r>
     </w:p>
     <w:p>
@@ -337,41 +277,29 @@
           <w:u w:val="single"/>
         </w:rPr>
       </w:pPr>
-      <w:proofErr w:type="gramStart"/>
       <w:r>
         <w:rPr>
           <w:b/>
           <w:bCs/>
           <w:u w:val="single"/>
         </w:rPr>
-        <w:t>{{ users</w:t>
-      </w:r>
-      <w:proofErr w:type="gramEnd"/>
+        <w:t>{{ user</w:t>
+      </w:r>
       <w:r>
         <w:rPr>
           <w:b/>
           <w:bCs/>
           <w:u w:val="single"/>
         </w:rPr>
-        <w:t>[0].</w:t>
-      </w:r>
-      <w:proofErr w:type="gramStart"/>
+        <w:t>s</w:t>
+      </w:r>
       <w:r>
         <w:rPr>
           <w:b/>
           <w:bCs/>
           <w:u w:val="single"/>
         </w:rPr>
-        <w:t>name }</w:t>
-      </w:r>
-      <w:proofErr w:type="gramEnd"/>
-      <w:r>
-        <w:rPr>
-          <w:b/>
-          <w:bCs/>
-          <w:u w:val="single"/>
-        </w:rPr>
-        <w:t>}</w:t>
+        <w:t xml:space="preserve"> }}</w:t>
       </w:r>
     </w:p>
     <w:p>
@@ -443,15 +371,7 @@
         <w:ind w:firstLine="720"/>
       </w:pPr>
       <w:r>
-        <w:t xml:space="preserve">This is my </w:t>
-      </w:r>
-      <w:proofErr w:type="gramStart"/>
-      <w:r>
-        <w:t>will</w:t>
-      </w:r>
-      <w:proofErr w:type="gramEnd"/>
-      <w:r>
-        <w:t xml:space="preserve"> and I revoke any prior wills and codicils.</w:t>
+        <w:t>This is my will and I revoke any prior wills and codicils.</w:t>
       </w:r>
     </w:p>
     <w:p>
@@ -475,47 +395,11 @@
       <w:r>
         <w:t xml:space="preserve"> </w:t>
       </w:r>
-      <w:proofErr w:type="gramStart"/>
-      <w:r>
-        <w:rPr>
-          <w:u w:val="single"/>
-        </w:rPr>
-        <w:t xml:space="preserve">{{ </w:t>
-      </w:r>
-      <w:proofErr w:type="spellStart"/>
-      <w:r>
-        <w:rPr>
-          <w:u w:val="single"/>
-        </w:rPr>
-        <w:t>county</w:t>
-      </w:r>
-      <w:proofErr w:type="gramEnd"/>
-      <w:r>
-        <w:rPr>
-          <w:u w:val="single"/>
-        </w:rPr>
-        <w:t>_</w:t>
-      </w:r>
-      <w:proofErr w:type="gramStart"/>
-      <w:r>
-        <w:rPr>
-          <w:u w:val="single"/>
-        </w:rPr>
-        <w:t>choice</w:t>
-      </w:r>
-      <w:proofErr w:type="spellEnd"/>
-      <w:r>
-        <w:rPr>
-          <w:u w:val="single"/>
-        </w:rPr>
-        <w:t xml:space="preserve"> }</w:t>
-      </w:r>
-      <w:proofErr w:type="gramEnd"/>
-      <w:r>
-        <w:rPr>
-          <w:u w:val="single"/>
-        </w:rPr>
-        <w:t>}</w:t>
+      <w:r>
+        <w:rPr>
+          <w:u w:val="single"/>
+        </w:rPr>
+        <w:t>{{ county_choice }}</w:t>
       </w:r>
       <w:r>
         <w:t xml:space="preserve"> </w:t>
@@ -546,72 +430,22 @@
         <w:t xml:space="preserve"> </w:t>
       </w:r>
       <w:r>
-        <w:t xml:space="preserve">{% if </w:t>
-      </w:r>
-      <w:proofErr w:type="spellStart"/>
-      <w:r>
-        <w:t>has_spouse</w:t>
-      </w:r>
-      <w:proofErr w:type="spellEnd"/>
-      <w:r>
-        <w:t xml:space="preserve"> </w:t>
-      </w:r>
-      <w:proofErr w:type="gramStart"/>
-      <w:r>
-        <w:t>%}</w:t>
-      </w:r>
-      <w:r>
         <w:rPr>
           <w:u w:val="single"/>
         </w:rPr>
         <w:t>{{ spouse</w:t>
       </w:r>
-      <w:proofErr w:type="gramEnd"/>
-      <w:r>
-        <w:rPr>
-          <w:u w:val="single"/>
-        </w:rPr>
-        <w:t>[0].</w:t>
-      </w:r>
-      <w:proofErr w:type="gramStart"/>
-      <w:r>
-        <w:rPr>
-          <w:u w:val="single"/>
-        </w:rPr>
-        <w:t>name }}</w:t>
-      </w:r>
-      <w:r>
-        <w:rPr>
-          <w:noProof/>
-          <w:color w:val="000000" w:themeColor="text1"/>
-        </w:rPr>
-        <w:t>{</w:t>
-      </w:r>
-      <w:proofErr w:type="gramEnd"/>
-      <w:r>
-        <w:rPr>
-          <w:noProof/>
-          <w:color w:val="000000" w:themeColor="text1"/>
-        </w:rPr>
-        <w:t xml:space="preserve">% else </w:t>
-      </w:r>
-      <w:proofErr w:type="gramStart"/>
-      <w:r>
-        <w:rPr>
-          <w:noProof/>
-          <w:color w:val="000000" w:themeColor="text1"/>
-        </w:rPr>
-        <w:t>%}</w:t>
-      </w:r>
-      <w:r>
-        <w:rPr>
-          <w:u w:val="single"/>
-        </w:rPr>
-        <w:t>None</w:t>
-      </w:r>
-      <w:proofErr w:type="gramEnd"/>
-      <w:r>
-        <w:t>{% endif %}</w:t>
+      <w:r>
+        <w:rPr>
+          <w:u w:val="single"/>
+        </w:rPr>
+        <w:t xml:space="preserve"> or “None”</w:t>
+      </w:r>
+      <w:r>
+        <w:rPr>
+          <w:u w:val="single"/>
+        </w:rPr>
+        <w:t xml:space="preserve"> }}</w:t>
       </w:r>
     </w:p>
     <w:p>
@@ -660,15 +494,7 @@
         <w:adjustRightInd w:val="0"/>
       </w:pPr>
       <w:r>
-        <w:t xml:space="preserve">{%p if </w:t>
-      </w:r>
-      <w:proofErr w:type="spellStart"/>
-      <w:r>
-        <w:t>has_children</w:t>
-      </w:r>
-      <w:proofErr w:type="spellEnd"/>
-      <w:r>
-        <w:t xml:space="preserve"> %}</w:t>
+        <w:t>{%p if children %}</w:t>
       </w:r>
     </w:p>
     <w:tbl>
@@ -784,7 +610,7 @@
                 <w:color w:val="000000" w:themeColor="text1"/>
                 <w:u w:val="single"/>
               </w:rPr>
-              <w:t>{{ child.name }}</w:t>
+              <w:t>{{ child }}</w:t>
             </w:r>
             <w:r>
               <w:rPr>
@@ -967,7 +793,7 @@
                 <w:color w:val="000000" w:themeColor="text1"/>
                 <w:u w:val="single"/>
               </w:rPr>
-              <w:t>{{ child.name }}</w:t>
+              <w:t>{{ child }}</w:t>
             </w:r>
             <w:r>
               <w:rPr>
@@ -1323,83 +1149,19 @@
               <w:rPr>
                 <w:u w:val="single"/>
               </w:rPr>
-              <w:t xml:space="preserve">{% if </w:t>
-            </w:r>
-            <w:proofErr w:type="spellStart"/>
-            <w:r>
-              <w:rPr>
-                <w:u w:val="single"/>
-              </w:rPr>
-              <w:t>leave_cash_gifts</w:t>
-            </w:r>
-            <w:proofErr w:type="spellEnd"/>
-            <w:r>
-              <w:rPr>
-                <w:u w:val="single"/>
-              </w:rPr>
-              <w:t xml:space="preserve"> </w:t>
-            </w:r>
-            <w:proofErr w:type="gramStart"/>
-            <w:r>
-              <w:rPr>
-                <w:u w:val="single"/>
-              </w:rPr>
-              <w:t>%}{{ giftee</w:t>
-            </w:r>
-            <w:proofErr w:type="gramEnd"/>
-            <w:r>
-              <w:rPr>
-                <w:u w:val="single"/>
-              </w:rPr>
-              <w:t>[0].</w:t>
-            </w:r>
-            <w:proofErr w:type="gramStart"/>
-            <w:r>
-              <w:rPr>
-                <w:u w:val="single"/>
-              </w:rPr>
-              <w:t>name }}{</w:t>
-            </w:r>
-            <w:proofErr w:type="gramEnd"/>
-            <w:r>
-              <w:rPr>
-                <w:u w:val="single"/>
-              </w:rPr>
-              <w:t xml:space="preserve">% else </w:t>
-            </w:r>
-            <w:proofErr w:type="gramStart"/>
-            <w:r>
-              <w:rPr>
-                <w:u w:val="single"/>
-              </w:rPr>
-              <w:t>%}{{ “</w:t>
-            </w:r>
-            <w:proofErr w:type="gramEnd"/>
-            <w:r>
-              <w:rPr>
-                <w:u w:val="single"/>
-              </w:rPr>
-              <w:t>NOT APPLICABLE.</w:t>
-            </w:r>
-            <w:r>
-              <w:rPr>
-                <w:u w:val="single"/>
-              </w:rPr>
-              <w:t xml:space="preserve">” </w:t>
-            </w:r>
-            <w:proofErr w:type="gramStart"/>
-            <w:r>
-              <w:rPr>
-                <w:u w:val="single"/>
-              </w:rPr>
-              <w:t>}}{</w:t>
-            </w:r>
-            <w:proofErr w:type="gramEnd"/>
-            <w:r>
-              <w:rPr>
-                <w:u w:val="single"/>
-              </w:rPr>
-              <w:t>% endif %}</w:t>
+              <w:t xml:space="preserve">{{ </w:t>
+            </w:r>
+            <w:r>
+              <w:rPr>
+                <w:u w:val="single"/>
+              </w:rPr>
+              <w:t>giftee.item(0).name or “NOT APPLICABLE.”</w:t>
+            </w:r>
+            <w:r>
+              <w:rPr>
+                <w:u w:val="single"/>
+              </w:rPr>
+              <w:t xml:space="preserve"> }}</w:t>
             </w:r>
             <w:r>
               <w:rPr>
@@ -1452,86 +1214,32 @@
               <w:rPr>
                 <w:u w:val="single"/>
               </w:rPr>
-              <w:t xml:space="preserve">{% if </w:t>
-            </w:r>
-            <w:proofErr w:type="spellStart"/>
-            <w:r>
-              <w:rPr>
-                <w:u w:val="single"/>
-              </w:rPr>
-              <w:t>leave_cash_gifts</w:t>
-            </w:r>
-            <w:proofErr w:type="spellEnd"/>
-            <w:r>
-              <w:rPr>
-                <w:u w:val="single"/>
-              </w:rPr>
-              <w:t xml:space="preserve"> </w:t>
-            </w:r>
-            <w:proofErr w:type="gramStart"/>
-            <w:r>
-              <w:rPr>
-                <w:u w:val="single"/>
-              </w:rPr>
-              <w:t>%}{{ giftee</w:t>
-            </w:r>
-            <w:proofErr w:type="gramEnd"/>
-            <w:r>
-              <w:rPr>
-                <w:u w:val="single"/>
-              </w:rPr>
-              <w:t>[0</w:t>
-            </w:r>
-            <w:proofErr w:type="gramStart"/>
-            <w:r>
-              <w:rPr>
-                <w:u w:val="single"/>
-              </w:rPr>
-              <w:t>].</w:t>
-            </w:r>
-            <w:proofErr w:type="spellStart"/>
-            <w:r>
-              <w:rPr>
-                <w:u w:val="single"/>
-              </w:rPr>
-              <w:t>address</w:t>
-            </w:r>
-            <w:proofErr w:type="gramEnd"/>
-            <w:r>
-              <w:rPr>
-                <w:u w:val="single"/>
-              </w:rPr>
-              <w:t>.on_one_</w:t>
-            </w:r>
-            <w:proofErr w:type="gramStart"/>
-            <w:r>
-              <w:rPr>
-                <w:u w:val="single"/>
-              </w:rPr>
-              <w:t>line</w:t>
-            </w:r>
-            <w:proofErr w:type="spellEnd"/>
-            <w:r>
-              <w:rPr>
-                <w:u w:val="single"/>
-              </w:rPr>
-              <w:t>() }}{</w:t>
-            </w:r>
-            <w:proofErr w:type="gramEnd"/>
-            <w:r>
-              <w:rPr>
-                <w:u w:val="single"/>
-              </w:rPr>
-              <w:t xml:space="preserve">% else </w:t>
-            </w:r>
-            <w:proofErr w:type="gramStart"/>
-            <w:r>
-              <w:rPr>
-                <w:u w:val="single"/>
-              </w:rPr>
-              <w:t>%}{{ “</w:t>
-            </w:r>
-            <w:proofErr w:type="gramEnd"/>
+              <w:t>{{ giftee</w:t>
+            </w:r>
+            <w:r>
+              <w:rPr>
+                <w:u w:val="single"/>
+              </w:rPr>
+              <w:t>.item(0)</w:t>
+            </w:r>
+            <w:r>
+              <w:rPr>
+                <w:u w:val="single"/>
+              </w:rPr>
+              <w:t xml:space="preserve">.address.on_one_line() </w:t>
+            </w:r>
+            <w:r>
+              <w:rPr>
+                <w:u w:val="single"/>
+              </w:rPr>
+              <w:t>or</w:t>
+            </w:r>
+            <w:r>
+              <w:rPr>
+                <w:u w:val="single"/>
+              </w:rPr>
+              <w:t xml:space="preserve"> “</w:t>
+            </w:r>
             <w:r>
               <w:rPr>
                 <w:u w:val="single"/>
@@ -1542,21 +1250,7 @@
               <w:rPr>
                 <w:u w:val="single"/>
               </w:rPr>
-              <w:t xml:space="preserve">” </w:t>
-            </w:r>
-            <w:proofErr w:type="gramStart"/>
-            <w:r>
-              <w:rPr>
-                <w:u w:val="single"/>
-              </w:rPr>
-              <w:t>}}{</w:t>
-            </w:r>
-            <w:proofErr w:type="gramEnd"/>
-            <w:r>
-              <w:rPr>
-                <w:u w:val="single"/>
-              </w:rPr>
-              <w:t>% endif %}</w:t>
+              <w:t>” }}</w:t>
             </w:r>
             <w:r>
               <w:rPr>
@@ -1642,147 +1336,79 @@
               <w:rPr>
                 <w:u w:val="single"/>
               </w:rPr>
-              <w:t xml:space="preserve">{% if </w:t>
-            </w:r>
-            <w:proofErr w:type="spellStart"/>
-            <w:r>
-              <w:rPr>
-                <w:u w:val="single"/>
-              </w:rPr>
-              <w:t>leave_cash_gifts</w:t>
-            </w:r>
-            <w:proofErr w:type="spellEnd"/>
+              <w:t xml:space="preserve">{{ “$” </w:t>
+            </w:r>
+            <w:r>
+              <w:rPr>
+                <w:u w:val="single"/>
+              </w:rPr>
+              <w:t>~</w:t>
+            </w:r>
             <w:r>
               <w:rPr>
                 <w:u w:val="single"/>
               </w:rPr>
               <w:t xml:space="preserve"> </w:t>
             </w:r>
-            <w:proofErr w:type="gramStart"/>
-            <w:r>
-              <w:rPr>
-                <w:u w:val="single"/>
-              </w:rPr>
-              <w:t>%}</w:t>
-            </w:r>
-            <w:r>
-              <w:rPr>
-                <w:u w:val="single"/>
-              </w:rPr>
-              <w:t>{{ “</w:t>
-            </w:r>
-            <w:proofErr w:type="gramEnd"/>
-            <w:r>
-              <w:rPr>
-                <w:u w:val="single"/>
-              </w:rPr>
-              <w:t>$</w:t>
-            </w:r>
-            <w:proofErr w:type="gramStart"/>
+            <w:r>
+              <w:rPr>
+                <w:u w:val="single"/>
+              </w:rPr>
+              <w:t>thousands(</w:t>
+            </w:r>
+            <w:r>
+              <w:rPr>
+                <w:u w:val="single"/>
+              </w:rPr>
+              <w:t>giftee[0].gift_amount</w:t>
+            </w:r>
+            <w:r>
+              <w:rPr>
+                <w:u w:val="single"/>
+              </w:rPr>
+              <w:t>,</w:t>
+            </w:r>
+            <w:r>
+              <w:rPr>
+                <w:u w:val="single"/>
+              </w:rPr>
+              <w:t xml:space="preserve"> </w:t>
+            </w:r>
+            <w:r>
+              <w:rPr>
+                <w:u w:val="single"/>
+              </w:rPr>
+              <w:t>0)</w:t>
+            </w:r>
+            <w:r>
+              <w:rPr>
+                <w:u w:val="single"/>
+              </w:rPr>
+              <w:t xml:space="preserve"> </w:t>
+            </w:r>
+            <w:r>
+              <w:rPr>
+                <w:u w:val="single"/>
+              </w:rPr>
+              <w:t xml:space="preserve">if giftee.item(0) </w:t>
+            </w:r>
+            <w:r>
+              <w:rPr>
+                <w:u w:val="single"/>
+              </w:rPr>
+              <w:t>else “</w:t>
+            </w:r>
+            <w:r>
+              <w:rPr>
+                <w:u w:val="single"/>
+              </w:rPr>
+              <w:t>NOT APPLICABLE.</w:t>
+            </w:r>
             <w:r>
               <w:rPr>
                 <w:u w:val="single"/>
               </w:rPr>
               <w:t>” }}</w:t>
-            </w:r>
-            <w:r>
-              <w:rPr>
-                <w:u w:val="single"/>
-              </w:rPr>
-              <w:t xml:space="preserve">{{ </w:t>
-            </w:r>
-            <w:r>
-              <w:rPr>
-                <w:u w:val="single"/>
-              </w:rPr>
-              <w:t>thousands</w:t>
-            </w:r>
-            <w:proofErr w:type="gramEnd"/>
-            <w:r>
-              <w:rPr>
-                <w:u w:val="single"/>
-              </w:rPr>
-              <w:t>(</w:t>
-            </w:r>
-            <w:r>
-              <w:rPr>
-                <w:u w:val="single"/>
-              </w:rPr>
-              <w:t>giftee[0</w:t>
-            </w:r>
-            <w:proofErr w:type="gramStart"/>
-            <w:r>
-              <w:rPr>
-                <w:u w:val="single"/>
-              </w:rPr>
-              <w:t>].gift</w:t>
-            </w:r>
-            <w:proofErr w:type="gramEnd"/>
-            <w:r>
-              <w:rPr>
-                <w:u w:val="single"/>
-              </w:rPr>
-              <w:t>_amount</w:t>
-            </w:r>
-            <w:r>
-              <w:rPr>
-                <w:u w:val="single"/>
-              </w:rPr>
-              <w:t>,0</w:t>
-            </w:r>
-            <w:proofErr w:type="gramStart"/>
-            <w:r>
-              <w:rPr>
-                <w:u w:val="single"/>
-              </w:rPr>
-              <w:t>)</w:t>
-            </w:r>
-            <w:r>
-              <w:rPr>
-                <w:u w:val="single"/>
-              </w:rPr>
-              <w:t xml:space="preserve"> }}{</w:t>
-            </w:r>
-            <w:proofErr w:type="gramEnd"/>
-            <w:r>
-              <w:rPr>
-                <w:u w:val="single"/>
-              </w:rPr>
-              <w:t xml:space="preserve">% else </w:t>
-            </w:r>
-            <w:proofErr w:type="gramStart"/>
-            <w:r>
-              <w:rPr>
-                <w:u w:val="single"/>
-              </w:rPr>
-              <w:t>%}{{ “</w:t>
-            </w:r>
-            <w:proofErr w:type="gramEnd"/>
-            <w:r>
-              <w:rPr>
-                <w:u w:val="single"/>
-              </w:rPr>
-              <w:t>NOT APPLICABLE.</w:t>
-            </w:r>
-            <w:r>
-              <w:rPr>
-                <w:u w:val="single"/>
-              </w:rPr>
-              <w:t xml:space="preserve">” </w:t>
-            </w:r>
-            <w:proofErr w:type="gramStart"/>
-            <w:r>
-              <w:rPr>
-                <w:u w:val="single"/>
-              </w:rPr>
-              <w:t>}}{</w:t>
-            </w:r>
-            <w:proofErr w:type="gramEnd"/>
-            <w:r>
-              <w:rPr>
-                <w:u w:val="single"/>
-              </w:rPr>
-              <w:t>% endif %}</w:t>
             </w:r>
             <w:r>
               <w:rPr>
@@ -1848,92 +1474,50 @@
               <w:rPr>
                 <w:u w:val="single"/>
               </w:rPr>
-              <w:t xml:space="preserve">{% if </w:t>
-            </w:r>
-            <w:proofErr w:type="spellStart"/>
-            <w:r>
-              <w:rPr>
-                <w:u w:val="single"/>
-              </w:rPr>
-              <w:t>leave_cash_gifts</w:t>
-            </w:r>
-            <w:proofErr w:type="spellEnd"/>
+              <w:t xml:space="preserve">{{ </w:t>
+            </w:r>
+            <w:r>
+              <w:rPr>
+                <w:u w:val="single"/>
+              </w:rPr>
+              <w:t>giftee[0].</w:t>
+            </w:r>
+            <w:r>
+              <w:rPr>
+                <w:u w:val="single"/>
+              </w:rPr>
+              <w:t>gift_amount_in_words</w:t>
+            </w:r>
             <w:r>
               <w:rPr>
                 <w:u w:val="single"/>
               </w:rPr>
               <w:t xml:space="preserve"> </w:t>
             </w:r>
-            <w:proofErr w:type="gramStart"/>
-            <w:r>
-              <w:rPr>
-                <w:u w:val="single"/>
-              </w:rPr>
-              <w:t xml:space="preserve">%}{{ </w:t>
-            </w:r>
-            <w:proofErr w:type="spellStart"/>
-            <w:r>
-              <w:rPr>
-                <w:u w:val="single"/>
-              </w:rPr>
-              <w:t>gift</w:t>
-            </w:r>
-            <w:proofErr w:type="gramEnd"/>
-            <w:r>
-              <w:rPr>
-                <w:u w:val="single"/>
-              </w:rPr>
-              <w:t>_amount_one_in_</w:t>
-            </w:r>
-            <w:proofErr w:type="gramStart"/>
-            <w:r>
-              <w:rPr>
-                <w:u w:val="single"/>
-              </w:rPr>
-              <w:t>words</w:t>
-            </w:r>
-            <w:proofErr w:type="spellEnd"/>
-            <w:r>
-              <w:rPr>
-                <w:u w:val="single"/>
-              </w:rPr>
-              <w:t xml:space="preserve"> }}</w:t>
-            </w:r>
-            <w:r>
-              <w:rPr>
-                <w:u w:val="single"/>
-              </w:rPr>
-              <w:t>{{ “</w:t>
-            </w:r>
-            <w:proofErr w:type="gramEnd"/>
-            <w:r>
-              <w:rPr>
-                <w:u w:val="single"/>
-              </w:rPr>
-              <w:t xml:space="preserve"> dollars.” </w:t>
-            </w:r>
-            <w:proofErr w:type="gramStart"/>
-            <w:r>
-              <w:rPr>
-                <w:u w:val="single"/>
-              </w:rPr>
-              <w:t>}}{</w:t>
-            </w:r>
-            <w:proofErr w:type="gramEnd"/>
-            <w:r>
-              <w:rPr>
-                <w:u w:val="single"/>
-              </w:rPr>
-              <w:t xml:space="preserve">% else </w:t>
-            </w:r>
-            <w:proofErr w:type="gramStart"/>
-            <w:r>
-              <w:rPr>
-                <w:u w:val="single"/>
-              </w:rPr>
-              <w:t>%}{{ “</w:t>
-            </w:r>
-            <w:proofErr w:type="gramEnd"/>
+            <w:r>
+              <w:rPr>
+                <w:u w:val="single"/>
+              </w:rPr>
+              <w:t xml:space="preserve">~ </w:t>
+            </w:r>
+            <w:r>
+              <w:rPr>
+                <w:u w:val="single"/>
+              </w:rPr>
+              <w:t>“ dollars.”</w:t>
+            </w:r>
+            <w:r>
+              <w:rPr>
+                <w:u w:val="single"/>
+              </w:rPr>
+              <w:t xml:space="preserve"> if giftee.item(0)</w:t>
+            </w:r>
+            <w:r>
+              <w:rPr>
+                <w:u w:val="single"/>
+              </w:rPr>
+              <w:t xml:space="preserve"> else “</w:t>
+            </w:r>
             <w:r>
               <w:rPr>
                 <w:u w:val="single"/>
@@ -1944,22 +1528,7 @@
               <w:rPr>
                 <w:u w:val="single"/>
               </w:rPr>
-              <w:t xml:space="preserve">” </w:t>
-            </w:r>
-            <w:proofErr w:type="gramStart"/>
-            <w:r>
-              <w:rPr>
-                <w:u w:val="single"/>
-              </w:rPr>
-              <w:lastRenderedPageBreak/>
-              <w:t>}}{</w:t>
-            </w:r>
-            <w:proofErr w:type="gramEnd"/>
-            <w:r>
-              <w:rPr>
-                <w:u w:val="single"/>
-              </w:rPr>
-              <w:t>% endif %}</w:t>
+              <w:t>” }}</w:t>
             </w:r>
             <w:r>
               <w:rPr>
@@ -1985,7 +1554,7 @@
     <w:tbl>
       <w:tblPr>
         <w:tblStyle w:val="TableGrid"/>
-        <w:tblW w:w="0" w:type="auto"/>
+        <w:tblW w:w="9576" w:type="dxa"/>
         <w:tblBorders>
           <w:top w:val="none" w:sz="0" w:space="0" w:color="auto"/>
           <w:left w:val="none" w:sz="0" w:space="0" w:color="auto"/>
@@ -2065,58 +1634,33 @@
               <w:rPr>
                 <w:u w:val="single"/>
               </w:rPr>
-              <w:t xml:space="preserve">{% if </w:t>
-            </w:r>
-            <w:proofErr w:type="spellStart"/>
-            <w:r>
-              <w:rPr>
-                <w:u w:val="single"/>
-              </w:rPr>
-              <w:t>leave_cash_gifts</w:t>
-            </w:r>
-            <w:proofErr w:type="spellEnd"/>
-            <w:r>
-              <w:rPr>
-                <w:u w:val="single"/>
-              </w:rPr>
-              <w:t xml:space="preserve"> and giftee | length &gt; 1 </w:t>
-            </w:r>
-            <w:proofErr w:type="gramStart"/>
-            <w:r>
-              <w:rPr>
-                <w:u w:val="single"/>
-              </w:rPr>
-              <w:t>%}{{ giftee</w:t>
-            </w:r>
-            <w:proofErr w:type="gramEnd"/>
-            <w:r>
-              <w:rPr>
-                <w:u w:val="single"/>
-              </w:rPr>
-              <w:t>[1].</w:t>
-            </w:r>
-            <w:proofErr w:type="gramStart"/>
-            <w:r>
-              <w:rPr>
-                <w:u w:val="single"/>
-              </w:rPr>
-              <w:t>name }}{</w:t>
-            </w:r>
-            <w:proofErr w:type="gramEnd"/>
-            <w:r>
-              <w:rPr>
-                <w:u w:val="single"/>
-              </w:rPr>
-              <w:t xml:space="preserve">% else </w:t>
-            </w:r>
-            <w:proofErr w:type="gramStart"/>
-            <w:r>
-              <w:rPr>
-                <w:u w:val="single"/>
-              </w:rPr>
-              <w:t>%}{{ “</w:t>
-            </w:r>
-            <w:proofErr w:type="gramEnd"/>
+              <w:lastRenderedPageBreak/>
+              <w:t>{{ giftee</w:t>
+            </w:r>
+            <w:r>
+              <w:rPr>
+                <w:u w:val="single"/>
+              </w:rPr>
+              <w:t>.item(1)</w:t>
+            </w:r>
+            <w:r>
+              <w:rPr>
+                <w:u w:val="single"/>
+              </w:rPr>
+              <w:t xml:space="preserve">.name </w:t>
+            </w:r>
+            <w:r>
+              <w:rPr>
+                <w:u w:val="single"/>
+              </w:rPr>
+              <w:t>or</w:t>
+            </w:r>
+            <w:r>
+              <w:rPr>
+                <w:u w:val="single"/>
+              </w:rPr>
+              <w:t xml:space="preserve"> “</w:t>
+            </w:r>
             <w:r>
               <w:rPr>
                 <w:u w:val="single"/>
@@ -2127,21 +1671,7 @@
               <w:rPr>
                 <w:u w:val="single"/>
               </w:rPr>
-              <w:t xml:space="preserve">” </w:t>
-            </w:r>
-            <w:proofErr w:type="gramStart"/>
-            <w:r>
-              <w:rPr>
-                <w:u w:val="single"/>
-              </w:rPr>
-              <w:t>}}{</w:t>
-            </w:r>
-            <w:proofErr w:type="gramEnd"/>
-            <w:r>
-              <w:rPr>
-                <w:u w:val="single"/>
-              </w:rPr>
-              <w:t>% endif %}</w:t>
+              <w:t>” }}</w:t>
             </w:r>
             <w:r>
               <w:rPr>
@@ -2194,111 +1724,8 @@
               <w:rPr>
                 <w:u w:val="single"/>
               </w:rPr>
-              <w:t xml:space="preserve">{% if </w:t>
-            </w:r>
-            <w:proofErr w:type="spellStart"/>
-            <w:r>
-              <w:rPr>
-                <w:u w:val="single"/>
-              </w:rPr>
-              <w:t>leave_cash_gifts</w:t>
-            </w:r>
-            <w:proofErr w:type="spellEnd"/>
-            <w:r>
-              <w:rPr>
-                <w:u w:val="single"/>
-              </w:rPr>
-              <w:t xml:space="preserve"> and giftee | length &gt; 1 </w:t>
-            </w:r>
-            <w:proofErr w:type="gramStart"/>
-            <w:r>
-              <w:rPr>
-                <w:u w:val="single"/>
-              </w:rPr>
-              <w:t>%}{{ giftee</w:t>
-            </w:r>
-            <w:proofErr w:type="gramEnd"/>
-            <w:r>
-              <w:rPr>
-                <w:u w:val="single"/>
-              </w:rPr>
-              <w:t>[1</w:t>
-            </w:r>
-            <w:proofErr w:type="gramStart"/>
-            <w:r>
-              <w:rPr>
-                <w:u w:val="single"/>
-              </w:rPr>
-              <w:t>].</w:t>
-            </w:r>
-            <w:proofErr w:type="spellStart"/>
-            <w:r>
-              <w:rPr>
-                <w:u w:val="single"/>
-              </w:rPr>
-              <w:t>address</w:t>
-            </w:r>
-            <w:proofErr w:type="gramEnd"/>
-            <w:r>
-              <w:rPr>
-                <w:u w:val="single"/>
-              </w:rPr>
-              <w:t>.on_one_</w:t>
-            </w:r>
-            <w:proofErr w:type="gramStart"/>
-            <w:r>
-              <w:rPr>
-                <w:u w:val="single"/>
-              </w:rPr>
-              <w:t>line</w:t>
-            </w:r>
-            <w:proofErr w:type="spellEnd"/>
-            <w:r>
-              <w:rPr>
-                <w:u w:val="single"/>
-              </w:rPr>
-              <w:t>() }}{</w:t>
-            </w:r>
-            <w:proofErr w:type="gramEnd"/>
-            <w:r>
-              <w:rPr>
-                <w:u w:val="single"/>
-              </w:rPr>
-              <w:t xml:space="preserve">% else </w:t>
-            </w:r>
-            <w:proofErr w:type="gramStart"/>
-            <w:r>
-              <w:rPr>
-                <w:u w:val="single"/>
-              </w:rPr>
-              <w:t>%}{{ “</w:t>
-            </w:r>
-            <w:proofErr w:type="gramEnd"/>
-            <w:r>
-              <w:rPr>
-                <w:u w:val="single"/>
-              </w:rPr>
-              <w:t>NOT APPLICABLE.</w:t>
-            </w:r>
-            <w:r>
-              <w:rPr>
-                <w:u w:val="single"/>
-              </w:rPr>
-              <w:t xml:space="preserve">” </w:t>
-            </w:r>
-            <w:proofErr w:type="gramStart"/>
-            <w:r>
-              <w:rPr>
-                <w:u w:val="single"/>
-              </w:rPr>
-              <w:t>}}{</w:t>
-            </w:r>
-            <w:proofErr w:type="gramEnd"/>
-            <w:r>
-              <w:rPr>
-                <w:u w:val="single"/>
-              </w:rPr>
-              <w:t>% endif %}</w:t>
+              <w:lastRenderedPageBreak/>
+              <w:t>{{ giftee.item(1).address.on_one_line() or “NOT APPLICABLE.” }}</w:t>
             </w:r>
             <w:r>
               <w:rPr>
@@ -2380,147 +1807,19 @@
               <w:rPr>
                 <w:u w:val="single"/>
               </w:rPr>
-              <w:t xml:space="preserve">{% if </w:t>
-            </w:r>
-            <w:proofErr w:type="spellStart"/>
-            <w:r>
-              <w:rPr>
-                <w:u w:val="single"/>
-              </w:rPr>
-              <w:t>leave_cash_gifts</w:t>
-            </w:r>
-            <w:proofErr w:type="spellEnd"/>
-            <w:r>
-              <w:rPr>
-                <w:u w:val="single"/>
-              </w:rPr>
-              <w:t xml:space="preserve"> and giftee | length &gt; 1 </w:t>
-            </w:r>
-            <w:proofErr w:type="gramStart"/>
-            <w:r>
-              <w:rPr>
-                <w:u w:val="single"/>
-              </w:rPr>
-              <w:t>%}</w:t>
-            </w:r>
-            <w:r>
-              <w:rPr>
-                <w:u w:val="single"/>
-              </w:rPr>
-              <w:t>{{ “</w:t>
-            </w:r>
-            <w:proofErr w:type="gramEnd"/>
-            <w:r>
-              <w:rPr>
-                <w:u w:val="single"/>
-              </w:rPr>
-              <w:t>$</w:t>
-            </w:r>
-            <w:proofErr w:type="gramStart"/>
-            <w:r>
-              <w:rPr>
-                <w:u w:val="single"/>
-              </w:rPr>
-              <w:t>” }}</w:t>
-            </w:r>
-            <w:r>
-              <w:rPr>
-                <w:u w:val="single"/>
-              </w:rPr>
-              <w:t xml:space="preserve">{{ </w:t>
-            </w:r>
-            <w:r>
-              <w:rPr>
-                <w:u w:val="single"/>
-              </w:rPr>
-              <w:t>thousands</w:t>
-            </w:r>
-            <w:proofErr w:type="gramEnd"/>
-            <w:r>
-              <w:rPr>
-                <w:u w:val="single"/>
-              </w:rPr>
-              <w:t>(</w:t>
-            </w:r>
-            <w:r>
-              <w:rPr>
-                <w:u w:val="single"/>
-              </w:rPr>
-              <w:t>giftee[1</w:t>
-            </w:r>
-            <w:proofErr w:type="gramStart"/>
-            <w:r>
-              <w:rPr>
-                <w:u w:val="single"/>
-              </w:rPr>
-              <w:t>].gift</w:t>
-            </w:r>
-            <w:proofErr w:type="gramEnd"/>
-            <w:r>
-              <w:rPr>
-                <w:u w:val="single"/>
-              </w:rPr>
-              <w:t>_amount</w:t>
-            </w:r>
-            <w:r>
-              <w:rPr>
-                <w:u w:val="single"/>
-              </w:rPr>
-              <w:t>,0</w:t>
-            </w:r>
-            <w:proofErr w:type="gramStart"/>
-            <w:r>
-              <w:rPr>
-                <w:u w:val="single"/>
-              </w:rPr>
-              <w:t xml:space="preserve">) </w:t>
-            </w:r>
-            <w:r>
-              <w:rPr>
-                <w:u w:val="single"/>
-              </w:rPr>
-              <w:t>}}{</w:t>
-            </w:r>
-            <w:proofErr w:type="gramEnd"/>
-            <w:r>
-              <w:rPr>
-                <w:u w:val="single"/>
-              </w:rPr>
-              <w:t xml:space="preserve">% else </w:t>
-            </w:r>
-            <w:proofErr w:type="gramStart"/>
-            <w:r>
-              <w:rPr>
-                <w:u w:val="single"/>
-              </w:rPr>
-              <w:t>%}{{ “</w:t>
-            </w:r>
-            <w:proofErr w:type="gramEnd"/>
-            <w:r>
-              <w:rPr>
-                <w:u w:val="single"/>
-              </w:rPr>
-              <w:t>NOT APPLICABLE.</w:t>
-            </w:r>
-            <w:r>
-              <w:rPr>
-                <w:u w:val="single"/>
-              </w:rPr>
-              <w:t xml:space="preserve">” </w:t>
-            </w:r>
-            <w:proofErr w:type="gramStart"/>
-            <w:r>
-              <w:rPr>
-                <w:u w:val="single"/>
-              </w:rPr>
-              <w:t>}}{</w:t>
-            </w:r>
-            <w:proofErr w:type="gramEnd"/>
-            <w:r>
-              <w:rPr>
-                <w:u w:val="single"/>
-              </w:rPr>
-              <w:t>% endif %}</w:t>
+              <w:t>{{ “$” ~ thousands(giftee[</w:t>
+            </w:r>
+            <w:r>
+              <w:rPr>
+                <w:u w:val="single"/>
+              </w:rPr>
+              <w:t>1</w:t>
+            </w:r>
+            <w:r>
+              <w:rPr>
+                <w:u w:val="single"/>
+              </w:rPr>
+              <w:t>].gift_amount, 0) if giftee.item(1) else “NOT APPLICABLE.” }}</w:t>
             </w:r>
             <w:r>
               <w:rPr>
@@ -2586,98 +1885,38 @@
               <w:rPr>
                 <w:u w:val="single"/>
               </w:rPr>
-              <w:t xml:space="preserve">{% if </w:t>
-            </w:r>
-            <w:proofErr w:type="spellStart"/>
-            <w:r>
-              <w:rPr>
-                <w:u w:val="single"/>
-              </w:rPr>
-              <w:t>leave_cash_gifts</w:t>
-            </w:r>
-            <w:proofErr w:type="spellEnd"/>
-            <w:r>
-              <w:rPr>
-                <w:u w:val="single"/>
-              </w:rPr>
-              <w:t xml:space="preserve"> and giftee | length &gt; 1 </w:t>
-            </w:r>
-            <w:proofErr w:type="gramStart"/>
-            <w:r>
-              <w:rPr>
-                <w:u w:val="single"/>
-              </w:rPr>
-              <w:t xml:space="preserve">%}{{ </w:t>
-            </w:r>
-            <w:proofErr w:type="spellStart"/>
-            <w:r>
-              <w:rPr>
-                <w:u w:val="single"/>
-              </w:rPr>
-              <w:t>gift</w:t>
-            </w:r>
-            <w:proofErr w:type="gramEnd"/>
-            <w:r>
-              <w:rPr>
-                <w:u w:val="single"/>
-              </w:rPr>
-              <w:t>_amount_two_in_</w:t>
-            </w:r>
-            <w:proofErr w:type="gramStart"/>
-            <w:r>
-              <w:rPr>
-                <w:u w:val="single"/>
-              </w:rPr>
-              <w:t>words</w:t>
-            </w:r>
-            <w:proofErr w:type="spellEnd"/>
-            <w:r>
-              <w:rPr>
-                <w:u w:val="single"/>
-              </w:rPr>
-              <w:t xml:space="preserve"> }}</w:t>
-            </w:r>
-            <w:r>
-              <w:rPr>
-                <w:u w:val="single"/>
-              </w:rPr>
-              <w:t>{{ “</w:t>
-            </w:r>
-            <w:proofErr w:type="gramEnd"/>
-            <w:r>
-              <w:rPr>
-                <w:u w:val="single"/>
-              </w:rPr>
-              <w:t xml:space="preserve"> dollars.” </w:t>
-            </w:r>
-            <w:proofErr w:type="gramStart"/>
-            <w:r>
-              <w:rPr>
-                <w:u w:val="single"/>
-              </w:rPr>
-              <w:t>}}</w:t>
-            </w:r>
-            <w:r>
-              <w:rPr>
-                <w:u w:val="single"/>
-              </w:rPr>
-              <w:t>{</w:t>
-            </w:r>
-            <w:proofErr w:type="gramEnd"/>
-            <w:r>
-              <w:rPr>
-                <w:u w:val="single"/>
-              </w:rPr>
-              <w:t xml:space="preserve">% else </w:t>
-            </w:r>
-            <w:proofErr w:type="gramStart"/>
-            <w:r>
-              <w:rPr>
-                <w:u w:val="single"/>
-              </w:rPr>
-              <w:t>%}{{ “</w:t>
-            </w:r>
-            <w:proofErr w:type="gramEnd"/>
+              <w:t>{{ giftee[</w:t>
+            </w:r>
+            <w:r>
+              <w:rPr>
+                <w:u w:val="single"/>
+              </w:rPr>
+              <w:t>1</w:t>
+            </w:r>
+            <w:r>
+              <w:rPr>
+                <w:u w:val="single"/>
+              </w:rPr>
+              <w:t xml:space="preserve">].gift_amount_in_words ~ </w:t>
+            </w:r>
+            <w:r>
+              <w:rPr>
+                <w:u w:val="single"/>
+              </w:rPr>
+              <w:t>“ dollars.”</w:t>
+            </w:r>
+            <w:r>
+              <w:rPr>
+                <w:u w:val="single"/>
+              </w:rPr>
+              <w:t xml:space="preserve"> if giftee.item(1)</w:t>
+            </w:r>
+            <w:r>
+              <w:rPr>
+                <w:u w:val="single"/>
+              </w:rPr>
+              <w:t xml:space="preserve"> else “</w:t>
+            </w:r>
             <w:r>
               <w:rPr>
                 <w:u w:val="single"/>
@@ -2688,21 +1927,7 @@
               <w:rPr>
                 <w:u w:val="single"/>
               </w:rPr>
-              <w:t xml:space="preserve">” </w:t>
-            </w:r>
-            <w:proofErr w:type="gramStart"/>
-            <w:r>
-              <w:rPr>
-                <w:u w:val="single"/>
-              </w:rPr>
-              <w:t>}}{</w:t>
-            </w:r>
-            <w:proofErr w:type="gramEnd"/>
-            <w:r>
-              <w:rPr>
-                <w:u w:val="single"/>
-              </w:rPr>
-              <w:t>% endif %}</w:t>
+              <w:t>” }}</w:t>
             </w:r>
             <w:r>
               <w:rPr>
@@ -2742,99 +1967,43 @@
         <w:rPr>
           <w:u w:val="single"/>
         </w:rPr>
-        <w:t xml:space="preserve">{% </w:t>
-      </w:r>
-      <w:r>
-        <w:rPr>
-          <w:u w:val="single"/>
-        </w:rPr>
-        <w:t xml:space="preserve">if not </w:t>
-      </w:r>
-      <w:proofErr w:type="spellStart"/>
-      <w:r>
-        <w:rPr>
-          <w:u w:val="single"/>
-        </w:rPr>
-        <w:t>leave_cash_gifts</w:t>
-      </w:r>
-      <w:proofErr w:type="spellEnd"/>
-      <w:r>
-        <w:rPr>
-          <w:u w:val="single"/>
-        </w:rPr>
-        <w:t xml:space="preserve"> </w:t>
-      </w:r>
-      <w:proofErr w:type="gramStart"/>
-      <w:r>
-        <w:rPr>
-          <w:u w:val="single"/>
-        </w:rPr>
-        <w:t>%}</w:t>
-      </w:r>
-      <w:r>
-        <w:rPr>
-          <w:u w:val="single"/>
-        </w:rPr>
-        <w:t>{{ “</w:t>
-      </w:r>
-      <w:proofErr w:type="gramEnd"/>
-      <w:r>
-        <w:rPr>
-          <w:u w:val="single"/>
-        </w:rPr>
-        <w:t>NOT APPLICABLE.</w:t>
-      </w:r>
-      <w:r>
-        <w:rPr>
-          <w:u w:val="single"/>
-        </w:rPr>
-        <w:t xml:space="preserve">” </w:t>
-      </w:r>
-      <w:proofErr w:type="gramStart"/>
-      <w:r>
-        <w:rPr>
-          <w:u w:val="single"/>
-        </w:rPr>
-        <w:t>}}</w:t>
-      </w:r>
-      <w:r>
-        <w:rPr>
-          <w:u w:val="single"/>
-        </w:rPr>
         <w:t>{</w:t>
       </w:r>
-      <w:proofErr w:type="gramEnd"/>
-      <w:r>
-        <w:rPr>
-          <w:u w:val="single"/>
-        </w:rPr>
-        <w:t xml:space="preserve">% else </w:t>
-      </w:r>
-      <w:proofErr w:type="gramStart"/>
-      <w:r>
-        <w:rPr>
-          <w:u w:val="single"/>
-        </w:rPr>
-        <w:t>%}</w:t>
-      </w:r>
-      <w:r>
-        <w:rPr>
-          <w:u w:val="single"/>
-        </w:rPr>
-        <w:t>{{ “” }}</w:t>
-      </w:r>
-      <w:r>
-        <w:rPr>
-          <w:u w:val="single"/>
-        </w:rPr>
-        <w:t>{</w:t>
-      </w:r>
-      <w:proofErr w:type="gramEnd"/>
-      <w:r>
-        <w:rPr>
-          <w:u w:val="single"/>
-        </w:rPr>
-        <w:t>% endif %}</w:t>
+      <w:r>
+        <w:rPr>
+          <w:u w:val="single"/>
+        </w:rPr>
+        <w:t xml:space="preserve">{ </w:t>
+      </w:r>
+      <w:r>
+        <w:rPr>
+          <w:u w:val="single"/>
+        </w:rPr>
+        <w:t>“NOT APPLICABLE.”</w:t>
+      </w:r>
+      <w:r>
+        <w:rPr>
+          <w:u w:val="single"/>
+        </w:rPr>
+        <w:t xml:space="preserve"> if </w:t>
+      </w:r>
+      <w:r>
+        <w:rPr>
+          <w:u w:val="single"/>
+        </w:rPr>
+        <w:t xml:space="preserve">not </w:t>
+      </w:r>
+      <w:r>
+        <w:rPr>
+          <w:u w:val="single"/>
+        </w:rPr>
+        <w:t>giftee</w:t>
+      </w:r>
+      <w:r>
+        <w:rPr>
+          <w:u w:val="single"/>
+        </w:rPr>
+        <w:t xml:space="preserve"> }}</w:t>
       </w:r>
       <w:r>
         <w:rPr>
@@ -3072,108 +2241,49 @@
         <w:rPr>
           <w:u w:val="single"/>
         </w:rPr>
-        <w:lastRenderedPageBreak/>
-        <w:t xml:space="preserve">{% if </w:t>
-      </w:r>
-      <w:proofErr w:type="spellStart"/>
+        <w:t>{</w:t>
+      </w:r>
+      <w:r>
+        <w:rPr>
+          <w:u w:val="single"/>
+        </w:rPr>
+        <w:t xml:space="preserve">{ “NOT APPLICABLE.” </w:t>
+      </w:r>
+      <w:r>
+        <w:rPr>
+          <w:u w:val="single"/>
+        </w:rPr>
+        <w:t xml:space="preserve">if </w:t>
+      </w:r>
       <w:r>
         <w:rPr>
           <w:u w:val="single"/>
         </w:rPr>
         <w:t>residue_distribution</w:t>
       </w:r>
-      <w:proofErr w:type="spellEnd"/>
       <w:r>
         <w:rPr>
           <w:u w:val="single"/>
         </w:rPr>
         <w:t xml:space="preserve"> == “</w:t>
       </w:r>
-      <w:proofErr w:type="spellStart"/>
       <w:r>
         <w:rPr>
           <w:u w:val="single"/>
         </w:rPr>
         <w:t>own_heirs</w:t>
       </w:r>
-      <w:proofErr w:type="spellEnd"/>
       <w:r>
         <w:rPr>
           <w:u w:val="single"/>
         </w:rPr>
         <w:t xml:space="preserve">” </w:t>
       </w:r>
-      <w:proofErr w:type="gramStart"/>
-      <w:r>
-        <w:rPr>
-          <w:u w:val="single"/>
-        </w:rPr>
-        <w:t>%}</w:t>
-      </w:r>
-      <w:r>
-        <w:rPr>
-          <w:u w:val="single"/>
-        </w:rPr>
-        <w:t>{{ “</w:t>
-      </w:r>
-      <w:proofErr w:type="gramEnd"/>
-      <w:r>
-        <w:rPr>
-          <w:u w:val="single"/>
-        </w:rPr>
-        <w:t>NOT APPLICABLE.</w:t>
-      </w:r>
-      <w:r>
-        <w:rPr>
-          <w:u w:val="single"/>
-        </w:rPr>
-        <w:t xml:space="preserve">” </w:t>
-      </w:r>
-      <w:proofErr w:type="gramStart"/>
       <w:r>
         <w:rPr>
           <w:u w:val="single"/>
         </w:rPr>
         <w:t>}}</w:t>
-      </w:r>
-      <w:r>
-        <w:rPr>
-          <w:u w:val="single"/>
-        </w:rPr>
-        <w:t>{</w:t>
-      </w:r>
-      <w:proofErr w:type="gramEnd"/>
-      <w:r>
-        <w:rPr>
-          <w:u w:val="single"/>
-        </w:rPr>
-        <w:t xml:space="preserve">% else </w:t>
-      </w:r>
-      <w:proofErr w:type="gramStart"/>
-      <w:r>
-        <w:rPr>
-          <w:u w:val="single"/>
-        </w:rPr>
-        <w:t>%}</w:t>
-      </w:r>
-      <w:r>
-        <w:rPr>
-          <w:u w:val="single"/>
-        </w:rPr>
-        <w:t>{{ “” }}</w:t>
-      </w:r>
-      <w:r>
-        <w:rPr>
-          <w:u w:val="single"/>
-        </w:rPr>
-        <w:t>{</w:t>
-      </w:r>
-      <w:proofErr w:type="gramEnd"/>
-      <w:r>
-        <w:rPr>
-          <w:u w:val="single"/>
-        </w:rPr>
-        <w:t>% endif %}</w:t>
       </w:r>
       <w:r>
         <w:rPr>
@@ -3196,21 +2306,12 @@
           <w:szCs w:val="16"/>
         </w:rPr>
       </w:pPr>
-      <w:proofErr w:type="spellStart"/>
       <w:r>
         <w:rPr>
           <w:sz w:val="16"/>
           <w:szCs w:val="16"/>
         </w:rPr>
-        <w:t>(Your signat</w:t>
-      </w:r>
-      <w:proofErr w:type="spellEnd"/>
-      <w:r>
-        <w:rPr>
-          <w:sz w:val="16"/>
-          <w:szCs w:val="16"/>
-        </w:rPr>
-        <w:t>ure)</w:t>
+        <w:t>(Your signature)</w:t>
       </w:r>
     </w:p>
     <w:p>
@@ -3265,107 +2366,55 @@
         <w:rPr>
           <w:u w:val="single"/>
         </w:rPr>
-        <w:t xml:space="preserve">{% if </w:t>
-      </w:r>
-      <w:proofErr w:type="spellStart"/>
+        <w:t>{{ “</w:t>
+      </w:r>
+      <w:r>
+        <w:rPr>
+          <w:u w:val="single"/>
+        </w:rPr>
+        <w:t>NOT APPLICABLE.</w:t>
+      </w:r>
+      <w:r>
+        <w:rPr>
+          <w:u w:val="single"/>
+        </w:rPr>
+        <w:t xml:space="preserve">” </w:t>
+      </w:r>
+      <w:r>
+        <w:rPr>
+          <w:u w:val="single"/>
+        </w:rPr>
+        <w:t xml:space="preserve">if </w:t>
+      </w:r>
       <w:r>
         <w:rPr>
           <w:u w:val="single"/>
         </w:rPr>
         <w:t>residue_distribution</w:t>
       </w:r>
-      <w:proofErr w:type="spellEnd"/>
       <w:r>
         <w:rPr>
           <w:u w:val="single"/>
         </w:rPr>
         <w:t xml:space="preserve"> == “</w:t>
       </w:r>
-      <w:proofErr w:type="spellStart"/>
       <w:r>
         <w:rPr>
           <w:u w:val="single"/>
         </w:rPr>
         <w:t>own_heirs_and_spouse_heirs</w:t>
       </w:r>
-      <w:proofErr w:type="spellEnd"/>
       <w:r>
         <w:rPr>
           <w:u w:val="single"/>
         </w:rPr>
         <w:t xml:space="preserve">” </w:t>
       </w:r>
-      <w:proofErr w:type="gramStart"/>
-      <w:r>
-        <w:rPr>
-          <w:u w:val="single"/>
-        </w:rPr>
-        <w:t>%}</w:t>
-      </w:r>
-      <w:r>
-        <w:rPr>
-          <w:u w:val="single"/>
-        </w:rPr>
-        <w:t>{{ “</w:t>
-      </w:r>
-      <w:proofErr w:type="gramEnd"/>
-      <w:r>
-        <w:rPr>
-          <w:u w:val="single"/>
-        </w:rPr>
-        <w:t>NOT APPLICABLE.</w:t>
-      </w:r>
-      <w:r>
-        <w:rPr>
-          <w:u w:val="single"/>
-        </w:rPr>
-        <w:t xml:space="preserve">” </w:t>
-      </w:r>
-      <w:proofErr w:type="gramStart"/>
       <w:r>
         <w:rPr>
           <w:u w:val="single"/>
         </w:rPr>
         <w:t>}}</w:t>
-      </w:r>
-      <w:r>
-        <w:rPr>
-          <w:u w:val="single"/>
-        </w:rPr>
-        <w:t>{</w:t>
-      </w:r>
-      <w:proofErr w:type="gramEnd"/>
-      <w:r>
-        <w:rPr>
-          <w:u w:val="single"/>
-        </w:rPr>
-        <w:t xml:space="preserve">% else </w:t>
-      </w:r>
-      <w:proofErr w:type="gramStart"/>
-      <w:r>
-        <w:rPr>
-          <w:u w:val="single"/>
-        </w:rPr>
-        <w:t>%}</w:t>
-      </w:r>
-      <w:r>
-        <w:rPr>
-          <w:u w:val="single"/>
-        </w:rPr>
-        <w:t>{{ “” }}</w:t>
-      </w:r>
-      <w:r>
-        <w:rPr>
-          <w:u w:val="single"/>
-        </w:rPr>
-        <w:t>{</w:t>
-      </w:r>
-      <w:proofErr w:type="gramEnd"/>
-      <w:r>
-        <w:rPr>
-          <w:u w:val="single"/>
-        </w:rPr>
-        <w:t>% endif %}</w:t>
       </w:r>
       <w:r>
         <w:rPr>
@@ -3421,6 +2470,7 @@
           <w:b/>
           <w:bCs/>
         </w:rPr>
+        <w:lastRenderedPageBreak/>
         <w:t>ARTICLE 3. NOMINATIONS OF PERSONAL REPRESENTATIVE,</w:t>
       </w:r>
     </w:p>
@@ -3548,28 +2598,7 @@
         <w:rPr>
           <w:u w:val="single"/>
         </w:rPr>
-        <w:t xml:space="preserve">{% if </w:t>
-      </w:r>
-      <w:proofErr w:type="spellStart"/>
-      <w:r>
-        <w:rPr>
-          <w:u w:val="single"/>
-        </w:rPr>
-        <w:t>personal_representatives</w:t>
-      </w:r>
-      <w:proofErr w:type="spellEnd"/>
-      <w:r>
-        <w:rPr>
-          <w:u w:val="single"/>
-        </w:rPr>
-        <w:t xml:space="preserve"> </w:t>
-      </w:r>
-      <w:proofErr w:type="gramStart"/>
-      <w:r>
-        <w:rPr>
-          <w:u w:val="single"/>
-        </w:rPr>
-        <w:t xml:space="preserve">%}{{ </w:t>
+        <w:t xml:space="preserve">{{ </w:t>
       </w:r>
       <w:r>
         <w:rPr>
@@ -3577,41 +2606,18 @@
         </w:rPr>
         <w:t>representatives</w:t>
       </w:r>
-      <w:proofErr w:type="gramEnd"/>
-      <w:r>
-        <w:rPr>
-          <w:u w:val="single"/>
-        </w:rPr>
-        <w:t>[0].</w:t>
-      </w:r>
-      <w:proofErr w:type="gramStart"/>
-      <w:r>
-        <w:rPr>
-          <w:u w:val="single"/>
-        </w:rPr>
-        <w:t>name</w:t>
-      </w:r>
-      <w:r>
-        <w:rPr>
-          <w:u w:val="single"/>
-        </w:rPr>
-        <w:t xml:space="preserve"> }}{</w:t>
-      </w:r>
-      <w:proofErr w:type="gramEnd"/>
-      <w:r>
-        <w:rPr>
-          <w:u w:val="single"/>
-        </w:rPr>
-        <w:t xml:space="preserve">% else </w:t>
-      </w:r>
-      <w:proofErr w:type="gramStart"/>
-      <w:r>
-        <w:rPr>
-          <w:u w:val="single"/>
-        </w:rPr>
-        <w:t>%}{{ “</w:t>
-      </w:r>
-      <w:proofErr w:type="gramEnd"/>
+      <w:r>
+        <w:rPr>
+          <w:u w:val="single"/>
+        </w:rPr>
+        <w:t>.item(0) or</w:t>
+      </w:r>
+      <w:r>
+        <w:rPr>
+          <w:u w:val="single"/>
+        </w:rPr>
+        <w:t xml:space="preserve"> “</w:t>
+      </w:r>
       <w:r>
         <w:rPr>
           <w:u w:val="single"/>
@@ -3622,21 +2628,7 @@
         <w:rPr>
           <w:u w:val="single"/>
         </w:rPr>
-        <w:t xml:space="preserve">” </w:t>
-      </w:r>
-      <w:proofErr w:type="gramStart"/>
-      <w:r>
-        <w:rPr>
-          <w:u w:val="single"/>
-        </w:rPr>
-        <w:t>}}{</w:t>
-      </w:r>
-      <w:proofErr w:type="gramEnd"/>
-      <w:r>
-        <w:rPr>
-          <w:u w:val="single"/>
-        </w:rPr>
-        <w:t>% endif %}</w:t>
+        <w:t>” }}</w:t>
       </w:r>
       <w:r>
         <w:rPr>
@@ -3694,28 +2686,7 @@
         <w:rPr>
           <w:u w:val="single"/>
         </w:rPr>
-        <w:t xml:space="preserve">{% if </w:t>
-      </w:r>
-      <w:proofErr w:type="spellStart"/>
-      <w:r>
-        <w:rPr>
-          <w:u w:val="single"/>
-        </w:rPr>
-        <w:t>personal_representatives</w:t>
-      </w:r>
-      <w:proofErr w:type="spellEnd"/>
-      <w:r>
-        <w:rPr>
-          <w:u w:val="single"/>
-        </w:rPr>
-        <w:t xml:space="preserve"> </w:t>
-      </w:r>
-      <w:proofErr w:type="gramStart"/>
-      <w:r>
-        <w:rPr>
-          <w:u w:val="single"/>
-        </w:rPr>
-        <w:t xml:space="preserve">%}{{ </w:t>
+        <w:t xml:space="preserve">{{ </w:t>
       </w:r>
       <w:r>
         <w:rPr>
@@ -3723,63 +2694,36 @@
         </w:rPr>
         <w:t>representatives</w:t>
       </w:r>
-      <w:proofErr w:type="gramEnd"/>
-      <w:r>
-        <w:rPr>
-          <w:u w:val="single"/>
-        </w:rPr>
-        <w:t>[0</w:t>
-      </w:r>
-      <w:proofErr w:type="gramStart"/>
-      <w:r>
-        <w:rPr>
-          <w:u w:val="single"/>
-        </w:rPr>
-        <w:t>].</w:t>
-      </w:r>
-      <w:proofErr w:type="spellStart"/>
-      <w:r>
-        <w:rPr>
-          <w:u w:val="single"/>
-        </w:rPr>
-        <w:t>address</w:t>
-      </w:r>
-      <w:proofErr w:type="gramEnd"/>
-      <w:r>
-        <w:rPr>
-          <w:u w:val="single"/>
-        </w:rPr>
-        <w:t>.on_one_</w:t>
-      </w:r>
-      <w:proofErr w:type="gramStart"/>
-      <w:r>
-        <w:rPr>
-          <w:u w:val="single"/>
-        </w:rPr>
-        <w:t>line</w:t>
-      </w:r>
-      <w:proofErr w:type="spellEnd"/>
-      <w:r>
-        <w:rPr>
-          <w:u w:val="single"/>
-        </w:rPr>
-        <w:t>() }}{</w:t>
-      </w:r>
-      <w:proofErr w:type="gramEnd"/>
-      <w:r>
-        <w:rPr>
-          <w:u w:val="single"/>
-        </w:rPr>
-        <w:t xml:space="preserve">% else </w:t>
-      </w:r>
-      <w:proofErr w:type="gramStart"/>
-      <w:r>
-        <w:rPr>
-          <w:u w:val="single"/>
-        </w:rPr>
-        <w:t>%}{{ “</w:t>
-      </w:r>
-      <w:proofErr w:type="gramEnd"/>
+      <w:r>
+        <w:rPr>
+          <w:u w:val="single"/>
+        </w:rPr>
+        <w:t>.item(0)</w:t>
+      </w:r>
+      <w:r>
+        <w:rPr>
+          <w:u w:val="single"/>
+        </w:rPr>
+        <w:t>.</w:t>
+      </w:r>
+      <w:r>
+        <w:rPr>
+          <w:u w:val="single"/>
+        </w:rPr>
+        <w:t xml:space="preserve">address.on_one_line() </w:t>
+      </w:r>
+      <w:r>
+        <w:rPr>
+          <w:u w:val="single"/>
+        </w:rPr>
+        <w:t>or</w:t>
+      </w:r>
+      <w:r>
+        <w:rPr>
+          <w:u w:val="single"/>
+        </w:rPr>
+        <w:t xml:space="preserve"> “</w:t>
+      </w:r>
       <w:r>
         <w:rPr>
           <w:u w:val="single"/>
@@ -3790,21 +2734,7 @@
         <w:rPr>
           <w:u w:val="single"/>
         </w:rPr>
-        <w:t xml:space="preserve">” </w:t>
-      </w:r>
-      <w:proofErr w:type="gramStart"/>
-      <w:r>
-        <w:rPr>
-          <w:u w:val="single"/>
-        </w:rPr>
-        <w:t>}}{</w:t>
-      </w:r>
-      <w:proofErr w:type="gramEnd"/>
-      <w:r>
-        <w:rPr>
-          <w:u w:val="single"/>
-        </w:rPr>
-        <w:t>% endif %}</w:t>
+        <w:t>” }}</w:t>
       </w:r>
       <w:r>
         <w:t xml:space="preserve"> </w:t>
@@ -3872,28 +2802,7 @@
         <w:rPr>
           <w:u w:val="single"/>
         </w:rPr>
-        <w:t xml:space="preserve">{% if </w:t>
-      </w:r>
-      <w:proofErr w:type="spellStart"/>
-      <w:r>
-        <w:rPr>
-          <w:u w:val="single"/>
-        </w:rPr>
-        <w:t>personal_representatives</w:t>
-      </w:r>
-      <w:proofErr w:type="spellEnd"/>
-      <w:r>
-        <w:rPr>
-          <w:u w:val="single"/>
-        </w:rPr>
-        <w:t xml:space="preserve"> and representatives | length &gt; 1 </w:t>
-      </w:r>
-      <w:proofErr w:type="gramStart"/>
-      <w:r>
-        <w:rPr>
-          <w:u w:val="single"/>
-        </w:rPr>
-        <w:t xml:space="preserve">%}{{ </w:t>
+        <w:t xml:space="preserve">{{ </w:t>
       </w:r>
       <w:r>
         <w:rPr>
@@ -3901,78 +2810,11 @@
         </w:rPr>
         <w:t>representatives</w:t>
       </w:r>
-      <w:proofErr w:type="gramEnd"/>
-      <w:r>
-        <w:rPr>
-          <w:u w:val="single"/>
-        </w:rPr>
-        <w:t>[</w:t>
-      </w:r>
-      <w:r>
-        <w:rPr>
-          <w:u w:val="single"/>
-        </w:rPr>
-        <w:t>1</w:t>
-      </w:r>
-      <w:r>
-        <w:rPr>
-          <w:u w:val="single"/>
-        </w:rPr>
-        <w:t>].</w:t>
-      </w:r>
-      <w:proofErr w:type="gramStart"/>
-      <w:r>
-        <w:rPr>
-          <w:u w:val="single"/>
-        </w:rPr>
-        <w:t>name</w:t>
-      </w:r>
-      <w:r>
-        <w:rPr>
-          <w:u w:val="single"/>
-        </w:rPr>
-        <w:t xml:space="preserve"> }}{</w:t>
-      </w:r>
-      <w:proofErr w:type="gramEnd"/>
-      <w:r>
-        <w:rPr>
-          <w:u w:val="single"/>
-        </w:rPr>
-        <w:t xml:space="preserve">% else </w:t>
-      </w:r>
-      <w:proofErr w:type="gramStart"/>
-      <w:r>
-        <w:rPr>
-          <w:u w:val="single"/>
-        </w:rPr>
-        <w:t>%}{{ “</w:t>
-      </w:r>
-      <w:proofErr w:type="gramEnd"/>
-      <w:r>
-        <w:rPr>
-          <w:u w:val="single"/>
-        </w:rPr>
-        <w:t>NOT APPLICABLE.</w:t>
-      </w:r>
-      <w:r>
-        <w:rPr>
-          <w:u w:val="single"/>
-        </w:rPr>
-        <w:t xml:space="preserve">” </w:t>
-      </w:r>
-      <w:proofErr w:type="gramStart"/>
-      <w:r>
-        <w:rPr>
-          <w:u w:val="single"/>
-        </w:rPr>
-        <w:t>}}{</w:t>
-      </w:r>
-      <w:proofErr w:type="gramEnd"/>
-      <w:r>
-        <w:rPr>
-          <w:u w:val="single"/>
-        </w:rPr>
-        <w:t>% endif %}</w:t>
+      <w:r>
+        <w:rPr>
+          <w:u w:val="single"/>
+        </w:rPr>
+        <w:t>.item(1) or “NOT APPLICABLE.” }}</w:t>
       </w:r>
       <w:r>
         <w:rPr>
@@ -4029,28 +2871,7 @@
         <w:rPr>
           <w:u w:val="single"/>
         </w:rPr>
-        <w:t xml:space="preserve">{% if </w:t>
-      </w:r>
-      <w:proofErr w:type="spellStart"/>
-      <w:r>
-        <w:rPr>
-          <w:u w:val="single"/>
-        </w:rPr>
-        <w:t>personal_representatives</w:t>
-      </w:r>
-      <w:proofErr w:type="spellEnd"/>
-      <w:r>
-        <w:rPr>
-          <w:u w:val="single"/>
-        </w:rPr>
-        <w:t xml:space="preserve"> and representatives | length &gt; 1 </w:t>
-      </w:r>
-      <w:proofErr w:type="gramStart"/>
-      <w:r>
-        <w:rPr>
-          <w:u w:val="single"/>
-        </w:rPr>
-        <w:t xml:space="preserve">%}{{ </w:t>
+        <w:t xml:space="preserve">{{ </w:t>
       </w:r>
       <w:r>
         <w:rPr>
@@ -4058,94 +2879,23 @@
         </w:rPr>
         <w:t>representatives</w:t>
       </w:r>
-      <w:proofErr w:type="gramEnd"/>
-      <w:r>
-        <w:rPr>
-          <w:u w:val="single"/>
-        </w:rPr>
-        <w:t>[</w:t>
-      </w:r>
-      <w:r>
-        <w:rPr>
-          <w:u w:val="single"/>
-        </w:rPr>
-        <w:t>1</w:t>
-      </w:r>
-      <w:proofErr w:type="gramStart"/>
-      <w:r>
-        <w:rPr>
-          <w:u w:val="single"/>
-        </w:rPr>
-        <w:t>].</w:t>
-      </w:r>
-      <w:proofErr w:type="spellStart"/>
-      <w:r>
-        <w:rPr>
-          <w:u w:val="single"/>
-        </w:rPr>
-        <w:t>address</w:t>
-      </w:r>
-      <w:proofErr w:type="gramEnd"/>
-      <w:r>
-        <w:rPr>
-          <w:u w:val="single"/>
-        </w:rPr>
-        <w:t>.on_one_</w:t>
-      </w:r>
-      <w:proofErr w:type="gramStart"/>
-      <w:r>
-        <w:rPr>
-          <w:u w:val="single"/>
-        </w:rPr>
-        <w:t>line</w:t>
-      </w:r>
-      <w:proofErr w:type="spellEnd"/>
-      <w:r>
-        <w:rPr>
-          <w:u w:val="single"/>
-        </w:rPr>
-        <w:t>() }}{</w:t>
-      </w:r>
-      <w:proofErr w:type="gramEnd"/>
-      <w:r>
-        <w:rPr>
-          <w:u w:val="single"/>
-        </w:rPr>
-        <w:t xml:space="preserve">% else </w:t>
-      </w:r>
-      <w:proofErr w:type="gramStart"/>
-      <w:r>
-        <w:rPr>
-          <w:u w:val="single"/>
-        </w:rPr>
-        <w:t>%}{{ “</w:t>
-      </w:r>
-      <w:proofErr w:type="gramEnd"/>
-      <w:r>
-        <w:rPr>
-          <w:u w:val="single"/>
-        </w:rPr>
-        <w:t>NOT APPLICABLE.</w:t>
-      </w:r>
-      <w:r>
-        <w:rPr>
-          <w:u w:val="single"/>
-        </w:rPr>
-        <w:t xml:space="preserve">” </w:t>
-      </w:r>
-      <w:proofErr w:type="gramStart"/>
-      <w:r>
-        <w:rPr>
-          <w:u w:val="single"/>
-        </w:rPr>
-        <w:t>}}{</w:t>
-      </w:r>
-      <w:proofErr w:type="gramEnd"/>
-      <w:r>
-        <w:rPr>
-          <w:u w:val="single"/>
-        </w:rPr>
-        <w:t>% endif %}</w:t>
+      <w:r>
+        <w:rPr>
+          <w:u w:val="single"/>
+        </w:rPr>
+        <w:t>.item(1)</w:t>
+      </w:r>
+      <w:r>
+        <w:rPr>
+          <w:u w:val="single"/>
+        </w:rPr>
+        <w:t>.</w:t>
+      </w:r>
+      <w:r>
+        <w:rPr>
+          <w:u w:val="single"/>
+        </w:rPr>
+        <w:t>address.on_one_line() or “NOT APPLICABLE.” }}</w:t>
       </w:r>
       <w:r>
         <w:t xml:space="preserve"> </w:t>
@@ -4264,101 +3014,7 @@
         <w:rPr>
           <w:u w:val="single"/>
         </w:rPr>
-        <w:t xml:space="preserve">{% if </w:t>
-      </w:r>
-      <w:proofErr w:type="spellStart"/>
-      <w:r>
-        <w:rPr>
-          <w:u w:val="single"/>
-        </w:rPr>
-        <w:t>appoint_guardian</w:t>
-      </w:r>
-      <w:proofErr w:type="spellEnd"/>
-      <w:r>
-        <w:rPr>
-          <w:u w:val="single"/>
-        </w:rPr>
-        <w:t xml:space="preserve"> </w:t>
-      </w:r>
-      <w:proofErr w:type="gramStart"/>
-      <w:r>
-        <w:rPr>
-          <w:u w:val="single"/>
-        </w:rPr>
-        <w:t>%}{{ guardians</w:t>
-      </w:r>
-      <w:proofErr w:type="gramEnd"/>
-      <w:r>
-        <w:rPr>
-          <w:u w:val="single"/>
-        </w:rPr>
-        <w:t>[</w:t>
-      </w:r>
-      <w:r>
-        <w:rPr>
-          <w:u w:val="single"/>
-        </w:rPr>
-        <w:t>0</w:t>
-      </w:r>
-      <w:r>
-        <w:rPr>
-          <w:u w:val="single"/>
-        </w:rPr>
-        <w:t>].</w:t>
-      </w:r>
-      <w:proofErr w:type="gramStart"/>
-      <w:r>
-        <w:rPr>
-          <w:u w:val="single"/>
-        </w:rPr>
-        <w:t>name</w:t>
-      </w:r>
-      <w:r>
-        <w:rPr>
-          <w:u w:val="single"/>
-        </w:rPr>
-        <w:t xml:space="preserve"> }}{</w:t>
-      </w:r>
-      <w:proofErr w:type="gramEnd"/>
-      <w:r>
-        <w:rPr>
-          <w:u w:val="single"/>
-        </w:rPr>
-        <w:t xml:space="preserve">% else </w:t>
-      </w:r>
-      <w:proofErr w:type="gramStart"/>
-      <w:r>
-        <w:rPr>
-          <w:u w:val="single"/>
-        </w:rPr>
-        <w:t>%}{{ “</w:t>
-      </w:r>
-      <w:proofErr w:type="gramEnd"/>
-      <w:r>
-        <w:rPr>
-          <w:u w:val="single"/>
-        </w:rPr>
-        <w:t>NOT APPLICABLE.</w:t>
-      </w:r>
-      <w:r>
-        <w:rPr>
-          <w:u w:val="single"/>
-        </w:rPr>
-        <w:t xml:space="preserve">” </w:t>
-      </w:r>
-      <w:proofErr w:type="gramStart"/>
-      <w:r>
-        <w:rPr>
-          <w:u w:val="single"/>
-        </w:rPr>
-        <w:t>}}{</w:t>
-      </w:r>
-      <w:proofErr w:type="gramEnd"/>
-      <w:r>
-        <w:rPr>
-          <w:u w:val="single"/>
-        </w:rPr>
-        <w:t>% endif %}</w:t>
+        <w:t>{{ guardians.item(0) or “NOT APPLICABLE.” }}</w:t>
       </w:r>
       <w:r>
         <w:rPr>
@@ -4411,123 +3067,22 @@
         <w:rPr>
           <w:u w:val="single"/>
         </w:rPr>
-        <w:t xml:space="preserve">{% if </w:t>
-      </w:r>
-      <w:proofErr w:type="spellStart"/>
-      <w:r>
-        <w:rPr>
-          <w:u w:val="single"/>
-        </w:rPr>
-        <w:t>appoint_guardian</w:t>
-      </w:r>
-      <w:proofErr w:type="spellEnd"/>
-      <w:r>
-        <w:rPr>
-          <w:u w:val="single"/>
-        </w:rPr>
+        <w:t>{{ guardians.item(0)</w:t>
+      </w:r>
+      <w:r>
+        <w:rPr>
+          <w:u w:val="single"/>
+        </w:rPr>
+        <w:t>.</w:t>
+      </w:r>
+      <w:r>
+        <w:rPr>
+          <w:u w:val="single"/>
+        </w:rPr>
+        <w:t>address.on_one_line() or “NOT APPLICABLE.” }}</w:t>
+      </w:r>
+      <w:r>
         <w:t xml:space="preserve"> </w:t>
-      </w:r>
-      <w:proofErr w:type="gramStart"/>
-      <w:r>
-        <w:rPr>
-          <w:u w:val="single"/>
-        </w:rPr>
-        <w:t>%}{{ guardians</w:t>
-      </w:r>
-      <w:proofErr w:type="gramEnd"/>
-      <w:r>
-        <w:rPr>
-          <w:u w:val="single"/>
-        </w:rPr>
-        <w:t>[</w:t>
-      </w:r>
-      <w:r>
-        <w:rPr>
-          <w:u w:val="single"/>
-        </w:rPr>
-        <w:t>0</w:t>
-      </w:r>
-      <w:proofErr w:type="gramStart"/>
-      <w:r>
-        <w:rPr>
-          <w:u w:val="single"/>
-        </w:rPr>
-        <w:t>].</w:t>
-      </w:r>
-      <w:proofErr w:type="spellStart"/>
-      <w:r>
-        <w:rPr>
-          <w:u w:val="single"/>
-        </w:rPr>
-        <w:t>address</w:t>
-      </w:r>
-      <w:proofErr w:type="gramEnd"/>
-      <w:r>
-        <w:rPr>
-          <w:u w:val="single"/>
-        </w:rPr>
-        <w:t>.on_one_</w:t>
-      </w:r>
-      <w:proofErr w:type="gramStart"/>
-      <w:r>
-        <w:rPr>
-          <w:u w:val="single"/>
-        </w:rPr>
-        <w:t>line</w:t>
-      </w:r>
-      <w:proofErr w:type="spellEnd"/>
-      <w:r>
-        <w:rPr>
-          <w:u w:val="single"/>
-        </w:rPr>
-        <w:t xml:space="preserve">() </w:t>
-      </w:r>
-      <w:r>
-        <w:rPr>
-          <w:u w:val="single"/>
-        </w:rPr>
-        <w:t>}}{</w:t>
-      </w:r>
-      <w:proofErr w:type="gramEnd"/>
-      <w:r>
-        <w:rPr>
-          <w:u w:val="single"/>
-        </w:rPr>
-        <w:t xml:space="preserve">% else </w:t>
-      </w:r>
-      <w:proofErr w:type="gramStart"/>
-      <w:r>
-        <w:rPr>
-          <w:u w:val="single"/>
-        </w:rPr>
-        <w:t>%}{{ “</w:t>
-      </w:r>
-      <w:proofErr w:type="gramEnd"/>
-      <w:r>
-        <w:rPr>
-          <w:u w:val="single"/>
-        </w:rPr>
-        <w:t>NOT APPLICABLE.</w:t>
-      </w:r>
-      <w:r>
-        <w:rPr>
-          <w:u w:val="single"/>
-        </w:rPr>
-        <w:t xml:space="preserve">” </w:t>
-      </w:r>
-      <w:proofErr w:type="gramStart"/>
-      <w:r>
-        <w:rPr>
-          <w:u w:val="single"/>
-        </w:rPr>
-        <w:t>}}{</w:t>
-      </w:r>
-      <w:proofErr w:type="gramEnd"/>
-      <w:r>
-        <w:rPr>
-          <w:u w:val="single"/>
-        </w:rPr>
-        <w:t>% endif %}</w:t>
       </w:r>
       <w:r>
         <w:t>as guardian and</w:t>
@@ -4587,101 +3142,7 @@
         <w:rPr>
           <w:u w:val="single"/>
         </w:rPr>
-        <w:t xml:space="preserve">{% if </w:t>
-      </w:r>
-      <w:proofErr w:type="spellStart"/>
-      <w:r>
-        <w:rPr>
-          <w:u w:val="single"/>
-        </w:rPr>
-        <w:t>appoint_conservator</w:t>
-      </w:r>
-      <w:proofErr w:type="spellEnd"/>
-      <w:r>
-        <w:rPr>
-          <w:u w:val="single"/>
-        </w:rPr>
-        <w:t xml:space="preserve"> </w:t>
-      </w:r>
-      <w:proofErr w:type="gramStart"/>
-      <w:r>
-        <w:rPr>
-          <w:u w:val="single"/>
-        </w:rPr>
-        <w:t>%}{{ conservators</w:t>
-      </w:r>
-      <w:proofErr w:type="gramEnd"/>
-      <w:r>
-        <w:rPr>
-          <w:u w:val="single"/>
-        </w:rPr>
-        <w:t>[</w:t>
-      </w:r>
-      <w:r>
-        <w:rPr>
-          <w:u w:val="single"/>
-        </w:rPr>
-        <w:t>0</w:t>
-      </w:r>
-      <w:r>
-        <w:rPr>
-          <w:u w:val="single"/>
-        </w:rPr>
-        <w:t>].</w:t>
-      </w:r>
-      <w:proofErr w:type="gramStart"/>
-      <w:r>
-        <w:rPr>
-          <w:u w:val="single"/>
-        </w:rPr>
-        <w:t>name</w:t>
-      </w:r>
-      <w:r>
-        <w:rPr>
-          <w:u w:val="single"/>
-        </w:rPr>
-        <w:t xml:space="preserve"> }}{</w:t>
-      </w:r>
-      <w:proofErr w:type="gramEnd"/>
-      <w:r>
-        <w:rPr>
-          <w:u w:val="single"/>
-        </w:rPr>
-        <w:t xml:space="preserve">% else </w:t>
-      </w:r>
-      <w:proofErr w:type="gramStart"/>
-      <w:r>
-        <w:rPr>
-          <w:u w:val="single"/>
-        </w:rPr>
-        <w:t>%}{{ “</w:t>
-      </w:r>
-      <w:proofErr w:type="gramEnd"/>
-      <w:r>
-        <w:rPr>
-          <w:u w:val="single"/>
-        </w:rPr>
-        <w:t>NOT APPLICABLE.</w:t>
-      </w:r>
-      <w:r>
-        <w:rPr>
-          <w:u w:val="single"/>
-        </w:rPr>
-        <w:t xml:space="preserve">” </w:t>
-      </w:r>
-      <w:proofErr w:type="gramStart"/>
-      <w:r>
-        <w:rPr>
-          <w:u w:val="single"/>
-        </w:rPr>
-        <w:t>}}{</w:t>
-      </w:r>
-      <w:proofErr w:type="gramEnd"/>
-      <w:r>
-        <w:rPr>
-          <w:u w:val="single"/>
-        </w:rPr>
-        <w:t>% endif %}</w:t>
+        <w:t>{{ conservators.item(0) or “NOT APPLICABLE.” }}</w:t>
       </w:r>
       <w:r>
         <w:rPr>
@@ -4734,117 +3195,22 @@
         <w:rPr>
           <w:u w:val="single"/>
         </w:rPr>
-        <w:t xml:space="preserve">{% if </w:t>
-      </w:r>
-      <w:proofErr w:type="spellStart"/>
-      <w:r>
-        <w:rPr>
-          <w:u w:val="single"/>
-        </w:rPr>
-        <w:t>appoint_conservator</w:t>
-      </w:r>
-      <w:proofErr w:type="spellEnd"/>
-      <w:r>
-        <w:rPr>
-          <w:u w:val="single"/>
-        </w:rPr>
+        <w:t>{{ conservators.item(0)</w:t>
+      </w:r>
+      <w:r>
+        <w:rPr>
+          <w:u w:val="single"/>
+        </w:rPr>
+        <w:t>.</w:t>
+      </w:r>
+      <w:r>
+        <w:rPr>
+          <w:u w:val="single"/>
+        </w:rPr>
+        <w:t>address.on_one_line() or “NOT APPLICABLE.” }}</w:t>
+      </w:r>
+      <w:r>
         <w:t xml:space="preserve"> </w:t>
-      </w:r>
-      <w:proofErr w:type="gramStart"/>
-      <w:r>
-        <w:rPr>
-          <w:u w:val="single"/>
-        </w:rPr>
-        <w:t>%}{{ conservators</w:t>
-      </w:r>
-      <w:proofErr w:type="gramEnd"/>
-      <w:r>
-        <w:rPr>
-          <w:u w:val="single"/>
-        </w:rPr>
-        <w:t>[</w:t>
-      </w:r>
-      <w:r>
-        <w:rPr>
-          <w:u w:val="single"/>
-        </w:rPr>
-        <w:t>0</w:t>
-      </w:r>
-      <w:proofErr w:type="gramStart"/>
-      <w:r>
-        <w:rPr>
-          <w:u w:val="single"/>
-        </w:rPr>
-        <w:t>].</w:t>
-      </w:r>
-      <w:proofErr w:type="spellStart"/>
-      <w:r>
-        <w:rPr>
-          <w:u w:val="single"/>
-        </w:rPr>
-        <w:t>address</w:t>
-      </w:r>
-      <w:proofErr w:type="gramEnd"/>
-      <w:r>
-        <w:rPr>
-          <w:u w:val="single"/>
-        </w:rPr>
-        <w:t>.on_one_</w:t>
-      </w:r>
-      <w:proofErr w:type="gramStart"/>
-      <w:r>
-        <w:rPr>
-          <w:u w:val="single"/>
-        </w:rPr>
-        <w:t>line</w:t>
-      </w:r>
-      <w:proofErr w:type="spellEnd"/>
-      <w:r>
-        <w:rPr>
-          <w:u w:val="single"/>
-        </w:rPr>
-        <w:t>() }}{</w:t>
-      </w:r>
-      <w:proofErr w:type="gramEnd"/>
-      <w:r>
-        <w:rPr>
-          <w:u w:val="single"/>
-        </w:rPr>
-        <w:t xml:space="preserve">% else </w:t>
-      </w:r>
-      <w:proofErr w:type="gramStart"/>
-      <w:r>
-        <w:rPr>
-          <w:u w:val="single"/>
-        </w:rPr>
-        <w:t>%}{{ “</w:t>
-      </w:r>
-      <w:proofErr w:type="gramEnd"/>
-      <w:r>
-        <w:rPr>
-          <w:u w:val="single"/>
-        </w:rPr>
-        <w:t>NOT APPLICABLE.</w:t>
-      </w:r>
-      <w:r>
-        <w:rPr>
-          <w:u w:val="single"/>
-        </w:rPr>
-        <w:t xml:space="preserve">” </w:t>
-      </w:r>
-      <w:proofErr w:type="gramStart"/>
-      <w:r>
-        <w:rPr>
-          <w:u w:val="single"/>
-        </w:rPr>
-        <w:t>}}{</w:t>
-      </w:r>
-      <w:proofErr w:type="gramEnd"/>
-      <w:r>
-        <w:rPr>
-          <w:u w:val="single"/>
-        </w:rPr>
-        <w:t>% endif %}</w:t>
       </w:r>
       <w:r>
         <w:t>to serve as conservator.</w:t>
@@ -4916,101 +3282,7 @@
         <w:rPr>
           <w:u w:val="single"/>
         </w:rPr>
-        <w:t xml:space="preserve">{% if </w:t>
-      </w:r>
-      <w:proofErr w:type="spellStart"/>
-      <w:r>
-        <w:rPr>
-          <w:u w:val="single"/>
-        </w:rPr>
-        <w:t>appoint_guardian</w:t>
-      </w:r>
-      <w:proofErr w:type="spellEnd"/>
-      <w:r>
-        <w:rPr>
-          <w:u w:val="single"/>
-        </w:rPr>
-        <w:t xml:space="preserve"> and guardians | length &gt; 1 </w:t>
-      </w:r>
-      <w:proofErr w:type="gramStart"/>
-      <w:r>
-        <w:rPr>
-          <w:u w:val="single"/>
-        </w:rPr>
-        <w:t>%}{{ guardians</w:t>
-      </w:r>
-      <w:proofErr w:type="gramEnd"/>
-      <w:r>
-        <w:rPr>
-          <w:u w:val="single"/>
-        </w:rPr>
-        <w:t>[</w:t>
-      </w:r>
-      <w:r>
-        <w:rPr>
-          <w:u w:val="single"/>
-        </w:rPr>
-        <w:t>1</w:t>
-      </w:r>
-      <w:r>
-        <w:rPr>
-          <w:u w:val="single"/>
-        </w:rPr>
-        <w:t>].</w:t>
-      </w:r>
-      <w:proofErr w:type="gramStart"/>
-      <w:r>
-        <w:rPr>
-          <w:u w:val="single"/>
-        </w:rPr>
-        <w:t>name</w:t>
-      </w:r>
-      <w:r>
-        <w:rPr>
-          <w:u w:val="single"/>
-        </w:rPr>
-        <w:t xml:space="preserve"> }}{</w:t>
-      </w:r>
-      <w:proofErr w:type="gramEnd"/>
-      <w:r>
-        <w:rPr>
-          <w:u w:val="single"/>
-        </w:rPr>
-        <w:t xml:space="preserve">% else </w:t>
-      </w:r>
-      <w:proofErr w:type="gramStart"/>
-      <w:r>
-        <w:rPr>
-          <w:u w:val="single"/>
-        </w:rPr>
-        <w:t>%}{{ “</w:t>
-      </w:r>
-      <w:proofErr w:type="gramEnd"/>
-      <w:r>
-        <w:rPr>
-          <w:u w:val="single"/>
-        </w:rPr>
-        <w:t>NOT APPLICABLE.</w:t>
-      </w:r>
-      <w:r>
-        <w:rPr>
-          <w:u w:val="single"/>
-        </w:rPr>
-        <w:t xml:space="preserve">” </w:t>
-      </w:r>
-      <w:proofErr w:type="gramStart"/>
-      <w:r>
-        <w:rPr>
-          <w:u w:val="single"/>
-        </w:rPr>
-        <w:t>}}{</w:t>
-      </w:r>
-      <w:proofErr w:type="gramEnd"/>
-      <w:r>
-        <w:rPr>
-          <w:u w:val="single"/>
-        </w:rPr>
-        <w:t>% endif %}</w:t>
+        <w:t>{{ guardians.item(1) or “NOT APPLICABLE.” }}</w:t>
       </w:r>
       <w:r>
         <w:rPr>
@@ -5063,117 +3335,22 @@
         <w:rPr>
           <w:u w:val="single"/>
         </w:rPr>
-        <w:t xml:space="preserve">{% if </w:t>
-      </w:r>
-      <w:proofErr w:type="spellStart"/>
-      <w:r>
-        <w:rPr>
-          <w:u w:val="single"/>
-        </w:rPr>
-        <w:t>appoint_guardian</w:t>
-      </w:r>
-      <w:proofErr w:type="spellEnd"/>
-      <w:r>
-        <w:rPr>
-          <w:u w:val="single"/>
-        </w:rPr>
-        <w:t xml:space="preserve"> and guardians | length &gt; 1 </w:t>
-      </w:r>
-      <w:proofErr w:type="gramStart"/>
-      <w:r>
-        <w:rPr>
-          <w:u w:val="single"/>
-        </w:rPr>
-        <w:t>%}{{ guardians</w:t>
-      </w:r>
-      <w:proofErr w:type="gramEnd"/>
-      <w:r>
-        <w:rPr>
-          <w:u w:val="single"/>
-        </w:rPr>
-        <w:t>[</w:t>
-      </w:r>
-      <w:r>
-        <w:rPr>
-          <w:u w:val="single"/>
-        </w:rPr>
-        <w:t>1</w:t>
-      </w:r>
-      <w:proofErr w:type="gramStart"/>
-      <w:r>
-        <w:rPr>
-          <w:u w:val="single"/>
-        </w:rPr>
-        <w:t>].</w:t>
-      </w:r>
-      <w:proofErr w:type="spellStart"/>
-      <w:r>
-        <w:rPr>
-          <w:u w:val="single"/>
-        </w:rPr>
-        <w:t>address</w:t>
-      </w:r>
-      <w:proofErr w:type="gramEnd"/>
-      <w:r>
-        <w:rPr>
-          <w:u w:val="single"/>
-        </w:rPr>
-        <w:t>.on_one_</w:t>
-      </w:r>
-      <w:proofErr w:type="gramStart"/>
-      <w:r>
-        <w:rPr>
-          <w:u w:val="single"/>
-        </w:rPr>
-        <w:t>line</w:t>
-      </w:r>
-      <w:proofErr w:type="spellEnd"/>
-      <w:r>
-        <w:rPr>
-          <w:u w:val="single"/>
-        </w:rPr>
-        <w:t>() }}{</w:t>
-      </w:r>
-      <w:proofErr w:type="gramEnd"/>
-      <w:r>
-        <w:rPr>
-          <w:u w:val="single"/>
-        </w:rPr>
-        <w:t xml:space="preserve">% else </w:t>
-      </w:r>
-      <w:proofErr w:type="gramStart"/>
-      <w:r>
-        <w:rPr>
-          <w:u w:val="single"/>
-        </w:rPr>
-        <w:t>%}{{ “</w:t>
-      </w:r>
-      <w:proofErr w:type="gramEnd"/>
-      <w:r>
-        <w:rPr>
-          <w:u w:val="single"/>
-        </w:rPr>
-        <w:t>NOT APPLICABLE.</w:t>
-      </w:r>
-      <w:r>
-        <w:rPr>
-          <w:u w:val="single"/>
-        </w:rPr>
-        <w:t xml:space="preserve">” </w:t>
-      </w:r>
-      <w:proofErr w:type="gramStart"/>
-      <w:r>
-        <w:rPr>
-          <w:u w:val="single"/>
-        </w:rPr>
-        <w:t>}}{</w:t>
-      </w:r>
-      <w:proofErr w:type="gramEnd"/>
-      <w:r>
-        <w:rPr>
-          <w:u w:val="single"/>
-        </w:rPr>
-        <w:t>% endif %}</w:t>
+        <w:t>{{ guardians.item(1)</w:t>
+      </w:r>
+      <w:r>
+        <w:rPr>
+          <w:u w:val="single"/>
+        </w:rPr>
+        <w:t>.</w:t>
+      </w:r>
+      <w:r>
+        <w:rPr>
+          <w:u w:val="single"/>
+        </w:rPr>
+        <w:t>address.on_one_line() or “NOT APPLICABLE.” }}</w:t>
+      </w:r>
+      <w:r>
+        <w:t xml:space="preserve"> </w:t>
       </w:r>
       <w:r>
         <w:t>as guardian and</w:t>
@@ -5226,101 +3403,7 @@
         <w:rPr>
           <w:u w:val="single"/>
         </w:rPr>
-        <w:t xml:space="preserve">{% if </w:t>
-      </w:r>
-      <w:proofErr w:type="spellStart"/>
-      <w:r>
-        <w:rPr>
-          <w:u w:val="single"/>
-        </w:rPr>
-        <w:t>appoint_conservator</w:t>
-      </w:r>
-      <w:proofErr w:type="spellEnd"/>
-      <w:r>
-        <w:rPr>
-          <w:u w:val="single"/>
-        </w:rPr>
-        <w:t xml:space="preserve"> and conservators | length &gt; 1 </w:t>
-      </w:r>
-      <w:proofErr w:type="gramStart"/>
-      <w:r>
-        <w:rPr>
-          <w:u w:val="single"/>
-        </w:rPr>
-        <w:t>%}{{ conservators</w:t>
-      </w:r>
-      <w:proofErr w:type="gramEnd"/>
-      <w:r>
-        <w:rPr>
-          <w:u w:val="single"/>
-        </w:rPr>
-        <w:t>[</w:t>
-      </w:r>
-      <w:r>
-        <w:rPr>
-          <w:u w:val="single"/>
-        </w:rPr>
-        <w:t>1</w:t>
-      </w:r>
-      <w:r>
-        <w:rPr>
-          <w:u w:val="single"/>
-        </w:rPr>
-        <w:t>].</w:t>
-      </w:r>
-      <w:proofErr w:type="gramStart"/>
-      <w:r>
-        <w:rPr>
-          <w:u w:val="single"/>
-        </w:rPr>
-        <w:t>name</w:t>
-      </w:r>
-      <w:r>
-        <w:rPr>
-          <w:u w:val="single"/>
-        </w:rPr>
-        <w:t xml:space="preserve"> }}{</w:t>
-      </w:r>
-      <w:proofErr w:type="gramEnd"/>
-      <w:r>
-        <w:rPr>
-          <w:u w:val="single"/>
-        </w:rPr>
-        <w:t xml:space="preserve">% else </w:t>
-      </w:r>
-      <w:proofErr w:type="gramStart"/>
-      <w:r>
-        <w:rPr>
-          <w:u w:val="single"/>
-        </w:rPr>
-        <w:t>%}{{ “</w:t>
-      </w:r>
-      <w:proofErr w:type="gramEnd"/>
-      <w:r>
-        <w:rPr>
-          <w:u w:val="single"/>
-        </w:rPr>
-        <w:t>NOT APPLICABLE.</w:t>
-      </w:r>
-      <w:r>
-        <w:rPr>
-          <w:u w:val="single"/>
-        </w:rPr>
-        <w:t xml:space="preserve">” </w:t>
-      </w:r>
-      <w:proofErr w:type="gramStart"/>
-      <w:r>
-        <w:rPr>
-          <w:u w:val="single"/>
-        </w:rPr>
-        <w:t>}}{</w:t>
-      </w:r>
-      <w:proofErr w:type="gramEnd"/>
-      <w:r>
-        <w:rPr>
-          <w:u w:val="single"/>
-        </w:rPr>
-        <w:t>% endif %}</w:t>
+        <w:t>{{ conservators.item(1) or “NOT APPLICABLE.” }}</w:t>
       </w:r>
       <w:r>
         <w:rPr>
@@ -5373,117 +3456,22 @@
         <w:rPr>
           <w:u w:val="single"/>
         </w:rPr>
-        <w:t xml:space="preserve">{% if </w:t>
-      </w:r>
-      <w:proofErr w:type="spellStart"/>
-      <w:r>
-        <w:rPr>
-          <w:u w:val="single"/>
-        </w:rPr>
-        <w:t>appoint_conservator</w:t>
-      </w:r>
-      <w:proofErr w:type="spellEnd"/>
-      <w:r>
-        <w:rPr>
-          <w:u w:val="single"/>
-        </w:rPr>
-        <w:t xml:space="preserve"> and conservators | length &gt; 1 </w:t>
-      </w:r>
-      <w:proofErr w:type="gramStart"/>
-      <w:r>
-        <w:rPr>
-          <w:u w:val="single"/>
-        </w:rPr>
-        <w:t>%}{{ conservators</w:t>
-      </w:r>
-      <w:proofErr w:type="gramEnd"/>
-      <w:r>
-        <w:rPr>
-          <w:u w:val="single"/>
-        </w:rPr>
-        <w:t>[</w:t>
-      </w:r>
-      <w:r>
-        <w:rPr>
-          <w:u w:val="single"/>
-        </w:rPr>
-        <w:t>1</w:t>
-      </w:r>
-      <w:proofErr w:type="gramStart"/>
-      <w:r>
-        <w:rPr>
-          <w:u w:val="single"/>
-        </w:rPr>
-        <w:t>].</w:t>
-      </w:r>
-      <w:proofErr w:type="spellStart"/>
-      <w:r>
-        <w:rPr>
-          <w:u w:val="single"/>
-        </w:rPr>
-        <w:t>address</w:t>
-      </w:r>
-      <w:proofErr w:type="gramEnd"/>
-      <w:r>
-        <w:rPr>
-          <w:u w:val="single"/>
-        </w:rPr>
-        <w:t>.on_one_</w:t>
-      </w:r>
-      <w:proofErr w:type="gramStart"/>
-      <w:r>
-        <w:rPr>
-          <w:u w:val="single"/>
-        </w:rPr>
-        <w:t>line</w:t>
-      </w:r>
-      <w:proofErr w:type="spellEnd"/>
-      <w:r>
-        <w:rPr>
-          <w:u w:val="single"/>
-        </w:rPr>
-        <w:t>() }}{</w:t>
-      </w:r>
-      <w:proofErr w:type="gramEnd"/>
-      <w:r>
-        <w:rPr>
-          <w:u w:val="single"/>
-        </w:rPr>
-        <w:t xml:space="preserve">% else </w:t>
-      </w:r>
-      <w:proofErr w:type="gramStart"/>
-      <w:r>
-        <w:rPr>
-          <w:u w:val="single"/>
-        </w:rPr>
-        <w:t>%}{{ “</w:t>
-      </w:r>
-      <w:proofErr w:type="gramEnd"/>
-      <w:r>
-        <w:rPr>
-          <w:u w:val="single"/>
-        </w:rPr>
-        <w:t>NOT APPLICABLE.</w:t>
-      </w:r>
-      <w:r>
-        <w:rPr>
-          <w:u w:val="single"/>
-        </w:rPr>
-        <w:t xml:space="preserve">” </w:t>
-      </w:r>
-      <w:proofErr w:type="gramStart"/>
-      <w:r>
-        <w:rPr>
-          <w:u w:val="single"/>
-        </w:rPr>
-        <w:t>}}{</w:t>
-      </w:r>
-      <w:proofErr w:type="gramEnd"/>
-      <w:r>
-        <w:rPr>
-          <w:u w:val="single"/>
-        </w:rPr>
-        <w:t>% endif %}</w:t>
+        <w:t>{{ conservators.item(1)</w:t>
+      </w:r>
+      <w:r>
+        <w:rPr>
+          <w:u w:val="single"/>
+        </w:rPr>
+        <w:t>.</w:t>
+      </w:r>
+      <w:r>
+        <w:rPr>
+          <w:u w:val="single"/>
+        </w:rPr>
+        <w:t>address.on_one_line() or “NOT APPLICABLE.” }}</w:t>
+      </w:r>
+      <w:r>
+        <w:t xml:space="preserve"> </w:t>
       </w:r>
       <w:r>
         <w:t>to serve as conservator.</w:t>
@@ -5627,107 +3615,55 @@
         <w:rPr>
           <w:u w:val="single"/>
         </w:rPr>
-        <w:t xml:space="preserve">{% </w:t>
-      </w:r>
-      <w:proofErr w:type="gramStart"/>
-      <w:r>
-        <w:rPr>
-          <w:u w:val="single"/>
-        </w:rPr>
-        <w:t>if  not</w:t>
-      </w:r>
-      <w:proofErr w:type="gramEnd"/>
+        <w:t>{</w:t>
+      </w:r>
+      <w:r>
+        <w:rPr>
+          <w:u w:val="single"/>
+        </w:rPr>
+        <w:t>{ “NOT APPLICABLE.”</w:t>
+      </w:r>
       <w:r>
         <w:rPr>
           <w:u w:val="single"/>
         </w:rPr>
         <w:t xml:space="preserve"> </w:t>
       </w:r>
-      <w:proofErr w:type="spellStart"/>
+      <w:r>
+        <w:rPr>
+          <w:u w:val="single"/>
+        </w:rPr>
+        <w:t>i</w:t>
+      </w:r>
+      <w:r>
+        <w:rPr>
+          <w:u w:val="single"/>
+        </w:rPr>
+        <w:t>f</w:t>
+      </w:r>
+      <w:r>
+        <w:rPr>
+          <w:u w:val="single"/>
+        </w:rPr>
+        <w:t xml:space="preserve"> not</w:t>
+      </w:r>
+      <w:r>
+        <w:rPr>
+          <w:u w:val="single"/>
+        </w:rPr>
+        <w:t xml:space="preserve"> </w:t>
+      </w:r>
       <w:r>
         <w:rPr>
           <w:u w:val="single"/>
         </w:rPr>
         <w:t>require_bond</w:t>
       </w:r>
-      <w:proofErr w:type="spellEnd"/>
-      <w:r>
-        <w:rPr>
-          <w:u w:val="single"/>
-        </w:rPr>
-        <w:t xml:space="preserve"> </w:t>
-      </w:r>
-      <w:proofErr w:type="gramStart"/>
-      <w:r>
-        <w:rPr>
-          <w:u w:val="single"/>
-        </w:rPr>
-        <w:t>%}</w:t>
-      </w:r>
-      <w:r>
-        <w:rPr>
-          <w:u w:val="single"/>
-        </w:rPr>
-        <w:t>{{ “</w:t>
-      </w:r>
-      <w:proofErr w:type="gramEnd"/>
-      <w:r>
-        <w:rPr>
-          <w:u w:val="single"/>
-        </w:rPr>
-        <w:t>NOT APPLICABLE.</w:t>
-      </w:r>
-      <w:r>
-        <w:rPr>
-          <w:u w:val="single"/>
-        </w:rPr>
-        <w:t xml:space="preserve">” </w:t>
-      </w:r>
-      <w:proofErr w:type="gramStart"/>
-      <w:r>
-        <w:rPr>
-          <w:u w:val="single"/>
-        </w:rPr>
-        <w:t>}}</w:t>
-      </w:r>
-      <w:r>
-        <w:rPr>
-          <w:u w:val="single"/>
-        </w:rPr>
-        <w:t>{</w:t>
-      </w:r>
-      <w:proofErr w:type="gramEnd"/>
-      <w:r>
-        <w:rPr>
-          <w:u w:val="single"/>
-        </w:rPr>
-        <w:t xml:space="preserve">% else </w:t>
-      </w:r>
-      <w:proofErr w:type="gramStart"/>
-      <w:r>
-        <w:rPr>
-          <w:u w:val="single"/>
-        </w:rPr>
-        <w:t>%}</w:t>
-      </w:r>
-      <w:r>
-        <w:rPr>
-          <w:u w:val="single"/>
-        </w:rPr>
-        <w:t>{{ “” }}</w:t>
-      </w:r>
-      <w:r>
-        <w:rPr>
-          <w:u w:val="single"/>
-        </w:rPr>
-        <w:t>{</w:t>
-      </w:r>
-      <w:proofErr w:type="gramEnd"/>
-      <w:r>
-        <w:rPr>
-          <w:u w:val="single"/>
-        </w:rPr>
-        <w:t>% endif %}</w:t>
+      <w:r>
+        <w:rPr>
+          <w:u w:val="single"/>
+        </w:rPr>
+        <w:t xml:space="preserve"> }}</w:t>
       </w:r>
       <w:r>
         <w:rPr>
@@ -5775,7 +3711,6 @@
         <w:ind w:firstLine="720"/>
       </w:pPr>
       <w:r>
-        <w:lastRenderedPageBreak/>
         <w:t>(b) My personal representative and any conservator I have named shall serve without</w:t>
       </w:r>
       <w:r>
@@ -5811,107 +3746,43 @@
         <w:rPr>
           <w:u w:val="single"/>
         </w:rPr>
-        <w:t xml:space="preserve">{% </w:t>
-      </w:r>
-      <w:proofErr w:type="gramStart"/>
-      <w:r>
-        <w:rPr>
-          <w:u w:val="single"/>
-        </w:rPr>
-        <w:t xml:space="preserve">if  </w:t>
-      </w:r>
-      <w:proofErr w:type="spellStart"/>
-      <w:r>
-        <w:rPr>
-          <w:u w:val="single"/>
-        </w:rPr>
-        <w:t>require</w:t>
-      </w:r>
-      <w:proofErr w:type="gramEnd"/>
-      <w:r>
-        <w:rPr>
-          <w:u w:val="single"/>
-        </w:rPr>
-        <w:t>_bond</w:t>
-      </w:r>
-      <w:proofErr w:type="spellEnd"/>
+        <w:t>{</w:t>
+      </w:r>
+      <w:r>
+        <w:rPr>
+          <w:u w:val="single"/>
+        </w:rPr>
+        <w:t>{ “NOT APPLICABLE.”</w:t>
+      </w:r>
+      <w:r>
+        <w:rPr>
+          <w:u w:val="single"/>
+        </w:rPr>
+        <w:t xml:space="preserve"> if </w:t>
+      </w:r>
+      <w:r>
+        <w:rPr>
+          <w:u w:val="single"/>
+        </w:rPr>
+        <w:t>require_bond</w:t>
+      </w:r>
       <w:r>
         <w:rPr>
           <w:u w:val="single"/>
         </w:rPr>
         <w:t xml:space="preserve"> </w:t>
       </w:r>
-      <w:proofErr w:type="gramStart"/>
-      <w:r>
-        <w:rPr>
-          <w:u w:val="single"/>
-        </w:rPr>
-        <w:t>%}</w:t>
-      </w:r>
-      <w:r>
-        <w:rPr>
-          <w:u w:val="single"/>
-        </w:rPr>
-        <w:t>{{ “</w:t>
-      </w:r>
-      <w:proofErr w:type="gramEnd"/>
-      <w:r>
-        <w:rPr>
-          <w:u w:val="single"/>
-        </w:rPr>
-        <w:t>NOT APPLICABLE.</w:t>
-      </w:r>
-      <w:r>
-        <w:rPr>
-          <w:u w:val="single"/>
-        </w:rPr>
-        <w:t xml:space="preserve">” </w:t>
-      </w:r>
-      <w:proofErr w:type="gramStart"/>
-      <w:r>
-        <w:rPr>
-          <w:u w:val="single"/>
-        </w:rPr>
-        <w:t>}}</w:t>
-      </w:r>
-      <w:r>
-        <w:rPr>
-          <w:u w:val="single"/>
-        </w:rPr>
-        <w:t>{</w:t>
-      </w:r>
-      <w:proofErr w:type="gramEnd"/>
-      <w:r>
-        <w:rPr>
-          <w:u w:val="single"/>
-        </w:rPr>
-        <w:t xml:space="preserve">% else </w:t>
-      </w:r>
-      <w:proofErr w:type="gramStart"/>
-      <w:r>
-        <w:rPr>
-          <w:u w:val="single"/>
-        </w:rPr>
-        <w:t>%}</w:t>
-      </w:r>
-      <w:r>
-        <w:rPr>
-          <w:u w:val="single"/>
-        </w:rPr>
-        <w:t>{{ “” }}</w:t>
-      </w:r>
-      <w:r>
-        <w:rPr>
-          <w:u w:val="single"/>
-        </w:rPr>
-        <w:t>{</w:t>
-      </w:r>
-      <w:proofErr w:type="gramEnd"/>
-      <w:r>
-        <w:rPr>
-          <w:u w:val="single"/>
-        </w:rPr>
-        <w:t>% endif %}</w:t>
+      <w:r>
+        <w:rPr>
+          <w:u w:val="single"/>
+        </w:rPr>
+        <w:t>}</w:t>
+      </w:r>
+      <w:r>
+        <w:rPr>
+          <w:u w:val="single"/>
+        </w:rPr>
+        <w:t>}</w:t>
       </w:r>
       <w:r>
         <w:rPr>
@@ -6109,23 +3980,7 @@
         <w:ind w:firstLine="720"/>
       </w:pPr>
       <w:r>
-        <w:t xml:space="preserve">You must use 2 adults as witnesses. It is preferable to have 3 adult witnesses. All the witnesses must observe you sign the will, have you </w:t>
-      </w:r>
-      <w:proofErr w:type="gramStart"/>
-      <w:r>
-        <w:t>tell</w:t>
-      </w:r>
-      <w:proofErr w:type="gramEnd"/>
-      <w:r>
-        <w:t xml:space="preserve"> them you signed the will, or have you </w:t>
-      </w:r>
-      <w:proofErr w:type="gramStart"/>
-      <w:r>
-        <w:t>tell</w:t>
-      </w:r>
-      <w:proofErr w:type="gramEnd"/>
-      <w:r>
-        <w:t xml:space="preserve"> them the will was signed at your direction in your presence.</w:t>
+        <w:t>You must use 2 adults as witnesses. It is preferable to have 3 adult witnesses. All the witnesses must observe you sign the will, have you tell them you signed the will, or have you tell them the will was signed at your direction in your presence.</w:t>
       </w:r>
     </w:p>
     <w:p>
@@ -6153,6 +4008,7 @@
           <w:b/>
           <w:bCs/>
         </w:rPr>
+        <w:lastRenderedPageBreak/>
         <w:t>STATEMENT OF WITNESSES</w:t>
       </w:r>
     </w:p>
@@ -7018,7 +4874,6 @@
                 <w:sz w:val="16"/>
                 <w:szCs w:val="16"/>
               </w:rPr>
-              <w:lastRenderedPageBreak/>
               <w:t>(Print name)</w:t>
             </w:r>
           </w:p>
@@ -7438,19 +5293,9 @@
       <w:r>
         <w:t xml:space="preserve">{%p if </w:t>
       </w:r>
-      <w:proofErr w:type="spellStart"/>
-      <w:r>
-        <w:t>tangible_</w:t>
-      </w:r>
-      <w:proofErr w:type="gramStart"/>
-      <w:r>
-        <w:t>property.there</w:t>
-      </w:r>
-      <w:proofErr w:type="gramEnd"/>
-      <w:r>
-        <w:t>_are_any</w:t>
-      </w:r>
-      <w:proofErr w:type="spellEnd"/>
+      <w:r>
+        <w:t>tangible_property.there_are_any</w:t>
+      </w:r>
       <w:r>
         <w:t>%}</w:t>
       </w:r>
@@ -7459,11 +5304,9 @@
       <w:r>
         <w:t xml:space="preserve">{%p for property in </w:t>
       </w:r>
-      <w:proofErr w:type="spellStart"/>
       <w:r>
         <w:t>tangible_property</w:t>
       </w:r>
-      <w:proofErr w:type="spellEnd"/>
       <w:r>
         <w:t xml:space="preserve"> %}</w:t>
       </w:r>
@@ -7507,40 +5350,23 @@
                 <w:u w:val="single"/>
               </w:rPr>
             </w:pPr>
-            <w:proofErr w:type="gramStart"/>
             <w:r>
               <w:rPr>
                 <w:u w:val="single"/>
               </w:rPr>
               <w:t xml:space="preserve">{{ </w:t>
             </w:r>
-            <w:proofErr w:type="spellStart"/>
             <w:r>
               <w:rPr>
                 <w:u w:val="single"/>
               </w:rPr>
               <w:t>property</w:t>
             </w:r>
-            <w:proofErr w:type="gramEnd"/>
-            <w:r>
-              <w:rPr>
-                <w:u w:val="single"/>
-              </w:rPr>
-              <w:t>.</w:t>
-            </w:r>
-            <w:proofErr w:type="gramStart"/>
-            <w:r>
-              <w:rPr>
-                <w:u w:val="single"/>
-              </w:rPr>
-              <w:t>item</w:t>
-            </w:r>
-            <w:proofErr w:type="spellEnd"/>
-            <w:r>
-              <w:rPr>
-                <w:u w:val="single"/>
-              </w:rPr>
-              <w:t xml:space="preserve"> }}</w:t>
+            <w:r>
+              <w:rPr>
+                <w:u w:val="single"/>
+              </w:rPr>
+              <w:t>.item }}</w:t>
             </w:r>
             <w:r>
               <w:rPr>
@@ -7548,7 +5374,6 @@
               </w:rPr>
               <w:tab/>
             </w:r>
-            <w:proofErr w:type="gramEnd"/>
           </w:p>
         </w:tc>
         <w:tc>
@@ -7580,21 +5405,18 @@
                 <w:u w:val="single"/>
               </w:rPr>
             </w:pPr>
-            <w:proofErr w:type="gramStart"/>
             <w:r>
               <w:rPr>
                 <w:u w:val="single"/>
               </w:rPr>
               <w:t xml:space="preserve">{{ </w:t>
             </w:r>
-            <w:proofErr w:type="spellStart"/>
             <w:r>
               <w:rPr>
                 <w:u w:val="single"/>
               </w:rPr>
               <w:t>property</w:t>
             </w:r>
-            <w:proofErr w:type="gramEnd"/>
             <w:r>
               <w:rPr>
                 <w:u w:val="single"/>
@@ -7605,16 +5427,8 @@
               <w:rPr>
                 <w:u w:val="single"/>
               </w:rPr>
-              <w:t>recipient_</w:t>
-            </w:r>
-            <w:proofErr w:type="gramStart"/>
-            <w:r>
-              <w:rPr>
-                <w:u w:val="single"/>
-              </w:rPr>
-              <w:t>name</w:t>
-            </w:r>
-            <w:proofErr w:type="spellEnd"/>
+              <w:t>recipient_name</w:t>
+            </w:r>
             <w:r>
               <w:rPr>
                 <w:u w:val="single"/>
@@ -7627,22 +5441,13 @@
               </w:rPr>
               <w:tab/>
             </w:r>
-            <w:proofErr w:type="gramEnd"/>
           </w:p>
         </w:tc>
       </w:tr>
     </w:tbl>
     <w:p>
       <w:r>
-        <w:t xml:space="preserve">{%p </w:t>
-      </w:r>
-      <w:proofErr w:type="spellStart"/>
-      <w:r>
-        <w:t>endfor</w:t>
-      </w:r>
-      <w:proofErr w:type="spellEnd"/>
-      <w:r>
-        <w:t xml:space="preserve"> %}</w:t>
+        <w:t>{%p endfor %}</w:t>
       </w:r>
     </w:p>
     <w:p>
@@ -8508,15 +6313,7 @@
         <w:ind w:firstLine="720"/>
       </w:pPr>
       <w:r>
-        <w:t>(</w:t>
-      </w:r>
-      <w:proofErr w:type="spellStart"/>
-      <w:r>
-        <w:t>i</w:t>
-      </w:r>
-      <w:proofErr w:type="spellEnd"/>
-      <w:r>
-        <w:t>) Plural and singular words include each other, where appropriate.</w:t>
+        <w:t>(i) Plural and singular words include each other, where appropriate.</w:t>
       </w:r>
     </w:p>
     <w:p>
@@ -8692,15 +6489,7 @@
         <w:ind w:firstLine="720"/>
       </w:pPr>
       <w:r>
-        <w:t xml:space="preserve">A guardian named in this will has the same authority with respect to the child as a parent having legal custody would have. A conservator named in this will has </w:t>
-      </w:r>
-      <w:proofErr w:type="gramStart"/>
-      <w:r>
-        <w:t>all of</w:t>
-      </w:r>
-      <w:proofErr w:type="gramEnd"/>
-      <w:r>
-        <w:t xml:space="preserve"> the powers conferred by law.</w:t>
+        <w:t>A guardian named in this will has the same authority with respect to the child as a parent having legal custody would have. A conservator named in this will has all of the powers conferred by law.</w:t>
       </w:r>
     </w:p>
     <w:sectPr>

</xml_diff>

<commit_message>
fix: Tester feedback: something (`answers_complete`) #27 document titles, labels, filenames, etc
</commit_message>
<xml_diff>
--- a/docassemble/MLHStatutoryWill/data/templates/michigan_statutory_will.docx
+++ b/docassemble/MLHStatutoryWill/data/templates/michigan_statutory_will.docx
@@ -58,19 +58,19 @@
           <w:sz w:val="20"/>
           <w:szCs w:val="20"/>
         </w:rPr>
-        <w:t>2. There are several kinds of wills. If you choose to complete this form, you will have a Michigan statutory will. If this will does not meet your wishes in any way, you should talk with a lawyer before choosing a Michigan statutory will.</w:t>
-      </w:r>
-    </w:p>
-    <w:p>
-      <w:pPr>
-        <w:spacing w:after="200" w:line="360" w:lineRule="auto"/>
+        <w:t xml:space="preserve">2. There are several kinds of </w:t>
+      </w:r>
+      <w:proofErr w:type="gramStart"/>
+      <w:r>
         <w:rPr>
           <w:rFonts w:asciiTheme="minorHAnsi" w:hAnsiTheme="minorHAnsi"/>
           <w:b/>
           <w:sz w:val="20"/>
           <w:szCs w:val="20"/>
         </w:rPr>
-      </w:pPr>
+        <w:t>wills</w:t>
+      </w:r>
+      <w:proofErr w:type="gramEnd"/>
       <w:r>
         <w:rPr>
           <w:rFonts w:asciiTheme="minorHAnsi" w:hAnsiTheme="minorHAnsi"/>
@@ -78,19 +78,19 @@
           <w:sz w:val="20"/>
           <w:szCs w:val="20"/>
         </w:rPr>
-        <w:t>3. Warning! It is strongly recommended that you do not add or cross out any words on this form except for filling in the blanks because all or part of this will may not be valid if you do so.</w:t>
-      </w:r>
-    </w:p>
-    <w:p>
-      <w:pPr>
-        <w:spacing w:after="200" w:line="360" w:lineRule="auto"/>
+        <w:t xml:space="preserve">. If you choose to complete this form, you will have a Michigan statutory will. If </w:t>
+      </w:r>
+      <w:proofErr w:type="gramStart"/>
+      <w:r>
         <w:rPr>
           <w:rFonts w:asciiTheme="minorHAnsi" w:hAnsiTheme="minorHAnsi"/>
           <w:b/>
           <w:sz w:val="20"/>
           <w:szCs w:val="20"/>
         </w:rPr>
-      </w:pPr>
+        <w:t>this will</w:t>
+      </w:r>
+      <w:proofErr w:type="gramEnd"/>
       <w:r>
         <w:rPr>
           <w:rFonts w:asciiTheme="minorHAnsi" w:hAnsiTheme="minorHAnsi"/>
@@ -98,7 +98,7 @@
           <w:sz w:val="20"/>
           <w:szCs w:val="20"/>
         </w:rPr>
-        <w:t>4. This will has no effect on jointly held assets, on retirement plan benefits, or on life insurance on your life if you have named a beneficiary who survives you.</w:t>
+        <w:t xml:space="preserve"> does not meet your wishes in any way, you should talk with a lawyer before choosing a Michigan statutory will.</w:t>
       </w:r>
     </w:p>
     <w:p>
@@ -118,19 +118,19 @@
           <w:sz w:val="20"/>
           <w:szCs w:val="20"/>
         </w:rPr>
-        <w:t>5. This will is not designed to reduce estate taxes or fees.</w:t>
-      </w:r>
-    </w:p>
-    <w:p>
-      <w:pPr>
-        <w:spacing w:after="200" w:line="360" w:lineRule="auto"/>
+        <w:t xml:space="preserve">3. Warning! It is strongly recommended that you do not add or cross out any words on this form except for filling in the blanks because all or part of </w:t>
+      </w:r>
+      <w:proofErr w:type="gramStart"/>
+      <w:r>
         <w:rPr>
           <w:rFonts w:asciiTheme="minorHAnsi" w:hAnsiTheme="minorHAnsi"/>
           <w:b/>
           <w:sz w:val="20"/>
           <w:szCs w:val="20"/>
         </w:rPr>
-      </w:pPr>
+        <w:t>this will</w:t>
+      </w:r>
+      <w:proofErr w:type="gramEnd"/>
       <w:r>
         <w:rPr>
           <w:rFonts w:asciiTheme="minorHAnsi" w:hAnsiTheme="minorHAnsi"/>
@@ -138,7 +138,127 @@
           <w:sz w:val="20"/>
           <w:szCs w:val="20"/>
         </w:rPr>
-        <w:t>6. This will treats adopted children and children born outside of wedlock who would inherit if their parent died without a will the same way as children born or conceived during marriage.</w:t>
+        <w:t xml:space="preserve"> may not be valid if you do so.</w:t>
+      </w:r>
+    </w:p>
+    <w:p>
+      <w:pPr>
+        <w:spacing w:after="200" w:line="360" w:lineRule="auto"/>
+        <w:rPr>
+          <w:rFonts w:asciiTheme="minorHAnsi" w:hAnsiTheme="minorHAnsi"/>
+          <w:b/>
+          <w:sz w:val="20"/>
+          <w:szCs w:val="20"/>
+        </w:rPr>
+      </w:pPr>
+      <w:r>
+        <w:rPr>
+          <w:rFonts w:asciiTheme="minorHAnsi" w:hAnsiTheme="minorHAnsi"/>
+          <w:b/>
+          <w:sz w:val="20"/>
+          <w:szCs w:val="20"/>
+        </w:rPr>
+        <w:t xml:space="preserve">4. This will </w:t>
+      </w:r>
+      <w:proofErr w:type="gramStart"/>
+      <w:r>
+        <w:rPr>
+          <w:rFonts w:asciiTheme="minorHAnsi" w:hAnsiTheme="minorHAnsi"/>
+          <w:b/>
+          <w:sz w:val="20"/>
+          <w:szCs w:val="20"/>
+        </w:rPr>
+        <w:t>has</w:t>
+      </w:r>
+      <w:proofErr w:type="gramEnd"/>
+      <w:r>
+        <w:rPr>
+          <w:rFonts w:asciiTheme="minorHAnsi" w:hAnsiTheme="minorHAnsi"/>
+          <w:b/>
+          <w:sz w:val="20"/>
+          <w:szCs w:val="20"/>
+        </w:rPr>
+        <w:t xml:space="preserve"> no effect on jointly held assets, on retirement plan benefits, or on life insurance on your life if you have named a beneficiary who survives you.</w:t>
+      </w:r>
+    </w:p>
+    <w:p>
+      <w:pPr>
+        <w:spacing w:after="200" w:line="360" w:lineRule="auto"/>
+        <w:rPr>
+          <w:rFonts w:asciiTheme="minorHAnsi" w:hAnsiTheme="minorHAnsi"/>
+          <w:b/>
+          <w:sz w:val="20"/>
+          <w:szCs w:val="20"/>
+        </w:rPr>
+      </w:pPr>
+      <w:r>
+        <w:rPr>
+          <w:rFonts w:asciiTheme="minorHAnsi" w:hAnsiTheme="minorHAnsi"/>
+          <w:b/>
+          <w:sz w:val="20"/>
+          <w:szCs w:val="20"/>
+        </w:rPr>
+        <w:t xml:space="preserve">5. This will </w:t>
+      </w:r>
+      <w:proofErr w:type="gramStart"/>
+      <w:r>
+        <w:rPr>
+          <w:rFonts w:asciiTheme="minorHAnsi" w:hAnsiTheme="minorHAnsi"/>
+          <w:b/>
+          <w:sz w:val="20"/>
+          <w:szCs w:val="20"/>
+        </w:rPr>
+        <w:t>is</w:t>
+      </w:r>
+      <w:proofErr w:type="gramEnd"/>
+      <w:r>
+        <w:rPr>
+          <w:rFonts w:asciiTheme="minorHAnsi" w:hAnsiTheme="minorHAnsi"/>
+          <w:b/>
+          <w:sz w:val="20"/>
+          <w:szCs w:val="20"/>
+        </w:rPr>
+        <w:t xml:space="preserve"> not designed to reduce estate taxes or fees.</w:t>
+      </w:r>
+    </w:p>
+    <w:p>
+      <w:pPr>
+        <w:spacing w:after="200" w:line="360" w:lineRule="auto"/>
+        <w:rPr>
+          <w:rFonts w:asciiTheme="minorHAnsi" w:hAnsiTheme="minorHAnsi"/>
+          <w:b/>
+          <w:sz w:val="20"/>
+          <w:szCs w:val="20"/>
+        </w:rPr>
+      </w:pPr>
+      <w:r>
+        <w:rPr>
+          <w:rFonts w:asciiTheme="minorHAnsi" w:hAnsiTheme="minorHAnsi"/>
+          <w:b/>
+          <w:sz w:val="20"/>
+          <w:szCs w:val="20"/>
+        </w:rPr>
+        <w:t xml:space="preserve">6. This will </w:t>
+      </w:r>
+      <w:proofErr w:type="gramStart"/>
+      <w:r>
+        <w:rPr>
+          <w:rFonts w:asciiTheme="minorHAnsi" w:hAnsiTheme="minorHAnsi"/>
+          <w:b/>
+          <w:sz w:val="20"/>
+          <w:szCs w:val="20"/>
+        </w:rPr>
+        <w:t>treats</w:t>
+      </w:r>
+      <w:proofErr w:type="gramEnd"/>
+      <w:r>
+        <w:rPr>
+          <w:rFonts w:asciiTheme="minorHAnsi" w:hAnsiTheme="minorHAnsi"/>
+          <w:b/>
+          <w:sz w:val="20"/>
+          <w:szCs w:val="20"/>
+        </w:rPr>
+        <w:t xml:space="preserve"> adopted children and children born outside of wedlock who would inherit if their parent died without a will the same way as children born or conceived during marriage.</w:t>
       </w:r>
     </w:p>
     <w:p>
@@ -277,6 +397,7 @@
           <w:u w:val="single"/>
         </w:rPr>
       </w:pPr>
+      <w:proofErr w:type="gramStart"/>
       <w:r>
         <w:rPr>
           <w:b/>
@@ -293,6 +414,7 @@
         </w:rPr>
         <w:t>s</w:t>
       </w:r>
+      <w:proofErr w:type="gramEnd"/>
       <w:r>
         <w:rPr>
           <w:b/>
@@ -371,7 +493,23 @@
         <w:ind w:firstLine="720"/>
       </w:pPr>
       <w:r>
-        <w:t>This is my will and I revoke any prior wills and codicils.</w:t>
+        <w:t xml:space="preserve">This is my </w:t>
+      </w:r>
+      <w:proofErr w:type="gramStart"/>
+      <w:r>
+        <w:t>will</w:t>
+      </w:r>
+      <w:proofErr w:type="gramEnd"/>
+      <w:r>
+        <w:t xml:space="preserve"> and I revoke any prior </w:t>
+      </w:r>
+      <w:proofErr w:type="gramStart"/>
+      <w:r>
+        <w:t>wills</w:t>
+      </w:r>
+      <w:proofErr w:type="gramEnd"/>
+      <w:r>
+        <w:t xml:space="preserve"> and codicils.</w:t>
       </w:r>
     </w:p>
     <w:p>
@@ -395,11 +533,47 @@
       <w:r>
         <w:t xml:space="preserve"> </w:t>
       </w:r>
-      <w:r>
-        <w:rPr>
-          <w:u w:val="single"/>
-        </w:rPr>
-        <w:t>{{ county_choice }}</w:t>
+      <w:proofErr w:type="gramStart"/>
+      <w:r>
+        <w:rPr>
+          <w:u w:val="single"/>
+        </w:rPr>
+        <w:t xml:space="preserve">{{ </w:t>
+      </w:r>
+      <w:proofErr w:type="spellStart"/>
+      <w:r>
+        <w:rPr>
+          <w:u w:val="single"/>
+        </w:rPr>
+        <w:t>county</w:t>
+      </w:r>
+      <w:proofErr w:type="gramEnd"/>
+      <w:r>
+        <w:rPr>
+          <w:u w:val="single"/>
+        </w:rPr>
+        <w:t>_</w:t>
+      </w:r>
+      <w:proofErr w:type="gramStart"/>
+      <w:r>
+        <w:rPr>
+          <w:u w:val="single"/>
+        </w:rPr>
+        <w:t>choice</w:t>
+      </w:r>
+      <w:proofErr w:type="spellEnd"/>
+      <w:r>
+        <w:rPr>
+          <w:u w:val="single"/>
+        </w:rPr>
+        <w:t xml:space="preserve"> }</w:t>
+      </w:r>
+      <w:proofErr w:type="gramEnd"/>
+      <w:r>
+        <w:rPr>
+          <w:u w:val="single"/>
+        </w:rPr>
+        <w:t>}</w:t>
       </w:r>
       <w:r>
         <w:t xml:space="preserve"> </w:t>
@@ -429,23 +603,39 @@
       <w:r>
         <w:t xml:space="preserve"> </w:t>
       </w:r>
+      <w:proofErr w:type="gramStart"/>
       <w:r>
         <w:rPr>
           <w:u w:val="single"/>
         </w:rPr>
         <w:t>{{ spouse</w:t>
       </w:r>
-      <w:r>
-        <w:rPr>
-          <w:u w:val="single"/>
-        </w:rPr>
-        <w:t xml:space="preserve"> or “None”</w:t>
-      </w:r>
-      <w:r>
-        <w:rPr>
-          <w:u w:val="single"/>
-        </w:rPr>
-        <w:t xml:space="preserve"> }}</w:t>
+      <w:proofErr w:type="gramEnd"/>
+      <w:r>
+        <w:rPr>
+          <w:u w:val="single"/>
+        </w:rPr>
+        <w:t xml:space="preserve"> or “None</w:t>
+      </w:r>
+      <w:proofErr w:type="gramStart"/>
+      <w:r>
+        <w:rPr>
+          <w:u w:val="single"/>
+        </w:rPr>
+        <w:t>”</w:t>
+      </w:r>
+      <w:r>
+        <w:rPr>
+          <w:u w:val="single"/>
+        </w:rPr>
+        <w:t xml:space="preserve"> }</w:t>
+      </w:r>
+      <w:proofErr w:type="gramEnd"/>
+      <w:r>
+        <w:rPr>
+          <w:u w:val="single"/>
+        </w:rPr>
+        <w:t>}</w:t>
       </w:r>
     </w:p>
     <w:p>
@@ -494,8 +684,13 @@
         <w:adjustRightInd w:val="0"/>
       </w:pPr>
       <w:r>
-        <w:t>{%p if children %}</w:t>
-      </w:r>
+        <w:t xml:space="preserve">{%p if </w:t>
+      </w:r>
+      <w:proofErr w:type="gramStart"/>
+      <w:r>
+        <w:t>children %}</w:t>
+      </w:r>
+      <w:proofErr w:type="gramEnd"/>
     </w:p>
     <w:tbl>
       <w:tblPr>
@@ -902,8 +1097,13 @@
         <w:t>p</w:t>
       </w:r>
       <w:r>
-        <w:t xml:space="preserve"> else %}</w:t>
-      </w:r>
+        <w:t xml:space="preserve"> </w:t>
+      </w:r>
+      <w:proofErr w:type="gramStart"/>
+      <w:r>
+        <w:t>else %}</w:t>
+      </w:r>
+      <w:proofErr w:type="gramEnd"/>
     </w:p>
     <w:p>
       <w:pPr>
@@ -933,8 +1133,13 @@
         <w:t>p</w:t>
       </w:r>
       <w:r>
-        <w:t xml:space="preserve"> endif %}</w:t>
-      </w:r>
+        <w:t xml:space="preserve"> </w:t>
+      </w:r>
+      <w:proofErr w:type="gramStart"/>
+      <w:r>
+        <w:t>endif %}</w:t>
+      </w:r>
+      <w:proofErr w:type="gramEnd"/>
     </w:p>
     <w:p>
       <w:pPr>
@@ -1056,7 +1261,15 @@
         <w:ind w:firstLine="720"/>
       </w:pPr>
       <w:r>
-        <w:t>I can leave no more than two (2) cash gifts. I make the following cash gifts to the persons or charities in the amount stated here. Any transfer tax due upon my death shall be paid from the balance of my estate and not from these gifts.</w:t>
+        <w:t xml:space="preserve">I can leave no more than two (2) cash gifts. I make the following cash gifts to the </w:t>
+      </w:r>
+      <w:proofErr w:type="gramStart"/>
+      <w:r>
+        <w:t>persons</w:t>
+      </w:r>
+      <w:proofErr w:type="gramEnd"/>
+      <w:r>
+        <w:t xml:space="preserve"> or charities in the amount stated here. Any transfer tax due upon my death shall be paid from the balance of my estate and not from these gifts.</w:t>
       </w:r>
     </w:p>
     <w:p>
@@ -1145,23 +1358,67 @@
                 <w:u w:val="single"/>
               </w:rPr>
             </w:pPr>
+            <w:proofErr w:type="gramStart"/>
             <w:r>
               <w:rPr>
                 <w:u w:val="single"/>
               </w:rPr>
               <w:t xml:space="preserve">{{ </w:t>
             </w:r>
-            <w:r>
-              <w:rPr>
-                <w:u w:val="single"/>
-              </w:rPr>
-              <w:t>giftee.item(0).name or “NOT APPLICABLE.”</w:t>
-            </w:r>
-            <w:r>
-              <w:rPr>
-                <w:u w:val="single"/>
-              </w:rPr>
-              <w:t xml:space="preserve"> }}</w:t>
+            <w:proofErr w:type="spellStart"/>
+            <w:r>
+              <w:rPr>
+                <w:u w:val="single"/>
+              </w:rPr>
+              <w:t>giftee</w:t>
+            </w:r>
+            <w:proofErr w:type="gramEnd"/>
+            <w:r>
+              <w:rPr>
+                <w:u w:val="single"/>
+              </w:rPr>
+              <w:t>.</w:t>
+            </w:r>
+            <w:proofErr w:type="gramStart"/>
+            <w:r>
+              <w:rPr>
+                <w:u w:val="single"/>
+              </w:rPr>
+              <w:t>item</w:t>
+            </w:r>
+            <w:proofErr w:type="spellEnd"/>
+            <w:r>
+              <w:rPr>
+                <w:u w:val="single"/>
+              </w:rPr>
+              <w:t>(</w:t>
+            </w:r>
+            <w:proofErr w:type="gramEnd"/>
+            <w:r>
+              <w:rPr>
+                <w:u w:val="single"/>
+              </w:rPr>
+              <w:t>0).name or “NOT APPLICABLE.</w:t>
+            </w:r>
+            <w:proofErr w:type="gramStart"/>
+            <w:r>
+              <w:rPr>
+                <w:u w:val="single"/>
+              </w:rPr>
+              <w:t>”</w:t>
+            </w:r>
+            <w:r>
+              <w:rPr>
+                <w:u w:val="single"/>
+              </w:rPr>
+              <w:t xml:space="preserve"> }</w:t>
+            </w:r>
+            <w:proofErr w:type="gramEnd"/>
+            <w:r>
+              <w:rPr>
+                <w:u w:val="single"/>
+              </w:rPr>
+              <w:t>}</w:t>
             </w:r>
             <w:r>
               <w:rPr>
@@ -1210,23 +1467,81 @@
                 <w:u w:val="single"/>
               </w:rPr>
             </w:pPr>
-            <w:r>
-              <w:rPr>
-                <w:u w:val="single"/>
-              </w:rPr>
-              <w:t>{{ giftee</w:t>
-            </w:r>
-            <w:r>
-              <w:rPr>
-                <w:u w:val="single"/>
-              </w:rPr>
-              <w:t>.item(0)</w:t>
-            </w:r>
-            <w:r>
-              <w:rPr>
-                <w:u w:val="single"/>
-              </w:rPr>
-              <w:t xml:space="preserve">.address.on_one_line() </w:t>
+            <w:proofErr w:type="gramStart"/>
+            <w:r>
+              <w:rPr>
+                <w:u w:val="single"/>
+              </w:rPr>
+              <w:t xml:space="preserve">{{ </w:t>
+            </w:r>
+            <w:proofErr w:type="spellStart"/>
+            <w:r>
+              <w:rPr>
+                <w:u w:val="single"/>
+              </w:rPr>
+              <w:t>giftee</w:t>
+            </w:r>
+            <w:proofErr w:type="gramEnd"/>
+            <w:r>
+              <w:rPr>
+                <w:u w:val="single"/>
+              </w:rPr>
+              <w:t>.item</w:t>
+            </w:r>
+            <w:proofErr w:type="spellEnd"/>
+            <w:r>
+              <w:rPr>
+                <w:u w:val="single"/>
+              </w:rPr>
+              <w:t>(0</w:t>
+            </w:r>
+            <w:proofErr w:type="gramStart"/>
+            <w:r>
+              <w:rPr>
+                <w:u w:val="single"/>
+              </w:rPr>
+              <w:t>)</w:t>
+            </w:r>
+            <w:r>
+              <w:rPr>
+                <w:u w:val="single"/>
+              </w:rPr>
+              <w:t>.</w:t>
+            </w:r>
+            <w:proofErr w:type="spellStart"/>
+            <w:r>
+              <w:rPr>
+                <w:u w:val="single"/>
+              </w:rPr>
+              <w:t>address</w:t>
+            </w:r>
+            <w:proofErr w:type="gramEnd"/>
+            <w:r>
+              <w:rPr>
+                <w:u w:val="single"/>
+              </w:rPr>
+              <w:t>.on_one_</w:t>
+            </w:r>
+            <w:proofErr w:type="gramStart"/>
+            <w:r>
+              <w:rPr>
+                <w:u w:val="single"/>
+              </w:rPr>
+              <w:t>line</w:t>
+            </w:r>
+            <w:proofErr w:type="spellEnd"/>
+            <w:r>
+              <w:rPr>
+                <w:u w:val="single"/>
+              </w:rPr>
+              <w:t>(</w:t>
+            </w:r>
+            <w:proofErr w:type="gramEnd"/>
+            <w:r>
+              <w:rPr>
+                <w:u w:val="single"/>
+              </w:rPr>
+              <w:t xml:space="preserve">) </w:t>
             </w:r>
             <w:r>
               <w:rPr>
@@ -1246,11 +1561,19 @@
               </w:rPr>
               <w:t>NOT APPLICABLE.</w:t>
             </w:r>
-            <w:r>
-              <w:rPr>
-                <w:u w:val="single"/>
-              </w:rPr>
-              <w:t>” }}</w:t>
+            <w:proofErr w:type="gramStart"/>
+            <w:r>
+              <w:rPr>
+                <w:u w:val="single"/>
+              </w:rPr>
+              <w:t>” }</w:t>
+            </w:r>
+            <w:proofErr w:type="gramEnd"/>
+            <w:r>
+              <w:rPr>
+                <w:u w:val="single"/>
+              </w:rPr>
+              <w:t>}</w:t>
             </w:r>
             <w:r>
               <w:rPr>
@@ -1332,11 +1655,19 @@
               <w:autoSpaceDN w:val="0"/>
               <w:adjustRightInd w:val="0"/>
             </w:pPr>
-            <w:r>
-              <w:rPr>
-                <w:u w:val="single"/>
-              </w:rPr>
-              <w:t xml:space="preserve">{{ “$” </w:t>
+            <w:proofErr w:type="gramStart"/>
+            <w:r>
+              <w:rPr>
+                <w:u w:val="single"/>
+              </w:rPr>
+              <w:t>{{ “</w:t>
+            </w:r>
+            <w:proofErr w:type="gramEnd"/>
+            <w:r>
+              <w:rPr>
+                <w:u w:val="single"/>
+              </w:rPr>
+              <w:t xml:space="preserve">$” </w:t>
             </w:r>
             <w:r>
               <w:rPr>
@@ -1356,12 +1687,42 @@
               </w:rPr>
               <w:t>thousands(</w:t>
             </w:r>
-            <w:r>
-              <w:rPr>
-                <w:u w:val="single"/>
-              </w:rPr>
-              <w:t>giftee[0].gift_amount</w:t>
-            </w:r>
+            <w:proofErr w:type="gramStart"/>
+            <w:r>
+              <w:rPr>
+                <w:u w:val="single"/>
+              </w:rPr>
+              <w:t>giftee[</w:t>
+            </w:r>
+            <w:proofErr w:type="gramEnd"/>
+            <w:r>
+              <w:rPr>
+                <w:u w:val="single"/>
+              </w:rPr>
+              <w:t>0</w:t>
+            </w:r>
+            <w:proofErr w:type="gramStart"/>
+            <w:r>
+              <w:rPr>
+                <w:u w:val="single"/>
+              </w:rPr>
+              <w:t>].</w:t>
+            </w:r>
+            <w:proofErr w:type="spellStart"/>
+            <w:r>
+              <w:rPr>
+                <w:u w:val="single"/>
+              </w:rPr>
+              <w:t>gift</w:t>
+            </w:r>
+            <w:proofErr w:type="gramEnd"/>
+            <w:r>
+              <w:rPr>
+                <w:u w:val="single"/>
+              </w:rPr>
+              <w:t>_amount</w:t>
+            </w:r>
+            <w:proofErr w:type="spellEnd"/>
             <w:r>
               <w:rPr>
                 <w:u w:val="single"/>
@@ -1390,7 +1751,23 @@
               <w:rPr>
                 <w:u w:val="single"/>
               </w:rPr>
-              <w:t xml:space="preserve">if giftee.item(0) </w:t>
+              <w:t xml:space="preserve">if </w:t>
+            </w:r>
+            <w:proofErr w:type="spellStart"/>
+            <w:proofErr w:type="gramStart"/>
+            <w:r>
+              <w:rPr>
+                <w:u w:val="single"/>
+              </w:rPr>
+              <w:t>giftee.item</w:t>
+            </w:r>
+            <w:proofErr w:type="spellEnd"/>
+            <w:proofErr w:type="gramEnd"/>
+            <w:r>
+              <w:rPr>
+                <w:u w:val="single"/>
+              </w:rPr>
+              <w:t xml:space="preserve">(0) </w:t>
             </w:r>
             <w:r>
               <w:rPr>
@@ -1404,11 +1781,19 @@
               </w:rPr>
               <w:t>NOT APPLICABLE.</w:t>
             </w:r>
-            <w:r>
-              <w:rPr>
-                <w:u w:val="single"/>
-              </w:rPr>
-              <w:t>” }}</w:t>
+            <w:proofErr w:type="gramStart"/>
+            <w:r>
+              <w:rPr>
+                <w:u w:val="single"/>
+              </w:rPr>
+              <w:t>” }</w:t>
+            </w:r>
+            <w:proofErr w:type="gramEnd"/>
+            <w:r>
+              <w:rPr>
+                <w:u w:val="single"/>
+              </w:rPr>
+              <w:t>}</w:t>
             </w:r>
             <w:r>
               <w:rPr>
@@ -1470,6 +1855,7 @@
                 <w:u w:val="single"/>
               </w:rPr>
             </w:pPr>
+            <w:proofErr w:type="gramStart"/>
             <w:r>
               <w:rPr>
                 <w:u w:val="single"/>
@@ -1480,14 +1866,37 @@
               <w:rPr>
                 <w:u w:val="single"/>
               </w:rPr>
-              <w:t>giftee[0].</w:t>
-            </w:r>
-            <w:r>
-              <w:rPr>
-                <w:u w:val="single"/>
-              </w:rPr>
-              <w:t>gift_amount_in_words</w:t>
-            </w:r>
+              <w:t>giftee</w:t>
+            </w:r>
+            <w:proofErr w:type="gramEnd"/>
+            <w:r>
+              <w:rPr>
+                <w:u w:val="single"/>
+              </w:rPr>
+              <w:t>[0</w:t>
+            </w:r>
+            <w:proofErr w:type="gramStart"/>
+            <w:r>
+              <w:rPr>
+                <w:u w:val="single"/>
+              </w:rPr>
+              <w:t>].</w:t>
+            </w:r>
+            <w:proofErr w:type="spellStart"/>
+            <w:r>
+              <w:rPr>
+                <w:u w:val="single"/>
+              </w:rPr>
+              <w:t>gift</w:t>
+            </w:r>
+            <w:proofErr w:type="gramEnd"/>
+            <w:r>
+              <w:rPr>
+                <w:u w:val="single"/>
+              </w:rPr>
+              <w:t>_amount_in_words</w:t>
+            </w:r>
+            <w:proofErr w:type="spellEnd"/>
             <w:r>
               <w:rPr>
                 <w:u w:val="single"/>
@@ -1500,17 +1909,41 @@
               </w:rPr>
               <w:t xml:space="preserve">~ </w:t>
             </w:r>
-            <w:r>
-              <w:rPr>
-                <w:u w:val="single"/>
-              </w:rPr>
-              <w:t>“ dollars.”</w:t>
-            </w:r>
-            <w:r>
-              <w:rPr>
-                <w:u w:val="single"/>
-              </w:rPr>
-              <w:t xml:space="preserve"> if giftee.item(0)</w:t>
+            <w:proofErr w:type="gramStart"/>
+            <w:r>
+              <w:rPr>
+                <w:u w:val="single"/>
+              </w:rPr>
+              <w:t>“ dollars</w:t>
+            </w:r>
+            <w:proofErr w:type="gramEnd"/>
+            <w:r>
+              <w:rPr>
+                <w:u w:val="single"/>
+              </w:rPr>
+              <w:t>.”</w:t>
+            </w:r>
+            <w:r>
+              <w:rPr>
+                <w:u w:val="single"/>
+              </w:rPr>
+              <w:t xml:space="preserve"> if </w:t>
+            </w:r>
+            <w:proofErr w:type="spellStart"/>
+            <w:proofErr w:type="gramStart"/>
+            <w:r>
+              <w:rPr>
+                <w:u w:val="single"/>
+              </w:rPr>
+              <w:t>giftee.item</w:t>
+            </w:r>
+            <w:proofErr w:type="spellEnd"/>
+            <w:proofErr w:type="gramEnd"/>
+            <w:r>
+              <w:rPr>
+                <w:u w:val="single"/>
+              </w:rPr>
+              <w:t>(0)</w:t>
             </w:r>
             <w:r>
               <w:rPr>
@@ -1524,11 +1957,19 @@
               </w:rPr>
               <w:t>NOT APPLICABLE.</w:t>
             </w:r>
-            <w:r>
-              <w:rPr>
-                <w:u w:val="single"/>
-              </w:rPr>
-              <w:t>” }}</w:t>
+            <w:proofErr w:type="gramStart"/>
+            <w:r>
+              <w:rPr>
+                <w:u w:val="single"/>
+              </w:rPr>
+              <w:t>” }</w:t>
+            </w:r>
+            <w:proofErr w:type="gramEnd"/>
+            <w:r>
+              <w:rPr>
+                <w:u w:val="single"/>
+              </w:rPr>
+              <w:t>}</w:t>
             </w:r>
             <w:r>
               <w:rPr>
@@ -1630,18 +2071,48 @@
                 <w:u w:val="single"/>
               </w:rPr>
             </w:pPr>
+            <w:proofErr w:type="gramStart"/>
             <w:r>
               <w:rPr>
                 <w:u w:val="single"/>
               </w:rPr>
               <w:lastRenderedPageBreak/>
-              <w:t>{{ giftee</w:t>
-            </w:r>
-            <w:r>
-              <w:rPr>
-                <w:u w:val="single"/>
-              </w:rPr>
-              <w:t>.item(1)</w:t>
+              <w:t xml:space="preserve">{{ </w:t>
+            </w:r>
+            <w:proofErr w:type="spellStart"/>
+            <w:r>
+              <w:rPr>
+                <w:u w:val="single"/>
+              </w:rPr>
+              <w:t>giftee</w:t>
+            </w:r>
+            <w:proofErr w:type="gramEnd"/>
+            <w:r>
+              <w:rPr>
+                <w:u w:val="single"/>
+              </w:rPr>
+              <w:t>.</w:t>
+            </w:r>
+            <w:proofErr w:type="gramStart"/>
+            <w:r>
+              <w:rPr>
+                <w:u w:val="single"/>
+              </w:rPr>
+              <w:t>item</w:t>
+            </w:r>
+            <w:proofErr w:type="spellEnd"/>
+            <w:r>
+              <w:rPr>
+                <w:u w:val="single"/>
+              </w:rPr>
+              <w:t>(</w:t>
+            </w:r>
+            <w:proofErr w:type="gramEnd"/>
+            <w:r>
+              <w:rPr>
+                <w:u w:val="single"/>
+              </w:rPr>
+              <w:t>1)</w:t>
             </w:r>
             <w:r>
               <w:rPr>
@@ -1667,11 +2138,19 @@
               </w:rPr>
               <w:t>NOT APPLICABLE.</w:t>
             </w:r>
-            <w:r>
-              <w:rPr>
-                <w:u w:val="single"/>
-              </w:rPr>
-              <w:t>” }}</w:t>
+            <w:proofErr w:type="gramStart"/>
+            <w:r>
+              <w:rPr>
+                <w:u w:val="single"/>
+              </w:rPr>
+              <w:t>” }</w:t>
+            </w:r>
+            <w:proofErr w:type="gramEnd"/>
+            <w:r>
+              <w:rPr>
+                <w:u w:val="single"/>
+              </w:rPr>
+              <w:t>}</w:t>
             </w:r>
             <w:r>
               <w:rPr>
@@ -1720,12 +2199,90 @@
                 <w:u w:val="single"/>
               </w:rPr>
             </w:pPr>
+            <w:proofErr w:type="gramStart"/>
             <w:r>
               <w:rPr>
                 <w:u w:val="single"/>
               </w:rPr>
               <w:lastRenderedPageBreak/>
-              <w:t>{{ giftee.item(1).address.on_one_line() or “NOT APPLICABLE.” }}</w:t>
+              <w:t xml:space="preserve">{{ </w:t>
+            </w:r>
+            <w:proofErr w:type="spellStart"/>
+            <w:r>
+              <w:rPr>
+                <w:u w:val="single"/>
+              </w:rPr>
+              <w:t>giftee</w:t>
+            </w:r>
+            <w:proofErr w:type="gramEnd"/>
+            <w:r>
+              <w:rPr>
+                <w:u w:val="single"/>
+              </w:rPr>
+              <w:t>.item</w:t>
+            </w:r>
+            <w:proofErr w:type="spellEnd"/>
+            <w:r>
+              <w:rPr>
+                <w:u w:val="single"/>
+              </w:rPr>
+              <w:t>(1</w:t>
+            </w:r>
+            <w:proofErr w:type="gramStart"/>
+            <w:r>
+              <w:rPr>
+                <w:u w:val="single"/>
+              </w:rPr>
+              <w:t>).</w:t>
+            </w:r>
+            <w:proofErr w:type="spellStart"/>
+            <w:r>
+              <w:rPr>
+                <w:u w:val="single"/>
+              </w:rPr>
+              <w:t>address</w:t>
+            </w:r>
+            <w:proofErr w:type="gramEnd"/>
+            <w:r>
+              <w:rPr>
+                <w:u w:val="single"/>
+              </w:rPr>
+              <w:t>.on_one_</w:t>
+            </w:r>
+            <w:proofErr w:type="gramStart"/>
+            <w:r>
+              <w:rPr>
+                <w:u w:val="single"/>
+              </w:rPr>
+              <w:t>line</w:t>
+            </w:r>
+            <w:proofErr w:type="spellEnd"/>
+            <w:r>
+              <w:rPr>
+                <w:u w:val="single"/>
+              </w:rPr>
+              <w:t>(</w:t>
+            </w:r>
+            <w:proofErr w:type="gramEnd"/>
+            <w:r>
+              <w:rPr>
+                <w:u w:val="single"/>
+              </w:rPr>
+              <w:t>) or “NOT APPLICABLE.</w:t>
+            </w:r>
+            <w:proofErr w:type="gramStart"/>
+            <w:r>
+              <w:rPr>
+                <w:u w:val="single"/>
+              </w:rPr>
+              <w:t>” }</w:t>
+            </w:r>
+            <w:proofErr w:type="gramEnd"/>
+            <w:r>
+              <w:rPr>
+                <w:u w:val="single"/>
+              </w:rPr>
+              <w:t>}</w:t>
             </w:r>
             <w:r>
               <w:rPr>
@@ -1803,23 +2360,91 @@
               <w:autoSpaceDN w:val="0"/>
               <w:adjustRightInd w:val="0"/>
             </w:pPr>
-            <w:r>
-              <w:rPr>
-                <w:u w:val="single"/>
-              </w:rPr>
-              <w:t>{{ “$” ~ thousands(giftee[</w:t>
-            </w:r>
+            <w:proofErr w:type="gramStart"/>
+            <w:r>
+              <w:rPr>
+                <w:u w:val="single"/>
+              </w:rPr>
+              <w:t>{{ “</w:t>
+            </w:r>
+            <w:proofErr w:type="gramEnd"/>
+            <w:r>
+              <w:rPr>
+                <w:u w:val="single"/>
+              </w:rPr>
+              <w:t>$” ~ thousands(</w:t>
+            </w:r>
+            <w:proofErr w:type="gramStart"/>
+            <w:r>
+              <w:rPr>
+                <w:u w:val="single"/>
+              </w:rPr>
+              <w:t>giftee[</w:t>
+            </w:r>
+            <w:proofErr w:type="gramEnd"/>
             <w:r>
               <w:rPr>
                 <w:u w:val="single"/>
               </w:rPr>
               <w:t>1</w:t>
             </w:r>
-            <w:r>
-              <w:rPr>
-                <w:u w:val="single"/>
-              </w:rPr>
-              <w:t>].gift_amount, 0) if giftee.item(1) else “NOT APPLICABLE.” }}</w:t>
+            <w:proofErr w:type="gramStart"/>
+            <w:r>
+              <w:rPr>
+                <w:u w:val="single"/>
+              </w:rPr>
+              <w:t>].</w:t>
+            </w:r>
+            <w:proofErr w:type="spellStart"/>
+            <w:r>
+              <w:rPr>
+                <w:u w:val="single"/>
+              </w:rPr>
+              <w:t>gift</w:t>
+            </w:r>
+            <w:proofErr w:type="gramEnd"/>
+            <w:r>
+              <w:rPr>
+                <w:u w:val="single"/>
+              </w:rPr>
+              <w:t>_amount</w:t>
+            </w:r>
+            <w:proofErr w:type="spellEnd"/>
+            <w:r>
+              <w:rPr>
+                <w:u w:val="single"/>
+              </w:rPr>
+              <w:t xml:space="preserve">, 0) if </w:t>
+            </w:r>
+            <w:proofErr w:type="spellStart"/>
+            <w:proofErr w:type="gramStart"/>
+            <w:r>
+              <w:rPr>
+                <w:u w:val="single"/>
+              </w:rPr>
+              <w:t>giftee.item</w:t>
+            </w:r>
+            <w:proofErr w:type="spellEnd"/>
+            <w:proofErr w:type="gramEnd"/>
+            <w:r>
+              <w:rPr>
+                <w:u w:val="single"/>
+              </w:rPr>
+              <w:t>(1) else “NOT APPLICABLE.</w:t>
+            </w:r>
+            <w:proofErr w:type="gramStart"/>
+            <w:r>
+              <w:rPr>
+                <w:u w:val="single"/>
+              </w:rPr>
+              <w:t>” }</w:t>
+            </w:r>
+            <w:proofErr w:type="gramEnd"/>
+            <w:r>
+              <w:rPr>
+                <w:u w:val="single"/>
+              </w:rPr>
+              <w:t>}</w:t>
             </w:r>
             <w:r>
               <w:rPr>
@@ -1881,11 +2506,19 @@
                 <w:u w:val="single"/>
               </w:rPr>
             </w:pPr>
-            <w:r>
-              <w:rPr>
-                <w:u w:val="single"/>
-              </w:rPr>
-              <w:t>{{ giftee[</w:t>
+            <w:proofErr w:type="gramStart"/>
+            <w:r>
+              <w:rPr>
+                <w:u w:val="single"/>
+              </w:rPr>
+              <w:t>{{ giftee</w:t>
+            </w:r>
+            <w:proofErr w:type="gramEnd"/>
+            <w:r>
+              <w:rPr>
+                <w:u w:val="single"/>
+              </w:rPr>
+              <w:t>[</w:t>
             </w:r>
             <w:r>
               <w:rPr>
@@ -1893,23 +2526,69 @@
               </w:rPr>
               <w:t>1</w:t>
             </w:r>
-            <w:r>
-              <w:rPr>
-                <w:u w:val="single"/>
-              </w:rPr>
-              <w:t xml:space="preserve">].gift_amount_in_words ~ </w:t>
-            </w:r>
-            <w:r>
-              <w:rPr>
-                <w:u w:val="single"/>
-              </w:rPr>
-              <w:t>“ dollars.”</w:t>
-            </w:r>
-            <w:r>
-              <w:rPr>
-                <w:u w:val="single"/>
-              </w:rPr>
-              <w:t xml:space="preserve"> if giftee.item(1)</w:t>
+            <w:proofErr w:type="gramStart"/>
+            <w:r>
+              <w:rPr>
+                <w:u w:val="single"/>
+              </w:rPr>
+              <w:t>].</w:t>
+            </w:r>
+            <w:proofErr w:type="spellStart"/>
+            <w:r>
+              <w:rPr>
+                <w:u w:val="single"/>
+              </w:rPr>
+              <w:t>gift</w:t>
+            </w:r>
+            <w:proofErr w:type="gramEnd"/>
+            <w:r>
+              <w:rPr>
+                <w:u w:val="single"/>
+              </w:rPr>
+              <w:t>_amount_in_words</w:t>
+            </w:r>
+            <w:proofErr w:type="spellEnd"/>
+            <w:r>
+              <w:rPr>
+                <w:u w:val="single"/>
+              </w:rPr>
+              <w:t xml:space="preserve"> ~ </w:t>
+            </w:r>
+            <w:proofErr w:type="gramStart"/>
+            <w:r>
+              <w:rPr>
+                <w:u w:val="single"/>
+              </w:rPr>
+              <w:t>“ dollars</w:t>
+            </w:r>
+            <w:proofErr w:type="gramEnd"/>
+            <w:r>
+              <w:rPr>
+                <w:u w:val="single"/>
+              </w:rPr>
+              <w:t>.”</w:t>
+            </w:r>
+            <w:r>
+              <w:rPr>
+                <w:u w:val="single"/>
+              </w:rPr>
+              <w:t xml:space="preserve"> if </w:t>
+            </w:r>
+            <w:proofErr w:type="spellStart"/>
+            <w:proofErr w:type="gramStart"/>
+            <w:r>
+              <w:rPr>
+                <w:u w:val="single"/>
+              </w:rPr>
+              <w:t>giftee.item</w:t>
+            </w:r>
+            <w:proofErr w:type="spellEnd"/>
+            <w:proofErr w:type="gramEnd"/>
+            <w:r>
+              <w:rPr>
+                <w:u w:val="single"/>
+              </w:rPr>
+              <w:t>(1)</w:t>
             </w:r>
             <w:r>
               <w:rPr>
@@ -1923,11 +2602,19 @@
               </w:rPr>
               <w:t>NOT APPLICABLE.</w:t>
             </w:r>
-            <w:r>
-              <w:rPr>
-                <w:u w:val="single"/>
-              </w:rPr>
-              <w:t>” }}</w:t>
+            <w:proofErr w:type="gramStart"/>
+            <w:r>
+              <w:rPr>
+                <w:u w:val="single"/>
+              </w:rPr>
+              <w:t>” }</w:t>
+            </w:r>
+            <w:proofErr w:type="gramEnd"/>
+            <w:r>
+              <w:rPr>
+                <w:u w:val="single"/>
+              </w:rPr>
+              <w:t>}</w:t>
             </w:r>
             <w:r>
               <w:rPr>
@@ -1963,6 +2650,7 @@
           <w:u w:val="single"/>
         </w:rPr>
       </w:pPr>
+      <w:proofErr w:type="gramStart"/>
       <w:r>
         <w:rPr>
           <w:u w:val="single"/>
@@ -1979,7 +2667,14 @@
         <w:rPr>
           <w:u w:val="single"/>
         </w:rPr>
-        <w:t>“NOT APPLICABLE.”</w:t>
+        <w:t>“</w:t>
+      </w:r>
+      <w:proofErr w:type="gramEnd"/>
+      <w:r>
+        <w:rPr>
+          <w:u w:val="single"/>
+        </w:rPr>
+        <w:t>NOT APPLICABLE.”</w:t>
       </w:r>
       <w:r>
         <w:rPr>
@@ -1993,6 +2688,7 @@
         </w:rPr>
         <w:t xml:space="preserve">not </w:t>
       </w:r>
+      <w:proofErr w:type="gramStart"/>
       <w:r>
         <w:rPr>
           <w:u w:val="single"/>
@@ -2003,7 +2699,14 @@
         <w:rPr>
           <w:u w:val="single"/>
         </w:rPr>
-        <w:t xml:space="preserve"> }}</w:t>
+        <w:t xml:space="preserve"> }</w:t>
+      </w:r>
+      <w:proofErr w:type="gramEnd"/>
+      <w:r>
+        <w:rPr>
+          <w:u w:val="single"/>
+        </w:rPr>
+        <w:t>}</w:t>
       </w:r>
       <w:r>
         <w:rPr>
@@ -2144,7 +2847,23 @@
         <w:ind w:firstLine="720"/>
       </w:pPr>
       <w:r>
-        <w:t>I give everything else I own to my spouse. If I am not married at the time I sign this will or if my spouse dies before me, I give these assets to my children and the descendants of any deceased child. If no spouse, children, or descendants of children survive me, I choose 1 of the following distribution clauses by signing my name on the line after that clause. If I sign on both lines, if I fail to sign on either line, or if I am not now married, these assets will go under distribution clause (b).</w:t>
+        <w:t xml:space="preserve">I give everything else I own to my spouse. If I am not married at the time I sign this will or if my spouse dies before me, I give these assets to my children and the descendants of any deceased child. If no spouse, children, or </w:t>
+      </w:r>
+      <w:proofErr w:type="gramStart"/>
+      <w:r>
+        <w:t>descendants of children</w:t>
+      </w:r>
+      <w:proofErr w:type="gramEnd"/>
+      <w:r>
+        <w:t xml:space="preserve"> </w:t>
+      </w:r>
+      <w:proofErr w:type="gramStart"/>
+      <w:r>
+        <w:t>survive me</w:t>
+      </w:r>
+      <w:proofErr w:type="gramEnd"/>
+      <w:r>
+        <w:t>, I choose 1 of the following distribution clauses by signing my name on the line after that clause. If I sign on both lines, if I fail to sign on either line, or if I am not now married, these assets will go under distribution clause (b).</w:t>
       </w:r>
     </w:p>
     <w:p>
@@ -2237,6 +2956,7 @@
           <w:u w:val="single"/>
         </w:rPr>
       </w:pPr>
+      <w:proofErr w:type="gramStart"/>
       <w:r>
         <w:rPr>
           <w:u w:val="single"/>
@@ -2247,7 +2967,14 @@
         <w:rPr>
           <w:u w:val="single"/>
         </w:rPr>
-        <w:t xml:space="preserve">{ “NOT APPLICABLE.” </w:t>
+        <w:t>{ “</w:t>
+      </w:r>
+      <w:proofErr w:type="gramEnd"/>
+      <w:r>
+        <w:rPr>
+          <w:u w:val="single"/>
+        </w:rPr>
+        <w:t xml:space="preserve">NOT APPLICABLE.” </w:t>
       </w:r>
       <w:r>
         <w:rPr>
@@ -2255,24 +2982,29 @@
         </w:rPr>
         <w:t xml:space="preserve">if </w:t>
       </w:r>
+      <w:proofErr w:type="spellStart"/>
       <w:r>
         <w:rPr>
           <w:u w:val="single"/>
         </w:rPr>
         <w:t>residue_distribution</w:t>
       </w:r>
+      <w:proofErr w:type="spellEnd"/>
       <w:r>
         <w:rPr>
           <w:u w:val="single"/>
         </w:rPr>
         <w:t xml:space="preserve"> == “</w:t>
       </w:r>
+      <w:proofErr w:type="spellStart"/>
       <w:r>
         <w:rPr>
           <w:u w:val="single"/>
         </w:rPr>
         <w:t>own_heirs</w:t>
       </w:r>
+      <w:proofErr w:type="spellEnd"/>
+      <w:proofErr w:type="gramStart"/>
       <w:r>
         <w:rPr>
           <w:u w:val="single"/>
@@ -2283,7 +3015,14 @@
         <w:rPr>
           <w:u w:val="single"/>
         </w:rPr>
-        <w:t>}}</w:t>
+        <w:t>}</w:t>
+      </w:r>
+      <w:proofErr w:type="gramEnd"/>
+      <w:r>
+        <w:rPr>
+          <w:u w:val="single"/>
+        </w:rPr>
+        <w:t>}</w:t>
       </w:r>
       <w:r>
         <w:rPr>
@@ -2362,12 +3101,14 @@
           <w:u w:val="single"/>
         </w:rPr>
       </w:pPr>
+      <w:proofErr w:type="gramStart"/>
       <w:r>
         <w:rPr>
           <w:u w:val="single"/>
         </w:rPr>
         <w:t>{{ “</w:t>
       </w:r>
+      <w:proofErr w:type="gramEnd"/>
       <w:r>
         <w:rPr>
           <w:u w:val="single"/>
@@ -2386,24 +3127,29 @@
         </w:rPr>
         <w:t xml:space="preserve">if </w:t>
       </w:r>
+      <w:proofErr w:type="spellStart"/>
       <w:r>
         <w:rPr>
           <w:u w:val="single"/>
         </w:rPr>
         <w:t>residue_distribution</w:t>
       </w:r>
+      <w:proofErr w:type="spellEnd"/>
       <w:r>
         <w:rPr>
           <w:u w:val="single"/>
         </w:rPr>
         <w:t xml:space="preserve"> == “</w:t>
       </w:r>
+      <w:proofErr w:type="spellStart"/>
       <w:r>
         <w:rPr>
           <w:u w:val="single"/>
         </w:rPr>
         <w:t>own_heirs_and_spouse_heirs</w:t>
       </w:r>
+      <w:proofErr w:type="spellEnd"/>
+      <w:proofErr w:type="gramStart"/>
       <w:r>
         <w:rPr>
           <w:u w:val="single"/>
@@ -2414,7 +3160,14 @@
         <w:rPr>
           <w:u w:val="single"/>
         </w:rPr>
-        <w:t>}}</w:t>
+        <w:t>}</w:t>
+      </w:r>
+      <w:proofErr w:type="gramEnd"/>
+      <w:r>
+        <w:rPr>
+          <w:u w:val="single"/>
+        </w:rPr>
+        <w:t>}</w:t>
       </w:r>
       <w:r>
         <w:rPr>
@@ -2594,23 +3347,47 @@
       <w:r>
         <w:t xml:space="preserve"> </w:t>
       </w:r>
+      <w:proofErr w:type="gramStart"/>
       <w:r>
         <w:rPr>
           <w:u w:val="single"/>
         </w:rPr>
         <w:t xml:space="preserve">{{ </w:t>
       </w:r>
+      <w:proofErr w:type="spellStart"/>
       <w:r>
         <w:rPr>
           <w:u w:val="single"/>
         </w:rPr>
         <w:t>representatives</w:t>
       </w:r>
-      <w:r>
-        <w:rPr>
-          <w:u w:val="single"/>
-        </w:rPr>
-        <w:t>.item(0) or</w:t>
+      <w:proofErr w:type="gramEnd"/>
+      <w:r>
+        <w:rPr>
+          <w:u w:val="single"/>
+        </w:rPr>
+        <w:t>.</w:t>
+      </w:r>
+      <w:proofErr w:type="gramStart"/>
+      <w:r>
+        <w:rPr>
+          <w:u w:val="single"/>
+        </w:rPr>
+        <w:t>item</w:t>
+      </w:r>
+      <w:proofErr w:type="spellEnd"/>
+      <w:r>
+        <w:rPr>
+          <w:u w:val="single"/>
+        </w:rPr>
+        <w:t>(</w:t>
+      </w:r>
+      <w:proofErr w:type="gramEnd"/>
+      <w:r>
+        <w:rPr>
+          <w:u w:val="single"/>
+        </w:rPr>
+        <w:t>0) or</w:t>
       </w:r>
       <w:r>
         <w:rPr>
@@ -2624,11 +3401,19 @@
         </w:rPr>
         <w:t>NOT APPLICABLE.</w:t>
       </w:r>
-      <w:r>
-        <w:rPr>
-          <w:u w:val="single"/>
-        </w:rPr>
-        <w:t>” }}</w:t>
+      <w:proofErr w:type="gramStart"/>
+      <w:r>
+        <w:rPr>
+          <w:u w:val="single"/>
+        </w:rPr>
+        <w:t>” }</w:t>
+      </w:r>
+      <w:proofErr w:type="gramEnd"/>
+      <w:r>
+        <w:rPr>
+          <w:u w:val="single"/>
+        </w:rPr>
+        <w:t>}</w:t>
       </w:r>
       <w:r>
         <w:rPr>
@@ -2682,23 +3467,40 @@
       <w:r>
         <w:t xml:space="preserve"> </w:t>
       </w:r>
+      <w:proofErr w:type="gramStart"/>
       <w:r>
         <w:rPr>
           <w:u w:val="single"/>
         </w:rPr>
         <w:t xml:space="preserve">{{ </w:t>
       </w:r>
+      <w:proofErr w:type="spellStart"/>
       <w:r>
         <w:rPr>
           <w:u w:val="single"/>
         </w:rPr>
         <w:t>representatives</w:t>
       </w:r>
-      <w:r>
-        <w:rPr>
-          <w:u w:val="single"/>
-        </w:rPr>
-        <w:t>.item(0)</w:t>
+      <w:proofErr w:type="gramEnd"/>
+      <w:r>
+        <w:rPr>
+          <w:u w:val="single"/>
+        </w:rPr>
+        <w:t>.item</w:t>
+      </w:r>
+      <w:proofErr w:type="spellEnd"/>
+      <w:r>
+        <w:rPr>
+          <w:u w:val="single"/>
+        </w:rPr>
+        <w:t>(0</w:t>
+      </w:r>
+      <w:proofErr w:type="gramStart"/>
+      <w:r>
+        <w:rPr>
+          <w:u w:val="single"/>
+        </w:rPr>
+        <w:t>)</w:t>
       </w:r>
       <w:r>
         <w:rPr>
@@ -2706,11 +3508,40 @@
         </w:rPr>
         <w:t>.</w:t>
       </w:r>
-      <w:r>
-        <w:rPr>
-          <w:u w:val="single"/>
-        </w:rPr>
-        <w:t xml:space="preserve">address.on_one_line() </w:t>
+      <w:proofErr w:type="spellStart"/>
+      <w:r>
+        <w:rPr>
+          <w:u w:val="single"/>
+        </w:rPr>
+        <w:t>address</w:t>
+      </w:r>
+      <w:proofErr w:type="gramEnd"/>
+      <w:r>
+        <w:rPr>
+          <w:u w:val="single"/>
+        </w:rPr>
+        <w:t>.on_one_</w:t>
+      </w:r>
+      <w:proofErr w:type="gramStart"/>
+      <w:r>
+        <w:rPr>
+          <w:u w:val="single"/>
+        </w:rPr>
+        <w:t>line</w:t>
+      </w:r>
+      <w:proofErr w:type="spellEnd"/>
+      <w:r>
+        <w:rPr>
+          <w:u w:val="single"/>
+        </w:rPr>
+        <w:t>(</w:t>
+      </w:r>
+      <w:proofErr w:type="gramEnd"/>
+      <w:r>
+        <w:rPr>
+          <w:u w:val="single"/>
+        </w:rPr>
+        <w:t xml:space="preserve">) </w:t>
       </w:r>
       <w:r>
         <w:rPr>
@@ -2730,11 +3561,19 @@
         </w:rPr>
         <w:t>NOT APPLICABLE.</w:t>
       </w:r>
-      <w:r>
-        <w:rPr>
-          <w:u w:val="single"/>
-        </w:rPr>
-        <w:t>” }}</w:t>
+      <w:proofErr w:type="gramStart"/>
+      <w:r>
+        <w:rPr>
+          <w:u w:val="single"/>
+        </w:rPr>
+        <w:t>” }</w:t>
+      </w:r>
+      <w:proofErr w:type="gramEnd"/>
+      <w:r>
+        <w:rPr>
+          <w:u w:val="single"/>
+        </w:rPr>
+        <w:t>}</w:t>
       </w:r>
       <w:r>
         <w:t xml:space="preserve"> </w:t>
@@ -2798,23 +3637,61 @@
       <w:r>
         <w:t xml:space="preserve"> </w:t>
       </w:r>
+      <w:proofErr w:type="gramStart"/>
       <w:r>
         <w:rPr>
           <w:u w:val="single"/>
         </w:rPr>
         <w:t xml:space="preserve">{{ </w:t>
       </w:r>
+      <w:proofErr w:type="spellStart"/>
       <w:r>
         <w:rPr>
           <w:u w:val="single"/>
         </w:rPr>
         <w:t>representatives</w:t>
       </w:r>
-      <w:r>
-        <w:rPr>
-          <w:u w:val="single"/>
-        </w:rPr>
-        <w:t>.item(1) or “NOT APPLICABLE.” }}</w:t>
+      <w:proofErr w:type="gramEnd"/>
+      <w:r>
+        <w:rPr>
+          <w:u w:val="single"/>
+        </w:rPr>
+        <w:t>.</w:t>
+      </w:r>
+      <w:proofErr w:type="gramStart"/>
+      <w:r>
+        <w:rPr>
+          <w:u w:val="single"/>
+        </w:rPr>
+        <w:t>item</w:t>
+      </w:r>
+      <w:proofErr w:type="spellEnd"/>
+      <w:r>
+        <w:rPr>
+          <w:u w:val="single"/>
+        </w:rPr>
+        <w:t>(</w:t>
+      </w:r>
+      <w:proofErr w:type="gramEnd"/>
+      <w:r>
+        <w:rPr>
+          <w:u w:val="single"/>
+        </w:rPr>
+        <w:t>1) or “NOT APPLICABLE.</w:t>
+      </w:r>
+      <w:proofErr w:type="gramStart"/>
+      <w:r>
+        <w:rPr>
+          <w:u w:val="single"/>
+        </w:rPr>
+        <w:t>” }</w:t>
+      </w:r>
+      <w:proofErr w:type="gramEnd"/>
+      <w:r>
+        <w:rPr>
+          <w:u w:val="single"/>
+        </w:rPr>
+        <w:t>}</w:t>
       </w:r>
       <w:r>
         <w:rPr>
@@ -2867,23 +3744,40 @@
       <w:r>
         <w:t xml:space="preserve"> </w:t>
       </w:r>
+      <w:proofErr w:type="gramStart"/>
       <w:r>
         <w:rPr>
           <w:u w:val="single"/>
         </w:rPr>
         <w:t xml:space="preserve">{{ </w:t>
       </w:r>
+      <w:proofErr w:type="spellStart"/>
       <w:r>
         <w:rPr>
           <w:u w:val="single"/>
         </w:rPr>
         <w:t>representatives</w:t>
       </w:r>
-      <w:r>
-        <w:rPr>
-          <w:u w:val="single"/>
-        </w:rPr>
-        <w:t>.item(1)</w:t>
+      <w:proofErr w:type="gramEnd"/>
+      <w:r>
+        <w:rPr>
+          <w:u w:val="single"/>
+        </w:rPr>
+        <w:t>.item</w:t>
+      </w:r>
+      <w:proofErr w:type="spellEnd"/>
+      <w:r>
+        <w:rPr>
+          <w:u w:val="single"/>
+        </w:rPr>
+        <w:t>(1</w:t>
+      </w:r>
+      <w:proofErr w:type="gramStart"/>
+      <w:r>
+        <w:rPr>
+          <w:u w:val="single"/>
+        </w:rPr>
+        <w:t>)</w:t>
       </w:r>
       <w:r>
         <w:rPr>
@@ -2891,11 +3785,54 @@
         </w:rPr>
         <w:t>.</w:t>
       </w:r>
-      <w:r>
-        <w:rPr>
-          <w:u w:val="single"/>
-        </w:rPr>
-        <w:t>address.on_one_line() or “NOT APPLICABLE.” }}</w:t>
+      <w:proofErr w:type="spellStart"/>
+      <w:r>
+        <w:rPr>
+          <w:u w:val="single"/>
+        </w:rPr>
+        <w:t>address</w:t>
+      </w:r>
+      <w:proofErr w:type="gramEnd"/>
+      <w:r>
+        <w:rPr>
+          <w:u w:val="single"/>
+        </w:rPr>
+        <w:t>.on_one_</w:t>
+      </w:r>
+      <w:proofErr w:type="gramStart"/>
+      <w:r>
+        <w:rPr>
+          <w:u w:val="single"/>
+        </w:rPr>
+        <w:t>line</w:t>
+      </w:r>
+      <w:proofErr w:type="spellEnd"/>
+      <w:r>
+        <w:rPr>
+          <w:u w:val="single"/>
+        </w:rPr>
+        <w:t>(</w:t>
+      </w:r>
+      <w:proofErr w:type="gramEnd"/>
+      <w:r>
+        <w:rPr>
+          <w:u w:val="single"/>
+        </w:rPr>
+        <w:t>) or “NOT APPLICABLE.</w:t>
+      </w:r>
+      <w:proofErr w:type="gramStart"/>
+      <w:r>
+        <w:rPr>
+          <w:u w:val="single"/>
+        </w:rPr>
+        <w:t>” }</w:t>
+      </w:r>
+      <w:proofErr w:type="gramEnd"/>
+      <w:r>
+        <w:rPr>
+          <w:u w:val="single"/>
+        </w:rPr>
+        <w:t>}</w:t>
       </w:r>
       <w:r>
         <w:t xml:space="preserve"> </w:t>
@@ -2971,7 +3908,15 @@
         <w:ind w:firstLine="720"/>
       </w:pPr>
       <w:r>
-        <w:t>Your spouse may die before you. Therefore, if you have a child under age 18, name an individual as guardian of the child, and an individual or eligible financial institution as conservator of the child's assets. The guardian and the conservator may, but need not be, the same person.</w:t>
+        <w:t xml:space="preserve">Your spouse may die before you. Therefore, if you have a child </w:t>
+      </w:r>
+      <w:proofErr w:type="gramStart"/>
+      <w:r>
+        <w:t>under age</w:t>
+      </w:r>
+      <w:proofErr w:type="gramEnd"/>
+      <w:r>
+        <w:t xml:space="preserve"> 18, name an individual as guardian of the child, and an individual or eligible financial institution as conservator of the child's assets. The guardian and the conservator may, but need not be, the same person.</w:t>
       </w:r>
     </w:p>
     <w:p>
@@ -3010,11 +3955,61 @@
           <w:u w:val="single"/>
         </w:rPr>
       </w:pPr>
-      <w:r>
-        <w:rPr>
-          <w:u w:val="single"/>
-        </w:rPr>
-        <w:t>{{ guardians.item(0) or “NOT APPLICABLE.” }}</w:t>
+      <w:proofErr w:type="gramStart"/>
+      <w:r>
+        <w:rPr>
+          <w:u w:val="single"/>
+        </w:rPr>
+        <w:t xml:space="preserve">{{ </w:t>
+      </w:r>
+      <w:proofErr w:type="spellStart"/>
+      <w:r>
+        <w:rPr>
+          <w:u w:val="single"/>
+        </w:rPr>
+        <w:t>guardians</w:t>
+      </w:r>
+      <w:proofErr w:type="gramEnd"/>
+      <w:r>
+        <w:rPr>
+          <w:u w:val="single"/>
+        </w:rPr>
+        <w:t>.</w:t>
+      </w:r>
+      <w:proofErr w:type="gramStart"/>
+      <w:r>
+        <w:rPr>
+          <w:u w:val="single"/>
+        </w:rPr>
+        <w:t>item</w:t>
+      </w:r>
+      <w:proofErr w:type="spellEnd"/>
+      <w:r>
+        <w:rPr>
+          <w:u w:val="single"/>
+        </w:rPr>
+        <w:t>(</w:t>
+      </w:r>
+      <w:proofErr w:type="gramEnd"/>
+      <w:r>
+        <w:rPr>
+          <w:u w:val="single"/>
+        </w:rPr>
+        <w:t>0) or “NOT APPLICABLE.</w:t>
+      </w:r>
+      <w:proofErr w:type="gramStart"/>
+      <w:r>
+        <w:rPr>
+          <w:u w:val="single"/>
+        </w:rPr>
+        <w:t>” }</w:t>
+      </w:r>
+      <w:proofErr w:type="gramEnd"/>
+      <w:r>
+        <w:rPr>
+          <w:u w:val="single"/>
+        </w:rPr>
+        <w:t>}</w:t>
       </w:r>
       <w:r>
         <w:rPr>
@@ -3063,11 +4058,40 @@
       <w:r>
         <w:t xml:space="preserve"> </w:t>
       </w:r>
-      <w:r>
-        <w:rPr>
-          <w:u w:val="single"/>
-        </w:rPr>
-        <w:t>{{ guardians.item(0)</w:t>
+      <w:proofErr w:type="gramStart"/>
+      <w:r>
+        <w:rPr>
+          <w:u w:val="single"/>
+        </w:rPr>
+        <w:t xml:space="preserve">{{ </w:t>
+      </w:r>
+      <w:proofErr w:type="spellStart"/>
+      <w:r>
+        <w:rPr>
+          <w:u w:val="single"/>
+        </w:rPr>
+        <w:t>guardians</w:t>
+      </w:r>
+      <w:proofErr w:type="gramEnd"/>
+      <w:r>
+        <w:rPr>
+          <w:u w:val="single"/>
+        </w:rPr>
+        <w:t>.item</w:t>
+      </w:r>
+      <w:proofErr w:type="spellEnd"/>
+      <w:r>
+        <w:rPr>
+          <w:u w:val="single"/>
+        </w:rPr>
+        <w:t>(0</w:t>
+      </w:r>
+      <w:proofErr w:type="gramStart"/>
+      <w:r>
+        <w:rPr>
+          <w:u w:val="single"/>
+        </w:rPr>
+        <w:t>)</w:t>
       </w:r>
       <w:r>
         <w:rPr>
@@ -3075,11 +4099,54 @@
         </w:rPr>
         <w:t>.</w:t>
       </w:r>
-      <w:r>
-        <w:rPr>
-          <w:u w:val="single"/>
-        </w:rPr>
-        <w:t>address.on_one_line() or “NOT APPLICABLE.” }}</w:t>
+      <w:proofErr w:type="spellStart"/>
+      <w:r>
+        <w:rPr>
+          <w:u w:val="single"/>
+        </w:rPr>
+        <w:t>address</w:t>
+      </w:r>
+      <w:proofErr w:type="gramEnd"/>
+      <w:r>
+        <w:rPr>
+          <w:u w:val="single"/>
+        </w:rPr>
+        <w:t>.on_one_</w:t>
+      </w:r>
+      <w:proofErr w:type="gramStart"/>
+      <w:r>
+        <w:rPr>
+          <w:u w:val="single"/>
+        </w:rPr>
+        <w:t>line</w:t>
+      </w:r>
+      <w:proofErr w:type="spellEnd"/>
+      <w:r>
+        <w:rPr>
+          <w:u w:val="single"/>
+        </w:rPr>
+        <w:t>(</w:t>
+      </w:r>
+      <w:proofErr w:type="gramEnd"/>
+      <w:r>
+        <w:rPr>
+          <w:u w:val="single"/>
+        </w:rPr>
+        <w:t>) or “NOT APPLICABLE.</w:t>
+      </w:r>
+      <w:proofErr w:type="gramStart"/>
+      <w:r>
+        <w:rPr>
+          <w:u w:val="single"/>
+        </w:rPr>
+        <w:t>” }</w:t>
+      </w:r>
+      <w:proofErr w:type="gramEnd"/>
+      <w:r>
+        <w:rPr>
+          <w:u w:val="single"/>
+        </w:rPr>
+        <w:t>}</w:t>
       </w:r>
       <w:r>
         <w:t xml:space="preserve"> </w:t>
@@ -3138,11 +4205,61 @@
           <w:u w:val="single"/>
         </w:rPr>
       </w:pPr>
-      <w:r>
-        <w:rPr>
-          <w:u w:val="single"/>
-        </w:rPr>
-        <w:t>{{ conservators.item(0) or “NOT APPLICABLE.” }}</w:t>
+      <w:proofErr w:type="gramStart"/>
+      <w:r>
+        <w:rPr>
+          <w:u w:val="single"/>
+        </w:rPr>
+        <w:t xml:space="preserve">{{ </w:t>
+      </w:r>
+      <w:proofErr w:type="spellStart"/>
+      <w:r>
+        <w:rPr>
+          <w:u w:val="single"/>
+        </w:rPr>
+        <w:t>conservators</w:t>
+      </w:r>
+      <w:proofErr w:type="gramEnd"/>
+      <w:r>
+        <w:rPr>
+          <w:u w:val="single"/>
+        </w:rPr>
+        <w:t>.</w:t>
+      </w:r>
+      <w:proofErr w:type="gramStart"/>
+      <w:r>
+        <w:rPr>
+          <w:u w:val="single"/>
+        </w:rPr>
+        <w:t>item</w:t>
+      </w:r>
+      <w:proofErr w:type="spellEnd"/>
+      <w:r>
+        <w:rPr>
+          <w:u w:val="single"/>
+        </w:rPr>
+        <w:t>(</w:t>
+      </w:r>
+      <w:proofErr w:type="gramEnd"/>
+      <w:r>
+        <w:rPr>
+          <w:u w:val="single"/>
+        </w:rPr>
+        <w:t>0) or “NOT APPLICABLE.</w:t>
+      </w:r>
+      <w:proofErr w:type="gramStart"/>
+      <w:r>
+        <w:rPr>
+          <w:u w:val="single"/>
+        </w:rPr>
+        <w:t>” }</w:t>
+      </w:r>
+      <w:proofErr w:type="gramEnd"/>
+      <w:r>
+        <w:rPr>
+          <w:u w:val="single"/>
+        </w:rPr>
+        <w:t>}</w:t>
       </w:r>
       <w:r>
         <w:rPr>
@@ -3191,11 +4308,40 @@
       <w:r>
         <w:t xml:space="preserve"> </w:t>
       </w:r>
-      <w:r>
-        <w:rPr>
-          <w:u w:val="single"/>
-        </w:rPr>
-        <w:t>{{ conservators.item(0)</w:t>
+      <w:proofErr w:type="gramStart"/>
+      <w:r>
+        <w:rPr>
+          <w:u w:val="single"/>
+        </w:rPr>
+        <w:t xml:space="preserve">{{ </w:t>
+      </w:r>
+      <w:proofErr w:type="spellStart"/>
+      <w:r>
+        <w:rPr>
+          <w:u w:val="single"/>
+        </w:rPr>
+        <w:t>conservators</w:t>
+      </w:r>
+      <w:proofErr w:type="gramEnd"/>
+      <w:r>
+        <w:rPr>
+          <w:u w:val="single"/>
+        </w:rPr>
+        <w:t>.item</w:t>
+      </w:r>
+      <w:proofErr w:type="spellEnd"/>
+      <w:r>
+        <w:rPr>
+          <w:u w:val="single"/>
+        </w:rPr>
+        <w:t>(0</w:t>
+      </w:r>
+      <w:proofErr w:type="gramStart"/>
+      <w:r>
+        <w:rPr>
+          <w:u w:val="single"/>
+        </w:rPr>
+        <w:t>)</w:t>
       </w:r>
       <w:r>
         <w:rPr>
@@ -3203,11 +4349,54 @@
         </w:rPr>
         <w:t>.</w:t>
       </w:r>
-      <w:r>
-        <w:rPr>
-          <w:u w:val="single"/>
-        </w:rPr>
-        <w:t>address.on_one_line() or “NOT APPLICABLE.” }}</w:t>
+      <w:proofErr w:type="spellStart"/>
+      <w:r>
+        <w:rPr>
+          <w:u w:val="single"/>
+        </w:rPr>
+        <w:t>address</w:t>
+      </w:r>
+      <w:proofErr w:type="gramEnd"/>
+      <w:r>
+        <w:rPr>
+          <w:u w:val="single"/>
+        </w:rPr>
+        <w:t>.on_one_</w:t>
+      </w:r>
+      <w:proofErr w:type="gramStart"/>
+      <w:r>
+        <w:rPr>
+          <w:u w:val="single"/>
+        </w:rPr>
+        <w:t>line</w:t>
+      </w:r>
+      <w:proofErr w:type="spellEnd"/>
+      <w:r>
+        <w:rPr>
+          <w:u w:val="single"/>
+        </w:rPr>
+        <w:t>(</w:t>
+      </w:r>
+      <w:proofErr w:type="gramEnd"/>
+      <w:r>
+        <w:rPr>
+          <w:u w:val="single"/>
+        </w:rPr>
+        <w:t>) or “NOT APPLICABLE.</w:t>
+      </w:r>
+      <w:proofErr w:type="gramStart"/>
+      <w:r>
+        <w:rPr>
+          <w:u w:val="single"/>
+        </w:rPr>
+        <w:t>” }</w:t>
+      </w:r>
+      <w:proofErr w:type="gramEnd"/>
+      <w:r>
+        <w:rPr>
+          <w:u w:val="single"/>
+        </w:rPr>
+        <w:t>}</w:t>
       </w:r>
       <w:r>
         <w:t xml:space="preserve"> </w:t>
@@ -3278,11 +4467,61 @@
           <w:u w:val="single"/>
         </w:rPr>
       </w:pPr>
-      <w:r>
-        <w:rPr>
-          <w:u w:val="single"/>
-        </w:rPr>
-        <w:t>{{ guardians.item(1) or “NOT APPLICABLE.” }}</w:t>
+      <w:proofErr w:type="gramStart"/>
+      <w:r>
+        <w:rPr>
+          <w:u w:val="single"/>
+        </w:rPr>
+        <w:t xml:space="preserve">{{ </w:t>
+      </w:r>
+      <w:proofErr w:type="spellStart"/>
+      <w:r>
+        <w:rPr>
+          <w:u w:val="single"/>
+        </w:rPr>
+        <w:t>guardians</w:t>
+      </w:r>
+      <w:proofErr w:type="gramEnd"/>
+      <w:r>
+        <w:rPr>
+          <w:u w:val="single"/>
+        </w:rPr>
+        <w:t>.</w:t>
+      </w:r>
+      <w:proofErr w:type="gramStart"/>
+      <w:r>
+        <w:rPr>
+          <w:u w:val="single"/>
+        </w:rPr>
+        <w:t>item</w:t>
+      </w:r>
+      <w:proofErr w:type="spellEnd"/>
+      <w:r>
+        <w:rPr>
+          <w:u w:val="single"/>
+        </w:rPr>
+        <w:t>(</w:t>
+      </w:r>
+      <w:proofErr w:type="gramEnd"/>
+      <w:r>
+        <w:rPr>
+          <w:u w:val="single"/>
+        </w:rPr>
+        <w:t>1) or “NOT APPLICABLE.</w:t>
+      </w:r>
+      <w:proofErr w:type="gramStart"/>
+      <w:r>
+        <w:rPr>
+          <w:u w:val="single"/>
+        </w:rPr>
+        <w:t>” }</w:t>
+      </w:r>
+      <w:proofErr w:type="gramEnd"/>
+      <w:r>
+        <w:rPr>
+          <w:u w:val="single"/>
+        </w:rPr>
+        <w:t>}</w:t>
       </w:r>
       <w:r>
         <w:rPr>
@@ -3331,11 +4570,40 @@
       <w:r>
         <w:t xml:space="preserve"> </w:t>
       </w:r>
-      <w:r>
-        <w:rPr>
-          <w:u w:val="single"/>
-        </w:rPr>
-        <w:t>{{ guardians.item(1)</w:t>
+      <w:proofErr w:type="gramStart"/>
+      <w:r>
+        <w:rPr>
+          <w:u w:val="single"/>
+        </w:rPr>
+        <w:t xml:space="preserve">{{ </w:t>
+      </w:r>
+      <w:proofErr w:type="spellStart"/>
+      <w:r>
+        <w:rPr>
+          <w:u w:val="single"/>
+        </w:rPr>
+        <w:t>guardians</w:t>
+      </w:r>
+      <w:proofErr w:type="gramEnd"/>
+      <w:r>
+        <w:rPr>
+          <w:u w:val="single"/>
+        </w:rPr>
+        <w:t>.item</w:t>
+      </w:r>
+      <w:proofErr w:type="spellEnd"/>
+      <w:r>
+        <w:rPr>
+          <w:u w:val="single"/>
+        </w:rPr>
+        <w:t>(1</w:t>
+      </w:r>
+      <w:proofErr w:type="gramStart"/>
+      <w:r>
+        <w:rPr>
+          <w:u w:val="single"/>
+        </w:rPr>
+        <w:t>)</w:t>
       </w:r>
       <w:r>
         <w:rPr>
@@ -3343,11 +4611,54 @@
         </w:rPr>
         <w:t>.</w:t>
       </w:r>
-      <w:r>
-        <w:rPr>
-          <w:u w:val="single"/>
-        </w:rPr>
-        <w:t>address.on_one_line() or “NOT APPLICABLE.” }}</w:t>
+      <w:proofErr w:type="spellStart"/>
+      <w:r>
+        <w:rPr>
+          <w:u w:val="single"/>
+        </w:rPr>
+        <w:t>address</w:t>
+      </w:r>
+      <w:proofErr w:type="gramEnd"/>
+      <w:r>
+        <w:rPr>
+          <w:u w:val="single"/>
+        </w:rPr>
+        <w:t>.on_one_</w:t>
+      </w:r>
+      <w:proofErr w:type="gramStart"/>
+      <w:r>
+        <w:rPr>
+          <w:u w:val="single"/>
+        </w:rPr>
+        <w:t>line</w:t>
+      </w:r>
+      <w:proofErr w:type="spellEnd"/>
+      <w:r>
+        <w:rPr>
+          <w:u w:val="single"/>
+        </w:rPr>
+        <w:t>(</w:t>
+      </w:r>
+      <w:proofErr w:type="gramEnd"/>
+      <w:r>
+        <w:rPr>
+          <w:u w:val="single"/>
+        </w:rPr>
+        <w:t>) or “NOT APPLICABLE.</w:t>
+      </w:r>
+      <w:proofErr w:type="gramStart"/>
+      <w:r>
+        <w:rPr>
+          <w:u w:val="single"/>
+        </w:rPr>
+        <w:t>” }</w:t>
+      </w:r>
+      <w:proofErr w:type="gramEnd"/>
+      <w:r>
+        <w:rPr>
+          <w:u w:val="single"/>
+        </w:rPr>
+        <w:t>}</w:t>
       </w:r>
       <w:r>
         <w:t xml:space="preserve"> </w:t>
@@ -3399,11 +4710,61 @@
           <w:u w:val="single"/>
         </w:rPr>
       </w:pPr>
-      <w:r>
-        <w:rPr>
-          <w:u w:val="single"/>
-        </w:rPr>
-        <w:t>{{ conservators.item(1) or “NOT APPLICABLE.” }}</w:t>
+      <w:proofErr w:type="gramStart"/>
+      <w:r>
+        <w:rPr>
+          <w:u w:val="single"/>
+        </w:rPr>
+        <w:t xml:space="preserve">{{ </w:t>
+      </w:r>
+      <w:proofErr w:type="spellStart"/>
+      <w:r>
+        <w:rPr>
+          <w:u w:val="single"/>
+        </w:rPr>
+        <w:t>conservators</w:t>
+      </w:r>
+      <w:proofErr w:type="gramEnd"/>
+      <w:r>
+        <w:rPr>
+          <w:u w:val="single"/>
+        </w:rPr>
+        <w:t>.</w:t>
+      </w:r>
+      <w:proofErr w:type="gramStart"/>
+      <w:r>
+        <w:rPr>
+          <w:u w:val="single"/>
+        </w:rPr>
+        <w:t>item</w:t>
+      </w:r>
+      <w:proofErr w:type="spellEnd"/>
+      <w:r>
+        <w:rPr>
+          <w:u w:val="single"/>
+        </w:rPr>
+        <w:t>(</w:t>
+      </w:r>
+      <w:proofErr w:type="gramEnd"/>
+      <w:r>
+        <w:rPr>
+          <w:u w:val="single"/>
+        </w:rPr>
+        <w:t>1) or “NOT APPLICABLE.</w:t>
+      </w:r>
+      <w:proofErr w:type="gramStart"/>
+      <w:r>
+        <w:rPr>
+          <w:u w:val="single"/>
+        </w:rPr>
+        <w:t>” }</w:t>
+      </w:r>
+      <w:proofErr w:type="gramEnd"/>
+      <w:r>
+        <w:rPr>
+          <w:u w:val="single"/>
+        </w:rPr>
+        <w:t>}</w:t>
       </w:r>
       <w:r>
         <w:rPr>
@@ -3452,11 +4813,40 @@
       <w:r>
         <w:t xml:space="preserve"> </w:t>
       </w:r>
-      <w:r>
-        <w:rPr>
-          <w:u w:val="single"/>
-        </w:rPr>
-        <w:t>{{ conservators.item(1)</w:t>
+      <w:proofErr w:type="gramStart"/>
+      <w:r>
+        <w:rPr>
+          <w:u w:val="single"/>
+        </w:rPr>
+        <w:t xml:space="preserve">{{ </w:t>
+      </w:r>
+      <w:proofErr w:type="spellStart"/>
+      <w:r>
+        <w:rPr>
+          <w:u w:val="single"/>
+        </w:rPr>
+        <w:t>conservators</w:t>
+      </w:r>
+      <w:proofErr w:type="gramEnd"/>
+      <w:r>
+        <w:rPr>
+          <w:u w:val="single"/>
+        </w:rPr>
+        <w:t>.item</w:t>
+      </w:r>
+      <w:proofErr w:type="spellEnd"/>
+      <w:r>
+        <w:rPr>
+          <w:u w:val="single"/>
+        </w:rPr>
+        <w:t>(1</w:t>
+      </w:r>
+      <w:proofErr w:type="gramStart"/>
+      <w:r>
+        <w:rPr>
+          <w:u w:val="single"/>
+        </w:rPr>
+        <w:t>)</w:t>
       </w:r>
       <w:r>
         <w:rPr>
@@ -3464,11 +4854,54 @@
         </w:rPr>
         <w:t>.</w:t>
       </w:r>
-      <w:r>
-        <w:rPr>
-          <w:u w:val="single"/>
-        </w:rPr>
-        <w:t>address.on_one_line() or “NOT APPLICABLE.” }}</w:t>
+      <w:proofErr w:type="spellStart"/>
+      <w:r>
+        <w:rPr>
+          <w:u w:val="single"/>
+        </w:rPr>
+        <w:t>address</w:t>
+      </w:r>
+      <w:proofErr w:type="gramEnd"/>
+      <w:r>
+        <w:rPr>
+          <w:u w:val="single"/>
+        </w:rPr>
+        <w:t>.on_one_</w:t>
+      </w:r>
+      <w:proofErr w:type="gramStart"/>
+      <w:r>
+        <w:rPr>
+          <w:u w:val="single"/>
+        </w:rPr>
+        <w:t>line</w:t>
+      </w:r>
+      <w:proofErr w:type="spellEnd"/>
+      <w:r>
+        <w:rPr>
+          <w:u w:val="single"/>
+        </w:rPr>
+        <w:t>(</w:t>
+      </w:r>
+      <w:proofErr w:type="gramEnd"/>
+      <w:r>
+        <w:rPr>
+          <w:u w:val="single"/>
+        </w:rPr>
+        <w:t>) or “NOT APPLICABLE.</w:t>
+      </w:r>
+      <w:proofErr w:type="gramStart"/>
+      <w:r>
+        <w:rPr>
+          <w:u w:val="single"/>
+        </w:rPr>
+        <w:t>” }</w:t>
+      </w:r>
+      <w:proofErr w:type="gramEnd"/>
+      <w:r>
+        <w:rPr>
+          <w:u w:val="single"/>
+        </w:rPr>
+        <w:t>}</w:t>
       </w:r>
       <w:r>
         <w:t xml:space="preserve"> </w:t>
@@ -3611,6 +5044,7 @@
           <w:u w:val="single"/>
         </w:rPr>
       </w:pPr>
+      <w:proofErr w:type="gramStart"/>
       <w:r>
         <w:rPr>
           <w:u w:val="single"/>
@@ -3621,7 +5055,14 @@
         <w:rPr>
           <w:u w:val="single"/>
         </w:rPr>
-        <w:t>{ “NOT APPLICABLE.”</w:t>
+        <w:t>{ “</w:t>
+      </w:r>
+      <w:proofErr w:type="gramEnd"/>
+      <w:r>
+        <w:rPr>
+          <w:u w:val="single"/>
+        </w:rPr>
+        <w:t>NOT APPLICABLE.”</w:t>
       </w:r>
       <w:r>
         <w:rPr>
@@ -3653,17 +5094,33 @@
         </w:rPr>
         <w:t xml:space="preserve"> </w:t>
       </w:r>
-      <w:r>
-        <w:rPr>
-          <w:u w:val="single"/>
-        </w:rPr>
-        <w:t>require_bond</w:t>
-      </w:r>
-      <w:r>
-        <w:rPr>
-          <w:u w:val="single"/>
-        </w:rPr>
-        <w:t xml:space="preserve"> }}</w:t>
+      <w:proofErr w:type="spellStart"/>
+      <w:r>
+        <w:rPr>
+          <w:u w:val="single"/>
+        </w:rPr>
+        <w:t>require_</w:t>
+      </w:r>
+      <w:proofErr w:type="gramStart"/>
+      <w:r>
+        <w:rPr>
+          <w:u w:val="single"/>
+        </w:rPr>
+        <w:t>bond</w:t>
+      </w:r>
+      <w:proofErr w:type="spellEnd"/>
+      <w:r>
+        <w:rPr>
+          <w:u w:val="single"/>
+        </w:rPr>
+        <w:t xml:space="preserve"> }</w:t>
+      </w:r>
+      <w:proofErr w:type="gramEnd"/>
+      <w:r>
+        <w:rPr>
+          <w:u w:val="single"/>
+        </w:rPr>
+        <w:t>}</w:t>
       </w:r>
       <w:r>
         <w:rPr>
@@ -3742,6 +5199,7 @@
           <w:u w:val="single"/>
         </w:rPr>
       </w:pPr>
+      <w:proofErr w:type="gramStart"/>
       <w:r>
         <w:rPr>
           <w:u w:val="single"/>
@@ -3752,7 +5210,14 @@
         <w:rPr>
           <w:u w:val="single"/>
         </w:rPr>
-        <w:t>{ “NOT APPLICABLE.”</w:t>
+        <w:t>{ “</w:t>
+      </w:r>
+      <w:proofErr w:type="gramEnd"/>
+      <w:r>
+        <w:rPr>
+          <w:u w:val="single"/>
+        </w:rPr>
+        <w:t>NOT APPLICABLE.”</w:t>
       </w:r>
       <w:r>
         <w:rPr>
@@ -3760,12 +5225,21 @@
         </w:rPr>
         <w:t xml:space="preserve"> if </w:t>
       </w:r>
-      <w:r>
-        <w:rPr>
-          <w:u w:val="single"/>
-        </w:rPr>
-        <w:t>require_bond</w:t>
-      </w:r>
+      <w:proofErr w:type="spellStart"/>
+      <w:r>
+        <w:rPr>
+          <w:u w:val="single"/>
+        </w:rPr>
+        <w:t>require_</w:t>
+      </w:r>
+      <w:proofErr w:type="gramStart"/>
+      <w:r>
+        <w:rPr>
+          <w:u w:val="single"/>
+        </w:rPr>
+        <w:t>bond</w:t>
+      </w:r>
+      <w:proofErr w:type="spellEnd"/>
       <w:r>
         <w:rPr>
           <w:u w:val="single"/>
@@ -3778,6 +5252,7 @@
         </w:rPr>
         <w:t>}</w:t>
       </w:r>
+      <w:proofErr w:type="gramEnd"/>
       <w:r>
         <w:rPr>
           <w:u w:val="single"/>
@@ -3980,7 +5455,23 @@
         <w:ind w:firstLine="720"/>
       </w:pPr>
       <w:r>
-        <w:t>You must use 2 adults as witnesses. It is preferable to have 3 adult witnesses. All the witnesses must observe you sign the will, have you tell them you signed the will, or have you tell them the will was signed at your direction in your presence.</w:t>
+        <w:t xml:space="preserve">You must use 2 adults as witnesses. It is preferable to have 3 adult witnesses. All the witnesses must observe you sign the will, have you </w:t>
+      </w:r>
+      <w:proofErr w:type="gramStart"/>
+      <w:r>
+        <w:t>tell</w:t>
+      </w:r>
+      <w:proofErr w:type="gramEnd"/>
+      <w:r>
+        <w:t xml:space="preserve"> them you signed the will, or have you </w:t>
+      </w:r>
+      <w:proofErr w:type="gramStart"/>
+      <w:r>
+        <w:t>tell</w:t>
+      </w:r>
+      <w:proofErr w:type="gramEnd"/>
+      <w:r>
+        <w:t xml:space="preserve"> them the will was signed at your direction in your presence.</w:t>
       </w:r>
     </w:p>
     <w:p>
@@ -5293,23 +6784,45 @@
       <w:r>
         <w:t xml:space="preserve">{%p if </w:t>
       </w:r>
-      <w:r>
-        <w:t>tangible_property.there_are_any</w:t>
-      </w:r>
+      <w:proofErr w:type="spellStart"/>
+      <w:r>
+        <w:t>tangible_</w:t>
+      </w:r>
+      <w:proofErr w:type="gramStart"/>
+      <w:r>
+        <w:t>property.there</w:t>
+      </w:r>
+      <w:proofErr w:type="gramEnd"/>
+      <w:r>
+        <w:t>_are_</w:t>
+      </w:r>
+      <w:proofErr w:type="gramStart"/>
+      <w:r>
+        <w:t>any</w:t>
+      </w:r>
+      <w:proofErr w:type="spellEnd"/>
       <w:r>
         <w:t>%}</w:t>
       </w:r>
+      <w:proofErr w:type="gramEnd"/>
     </w:p>
     <w:p>
       <w:r>
         <w:t xml:space="preserve">{%p for property in </w:t>
       </w:r>
-      <w:r>
-        <w:t>tangible_property</w:t>
-      </w:r>
+      <w:proofErr w:type="spellStart"/>
+      <w:r>
+        <w:t>tangible_</w:t>
+      </w:r>
+      <w:proofErr w:type="gramStart"/>
+      <w:r>
+        <w:t>property</w:t>
+      </w:r>
+      <w:proofErr w:type="spellEnd"/>
       <w:r>
         <w:t xml:space="preserve"> %}</w:t>
       </w:r>
+      <w:proofErr w:type="gramEnd"/>
     </w:p>
     <w:tbl>
       <w:tblPr>
@@ -5350,23 +6863,40 @@
                 <w:u w:val="single"/>
               </w:rPr>
             </w:pPr>
+            <w:proofErr w:type="gramStart"/>
             <w:r>
               <w:rPr>
                 <w:u w:val="single"/>
               </w:rPr>
               <w:t xml:space="preserve">{{ </w:t>
             </w:r>
+            <w:proofErr w:type="spellStart"/>
             <w:r>
               <w:rPr>
                 <w:u w:val="single"/>
               </w:rPr>
               <w:t>property</w:t>
             </w:r>
-            <w:r>
-              <w:rPr>
-                <w:u w:val="single"/>
-              </w:rPr>
-              <w:t>.item }}</w:t>
+            <w:proofErr w:type="gramEnd"/>
+            <w:r>
+              <w:rPr>
+                <w:u w:val="single"/>
+              </w:rPr>
+              <w:t>.</w:t>
+            </w:r>
+            <w:proofErr w:type="gramStart"/>
+            <w:r>
+              <w:rPr>
+                <w:u w:val="single"/>
+              </w:rPr>
+              <w:t>item</w:t>
+            </w:r>
+            <w:proofErr w:type="spellEnd"/>
+            <w:r>
+              <w:rPr>
+                <w:u w:val="single"/>
+              </w:rPr>
+              <w:t xml:space="preserve"> }}</w:t>
             </w:r>
             <w:r>
               <w:rPr>
@@ -5374,6 +6904,7 @@
               </w:rPr>
               <w:tab/>
             </w:r>
+            <w:proofErr w:type="gramEnd"/>
           </w:p>
         </w:tc>
         <w:tc>
@@ -5405,18 +6936,21 @@
                 <w:u w:val="single"/>
               </w:rPr>
             </w:pPr>
+            <w:proofErr w:type="gramStart"/>
             <w:r>
               <w:rPr>
                 <w:u w:val="single"/>
               </w:rPr>
               <w:t xml:space="preserve">{{ </w:t>
             </w:r>
+            <w:proofErr w:type="spellStart"/>
             <w:r>
               <w:rPr>
                 <w:u w:val="single"/>
               </w:rPr>
               <w:t>property</w:t>
             </w:r>
+            <w:proofErr w:type="gramEnd"/>
             <w:r>
               <w:rPr>
                 <w:u w:val="single"/>
@@ -5427,8 +6961,16 @@
               <w:rPr>
                 <w:u w:val="single"/>
               </w:rPr>
-              <w:t>recipient_name</w:t>
-            </w:r>
+              <w:t>recipient_</w:t>
+            </w:r>
+            <w:proofErr w:type="gramStart"/>
+            <w:r>
+              <w:rPr>
+                <w:u w:val="single"/>
+              </w:rPr>
+              <w:t>name</w:t>
+            </w:r>
+            <w:proofErr w:type="spellEnd"/>
             <w:r>
               <w:rPr>
                 <w:u w:val="single"/>
@@ -5441,19 +6983,35 @@
               </w:rPr>
               <w:tab/>
             </w:r>
+            <w:proofErr w:type="gramEnd"/>
           </w:p>
         </w:tc>
       </w:tr>
     </w:tbl>
     <w:p>
       <w:r>
-        <w:t>{%p endfor %}</w:t>
-      </w:r>
-    </w:p>
-    <w:p>
-      <w:r>
-        <w:t>{%p endif %}</w:t>
-      </w:r>
+        <w:t xml:space="preserve">{%p </w:t>
+      </w:r>
+      <w:proofErr w:type="spellStart"/>
+      <w:proofErr w:type="gramStart"/>
+      <w:r>
+        <w:t>endfor</w:t>
+      </w:r>
+      <w:proofErr w:type="spellEnd"/>
+      <w:r>
+        <w:t xml:space="preserve"> %}</w:t>
+      </w:r>
+      <w:proofErr w:type="gramEnd"/>
+    </w:p>
+    <w:p>
+      <w:r>
+        <w:t xml:space="preserve">{%p </w:t>
+      </w:r>
+      <w:proofErr w:type="gramStart"/>
+      <w:r>
+        <w:t>endif %}</w:t>
+      </w:r>
+      <w:proofErr w:type="gramEnd"/>
     </w:p>
     <w:p/>
     <w:tbl>
@@ -6250,7 +7808,15 @@
         <w:t xml:space="preserve">(f) </w:t>
       </w:r>
       <w:r>
-        <w:t>Whenever a distribution under a Michigan statutory will is to be made to an individual's descendants, the assets are to be divided into as many equal shares as there are then living descendants of the nearest degree of living descendants and deceased descendants of that same degree who leave living descendants. Each living descendant of the nearest degree shall receive 1 share. The remaining shares, if any, are combined and then divided in the same manner among the surviving descendants of the deceased descendants as if the surviving descendants who were allocated a share and their surviving descendants had predeceased the descendant. In this manner, all descendants who are in the same generation will take an equal share.</w:t>
+        <w:t xml:space="preserve">Whenever a distribution under a Michigan statutory will is to be made to an individual's descendants, the assets are to be divided into as many equal shares as there are then living descendants of the nearest degree of living descendants and deceased descendants of that same degree who leave living descendants. Each living descendant of the nearest degree shall receive 1 share. The remaining shares, if any, are combined and then divided in the same manner among the surviving descendants of the deceased descendants as if the surviving descendants who were allocated a share and their surviving descendants had predeceased the descendant. In this manner, all descendants who are </w:t>
+      </w:r>
+      <w:proofErr w:type="gramStart"/>
+      <w:r>
+        <w:t>in</w:t>
+      </w:r>
+      <w:proofErr w:type="gramEnd"/>
+      <w:r>
+        <w:t xml:space="preserve"> the same generation will take an equal share.</w:t>
       </w:r>
     </w:p>
     <w:p>
@@ -6313,7 +7879,15 @@
         <w:ind w:firstLine="720"/>
       </w:pPr>
       <w:r>
-        <w:t>(i) Plural and singular words include each other, where appropriate.</w:t>
+        <w:t>(</w:t>
+      </w:r>
+      <w:proofErr w:type="spellStart"/>
+      <w:r>
+        <w:t>i</w:t>
+      </w:r>
+      <w:proofErr w:type="spellEnd"/>
+      <w:r>
+        <w:t>) Plural and singular words include each other, where appropriate.</w:t>
       </w:r>
     </w:p>
     <w:p>
@@ -6334,7 +7908,15 @@
         <w:ind w:firstLine="720"/>
       </w:pPr>
       <w:r>
-        <w:t>(j) If a Michigan statutory will states that a person shall perform an act, the person is required to perform that act. If a Michigan statutory will states that a person may do an act, the person's decision to do or not to do the act shall be made in good faith exercise of the person's powers.</w:t>
+        <w:t xml:space="preserve">(j) If a Michigan </w:t>
+      </w:r>
+      <w:proofErr w:type="gramStart"/>
+      <w:r>
+        <w:t>statutory will</w:t>
+      </w:r>
+      <w:proofErr w:type="gramEnd"/>
+      <w:r>
+        <w:t xml:space="preserve"> states that a person shall perform an act, the person is required to perform that act. If a Michigan statutory will states that a person may do an act, the person's decision to do or not to do the act shall be made in good faith exercise of the person's powers.</w:t>
       </w:r>
     </w:p>
     <w:p>
@@ -6489,7 +8071,15 @@
         <w:ind w:firstLine="720"/>
       </w:pPr>
       <w:r>
-        <w:t>A guardian named in this will has the same authority with respect to the child as a parent having legal custody would have. A conservator named in this will has all of the powers conferred by law.</w:t>
+        <w:t xml:space="preserve">A guardian named in this will has the same authority with respect to the child as a parent having legal custody would have. A conservator named in this will has </w:t>
+      </w:r>
+      <w:proofErr w:type="gramStart"/>
+      <w:r>
+        <w:t>all of</w:t>
+      </w:r>
+      <w:proofErr w:type="gramEnd"/>
+      <w:r>
+        <w:t xml:space="preserve"> the powers conferred by law.</w:t>
       </w:r>
     </w:p>
     <w:sectPr>

</xml_diff>

<commit_message>
feat: remove variable setting from interview block and add guards in template which improves flow post-review when changing from no children to children
</commit_message>
<xml_diff>
--- a/docassemble/MLHStatutoryWill/data/templates/michigan_statutory_will.docx
+++ b/docassemble/MLHStatutoryWill/data/templates/michigan_statutory_will.docx
@@ -538,14 +538,7 @@
         <w:rPr>
           <w:u w:val="single"/>
         </w:rPr>
-        <w:t xml:space="preserve">{{ </w:t>
-      </w:r>
-      <w:proofErr w:type="spellStart"/>
-      <w:r>
-        <w:rPr>
-          <w:u w:val="single"/>
-        </w:rPr>
-        <w:t>county</w:t>
+        <w:t>{{ county</w:t>
       </w:r>
       <w:proofErr w:type="gramEnd"/>
       <w:r>
@@ -559,14 +552,7 @@
         <w:rPr>
           <w:u w:val="single"/>
         </w:rPr>
-        <w:t>choice</w:t>
-      </w:r>
-      <w:proofErr w:type="spellEnd"/>
-      <w:r>
-        <w:rPr>
-          <w:u w:val="single"/>
-        </w:rPr>
-        <w:t xml:space="preserve"> }</w:t>
+        <w:t>choice }</w:t>
       </w:r>
       <w:proofErr w:type="gramEnd"/>
       <w:r>
@@ -1365,7 +1351,6 @@
               </w:rPr>
               <w:t xml:space="preserve">{{ </w:t>
             </w:r>
-            <w:proofErr w:type="spellStart"/>
             <w:r>
               <w:rPr>
                 <w:u w:val="single"/>
@@ -1384,14 +1369,7 @@
               <w:rPr>
                 <w:u w:val="single"/>
               </w:rPr>
-              <w:t>item</w:t>
-            </w:r>
-            <w:proofErr w:type="spellEnd"/>
-            <w:r>
-              <w:rPr>
-                <w:u w:val="single"/>
-              </w:rPr>
-              <w:t>(</w:t>
+              <w:t>item(</w:t>
             </w:r>
             <w:proofErr w:type="gramEnd"/>
             <w:r>
@@ -1472,28 +1450,14 @@
               <w:rPr>
                 <w:u w:val="single"/>
               </w:rPr>
-              <w:t xml:space="preserve">{{ </w:t>
-            </w:r>
-            <w:proofErr w:type="spellStart"/>
-            <w:r>
-              <w:rPr>
-                <w:u w:val="single"/>
-              </w:rPr>
-              <w:t>giftee</w:t>
+              <w:t>{{ giftee</w:t>
             </w:r>
             <w:proofErr w:type="gramEnd"/>
             <w:r>
               <w:rPr>
                 <w:u w:val="single"/>
               </w:rPr>
-              <w:t>.item</w:t>
-            </w:r>
-            <w:proofErr w:type="spellEnd"/>
-            <w:r>
-              <w:rPr>
-                <w:u w:val="single"/>
-              </w:rPr>
-              <w:t>(0</w:t>
+              <w:t>.item(0</w:t>
             </w:r>
             <w:proofErr w:type="gramStart"/>
             <w:r>
@@ -1506,14 +1470,7 @@
               <w:rPr>
                 <w:u w:val="single"/>
               </w:rPr>
-              <w:t>.</w:t>
-            </w:r>
-            <w:proofErr w:type="spellStart"/>
-            <w:r>
-              <w:rPr>
-                <w:u w:val="single"/>
-              </w:rPr>
-              <w:t>address</w:t>
+              <w:t>.address</w:t>
             </w:r>
             <w:proofErr w:type="gramEnd"/>
             <w:r>
@@ -1527,14 +1484,7 @@
               <w:rPr>
                 <w:u w:val="single"/>
               </w:rPr>
-              <w:t>line</w:t>
-            </w:r>
-            <w:proofErr w:type="spellEnd"/>
-            <w:r>
-              <w:rPr>
-                <w:u w:val="single"/>
-              </w:rPr>
-              <w:t>(</w:t>
+              <w:t>line(</w:t>
             </w:r>
             <w:proofErr w:type="gramEnd"/>
             <w:r>
@@ -1706,14 +1656,7 @@
               <w:rPr>
                 <w:u w:val="single"/>
               </w:rPr>
-              <w:t>].</w:t>
-            </w:r>
-            <w:proofErr w:type="spellStart"/>
-            <w:r>
-              <w:rPr>
-                <w:u w:val="single"/>
-              </w:rPr>
-              <w:t>gift</w:t>
+              <w:t>].gift</w:t>
             </w:r>
             <w:proofErr w:type="gramEnd"/>
             <w:r>
@@ -1722,7 +1665,6 @@
               </w:rPr>
               <w:t>_amount</w:t>
             </w:r>
-            <w:proofErr w:type="spellEnd"/>
             <w:r>
               <w:rPr>
                 <w:u w:val="single"/>
@@ -1753,7 +1695,6 @@
               </w:rPr>
               <w:t xml:space="preserve">if </w:t>
             </w:r>
-            <w:proofErr w:type="spellStart"/>
             <w:proofErr w:type="gramStart"/>
             <w:r>
               <w:rPr>
@@ -1761,7 +1702,6 @@
               </w:rPr>
               <w:t>giftee.item</w:t>
             </w:r>
-            <w:proofErr w:type="spellEnd"/>
             <w:proofErr w:type="gramEnd"/>
             <w:r>
               <w:rPr>
@@ -1882,7 +1822,6 @@
               </w:rPr>
               <w:t>].</w:t>
             </w:r>
-            <w:proofErr w:type="spellStart"/>
             <w:r>
               <w:rPr>
                 <w:u w:val="single"/>
@@ -1896,7 +1835,6 @@
               </w:rPr>
               <w:t>_amount_in_words</w:t>
             </w:r>
-            <w:proofErr w:type="spellEnd"/>
             <w:r>
               <w:rPr>
                 <w:u w:val="single"/>
@@ -1929,7 +1867,6 @@
               </w:rPr>
               <w:t xml:space="preserve"> if </w:t>
             </w:r>
-            <w:proofErr w:type="spellStart"/>
             <w:proofErr w:type="gramStart"/>
             <w:r>
               <w:rPr>
@@ -1937,7 +1874,6 @@
               </w:rPr>
               <w:t>giftee.item</w:t>
             </w:r>
-            <w:proofErr w:type="spellEnd"/>
             <w:proofErr w:type="gramEnd"/>
             <w:r>
               <w:rPr>
@@ -2077,14 +2013,7 @@
                 <w:u w:val="single"/>
               </w:rPr>
               <w:lastRenderedPageBreak/>
-              <w:t xml:space="preserve">{{ </w:t>
-            </w:r>
-            <w:proofErr w:type="spellStart"/>
-            <w:r>
-              <w:rPr>
-                <w:u w:val="single"/>
-              </w:rPr>
-              <w:t>giftee</w:t>
+              <w:t>{{ giftee</w:t>
             </w:r>
             <w:proofErr w:type="gramEnd"/>
             <w:r>
@@ -2098,14 +2027,7 @@
               <w:rPr>
                 <w:u w:val="single"/>
               </w:rPr>
-              <w:t>item</w:t>
-            </w:r>
-            <w:proofErr w:type="spellEnd"/>
-            <w:r>
-              <w:rPr>
-                <w:u w:val="single"/>
-              </w:rPr>
-              <w:t>(</w:t>
+              <w:t>item(</w:t>
             </w:r>
             <w:proofErr w:type="gramEnd"/>
             <w:r>
@@ -2205,42 +2127,21 @@
                 <w:u w:val="single"/>
               </w:rPr>
               <w:lastRenderedPageBreak/>
-              <w:t xml:space="preserve">{{ </w:t>
-            </w:r>
-            <w:proofErr w:type="spellStart"/>
-            <w:r>
-              <w:rPr>
-                <w:u w:val="single"/>
-              </w:rPr>
-              <w:t>giftee</w:t>
+              <w:t>{{ giftee</w:t>
             </w:r>
             <w:proofErr w:type="gramEnd"/>
             <w:r>
               <w:rPr>
                 <w:u w:val="single"/>
               </w:rPr>
-              <w:t>.item</w:t>
-            </w:r>
-            <w:proofErr w:type="spellEnd"/>
-            <w:r>
-              <w:rPr>
-                <w:u w:val="single"/>
-              </w:rPr>
-              <w:t>(1</w:t>
+              <w:t>.item(1</w:t>
             </w:r>
             <w:proofErr w:type="gramStart"/>
             <w:r>
               <w:rPr>
                 <w:u w:val="single"/>
               </w:rPr>
-              <w:t>).</w:t>
-            </w:r>
-            <w:proofErr w:type="spellStart"/>
-            <w:r>
-              <w:rPr>
-                <w:u w:val="single"/>
-              </w:rPr>
-              <w:t>address</w:t>
+              <w:t>).address</w:t>
             </w:r>
             <w:proofErr w:type="gramEnd"/>
             <w:r>
@@ -2254,14 +2155,7 @@
               <w:rPr>
                 <w:u w:val="single"/>
               </w:rPr>
-              <w:t>line</w:t>
-            </w:r>
-            <w:proofErr w:type="spellEnd"/>
-            <w:r>
-              <w:rPr>
-                <w:u w:val="single"/>
-              </w:rPr>
-              <w:t>(</w:t>
+              <w:t>line(</w:t>
             </w:r>
             <w:proofErr w:type="gramEnd"/>
             <w:r>
@@ -2393,30 +2287,15 @@
               <w:rPr>
                 <w:u w:val="single"/>
               </w:rPr>
-              <w:t>].</w:t>
-            </w:r>
-            <w:proofErr w:type="spellStart"/>
-            <w:r>
-              <w:rPr>
-                <w:u w:val="single"/>
-              </w:rPr>
-              <w:t>gift</w:t>
+              <w:t>].gift</w:t>
             </w:r>
             <w:proofErr w:type="gramEnd"/>
             <w:r>
               <w:rPr>
                 <w:u w:val="single"/>
               </w:rPr>
-              <w:t>_amount</w:t>
-            </w:r>
-            <w:proofErr w:type="spellEnd"/>
-            <w:r>
-              <w:rPr>
-                <w:u w:val="single"/>
-              </w:rPr>
-              <w:t xml:space="preserve">, 0) if </w:t>
-            </w:r>
-            <w:proofErr w:type="spellStart"/>
+              <w:t xml:space="preserve">_amount, 0) if </w:t>
+            </w:r>
             <w:proofErr w:type="gramStart"/>
             <w:r>
               <w:rPr>
@@ -2424,7 +2303,6 @@
               </w:rPr>
               <w:t>giftee.item</w:t>
             </w:r>
-            <w:proofErr w:type="spellEnd"/>
             <w:proofErr w:type="gramEnd"/>
             <w:r>
               <w:rPr>
@@ -2531,28 +2409,14 @@
               <w:rPr>
                 <w:u w:val="single"/>
               </w:rPr>
-              <w:t>].</w:t>
-            </w:r>
-            <w:proofErr w:type="spellStart"/>
-            <w:r>
-              <w:rPr>
-                <w:u w:val="single"/>
-              </w:rPr>
-              <w:t>gift</w:t>
+              <w:t>].gift</w:t>
             </w:r>
             <w:proofErr w:type="gramEnd"/>
             <w:r>
               <w:rPr>
                 <w:u w:val="single"/>
               </w:rPr>
-              <w:t>_amount_in_words</w:t>
-            </w:r>
-            <w:proofErr w:type="spellEnd"/>
-            <w:r>
-              <w:rPr>
-                <w:u w:val="single"/>
-              </w:rPr>
-              <w:t xml:space="preserve"> ~ </w:t>
+              <w:t xml:space="preserve">_amount_in_words ~ </w:t>
             </w:r>
             <w:proofErr w:type="gramStart"/>
             <w:r>
@@ -2574,7 +2438,6 @@
               </w:rPr>
               <w:t xml:space="preserve"> if </w:t>
             </w:r>
-            <w:proofErr w:type="spellStart"/>
             <w:proofErr w:type="gramStart"/>
             <w:r>
               <w:rPr>
@@ -2582,7 +2445,6 @@
               </w:rPr>
               <w:t>giftee.item</w:t>
             </w:r>
-            <w:proofErr w:type="spellEnd"/>
             <w:proofErr w:type="gramEnd"/>
             <w:r>
               <w:rPr>
@@ -2982,28 +2844,24 @@
         </w:rPr>
         <w:t xml:space="preserve">if </w:t>
       </w:r>
-      <w:proofErr w:type="spellStart"/>
       <w:r>
         <w:rPr>
           <w:u w:val="single"/>
         </w:rPr>
         <w:t>residue_distribution</w:t>
       </w:r>
-      <w:proofErr w:type="spellEnd"/>
       <w:r>
         <w:rPr>
           <w:u w:val="single"/>
         </w:rPr>
         <w:t xml:space="preserve"> == “</w:t>
       </w:r>
-      <w:proofErr w:type="spellStart"/>
       <w:r>
         <w:rPr>
           <w:u w:val="single"/>
         </w:rPr>
         <w:t>own_heirs</w:t>
       </w:r>
-      <w:proofErr w:type="spellEnd"/>
       <w:proofErr w:type="gramStart"/>
       <w:r>
         <w:rPr>
@@ -3127,28 +2985,24 @@
         </w:rPr>
         <w:t xml:space="preserve">if </w:t>
       </w:r>
-      <w:proofErr w:type="spellStart"/>
       <w:r>
         <w:rPr>
           <w:u w:val="single"/>
         </w:rPr>
         <w:t>residue_distribution</w:t>
       </w:r>
-      <w:proofErr w:type="spellEnd"/>
       <w:r>
         <w:rPr>
           <w:u w:val="single"/>
         </w:rPr>
         <w:t xml:space="preserve"> == “</w:t>
       </w:r>
-      <w:proofErr w:type="spellStart"/>
       <w:r>
         <w:rPr>
           <w:u w:val="single"/>
         </w:rPr>
         <w:t>own_heirs_and_spouse_heirs</w:t>
       </w:r>
-      <w:proofErr w:type="spellEnd"/>
       <w:proofErr w:type="gramStart"/>
       <w:r>
         <w:rPr>
@@ -3354,7 +3208,6 @@
         </w:rPr>
         <w:t xml:space="preserve">{{ </w:t>
       </w:r>
-      <w:proofErr w:type="spellStart"/>
       <w:r>
         <w:rPr>
           <w:u w:val="single"/>
@@ -3373,14 +3226,7 @@
         <w:rPr>
           <w:u w:val="single"/>
         </w:rPr>
-        <w:t>item</w:t>
-      </w:r>
-      <w:proofErr w:type="spellEnd"/>
-      <w:r>
-        <w:rPr>
-          <w:u w:val="single"/>
-        </w:rPr>
-        <w:t>(</w:t>
+        <w:t>item(</w:t>
       </w:r>
       <w:proofErr w:type="gramEnd"/>
       <w:r>
@@ -3474,7 +3320,6 @@
         </w:rPr>
         <w:t xml:space="preserve">{{ </w:t>
       </w:r>
-      <w:proofErr w:type="spellStart"/>
       <w:r>
         <w:rPr>
           <w:u w:val="single"/>
@@ -3486,14 +3331,7 @@
         <w:rPr>
           <w:u w:val="single"/>
         </w:rPr>
-        <w:t>.item</w:t>
-      </w:r>
-      <w:proofErr w:type="spellEnd"/>
-      <w:r>
-        <w:rPr>
-          <w:u w:val="single"/>
-        </w:rPr>
-        <w:t>(0</w:t>
+        <w:t>.item(0</w:t>
       </w:r>
       <w:proofErr w:type="gramStart"/>
       <w:r>
@@ -3508,7 +3346,6 @@
         </w:rPr>
         <w:t>.</w:t>
       </w:r>
-      <w:proofErr w:type="spellStart"/>
       <w:r>
         <w:rPr>
           <w:u w:val="single"/>
@@ -3527,14 +3364,7 @@
         <w:rPr>
           <w:u w:val="single"/>
         </w:rPr>
-        <w:t>line</w:t>
-      </w:r>
-      <w:proofErr w:type="spellEnd"/>
-      <w:r>
-        <w:rPr>
-          <w:u w:val="single"/>
-        </w:rPr>
-        <w:t>(</w:t>
+        <w:t>line(</w:t>
       </w:r>
       <w:proofErr w:type="gramEnd"/>
       <w:r>
@@ -3644,7 +3474,6 @@
         </w:rPr>
         <w:t xml:space="preserve">{{ </w:t>
       </w:r>
-      <w:proofErr w:type="spellStart"/>
       <w:r>
         <w:rPr>
           <w:u w:val="single"/>
@@ -3663,14 +3492,7 @@
         <w:rPr>
           <w:u w:val="single"/>
         </w:rPr>
-        <w:t>item</w:t>
-      </w:r>
-      <w:proofErr w:type="spellEnd"/>
-      <w:r>
-        <w:rPr>
-          <w:u w:val="single"/>
-        </w:rPr>
-        <w:t>(</w:t>
+        <w:t>item(</w:t>
       </w:r>
       <w:proofErr w:type="gramEnd"/>
       <w:r>
@@ -3751,7 +3573,6 @@
         </w:rPr>
         <w:t xml:space="preserve">{{ </w:t>
       </w:r>
-      <w:proofErr w:type="spellStart"/>
       <w:r>
         <w:rPr>
           <w:u w:val="single"/>
@@ -3763,14 +3584,7 @@
         <w:rPr>
           <w:u w:val="single"/>
         </w:rPr>
-        <w:t>.item</w:t>
-      </w:r>
-      <w:proofErr w:type="spellEnd"/>
-      <w:r>
-        <w:rPr>
-          <w:u w:val="single"/>
-        </w:rPr>
-        <w:t>(1</w:t>
+        <w:t>.item(1</w:t>
       </w:r>
       <w:proofErr w:type="gramStart"/>
       <w:r>
@@ -3785,7 +3599,6 @@
         </w:rPr>
         <w:t>.</w:t>
       </w:r>
-      <w:proofErr w:type="spellStart"/>
       <w:r>
         <w:rPr>
           <w:u w:val="single"/>
@@ -3804,14 +3617,7 @@
         <w:rPr>
           <w:u w:val="single"/>
         </w:rPr>
-        <w:t>line</w:t>
-      </w:r>
-      <w:proofErr w:type="spellEnd"/>
-      <w:r>
-        <w:rPr>
-          <w:u w:val="single"/>
-        </w:rPr>
-        <w:t>(</w:t>
+        <w:t>line(</w:t>
       </w:r>
       <w:proofErr w:type="gramEnd"/>
       <w:r>
@@ -3962,40 +3768,64 @@
         </w:rPr>
         <w:t xml:space="preserve">{{ </w:t>
       </w:r>
-      <w:proofErr w:type="spellStart"/>
       <w:r>
         <w:rPr>
           <w:u w:val="single"/>
         </w:rPr>
         <w:t>guardians</w:t>
       </w:r>
-      <w:proofErr w:type="gramEnd"/>
       <w:r>
         <w:rPr>
           <w:u w:val="single"/>
         </w:rPr>
         <w:t>.</w:t>
       </w:r>
-      <w:proofErr w:type="gramStart"/>
-      <w:r>
-        <w:rPr>
-          <w:u w:val="single"/>
-        </w:rPr>
-        <w:t>item</w:t>
-      </w:r>
-      <w:proofErr w:type="spellEnd"/>
-      <w:r>
-        <w:rPr>
-          <w:u w:val="single"/>
-        </w:rPr>
-        <w:t>(</w:t>
-      </w:r>
-      <w:proofErr w:type="gramEnd"/>
-      <w:r>
-        <w:rPr>
-          <w:u w:val="single"/>
-        </w:rPr>
-        <w:t>0) or “NOT APPLICABLE.</w:t>
+      <w:r>
+        <w:rPr>
+          <w:u w:val="single"/>
+        </w:rPr>
+        <w:t>has</w:t>
+      </w:r>
+      <w:proofErr w:type="gramEnd"/>
+      <w:r>
+        <w:rPr>
+          <w:u w:val="single"/>
+        </w:rPr>
+        <w:t>_been_</w:t>
+      </w:r>
+      <w:proofErr w:type="gramStart"/>
+      <w:r>
+        <w:rPr>
+          <w:u w:val="single"/>
+        </w:rPr>
+        <w:t>gathered(</w:t>
+      </w:r>
+      <w:proofErr w:type="gramEnd"/>
+      <w:r>
+        <w:rPr>
+          <w:u w:val="single"/>
+        </w:rPr>
+        <w:t>)</w:t>
+      </w:r>
+      <w:r>
+        <w:rPr>
+          <w:u w:val="single"/>
+        </w:rPr>
+        <w:t xml:space="preserve"> and </w:t>
+      </w:r>
+      <w:proofErr w:type="gramStart"/>
+      <w:r>
+        <w:rPr>
+          <w:u w:val="single"/>
+        </w:rPr>
+        <w:t>guardians.item</w:t>
+      </w:r>
+      <w:proofErr w:type="gramEnd"/>
+      <w:r>
+        <w:rPr>
+          <w:u w:val="single"/>
+        </w:rPr>
+        <w:t>(0) or “NOT APPLICABLE.</w:t>
       </w:r>
       <w:proofErr w:type="gramStart"/>
       <w:r>
@@ -4065,21 +3895,59 @@
         </w:rPr>
         <w:t xml:space="preserve">{{ </w:t>
       </w:r>
-      <w:proofErr w:type="spellStart"/>
       <w:r>
         <w:rPr>
           <w:u w:val="single"/>
         </w:rPr>
         <w:t>guardians</w:t>
       </w:r>
-      <w:proofErr w:type="gramEnd"/>
-      <w:r>
-        <w:rPr>
-          <w:u w:val="single"/>
-        </w:rPr>
-        <w:t>.item</w:t>
-      </w:r>
-      <w:proofErr w:type="spellEnd"/>
+      <w:r>
+        <w:rPr>
+          <w:u w:val="single"/>
+        </w:rPr>
+        <w:t>.</w:t>
+      </w:r>
+      <w:r>
+        <w:rPr>
+          <w:u w:val="single"/>
+        </w:rPr>
+        <w:t>has</w:t>
+      </w:r>
+      <w:proofErr w:type="gramEnd"/>
+      <w:r>
+        <w:rPr>
+          <w:u w:val="single"/>
+        </w:rPr>
+        <w:t>_been_</w:t>
+      </w:r>
+      <w:proofErr w:type="gramStart"/>
+      <w:r>
+        <w:rPr>
+          <w:u w:val="single"/>
+        </w:rPr>
+        <w:t>gathered(</w:t>
+      </w:r>
+      <w:proofErr w:type="gramEnd"/>
+      <w:r>
+        <w:rPr>
+          <w:u w:val="single"/>
+        </w:rPr>
+        <w:t>)</w:t>
+      </w:r>
+      <w:r>
+        <w:rPr>
+          <w:u w:val="single"/>
+        </w:rPr>
+        <w:t xml:space="preserve"> and </w:t>
+      </w:r>
+      <w:proofErr w:type="gramStart"/>
+      <w:r>
+        <w:rPr>
+          <w:u w:val="single"/>
+        </w:rPr>
+        <w:t>guardians.item</w:t>
+      </w:r>
+      <w:proofErr w:type="gramEnd"/>
       <w:r>
         <w:rPr>
           <w:u w:val="single"/>
@@ -4099,7 +3967,6 @@
         </w:rPr>
         <w:t>.</w:t>
       </w:r>
-      <w:proofErr w:type="spellStart"/>
       <w:r>
         <w:rPr>
           <w:u w:val="single"/>
@@ -4118,14 +3985,7 @@
         <w:rPr>
           <w:u w:val="single"/>
         </w:rPr>
-        <w:t>line</w:t>
-      </w:r>
-      <w:proofErr w:type="spellEnd"/>
-      <w:r>
-        <w:rPr>
-          <w:u w:val="single"/>
-        </w:rPr>
-        <w:t>(</w:t>
+        <w:t>line(</w:t>
       </w:r>
       <w:proofErr w:type="gramEnd"/>
       <w:r>
@@ -4212,40 +4072,64 @@
         </w:rPr>
         <w:t xml:space="preserve">{{ </w:t>
       </w:r>
-      <w:proofErr w:type="spellStart"/>
       <w:r>
         <w:rPr>
           <w:u w:val="single"/>
         </w:rPr>
         <w:t>conservators</w:t>
       </w:r>
-      <w:proofErr w:type="gramEnd"/>
       <w:r>
         <w:rPr>
           <w:u w:val="single"/>
         </w:rPr>
         <w:t>.</w:t>
       </w:r>
-      <w:proofErr w:type="gramStart"/>
-      <w:r>
-        <w:rPr>
-          <w:u w:val="single"/>
-        </w:rPr>
-        <w:t>item</w:t>
-      </w:r>
-      <w:proofErr w:type="spellEnd"/>
-      <w:r>
-        <w:rPr>
-          <w:u w:val="single"/>
-        </w:rPr>
-        <w:t>(</w:t>
-      </w:r>
-      <w:proofErr w:type="gramEnd"/>
-      <w:r>
-        <w:rPr>
-          <w:u w:val="single"/>
-        </w:rPr>
-        <w:t>0) or “NOT APPLICABLE.</w:t>
+      <w:r>
+        <w:rPr>
+          <w:u w:val="single"/>
+        </w:rPr>
+        <w:t>has</w:t>
+      </w:r>
+      <w:proofErr w:type="gramEnd"/>
+      <w:r>
+        <w:rPr>
+          <w:u w:val="single"/>
+        </w:rPr>
+        <w:t>_been_</w:t>
+      </w:r>
+      <w:proofErr w:type="gramStart"/>
+      <w:r>
+        <w:rPr>
+          <w:u w:val="single"/>
+        </w:rPr>
+        <w:t>gathered(</w:t>
+      </w:r>
+      <w:proofErr w:type="gramEnd"/>
+      <w:r>
+        <w:rPr>
+          <w:u w:val="single"/>
+        </w:rPr>
+        <w:t>)</w:t>
+      </w:r>
+      <w:r>
+        <w:rPr>
+          <w:u w:val="single"/>
+        </w:rPr>
+        <w:t xml:space="preserve"> and </w:t>
+      </w:r>
+      <w:proofErr w:type="gramStart"/>
+      <w:r>
+        <w:rPr>
+          <w:u w:val="single"/>
+        </w:rPr>
+        <w:t>conservators.item</w:t>
+      </w:r>
+      <w:proofErr w:type="gramEnd"/>
+      <w:r>
+        <w:rPr>
+          <w:u w:val="single"/>
+        </w:rPr>
+        <w:t>(0) or “NOT APPLICABLE.</w:t>
       </w:r>
       <w:proofErr w:type="gramStart"/>
       <w:r>
@@ -4315,21 +4199,59 @@
         </w:rPr>
         <w:t xml:space="preserve">{{ </w:t>
       </w:r>
-      <w:proofErr w:type="spellStart"/>
       <w:r>
         <w:rPr>
           <w:u w:val="single"/>
         </w:rPr>
         <w:t>conservators</w:t>
       </w:r>
-      <w:proofErr w:type="gramEnd"/>
-      <w:r>
-        <w:rPr>
-          <w:u w:val="single"/>
-        </w:rPr>
-        <w:t>.item</w:t>
-      </w:r>
-      <w:proofErr w:type="spellEnd"/>
+      <w:r>
+        <w:rPr>
+          <w:u w:val="single"/>
+        </w:rPr>
+        <w:t>.</w:t>
+      </w:r>
+      <w:r>
+        <w:rPr>
+          <w:u w:val="single"/>
+        </w:rPr>
+        <w:t>has</w:t>
+      </w:r>
+      <w:proofErr w:type="gramEnd"/>
+      <w:r>
+        <w:rPr>
+          <w:u w:val="single"/>
+        </w:rPr>
+        <w:t>_been_</w:t>
+      </w:r>
+      <w:proofErr w:type="gramStart"/>
+      <w:r>
+        <w:rPr>
+          <w:u w:val="single"/>
+        </w:rPr>
+        <w:t>gathered(</w:t>
+      </w:r>
+      <w:proofErr w:type="gramEnd"/>
+      <w:r>
+        <w:rPr>
+          <w:u w:val="single"/>
+        </w:rPr>
+        <w:t>)</w:t>
+      </w:r>
+      <w:r>
+        <w:rPr>
+          <w:u w:val="single"/>
+        </w:rPr>
+        <w:t xml:space="preserve"> and </w:t>
+      </w:r>
+      <w:proofErr w:type="gramStart"/>
+      <w:r>
+        <w:rPr>
+          <w:u w:val="single"/>
+        </w:rPr>
+        <w:t>conservators.item</w:t>
+      </w:r>
+      <w:proofErr w:type="gramEnd"/>
       <w:r>
         <w:rPr>
           <w:u w:val="single"/>
@@ -4349,7 +4271,6 @@
         </w:rPr>
         <w:t>.</w:t>
       </w:r>
-      <w:proofErr w:type="spellStart"/>
       <w:r>
         <w:rPr>
           <w:u w:val="single"/>
@@ -4368,21 +4289,21 @@
         <w:rPr>
           <w:u w:val="single"/>
         </w:rPr>
-        <w:t>line</w:t>
-      </w:r>
-      <w:proofErr w:type="spellEnd"/>
-      <w:r>
-        <w:rPr>
-          <w:u w:val="single"/>
-        </w:rPr>
-        <w:t>(</w:t>
-      </w:r>
-      <w:proofErr w:type="gramEnd"/>
-      <w:r>
-        <w:rPr>
-          <w:u w:val="single"/>
-        </w:rPr>
-        <w:t>) or “NOT APPLICABLE.</w:t>
+        <w:t>line(</w:t>
+      </w:r>
+      <w:proofErr w:type="gramEnd"/>
+      <w:r>
+        <w:rPr>
+          <w:u w:val="single"/>
+        </w:rPr>
+        <w:t xml:space="preserve">) or </w:t>
+      </w:r>
+      <w:r>
+        <w:rPr>
+          <w:u w:val="single"/>
+        </w:rPr>
+        <w:lastRenderedPageBreak/>
+        <w:t>“NOT APPLICABLE.</w:t>
       </w:r>
       <w:proofErr w:type="gramStart"/>
       <w:r>
@@ -4474,40 +4395,64 @@
         </w:rPr>
         <w:t xml:space="preserve">{{ </w:t>
       </w:r>
-      <w:proofErr w:type="spellStart"/>
       <w:r>
         <w:rPr>
           <w:u w:val="single"/>
         </w:rPr>
         <w:t>guardians</w:t>
       </w:r>
-      <w:proofErr w:type="gramEnd"/>
       <w:r>
         <w:rPr>
           <w:u w:val="single"/>
         </w:rPr>
         <w:t>.</w:t>
       </w:r>
-      <w:proofErr w:type="gramStart"/>
-      <w:r>
-        <w:rPr>
-          <w:u w:val="single"/>
-        </w:rPr>
-        <w:t>item</w:t>
-      </w:r>
-      <w:proofErr w:type="spellEnd"/>
-      <w:r>
-        <w:rPr>
-          <w:u w:val="single"/>
-        </w:rPr>
-        <w:t>(</w:t>
-      </w:r>
-      <w:proofErr w:type="gramEnd"/>
-      <w:r>
-        <w:rPr>
-          <w:u w:val="single"/>
-        </w:rPr>
-        <w:t>1) or “NOT APPLICABLE.</w:t>
+      <w:r>
+        <w:rPr>
+          <w:u w:val="single"/>
+        </w:rPr>
+        <w:t>has</w:t>
+      </w:r>
+      <w:proofErr w:type="gramEnd"/>
+      <w:r>
+        <w:rPr>
+          <w:u w:val="single"/>
+        </w:rPr>
+        <w:t>_been_</w:t>
+      </w:r>
+      <w:proofErr w:type="gramStart"/>
+      <w:r>
+        <w:rPr>
+          <w:u w:val="single"/>
+        </w:rPr>
+        <w:t>gathered(</w:t>
+      </w:r>
+      <w:proofErr w:type="gramEnd"/>
+      <w:r>
+        <w:rPr>
+          <w:u w:val="single"/>
+        </w:rPr>
+        <w:t>)</w:t>
+      </w:r>
+      <w:r>
+        <w:rPr>
+          <w:u w:val="single"/>
+        </w:rPr>
+        <w:t xml:space="preserve"> and </w:t>
+      </w:r>
+      <w:proofErr w:type="gramStart"/>
+      <w:r>
+        <w:rPr>
+          <w:u w:val="single"/>
+        </w:rPr>
+        <w:t>guardians.item</w:t>
+      </w:r>
+      <w:proofErr w:type="gramEnd"/>
+      <w:r>
+        <w:rPr>
+          <w:u w:val="single"/>
+        </w:rPr>
+        <w:t>(1) or “NOT APPLICABLE.</w:t>
       </w:r>
       <w:proofErr w:type="gramStart"/>
       <w:r>
@@ -4577,21 +4522,59 @@
         </w:rPr>
         <w:t xml:space="preserve">{{ </w:t>
       </w:r>
-      <w:proofErr w:type="spellStart"/>
       <w:r>
         <w:rPr>
           <w:u w:val="single"/>
         </w:rPr>
         <w:t>guardians</w:t>
       </w:r>
-      <w:proofErr w:type="gramEnd"/>
-      <w:r>
-        <w:rPr>
-          <w:u w:val="single"/>
-        </w:rPr>
-        <w:t>.item</w:t>
-      </w:r>
-      <w:proofErr w:type="spellEnd"/>
+      <w:r>
+        <w:rPr>
+          <w:u w:val="single"/>
+        </w:rPr>
+        <w:t>.</w:t>
+      </w:r>
+      <w:r>
+        <w:rPr>
+          <w:u w:val="single"/>
+        </w:rPr>
+        <w:t>has</w:t>
+      </w:r>
+      <w:proofErr w:type="gramEnd"/>
+      <w:r>
+        <w:rPr>
+          <w:u w:val="single"/>
+        </w:rPr>
+        <w:t>_been_</w:t>
+      </w:r>
+      <w:proofErr w:type="gramStart"/>
+      <w:r>
+        <w:rPr>
+          <w:u w:val="single"/>
+        </w:rPr>
+        <w:t>gathered(</w:t>
+      </w:r>
+      <w:proofErr w:type="gramEnd"/>
+      <w:r>
+        <w:rPr>
+          <w:u w:val="single"/>
+        </w:rPr>
+        <w:t>)</w:t>
+      </w:r>
+      <w:r>
+        <w:rPr>
+          <w:u w:val="single"/>
+        </w:rPr>
+        <w:t xml:space="preserve"> and </w:t>
+      </w:r>
+      <w:proofErr w:type="gramStart"/>
+      <w:r>
+        <w:rPr>
+          <w:u w:val="single"/>
+        </w:rPr>
+        <w:t>guardians.item</w:t>
+      </w:r>
+      <w:proofErr w:type="gramEnd"/>
       <w:r>
         <w:rPr>
           <w:u w:val="single"/>
@@ -4611,7 +4594,6 @@
         </w:rPr>
         <w:t>.</w:t>
       </w:r>
-      <w:proofErr w:type="spellStart"/>
       <w:r>
         <w:rPr>
           <w:u w:val="single"/>
@@ -4630,14 +4612,7 @@
         <w:rPr>
           <w:u w:val="single"/>
         </w:rPr>
-        <w:t>line</w:t>
-      </w:r>
-      <w:proofErr w:type="spellEnd"/>
-      <w:r>
-        <w:rPr>
-          <w:u w:val="single"/>
-        </w:rPr>
-        <w:t>(</w:t>
+        <w:t>line(</w:t>
       </w:r>
       <w:proofErr w:type="gramEnd"/>
       <w:r>
@@ -4717,40 +4692,64 @@
         </w:rPr>
         <w:t xml:space="preserve">{{ </w:t>
       </w:r>
-      <w:proofErr w:type="spellStart"/>
       <w:r>
         <w:rPr>
           <w:u w:val="single"/>
         </w:rPr>
         <w:t>conservators</w:t>
       </w:r>
-      <w:proofErr w:type="gramEnd"/>
       <w:r>
         <w:rPr>
           <w:u w:val="single"/>
         </w:rPr>
         <w:t>.</w:t>
       </w:r>
-      <w:proofErr w:type="gramStart"/>
-      <w:r>
-        <w:rPr>
-          <w:u w:val="single"/>
-        </w:rPr>
-        <w:t>item</w:t>
-      </w:r>
-      <w:proofErr w:type="spellEnd"/>
-      <w:r>
-        <w:rPr>
-          <w:u w:val="single"/>
-        </w:rPr>
-        <w:t>(</w:t>
-      </w:r>
-      <w:proofErr w:type="gramEnd"/>
-      <w:r>
-        <w:rPr>
-          <w:u w:val="single"/>
-        </w:rPr>
-        <w:t>1) or “NOT APPLICABLE.</w:t>
+      <w:r>
+        <w:rPr>
+          <w:u w:val="single"/>
+        </w:rPr>
+        <w:t>has</w:t>
+      </w:r>
+      <w:proofErr w:type="gramEnd"/>
+      <w:r>
+        <w:rPr>
+          <w:u w:val="single"/>
+        </w:rPr>
+        <w:t>_been_</w:t>
+      </w:r>
+      <w:proofErr w:type="gramStart"/>
+      <w:r>
+        <w:rPr>
+          <w:u w:val="single"/>
+        </w:rPr>
+        <w:t>gathered(</w:t>
+      </w:r>
+      <w:proofErr w:type="gramEnd"/>
+      <w:r>
+        <w:rPr>
+          <w:u w:val="single"/>
+        </w:rPr>
+        <w:t>)</w:t>
+      </w:r>
+      <w:r>
+        <w:rPr>
+          <w:u w:val="single"/>
+        </w:rPr>
+        <w:t xml:space="preserve"> and </w:t>
+      </w:r>
+      <w:proofErr w:type="gramStart"/>
+      <w:r>
+        <w:rPr>
+          <w:u w:val="single"/>
+        </w:rPr>
+        <w:t>conservators.item</w:t>
+      </w:r>
+      <w:proofErr w:type="gramEnd"/>
+      <w:r>
+        <w:rPr>
+          <w:u w:val="single"/>
+        </w:rPr>
+        <w:t>(1) or “NOT APPLICABLE.</w:t>
       </w:r>
       <w:proofErr w:type="gramStart"/>
       <w:r>
@@ -4820,21 +4819,59 @@
         </w:rPr>
         <w:t xml:space="preserve">{{ </w:t>
       </w:r>
-      <w:proofErr w:type="spellStart"/>
       <w:r>
         <w:rPr>
           <w:u w:val="single"/>
         </w:rPr>
         <w:t>conservators</w:t>
       </w:r>
-      <w:proofErr w:type="gramEnd"/>
-      <w:r>
-        <w:rPr>
-          <w:u w:val="single"/>
-        </w:rPr>
-        <w:t>.item</w:t>
-      </w:r>
-      <w:proofErr w:type="spellEnd"/>
+      <w:r>
+        <w:rPr>
+          <w:u w:val="single"/>
+        </w:rPr>
+        <w:t>.</w:t>
+      </w:r>
+      <w:r>
+        <w:rPr>
+          <w:u w:val="single"/>
+        </w:rPr>
+        <w:t>has</w:t>
+      </w:r>
+      <w:proofErr w:type="gramEnd"/>
+      <w:r>
+        <w:rPr>
+          <w:u w:val="single"/>
+        </w:rPr>
+        <w:t>_been_</w:t>
+      </w:r>
+      <w:proofErr w:type="gramStart"/>
+      <w:r>
+        <w:rPr>
+          <w:u w:val="single"/>
+        </w:rPr>
+        <w:t>gathered(</w:t>
+      </w:r>
+      <w:proofErr w:type="gramEnd"/>
+      <w:r>
+        <w:rPr>
+          <w:u w:val="single"/>
+        </w:rPr>
+        <w:t>)</w:t>
+      </w:r>
+      <w:r>
+        <w:rPr>
+          <w:u w:val="single"/>
+        </w:rPr>
+        <w:t xml:space="preserve"> and </w:t>
+      </w:r>
+      <w:proofErr w:type="gramStart"/>
+      <w:r>
+        <w:rPr>
+          <w:u w:val="single"/>
+        </w:rPr>
+        <w:t>conservators.item</w:t>
+      </w:r>
+      <w:proofErr w:type="gramEnd"/>
       <w:r>
         <w:rPr>
           <w:u w:val="single"/>
@@ -4854,7 +4891,6 @@
         </w:rPr>
         <w:t>.</w:t>
       </w:r>
-      <w:proofErr w:type="spellStart"/>
       <w:r>
         <w:rPr>
           <w:u w:val="single"/>
@@ -4873,14 +4909,7 @@
         <w:rPr>
           <w:u w:val="single"/>
         </w:rPr>
-        <w:t>line</w:t>
-      </w:r>
-      <w:proofErr w:type="spellEnd"/>
-      <w:r>
-        <w:rPr>
-          <w:u w:val="single"/>
-        </w:rPr>
-        <w:t>(</w:t>
+        <w:t>line(</w:t>
       </w:r>
       <w:proofErr w:type="gramEnd"/>
       <w:r>
@@ -5094,7 +5123,6 @@
         </w:rPr>
         <w:t xml:space="preserve"> </w:t>
       </w:r>
-      <w:proofErr w:type="spellStart"/>
       <w:r>
         <w:rPr>
           <w:u w:val="single"/>
@@ -5108,7 +5136,6 @@
         </w:rPr>
         <w:t>bond</w:t>
       </w:r>
-      <w:proofErr w:type="spellEnd"/>
       <w:r>
         <w:rPr>
           <w:u w:val="single"/>
@@ -5225,7 +5252,6 @@
         </w:rPr>
         <w:t xml:space="preserve"> if </w:t>
       </w:r>
-      <w:proofErr w:type="spellStart"/>
       <w:r>
         <w:rPr>
           <w:u w:val="single"/>
@@ -5239,7 +5265,6 @@
         </w:rPr>
         <w:t>bond</w:t>
       </w:r>
-      <w:proofErr w:type="spellEnd"/>
       <w:r>
         <w:rPr>
           <w:u w:val="single"/>
@@ -5455,7 +5480,11 @@
         <w:ind w:firstLine="720"/>
       </w:pPr>
       <w:r>
-        <w:t xml:space="preserve">You must use 2 adults as witnesses. It is preferable to have 3 adult witnesses. All the witnesses must observe you sign the will, have you </w:t>
+        <w:t xml:space="preserve">You must use 2 adults as witnesses. It is preferable to have 3 adult witnesses. All the </w:t>
+      </w:r>
+      <w:r>
+        <w:lastRenderedPageBreak/>
+        <w:t xml:space="preserve">witnesses must observe you sign the will, have you </w:t>
       </w:r>
       <w:proofErr w:type="gramStart"/>
       <w:r>
@@ -5499,7 +5528,6 @@
           <w:b/>
           <w:bCs/>
         </w:rPr>
-        <w:lastRenderedPageBreak/>
         <w:t>STATEMENT OF WITNESSES</w:t>
       </w:r>
     </w:p>
@@ -6784,7 +6812,6 @@
       <w:r>
         <w:t xml:space="preserve">{%p if </w:t>
       </w:r>
-      <w:proofErr w:type="spellStart"/>
       <w:r>
         <w:t>tangible_</w:t>
       </w:r>
@@ -6800,7 +6827,6 @@
       <w:r>
         <w:t>any</w:t>
       </w:r>
-      <w:proofErr w:type="spellEnd"/>
       <w:r>
         <w:t>%}</w:t>
       </w:r>
@@ -6810,7 +6836,6 @@
       <w:r>
         <w:t xml:space="preserve">{%p for property in </w:t>
       </w:r>
-      <w:proofErr w:type="spellStart"/>
       <w:r>
         <w:t>tangible_</w:t>
       </w:r>
@@ -6818,7 +6843,6 @@
       <w:r>
         <w:t>property</w:t>
       </w:r>
-      <w:proofErr w:type="spellEnd"/>
       <w:r>
         <w:t xml:space="preserve"> %}</w:t>
       </w:r>
@@ -6870,7 +6894,6 @@
               </w:rPr>
               <w:t xml:space="preserve">{{ </w:t>
             </w:r>
-            <w:proofErr w:type="spellStart"/>
             <w:r>
               <w:rPr>
                 <w:u w:val="single"/>
@@ -6889,14 +6912,7 @@
               <w:rPr>
                 <w:u w:val="single"/>
               </w:rPr>
-              <w:t>item</w:t>
-            </w:r>
-            <w:proofErr w:type="spellEnd"/>
-            <w:r>
-              <w:rPr>
-                <w:u w:val="single"/>
-              </w:rPr>
-              <w:t xml:space="preserve"> }}</w:t>
+              <w:t>item }}</w:t>
             </w:r>
             <w:r>
               <w:rPr>
@@ -6943,7 +6959,6 @@
               </w:rPr>
               <w:t xml:space="preserve">{{ </w:t>
             </w:r>
-            <w:proofErr w:type="spellStart"/>
             <w:r>
               <w:rPr>
                 <w:u w:val="single"/>
@@ -6970,7 +6985,6 @@
               </w:rPr>
               <w:t>name</w:t>
             </w:r>
-            <w:proofErr w:type="spellEnd"/>
             <w:r>
               <w:rPr>
                 <w:u w:val="single"/>
@@ -6992,14 +7006,9 @@
       <w:r>
         <w:t xml:space="preserve">{%p </w:t>
       </w:r>
-      <w:proofErr w:type="spellStart"/>
-      <w:proofErr w:type="gramStart"/>
-      <w:r>
-        <w:t>endfor</w:t>
-      </w:r>
-      <w:proofErr w:type="spellEnd"/>
-      <w:r>
-        <w:t xml:space="preserve"> %}</w:t>
+      <w:proofErr w:type="gramStart"/>
+      <w:r>
+        <w:t>endfor %}</w:t>
       </w:r>
       <w:proofErr w:type="gramEnd"/>
     </w:p>
@@ -7879,15 +7888,7 @@
         <w:ind w:firstLine="720"/>
       </w:pPr>
       <w:r>
-        <w:t>(</w:t>
-      </w:r>
-      <w:proofErr w:type="spellStart"/>
-      <w:r>
-        <w:t>i</w:t>
-      </w:r>
-      <w:proofErr w:type="spellEnd"/>
-      <w:r>
-        <w:t>) Plural and singular words include each other, where appropriate.</w:t>
+        <w:t>(i) Plural and singular words include each other, where appropriate.</w:t>
       </w:r>
     </w:p>
     <w:p>
@@ -8736,7 +8737,6 @@
   <w:style w:type="character" w:default="1" w:styleId="DefaultParagraphFont">
     <w:name w:val="Default Paragraph Font"/>
     <w:uiPriority w:val="1"/>
-    <w:semiHidden/>
     <w:unhideWhenUsed/>
   </w:style>
   <w:style w:type="table" w:default="1" w:styleId="TableNormal">

</xml_diff>

<commit_message>
fix: only ask `residue_distribution_explanation` and `residue_distribution` if spouse #46, #47, #48
</commit_message>
<xml_diff>
--- a/docassemble/MLHStatutoryWill/data/templates/michigan_statutory_will.docx
+++ b/docassemble/MLHStatutoryWill/data/templates/michigan_statutory_will.docx
@@ -58,19 +58,19 @@
           <w:sz w:val="20"/>
           <w:szCs w:val="20"/>
         </w:rPr>
-        <w:t xml:space="preserve">2. There are several kinds of </w:t>
-      </w:r>
-      <w:proofErr w:type="gramStart"/>
-      <w:r>
+        <w:t>2. There are several kinds of wills. If you choose to complete this form, you will have a Michigan statutory will. If this will does not meet your wishes in any way, you should talk with a lawyer before choosing a Michigan statutory will.</w:t>
+      </w:r>
+    </w:p>
+    <w:p>
+      <w:pPr>
+        <w:spacing w:after="200" w:line="360" w:lineRule="auto"/>
         <w:rPr>
           <w:rFonts w:asciiTheme="minorHAnsi" w:hAnsiTheme="minorHAnsi"/>
           <w:b/>
           <w:sz w:val="20"/>
           <w:szCs w:val="20"/>
         </w:rPr>
-        <w:t>wills</w:t>
-      </w:r>
-      <w:proofErr w:type="gramEnd"/>
+      </w:pPr>
       <w:r>
         <w:rPr>
           <w:rFonts w:asciiTheme="minorHAnsi" w:hAnsiTheme="minorHAnsi"/>
@@ -78,19 +78,19 @@
           <w:sz w:val="20"/>
           <w:szCs w:val="20"/>
         </w:rPr>
-        <w:t xml:space="preserve">. If you choose to complete this form, you will have a Michigan statutory will. If </w:t>
-      </w:r>
-      <w:proofErr w:type="gramStart"/>
-      <w:r>
+        <w:t>3. Warning! It is strongly recommended that you do not add or cross out any words on this form except for filling in the blanks because all or part of this will may not be valid if you do so.</w:t>
+      </w:r>
+    </w:p>
+    <w:p>
+      <w:pPr>
+        <w:spacing w:after="200" w:line="360" w:lineRule="auto"/>
         <w:rPr>
           <w:rFonts w:asciiTheme="minorHAnsi" w:hAnsiTheme="minorHAnsi"/>
           <w:b/>
           <w:sz w:val="20"/>
           <w:szCs w:val="20"/>
         </w:rPr>
-        <w:t>this will</w:t>
-      </w:r>
-      <w:proofErr w:type="gramEnd"/>
+      </w:pPr>
       <w:r>
         <w:rPr>
           <w:rFonts w:asciiTheme="minorHAnsi" w:hAnsiTheme="minorHAnsi"/>
@@ -98,7 +98,7 @@
           <w:sz w:val="20"/>
           <w:szCs w:val="20"/>
         </w:rPr>
-        <w:t xml:space="preserve"> does not meet your wishes in any way, you should talk with a lawyer before choosing a Michigan statutory will.</w:t>
+        <w:t>4. This will has no effect on jointly held assets, on retirement plan benefits, or on life insurance on your life if you have named a beneficiary who survives you.</w:t>
       </w:r>
     </w:p>
     <w:p>
@@ -118,19 +118,19 @@
           <w:sz w:val="20"/>
           <w:szCs w:val="20"/>
         </w:rPr>
-        <w:t xml:space="preserve">3. Warning! It is strongly recommended that you do not add or cross out any words on this form except for filling in the blanks because all or part of </w:t>
-      </w:r>
-      <w:proofErr w:type="gramStart"/>
-      <w:r>
+        <w:t>5. This will is not designed to reduce estate taxes or fees.</w:t>
+      </w:r>
+    </w:p>
+    <w:p>
+      <w:pPr>
+        <w:spacing w:after="200" w:line="360" w:lineRule="auto"/>
         <w:rPr>
           <w:rFonts w:asciiTheme="minorHAnsi" w:hAnsiTheme="minorHAnsi"/>
           <w:b/>
           <w:sz w:val="20"/>
           <w:szCs w:val="20"/>
         </w:rPr>
-        <w:t>this will</w:t>
-      </w:r>
-      <w:proofErr w:type="gramEnd"/>
+      </w:pPr>
       <w:r>
         <w:rPr>
           <w:rFonts w:asciiTheme="minorHAnsi" w:hAnsiTheme="minorHAnsi"/>
@@ -138,127 +138,7 @@
           <w:sz w:val="20"/>
           <w:szCs w:val="20"/>
         </w:rPr>
-        <w:t xml:space="preserve"> may not be valid if you do so.</w:t>
-      </w:r>
-    </w:p>
-    <w:p>
-      <w:pPr>
-        <w:spacing w:after="200" w:line="360" w:lineRule="auto"/>
-        <w:rPr>
-          <w:rFonts w:asciiTheme="minorHAnsi" w:hAnsiTheme="minorHAnsi"/>
-          <w:b/>
-          <w:sz w:val="20"/>
-          <w:szCs w:val="20"/>
-        </w:rPr>
-      </w:pPr>
-      <w:r>
-        <w:rPr>
-          <w:rFonts w:asciiTheme="minorHAnsi" w:hAnsiTheme="minorHAnsi"/>
-          <w:b/>
-          <w:sz w:val="20"/>
-          <w:szCs w:val="20"/>
-        </w:rPr>
-        <w:t xml:space="preserve">4. This will </w:t>
-      </w:r>
-      <w:proofErr w:type="gramStart"/>
-      <w:r>
-        <w:rPr>
-          <w:rFonts w:asciiTheme="minorHAnsi" w:hAnsiTheme="minorHAnsi"/>
-          <w:b/>
-          <w:sz w:val="20"/>
-          <w:szCs w:val="20"/>
-        </w:rPr>
-        <w:t>has</w:t>
-      </w:r>
-      <w:proofErr w:type="gramEnd"/>
-      <w:r>
-        <w:rPr>
-          <w:rFonts w:asciiTheme="minorHAnsi" w:hAnsiTheme="minorHAnsi"/>
-          <w:b/>
-          <w:sz w:val="20"/>
-          <w:szCs w:val="20"/>
-        </w:rPr>
-        <w:t xml:space="preserve"> no effect on jointly held assets, on retirement plan benefits, or on life insurance on your life if you have named a beneficiary who survives you.</w:t>
-      </w:r>
-    </w:p>
-    <w:p>
-      <w:pPr>
-        <w:spacing w:after="200" w:line="360" w:lineRule="auto"/>
-        <w:rPr>
-          <w:rFonts w:asciiTheme="minorHAnsi" w:hAnsiTheme="minorHAnsi"/>
-          <w:b/>
-          <w:sz w:val="20"/>
-          <w:szCs w:val="20"/>
-        </w:rPr>
-      </w:pPr>
-      <w:r>
-        <w:rPr>
-          <w:rFonts w:asciiTheme="minorHAnsi" w:hAnsiTheme="minorHAnsi"/>
-          <w:b/>
-          <w:sz w:val="20"/>
-          <w:szCs w:val="20"/>
-        </w:rPr>
-        <w:t xml:space="preserve">5. This will </w:t>
-      </w:r>
-      <w:proofErr w:type="gramStart"/>
-      <w:r>
-        <w:rPr>
-          <w:rFonts w:asciiTheme="minorHAnsi" w:hAnsiTheme="minorHAnsi"/>
-          <w:b/>
-          <w:sz w:val="20"/>
-          <w:szCs w:val="20"/>
-        </w:rPr>
-        <w:t>is</w:t>
-      </w:r>
-      <w:proofErr w:type="gramEnd"/>
-      <w:r>
-        <w:rPr>
-          <w:rFonts w:asciiTheme="minorHAnsi" w:hAnsiTheme="minorHAnsi"/>
-          <w:b/>
-          <w:sz w:val="20"/>
-          <w:szCs w:val="20"/>
-        </w:rPr>
-        <w:t xml:space="preserve"> not designed to reduce estate taxes or fees.</w:t>
-      </w:r>
-    </w:p>
-    <w:p>
-      <w:pPr>
-        <w:spacing w:after="200" w:line="360" w:lineRule="auto"/>
-        <w:rPr>
-          <w:rFonts w:asciiTheme="minorHAnsi" w:hAnsiTheme="minorHAnsi"/>
-          <w:b/>
-          <w:sz w:val="20"/>
-          <w:szCs w:val="20"/>
-        </w:rPr>
-      </w:pPr>
-      <w:r>
-        <w:rPr>
-          <w:rFonts w:asciiTheme="minorHAnsi" w:hAnsiTheme="minorHAnsi"/>
-          <w:b/>
-          <w:sz w:val="20"/>
-          <w:szCs w:val="20"/>
-        </w:rPr>
-        <w:t xml:space="preserve">6. This will </w:t>
-      </w:r>
-      <w:proofErr w:type="gramStart"/>
-      <w:r>
-        <w:rPr>
-          <w:rFonts w:asciiTheme="minorHAnsi" w:hAnsiTheme="minorHAnsi"/>
-          <w:b/>
-          <w:sz w:val="20"/>
-          <w:szCs w:val="20"/>
-        </w:rPr>
-        <w:t>treats</w:t>
-      </w:r>
-      <w:proofErr w:type="gramEnd"/>
-      <w:r>
-        <w:rPr>
-          <w:rFonts w:asciiTheme="minorHAnsi" w:hAnsiTheme="minorHAnsi"/>
-          <w:b/>
-          <w:sz w:val="20"/>
-          <w:szCs w:val="20"/>
-        </w:rPr>
-        <w:t xml:space="preserve"> adopted children and children born outside of wedlock who would inherit if their parent died without a will the same way as children born or conceived during marriage.</w:t>
+        <w:t>6. This will treats adopted children and children born outside of wedlock who would inherit if their parent died without a will the same way as children born or conceived during marriage.</w:t>
       </w:r>
     </w:p>
     <w:p>
@@ -397,7 +277,6 @@
           <w:u w:val="single"/>
         </w:rPr>
       </w:pPr>
-      <w:proofErr w:type="gramStart"/>
       <w:r>
         <w:rPr>
           <w:b/>
@@ -414,7 +293,6 @@
         </w:rPr>
         <w:t>s</w:t>
       </w:r>
-      <w:proofErr w:type="gramEnd"/>
       <w:r>
         <w:rPr>
           <w:b/>
@@ -493,23 +371,7 @@
         <w:ind w:firstLine="720"/>
       </w:pPr>
       <w:r>
-        <w:t xml:space="preserve">This is my </w:t>
-      </w:r>
-      <w:proofErr w:type="gramStart"/>
-      <w:r>
-        <w:t>will</w:t>
-      </w:r>
-      <w:proofErr w:type="gramEnd"/>
-      <w:r>
-        <w:t xml:space="preserve"> and I revoke any prior </w:t>
-      </w:r>
-      <w:proofErr w:type="gramStart"/>
-      <w:r>
-        <w:t>wills</w:t>
-      </w:r>
-      <w:proofErr w:type="gramEnd"/>
-      <w:r>
-        <w:t xml:space="preserve"> and codicils.</w:t>
+        <w:t>This is my will and I revoke any prior wills and codicils.</w:t>
       </w:r>
     </w:p>
     <w:p>
@@ -533,33 +395,11 @@
       <w:r>
         <w:t xml:space="preserve"> </w:t>
       </w:r>
-      <w:proofErr w:type="gramStart"/>
-      <w:r>
-        <w:rPr>
-          <w:u w:val="single"/>
-        </w:rPr>
-        <w:t>{{ county</w:t>
-      </w:r>
-      <w:proofErr w:type="gramEnd"/>
-      <w:r>
-        <w:rPr>
-          <w:u w:val="single"/>
-        </w:rPr>
-        <w:t>_</w:t>
-      </w:r>
-      <w:proofErr w:type="gramStart"/>
-      <w:r>
-        <w:rPr>
-          <w:u w:val="single"/>
-        </w:rPr>
-        <w:t>choice }</w:t>
-      </w:r>
-      <w:proofErr w:type="gramEnd"/>
-      <w:r>
-        <w:rPr>
-          <w:u w:val="single"/>
-        </w:rPr>
-        <w:t>}</w:t>
+      <w:r>
+        <w:rPr>
+          <w:u w:val="single"/>
+        </w:rPr>
+        <w:t>{{ county_choice }}</w:t>
       </w:r>
       <w:r>
         <w:t xml:space="preserve"> </w:t>
@@ -589,39 +429,23 @@
       <w:r>
         <w:t xml:space="preserve"> </w:t>
       </w:r>
-      <w:proofErr w:type="gramStart"/>
       <w:r>
         <w:rPr>
           <w:u w:val="single"/>
         </w:rPr>
         <w:t>{{ spouse</w:t>
       </w:r>
-      <w:proofErr w:type="gramEnd"/>
-      <w:r>
-        <w:rPr>
-          <w:u w:val="single"/>
-        </w:rPr>
-        <w:t xml:space="preserve"> or “None</w:t>
-      </w:r>
-      <w:proofErr w:type="gramStart"/>
-      <w:r>
-        <w:rPr>
-          <w:u w:val="single"/>
-        </w:rPr>
-        <w:t>”</w:t>
-      </w:r>
-      <w:r>
-        <w:rPr>
-          <w:u w:val="single"/>
-        </w:rPr>
-        <w:t xml:space="preserve"> }</w:t>
-      </w:r>
-      <w:proofErr w:type="gramEnd"/>
-      <w:r>
-        <w:rPr>
-          <w:u w:val="single"/>
-        </w:rPr>
-        <w:t>}</w:t>
+      <w:r>
+        <w:rPr>
+          <w:u w:val="single"/>
+        </w:rPr>
+        <w:t xml:space="preserve"> or “None”</w:t>
+      </w:r>
+      <w:r>
+        <w:rPr>
+          <w:u w:val="single"/>
+        </w:rPr>
+        <w:t xml:space="preserve"> }}</w:t>
       </w:r>
     </w:p>
     <w:p>
@@ -670,13 +494,8 @@
         <w:adjustRightInd w:val="0"/>
       </w:pPr>
       <w:r>
-        <w:t xml:space="preserve">{%p if </w:t>
-      </w:r>
-      <w:proofErr w:type="gramStart"/>
-      <w:r>
-        <w:t>children %}</w:t>
-      </w:r>
-      <w:proofErr w:type="gramEnd"/>
+        <w:t>{%p if children %}</w:t>
+      </w:r>
     </w:p>
     <w:tbl>
       <w:tblPr>
@@ -1083,13 +902,8 @@
         <w:t>p</w:t>
       </w:r>
       <w:r>
-        <w:t xml:space="preserve"> </w:t>
-      </w:r>
-      <w:proofErr w:type="gramStart"/>
-      <w:r>
-        <w:t>else %}</w:t>
-      </w:r>
-      <w:proofErr w:type="gramEnd"/>
+        <w:t xml:space="preserve"> else %}</w:t>
+      </w:r>
     </w:p>
     <w:p>
       <w:pPr>
@@ -1119,13 +933,8 @@
         <w:t>p</w:t>
       </w:r>
       <w:r>
-        <w:t xml:space="preserve"> </w:t>
-      </w:r>
-      <w:proofErr w:type="gramStart"/>
-      <w:r>
-        <w:t>endif %}</w:t>
-      </w:r>
-      <w:proofErr w:type="gramEnd"/>
+        <w:t xml:space="preserve"> endif %}</w:t>
+      </w:r>
     </w:p>
     <w:p>
       <w:pPr>
@@ -1247,15 +1056,7 @@
         <w:ind w:firstLine="720"/>
       </w:pPr>
       <w:r>
-        <w:t xml:space="preserve">I can leave no more than two (2) cash gifts. I make the following cash gifts to the </w:t>
-      </w:r>
-      <w:proofErr w:type="gramStart"/>
-      <w:r>
-        <w:t>persons</w:t>
-      </w:r>
-      <w:proofErr w:type="gramEnd"/>
-      <w:r>
-        <w:t xml:space="preserve"> or charities in the amount stated here. Any transfer tax due upon my death shall be paid from the balance of my estate and not from these gifts.</w:t>
+        <w:t>I can leave no more than two (2) cash gifts. I make the following cash gifts to the persons or charities in the amount stated here. Any transfer tax due upon my death shall be paid from the balance of my estate and not from these gifts.</w:t>
       </w:r>
     </w:p>
     <w:p>
@@ -1344,7 +1145,6 @@
                 <w:u w:val="single"/>
               </w:rPr>
             </w:pPr>
-            <w:proofErr w:type="gramStart"/>
             <w:r>
               <w:rPr>
                 <w:u w:val="single"/>
@@ -1355,48 +1155,13 @@
               <w:rPr>
                 <w:u w:val="single"/>
               </w:rPr>
-              <w:t>giftee</w:t>
-            </w:r>
-            <w:proofErr w:type="gramEnd"/>
-            <w:r>
-              <w:rPr>
-                <w:u w:val="single"/>
-              </w:rPr>
-              <w:t>.</w:t>
-            </w:r>
-            <w:proofErr w:type="gramStart"/>
-            <w:r>
-              <w:rPr>
-                <w:u w:val="single"/>
-              </w:rPr>
-              <w:t>item(</w:t>
-            </w:r>
-            <w:proofErr w:type="gramEnd"/>
-            <w:r>
-              <w:rPr>
-                <w:u w:val="single"/>
-              </w:rPr>
-              <w:t>0).name or “NOT APPLICABLE.</w:t>
-            </w:r>
-            <w:proofErr w:type="gramStart"/>
-            <w:r>
-              <w:rPr>
-                <w:u w:val="single"/>
-              </w:rPr>
-              <w:t>”</w:t>
-            </w:r>
-            <w:r>
-              <w:rPr>
-                <w:u w:val="single"/>
-              </w:rPr>
-              <w:t xml:space="preserve"> }</w:t>
-            </w:r>
-            <w:proofErr w:type="gramEnd"/>
-            <w:r>
-              <w:rPr>
-                <w:u w:val="single"/>
-              </w:rPr>
-              <w:t>}</w:t>
+              <w:t>giftee.item(0).name or “NOT APPLICABLE.”</w:t>
+            </w:r>
+            <w:r>
+              <w:rPr>
+                <w:u w:val="single"/>
+              </w:rPr>
+              <w:t xml:space="preserve"> }}</w:t>
             </w:r>
             <w:r>
               <w:rPr>
@@ -1445,53 +1210,23 @@
                 <w:u w:val="single"/>
               </w:rPr>
             </w:pPr>
-            <w:proofErr w:type="gramStart"/>
             <w:r>
               <w:rPr>
                 <w:u w:val="single"/>
               </w:rPr>
               <w:t>{{ giftee</w:t>
             </w:r>
-            <w:proofErr w:type="gramEnd"/>
-            <w:r>
-              <w:rPr>
-                <w:u w:val="single"/>
-              </w:rPr>
-              <w:t>.item(0</w:t>
-            </w:r>
-            <w:proofErr w:type="gramStart"/>
-            <w:r>
-              <w:rPr>
-                <w:u w:val="single"/>
-              </w:rPr>
-              <w:t>)</w:t>
-            </w:r>
-            <w:r>
-              <w:rPr>
-                <w:u w:val="single"/>
-              </w:rPr>
-              <w:t>.address</w:t>
-            </w:r>
-            <w:proofErr w:type="gramEnd"/>
-            <w:r>
-              <w:rPr>
-                <w:u w:val="single"/>
-              </w:rPr>
-              <w:t>.on_one_</w:t>
-            </w:r>
-            <w:proofErr w:type="gramStart"/>
-            <w:r>
-              <w:rPr>
-                <w:u w:val="single"/>
-              </w:rPr>
-              <w:t>line(</w:t>
-            </w:r>
-            <w:proofErr w:type="gramEnd"/>
-            <w:r>
-              <w:rPr>
-                <w:u w:val="single"/>
-              </w:rPr>
-              <w:t xml:space="preserve">) </w:t>
+            <w:r>
+              <w:rPr>
+                <w:u w:val="single"/>
+              </w:rPr>
+              <w:t>.item(0)</w:t>
+            </w:r>
+            <w:r>
+              <w:rPr>
+                <w:u w:val="single"/>
+              </w:rPr>
+              <w:t xml:space="preserve">.address.on_one_line() </w:t>
             </w:r>
             <w:r>
               <w:rPr>
@@ -1511,19 +1246,11 @@
               </w:rPr>
               <w:t>NOT APPLICABLE.</w:t>
             </w:r>
-            <w:proofErr w:type="gramStart"/>
-            <w:r>
-              <w:rPr>
-                <w:u w:val="single"/>
-              </w:rPr>
-              <w:t>” }</w:t>
-            </w:r>
-            <w:proofErr w:type="gramEnd"/>
-            <w:r>
-              <w:rPr>
-                <w:u w:val="single"/>
-              </w:rPr>
-              <w:t>}</w:t>
+            <w:r>
+              <w:rPr>
+                <w:u w:val="single"/>
+              </w:rPr>
+              <w:t>” }}</w:t>
             </w:r>
             <w:r>
               <w:rPr>
@@ -1605,19 +1332,11 @@
               <w:autoSpaceDN w:val="0"/>
               <w:adjustRightInd w:val="0"/>
             </w:pPr>
-            <w:proofErr w:type="gramStart"/>
-            <w:r>
-              <w:rPr>
-                <w:u w:val="single"/>
-              </w:rPr>
-              <w:t>{{ “</w:t>
-            </w:r>
-            <w:proofErr w:type="gramEnd"/>
-            <w:r>
-              <w:rPr>
-                <w:u w:val="single"/>
-              </w:rPr>
-              <w:t xml:space="preserve">$” </w:t>
+            <w:r>
+              <w:rPr>
+                <w:u w:val="single"/>
+              </w:rPr>
+              <w:t xml:space="preserve">{{ “$” </w:t>
             </w:r>
             <w:r>
               <w:rPr>
@@ -1637,33 +1356,11 @@
               </w:rPr>
               <w:t>thousands(</w:t>
             </w:r>
-            <w:proofErr w:type="gramStart"/>
-            <w:r>
-              <w:rPr>
-                <w:u w:val="single"/>
-              </w:rPr>
-              <w:t>giftee[</w:t>
-            </w:r>
-            <w:proofErr w:type="gramEnd"/>
-            <w:r>
-              <w:rPr>
-                <w:u w:val="single"/>
-              </w:rPr>
-              <w:t>0</w:t>
-            </w:r>
-            <w:proofErr w:type="gramStart"/>
-            <w:r>
-              <w:rPr>
-                <w:u w:val="single"/>
-              </w:rPr>
-              <w:t>].gift</w:t>
-            </w:r>
-            <w:proofErr w:type="gramEnd"/>
-            <w:r>
-              <w:rPr>
-                <w:u w:val="single"/>
-              </w:rPr>
-              <w:t>_amount</w:t>
+            <w:r>
+              <w:rPr>
+                <w:u w:val="single"/>
+              </w:rPr>
+              <w:t>giftee[0].gift_amount</w:t>
             </w:r>
             <w:r>
               <w:rPr>
@@ -1693,21 +1390,7 @@
               <w:rPr>
                 <w:u w:val="single"/>
               </w:rPr>
-              <w:t xml:space="preserve">if </w:t>
-            </w:r>
-            <w:proofErr w:type="gramStart"/>
-            <w:r>
-              <w:rPr>
-                <w:u w:val="single"/>
-              </w:rPr>
-              <w:t>giftee.item</w:t>
-            </w:r>
-            <w:proofErr w:type="gramEnd"/>
-            <w:r>
-              <w:rPr>
-                <w:u w:val="single"/>
-              </w:rPr>
-              <w:t xml:space="preserve">(0) </w:t>
+              <w:t xml:space="preserve">if giftee.item(0) </w:t>
             </w:r>
             <w:r>
               <w:rPr>
@@ -1721,19 +1404,11 @@
               </w:rPr>
               <w:t>NOT APPLICABLE.</w:t>
             </w:r>
-            <w:proofErr w:type="gramStart"/>
-            <w:r>
-              <w:rPr>
-                <w:u w:val="single"/>
-              </w:rPr>
-              <w:t>” }</w:t>
-            </w:r>
-            <w:proofErr w:type="gramEnd"/>
-            <w:r>
-              <w:rPr>
-                <w:u w:val="single"/>
-              </w:rPr>
-              <w:t>}</w:t>
+            <w:r>
+              <w:rPr>
+                <w:u w:val="single"/>
+              </w:rPr>
+              <w:t>” }}</w:t>
             </w:r>
             <w:r>
               <w:rPr>
@@ -1795,7 +1470,6 @@
                 <w:u w:val="single"/>
               </w:rPr>
             </w:pPr>
-            <w:proofErr w:type="gramStart"/>
             <w:r>
               <w:rPr>
                 <w:u w:val="single"/>
@@ -1806,34 +1480,13 @@
               <w:rPr>
                 <w:u w:val="single"/>
               </w:rPr>
-              <w:t>giftee</w:t>
-            </w:r>
-            <w:proofErr w:type="gramEnd"/>
-            <w:r>
-              <w:rPr>
-                <w:u w:val="single"/>
-              </w:rPr>
-              <w:t>[0</w:t>
-            </w:r>
-            <w:proofErr w:type="gramStart"/>
-            <w:r>
-              <w:rPr>
-                <w:u w:val="single"/>
-              </w:rPr>
-              <w:t>].</w:t>
-            </w:r>
-            <w:r>
-              <w:rPr>
-                <w:u w:val="single"/>
-              </w:rPr>
-              <w:t>gift</w:t>
-            </w:r>
-            <w:proofErr w:type="gramEnd"/>
-            <w:r>
-              <w:rPr>
-                <w:u w:val="single"/>
-              </w:rPr>
-              <w:t>_amount_in_words</w:t>
+              <w:t>giftee[0].</w:t>
+            </w:r>
+            <w:r>
+              <w:rPr>
+                <w:u w:val="single"/>
+              </w:rPr>
+              <w:t>gift_amount_in_words</w:t>
             </w:r>
             <w:r>
               <w:rPr>
@@ -1847,39 +1500,17 @@
               </w:rPr>
               <w:t xml:space="preserve">~ </w:t>
             </w:r>
-            <w:proofErr w:type="gramStart"/>
-            <w:r>
-              <w:rPr>
-                <w:u w:val="single"/>
-              </w:rPr>
-              <w:t>“ dollars</w:t>
-            </w:r>
-            <w:proofErr w:type="gramEnd"/>
-            <w:r>
-              <w:rPr>
-                <w:u w:val="single"/>
-              </w:rPr>
-              <w:t>.”</w:t>
-            </w:r>
-            <w:r>
-              <w:rPr>
-                <w:u w:val="single"/>
-              </w:rPr>
-              <w:t xml:space="preserve"> if </w:t>
-            </w:r>
-            <w:proofErr w:type="gramStart"/>
-            <w:r>
-              <w:rPr>
-                <w:u w:val="single"/>
-              </w:rPr>
-              <w:t>giftee.item</w:t>
-            </w:r>
-            <w:proofErr w:type="gramEnd"/>
-            <w:r>
-              <w:rPr>
-                <w:u w:val="single"/>
-              </w:rPr>
-              <w:t>(0)</w:t>
+            <w:r>
+              <w:rPr>
+                <w:u w:val="single"/>
+              </w:rPr>
+              <w:t>“ dollars.”</w:t>
+            </w:r>
+            <w:r>
+              <w:rPr>
+                <w:u w:val="single"/>
+              </w:rPr>
+              <w:t xml:space="preserve"> if giftee.item(0)</w:t>
             </w:r>
             <w:r>
               <w:rPr>
@@ -1893,19 +1524,11 @@
               </w:rPr>
               <w:t>NOT APPLICABLE.</w:t>
             </w:r>
-            <w:proofErr w:type="gramStart"/>
-            <w:r>
-              <w:rPr>
-                <w:u w:val="single"/>
-              </w:rPr>
-              <w:t>” }</w:t>
-            </w:r>
-            <w:proofErr w:type="gramEnd"/>
-            <w:r>
-              <w:rPr>
-                <w:u w:val="single"/>
-              </w:rPr>
-              <w:t>}</w:t>
+            <w:r>
+              <w:rPr>
+                <w:u w:val="single"/>
+              </w:rPr>
+              <w:t>” }}</w:t>
             </w:r>
             <w:r>
               <w:rPr>
@@ -2007,7 +1630,6 @@
                 <w:u w:val="single"/>
               </w:rPr>
             </w:pPr>
-            <w:proofErr w:type="gramStart"/>
             <w:r>
               <w:rPr>
                 <w:u w:val="single"/>
@@ -2015,26 +1637,11 @@
               <w:lastRenderedPageBreak/>
               <w:t>{{ giftee</w:t>
             </w:r>
-            <w:proofErr w:type="gramEnd"/>
-            <w:r>
-              <w:rPr>
-                <w:u w:val="single"/>
-              </w:rPr>
-              <w:t>.</w:t>
-            </w:r>
-            <w:proofErr w:type="gramStart"/>
-            <w:r>
-              <w:rPr>
-                <w:u w:val="single"/>
-              </w:rPr>
-              <w:t>item(</w:t>
-            </w:r>
-            <w:proofErr w:type="gramEnd"/>
-            <w:r>
-              <w:rPr>
-                <w:u w:val="single"/>
-              </w:rPr>
-              <w:t>1)</w:t>
+            <w:r>
+              <w:rPr>
+                <w:u w:val="single"/>
+              </w:rPr>
+              <w:t>.item(1)</w:t>
             </w:r>
             <w:r>
               <w:rPr>
@@ -2060,19 +1667,11 @@
               </w:rPr>
               <w:t>NOT APPLICABLE.</w:t>
             </w:r>
-            <w:proofErr w:type="gramStart"/>
-            <w:r>
-              <w:rPr>
-                <w:u w:val="single"/>
-              </w:rPr>
-              <w:t>” }</w:t>
-            </w:r>
-            <w:proofErr w:type="gramEnd"/>
-            <w:r>
-              <w:rPr>
-                <w:u w:val="single"/>
-              </w:rPr>
-              <w:t>}</w:t>
+            <w:r>
+              <w:rPr>
+                <w:u w:val="single"/>
+              </w:rPr>
+              <w:t>” }}</w:t>
             </w:r>
             <w:r>
               <w:rPr>
@@ -2121,62 +1720,12 @@
                 <w:u w:val="single"/>
               </w:rPr>
             </w:pPr>
-            <w:proofErr w:type="gramStart"/>
             <w:r>
               <w:rPr>
                 <w:u w:val="single"/>
               </w:rPr>
               <w:lastRenderedPageBreak/>
-              <w:t>{{ giftee</w:t>
-            </w:r>
-            <w:proofErr w:type="gramEnd"/>
-            <w:r>
-              <w:rPr>
-                <w:u w:val="single"/>
-              </w:rPr>
-              <w:t>.item(1</w:t>
-            </w:r>
-            <w:proofErr w:type="gramStart"/>
-            <w:r>
-              <w:rPr>
-                <w:u w:val="single"/>
-              </w:rPr>
-              <w:t>).address</w:t>
-            </w:r>
-            <w:proofErr w:type="gramEnd"/>
-            <w:r>
-              <w:rPr>
-                <w:u w:val="single"/>
-              </w:rPr>
-              <w:t>.on_one_</w:t>
-            </w:r>
-            <w:proofErr w:type="gramStart"/>
-            <w:r>
-              <w:rPr>
-                <w:u w:val="single"/>
-              </w:rPr>
-              <w:t>line(</w:t>
-            </w:r>
-            <w:proofErr w:type="gramEnd"/>
-            <w:r>
-              <w:rPr>
-                <w:u w:val="single"/>
-              </w:rPr>
-              <w:t>) or “NOT APPLICABLE.</w:t>
-            </w:r>
-            <w:proofErr w:type="gramStart"/>
-            <w:r>
-              <w:rPr>
-                <w:u w:val="single"/>
-              </w:rPr>
-              <w:t>” }</w:t>
-            </w:r>
-            <w:proofErr w:type="gramEnd"/>
-            <w:r>
-              <w:rPr>
-                <w:u w:val="single"/>
-              </w:rPr>
-              <w:t>}</w:t>
+              <w:t>{{ giftee.item(1).address.on_one_line() or “NOT APPLICABLE.” }}</w:t>
             </w:r>
             <w:r>
               <w:rPr>
@@ -2254,75 +1803,23 @@
               <w:autoSpaceDN w:val="0"/>
               <w:adjustRightInd w:val="0"/>
             </w:pPr>
-            <w:proofErr w:type="gramStart"/>
-            <w:r>
-              <w:rPr>
-                <w:u w:val="single"/>
-              </w:rPr>
-              <w:t>{{ “</w:t>
-            </w:r>
-            <w:proofErr w:type="gramEnd"/>
-            <w:r>
-              <w:rPr>
-                <w:u w:val="single"/>
-              </w:rPr>
-              <w:t>$” ~ thousands(</w:t>
-            </w:r>
-            <w:proofErr w:type="gramStart"/>
-            <w:r>
-              <w:rPr>
-                <w:u w:val="single"/>
-              </w:rPr>
-              <w:t>giftee[</w:t>
-            </w:r>
-            <w:proofErr w:type="gramEnd"/>
+            <w:r>
+              <w:rPr>
+                <w:u w:val="single"/>
+              </w:rPr>
+              <w:t>{{ “$” ~ thousands(giftee[</w:t>
+            </w:r>
             <w:r>
               <w:rPr>
                 <w:u w:val="single"/>
               </w:rPr>
               <w:t>1</w:t>
             </w:r>
-            <w:proofErr w:type="gramStart"/>
-            <w:r>
-              <w:rPr>
-                <w:u w:val="single"/>
-              </w:rPr>
-              <w:t>].gift</w:t>
-            </w:r>
-            <w:proofErr w:type="gramEnd"/>
-            <w:r>
-              <w:rPr>
-                <w:u w:val="single"/>
-              </w:rPr>
-              <w:t xml:space="preserve">_amount, 0) if </w:t>
-            </w:r>
-            <w:proofErr w:type="gramStart"/>
-            <w:r>
-              <w:rPr>
-                <w:u w:val="single"/>
-              </w:rPr>
-              <w:t>giftee.item</w:t>
-            </w:r>
-            <w:proofErr w:type="gramEnd"/>
-            <w:r>
-              <w:rPr>
-                <w:u w:val="single"/>
-              </w:rPr>
-              <w:t>(1) else “NOT APPLICABLE.</w:t>
-            </w:r>
-            <w:proofErr w:type="gramStart"/>
-            <w:r>
-              <w:rPr>
-                <w:u w:val="single"/>
-              </w:rPr>
-              <w:t>” }</w:t>
-            </w:r>
-            <w:proofErr w:type="gramEnd"/>
-            <w:r>
-              <w:rPr>
-                <w:u w:val="single"/>
-              </w:rPr>
-              <w:t>}</w:t>
+            <w:r>
+              <w:rPr>
+                <w:u w:val="single"/>
+              </w:rPr>
+              <w:t>].gift_amount, 0) if giftee.item(1) else “NOT APPLICABLE.” }}</w:t>
             </w:r>
             <w:r>
               <w:rPr>
@@ -2384,19 +1881,11 @@
                 <w:u w:val="single"/>
               </w:rPr>
             </w:pPr>
-            <w:proofErr w:type="gramStart"/>
-            <w:r>
-              <w:rPr>
-                <w:u w:val="single"/>
-              </w:rPr>
-              <w:t>{{ giftee</w:t>
-            </w:r>
-            <w:proofErr w:type="gramEnd"/>
-            <w:r>
-              <w:rPr>
-                <w:u w:val="single"/>
-              </w:rPr>
-              <w:t>[</w:t>
+            <w:r>
+              <w:rPr>
+                <w:u w:val="single"/>
+              </w:rPr>
+              <w:t>{{ giftee[</w:t>
             </w:r>
             <w:r>
               <w:rPr>
@@ -2404,53 +1893,23 @@
               </w:rPr>
               <w:t>1</w:t>
             </w:r>
-            <w:proofErr w:type="gramStart"/>
-            <w:r>
-              <w:rPr>
-                <w:u w:val="single"/>
-              </w:rPr>
-              <w:t>].gift</w:t>
-            </w:r>
-            <w:proofErr w:type="gramEnd"/>
-            <w:r>
-              <w:rPr>
-                <w:u w:val="single"/>
-              </w:rPr>
-              <w:t xml:space="preserve">_amount_in_words ~ </w:t>
-            </w:r>
-            <w:proofErr w:type="gramStart"/>
-            <w:r>
-              <w:rPr>
-                <w:u w:val="single"/>
-              </w:rPr>
-              <w:t>“ dollars</w:t>
-            </w:r>
-            <w:proofErr w:type="gramEnd"/>
-            <w:r>
-              <w:rPr>
-                <w:u w:val="single"/>
-              </w:rPr>
-              <w:t>.”</w:t>
-            </w:r>
-            <w:r>
-              <w:rPr>
-                <w:u w:val="single"/>
-              </w:rPr>
-              <w:t xml:space="preserve"> if </w:t>
-            </w:r>
-            <w:proofErr w:type="gramStart"/>
-            <w:r>
-              <w:rPr>
-                <w:u w:val="single"/>
-              </w:rPr>
-              <w:t>giftee.item</w:t>
-            </w:r>
-            <w:proofErr w:type="gramEnd"/>
-            <w:r>
-              <w:rPr>
-                <w:u w:val="single"/>
-              </w:rPr>
-              <w:t>(1)</w:t>
+            <w:r>
+              <w:rPr>
+                <w:u w:val="single"/>
+              </w:rPr>
+              <w:t xml:space="preserve">].gift_amount_in_words ~ </w:t>
+            </w:r>
+            <w:r>
+              <w:rPr>
+                <w:u w:val="single"/>
+              </w:rPr>
+              <w:t>“ dollars.”</w:t>
+            </w:r>
+            <w:r>
+              <w:rPr>
+                <w:u w:val="single"/>
+              </w:rPr>
+              <w:t xml:space="preserve"> if giftee.item(1)</w:t>
             </w:r>
             <w:r>
               <w:rPr>
@@ -2464,19 +1923,11 @@
               </w:rPr>
               <w:t>NOT APPLICABLE.</w:t>
             </w:r>
-            <w:proofErr w:type="gramStart"/>
-            <w:r>
-              <w:rPr>
-                <w:u w:val="single"/>
-              </w:rPr>
-              <w:t>” }</w:t>
-            </w:r>
-            <w:proofErr w:type="gramEnd"/>
-            <w:r>
-              <w:rPr>
-                <w:u w:val="single"/>
-              </w:rPr>
-              <w:t>}</w:t>
+            <w:r>
+              <w:rPr>
+                <w:u w:val="single"/>
+              </w:rPr>
+              <w:t>” }}</w:t>
             </w:r>
             <w:r>
               <w:rPr>
@@ -2512,7 +1963,6 @@
           <w:u w:val="single"/>
         </w:rPr>
       </w:pPr>
-      <w:proofErr w:type="gramStart"/>
       <w:r>
         <w:rPr>
           <w:u w:val="single"/>
@@ -2529,14 +1979,7 @@
         <w:rPr>
           <w:u w:val="single"/>
         </w:rPr>
-        <w:t>“</w:t>
-      </w:r>
-      <w:proofErr w:type="gramEnd"/>
-      <w:r>
-        <w:rPr>
-          <w:u w:val="single"/>
-        </w:rPr>
-        <w:t>NOT APPLICABLE.”</w:t>
+        <w:t>“NOT APPLICABLE.”</w:t>
       </w:r>
       <w:r>
         <w:rPr>
@@ -2550,7 +1993,6 @@
         </w:rPr>
         <w:t xml:space="preserve">not </w:t>
       </w:r>
-      <w:proofErr w:type="gramStart"/>
       <w:r>
         <w:rPr>
           <w:u w:val="single"/>
@@ -2561,14 +2003,7 @@
         <w:rPr>
           <w:u w:val="single"/>
         </w:rPr>
-        <w:t xml:space="preserve"> }</w:t>
-      </w:r>
-      <w:proofErr w:type="gramEnd"/>
-      <w:r>
-        <w:rPr>
-          <w:u w:val="single"/>
-        </w:rPr>
-        <w:t>}</w:t>
+        <w:t xml:space="preserve"> }}</w:t>
       </w:r>
       <w:r>
         <w:rPr>
@@ -2709,23 +2144,7 @@
         <w:ind w:firstLine="720"/>
       </w:pPr>
       <w:r>
-        <w:t xml:space="preserve">I give everything else I own to my spouse. If I am not married at the time I sign this will or if my spouse dies before me, I give these assets to my children and the descendants of any deceased child. If no spouse, children, or </w:t>
-      </w:r>
-      <w:proofErr w:type="gramStart"/>
-      <w:r>
-        <w:t>descendants of children</w:t>
-      </w:r>
-      <w:proofErr w:type="gramEnd"/>
-      <w:r>
-        <w:t xml:space="preserve"> </w:t>
-      </w:r>
-      <w:proofErr w:type="gramStart"/>
-      <w:r>
-        <w:t>survive me</w:t>
-      </w:r>
-      <w:proofErr w:type="gramEnd"/>
-      <w:r>
-        <w:t>, I choose 1 of the following distribution clauses by signing my name on the line after that clause. If I sign on both lines, if I fail to sign on either line, or if I am not now married, these assets will go under distribution clause (b).</w:t>
+        <w:t>I give everything else I own to my spouse. If I am not married at the time I sign this will or if my spouse dies before me, I give these assets to my children and the descendants of any deceased child. If no spouse, children, or descendants of children survive me, I choose 1 of the following distribution clauses by signing my name on the line after that clause. If I sign on both lines, if I fail to sign on either line, or if I am not now married, these assets will go under distribution clause (b).</w:t>
       </w:r>
     </w:p>
     <w:p>
@@ -2818,7 +2237,6 @@
           <w:u w:val="single"/>
         </w:rPr>
       </w:pPr>
-      <w:proofErr w:type="gramStart"/>
       <w:r>
         <w:rPr>
           <w:u w:val="single"/>
@@ -2829,14 +2247,7 @@
         <w:rPr>
           <w:u w:val="single"/>
         </w:rPr>
-        <w:t>{ “</w:t>
-      </w:r>
-      <w:proofErr w:type="gramEnd"/>
-      <w:r>
-        <w:rPr>
-          <w:u w:val="single"/>
-        </w:rPr>
-        <w:t xml:space="preserve">NOT APPLICABLE.” </w:t>
+        <w:t xml:space="preserve">{ “NOT APPLICABLE.” </w:t>
       </w:r>
       <w:r>
         <w:rPr>
@@ -2848,6 +2259,12 @@
         <w:rPr>
           <w:u w:val="single"/>
         </w:rPr>
+        <w:t xml:space="preserve">not spouse or </w:t>
+      </w:r>
+      <w:r>
+        <w:rPr>
+          <w:u w:val="single"/>
+        </w:rPr>
         <w:t>residue_distribution</w:t>
       </w:r>
       <w:r>
@@ -2862,7 +2279,6 @@
         </w:rPr>
         <w:t>own_heirs</w:t>
       </w:r>
-      <w:proofErr w:type="gramStart"/>
       <w:r>
         <w:rPr>
           <w:u w:val="single"/>
@@ -2873,14 +2289,7 @@
         <w:rPr>
           <w:u w:val="single"/>
         </w:rPr>
-        <w:t>}</w:t>
-      </w:r>
-      <w:proofErr w:type="gramEnd"/>
-      <w:r>
-        <w:rPr>
-          <w:u w:val="single"/>
-        </w:rPr>
-        <w:t>}</w:t>
+        <w:t>}}</w:t>
       </w:r>
       <w:r>
         <w:rPr>
@@ -2959,14 +2368,24 @@
           <w:u w:val="single"/>
         </w:rPr>
       </w:pPr>
-      <w:proofErr w:type="gramStart"/>
-      <w:r>
-        <w:rPr>
-          <w:u w:val="single"/>
-        </w:rPr>
-        <w:t>{{ “</w:t>
-      </w:r>
-      <w:proofErr w:type="gramEnd"/>
+      <w:r>
+        <w:rPr>
+          <w:u w:val="single"/>
+        </w:rPr>
+        <w:t xml:space="preserve">{{ </w:t>
+      </w:r>
+      <w:r>
+        <w:rPr>
+          <w:u w:val="single"/>
+        </w:rPr>
+        <w:t xml:space="preserve">“” if not spouse else </w:t>
+      </w:r>
+      <w:r>
+        <w:rPr>
+          <w:u w:val="single"/>
+        </w:rPr>
+        <w:t>“</w:t>
+      </w:r>
       <w:r>
         <w:rPr>
           <w:u w:val="single"/>
@@ -2983,7 +2402,13 @@
         <w:rPr>
           <w:u w:val="single"/>
         </w:rPr>
-        <w:t xml:space="preserve">if </w:t>
+        <w:t>if</w:t>
+      </w:r>
+      <w:r>
+        <w:rPr>
+          <w:u w:val="single"/>
+        </w:rPr>
+        <w:t xml:space="preserve"> </w:t>
       </w:r>
       <w:r>
         <w:rPr>
@@ -3003,7 +2428,6 @@
         </w:rPr>
         <w:t>own_heirs_and_spouse_heirs</w:t>
       </w:r>
-      <w:proofErr w:type="gramStart"/>
       <w:r>
         <w:rPr>
           <w:u w:val="single"/>
@@ -3014,14 +2438,7 @@
         <w:rPr>
           <w:u w:val="single"/>
         </w:rPr>
-        <w:t>}</w:t>
-      </w:r>
-      <w:proofErr w:type="gramEnd"/>
-      <w:r>
-        <w:rPr>
-          <w:u w:val="single"/>
-        </w:rPr>
-        <w:t>}</w:t>
+        <w:t>}}</w:t>
       </w:r>
       <w:r>
         <w:rPr>
@@ -3077,7 +2494,6 @@
           <w:b/>
           <w:bCs/>
         </w:rPr>
-        <w:lastRenderedPageBreak/>
         <w:t>ARTICLE 3. NOMINATIONS OF PERSONAL REPRESENTATIVE,</w:t>
       </w:r>
     </w:p>
@@ -3201,7 +2617,6 @@
       <w:r>
         <w:t xml:space="preserve"> </w:t>
       </w:r>
-      <w:proofErr w:type="gramStart"/>
       <w:r>
         <w:rPr>
           <w:u w:val="single"/>
@@ -3214,26 +2629,11 @@
         </w:rPr>
         <w:t>representatives</w:t>
       </w:r>
-      <w:proofErr w:type="gramEnd"/>
-      <w:r>
-        <w:rPr>
-          <w:u w:val="single"/>
-        </w:rPr>
-        <w:t>.</w:t>
-      </w:r>
-      <w:proofErr w:type="gramStart"/>
-      <w:r>
-        <w:rPr>
-          <w:u w:val="single"/>
-        </w:rPr>
-        <w:t>item(</w:t>
-      </w:r>
-      <w:proofErr w:type="gramEnd"/>
-      <w:r>
-        <w:rPr>
-          <w:u w:val="single"/>
-        </w:rPr>
-        <w:t>0) or</w:t>
+      <w:r>
+        <w:rPr>
+          <w:u w:val="single"/>
+        </w:rPr>
+        <w:t>.item(0) or</w:t>
       </w:r>
       <w:r>
         <w:rPr>
@@ -3247,19 +2647,11 @@
         </w:rPr>
         <w:t>NOT APPLICABLE.</w:t>
       </w:r>
-      <w:proofErr w:type="gramStart"/>
-      <w:r>
-        <w:rPr>
-          <w:u w:val="single"/>
-        </w:rPr>
-        <w:t>” }</w:t>
-      </w:r>
-      <w:proofErr w:type="gramEnd"/>
-      <w:r>
-        <w:rPr>
-          <w:u w:val="single"/>
-        </w:rPr>
-        <w:t>}</w:t>
+      <w:r>
+        <w:rPr>
+          <w:u w:val="single"/>
+        </w:rPr>
+        <w:t>” }}</w:t>
       </w:r>
       <w:r>
         <w:rPr>
@@ -3313,7 +2705,6 @@
       <w:r>
         <w:t xml:space="preserve"> </w:t>
       </w:r>
-      <w:proofErr w:type="gramStart"/>
       <w:r>
         <w:rPr>
           <w:u w:val="single"/>
@@ -3326,19 +2717,11 @@
         </w:rPr>
         <w:t>representatives</w:t>
       </w:r>
-      <w:proofErr w:type="gramEnd"/>
-      <w:r>
-        <w:rPr>
-          <w:u w:val="single"/>
-        </w:rPr>
-        <w:t>.item(0</w:t>
-      </w:r>
-      <w:proofErr w:type="gramStart"/>
-      <w:r>
-        <w:rPr>
-          <w:u w:val="single"/>
-        </w:rPr>
-        <w:t>)</w:t>
+      <w:r>
+        <w:rPr>
+          <w:u w:val="single"/>
+        </w:rPr>
+        <w:t>.item(0)</w:t>
       </w:r>
       <w:r>
         <w:rPr>
@@ -3350,28 +2733,7 @@
         <w:rPr>
           <w:u w:val="single"/>
         </w:rPr>
-        <w:t>address</w:t>
-      </w:r>
-      <w:proofErr w:type="gramEnd"/>
-      <w:r>
-        <w:rPr>
-          <w:u w:val="single"/>
-        </w:rPr>
-        <w:t>.on_one_</w:t>
-      </w:r>
-      <w:proofErr w:type="gramStart"/>
-      <w:r>
-        <w:rPr>
-          <w:u w:val="single"/>
-        </w:rPr>
-        <w:t>line(</w:t>
-      </w:r>
-      <w:proofErr w:type="gramEnd"/>
-      <w:r>
-        <w:rPr>
-          <w:u w:val="single"/>
-        </w:rPr>
-        <w:t xml:space="preserve">) </w:t>
+        <w:t xml:space="preserve">address.on_one_line() </w:t>
       </w:r>
       <w:r>
         <w:rPr>
@@ -3391,19 +2753,11 @@
         </w:rPr>
         <w:t>NOT APPLICABLE.</w:t>
       </w:r>
-      <w:proofErr w:type="gramStart"/>
-      <w:r>
-        <w:rPr>
-          <w:u w:val="single"/>
-        </w:rPr>
-        <w:t>” }</w:t>
-      </w:r>
-      <w:proofErr w:type="gramEnd"/>
-      <w:r>
-        <w:rPr>
-          <w:u w:val="single"/>
-        </w:rPr>
-        <w:t>}</w:t>
+      <w:r>
+        <w:rPr>
+          <w:u w:val="single"/>
+        </w:rPr>
+        <w:t>” }}</w:t>
       </w:r>
       <w:r>
         <w:t xml:space="preserve"> </w:t>
@@ -3467,7 +2821,6 @@
       <w:r>
         <w:t xml:space="preserve"> </w:t>
       </w:r>
-      <w:proofErr w:type="gramStart"/>
       <w:r>
         <w:rPr>
           <w:u w:val="single"/>
@@ -3480,40 +2833,11 @@
         </w:rPr>
         <w:t>representatives</w:t>
       </w:r>
-      <w:proofErr w:type="gramEnd"/>
-      <w:r>
-        <w:rPr>
-          <w:u w:val="single"/>
-        </w:rPr>
-        <w:t>.</w:t>
-      </w:r>
-      <w:proofErr w:type="gramStart"/>
-      <w:r>
-        <w:rPr>
-          <w:u w:val="single"/>
-        </w:rPr>
-        <w:t>item(</w:t>
-      </w:r>
-      <w:proofErr w:type="gramEnd"/>
-      <w:r>
-        <w:rPr>
-          <w:u w:val="single"/>
-        </w:rPr>
-        <w:t>1) or “NOT APPLICABLE.</w:t>
-      </w:r>
-      <w:proofErr w:type="gramStart"/>
-      <w:r>
-        <w:rPr>
-          <w:u w:val="single"/>
-        </w:rPr>
-        <w:t>” }</w:t>
-      </w:r>
-      <w:proofErr w:type="gramEnd"/>
-      <w:r>
-        <w:rPr>
-          <w:u w:val="single"/>
-        </w:rPr>
-        <w:t>}</w:t>
+      <w:r>
+        <w:rPr>
+          <w:u w:val="single"/>
+        </w:rPr>
+        <w:t>.item(1) or “NOT APPLICABLE.” }}</w:t>
       </w:r>
       <w:r>
         <w:rPr>
@@ -3566,7 +2890,6 @@
       <w:r>
         <w:t xml:space="preserve"> </w:t>
       </w:r>
-      <w:proofErr w:type="gramStart"/>
       <w:r>
         <w:rPr>
           <w:u w:val="single"/>
@@ -3579,19 +2902,11 @@
         </w:rPr>
         <w:t>representatives</w:t>
       </w:r>
-      <w:proofErr w:type="gramEnd"/>
-      <w:r>
-        <w:rPr>
-          <w:u w:val="single"/>
-        </w:rPr>
-        <w:t>.item(1</w:t>
-      </w:r>
-      <w:proofErr w:type="gramStart"/>
-      <w:r>
-        <w:rPr>
-          <w:u w:val="single"/>
-        </w:rPr>
-        <w:t>)</w:t>
+      <w:r>
+        <w:rPr>
+          <w:u w:val="single"/>
+        </w:rPr>
+        <w:t>.item(1)</w:t>
       </w:r>
       <w:r>
         <w:rPr>
@@ -3603,42 +2918,7 @@
         <w:rPr>
           <w:u w:val="single"/>
         </w:rPr>
-        <w:t>address</w:t>
-      </w:r>
-      <w:proofErr w:type="gramEnd"/>
-      <w:r>
-        <w:rPr>
-          <w:u w:val="single"/>
-        </w:rPr>
-        <w:t>.on_one_</w:t>
-      </w:r>
-      <w:proofErr w:type="gramStart"/>
-      <w:r>
-        <w:rPr>
-          <w:u w:val="single"/>
-        </w:rPr>
-        <w:t>line(</w:t>
-      </w:r>
-      <w:proofErr w:type="gramEnd"/>
-      <w:r>
-        <w:rPr>
-          <w:u w:val="single"/>
-        </w:rPr>
-        <w:t>) or “NOT APPLICABLE.</w:t>
-      </w:r>
-      <w:proofErr w:type="gramStart"/>
-      <w:r>
-        <w:rPr>
-          <w:u w:val="single"/>
-        </w:rPr>
-        <w:t>” }</w:t>
-      </w:r>
-      <w:proofErr w:type="gramEnd"/>
-      <w:r>
-        <w:rPr>
-          <w:u w:val="single"/>
-        </w:rPr>
-        <w:t>}</w:t>
+        <w:t>address.on_one_line() or “NOT APPLICABLE.” }}</w:t>
       </w:r>
       <w:r>
         <w:t xml:space="preserve"> </w:t>
@@ -3714,15 +2994,7 @@
         <w:ind w:firstLine="720"/>
       </w:pPr>
       <w:r>
-        <w:t xml:space="preserve">Your spouse may die before you. Therefore, if you have a child </w:t>
-      </w:r>
-      <w:proofErr w:type="gramStart"/>
-      <w:r>
-        <w:t>under age</w:t>
-      </w:r>
-      <w:proofErr w:type="gramEnd"/>
-      <w:r>
-        <w:t xml:space="preserve"> 18, name an individual as guardian of the child, and an individual or eligible financial institution as conservator of the child's assets. The guardian and the conservator may, but need not be, the same person.</w:t>
+        <w:t>Your spouse may die before you. Therefore, if you have a child under age 18, name an individual as guardian of the child, and an individual or eligible financial institution as conservator of the child's assets. The guardian and the conservator may, but need not be, the same person.</w:t>
       </w:r>
     </w:p>
     <w:p>
@@ -3761,7 +3033,6 @@
           <w:u w:val="single"/>
         </w:rPr>
       </w:pPr>
-      <w:proofErr w:type="gramStart"/>
       <w:r>
         <w:rPr>
           <w:u w:val="single"/>
@@ -3784,28 +3055,7 @@
         <w:rPr>
           <w:u w:val="single"/>
         </w:rPr>
-        <w:t>has</w:t>
-      </w:r>
-      <w:proofErr w:type="gramEnd"/>
-      <w:r>
-        <w:rPr>
-          <w:u w:val="single"/>
-        </w:rPr>
-        <w:t>_been_</w:t>
-      </w:r>
-      <w:proofErr w:type="gramStart"/>
-      <w:r>
-        <w:rPr>
-          <w:u w:val="single"/>
-        </w:rPr>
-        <w:t>gathered(</w:t>
-      </w:r>
-      <w:proofErr w:type="gramEnd"/>
-      <w:r>
-        <w:rPr>
-          <w:u w:val="single"/>
-        </w:rPr>
-        <w:t>)</w:t>
+        <w:t>has_been_gathered()</w:t>
       </w:r>
       <w:r>
         <w:rPr>
@@ -3813,33 +3063,11 @@
         </w:rPr>
         <w:t xml:space="preserve"> and </w:t>
       </w:r>
-      <w:proofErr w:type="gramStart"/>
-      <w:r>
-        <w:rPr>
-          <w:u w:val="single"/>
-        </w:rPr>
-        <w:t>guardians.item</w:t>
-      </w:r>
-      <w:proofErr w:type="gramEnd"/>
-      <w:r>
-        <w:rPr>
-          <w:u w:val="single"/>
-        </w:rPr>
-        <w:t>(0) or “NOT APPLICABLE.</w:t>
-      </w:r>
-      <w:proofErr w:type="gramStart"/>
-      <w:r>
-        <w:rPr>
-          <w:u w:val="single"/>
-        </w:rPr>
-        <w:t>” }</w:t>
-      </w:r>
-      <w:proofErr w:type="gramEnd"/>
-      <w:r>
-        <w:rPr>
-          <w:u w:val="single"/>
-        </w:rPr>
-        <w:t>}</w:t>
+      <w:r>
+        <w:rPr>
+          <w:u w:val="single"/>
+        </w:rPr>
+        <w:t>guardians.item(0) or “NOT APPLICABLE.” }}</w:t>
       </w:r>
       <w:r>
         <w:rPr>
@@ -3888,7 +3116,6 @@
       <w:r>
         <w:t xml:space="preserve"> </w:t>
       </w:r>
-      <w:proofErr w:type="gramStart"/>
       <w:r>
         <w:rPr>
           <w:u w:val="single"/>
@@ -3911,28 +3138,7 @@
         <w:rPr>
           <w:u w:val="single"/>
         </w:rPr>
-        <w:t>has</w:t>
-      </w:r>
-      <w:proofErr w:type="gramEnd"/>
-      <w:r>
-        <w:rPr>
-          <w:u w:val="single"/>
-        </w:rPr>
-        <w:t>_been_</w:t>
-      </w:r>
-      <w:proofErr w:type="gramStart"/>
-      <w:r>
-        <w:rPr>
-          <w:u w:val="single"/>
-        </w:rPr>
-        <w:t>gathered(</w:t>
-      </w:r>
-      <w:proofErr w:type="gramEnd"/>
-      <w:r>
-        <w:rPr>
-          <w:u w:val="single"/>
-        </w:rPr>
-        <w:t>)</w:t>
+        <w:t>has_been_gathered()</w:t>
       </w:r>
       <w:r>
         <w:rPr>
@@ -3940,26 +3146,11 @@
         </w:rPr>
         <w:t xml:space="preserve"> and </w:t>
       </w:r>
-      <w:proofErr w:type="gramStart"/>
-      <w:r>
-        <w:rPr>
-          <w:u w:val="single"/>
-        </w:rPr>
-        <w:t>guardians.item</w:t>
-      </w:r>
-      <w:proofErr w:type="gramEnd"/>
-      <w:r>
-        <w:rPr>
-          <w:u w:val="single"/>
-        </w:rPr>
-        <w:t>(0</w:t>
-      </w:r>
-      <w:proofErr w:type="gramStart"/>
-      <w:r>
-        <w:rPr>
-          <w:u w:val="single"/>
-        </w:rPr>
-        <w:t>)</w:t>
+      <w:r>
+        <w:rPr>
+          <w:u w:val="single"/>
+        </w:rPr>
+        <w:t>guardians.item(0)</w:t>
       </w:r>
       <w:r>
         <w:rPr>
@@ -3971,42 +3162,7 @@
         <w:rPr>
           <w:u w:val="single"/>
         </w:rPr>
-        <w:t>address</w:t>
-      </w:r>
-      <w:proofErr w:type="gramEnd"/>
-      <w:r>
-        <w:rPr>
-          <w:u w:val="single"/>
-        </w:rPr>
-        <w:t>.on_one_</w:t>
-      </w:r>
-      <w:proofErr w:type="gramStart"/>
-      <w:r>
-        <w:rPr>
-          <w:u w:val="single"/>
-        </w:rPr>
-        <w:t>line(</w:t>
-      </w:r>
-      <w:proofErr w:type="gramEnd"/>
-      <w:r>
-        <w:rPr>
-          <w:u w:val="single"/>
-        </w:rPr>
-        <w:t>) or “NOT APPLICABLE.</w:t>
-      </w:r>
-      <w:proofErr w:type="gramStart"/>
-      <w:r>
-        <w:rPr>
-          <w:u w:val="single"/>
-        </w:rPr>
-        <w:t>” }</w:t>
-      </w:r>
-      <w:proofErr w:type="gramEnd"/>
-      <w:r>
-        <w:rPr>
-          <w:u w:val="single"/>
-        </w:rPr>
-        <w:t>}</w:t>
+        <w:t>address.on_one_line() or “NOT APPLICABLE.” }}</w:t>
       </w:r>
       <w:r>
         <w:t xml:space="preserve"> </w:t>
@@ -4065,7 +3221,6 @@
           <w:u w:val="single"/>
         </w:rPr>
       </w:pPr>
-      <w:proofErr w:type="gramStart"/>
       <w:r>
         <w:rPr>
           <w:u w:val="single"/>
@@ -4088,28 +3243,7 @@
         <w:rPr>
           <w:u w:val="single"/>
         </w:rPr>
-        <w:t>has</w:t>
-      </w:r>
-      <w:proofErr w:type="gramEnd"/>
-      <w:r>
-        <w:rPr>
-          <w:u w:val="single"/>
-        </w:rPr>
-        <w:t>_been_</w:t>
-      </w:r>
-      <w:proofErr w:type="gramStart"/>
-      <w:r>
-        <w:rPr>
-          <w:u w:val="single"/>
-        </w:rPr>
-        <w:t>gathered(</w:t>
-      </w:r>
-      <w:proofErr w:type="gramEnd"/>
-      <w:r>
-        <w:rPr>
-          <w:u w:val="single"/>
-        </w:rPr>
-        <w:t>)</w:t>
+        <w:t>has_been_gathered()</w:t>
       </w:r>
       <w:r>
         <w:rPr>
@@ -4117,33 +3251,11 @@
         </w:rPr>
         <w:t xml:space="preserve"> and </w:t>
       </w:r>
-      <w:proofErr w:type="gramStart"/>
-      <w:r>
-        <w:rPr>
-          <w:u w:val="single"/>
-        </w:rPr>
-        <w:t>conservators.item</w:t>
-      </w:r>
-      <w:proofErr w:type="gramEnd"/>
-      <w:r>
-        <w:rPr>
-          <w:u w:val="single"/>
-        </w:rPr>
-        <w:t>(0) or “NOT APPLICABLE.</w:t>
-      </w:r>
-      <w:proofErr w:type="gramStart"/>
-      <w:r>
-        <w:rPr>
-          <w:u w:val="single"/>
-        </w:rPr>
-        <w:t>” }</w:t>
-      </w:r>
-      <w:proofErr w:type="gramEnd"/>
-      <w:r>
-        <w:rPr>
-          <w:u w:val="single"/>
-        </w:rPr>
-        <w:t>}</w:t>
+      <w:r>
+        <w:rPr>
+          <w:u w:val="single"/>
+        </w:rPr>
+        <w:t>conservators.item(0) or “NOT APPLICABLE.” }}</w:t>
       </w:r>
       <w:r>
         <w:rPr>
@@ -4187,12 +3299,12 @@
         <w:adjustRightInd w:val="0"/>
       </w:pPr>
       <w:r>
+        <w:lastRenderedPageBreak/>
         <w:t>of</w:t>
       </w:r>
       <w:r>
         <w:t xml:space="preserve"> </w:t>
       </w:r>
-      <w:proofErr w:type="gramStart"/>
       <w:r>
         <w:rPr>
           <w:u w:val="single"/>
@@ -4215,28 +3327,7 @@
         <w:rPr>
           <w:u w:val="single"/>
         </w:rPr>
-        <w:t>has</w:t>
-      </w:r>
-      <w:proofErr w:type="gramEnd"/>
-      <w:r>
-        <w:rPr>
-          <w:u w:val="single"/>
-        </w:rPr>
-        <w:t>_been_</w:t>
-      </w:r>
-      <w:proofErr w:type="gramStart"/>
-      <w:r>
-        <w:rPr>
-          <w:u w:val="single"/>
-        </w:rPr>
-        <w:t>gathered(</w:t>
-      </w:r>
-      <w:proofErr w:type="gramEnd"/>
-      <w:r>
-        <w:rPr>
-          <w:u w:val="single"/>
-        </w:rPr>
-        <w:t>)</w:t>
+        <w:t>has_been_gathered()</w:t>
       </w:r>
       <w:r>
         <w:rPr>
@@ -4244,26 +3335,11 @@
         </w:rPr>
         <w:t xml:space="preserve"> and </w:t>
       </w:r>
-      <w:proofErr w:type="gramStart"/>
-      <w:r>
-        <w:rPr>
-          <w:u w:val="single"/>
-        </w:rPr>
-        <w:t>conservators.item</w:t>
-      </w:r>
-      <w:proofErr w:type="gramEnd"/>
-      <w:r>
-        <w:rPr>
-          <w:u w:val="single"/>
-        </w:rPr>
-        <w:t>(0</w:t>
-      </w:r>
-      <w:proofErr w:type="gramStart"/>
-      <w:r>
-        <w:rPr>
-          <w:u w:val="single"/>
-        </w:rPr>
-        <w:t>)</w:t>
+      <w:r>
+        <w:rPr>
+          <w:u w:val="single"/>
+        </w:rPr>
+        <w:t>conservators.item(0)</w:t>
       </w:r>
       <w:r>
         <w:rPr>
@@ -4275,49 +3351,7 @@
         <w:rPr>
           <w:u w:val="single"/>
         </w:rPr>
-        <w:t>address</w:t>
-      </w:r>
-      <w:proofErr w:type="gramEnd"/>
-      <w:r>
-        <w:rPr>
-          <w:u w:val="single"/>
-        </w:rPr>
-        <w:t>.on_one_</w:t>
-      </w:r>
-      <w:proofErr w:type="gramStart"/>
-      <w:r>
-        <w:rPr>
-          <w:u w:val="single"/>
-        </w:rPr>
-        <w:t>line(</w:t>
-      </w:r>
-      <w:proofErr w:type="gramEnd"/>
-      <w:r>
-        <w:rPr>
-          <w:u w:val="single"/>
-        </w:rPr>
-        <w:t xml:space="preserve">) or </w:t>
-      </w:r>
-      <w:r>
-        <w:rPr>
-          <w:u w:val="single"/>
-        </w:rPr>
-        <w:lastRenderedPageBreak/>
-        <w:t>“NOT APPLICABLE.</w:t>
-      </w:r>
-      <w:proofErr w:type="gramStart"/>
-      <w:r>
-        <w:rPr>
-          <w:u w:val="single"/>
-        </w:rPr>
-        <w:t>” }</w:t>
-      </w:r>
-      <w:proofErr w:type="gramEnd"/>
-      <w:r>
-        <w:rPr>
-          <w:u w:val="single"/>
-        </w:rPr>
-        <w:t>}</w:t>
+        <w:t>address.on_one_line() or “NOT APPLICABLE.” }}</w:t>
       </w:r>
       <w:r>
         <w:t xml:space="preserve"> </w:t>
@@ -4388,7 +3422,6 @@
           <w:u w:val="single"/>
         </w:rPr>
       </w:pPr>
-      <w:proofErr w:type="gramStart"/>
       <w:r>
         <w:rPr>
           <w:u w:val="single"/>
@@ -4411,28 +3444,7 @@
         <w:rPr>
           <w:u w:val="single"/>
         </w:rPr>
-        <w:t>has</w:t>
-      </w:r>
-      <w:proofErr w:type="gramEnd"/>
-      <w:r>
-        <w:rPr>
-          <w:u w:val="single"/>
-        </w:rPr>
-        <w:t>_been_</w:t>
-      </w:r>
-      <w:proofErr w:type="gramStart"/>
-      <w:r>
-        <w:rPr>
-          <w:u w:val="single"/>
-        </w:rPr>
-        <w:t>gathered(</w:t>
-      </w:r>
-      <w:proofErr w:type="gramEnd"/>
-      <w:r>
-        <w:rPr>
-          <w:u w:val="single"/>
-        </w:rPr>
-        <w:t>)</w:t>
+        <w:t>has_been_gathered()</w:t>
       </w:r>
       <w:r>
         <w:rPr>
@@ -4440,33 +3452,11 @@
         </w:rPr>
         <w:t xml:space="preserve"> and </w:t>
       </w:r>
-      <w:proofErr w:type="gramStart"/>
-      <w:r>
-        <w:rPr>
-          <w:u w:val="single"/>
-        </w:rPr>
-        <w:t>guardians.item</w:t>
-      </w:r>
-      <w:proofErr w:type="gramEnd"/>
-      <w:r>
-        <w:rPr>
-          <w:u w:val="single"/>
-        </w:rPr>
-        <w:t>(1) or “NOT APPLICABLE.</w:t>
-      </w:r>
-      <w:proofErr w:type="gramStart"/>
-      <w:r>
-        <w:rPr>
-          <w:u w:val="single"/>
-        </w:rPr>
-        <w:t>” }</w:t>
-      </w:r>
-      <w:proofErr w:type="gramEnd"/>
-      <w:r>
-        <w:rPr>
-          <w:u w:val="single"/>
-        </w:rPr>
-        <w:t>}</w:t>
+      <w:r>
+        <w:rPr>
+          <w:u w:val="single"/>
+        </w:rPr>
+        <w:t>guardians.item(1) or “NOT APPLICABLE.” }}</w:t>
       </w:r>
       <w:r>
         <w:rPr>
@@ -4515,7 +3505,6 @@
       <w:r>
         <w:t xml:space="preserve"> </w:t>
       </w:r>
-      <w:proofErr w:type="gramStart"/>
       <w:r>
         <w:rPr>
           <w:u w:val="single"/>
@@ -4538,28 +3527,7 @@
         <w:rPr>
           <w:u w:val="single"/>
         </w:rPr>
-        <w:t>has</w:t>
-      </w:r>
-      <w:proofErr w:type="gramEnd"/>
-      <w:r>
-        <w:rPr>
-          <w:u w:val="single"/>
-        </w:rPr>
-        <w:t>_been_</w:t>
-      </w:r>
-      <w:proofErr w:type="gramStart"/>
-      <w:r>
-        <w:rPr>
-          <w:u w:val="single"/>
-        </w:rPr>
-        <w:t>gathered(</w:t>
-      </w:r>
-      <w:proofErr w:type="gramEnd"/>
-      <w:r>
-        <w:rPr>
-          <w:u w:val="single"/>
-        </w:rPr>
-        <w:t>)</w:t>
+        <w:t>has_been_gathered()</w:t>
       </w:r>
       <w:r>
         <w:rPr>
@@ -4567,26 +3535,11 @@
         </w:rPr>
         <w:t xml:space="preserve"> and </w:t>
       </w:r>
-      <w:proofErr w:type="gramStart"/>
-      <w:r>
-        <w:rPr>
-          <w:u w:val="single"/>
-        </w:rPr>
-        <w:t>guardians.item</w:t>
-      </w:r>
-      <w:proofErr w:type="gramEnd"/>
-      <w:r>
-        <w:rPr>
-          <w:u w:val="single"/>
-        </w:rPr>
-        <w:t>(1</w:t>
-      </w:r>
-      <w:proofErr w:type="gramStart"/>
-      <w:r>
-        <w:rPr>
-          <w:u w:val="single"/>
-        </w:rPr>
-        <w:t>)</w:t>
+      <w:r>
+        <w:rPr>
+          <w:u w:val="single"/>
+        </w:rPr>
+        <w:t>guardians.item(1)</w:t>
       </w:r>
       <w:r>
         <w:rPr>
@@ -4598,42 +3551,7 @@
         <w:rPr>
           <w:u w:val="single"/>
         </w:rPr>
-        <w:t>address</w:t>
-      </w:r>
-      <w:proofErr w:type="gramEnd"/>
-      <w:r>
-        <w:rPr>
-          <w:u w:val="single"/>
-        </w:rPr>
-        <w:t>.on_one_</w:t>
-      </w:r>
-      <w:proofErr w:type="gramStart"/>
-      <w:r>
-        <w:rPr>
-          <w:u w:val="single"/>
-        </w:rPr>
-        <w:t>line(</w:t>
-      </w:r>
-      <w:proofErr w:type="gramEnd"/>
-      <w:r>
-        <w:rPr>
-          <w:u w:val="single"/>
-        </w:rPr>
-        <w:t>) or “NOT APPLICABLE.</w:t>
-      </w:r>
-      <w:proofErr w:type="gramStart"/>
-      <w:r>
-        <w:rPr>
-          <w:u w:val="single"/>
-        </w:rPr>
-        <w:t>” }</w:t>
-      </w:r>
-      <w:proofErr w:type="gramEnd"/>
-      <w:r>
-        <w:rPr>
-          <w:u w:val="single"/>
-        </w:rPr>
-        <w:t>}</w:t>
+        <w:t>address.on_one_line() or “NOT APPLICABLE.” }}</w:t>
       </w:r>
       <w:r>
         <w:t xml:space="preserve"> </w:t>
@@ -4685,7 +3603,6 @@
           <w:u w:val="single"/>
         </w:rPr>
       </w:pPr>
-      <w:proofErr w:type="gramStart"/>
       <w:r>
         <w:rPr>
           <w:u w:val="single"/>
@@ -4708,28 +3625,7 @@
         <w:rPr>
           <w:u w:val="single"/>
         </w:rPr>
-        <w:t>has</w:t>
-      </w:r>
-      <w:proofErr w:type="gramEnd"/>
-      <w:r>
-        <w:rPr>
-          <w:u w:val="single"/>
-        </w:rPr>
-        <w:t>_been_</w:t>
-      </w:r>
-      <w:proofErr w:type="gramStart"/>
-      <w:r>
-        <w:rPr>
-          <w:u w:val="single"/>
-        </w:rPr>
-        <w:t>gathered(</w:t>
-      </w:r>
-      <w:proofErr w:type="gramEnd"/>
-      <w:r>
-        <w:rPr>
-          <w:u w:val="single"/>
-        </w:rPr>
-        <w:t>)</w:t>
+        <w:t>has_been_gathered()</w:t>
       </w:r>
       <w:r>
         <w:rPr>
@@ -4737,33 +3633,11 @@
         </w:rPr>
         <w:t xml:space="preserve"> and </w:t>
       </w:r>
-      <w:proofErr w:type="gramStart"/>
-      <w:r>
-        <w:rPr>
-          <w:u w:val="single"/>
-        </w:rPr>
-        <w:t>conservators.item</w:t>
-      </w:r>
-      <w:proofErr w:type="gramEnd"/>
-      <w:r>
-        <w:rPr>
-          <w:u w:val="single"/>
-        </w:rPr>
-        <w:t>(1) or “NOT APPLICABLE.</w:t>
-      </w:r>
-      <w:proofErr w:type="gramStart"/>
-      <w:r>
-        <w:rPr>
-          <w:u w:val="single"/>
-        </w:rPr>
-        <w:t>” }</w:t>
-      </w:r>
-      <w:proofErr w:type="gramEnd"/>
-      <w:r>
-        <w:rPr>
-          <w:u w:val="single"/>
-        </w:rPr>
-        <w:t>}</w:t>
+      <w:r>
+        <w:rPr>
+          <w:u w:val="single"/>
+        </w:rPr>
+        <w:t>conservators.item(1) or “NOT APPLICABLE.” }}</w:t>
       </w:r>
       <w:r>
         <w:rPr>
@@ -4812,7 +3686,6 @@
       <w:r>
         <w:t xml:space="preserve"> </w:t>
       </w:r>
-      <w:proofErr w:type="gramStart"/>
       <w:r>
         <w:rPr>
           <w:u w:val="single"/>
@@ -4835,28 +3708,7 @@
         <w:rPr>
           <w:u w:val="single"/>
         </w:rPr>
-        <w:t>has</w:t>
-      </w:r>
-      <w:proofErr w:type="gramEnd"/>
-      <w:r>
-        <w:rPr>
-          <w:u w:val="single"/>
-        </w:rPr>
-        <w:t>_been_</w:t>
-      </w:r>
-      <w:proofErr w:type="gramStart"/>
-      <w:r>
-        <w:rPr>
-          <w:u w:val="single"/>
-        </w:rPr>
-        <w:t>gathered(</w:t>
-      </w:r>
-      <w:proofErr w:type="gramEnd"/>
-      <w:r>
-        <w:rPr>
-          <w:u w:val="single"/>
-        </w:rPr>
-        <w:t>)</w:t>
+        <w:t>has_been_gathered()</w:t>
       </w:r>
       <w:r>
         <w:rPr>
@@ -4864,26 +3716,11 @@
         </w:rPr>
         <w:t xml:space="preserve"> and </w:t>
       </w:r>
-      <w:proofErr w:type="gramStart"/>
-      <w:r>
-        <w:rPr>
-          <w:u w:val="single"/>
-        </w:rPr>
-        <w:t>conservators.item</w:t>
-      </w:r>
-      <w:proofErr w:type="gramEnd"/>
-      <w:r>
-        <w:rPr>
-          <w:u w:val="single"/>
-        </w:rPr>
-        <w:t>(1</w:t>
-      </w:r>
-      <w:proofErr w:type="gramStart"/>
-      <w:r>
-        <w:rPr>
-          <w:u w:val="single"/>
-        </w:rPr>
-        <w:t>)</w:t>
+      <w:r>
+        <w:rPr>
+          <w:u w:val="single"/>
+        </w:rPr>
+        <w:t>conservators.item(1)</w:t>
       </w:r>
       <w:r>
         <w:rPr>
@@ -4895,42 +3732,7 @@
         <w:rPr>
           <w:u w:val="single"/>
         </w:rPr>
-        <w:t>address</w:t>
-      </w:r>
-      <w:proofErr w:type="gramEnd"/>
-      <w:r>
-        <w:rPr>
-          <w:u w:val="single"/>
-        </w:rPr>
-        <w:t>.on_one_</w:t>
-      </w:r>
-      <w:proofErr w:type="gramStart"/>
-      <w:r>
-        <w:rPr>
-          <w:u w:val="single"/>
-        </w:rPr>
-        <w:t>line(</w:t>
-      </w:r>
-      <w:proofErr w:type="gramEnd"/>
-      <w:r>
-        <w:rPr>
-          <w:u w:val="single"/>
-        </w:rPr>
-        <w:t>) or “NOT APPLICABLE.</w:t>
-      </w:r>
-      <w:proofErr w:type="gramStart"/>
-      <w:r>
-        <w:rPr>
-          <w:u w:val="single"/>
-        </w:rPr>
-        <w:t>” }</w:t>
-      </w:r>
-      <w:proofErr w:type="gramEnd"/>
-      <w:r>
-        <w:rPr>
-          <w:u w:val="single"/>
-        </w:rPr>
-        <w:t>}</w:t>
+        <w:t>address.on_one_line() or “NOT APPLICABLE.” }}</w:t>
       </w:r>
       <w:r>
         <w:t xml:space="preserve"> </w:t>
@@ -5073,7 +3875,6 @@
           <w:u w:val="single"/>
         </w:rPr>
       </w:pPr>
-      <w:proofErr w:type="gramStart"/>
       <w:r>
         <w:rPr>
           <w:u w:val="single"/>
@@ -5084,14 +3885,7 @@
         <w:rPr>
           <w:u w:val="single"/>
         </w:rPr>
-        <w:t>{ “</w:t>
-      </w:r>
-      <w:proofErr w:type="gramEnd"/>
-      <w:r>
-        <w:rPr>
-          <w:u w:val="single"/>
-        </w:rPr>
-        <w:t>NOT APPLICABLE.”</w:t>
+        <w:t>{ “NOT APPLICABLE.”</w:t>
       </w:r>
       <w:r>
         <w:rPr>
@@ -5127,27 +3921,13 @@
         <w:rPr>
           <w:u w:val="single"/>
         </w:rPr>
-        <w:t>require_</w:t>
-      </w:r>
-      <w:proofErr w:type="gramStart"/>
-      <w:r>
-        <w:rPr>
-          <w:u w:val="single"/>
-        </w:rPr>
-        <w:t>bond</w:t>
-      </w:r>
-      <w:r>
-        <w:rPr>
-          <w:u w:val="single"/>
-        </w:rPr>
-        <w:t xml:space="preserve"> }</w:t>
-      </w:r>
-      <w:proofErr w:type="gramEnd"/>
-      <w:r>
-        <w:rPr>
-          <w:u w:val="single"/>
-        </w:rPr>
-        <w:t>}</w:t>
+        <w:t>require_bond</w:t>
+      </w:r>
+      <w:r>
+        <w:rPr>
+          <w:u w:val="single"/>
+        </w:rPr>
+        <w:t xml:space="preserve"> }}</w:t>
       </w:r>
       <w:r>
         <w:rPr>
@@ -5226,7 +4006,6 @@
           <w:u w:val="single"/>
         </w:rPr>
       </w:pPr>
-      <w:proofErr w:type="gramStart"/>
       <w:r>
         <w:rPr>
           <w:u w:val="single"/>
@@ -5237,14 +4016,7 @@
         <w:rPr>
           <w:u w:val="single"/>
         </w:rPr>
-        <w:t>{ “</w:t>
-      </w:r>
-      <w:proofErr w:type="gramEnd"/>
-      <w:r>
-        <w:rPr>
-          <w:u w:val="single"/>
-        </w:rPr>
-        <w:t>NOT APPLICABLE.”</w:t>
+        <w:t>{ “NOT APPLICABLE.”</w:t>
       </w:r>
       <w:r>
         <w:rPr>
@@ -5256,14 +4028,7 @@
         <w:rPr>
           <w:u w:val="single"/>
         </w:rPr>
-        <w:t>require_</w:t>
-      </w:r>
-      <w:proofErr w:type="gramStart"/>
-      <w:r>
-        <w:rPr>
-          <w:u w:val="single"/>
-        </w:rPr>
-        <w:t>bond</w:t>
+        <w:t>require_bond</w:t>
       </w:r>
       <w:r>
         <w:rPr>
@@ -5277,7 +4042,6 @@
         </w:rPr>
         <w:t>}</w:t>
       </w:r>
-      <w:proofErr w:type="gramEnd"/>
       <w:r>
         <w:rPr>
           <w:u w:val="single"/>
@@ -5460,6 +4224,7 @@
           <w:b/>
           <w:bCs/>
         </w:rPr>
+        <w:lastRenderedPageBreak/>
         <w:t>NOTICE REGARDING WITNESSES</w:t>
       </w:r>
     </w:p>
@@ -5480,27 +4245,7 @@
         <w:ind w:firstLine="720"/>
       </w:pPr>
       <w:r>
-        <w:t xml:space="preserve">You must use 2 adults as witnesses. It is preferable to have 3 adult witnesses. All the </w:t>
-      </w:r>
-      <w:r>
-        <w:lastRenderedPageBreak/>
-        <w:t xml:space="preserve">witnesses must observe you sign the will, have you </w:t>
-      </w:r>
-      <w:proofErr w:type="gramStart"/>
-      <w:r>
-        <w:t>tell</w:t>
-      </w:r>
-      <w:proofErr w:type="gramEnd"/>
-      <w:r>
-        <w:t xml:space="preserve"> them you signed the will, or have you </w:t>
-      </w:r>
-      <w:proofErr w:type="gramStart"/>
-      <w:r>
-        <w:t>tell</w:t>
-      </w:r>
-      <w:proofErr w:type="gramEnd"/>
-      <w:r>
-        <w:t xml:space="preserve"> them the will was signed at your direction in your presence.</w:t>
+        <w:t>You must use 2 adults as witnesses. It is preferable to have 3 adult witnesses. All the witnesses must observe you sign the will, have you tell them you signed the will, or have you tell them the will was signed at your direction in your presence.</w:t>
       </w:r>
     </w:p>
     <w:p>
@@ -6813,40 +5558,22 @@
         <w:t xml:space="preserve">{%p if </w:t>
       </w:r>
       <w:r>
-        <w:t>tangible_</w:t>
-      </w:r>
-      <w:proofErr w:type="gramStart"/>
-      <w:r>
-        <w:t>property.there</w:t>
-      </w:r>
-      <w:proofErr w:type="gramEnd"/>
-      <w:r>
-        <w:t>_are_</w:t>
-      </w:r>
-      <w:proofErr w:type="gramStart"/>
-      <w:r>
-        <w:t>any</w:t>
+        <w:t>tangible_property.there_are_any</w:t>
       </w:r>
       <w:r>
         <w:t>%}</w:t>
       </w:r>
-      <w:proofErr w:type="gramEnd"/>
     </w:p>
     <w:p>
       <w:r>
         <w:t xml:space="preserve">{%p for property in </w:t>
       </w:r>
       <w:r>
-        <w:t>tangible_</w:t>
-      </w:r>
-      <w:proofErr w:type="gramStart"/>
-      <w:r>
-        <w:t>property</w:t>
+        <w:t>tangible_property</w:t>
       </w:r>
       <w:r>
         <w:t xml:space="preserve"> %}</w:t>
       </w:r>
-      <w:proofErr w:type="gramEnd"/>
     </w:p>
     <w:tbl>
       <w:tblPr>
@@ -6887,7 +5614,6 @@
                 <w:u w:val="single"/>
               </w:rPr>
             </w:pPr>
-            <w:proofErr w:type="gramStart"/>
             <w:r>
               <w:rPr>
                 <w:u w:val="single"/>
@@ -6900,19 +5626,11 @@
               </w:rPr>
               <w:t>property</w:t>
             </w:r>
-            <w:proofErr w:type="gramEnd"/>
-            <w:r>
-              <w:rPr>
-                <w:u w:val="single"/>
-              </w:rPr>
-              <w:t>.</w:t>
-            </w:r>
-            <w:proofErr w:type="gramStart"/>
-            <w:r>
-              <w:rPr>
-                <w:u w:val="single"/>
-              </w:rPr>
-              <w:t>item }}</w:t>
+            <w:r>
+              <w:rPr>
+                <w:u w:val="single"/>
+              </w:rPr>
+              <w:t>.item }}</w:t>
             </w:r>
             <w:r>
               <w:rPr>
@@ -6920,7 +5638,6 @@
               </w:rPr>
               <w:tab/>
             </w:r>
-            <w:proofErr w:type="gramEnd"/>
           </w:p>
         </w:tc>
         <w:tc>
@@ -6952,7 +5669,6 @@
                 <w:u w:val="single"/>
               </w:rPr>
             </w:pPr>
-            <w:proofErr w:type="gramStart"/>
             <w:r>
               <w:rPr>
                 <w:u w:val="single"/>
@@ -6965,7 +5681,6 @@
               </w:rPr>
               <w:t>property</w:t>
             </w:r>
-            <w:proofErr w:type="gramEnd"/>
             <w:r>
               <w:rPr>
                 <w:u w:val="single"/>
@@ -6976,14 +5691,7 @@
               <w:rPr>
                 <w:u w:val="single"/>
               </w:rPr>
-              <w:t>recipient_</w:t>
-            </w:r>
-            <w:proofErr w:type="gramStart"/>
-            <w:r>
-              <w:rPr>
-                <w:u w:val="single"/>
-              </w:rPr>
-              <w:t>name</w:t>
+              <w:t>recipient_name</w:t>
             </w:r>
             <w:r>
               <w:rPr>
@@ -6997,30 +5705,19 @@
               </w:rPr>
               <w:tab/>
             </w:r>
-            <w:proofErr w:type="gramEnd"/>
           </w:p>
         </w:tc>
       </w:tr>
     </w:tbl>
     <w:p>
       <w:r>
-        <w:t xml:space="preserve">{%p </w:t>
-      </w:r>
-      <w:proofErr w:type="gramStart"/>
-      <w:r>
-        <w:t>endfor %}</w:t>
-      </w:r>
-      <w:proofErr w:type="gramEnd"/>
-    </w:p>
-    <w:p>
-      <w:r>
-        <w:t xml:space="preserve">{%p </w:t>
-      </w:r>
-      <w:proofErr w:type="gramStart"/>
-      <w:r>
-        <w:t>endif %}</w:t>
-      </w:r>
-      <w:proofErr w:type="gramEnd"/>
+        <w:t>{%p endfor %}</w:t>
+      </w:r>
+    </w:p>
+    <w:p>
+      <w:r>
+        <w:t>{%p endif %}</w:t>
+      </w:r>
     </w:p>
     <w:p/>
     <w:tbl>
@@ -7817,15 +6514,7 @@
         <w:t xml:space="preserve">(f) </w:t>
       </w:r>
       <w:r>
-        <w:t xml:space="preserve">Whenever a distribution under a Michigan statutory will is to be made to an individual's descendants, the assets are to be divided into as many equal shares as there are then living descendants of the nearest degree of living descendants and deceased descendants of that same degree who leave living descendants. Each living descendant of the nearest degree shall receive 1 share. The remaining shares, if any, are combined and then divided in the same manner among the surviving descendants of the deceased descendants as if the surviving descendants who were allocated a share and their surviving descendants had predeceased the descendant. In this manner, all descendants who are </w:t>
-      </w:r>
-      <w:proofErr w:type="gramStart"/>
-      <w:r>
-        <w:t>in</w:t>
-      </w:r>
-      <w:proofErr w:type="gramEnd"/>
-      <w:r>
-        <w:t xml:space="preserve"> the same generation will take an equal share.</w:t>
+        <w:t>Whenever a distribution under a Michigan statutory will is to be made to an individual's descendants, the assets are to be divided into as many equal shares as there are then living descendants of the nearest degree of living descendants and deceased descendants of that same degree who leave living descendants. Each living descendant of the nearest degree shall receive 1 share. The remaining shares, if any, are combined and then divided in the same manner among the surviving descendants of the deceased descendants as if the surviving descendants who were allocated a share and their surviving descendants had predeceased the descendant. In this manner, all descendants who are in the same generation will take an equal share.</w:t>
       </w:r>
     </w:p>
     <w:p>
@@ -7909,15 +6598,7 @@
         <w:ind w:firstLine="720"/>
       </w:pPr>
       <w:r>
-        <w:t xml:space="preserve">(j) If a Michigan </w:t>
-      </w:r>
-      <w:proofErr w:type="gramStart"/>
-      <w:r>
-        <w:t>statutory will</w:t>
-      </w:r>
-      <w:proofErr w:type="gramEnd"/>
-      <w:r>
-        <w:t xml:space="preserve"> states that a person shall perform an act, the person is required to perform that act. If a Michigan statutory will states that a person may do an act, the person's decision to do or not to do the act shall be made in good faith exercise of the person's powers.</w:t>
+        <w:t>(j) If a Michigan statutory will states that a person shall perform an act, the person is required to perform that act. If a Michigan statutory will states that a person may do an act, the person's decision to do or not to do the act shall be made in good faith exercise of the person's powers.</w:t>
       </w:r>
     </w:p>
     <w:p>
@@ -8072,15 +6753,7 @@
         <w:ind w:firstLine="720"/>
       </w:pPr>
       <w:r>
-        <w:t xml:space="preserve">A guardian named in this will has the same authority with respect to the child as a parent having legal custody would have. A conservator named in this will has </w:t>
-      </w:r>
-      <w:proofErr w:type="gramStart"/>
-      <w:r>
-        <w:t>all of</w:t>
-      </w:r>
-      <w:proofErr w:type="gramEnd"/>
-      <w:r>
-        <w:t xml:space="preserve"> the powers conferred by law.</w:t>
+        <w:t>A guardian named in this will has the same authority with respect to the child as a parent having legal custody would have. A conservator named in this will has all of the powers conferred by law.</w:t>
       </w:r>
     </w:p>
     <w:sectPr>
@@ -8737,6 +7410,7 @@
   <w:style w:type="character" w:default="1" w:styleId="DefaultParagraphFont">
     <w:name w:val="Default Paragraph Font"/>
     <w:uiPriority w:val="1"/>
+    <w:semiHidden/>
     <w:unhideWhenUsed/>
   </w:style>
   <w:style w:type="table" w:default="1" w:styleId="TableNormal">

</xml_diff>

<commit_message>
Initial round of expert feedback incorporated
</commit_message>
<xml_diff>
--- a/docassemble/MLHStatutoryWill/data/templates/michigan_statutory_will.docx
+++ b/docassemble/MLHStatutoryWill/data/templates/michigan_statutory_will.docx
@@ -78,19 +78,19 @@
           <w:sz w:val="20"/>
           <w:szCs w:val="20"/>
         </w:rPr>
-        <w:t>3. Warning! It is strongly recommended that you do not add or cross out any words on this form except for filling in the blanks because all or part of this will may not be valid if you do so.</w:t>
-      </w:r>
-    </w:p>
-    <w:p>
-      <w:pPr>
-        <w:spacing w:after="200" w:line="360" w:lineRule="auto"/>
+        <w:t xml:space="preserve">3. Warning! It is strongly recommended that you do not add or cross out any words on this form except for filling in the blanks because all or part of this </w:t>
+      </w:r>
+      <w:proofErr w:type="gramStart"/>
+      <w:r>
         <w:rPr>
           <w:rFonts w:asciiTheme="minorHAnsi" w:hAnsiTheme="minorHAnsi"/>
           <w:b/>
           <w:sz w:val="20"/>
           <w:szCs w:val="20"/>
         </w:rPr>
-      </w:pPr>
+        <w:t>will may</w:t>
+      </w:r>
+      <w:proofErr w:type="gramEnd"/>
       <w:r>
         <w:rPr>
           <w:rFonts w:asciiTheme="minorHAnsi" w:hAnsiTheme="minorHAnsi"/>
@@ -98,7 +98,7 @@
           <w:sz w:val="20"/>
           <w:szCs w:val="20"/>
         </w:rPr>
-        <w:t>4. This will has no effect on jointly held assets, on retirement plan benefits, or on life insurance on your life if you have named a beneficiary who survives you.</w:t>
+        <w:t xml:space="preserve"> not be valid if you do so.</w:t>
       </w:r>
     </w:p>
     <w:p>
@@ -118,7 +118,67 @@
           <w:sz w:val="20"/>
           <w:szCs w:val="20"/>
         </w:rPr>
-        <w:t>5. This will is not designed to reduce estate taxes or fees.</w:t>
+        <w:t xml:space="preserve">4. This will </w:t>
+      </w:r>
+      <w:proofErr w:type="gramStart"/>
+      <w:r>
+        <w:rPr>
+          <w:rFonts w:asciiTheme="minorHAnsi" w:hAnsiTheme="minorHAnsi"/>
+          <w:b/>
+          <w:sz w:val="20"/>
+          <w:szCs w:val="20"/>
+        </w:rPr>
+        <w:t>has</w:t>
+      </w:r>
+      <w:proofErr w:type="gramEnd"/>
+      <w:r>
+        <w:rPr>
+          <w:rFonts w:asciiTheme="minorHAnsi" w:hAnsiTheme="minorHAnsi"/>
+          <w:b/>
+          <w:sz w:val="20"/>
+          <w:szCs w:val="20"/>
+        </w:rPr>
+        <w:t xml:space="preserve"> no effect on jointly held assets, on retirement plan benefits, or on life insurance on your life if you have named a beneficiary who survives you.</w:t>
+      </w:r>
+    </w:p>
+    <w:p>
+      <w:pPr>
+        <w:spacing w:after="200" w:line="360" w:lineRule="auto"/>
+        <w:rPr>
+          <w:rFonts w:asciiTheme="minorHAnsi" w:hAnsiTheme="minorHAnsi"/>
+          <w:b/>
+          <w:sz w:val="20"/>
+          <w:szCs w:val="20"/>
+        </w:rPr>
+      </w:pPr>
+      <w:r>
+        <w:rPr>
+          <w:rFonts w:asciiTheme="minorHAnsi" w:hAnsiTheme="minorHAnsi"/>
+          <w:b/>
+          <w:sz w:val="20"/>
+          <w:szCs w:val="20"/>
+        </w:rPr>
+        <w:t xml:space="preserve">5. This will </w:t>
+      </w:r>
+      <w:proofErr w:type="gramStart"/>
+      <w:r>
+        <w:rPr>
+          <w:rFonts w:asciiTheme="minorHAnsi" w:hAnsiTheme="minorHAnsi"/>
+          <w:b/>
+          <w:sz w:val="20"/>
+          <w:szCs w:val="20"/>
+        </w:rPr>
+        <w:t>is</w:t>
+      </w:r>
+      <w:proofErr w:type="gramEnd"/>
+      <w:r>
+        <w:rPr>
+          <w:rFonts w:asciiTheme="minorHAnsi" w:hAnsiTheme="minorHAnsi"/>
+          <w:b/>
+          <w:sz w:val="20"/>
+          <w:szCs w:val="20"/>
+        </w:rPr>
+        <w:t xml:space="preserve"> not designed to reduce estate taxes or fees.</w:t>
       </w:r>
     </w:p>
     <w:p>
@@ -277,6 +337,7 @@
           <w:u w:val="single"/>
         </w:rPr>
       </w:pPr>
+      <w:proofErr w:type="gramStart"/>
       <w:r>
         <w:rPr>
           <w:b/>
@@ -293,6 +354,7 @@
         </w:rPr>
         <w:t>s</w:t>
       </w:r>
+      <w:proofErr w:type="gramEnd"/>
       <w:r>
         <w:rPr>
           <w:b/>
@@ -371,7 +433,15 @@
         <w:ind w:firstLine="720"/>
       </w:pPr>
       <w:r>
-        <w:t>This is my will and I revoke any prior wills and codicils.</w:t>
+        <w:t xml:space="preserve">This is my </w:t>
+      </w:r>
+      <w:proofErr w:type="gramStart"/>
+      <w:r>
+        <w:t>will</w:t>
+      </w:r>
+      <w:proofErr w:type="gramEnd"/>
+      <w:r>
+        <w:t xml:space="preserve"> and I revoke any prior wills and codicils.</w:t>
       </w:r>
     </w:p>
     <w:p>
@@ -395,11 +465,47 @@
       <w:r>
         <w:t xml:space="preserve"> </w:t>
       </w:r>
-      <w:r>
-        <w:rPr>
-          <w:u w:val="single"/>
-        </w:rPr>
-        <w:t>{{ county_choice }}</w:t>
+      <w:proofErr w:type="gramStart"/>
+      <w:r>
+        <w:rPr>
+          <w:u w:val="single"/>
+        </w:rPr>
+        <w:t xml:space="preserve">{{ </w:t>
+      </w:r>
+      <w:proofErr w:type="spellStart"/>
+      <w:r>
+        <w:rPr>
+          <w:u w:val="single"/>
+        </w:rPr>
+        <w:t>county</w:t>
+      </w:r>
+      <w:proofErr w:type="gramEnd"/>
+      <w:r>
+        <w:rPr>
+          <w:u w:val="single"/>
+        </w:rPr>
+        <w:t>_</w:t>
+      </w:r>
+      <w:proofErr w:type="gramStart"/>
+      <w:r>
+        <w:rPr>
+          <w:u w:val="single"/>
+        </w:rPr>
+        <w:t>choice</w:t>
+      </w:r>
+      <w:proofErr w:type="spellEnd"/>
+      <w:r>
+        <w:rPr>
+          <w:u w:val="single"/>
+        </w:rPr>
+        <w:t xml:space="preserve"> }</w:t>
+      </w:r>
+      <w:proofErr w:type="gramEnd"/>
+      <w:r>
+        <w:rPr>
+          <w:u w:val="single"/>
+        </w:rPr>
+        <w:t>}</w:t>
       </w:r>
       <w:r>
         <w:t xml:space="preserve"> </w:t>
@@ -429,23 +535,39 @@
       <w:r>
         <w:t xml:space="preserve"> </w:t>
       </w:r>
+      <w:proofErr w:type="gramStart"/>
       <w:r>
         <w:rPr>
           <w:u w:val="single"/>
         </w:rPr>
         <w:t>{{ spouse</w:t>
       </w:r>
-      <w:r>
-        <w:rPr>
-          <w:u w:val="single"/>
-        </w:rPr>
-        <w:t xml:space="preserve"> or “None”</w:t>
-      </w:r>
-      <w:r>
-        <w:rPr>
-          <w:u w:val="single"/>
-        </w:rPr>
-        <w:t xml:space="preserve"> }}</w:t>
+      <w:proofErr w:type="gramEnd"/>
+      <w:r>
+        <w:rPr>
+          <w:u w:val="single"/>
+        </w:rPr>
+        <w:t xml:space="preserve"> or “None</w:t>
+      </w:r>
+      <w:proofErr w:type="gramStart"/>
+      <w:r>
+        <w:rPr>
+          <w:u w:val="single"/>
+        </w:rPr>
+        <w:t>”</w:t>
+      </w:r>
+      <w:r>
+        <w:rPr>
+          <w:u w:val="single"/>
+        </w:rPr>
+        <w:t xml:space="preserve"> }</w:t>
+      </w:r>
+      <w:proofErr w:type="gramEnd"/>
+      <w:r>
+        <w:rPr>
+          <w:u w:val="single"/>
+        </w:rPr>
+        <w:t>}</w:t>
       </w:r>
     </w:p>
     <w:p>
@@ -1145,23 +1267,67 @@
                 <w:u w:val="single"/>
               </w:rPr>
             </w:pPr>
+            <w:proofErr w:type="gramStart"/>
             <w:r>
               <w:rPr>
                 <w:u w:val="single"/>
               </w:rPr>
               <w:t xml:space="preserve">{{ </w:t>
             </w:r>
-            <w:r>
-              <w:rPr>
-                <w:u w:val="single"/>
-              </w:rPr>
-              <w:t>giftee.item(0).name or “NOT APPLICABLE.”</w:t>
-            </w:r>
-            <w:r>
-              <w:rPr>
-                <w:u w:val="single"/>
-              </w:rPr>
-              <w:t xml:space="preserve"> }}</w:t>
+            <w:proofErr w:type="spellStart"/>
+            <w:r>
+              <w:rPr>
+                <w:u w:val="single"/>
+              </w:rPr>
+              <w:t>giftee</w:t>
+            </w:r>
+            <w:proofErr w:type="gramEnd"/>
+            <w:r>
+              <w:rPr>
+                <w:u w:val="single"/>
+              </w:rPr>
+              <w:t>.</w:t>
+            </w:r>
+            <w:proofErr w:type="gramStart"/>
+            <w:r>
+              <w:rPr>
+                <w:u w:val="single"/>
+              </w:rPr>
+              <w:t>item</w:t>
+            </w:r>
+            <w:proofErr w:type="spellEnd"/>
+            <w:r>
+              <w:rPr>
+                <w:u w:val="single"/>
+              </w:rPr>
+              <w:t>(</w:t>
+            </w:r>
+            <w:proofErr w:type="gramEnd"/>
+            <w:r>
+              <w:rPr>
+                <w:u w:val="single"/>
+              </w:rPr>
+              <w:t>0).name or “NOT APPLICABLE.</w:t>
+            </w:r>
+            <w:proofErr w:type="gramStart"/>
+            <w:r>
+              <w:rPr>
+                <w:u w:val="single"/>
+              </w:rPr>
+              <w:t>”</w:t>
+            </w:r>
+            <w:r>
+              <w:rPr>
+                <w:u w:val="single"/>
+              </w:rPr>
+              <w:t xml:space="preserve"> }</w:t>
+            </w:r>
+            <w:proofErr w:type="gramEnd"/>
+            <w:r>
+              <w:rPr>
+                <w:u w:val="single"/>
+              </w:rPr>
+              <w:t>}</w:t>
             </w:r>
             <w:r>
               <w:rPr>
@@ -1210,23 +1376,81 @@
                 <w:u w:val="single"/>
               </w:rPr>
             </w:pPr>
-            <w:r>
-              <w:rPr>
-                <w:u w:val="single"/>
-              </w:rPr>
-              <w:t>{{ giftee</w:t>
-            </w:r>
-            <w:r>
-              <w:rPr>
-                <w:u w:val="single"/>
-              </w:rPr>
-              <w:t>.item(0)</w:t>
-            </w:r>
-            <w:r>
-              <w:rPr>
-                <w:u w:val="single"/>
-              </w:rPr>
-              <w:t xml:space="preserve">.address.on_one_line() </w:t>
+            <w:proofErr w:type="gramStart"/>
+            <w:r>
+              <w:rPr>
+                <w:u w:val="single"/>
+              </w:rPr>
+              <w:t xml:space="preserve">{{ </w:t>
+            </w:r>
+            <w:proofErr w:type="spellStart"/>
+            <w:r>
+              <w:rPr>
+                <w:u w:val="single"/>
+              </w:rPr>
+              <w:t>giftee</w:t>
+            </w:r>
+            <w:proofErr w:type="gramEnd"/>
+            <w:r>
+              <w:rPr>
+                <w:u w:val="single"/>
+              </w:rPr>
+              <w:t>.item</w:t>
+            </w:r>
+            <w:proofErr w:type="spellEnd"/>
+            <w:r>
+              <w:rPr>
+                <w:u w:val="single"/>
+              </w:rPr>
+              <w:t>(0</w:t>
+            </w:r>
+            <w:proofErr w:type="gramStart"/>
+            <w:r>
+              <w:rPr>
+                <w:u w:val="single"/>
+              </w:rPr>
+              <w:t>)</w:t>
+            </w:r>
+            <w:r>
+              <w:rPr>
+                <w:u w:val="single"/>
+              </w:rPr>
+              <w:t>.</w:t>
+            </w:r>
+            <w:proofErr w:type="spellStart"/>
+            <w:r>
+              <w:rPr>
+                <w:u w:val="single"/>
+              </w:rPr>
+              <w:t>address</w:t>
+            </w:r>
+            <w:proofErr w:type="gramEnd"/>
+            <w:r>
+              <w:rPr>
+                <w:u w:val="single"/>
+              </w:rPr>
+              <w:t>.on_one_</w:t>
+            </w:r>
+            <w:proofErr w:type="gramStart"/>
+            <w:r>
+              <w:rPr>
+                <w:u w:val="single"/>
+              </w:rPr>
+              <w:t>line</w:t>
+            </w:r>
+            <w:proofErr w:type="spellEnd"/>
+            <w:r>
+              <w:rPr>
+                <w:u w:val="single"/>
+              </w:rPr>
+              <w:t>(</w:t>
+            </w:r>
+            <w:proofErr w:type="gramEnd"/>
+            <w:r>
+              <w:rPr>
+                <w:u w:val="single"/>
+              </w:rPr>
+              <w:t xml:space="preserve">) </w:t>
             </w:r>
             <w:r>
               <w:rPr>
@@ -1246,11 +1470,19 @@
               </w:rPr>
               <w:t>NOT APPLICABLE.</w:t>
             </w:r>
-            <w:r>
-              <w:rPr>
-                <w:u w:val="single"/>
-              </w:rPr>
-              <w:t>” }}</w:t>
+            <w:proofErr w:type="gramStart"/>
+            <w:r>
+              <w:rPr>
+                <w:u w:val="single"/>
+              </w:rPr>
+              <w:t>” }</w:t>
+            </w:r>
+            <w:proofErr w:type="gramEnd"/>
+            <w:r>
+              <w:rPr>
+                <w:u w:val="single"/>
+              </w:rPr>
+              <w:t>}</w:t>
             </w:r>
             <w:r>
               <w:rPr>
@@ -1332,11 +1564,19 @@
               <w:autoSpaceDN w:val="0"/>
               <w:adjustRightInd w:val="0"/>
             </w:pPr>
-            <w:r>
-              <w:rPr>
-                <w:u w:val="single"/>
-              </w:rPr>
-              <w:t xml:space="preserve">{{ “$” </w:t>
+            <w:proofErr w:type="gramStart"/>
+            <w:r>
+              <w:rPr>
+                <w:u w:val="single"/>
+              </w:rPr>
+              <w:t>{{ “</w:t>
+            </w:r>
+            <w:proofErr w:type="gramEnd"/>
+            <w:r>
+              <w:rPr>
+                <w:u w:val="single"/>
+              </w:rPr>
+              <w:t xml:space="preserve">$” </w:t>
             </w:r>
             <w:r>
               <w:rPr>
@@ -1356,12 +1596,42 @@
               </w:rPr>
               <w:t>thousands(</w:t>
             </w:r>
-            <w:r>
-              <w:rPr>
-                <w:u w:val="single"/>
-              </w:rPr>
-              <w:t>giftee[0].gift_amount</w:t>
-            </w:r>
+            <w:proofErr w:type="gramStart"/>
+            <w:r>
+              <w:rPr>
+                <w:u w:val="single"/>
+              </w:rPr>
+              <w:t>giftee[</w:t>
+            </w:r>
+            <w:proofErr w:type="gramEnd"/>
+            <w:r>
+              <w:rPr>
+                <w:u w:val="single"/>
+              </w:rPr>
+              <w:t>0</w:t>
+            </w:r>
+            <w:proofErr w:type="gramStart"/>
+            <w:r>
+              <w:rPr>
+                <w:u w:val="single"/>
+              </w:rPr>
+              <w:t>].</w:t>
+            </w:r>
+            <w:proofErr w:type="spellStart"/>
+            <w:r>
+              <w:rPr>
+                <w:u w:val="single"/>
+              </w:rPr>
+              <w:t>gift</w:t>
+            </w:r>
+            <w:proofErr w:type="gramEnd"/>
+            <w:r>
+              <w:rPr>
+                <w:u w:val="single"/>
+              </w:rPr>
+              <w:t>_amount</w:t>
+            </w:r>
+            <w:proofErr w:type="spellEnd"/>
             <w:r>
               <w:rPr>
                 <w:u w:val="single"/>
@@ -1390,7 +1660,23 @@
               <w:rPr>
                 <w:u w:val="single"/>
               </w:rPr>
-              <w:t xml:space="preserve">if giftee.item(0) </w:t>
+              <w:t xml:space="preserve">if </w:t>
+            </w:r>
+            <w:proofErr w:type="spellStart"/>
+            <w:proofErr w:type="gramStart"/>
+            <w:r>
+              <w:rPr>
+                <w:u w:val="single"/>
+              </w:rPr>
+              <w:t>giftee.item</w:t>
+            </w:r>
+            <w:proofErr w:type="spellEnd"/>
+            <w:proofErr w:type="gramEnd"/>
+            <w:r>
+              <w:rPr>
+                <w:u w:val="single"/>
+              </w:rPr>
+              <w:t xml:space="preserve">(0) </w:t>
             </w:r>
             <w:r>
               <w:rPr>
@@ -1404,11 +1690,19 @@
               </w:rPr>
               <w:t>NOT APPLICABLE.</w:t>
             </w:r>
-            <w:r>
-              <w:rPr>
-                <w:u w:val="single"/>
-              </w:rPr>
-              <w:t>” }}</w:t>
+            <w:proofErr w:type="gramStart"/>
+            <w:r>
+              <w:rPr>
+                <w:u w:val="single"/>
+              </w:rPr>
+              <w:t>” }</w:t>
+            </w:r>
+            <w:proofErr w:type="gramEnd"/>
+            <w:r>
+              <w:rPr>
+                <w:u w:val="single"/>
+              </w:rPr>
+              <w:t>}</w:t>
             </w:r>
             <w:r>
               <w:rPr>
@@ -1470,6 +1764,7 @@
                 <w:u w:val="single"/>
               </w:rPr>
             </w:pPr>
+            <w:proofErr w:type="gramStart"/>
             <w:r>
               <w:rPr>
                 <w:u w:val="single"/>
@@ -1480,14 +1775,37 @@
               <w:rPr>
                 <w:u w:val="single"/>
               </w:rPr>
-              <w:t>giftee[0].</w:t>
-            </w:r>
-            <w:r>
-              <w:rPr>
-                <w:u w:val="single"/>
-              </w:rPr>
-              <w:t>gift_amount_in_words</w:t>
-            </w:r>
+              <w:t>giftee</w:t>
+            </w:r>
+            <w:proofErr w:type="gramEnd"/>
+            <w:r>
+              <w:rPr>
+                <w:u w:val="single"/>
+              </w:rPr>
+              <w:t>[0</w:t>
+            </w:r>
+            <w:proofErr w:type="gramStart"/>
+            <w:r>
+              <w:rPr>
+                <w:u w:val="single"/>
+              </w:rPr>
+              <w:t>].</w:t>
+            </w:r>
+            <w:proofErr w:type="spellStart"/>
+            <w:r>
+              <w:rPr>
+                <w:u w:val="single"/>
+              </w:rPr>
+              <w:t>gift</w:t>
+            </w:r>
+            <w:proofErr w:type="gramEnd"/>
+            <w:r>
+              <w:rPr>
+                <w:u w:val="single"/>
+              </w:rPr>
+              <w:t>_amount_in_words</w:t>
+            </w:r>
+            <w:proofErr w:type="spellEnd"/>
             <w:r>
               <w:rPr>
                 <w:u w:val="single"/>
@@ -1500,17 +1818,41 @@
               </w:rPr>
               <w:t xml:space="preserve">~ </w:t>
             </w:r>
-            <w:r>
-              <w:rPr>
-                <w:u w:val="single"/>
-              </w:rPr>
-              <w:t>“ dollars.”</w:t>
-            </w:r>
-            <w:r>
-              <w:rPr>
-                <w:u w:val="single"/>
-              </w:rPr>
-              <w:t xml:space="preserve"> if giftee.item(0)</w:t>
+            <w:proofErr w:type="gramStart"/>
+            <w:r>
+              <w:rPr>
+                <w:u w:val="single"/>
+              </w:rPr>
+              <w:t>“ dollars</w:t>
+            </w:r>
+            <w:proofErr w:type="gramEnd"/>
+            <w:r>
+              <w:rPr>
+                <w:u w:val="single"/>
+              </w:rPr>
+              <w:t>.”</w:t>
+            </w:r>
+            <w:r>
+              <w:rPr>
+                <w:u w:val="single"/>
+              </w:rPr>
+              <w:t xml:space="preserve"> if </w:t>
+            </w:r>
+            <w:proofErr w:type="spellStart"/>
+            <w:proofErr w:type="gramStart"/>
+            <w:r>
+              <w:rPr>
+                <w:u w:val="single"/>
+              </w:rPr>
+              <w:t>giftee.item</w:t>
+            </w:r>
+            <w:proofErr w:type="spellEnd"/>
+            <w:proofErr w:type="gramEnd"/>
+            <w:r>
+              <w:rPr>
+                <w:u w:val="single"/>
+              </w:rPr>
+              <w:t>(0)</w:t>
             </w:r>
             <w:r>
               <w:rPr>
@@ -1524,11 +1866,19 @@
               </w:rPr>
               <w:t>NOT APPLICABLE.</w:t>
             </w:r>
-            <w:r>
-              <w:rPr>
-                <w:u w:val="single"/>
-              </w:rPr>
-              <w:t>” }}</w:t>
+            <w:proofErr w:type="gramStart"/>
+            <w:r>
+              <w:rPr>
+                <w:u w:val="single"/>
+              </w:rPr>
+              <w:t>” }</w:t>
+            </w:r>
+            <w:proofErr w:type="gramEnd"/>
+            <w:r>
+              <w:rPr>
+                <w:u w:val="single"/>
+              </w:rPr>
+              <w:t>}</w:t>
             </w:r>
             <w:r>
               <w:rPr>
@@ -1630,18 +1980,48 @@
                 <w:u w:val="single"/>
               </w:rPr>
             </w:pPr>
+            <w:proofErr w:type="gramStart"/>
             <w:r>
               <w:rPr>
                 <w:u w:val="single"/>
               </w:rPr>
               <w:lastRenderedPageBreak/>
-              <w:t>{{ giftee</w:t>
-            </w:r>
-            <w:r>
-              <w:rPr>
-                <w:u w:val="single"/>
-              </w:rPr>
-              <w:t>.item(1)</w:t>
+              <w:t xml:space="preserve">{{ </w:t>
+            </w:r>
+            <w:proofErr w:type="spellStart"/>
+            <w:r>
+              <w:rPr>
+                <w:u w:val="single"/>
+              </w:rPr>
+              <w:t>giftee</w:t>
+            </w:r>
+            <w:proofErr w:type="gramEnd"/>
+            <w:r>
+              <w:rPr>
+                <w:u w:val="single"/>
+              </w:rPr>
+              <w:t>.</w:t>
+            </w:r>
+            <w:proofErr w:type="gramStart"/>
+            <w:r>
+              <w:rPr>
+                <w:u w:val="single"/>
+              </w:rPr>
+              <w:t>item</w:t>
+            </w:r>
+            <w:proofErr w:type="spellEnd"/>
+            <w:r>
+              <w:rPr>
+                <w:u w:val="single"/>
+              </w:rPr>
+              <w:t>(</w:t>
+            </w:r>
+            <w:proofErr w:type="gramEnd"/>
+            <w:r>
+              <w:rPr>
+                <w:u w:val="single"/>
+              </w:rPr>
+              <w:t>1)</w:t>
             </w:r>
             <w:r>
               <w:rPr>
@@ -1667,11 +2047,19 @@
               </w:rPr>
               <w:t>NOT APPLICABLE.</w:t>
             </w:r>
-            <w:r>
-              <w:rPr>
-                <w:u w:val="single"/>
-              </w:rPr>
-              <w:t>” }}</w:t>
+            <w:proofErr w:type="gramStart"/>
+            <w:r>
+              <w:rPr>
+                <w:u w:val="single"/>
+              </w:rPr>
+              <w:t>” }</w:t>
+            </w:r>
+            <w:proofErr w:type="gramEnd"/>
+            <w:r>
+              <w:rPr>
+                <w:u w:val="single"/>
+              </w:rPr>
+              <w:t>}</w:t>
             </w:r>
             <w:r>
               <w:rPr>
@@ -1720,12 +2108,90 @@
                 <w:u w:val="single"/>
               </w:rPr>
             </w:pPr>
+            <w:proofErr w:type="gramStart"/>
             <w:r>
               <w:rPr>
                 <w:u w:val="single"/>
               </w:rPr>
               <w:lastRenderedPageBreak/>
-              <w:t>{{ giftee.item(1).address.on_one_line() or “NOT APPLICABLE.” }}</w:t>
+              <w:t xml:space="preserve">{{ </w:t>
+            </w:r>
+            <w:proofErr w:type="spellStart"/>
+            <w:r>
+              <w:rPr>
+                <w:u w:val="single"/>
+              </w:rPr>
+              <w:t>giftee</w:t>
+            </w:r>
+            <w:proofErr w:type="gramEnd"/>
+            <w:r>
+              <w:rPr>
+                <w:u w:val="single"/>
+              </w:rPr>
+              <w:t>.item</w:t>
+            </w:r>
+            <w:proofErr w:type="spellEnd"/>
+            <w:r>
+              <w:rPr>
+                <w:u w:val="single"/>
+              </w:rPr>
+              <w:t>(1</w:t>
+            </w:r>
+            <w:proofErr w:type="gramStart"/>
+            <w:r>
+              <w:rPr>
+                <w:u w:val="single"/>
+              </w:rPr>
+              <w:t>).</w:t>
+            </w:r>
+            <w:proofErr w:type="spellStart"/>
+            <w:r>
+              <w:rPr>
+                <w:u w:val="single"/>
+              </w:rPr>
+              <w:t>address</w:t>
+            </w:r>
+            <w:proofErr w:type="gramEnd"/>
+            <w:r>
+              <w:rPr>
+                <w:u w:val="single"/>
+              </w:rPr>
+              <w:t>.on_one_</w:t>
+            </w:r>
+            <w:proofErr w:type="gramStart"/>
+            <w:r>
+              <w:rPr>
+                <w:u w:val="single"/>
+              </w:rPr>
+              <w:t>line</w:t>
+            </w:r>
+            <w:proofErr w:type="spellEnd"/>
+            <w:r>
+              <w:rPr>
+                <w:u w:val="single"/>
+              </w:rPr>
+              <w:t>(</w:t>
+            </w:r>
+            <w:proofErr w:type="gramEnd"/>
+            <w:r>
+              <w:rPr>
+                <w:u w:val="single"/>
+              </w:rPr>
+              <w:t>) or “NOT APPLICABLE.</w:t>
+            </w:r>
+            <w:proofErr w:type="gramStart"/>
+            <w:r>
+              <w:rPr>
+                <w:u w:val="single"/>
+              </w:rPr>
+              <w:t>” }</w:t>
+            </w:r>
+            <w:proofErr w:type="gramEnd"/>
+            <w:r>
+              <w:rPr>
+                <w:u w:val="single"/>
+              </w:rPr>
+              <w:t>}</w:t>
             </w:r>
             <w:r>
               <w:rPr>
@@ -1803,23 +2269,91 @@
               <w:autoSpaceDN w:val="0"/>
               <w:adjustRightInd w:val="0"/>
             </w:pPr>
-            <w:r>
-              <w:rPr>
-                <w:u w:val="single"/>
-              </w:rPr>
-              <w:t>{{ “$” ~ thousands(giftee[</w:t>
-            </w:r>
+            <w:proofErr w:type="gramStart"/>
+            <w:r>
+              <w:rPr>
+                <w:u w:val="single"/>
+              </w:rPr>
+              <w:t>{{ “</w:t>
+            </w:r>
+            <w:proofErr w:type="gramEnd"/>
+            <w:r>
+              <w:rPr>
+                <w:u w:val="single"/>
+              </w:rPr>
+              <w:t>$” ~ thousands(</w:t>
+            </w:r>
+            <w:proofErr w:type="gramStart"/>
+            <w:r>
+              <w:rPr>
+                <w:u w:val="single"/>
+              </w:rPr>
+              <w:t>giftee[</w:t>
+            </w:r>
+            <w:proofErr w:type="gramEnd"/>
             <w:r>
               <w:rPr>
                 <w:u w:val="single"/>
               </w:rPr>
               <w:t>1</w:t>
             </w:r>
-            <w:r>
-              <w:rPr>
-                <w:u w:val="single"/>
-              </w:rPr>
-              <w:t>].gift_amount, 0) if giftee.item(1) else “NOT APPLICABLE.” }}</w:t>
+            <w:proofErr w:type="gramStart"/>
+            <w:r>
+              <w:rPr>
+                <w:u w:val="single"/>
+              </w:rPr>
+              <w:t>].</w:t>
+            </w:r>
+            <w:proofErr w:type="spellStart"/>
+            <w:r>
+              <w:rPr>
+                <w:u w:val="single"/>
+              </w:rPr>
+              <w:t>gift</w:t>
+            </w:r>
+            <w:proofErr w:type="gramEnd"/>
+            <w:r>
+              <w:rPr>
+                <w:u w:val="single"/>
+              </w:rPr>
+              <w:t>_amount</w:t>
+            </w:r>
+            <w:proofErr w:type="spellEnd"/>
+            <w:r>
+              <w:rPr>
+                <w:u w:val="single"/>
+              </w:rPr>
+              <w:t xml:space="preserve">, 0) if </w:t>
+            </w:r>
+            <w:proofErr w:type="spellStart"/>
+            <w:proofErr w:type="gramStart"/>
+            <w:r>
+              <w:rPr>
+                <w:u w:val="single"/>
+              </w:rPr>
+              <w:t>giftee.item</w:t>
+            </w:r>
+            <w:proofErr w:type="spellEnd"/>
+            <w:proofErr w:type="gramEnd"/>
+            <w:r>
+              <w:rPr>
+                <w:u w:val="single"/>
+              </w:rPr>
+              <w:t>(1) else “NOT APPLICABLE.</w:t>
+            </w:r>
+            <w:proofErr w:type="gramStart"/>
+            <w:r>
+              <w:rPr>
+                <w:u w:val="single"/>
+              </w:rPr>
+              <w:t>” }</w:t>
+            </w:r>
+            <w:proofErr w:type="gramEnd"/>
+            <w:r>
+              <w:rPr>
+                <w:u w:val="single"/>
+              </w:rPr>
+              <w:t>}</w:t>
             </w:r>
             <w:r>
               <w:rPr>
@@ -1881,11 +2415,19 @@
                 <w:u w:val="single"/>
               </w:rPr>
             </w:pPr>
-            <w:r>
-              <w:rPr>
-                <w:u w:val="single"/>
-              </w:rPr>
-              <w:t>{{ giftee[</w:t>
+            <w:proofErr w:type="gramStart"/>
+            <w:r>
+              <w:rPr>
+                <w:u w:val="single"/>
+              </w:rPr>
+              <w:t>{{ giftee</w:t>
+            </w:r>
+            <w:proofErr w:type="gramEnd"/>
+            <w:r>
+              <w:rPr>
+                <w:u w:val="single"/>
+              </w:rPr>
+              <w:t>[</w:t>
             </w:r>
             <w:r>
               <w:rPr>
@@ -1893,23 +2435,69 @@
               </w:rPr>
               <w:t>1</w:t>
             </w:r>
-            <w:r>
-              <w:rPr>
-                <w:u w:val="single"/>
-              </w:rPr>
-              <w:t xml:space="preserve">].gift_amount_in_words ~ </w:t>
-            </w:r>
-            <w:r>
-              <w:rPr>
-                <w:u w:val="single"/>
-              </w:rPr>
-              <w:t>“ dollars.”</w:t>
-            </w:r>
-            <w:r>
-              <w:rPr>
-                <w:u w:val="single"/>
-              </w:rPr>
-              <w:t xml:space="preserve"> if giftee.item(1)</w:t>
+            <w:proofErr w:type="gramStart"/>
+            <w:r>
+              <w:rPr>
+                <w:u w:val="single"/>
+              </w:rPr>
+              <w:t>].</w:t>
+            </w:r>
+            <w:proofErr w:type="spellStart"/>
+            <w:r>
+              <w:rPr>
+                <w:u w:val="single"/>
+              </w:rPr>
+              <w:t>gift</w:t>
+            </w:r>
+            <w:proofErr w:type="gramEnd"/>
+            <w:r>
+              <w:rPr>
+                <w:u w:val="single"/>
+              </w:rPr>
+              <w:t>_amount_in_words</w:t>
+            </w:r>
+            <w:proofErr w:type="spellEnd"/>
+            <w:r>
+              <w:rPr>
+                <w:u w:val="single"/>
+              </w:rPr>
+              <w:t xml:space="preserve"> ~ </w:t>
+            </w:r>
+            <w:proofErr w:type="gramStart"/>
+            <w:r>
+              <w:rPr>
+                <w:u w:val="single"/>
+              </w:rPr>
+              <w:t>“ dollars</w:t>
+            </w:r>
+            <w:proofErr w:type="gramEnd"/>
+            <w:r>
+              <w:rPr>
+                <w:u w:val="single"/>
+              </w:rPr>
+              <w:t>.”</w:t>
+            </w:r>
+            <w:r>
+              <w:rPr>
+                <w:u w:val="single"/>
+              </w:rPr>
+              <w:t xml:space="preserve"> if </w:t>
+            </w:r>
+            <w:proofErr w:type="spellStart"/>
+            <w:proofErr w:type="gramStart"/>
+            <w:r>
+              <w:rPr>
+                <w:u w:val="single"/>
+              </w:rPr>
+              <w:t>giftee.item</w:t>
+            </w:r>
+            <w:proofErr w:type="spellEnd"/>
+            <w:proofErr w:type="gramEnd"/>
+            <w:r>
+              <w:rPr>
+                <w:u w:val="single"/>
+              </w:rPr>
+              <w:t>(1)</w:t>
             </w:r>
             <w:r>
               <w:rPr>
@@ -1923,11 +2511,19 @@
               </w:rPr>
               <w:t>NOT APPLICABLE.</w:t>
             </w:r>
-            <w:r>
-              <w:rPr>
-                <w:u w:val="single"/>
-              </w:rPr>
-              <w:t>” }}</w:t>
+            <w:proofErr w:type="gramStart"/>
+            <w:r>
+              <w:rPr>
+                <w:u w:val="single"/>
+              </w:rPr>
+              <w:t>” }</w:t>
+            </w:r>
+            <w:proofErr w:type="gramEnd"/>
+            <w:r>
+              <w:rPr>
+                <w:u w:val="single"/>
+              </w:rPr>
+              <w:t>}</w:t>
             </w:r>
             <w:r>
               <w:rPr>
@@ -1963,6 +2559,7 @@
           <w:u w:val="single"/>
         </w:rPr>
       </w:pPr>
+      <w:proofErr w:type="gramStart"/>
       <w:r>
         <w:rPr>
           <w:u w:val="single"/>
@@ -1979,7 +2576,14 @@
         <w:rPr>
           <w:u w:val="single"/>
         </w:rPr>
-        <w:t>“NOT APPLICABLE.”</w:t>
+        <w:t>“</w:t>
+      </w:r>
+      <w:proofErr w:type="gramEnd"/>
+      <w:r>
+        <w:rPr>
+          <w:u w:val="single"/>
+        </w:rPr>
+        <w:t>NOT APPLICABLE.”</w:t>
       </w:r>
       <w:r>
         <w:rPr>
@@ -1993,6 +2597,7 @@
         </w:rPr>
         <w:t xml:space="preserve">not </w:t>
       </w:r>
+      <w:proofErr w:type="gramStart"/>
       <w:r>
         <w:rPr>
           <w:u w:val="single"/>
@@ -2003,7 +2608,14 @@
         <w:rPr>
           <w:u w:val="single"/>
         </w:rPr>
-        <w:t xml:space="preserve"> }}</w:t>
+        <w:t xml:space="preserve"> }</w:t>
+      </w:r>
+      <w:proofErr w:type="gramEnd"/>
+      <w:r>
+        <w:rPr>
+          <w:u w:val="single"/>
+        </w:rPr>
+        <w:t>}</w:t>
       </w:r>
       <w:r>
         <w:rPr>
@@ -2237,6 +2849,7 @@
           <w:u w:val="single"/>
         </w:rPr>
       </w:pPr>
+      <w:proofErr w:type="gramStart"/>
       <w:r>
         <w:rPr>
           <w:u w:val="single"/>
@@ -2247,7 +2860,14 @@
         <w:rPr>
           <w:u w:val="single"/>
         </w:rPr>
-        <w:t xml:space="preserve">{ “NOT APPLICABLE.” </w:t>
+        <w:t>{ “</w:t>
+      </w:r>
+      <w:proofErr w:type="gramEnd"/>
+      <w:r>
+        <w:rPr>
+          <w:u w:val="single"/>
+        </w:rPr>
+        <w:t xml:space="preserve">NOT APPLICABLE.” </w:t>
       </w:r>
       <w:r>
         <w:rPr>
@@ -2261,24 +2881,29 @@
         </w:rPr>
         <w:t xml:space="preserve">not spouse or </w:t>
       </w:r>
+      <w:proofErr w:type="spellStart"/>
       <w:r>
         <w:rPr>
           <w:u w:val="single"/>
         </w:rPr>
         <w:t>residue_distribution</w:t>
       </w:r>
+      <w:proofErr w:type="spellEnd"/>
       <w:r>
         <w:rPr>
           <w:u w:val="single"/>
         </w:rPr>
         <w:t xml:space="preserve"> == “</w:t>
       </w:r>
+      <w:proofErr w:type="spellStart"/>
       <w:r>
         <w:rPr>
           <w:u w:val="single"/>
         </w:rPr>
         <w:t>own_heirs</w:t>
       </w:r>
+      <w:proofErr w:type="spellEnd"/>
+      <w:proofErr w:type="gramStart"/>
       <w:r>
         <w:rPr>
           <w:u w:val="single"/>
@@ -2289,7 +2914,14 @@
         <w:rPr>
           <w:u w:val="single"/>
         </w:rPr>
-        <w:t>}}</w:t>
+        <w:t>}</w:t>
+      </w:r>
+      <w:proofErr w:type="gramEnd"/>
+      <w:r>
+        <w:rPr>
+          <w:u w:val="single"/>
+        </w:rPr>
+        <w:t>}</w:t>
       </w:r>
       <w:r>
         <w:rPr>
@@ -2368,6 +3000,7 @@
           <w:u w:val="single"/>
         </w:rPr>
       </w:pPr>
+      <w:proofErr w:type="gramStart"/>
       <w:r>
         <w:rPr>
           <w:u w:val="single"/>
@@ -2378,14 +3011,21 @@
         <w:rPr>
           <w:u w:val="single"/>
         </w:rPr>
-        <w:t xml:space="preserve">“” if not spouse else </w:t>
-      </w:r>
-      <w:r>
-        <w:rPr>
-          <w:u w:val="single"/>
-        </w:rPr>
         <w:t>“</w:t>
       </w:r>
+      <w:proofErr w:type="gramEnd"/>
+      <w:r>
+        <w:rPr>
+          <w:u w:val="single"/>
+        </w:rPr>
+        <w:t xml:space="preserve">” if not spouse else </w:t>
+      </w:r>
+      <w:r>
+        <w:rPr>
+          <w:u w:val="single"/>
+        </w:rPr>
+        <w:t>“</w:t>
+      </w:r>
       <w:r>
         <w:rPr>
           <w:u w:val="single"/>
@@ -2410,24 +3050,29 @@
         </w:rPr>
         <w:t xml:space="preserve"> </w:t>
       </w:r>
+      <w:proofErr w:type="spellStart"/>
       <w:r>
         <w:rPr>
           <w:u w:val="single"/>
         </w:rPr>
         <w:t>residue_distribution</w:t>
       </w:r>
+      <w:proofErr w:type="spellEnd"/>
       <w:r>
         <w:rPr>
           <w:u w:val="single"/>
         </w:rPr>
         <w:t xml:space="preserve"> == “</w:t>
       </w:r>
+      <w:proofErr w:type="spellStart"/>
       <w:r>
         <w:rPr>
           <w:u w:val="single"/>
         </w:rPr>
         <w:t>own_heirs_and_spouse_heirs</w:t>
       </w:r>
+      <w:proofErr w:type="spellEnd"/>
+      <w:proofErr w:type="gramStart"/>
       <w:r>
         <w:rPr>
           <w:u w:val="single"/>
@@ -2438,7 +3083,14 @@
         <w:rPr>
           <w:u w:val="single"/>
         </w:rPr>
-        <w:t>}}</w:t>
+        <w:t>}</w:t>
+      </w:r>
+      <w:proofErr w:type="gramEnd"/>
+      <w:r>
+        <w:rPr>
+          <w:u w:val="single"/>
+        </w:rPr>
+        <w:t>}</w:t>
       </w:r>
       <w:r>
         <w:rPr>
@@ -2617,23 +3269,47 @@
       <w:r>
         <w:t xml:space="preserve"> </w:t>
       </w:r>
+      <w:proofErr w:type="gramStart"/>
       <w:r>
         <w:rPr>
           <w:u w:val="single"/>
         </w:rPr>
         <w:t xml:space="preserve">{{ </w:t>
       </w:r>
+      <w:proofErr w:type="spellStart"/>
       <w:r>
         <w:rPr>
           <w:u w:val="single"/>
         </w:rPr>
         <w:t>representatives</w:t>
       </w:r>
-      <w:r>
-        <w:rPr>
-          <w:u w:val="single"/>
-        </w:rPr>
-        <w:t>.item(0) or</w:t>
+      <w:proofErr w:type="gramEnd"/>
+      <w:r>
+        <w:rPr>
+          <w:u w:val="single"/>
+        </w:rPr>
+        <w:t>.</w:t>
+      </w:r>
+      <w:proofErr w:type="gramStart"/>
+      <w:r>
+        <w:rPr>
+          <w:u w:val="single"/>
+        </w:rPr>
+        <w:t>item</w:t>
+      </w:r>
+      <w:proofErr w:type="spellEnd"/>
+      <w:r>
+        <w:rPr>
+          <w:u w:val="single"/>
+        </w:rPr>
+        <w:t>(</w:t>
+      </w:r>
+      <w:proofErr w:type="gramEnd"/>
+      <w:r>
+        <w:rPr>
+          <w:u w:val="single"/>
+        </w:rPr>
+        <w:t>0) or</w:t>
       </w:r>
       <w:r>
         <w:rPr>
@@ -2647,11 +3323,19 @@
         </w:rPr>
         <w:t>NOT APPLICABLE.</w:t>
       </w:r>
-      <w:r>
-        <w:rPr>
-          <w:u w:val="single"/>
-        </w:rPr>
-        <w:t>” }}</w:t>
+      <w:proofErr w:type="gramStart"/>
+      <w:r>
+        <w:rPr>
+          <w:u w:val="single"/>
+        </w:rPr>
+        <w:t>” }</w:t>
+      </w:r>
+      <w:proofErr w:type="gramEnd"/>
+      <w:r>
+        <w:rPr>
+          <w:u w:val="single"/>
+        </w:rPr>
+        <w:t>}</w:t>
       </w:r>
       <w:r>
         <w:rPr>
@@ -2705,23 +3389,40 @@
       <w:r>
         <w:t xml:space="preserve"> </w:t>
       </w:r>
+      <w:proofErr w:type="gramStart"/>
       <w:r>
         <w:rPr>
           <w:u w:val="single"/>
         </w:rPr>
         <w:t xml:space="preserve">{{ </w:t>
       </w:r>
+      <w:proofErr w:type="spellStart"/>
       <w:r>
         <w:rPr>
           <w:u w:val="single"/>
         </w:rPr>
         <w:t>representatives</w:t>
       </w:r>
-      <w:r>
-        <w:rPr>
-          <w:u w:val="single"/>
-        </w:rPr>
-        <w:t>.item(0)</w:t>
+      <w:proofErr w:type="gramEnd"/>
+      <w:r>
+        <w:rPr>
+          <w:u w:val="single"/>
+        </w:rPr>
+        <w:t>.item</w:t>
+      </w:r>
+      <w:proofErr w:type="spellEnd"/>
+      <w:r>
+        <w:rPr>
+          <w:u w:val="single"/>
+        </w:rPr>
+        <w:t>(0</w:t>
+      </w:r>
+      <w:proofErr w:type="gramStart"/>
+      <w:r>
+        <w:rPr>
+          <w:u w:val="single"/>
+        </w:rPr>
+        <w:t>)</w:t>
       </w:r>
       <w:r>
         <w:rPr>
@@ -2729,11 +3430,40 @@
         </w:rPr>
         <w:t>.</w:t>
       </w:r>
-      <w:r>
-        <w:rPr>
-          <w:u w:val="single"/>
-        </w:rPr>
-        <w:t xml:space="preserve">address.on_one_line() </w:t>
+      <w:proofErr w:type="spellStart"/>
+      <w:r>
+        <w:rPr>
+          <w:u w:val="single"/>
+        </w:rPr>
+        <w:t>address</w:t>
+      </w:r>
+      <w:proofErr w:type="gramEnd"/>
+      <w:r>
+        <w:rPr>
+          <w:u w:val="single"/>
+        </w:rPr>
+        <w:t>.on_one_</w:t>
+      </w:r>
+      <w:proofErr w:type="gramStart"/>
+      <w:r>
+        <w:rPr>
+          <w:u w:val="single"/>
+        </w:rPr>
+        <w:t>line</w:t>
+      </w:r>
+      <w:proofErr w:type="spellEnd"/>
+      <w:r>
+        <w:rPr>
+          <w:u w:val="single"/>
+        </w:rPr>
+        <w:t>(</w:t>
+      </w:r>
+      <w:proofErr w:type="gramEnd"/>
+      <w:r>
+        <w:rPr>
+          <w:u w:val="single"/>
+        </w:rPr>
+        <w:t xml:space="preserve">) </w:t>
       </w:r>
       <w:r>
         <w:rPr>
@@ -2753,11 +3483,19 @@
         </w:rPr>
         <w:t>NOT APPLICABLE.</w:t>
       </w:r>
-      <w:r>
-        <w:rPr>
-          <w:u w:val="single"/>
-        </w:rPr>
-        <w:t>” }}</w:t>
+      <w:proofErr w:type="gramStart"/>
+      <w:r>
+        <w:rPr>
+          <w:u w:val="single"/>
+        </w:rPr>
+        <w:t>” }</w:t>
+      </w:r>
+      <w:proofErr w:type="gramEnd"/>
+      <w:r>
+        <w:rPr>
+          <w:u w:val="single"/>
+        </w:rPr>
+        <w:t>}</w:t>
       </w:r>
       <w:r>
         <w:t xml:space="preserve"> </w:t>
@@ -2821,23 +3559,61 @@
       <w:r>
         <w:t xml:space="preserve"> </w:t>
       </w:r>
+      <w:proofErr w:type="gramStart"/>
       <w:r>
         <w:rPr>
           <w:u w:val="single"/>
         </w:rPr>
         <w:t xml:space="preserve">{{ </w:t>
       </w:r>
+      <w:proofErr w:type="spellStart"/>
       <w:r>
         <w:rPr>
           <w:u w:val="single"/>
         </w:rPr>
         <w:t>representatives</w:t>
       </w:r>
-      <w:r>
-        <w:rPr>
-          <w:u w:val="single"/>
-        </w:rPr>
-        <w:t>.item(1) or “NOT APPLICABLE.” }}</w:t>
+      <w:proofErr w:type="gramEnd"/>
+      <w:r>
+        <w:rPr>
+          <w:u w:val="single"/>
+        </w:rPr>
+        <w:t>.</w:t>
+      </w:r>
+      <w:proofErr w:type="gramStart"/>
+      <w:r>
+        <w:rPr>
+          <w:u w:val="single"/>
+        </w:rPr>
+        <w:t>item</w:t>
+      </w:r>
+      <w:proofErr w:type="spellEnd"/>
+      <w:r>
+        <w:rPr>
+          <w:u w:val="single"/>
+        </w:rPr>
+        <w:t>(</w:t>
+      </w:r>
+      <w:proofErr w:type="gramEnd"/>
+      <w:r>
+        <w:rPr>
+          <w:u w:val="single"/>
+        </w:rPr>
+        <w:t>1) or “NOT APPLICABLE.</w:t>
+      </w:r>
+      <w:proofErr w:type="gramStart"/>
+      <w:r>
+        <w:rPr>
+          <w:u w:val="single"/>
+        </w:rPr>
+        <w:t>” }</w:t>
+      </w:r>
+      <w:proofErr w:type="gramEnd"/>
+      <w:r>
+        <w:rPr>
+          <w:u w:val="single"/>
+        </w:rPr>
+        <w:t>}</w:t>
       </w:r>
       <w:r>
         <w:rPr>
@@ -2890,23 +3666,40 @@
       <w:r>
         <w:t xml:space="preserve"> </w:t>
       </w:r>
+      <w:proofErr w:type="gramStart"/>
       <w:r>
         <w:rPr>
           <w:u w:val="single"/>
         </w:rPr>
         <w:t xml:space="preserve">{{ </w:t>
       </w:r>
+      <w:proofErr w:type="spellStart"/>
       <w:r>
         <w:rPr>
           <w:u w:val="single"/>
         </w:rPr>
         <w:t>representatives</w:t>
       </w:r>
-      <w:r>
-        <w:rPr>
-          <w:u w:val="single"/>
-        </w:rPr>
-        <w:t>.item(1)</w:t>
+      <w:proofErr w:type="gramEnd"/>
+      <w:r>
+        <w:rPr>
+          <w:u w:val="single"/>
+        </w:rPr>
+        <w:t>.item</w:t>
+      </w:r>
+      <w:proofErr w:type="spellEnd"/>
+      <w:r>
+        <w:rPr>
+          <w:u w:val="single"/>
+        </w:rPr>
+        <w:t>(1</w:t>
+      </w:r>
+      <w:proofErr w:type="gramStart"/>
+      <w:r>
+        <w:rPr>
+          <w:u w:val="single"/>
+        </w:rPr>
+        <w:t>)</w:t>
       </w:r>
       <w:r>
         <w:rPr>
@@ -2914,11 +3707,54 @@
         </w:rPr>
         <w:t>.</w:t>
       </w:r>
-      <w:r>
-        <w:rPr>
-          <w:u w:val="single"/>
-        </w:rPr>
-        <w:t>address.on_one_line() or “NOT APPLICABLE.” }}</w:t>
+      <w:proofErr w:type="spellStart"/>
+      <w:r>
+        <w:rPr>
+          <w:u w:val="single"/>
+        </w:rPr>
+        <w:t>address</w:t>
+      </w:r>
+      <w:proofErr w:type="gramEnd"/>
+      <w:r>
+        <w:rPr>
+          <w:u w:val="single"/>
+        </w:rPr>
+        <w:t>.on_one_</w:t>
+      </w:r>
+      <w:proofErr w:type="gramStart"/>
+      <w:r>
+        <w:rPr>
+          <w:u w:val="single"/>
+        </w:rPr>
+        <w:t>line</w:t>
+      </w:r>
+      <w:proofErr w:type="spellEnd"/>
+      <w:r>
+        <w:rPr>
+          <w:u w:val="single"/>
+        </w:rPr>
+        <w:t>(</w:t>
+      </w:r>
+      <w:proofErr w:type="gramEnd"/>
+      <w:r>
+        <w:rPr>
+          <w:u w:val="single"/>
+        </w:rPr>
+        <w:t>) or “NOT APPLICABLE.</w:t>
+      </w:r>
+      <w:proofErr w:type="gramStart"/>
+      <w:r>
+        <w:rPr>
+          <w:u w:val="single"/>
+        </w:rPr>
+        <w:t>” }</w:t>
+      </w:r>
+      <w:proofErr w:type="gramEnd"/>
+      <w:r>
+        <w:rPr>
+          <w:u w:val="single"/>
+        </w:rPr>
+        <w:t>}</w:t>
       </w:r>
       <w:r>
         <w:t xml:space="preserve"> </w:t>
@@ -3033,12 +3869,14 @@
           <w:u w:val="single"/>
         </w:rPr>
       </w:pPr>
+      <w:proofErr w:type="gramStart"/>
       <w:r>
         <w:rPr>
           <w:u w:val="single"/>
         </w:rPr>
         <w:t xml:space="preserve">{{ </w:t>
       </w:r>
+      <w:proofErr w:type="spellStart"/>
       <w:r>
         <w:rPr>
           <w:u w:val="single"/>
@@ -3055,7 +3893,35 @@
         <w:rPr>
           <w:u w:val="single"/>
         </w:rPr>
-        <w:t>has_been_gathered()</w:t>
+        <w:t>has</w:t>
+      </w:r>
+      <w:proofErr w:type="gramEnd"/>
+      <w:r>
+        <w:rPr>
+          <w:u w:val="single"/>
+        </w:rPr>
+        <w:t>_been_</w:t>
+      </w:r>
+      <w:proofErr w:type="gramStart"/>
+      <w:r>
+        <w:rPr>
+          <w:u w:val="single"/>
+        </w:rPr>
+        <w:t>gathered</w:t>
+      </w:r>
+      <w:proofErr w:type="spellEnd"/>
+      <w:r>
+        <w:rPr>
+          <w:u w:val="single"/>
+        </w:rPr>
+        <w:t>(</w:t>
+      </w:r>
+      <w:proofErr w:type="gramEnd"/>
+      <w:r>
+        <w:rPr>
+          <w:u w:val="single"/>
+        </w:rPr>
+        <w:t>)</w:t>
       </w:r>
       <w:r>
         <w:rPr>
@@ -3063,11 +3929,35 @@
         </w:rPr>
         <w:t xml:space="preserve"> and </w:t>
       </w:r>
-      <w:r>
-        <w:rPr>
-          <w:u w:val="single"/>
-        </w:rPr>
-        <w:t>guardians.item(0) or “NOT APPLICABLE.” }}</w:t>
+      <w:proofErr w:type="spellStart"/>
+      <w:proofErr w:type="gramStart"/>
+      <w:r>
+        <w:rPr>
+          <w:u w:val="single"/>
+        </w:rPr>
+        <w:t>guardians.item</w:t>
+      </w:r>
+      <w:proofErr w:type="spellEnd"/>
+      <w:proofErr w:type="gramEnd"/>
+      <w:r>
+        <w:rPr>
+          <w:u w:val="single"/>
+        </w:rPr>
+        <w:t>(0) or “NOT APPLICABLE.</w:t>
+      </w:r>
+      <w:proofErr w:type="gramStart"/>
+      <w:r>
+        <w:rPr>
+          <w:u w:val="single"/>
+        </w:rPr>
+        <w:t>” }</w:t>
+      </w:r>
+      <w:proofErr w:type="gramEnd"/>
+      <w:r>
+        <w:rPr>
+          <w:u w:val="single"/>
+        </w:rPr>
+        <w:t>}</w:t>
       </w:r>
       <w:r>
         <w:rPr>
@@ -3116,12 +4006,14 @@
       <w:r>
         <w:t xml:space="preserve"> </w:t>
       </w:r>
+      <w:proofErr w:type="gramStart"/>
       <w:r>
         <w:rPr>
           <w:u w:val="single"/>
         </w:rPr>
         <w:t xml:space="preserve">{{ </w:t>
       </w:r>
+      <w:proofErr w:type="spellStart"/>
       <w:r>
         <w:rPr>
           <w:u w:val="single"/>
@@ -3138,7 +4030,35 @@
         <w:rPr>
           <w:u w:val="single"/>
         </w:rPr>
-        <w:t>has_been_gathered()</w:t>
+        <w:t>has</w:t>
+      </w:r>
+      <w:proofErr w:type="gramEnd"/>
+      <w:r>
+        <w:rPr>
+          <w:u w:val="single"/>
+        </w:rPr>
+        <w:t>_been_</w:t>
+      </w:r>
+      <w:proofErr w:type="gramStart"/>
+      <w:r>
+        <w:rPr>
+          <w:u w:val="single"/>
+        </w:rPr>
+        <w:t>gathered</w:t>
+      </w:r>
+      <w:proofErr w:type="spellEnd"/>
+      <w:r>
+        <w:rPr>
+          <w:u w:val="single"/>
+        </w:rPr>
+        <w:t>(</w:t>
+      </w:r>
+      <w:proofErr w:type="gramEnd"/>
+      <w:r>
+        <w:rPr>
+          <w:u w:val="single"/>
+        </w:rPr>
+        <w:t>)</w:t>
       </w:r>
       <w:r>
         <w:rPr>
@@ -3146,11 +4066,28 @@
         </w:rPr>
         <w:t xml:space="preserve"> and </w:t>
       </w:r>
-      <w:r>
-        <w:rPr>
-          <w:u w:val="single"/>
-        </w:rPr>
-        <w:t>guardians.item(0)</w:t>
+      <w:proofErr w:type="spellStart"/>
+      <w:proofErr w:type="gramStart"/>
+      <w:r>
+        <w:rPr>
+          <w:u w:val="single"/>
+        </w:rPr>
+        <w:t>guardians.item</w:t>
+      </w:r>
+      <w:proofErr w:type="spellEnd"/>
+      <w:proofErr w:type="gramEnd"/>
+      <w:r>
+        <w:rPr>
+          <w:u w:val="single"/>
+        </w:rPr>
+        <w:t>(0</w:t>
+      </w:r>
+      <w:proofErr w:type="gramStart"/>
+      <w:r>
+        <w:rPr>
+          <w:u w:val="single"/>
+        </w:rPr>
+        <w:t>)</w:t>
       </w:r>
       <w:r>
         <w:rPr>
@@ -3158,11 +4095,54 @@
         </w:rPr>
         <w:t>.</w:t>
       </w:r>
-      <w:r>
-        <w:rPr>
-          <w:u w:val="single"/>
-        </w:rPr>
-        <w:t>address.on_one_line() or “NOT APPLICABLE.” }}</w:t>
+      <w:proofErr w:type="spellStart"/>
+      <w:r>
+        <w:rPr>
+          <w:u w:val="single"/>
+        </w:rPr>
+        <w:t>address</w:t>
+      </w:r>
+      <w:proofErr w:type="gramEnd"/>
+      <w:r>
+        <w:rPr>
+          <w:u w:val="single"/>
+        </w:rPr>
+        <w:t>.on_one_</w:t>
+      </w:r>
+      <w:proofErr w:type="gramStart"/>
+      <w:r>
+        <w:rPr>
+          <w:u w:val="single"/>
+        </w:rPr>
+        <w:t>line</w:t>
+      </w:r>
+      <w:proofErr w:type="spellEnd"/>
+      <w:r>
+        <w:rPr>
+          <w:u w:val="single"/>
+        </w:rPr>
+        <w:t>(</w:t>
+      </w:r>
+      <w:proofErr w:type="gramEnd"/>
+      <w:r>
+        <w:rPr>
+          <w:u w:val="single"/>
+        </w:rPr>
+        <w:t>) or “NOT APPLICABLE.</w:t>
+      </w:r>
+      <w:proofErr w:type="gramStart"/>
+      <w:r>
+        <w:rPr>
+          <w:u w:val="single"/>
+        </w:rPr>
+        <w:t>” }</w:t>
+      </w:r>
+      <w:proofErr w:type="gramEnd"/>
+      <w:r>
+        <w:rPr>
+          <w:u w:val="single"/>
+        </w:rPr>
+        <w:t>}</w:t>
       </w:r>
       <w:r>
         <w:t xml:space="preserve"> </w:t>
@@ -3221,12 +4201,14 @@
           <w:u w:val="single"/>
         </w:rPr>
       </w:pPr>
+      <w:proofErr w:type="gramStart"/>
       <w:r>
         <w:rPr>
           <w:u w:val="single"/>
         </w:rPr>
         <w:t xml:space="preserve">{{ </w:t>
       </w:r>
+      <w:proofErr w:type="spellStart"/>
       <w:r>
         <w:rPr>
           <w:u w:val="single"/>
@@ -3243,7 +4225,35 @@
         <w:rPr>
           <w:u w:val="single"/>
         </w:rPr>
-        <w:t>has_been_gathered()</w:t>
+        <w:t>has</w:t>
+      </w:r>
+      <w:proofErr w:type="gramEnd"/>
+      <w:r>
+        <w:rPr>
+          <w:u w:val="single"/>
+        </w:rPr>
+        <w:t>_been_</w:t>
+      </w:r>
+      <w:proofErr w:type="gramStart"/>
+      <w:r>
+        <w:rPr>
+          <w:u w:val="single"/>
+        </w:rPr>
+        <w:t>gathered</w:t>
+      </w:r>
+      <w:proofErr w:type="spellEnd"/>
+      <w:r>
+        <w:rPr>
+          <w:u w:val="single"/>
+        </w:rPr>
+        <w:t>(</w:t>
+      </w:r>
+      <w:proofErr w:type="gramEnd"/>
+      <w:r>
+        <w:rPr>
+          <w:u w:val="single"/>
+        </w:rPr>
+        <w:t>)</w:t>
       </w:r>
       <w:r>
         <w:rPr>
@@ -3251,11 +4261,35 @@
         </w:rPr>
         <w:t xml:space="preserve"> and </w:t>
       </w:r>
-      <w:r>
-        <w:rPr>
-          <w:u w:val="single"/>
-        </w:rPr>
-        <w:t>conservators.item(0) or “NOT APPLICABLE.” }}</w:t>
+      <w:proofErr w:type="spellStart"/>
+      <w:proofErr w:type="gramStart"/>
+      <w:r>
+        <w:rPr>
+          <w:u w:val="single"/>
+        </w:rPr>
+        <w:t>conservators.item</w:t>
+      </w:r>
+      <w:proofErr w:type="spellEnd"/>
+      <w:proofErr w:type="gramEnd"/>
+      <w:r>
+        <w:rPr>
+          <w:u w:val="single"/>
+        </w:rPr>
+        <w:t>(0) or “NOT APPLICABLE.</w:t>
+      </w:r>
+      <w:proofErr w:type="gramStart"/>
+      <w:r>
+        <w:rPr>
+          <w:u w:val="single"/>
+        </w:rPr>
+        <w:t>” }</w:t>
+      </w:r>
+      <w:proofErr w:type="gramEnd"/>
+      <w:r>
+        <w:rPr>
+          <w:u w:val="single"/>
+        </w:rPr>
+        <w:t>}</w:t>
       </w:r>
       <w:r>
         <w:rPr>
@@ -3305,12 +4339,14 @@
       <w:r>
         <w:t xml:space="preserve"> </w:t>
       </w:r>
+      <w:proofErr w:type="gramStart"/>
       <w:r>
         <w:rPr>
           <w:u w:val="single"/>
         </w:rPr>
         <w:t xml:space="preserve">{{ </w:t>
       </w:r>
+      <w:proofErr w:type="spellStart"/>
       <w:r>
         <w:rPr>
           <w:u w:val="single"/>
@@ -3327,7 +4363,35 @@
         <w:rPr>
           <w:u w:val="single"/>
         </w:rPr>
-        <w:t>has_been_gathered()</w:t>
+        <w:t>has</w:t>
+      </w:r>
+      <w:proofErr w:type="gramEnd"/>
+      <w:r>
+        <w:rPr>
+          <w:u w:val="single"/>
+        </w:rPr>
+        <w:t>_been_</w:t>
+      </w:r>
+      <w:proofErr w:type="gramStart"/>
+      <w:r>
+        <w:rPr>
+          <w:u w:val="single"/>
+        </w:rPr>
+        <w:t>gathered</w:t>
+      </w:r>
+      <w:proofErr w:type="spellEnd"/>
+      <w:r>
+        <w:rPr>
+          <w:u w:val="single"/>
+        </w:rPr>
+        <w:t>(</w:t>
+      </w:r>
+      <w:proofErr w:type="gramEnd"/>
+      <w:r>
+        <w:rPr>
+          <w:u w:val="single"/>
+        </w:rPr>
+        <w:t>)</w:t>
       </w:r>
       <w:r>
         <w:rPr>
@@ -3335,11 +4399,28 @@
         </w:rPr>
         <w:t xml:space="preserve"> and </w:t>
       </w:r>
-      <w:r>
-        <w:rPr>
-          <w:u w:val="single"/>
-        </w:rPr>
-        <w:t>conservators.item(0)</w:t>
+      <w:proofErr w:type="spellStart"/>
+      <w:proofErr w:type="gramStart"/>
+      <w:r>
+        <w:rPr>
+          <w:u w:val="single"/>
+        </w:rPr>
+        <w:t>conservators.item</w:t>
+      </w:r>
+      <w:proofErr w:type="spellEnd"/>
+      <w:proofErr w:type="gramEnd"/>
+      <w:r>
+        <w:rPr>
+          <w:u w:val="single"/>
+        </w:rPr>
+        <w:t>(0</w:t>
+      </w:r>
+      <w:proofErr w:type="gramStart"/>
+      <w:r>
+        <w:rPr>
+          <w:u w:val="single"/>
+        </w:rPr>
+        <w:t>)</w:t>
       </w:r>
       <w:r>
         <w:rPr>
@@ -3347,11 +4428,54 @@
         </w:rPr>
         <w:t>.</w:t>
       </w:r>
-      <w:r>
-        <w:rPr>
-          <w:u w:val="single"/>
-        </w:rPr>
-        <w:t>address.on_one_line() or “NOT APPLICABLE.” }}</w:t>
+      <w:proofErr w:type="spellStart"/>
+      <w:r>
+        <w:rPr>
+          <w:u w:val="single"/>
+        </w:rPr>
+        <w:t>address</w:t>
+      </w:r>
+      <w:proofErr w:type="gramEnd"/>
+      <w:r>
+        <w:rPr>
+          <w:u w:val="single"/>
+        </w:rPr>
+        <w:t>.on_one_</w:t>
+      </w:r>
+      <w:proofErr w:type="gramStart"/>
+      <w:r>
+        <w:rPr>
+          <w:u w:val="single"/>
+        </w:rPr>
+        <w:t>line</w:t>
+      </w:r>
+      <w:proofErr w:type="spellEnd"/>
+      <w:r>
+        <w:rPr>
+          <w:u w:val="single"/>
+        </w:rPr>
+        <w:t>(</w:t>
+      </w:r>
+      <w:proofErr w:type="gramEnd"/>
+      <w:r>
+        <w:rPr>
+          <w:u w:val="single"/>
+        </w:rPr>
+        <w:t>) or “NOT APPLICABLE.</w:t>
+      </w:r>
+      <w:proofErr w:type="gramStart"/>
+      <w:r>
+        <w:rPr>
+          <w:u w:val="single"/>
+        </w:rPr>
+        <w:t>” }</w:t>
+      </w:r>
+      <w:proofErr w:type="gramEnd"/>
+      <w:r>
+        <w:rPr>
+          <w:u w:val="single"/>
+        </w:rPr>
+        <w:t>}</w:t>
       </w:r>
       <w:r>
         <w:t xml:space="preserve"> </w:t>
@@ -3422,12 +4546,14 @@
           <w:u w:val="single"/>
         </w:rPr>
       </w:pPr>
+      <w:proofErr w:type="gramStart"/>
       <w:r>
         <w:rPr>
           <w:u w:val="single"/>
         </w:rPr>
         <w:t xml:space="preserve">{{ </w:t>
       </w:r>
+      <w:proofErr w:type="spellStart"/>
       <w:r>
         <w:rPr>
           <w:u w:val="single"/>
@@ -3444,7 +4570,35 @@
         <w:rPr>
           <w:u w:val="single"/>
         </w:rPr>
-        <w:t>has_been_gathered()</w:t>
+        <w:t>has</w:t>
+      </w:r>
+      <w:proofErr w:type="gramEnd"/>
+      <w:r>
+        <w:rPr>
+          <w:u w:val="single"/>
+        </w:rPr>
+        <w:t>_been_</w:t>
+      </w:r>
+      <w:proofErr w:type="gramStart"/>
+      <w:r>
+        <w:rPr>
+          <w:u w:val="single"/>
+        </w:rPr>
+        <w:t>gathered</w:t>
+      </w:r>
+      <w:proofErr w:type="spellEnd"/>
+      <w:r>
+        <w:rPr>
+          <w:u w:val="single"/>
+        </w:rPr>
+        <w:t>(</w:t>
+      </w:r>
+      <w:proofErr w:type="gramEnd"/>
+      <w:r>
+        <w:rPr>
+          <w:u w:val="single"/>
+        </w:rPr>
+        <w:t>)</w:t>
       </w:r>
       <w:r>
         <w:rPr>
@@ -3452,11 +4606,35 @@
         </w:rPr>
         <w:t xml:space="preserve"> and </w:t>
       </w:r>
-      <w:r>
-        <w:rPr>
-          <w:u w:val="single"/>
-        </w:rPr>
-        <w:t>guardians.item(1) or “NOT APPLICABLE.” }}</w:t>
+      <w:proofErr w:type="spellStart"/>
+      <w:proofErr w:type="gramStart"/>
+      <w:r>
+        <w:rPr>
+          <w:u w:val="single"/>
+        </w:rPr>
+        <w:t>guardians.item</w:t>
+      </w:r>
+      <w:proofErr w:type="spellEnd"/>
+      <w:proofErr w:type="gramEnd"/>
+      <w:r>
+        <w:rPr>
+          <w:u w:val="single"/>
+        </w:rPr>
+        <w:t>(1) or “NOT APPLICABLE.</w:t>
+      </w:r>
+      <w:proofErr w:type="gramStart"/>
+      <w:r>
+        <w:rPr>
+          <w:u w:val="single"/>
+        </w:rPr>
+        <w:t>” }</w:t>
+      </w:r>
+      <w:proofErr w:type="gramEnd"/>
+      <w:r>
+        <w:rPr>
+          <w:u w:val="single"/>
+        </w:rPr>
+        <w:t>}</w:t>
       </w:r>
       <w:r>
         <w:rPr>
@@ -3505,12 +4683,14 @@
       <w:r>
         <w:t xml:space="preserve"> </w:t>
       </w:r>
+      <w:proofErr w:type="gramStart"/>
       <w:r>
         <w:rPr>
           <w:u w:val="single"/>
         </w:rPr>
         <w:t xml:space="preserve">{{ </w:t>
       </w:r>
+      <w:proofErr w:type="spellStart"/>
       <w:r>
         <w:rPr>
           <w:u w:val="single"/>
@@ -3527,7 +4707,35 @@
         <w:rPr>
           <w:u w:val="single"/>
         </w:rPr>
-        <w:t>has_been_gathered()</w:t>
+        <w:t>has</w:t>
+      </w:r>
+      <w:proofErr w:type="gramEnd"/>
+      <w:r>
+        <w:rPr>
+          <w:u w:val="single"/>
+        </w:rPr>
+        <w:t>_been_</w:t>
+      </w:r>
+      <w:proofErr w:type="gramStart"/>
+      <w:r>
+        <w:rPr>
+          <w:u w:val="single"/>
+        </w:rPr>
+        <w:t>gathered</w:t>
+      </w:r>
+      <w:proofErr w:type="spellEnd"/>
+      <w:r>
+        <w:rPr>
+          <w:u w:val="single"/>
+        </w:rPr>
+        <w:t>(</w:t>
+      </w:r>
+      <w:proofErr w:type="gramEnd"/>
+      <w:r>
+        <w:rPr>
+          <w:u w:val="single"/>
+        </w:rPr>
+        <w:t>)</w:t>
       </w:r>
       <w:r>
         <w:rPr>
@@ -3535,11 +4743,28 @@
         </w:rPr>
         <w:t xml:space="preserve"> and </w:t>
       </w:r>
-      <w:r>
-        <w:rPr>
-          <w:u w:val="single"/>
-        </w:rPr>
-        <w:t>guardians.item(1)</w:t>
+      <w:proofErr w:type="spellStart"/>
+      <w:proofErr w:type="gramStart"/>
+      <w:r>
+        <w:rPr>
+          <w:u w:val="single"/>
+        </w:rPr>
+        <w:t>guardians.item</w:t>
+      </w:r>
+      <w:proofErr w:type="spellEnd"/>
+      <w:proofErr w:type="gramEnd"/>
+      <w:r>
+        <w:rPr>
+          <w:u w:val="single"/>
+        </w:rPr>
+        <w:t>(1</w:t>
+      </w:r>
+      <w:proofErr w:type="gramStart"/>
+      <w:r>
+        <w:rPr>
+          <w:u w:val="single"/>
+        </w:rPr>
+        <w:t>)</w:t>
       </w:r>
       <w:r>
         <w:rPr>
@@ -3547,11 +4772,54 @@
         </w:rPr>
         <w:t>.</w:t>
       </w:r>
-      <w:r>
-        <w:rPr>
-          <w:u w:val="single"/>
-        </w:rPr>
-        <w:t>address.on_one_line() or “NOT APPLICABLE.” }}</w:t>
+      <w:proofErr w:type="spellStart"/>
+      <w:r>
+        <w:rPr>
+          <w:u w:val="single"/>
+        </w:rPr>
+        <w:t>address</w:t>
+      </w:r>
+      <w:proofErr w:type="gramEnd"/>
+      <w:r>
+        <w:rPr>
+          <w:u w:val="single"/>
+        </w:rPr>
+        <w:t>.on_one_</w:t>
+      </w:r>
+      <w:proofErr w:type="gramStart"/>
+      <w:r>
+        <w:rPr>
+          <w:u w:val="single"/>
+        </w:rPr>
+        <w:t>line</w:t>
+      </w:r>
+      <w:proofErr w:type="spellEnd"/>
+      <w:r>
+        <w:rPr>
+          <w:u w:val="single"/>
+        </w:rPr>
+        <w:t>(</w:t>
+      </w:r>
+      <w:proofErr w:type="gramEnd"/>
+      <w:r>
+        <w:rPr>
+          <w:u w:val="single"/>
+        </w:rPr>
+        <w:t>) or “NOT APPLICABLE.</w:t>
+      </w:r>
+      <w:proofErr w:type="gramStart"/>
+      <w:r>
+        <w:rPr>
+          <w:u w:val="single"/>
+        </w:rPr>
+        <w:t>” }</w:t>
+      </w:r>
+      <w:proofErr w:type="gramEnd"/>
+      <w:r>
+        <w:rPr>
+          <w:u w:val="single"/>
+        </w:rPr>
+        <w:t>}</w:t>
       </w:r>
       <w:r>
         <w:t xml:space="preserve"> </w:t>
@@ -3603,12 +4871,14 @@
           <w:u w:val="single"/>
         </w:rPr>
       </w:pPr>
+      <w:proofErr w:type="gramStart"/>
       <w:r>
         <w:rPr>
           <w:u w:val="single"/>
         </w:rPr>
         <w:t xml:space="preserve">{{ </w:t>
       </w:r>
+      <w:proofErr w:type="spellStart"/>
       <w:r>
         <w:rPr>
           <w:u w:val="single"/>
@@ -3625,7 +4895,35 @@
         <w:rPr>
           <w:u w:val="single"/>
         </w:rPr>
-        <w:t>has_been_gathered()</w:t>
+        <w:t>has</w:t>
+      </w:r>
+      <w:proofErr w:type="gramEnd"/>
+      <w:r>
+        <w:rPr>
+          <w:u w:val="single"/>
+        </w:rPr>
+        <w:t>_been_</w:t>
+      </w:r>
+      <w:proofErr w:type="gramStart"/>
+      <w:r>
+        <w:rPr>
+          <w:u w:val="single"/>
+        </w:rPr>
+        <w:t>gathered</w:t>
+      </w:r>
+      <w:proofErr w:type="spellEnd"/>
+      <w:r>
+        <w:rPr>
+          <w:u w:val="single"/>
+        </w:rPr>
+        <w:t>(</w:t>
+      </w:r>
+      <w:proofErr w:type="gramEnd"/>
+      <w:r>
+        <w:rPr>
+          <w:u w:val="single"/>
+        </w:rPr>
+        <w:t>)</w:t>
       </w:r>
       <w:r>
         <w:rPr>
@@ -3633,11 +4931,35 @@
         </w:rPr>
         <w:t xml:space="preserve"> and </w:t>
       </w:r>
-      <w:r>
-        <w:rPr>
-          <w:u w:val="single"/>
-        </w:rPr>
-        <w:t>conservators.item(1) or “NOT APPLICABLE.” }}</w:t>
+      <w:proofErr w:type="spellStart"/>
+      <w:proofErr w:type="gramStart"/>
+      <w:r>
+        <w:rPr>
+          <w:u w:val="single"/>
+        </w:rPr>
+        <w:t>conservators.item</w:t>
+      </w:r>
+      <w:proofErr w:type="spellEnd"/>
+      <w:proofErr w:type="gramEnd"/>
+      <w:r>
+        <w:rPr>
+          <w:u w:val="single"/>
+        </w:rPr>
+        <w:t>(1) or “NOT APPLICABLE.</w:t>
+      </w:r>
+      <w:proofErr w:type="gramStart"/>
+      <w:r>
+        <w:rPr>
+          <w:u w:val="single"/>
+        </w:rPr>
+        <w:t>” }</w:t>
+      </w:r>
+      <w:proofErr w:type="gramEnd"/>
+      <w:r>
+        <w:rPr>
+          <w:u w:val="single"/>
+        </w:rPr>
+        <w:t>}</w:t>
       </w:r>
       <w:r>
         <w:rPr>
@@ -3686,12 +5008,14 @@
       <w:r>
         <w:t xml:space="preserve"> </w:t>
       </w:r>
+      <w:proofErr w:type="gramStart"/>
       <w:r>
         <w:rPr>
           <w:u w:val="single"/>
         </w:rPr>
         <w:t xml:space="preserve">{{ </w:t>
       </w:r>
+      <w:proofErr w:type="spellStart"/>
       <w:r>
         <w:rPr>
           <w:u w:val="single"/>
@@ -3708,7 +5032,35 @@
         <w:rPr>
           <w:u w:val="single"/>
         </w:rPr>
-        <w:t>has_been_gathered()</w:t>
+        <w:t>has</w:t>
+      </w:r>
+      <w:proofErr w:type="gramEnd"/>
+      <w:r>
+        <w:rPr>
+          <w:u w:val="single"/>
+        </w:rPr>
+        <w:t>_been_</w:t>
+      </w:r>
+      <w:proofErr w:type="gramStart"/>
+      <w:r>
+        <w:rPr>
+          <w:u w:val="single"/>
+        </w:rPr>
+        <w:t>gathered</w:t>
+      </w:r>
+      <w:proofErr w:type="spellEnd"/>
+      <w:r>
+        <w:rPr>
+          <w:u w:val="single"/>
+        </w:rPr>
+        <w:t>(</w:t>
+      </w:r>
+      <w:proofErr w:type="gramEnd"/>
+      <w:r>
+        <w:rPr>
+          <w:u w:val="single"/>
+        </w:rPr>
+        <w:t>)</w:t>
       </w:r>
       <w:r>
         <w:rPr>
@@ -3716,11 +5068,28 @@
         </w:rPr>
         <w:t xml:space="preserve"> and </w:t>
       </w:r>
-      <w:r>
-        <w:rPr>
-          <w:u w:val="single"/>
-        </w:rPr>
-        <w:t>conservators.item(1)</w:t>
+      <w:proofErr w:type="spellStart"/>
+      <w:proofErr w:type="gramStart"/>
+      <w:r>
+        <w:rPr>
+          <w:u w:val="single"/>
+        </w:rPr>
+        <w:t>conservators.item</w:t>
+      </w:r>
+      <w:proofErr w:type="spellEnd"/>
+      <w:proofErr w:type="gramEnd"/>
+      <w:r>
+        <w:rPr>
+          <w:u w:val="single"/>
+        </w:rPr>
+        <w:t>(1</w:t>
+      </w:r>
+      <w:proofErr w:type="gramStart"/>
+      <w:r>
+        <w:rPr>
+          <w:u w:val="single"/>
+        </w:rPr>
+        <w:t>)</w:t>
       </w:r>
       <w:r>
         <w:rPr>
@@ -3728,11 +5097,54 @@
         </w:rPr>
         <w:t>.</w:t>
       </w:r>
-      <w:r>
-        <w:rPr>
-          <w:u w:val="single"/>
-        </w:rPr>
-        <w:t>address.on_one_line() or “NOT APPLICABLE.” }}</w:t>
+      <w:proofErr w:type="spellStart"/>
+      <w:r>
+        <w:rPr>
+          <w:u w:val="single"/>
+        </w:rPr>
+        <w:t>address</w:t>
+      </w:r>
+      <w:proofErr w:type="gramEnd"/>
+      <w:r>
+        <w:rPr>
+          <w:u w:val="single"/>
+        </w:rPr>
+        <w:t>.on_one_</w:t>
+      </w:r>
+      <w:proofErr w:type="gramStart"/>
+      <w:r>
+        <w:rPr>
+          <w:u w:val="single"/>
+        </w:rPr>
+        <w:t>line</w:t>
+      </w:r>
+      <w:proofErr w:type="spellEnd"/>
+      <w:r>
+        <w:rPr>
+          <w:u w:val="single"/>
+        </w:rPr>
+        <w:t>(</w:t>
+      </w:r>
+      <w:proofErr w:type="gramEnd"/>
+      <w:r>
+        <w:rPr>
+          <w:u w:val="single"/>
+        </w:rPr>
+        <w:t>) or “NOT APPLICABLE.</w:t>
+      </w:r>
+      <w:proofErr w:type="gramStart"/>
+      <w:r>
+        <w:rPr>
+          <w:u w:val="single"/>
+        </w:rPr>
+        <w:t>” }</w:t>
+      </w:r>
+      <w:proofErr w:type="gramEnd"/>
+      <w:r>
+        <w:rPr>
+          <w:u w:val="single"/>
+        </w:rPr>
+        <w:t>}</w:t>
       </w:r>
       <w:r>
         <w:t xml:space="preserve"> </w:t>
@@ -3875,6 +5287,7 @@
           <w:u w:val="single"/>
         </w:rPr>
       </w:pPr>
+      <w:proofErr w:type="gramStart"/>
       <w:r>
         <w:rPr>
           <w:u w:val="single"/>
@@ -3885,7 +5298,14 @@
         <w:rPr>
           <w:u w:val="single"/>
         </w:rPr>
-        <w:t>{ “NOT APPLICABLE.”</w:t>
+        <w:t>{ “</w:t>
+      </w:r>
+      <w:proofErr w:type="gramEnd"/>
+      <w:r>
+        <w:rPr>
+          <w:u w:val="single"/>
+        </w:rPr>
+        <w:t>NOT APPLICABLE.”</w:t>
       </w:r>
       <w:r>
         <w:rPr>
@@ -3917,17 +5337,33 @@
         </w:rPr>
         <w:t xml:space="preserve"> </w:t>
       </w:r>
-      <w:r>
-        <w:rPr>
-          <w:u w:val="single"/>
-        </w:rPr>
-        <w:t>require_bond</w:t>
-      </w:r>
-      <w:r>
-        <w:rPr>
-          <w:u w:val="single"/>
-        </w:rPr>
-        <w:t xml:space="preserve"> }}</w:t>
+      <w:proofErr w:type="spellStart"/>
+      <w:r>
+        <w:rPr>
+          <w:u w:val="single"/>
+        </w:rPr>
+        <w:t>require_</w:t>
+      </w:r>
+      <w:proofErr w:type="gramStart"/>
+      <w:r>
+        <w:rPr>
+          <w:u w:val="single"/>
+        </w:rPr>
+        <w:t>bond</w:t>
+      </w:r>
+      <w:proofErr w:type="spellEnd"/>
+      <w:r>
+        <w:rPr>
+          <w:u w:val="single"/>
+        </w:rPr>
+        <w:t xml:space="preserve"> }</w:t>
+      </w:r>
+      <w:proofErr w:type="gramEnd"/>
+      <w:r>
+        <w:rPr>
+          <w:u w:val="single"/>
+        </w:rPr>
+        <w:t>}</w:t>
       </w:r>
       <w:r>
         <w:rPr>
@@ -4006,6 +5442,7 @@
           <w:u w:val="single"/>
         </w:rPr>
       </w:pPr>
+      <w:proofErr w:type="gramStart"/>
       <w:r>
         <w:rPr>
           <w:u w:val="single"/>
@@ -4016,7 +5453,14 @@
         <w:rPr>
           <w:u w:val="single"/>
         </w:rPr>
-        <w:t>{ “NOT APPLICABLE.”</w:t>
+        <w:t>{ “</w:t>
+      </w:r>
+      <w:proofErr w:type="gramEnd"/>
+      <w:r>
+        <w:rPr>
+          <w:u w:val="single"/>
+        </w:rPr>
+        <w:t>NOT APPLICABLE.”</w:t>
       </w:r>
       <w:r>
         <w:rPr>
@@ -4024,12 +5468,21 @@
         </w:rPr>
         <w:t xml:space="preserve"> if </w:t>
       </w:r>
-      <w:r>
-        <w:rPr>
-          <w:u w:val="single"/>
-        </w:rPr>
-        <w:t>require_bond</w:t>
-      </w:r>
+      <w:proofErr w:type="spellStart"/>
+      <w:r>
+        <w:rPr>
+          <w:u w:val="single"/>
+        </w:rPr>
+        <w:t>require_</w:t>
+      </w:r>
+      <w:proofErr w:type="gramStart"/>
+      <w:r>
+        <w:rPr>
+          <w:u w:val="single"/>
+        </w:rPr>
+        <w:t>bond</w:t>
+      </w:r>
+      <w:proofErr w:type="spellEnd"/>
       <w:r>
         <w:rPr>
           <w:u w:val="single"/>
@@ -4042,6 +5495,7 @@
         </w:rPr>
         <w:t>}</w:t>
       </w:r>
+      <w:proofErr w:type="gramEnd"/>
       <w:r>
         <w:rPr>
           <w:u w:val="single"/>
@@ -4245,7 +5699,23 @@
         <w:ind w:firstLine="720"/>
       </w:pPr>
       <w:r>
-        <w:t>You must use 2 adults as witnesses. It is preferable to have 3 adult witnesses. All the witnesses must observe you sign the will, have you tell them you signed the will, or have you tell them the will was signed at your direction in your presence.</w:t>
+        <w:t xml:space="preserve">You must use 2 adults as witnesses. It is preferable to have 3 adult witnesses. All the witnesses must observe you sign the will, have you </w:t>
+      </w:r>
+      <w:proofErr w:type="gramStart"/>
+      <w:r>
+        <w:t>tell</w:t>
+      </w:r>
+      <w:proofErr w:type="gramEnd"/>
+      <w:r>
+        <w:t xml:space="preserve"> them you signed the will, or have you </w:t>
+      </w:r>
+      <w:proofErr w:type="gramStart"/>
+      <w:r>
+        <w:t>tell</w:t>
+      </w:r>
+      <w:proofErr w:type="gramEnd"/>
+      <w:r>
+        <w:t xml:space="preserve"> them the will was signed at your direction in your presence.</w:t>
       </w:r>
     </w:p>
     <w:p>
@@ -5448,11 +6918,435 @@
     </w:p>
     <w:p>
       <w:pPr>
+        <w:widowControl w:val="0"/>
+        <w:autoSpaceDE w:val="0"/>
+        <w:autoSpaceDN w:val="0"/>
+        <w:adjustRightInd w:val="0"/>
         <w:jc w:val="center"/>
-      </w:pPr>
-      <w:r>
+        <w:rPr>
+          <w:b/>
+          <w:bCs/>
+        </w:rPr>
+      </w:pPr>
+      <w:r>
+        <w:rPr>
+          <w:b/>
+          <w:bCs/>
+        </w:rPr>
         <w:lastRenderedPageBreak/>
-        <w:t>LIST DISPOSING OF TANGIBLE PERSONAL PROPERTY</w:t>
+        <w:t>DEFINITIONS</w:t>
+      </w:r>
+    </w:p>
+    <w:p>
+      <w:pPr>
+        <w:widowControl w:val="0"/>
+        <w:autoSpaceDE w:val="0"/>
+        <w:autoSpaceDN w:val="0"/>
+        <w:adjustRightInd w:val="0"/>
+      </w:pPr>
+    </w:p>
+    <w:p>
+      <w:pPr>
+        <w:widowControl w:val="0"/>
+        <w:autoSpaceDE w:val="0"/>
+        <w:autoSpaceDN w:val="0"/>
+        <w:adjustRightInd w:val="0"/>
+        <w:ind w:firstLine="720"/>
+      </w:pPr>
+      <w:r>
+        <w:t>The following definitions and rules of construction apply to this Michigan statutory will:</w:t>
+      </w:r>
+    </w:p>
+    <w:p>
+      <w:pPr>
+        <w:widowControl w:val="0"/>
+        <w:autoSpaceDE w:val="0"/>
+        <w:autoSpaceDN w:val="0"/>
+        <w:adjustRightInd w:val="0"/>
+        <w:ind w:firstLine="720"/>
+      </w:pPr>
+    </w:p>
+    <w:p>
+      <w:pPr>
+        <w:widowControl w:val="0"/>
+        <w:autoSpaceDE w:val="0"/>
+        <w:autoSpaceDN w:val="0"/>
+        <w:adjustRightInd w:val="0"/>
+        <w:ind w:firstLine="720"/>
+      </w:pPr>
+      <w:r>
+        <w:t>(a) "Assets" means all types of property you can own, such as real estate, stocks and bonds, bank accounts, business interests, furniture, and automobiles.</w:t>
+      </w:r>
+    </w:p>
+    <w:p>
+      <w:pPr>
+        <w:widowControl w:val="0"/>
+        <w:autoSpaceDE w:val="0"/>
+        <w:autoSpaceDN w:val="0"/>
+        <w:adjustRightInd w:val="0"/>
+        <w:ind w:firstLine="720"/>
+      </w:pPr>
+    </w:p>
+    <w:p>
+      <w:pPr>
+        <w:widowControl w:val="0"/>
+        <w:autoSpaceDE w:val="0"/>
+        <w:autoSpaceDN w:val="0"/>
+        <w:adjustRightInd w:val="0"/>
+        <w:ind w:firstLine="720"/>
+      </w:pPr>
+      <w:r>
+        <w:t>(b) "Descendants" means your children, grandchildren, and their descendants.</w:t>
+      </w:r>
+    </w:p>
+    <w:p>
+      <w:pPr>
+        <w:widowControl w:val="0"/>
+        <w:autoSpaceDE w:val="0"/>
+        <w:autoSpaceDN w:val="0"/>
+        <w:adjustRightInd w:val="0"/>
+        <w:ind w:firstLine="720"/>
+      </w:pPr>
+    </w:p>
+    <w:p>
+      <w:pPr>
+        <w:widowControl w:val="0"/>
+        <w:autoSpaceDE w:val="0"/>
+        <w:autoSpaceDN w:val="0"/>
+        <w:adjustRightInd w:val="0"/>
+        <w:ind w:firstLine="720"/>
+      </w:pPr>
+      <w:r>
+        <w:t>(c) "Descendants" or "children" includes individuals born or conceived during marriage, individuals legally adopted, and individuals born out of wedlock who would inherit if their parent died without a will.</w:t>
+      </w:r>
+    </w:p>
+    <w:p>
+      <w:pPr>
+        <w:widowControl w:val="0"/>
+        <w:autoSpaceDE w:val="0"/>
+        <w:autoSpaceDN w:val="0"/>
+        <w:adjustRightInd w:val="0"/>
+        <w:ind w:firstLine="720"/>
+      </w:pPr>
+    </w:p>
+    <w:p>
+      <w:pPr>
+        <w:widowControl w:val="0"/>
+        <w:autoSpaceDE w:val="0"/>
+        <w:autoSpaceDN w:val="0"/>
+        <w:adjustRightInd w:val="0"/>
+        <w:ind w:firstLine="720"/>
+      </w:pPr>
+      <w:r>
+        <w:t>(d) "Jointly held assets" means those assets to which ownership is transferred automatically upon the death of 1 of the owners to the remaining owner or owners.</w:t>
+      </w:r>
+    </w:p>
+    <w:p>
+      <w:pPr>
+        <w:widowControl w:val="0"/>
+        <w:autoSpaceDE w:val="0"/>
+        <w:autoSpaceDN w:val="0"/>
+        <w:adjustRightInd w:val="0"/>
+        <w:ind w:firstLine="720"/>
+      </w:pPr>
+    </w:p>
+    <w:p>
+      <w:pPr>
+        <w:widowControl w:val="0"/>
+        <w:autoSpaceDE w:val="0"/>
+        <w:autoSpaceDN w:val="0"/>
+        <w:adjustRightInd w:val="0"/>
+        <w:ind w:firstLine="720"/>
+      </w:pPr>
+      <w:r>
+        <w:t>(e) "Spouse" means your husband or wife at the time you sign this will.</w:t>
+      </w:r>
+    </w:p>
+    <w:p>
+      <w:pPr>
+        <w:widowControl w:val="0"/>
+        <w:autoSpaceDE w:val="0"/>
+        <w:autoSpaceDN w:val="0"/>
+        <w:adjustRightInd w:val="0"/>
+        <w:ind w:firstLine="720"/>
+      </w:pPr>
+    </w:p>
+    <w:p>
+      <w:pPr>
+        <w:widowControl w:val="0"/>
+        <w:autoSpaceDE w:val="0"/>
+        <w:autoSpaceDN w:val="0"/>
+        <w:adjustRightInd w:val="0"/>
+        <w:ind w:firstLine="720"/>
+      </w:pPr>
+      <w:r>
+        <w:t xml:space="preserve">(f) </w:t>
+      </w:r>
+      <w:r>
+        <w:t>Whenever a distribution under a Michigan statutory will is to be made to an individual's descendants, the assets are to be divided into as many equal shares as there are then living descendants of the nearest degree of living descendants and deceased descendants of that same degree who leave living descendants. Each living descendant of the nearest degree shall receive 1 share. The remaining shares, if any, are combined and then divided in the same manner among the surviving descendants of the deceased descendants as if the surviving descendants who were allocated a share and their surviving descendants had predeceased the descendant. In this manner, all descendants who are in the same generation will take an equal share.</w:t>
+      </w:r>
+    </w:p>
+    <w:p>
+      <w:pPr>
+        <w:widowControl w:val="0"/>
+        <w:autoSpaceDE w:val="0"/>
+        <w:autoSpaceDN w:val="0"/>
+        <w:adjustRightInd w:val="0"/>
+        <w:ind w:firstLine="720"/>
+      </w:pPr>
+    </w:p>
+    <w:p>
+      <w:pPr>
+        <w:widowControl w:val="0"/>
+        <w:autoSpaceDE w:val="0"/>
+        <w:autoSpaceDN w:val="0"/>
+        <w:adjustRightInd w:val="0"/>
+        <w:ind w:firstLine="720"/>
+      </w:pPr>
+      <w:r>
+        <w:t>(g) "Heirs" means those persons who would have received your assets if you had died without a will, domiciled in Michigan, under the laws that are then in effect.</w:t>
+      </w:r>
+    </w:p>
+    <w:p>
+      <w:pPr>
+        <w:widowControl w:val="0"/>
+        <w:autoSpaceDE w:val="0"/>
+        <w:autoSpaceDN w:val="0"/>
+        <w:adjustRightInd w:val="0"/>
+        <w:ind w:firstLine="720"/>
+      </w:pPr>
+    </w:p>
+    <w:p>
+      <w:pPr>
+        <w:widowControl w:val="0"/>
+        <w:autoSpaceDE w:val="0"/>
+        <w:autoSpaceDN w:val="0"/>
+        <w:adjustRightInd w:val="0"/>
+        <w:ind w:firstLine="720"/>
+      </w:pPr>
+      <w:r>
+        <w:t>(h) "Person" includes individuals and institutions.</w:t>
+      </w:r>
+    </w:p>
+    <w:p>
+      <w:pPr>
+        <w:widowControl w:val="0"/>
+        <w:autoSpaceDE w:val="0"/>
+        <w:autoSpaceDN w:val="0"/>
+        <w:adjustRightInd w:val="0"/>
+        <w:ind w:firstLine="720"/>
+      </w:pPr>
+    </w:p>
+    <w:p>
+      <w:pPr>
+        <w:widowControl w:val="0"/>
+        <w:autoSpaceDE w:val="0"/>
+        <w:autoSpaceDN w:val="0"/>
+        <w:adjustRightInd w:val="0"/>
+        <w:ind w:firstLine="720"/>
+      </w:pPr>
+      <w:r>
+        <w:t>(</w:t>
+      </w:r>
+      <w:proofErr w:type="spellStart"/>
+      <w:r>
+        <w:t>i</w:t>
+      </w:r>
+      <w:proofErr w:type="spellEnd"/>
+      <w:r>
+        <w:t>) Plural and singular words include each other, where appropriate.</w:t>
+      </w:r>
+    </w:p>
+    <w:p>
+      <w:pPr>
+        <w:widowControl w:val="0"/>
+        <w:autoSpaceDE w:val="0"/>
+        <w:autoSpaceDN w:val="0"/>
+        <w:adjustRightInd w:val="0"/>
+        <w:ind w:firstLine="720"/>
+      </w:pPr>
+    </w:p>
+    <w:p>
+      <w:pPr>
+        <w:widowControl w:val="0"/>
+        <w:autoSpaceDE w:val="0"/>
+        <w:autoSpaceDN w:val="0"/>
+        <w:adjustRightInd w:val="0"/>
+        <w:ind w:firstLine="720"/>
+      </w:pPr>
+      <w:r>
+        <w:t>(j) If a Michigan statutory will states that a person shall perform an act, the person is required to perform that act. If a Michigan statutory will states that a person may do an act, the person's decision to do or not to do the act shall be made in good faith exercise of the person's powers.</w:t>
+      </w:r>
+    </w:p>
+    <w:p>
+      <w:pPr>
+        <w:widowControl w:val="0"/>
+        <w:autoSpaceDE w:val="0"/>
+        <w:autoSpaceDN w:val="0"/>
+        <w:adjustRightInd w:val="0"/>
+      </w:pPr>
+    </w:p>
+    <w:p>
+      <w:pPr>
+        <w:widowControl w:val="0"/>
+        <w:autoSpaceDE w:val="0"/>
+        <w:autoSpaceDN w:val="0"/>
+        <w:adjustRightInd w:val="0"/>
+        <w:jc w:val="center"/>
+        <w:rPr>
+          <w:b/>
+          <w:bCs/>
+        </w:rPr>
+      </w:pPr>
+      <w:r>
+        <w:rPr>
+          <w:b/>
+          <w:bCs/>
+        </w:rPr>
+        <w:t>ADDITIONAL CLAUSES</w:t>
+      </w:r>
+    </w:p>
+    <w:p>
+      <w:pPr>
+        <w:widowControl w:val="0"/>
+        <w:autoSpaceDE w:val="0"/>
+        <w:autoSpaceDN w:val="0"/>
+        <w:adjustRightInd w:val="0"/>
+      </w:pPr>
+    </w:p>
+    <w:p>
+      <w:pPr>
+        <w:widowControl w:val="0"/>
+        <w:autoSpaceDE w:val="0"/>
+        <w:autoSpaceDN w:val="0"/>
+        <w:adjustRightInd w:val="0"/>
+        <w:jc w:val="center"/>
+        <w:rPr>
+          <w:b/>
+          <w:bCs/>
+        </w:rPr>
+      </w:pPr>
+      <w:r>
+        <w:rPr>
+          <w:b/>
+          <w:bCs/>
+        </w:rPr>
+        <w:t>Powers of Personal Representative</w:t>
+      </w:r>
+    </w:p>
+    <w:p>
+      <w:pPr>
+        <w:widowControl w:val="0"/>
+        <w:autoSpaceDE w:val="0"/>
+        <w:autoSpaceDN w:val="0"/>
+        <w:adjustRightInd w:val="0"/>
+      </w:pPr>
+    </w:p>
+    <w:p>
+      <w:pPr>
+        <w:widowControl w:val="0"/>
+        <w:autoSpaceDE w:val="0"/>
+        <w:autoSpaceDN w:val="0"/>
+        <w:adjustRightInd w:val="0"/>
+        <w:ind w:firstLine="720"/>
+      </w:pPr>
+      <w:r>
+        <w:t xml:space="preserve">1. </w:t>
+      </w:r>
+      <w:r>
+        <w:t xml:space="preserve">A personal representative has all powers of administration given by Michigan law to personal representatives and, to the extent funds are not needed to meet debts and expenses currently payable and are not immediately distributable, the power to invest and reinvest the </w:t>
+      </w:r>
+      <w:r>
+        <w:lastRenderedPageBreak/>
+        <w:t>estate from time to time in accordance with the Michigan prudent investor rule. In dividing and distributing the estate, the personal representative may distribute partially or totally in kind, may determine the value of distributions in kind without reference to income tax bases, and may make non-pro rata distributions.</w:t>
+      </w:r>
+    </w:p>
+    <w:p>
+      <w:pPr>
+        <w:widowControl w:val="0"/>
+        <w:autoSpaceDE w:val="0"/>
+        <w:autoSpaceDN w:val="0"/>
+        <w:adjustRightInd w:val="0"/>
+        <w:ind w:firstLine="720"/>
+      </w:pPr>
+    </w:p>
+    <w:p>
+      <w:pPr>
+        <w:widowControl w:val="0"/>
+        <w:autoSpaceDE w:val="0"/>
+        <w:autoSpaceDN w:val="0"/>
+        <w:adjustRightInd w:val="0"/>
+        <w:ind w:firstLine="720"/>
+      </w:pPr>
+      <w:r>
+        <w:t xml:space="preserve">2. </w:t>
+      </w:r>
+      <w:r>
+        <w:t>The personal representative may distribute estate assets otherwise distributable to a minor beneficiary to the minor's conservator or, in amounts not exceeding $5,000.00 per year, either to the minor, if married; to a parent or another adult with whom the minor resides and who has the care, custody, or control of the minor; or to the guardian. The personal representative is free of liability and is discharged from further accountability for distributing assets in compliance with the provisions of this paragraph.</w:t>
+      </w:r>
+    </w:p>
+    <w:p>
+      <w:pPr>
+        <w:widowControl w:val="0"/>
+        <w:autoSpaceDE w:val="0"/>
+        <w:autoSpaceDN w:val="0"/>
+        <w:adjustRightInd w:val="0"/>
+      </w:pPr>
+    </w:p>
+    <w:p>
+      <w:pPr>
+        <w:widowControl w:val="0"/>
+        <w:autoSpaceDE w:val="0"/>
+        <w:autoSpaceDN w:val="0"/>
+        <w:adjustRightInd w:val="0"/>
+        <w:jc w:val="center"/>
+        <w:rPr>
+          <w:b/>
+          <w:bCs/>
+        </w:rPr>
+      </w:pPr>
+      <w:r>
+        <w:rPr>
+          <w:b/>
+          <w:bCs/>
+        </w:rPr>
+        <w:t>Powers of Guardian and Conservator</w:t>
+      </w:r>
+    </w:p>
+    <w:p>
+      <w:pPr>
+        <w:widowControl w:val="0"/>
+        <w:autoSpaceDE w:val="0"/>
+        <w:autoSpaceDN w:val="0"/>
+        <w:adjustRightInd w:val="0"/>
+      </w:pPr>
+    </w:p>
+    <w:p>
+      <w:pPr>
+        <w:widowControl w:val="0"/>
+        <w:autoSpaceDE w:val="0"/>
+        <w:autoSpaceDN w:val="0"/>
+        <w:adjustRightInd w:val="0"/>
+        <w:ind w:firstLine="720"/>
+      </w:pPr>
+      <w:r>
+        <w:t xml:space="preserve">A guardian named in this will has the same authority with respect to the child as a parent having legal custody would have. A conservator named in this will has </w:t>
+      </w:r>
+      <w:proofErr w:type="gramStart"/>
+      <w:r>
+        <w:t>all of</w:t>
+      </w:r>
+      <w:proofErr w:type="gramEnd"/>
+      <w:r>
+        <w:t xml:space="preserve"> the powers conferred by law.</w:t>
+      </w:r>
+    </w:p>
+    <w:p>
+      <w:pPr>
+        <w:spacing w:after="160" w:line="259" w:lineRule="auto"/>
+      </w:pPr>
+      <w:r>
+        <w:br w:type="page"/>
       </w:r>
     </w:p>
     <w:p>
@@ -5461,7 +7355,20 @@
           <w:tab w:val="left" w:pos="-720"/>
         </w:tabs>
         <w:suppressAutoHyphens/>
-      </w:pPr>
+        <w:jc w:val="center"/>
+        <w:rPr>
+          <w:b/>
+          <w:bCs/>
+        </w:rPr>
+      </w:pPr>
+      <w:r>
+        <w:rPr>
+          <w:b/>
+          <w:bCs/>
+        </w:rPr>
+        <w:lastRenderedPageBreak/>
+        <w:t>List Disposing of Tangible Personal Property</w:t>
+      </w:r>
     </w:p>
     <w:p>
       <w:pPr>
@@ -5469,10 +7376,41 @@
           <w:tab w:val="left" w:pos="-720"/>
         </w:tabs>
         <w:suppressAutoHyphens/>
-      </w:pPr>
-      <w:r>
-        <w:tab/>
-        <w:t>As provided for in Article II of my will, and as authorized by Michigan laws MCL §700.2513, MSA §27.5131(1), I direct my Personal Representative to give my following tangible personal property to the respective recipient(s) designated below.</w:t>
+        <w:jc w:val="center"/>
+        <w:rPr>
+          <w:b/>
+          <w:bCs/>
+        </w:rPr>
+      </w:pPr>
+    </w:p>
+    <w:p>
+      <w:pPr>
+        <w:tabs>
+          <w:tab w:val="left" w:pos="-720"/>
+        </w:tabs>
+        <w:suppressAutoHyphens/>
+      </w:pPr>
+      <w:r>
+        <w:t xml:space="preserve">Article 2 of my will says that I can leave this separate list to say who should get my personal property after I die. The law that allows me to do this is MCL 700.2513. </w:t>
+      </w:r>
+    </w:p>
+    <w:p>
+      <w:pPr>
+        <w:tabs>
+          <w:tab w:val="left" w:pos="-720"/>
+        </w:tabs>
+        <w:suppressAutoHyphens/>
+      </w:pPr>
+    </w:p>
+    <w:p>
+      <w:pPr>
+        <w:tabs>
+          <w:tab w:val="left" w:pos="-720"/>
+        </w:tabs>
+        <w:suppressAutoHyphens/>
+      </w:pPr>
+      <w:r>
+        <w:t>After my death, I want my personal representative to give my tangible personal property to the recipients listed below:</w:t>
       </w:r>
     </w:p>
     <w:p>
@@ -5516,9 +7454,17 @@
                 <w:tab w:val="left" w:pos="-720"/>
               </w:tabs>
               <w:suppressAutoHyphens/>
-            </w:pPr>
-            <w:r>
-              <w:t>TANGIBLE PERSONAL PROPERTY</w:t>
+              <w:rPr>
+                <w:b/>
+                <w:bCs/>
+              </w:rPr>
+            </w:pPr>
+            <w:r>
+              <w:rPr>
+                <w:b/>
+                <w:bCs/>
+              </w:rPr>
+              <w:t>Description of the Item</w:t>
             </w:r>
           </w:p>
         </w:tc>
@@ -5545,9 +7491,17 @@
                 <w:tab w:val="left" w:pos="-720"/>
               </w:tabs>
               <w:suppressAutoHyphens/>
-            </w:pPr>
-            <w:r>
-              <w:t>RECIPIENT</w:t>
+              <w:rPr>
+                <w:b/>
+                <w:bCs/>
+              </w:rPr>
+            </w:pPr>
+            <w:r>
+              <w:rPr>
+                <w:b/>
+                <w:bCs/>
+              </w:rPr>
+              <w:t>Name of the Person to Receive It</w:t>
             </w:r>
           </w:p>
         </w:tc>
@@ -5557,9 +7511,19 @@
       <w:r>
         <w:t xml:space="preserve">{%p if </w:t>
       </w:r>
-      <w:r>
-        <w:t>tangible_property.there_are_any</w:t>
-      </w:r>
+      <w:proofErr w:type="spellStart"/>
+      <w:r>
+        <w:t>tangible_</w:t>
+      </w:r>
+      <w:proofErr w:type="gramStart"/>
+      <w:r>
+        <w:t>property.there</w:t>
+      </w:r>
+      <w:proofErr w:type="gramEnd"/>
+      <w:r>
+        <w:t>_are_any</w:t>
+      </w:r>
+      <w:proofErr w:type="spellEnd"/>
       <w:r>
         <w:t>%}</w:t>
       </w:r>
@@ -5568,9 +7532,11 @@
       <w:r>
         <w:t xml:space="preserve">{%p for property in </w:t>
       </w:r>
+      <w:proofErr w:type="spellStart"/>
       <w:r>
         <w:t>tangible_property</w:t>
       </w:r>
+      <w:proofErr w:type="spellEnd"/>
       <w:r>
         <w:t xml:space="preserve"> %}</w:t>
       </w:r>
@@ -5614,23 +7580,40 @@
                 <w:u w:val="single"/>
               </w:rPr>
             </w:pPr>
+            <w:proofErr w:type="gramStart"/>
             <w:r>
               <w:rPr>
                 <w:u w:val="single"/>
               </w:rPr>
               <w:t xml:space="preserve">{{ </w:t>
             </w:r>
+            <w:proofErr w:type="spellStart"/>
             <w:r>
               <w:rPr>
                 <w:u w:val="single"/>
               </w:rPr>
               <w:t>property</w:t>
             </w:r>
-            <w:r>
-              <w:rPr>
-                <w:u w:val="single"/>
-              </w:rPr>
-              <w:t>.item }}</w:t>
+            <w:proofErr w:type="gramEnd"/>
+            <w:r>
+              <w:rPr>
+                <w:u w:val="single"/>
+              </w:rPr>
+              <w:t>.</w:t>
+            </w:r>
+            <w:proofErr w:type="gramStart"/>
+            <w:r>
+              <w:rPr>
+                <w:u w:val="single"/>
+              </w:rPr>
+              <w:t>item</w:t>
+            </w:r>
+            <w:proofErr w:type="spellEnd"/>
+            <w:r>
+              <w:rPr>
+                <w:u w:val="single"/>
+              </w:rPr>
+              <w:t xml:space="preserve"> }}</w:t>
             </w:r>
             <w:r>
               <w:rPr>
@@ -5638,6 +7621,7 @@
               </w:rPr>
               <w:tab/>
             </w:r>
+            <w:proofErr w:type="gramEnd"/>
           </w:p>
         </w:tc>
         <w:tc>
@@ -5669,30 +7653,35 @@
                 <w:u w:val="single"/>
               </w:rPr>
             </w:pPr>
+            <w:proofErr w:type="gramStart"/>
             <w:r>
               <w:rPr>
                 <w:u w:val="single"/>
               </w:rPr>
               <w:t xml:space="preserve">{{ </w:t>
             </w:r>
+            <w:proofErr w:type="spellStart"/>
             <w:r>
               <w:rPr>
                 <w:u w:val="single"/>
               </w:rPr>
               <w:t>property</w:t>
             </w:r>
-            <w:r>
-              <w:rPr>
-                <w:u w:val="single"/>
-              </w:rPr>
-              <w:t>.</w:t>
-            </w:r>
-            <w:r>
-              <w:rPr>
-                <w:u w:val="single"/>
-              </w:rPr>
-              <w:t>recipient_name</w:t>
-            </w:r>
+            <w:proofErr w:type="gramEnd"/>
+            <w:r>
+              <w:rPr>
+                <w:u w:val="single"/>
+              </w:rPr>
+              <w:t>.recipient_</w:t>
+            </w:r>
+            <w:proofErr w:type="gramStart"/>
+            <w:r>
+              <w:rPr>
+                <w:u w:val="single"/>
+              </w:rPr>
+              <w:t>name</w:t>
+            </w:r>
+            <w:proofErr w:type="spellEnd"/>
             <w:r>
               <w:rPr>
                 <w:u w:val="single"/>
@@ -5705,13 +7694,22 @@
               </w:rPr>
               <w:tab/>
             </w:r>
+            <w:proofErr w:type="gramEnd"/>
           </w:p>
         </w:tc>
       </w:tr>
     </w:tbl>
     <w:p>
       <w:r>
-        <w:t>{%p endfor %}</w:t>
+        <w:t xml:space="preserve">{%p </w:t>
+      </w:r>
+      <w:proofErr w:type="spellStart"/>
+      <w:r>
+        <w:t>endfor</w:t>
+      </w:r>
+      <w:proofErr w:type="spellEnd"/>
+      <w:r>
+        <w:t xml:space="preserve"> %}</w:t>
       </w:r>
     </w:p>
     <w:p>
@@ -6324,437 +8322,11 @@
     </w:tbl>
     <w:p>
       <w:pPr>
-        <w:tabs>
-          <w:tab w:val="left" w:pos="-720"/>
-        </w:tabs>
-        <w:suppressAutoHyphens/>
-        <w:rPr>
-          <w:rFonts w:ascii="CG Times" w:hAnsi="CG Times"/>
-        </w:rPr>
-      </w:pPr>
-    </w:p>
-    <w:p>
-      <w:pPr>
-        <w:widowControl w:val="0"/>
-        <w:autoSpaceDE w:val="0"/>
-        <w:autoSpaceDN w:val="0"/>
-        <w:adjustRightInd w:val="0"/>
-        <w:sectPr>
-          <w:pgSz w:w="12240" w:h="15840"/>
-          <w:pgMar w:top="1440" w:right="1440" w:bottom="1440" w:left="1440" w:header="720" w:footer="720" w:gutter="0"/>
-          <w:cols w:space="720"/>
-          <w:noEndnote/>
-        </w:sectPr>
-      </w:pPr>
-    </w:p>
-    <w:p>
-      <w:pPr>
-        <w:widowControl w:val="0"/>
-        <w:autoSpaceDE w:val="0"/>
-        <w:autoSpaceDN w:val="0"/>
-        <w:adjustRightInd w:val="0"/>
-        <w:jc w:val="center"/>
-        <w:rPr>
-          <w:b/>
-          <w:bCs/>
-        </w:rPr>
-      </w:pPr>
-      <w:r>
-        <w:rPr>
-          <w:b/>
-          <w:bCs/>
-        </w:rPr>
-        <w:lastRenderedPageBreak/>
-        <w:t>DEFINITIONS</w:t>
-      </w:r>
-    </w:p>
-    <w:p>
-      <w:pPr>
-        <w:widowControl w:val="0"/>
-        <w:autoSpaceDE w:val="0"/>
-        <w:autoSpaceDN w:val="0"/>
-        <w:adjustRightInd w:val="0"/>
-      </w:pPr>
-    </w:p>
-    <w:p>
-      <w:pPr>
-        <w:widowControl w:val="0"/>
-        <w:autoSpaceDE w:val="0"/>
-        <w:autoSpaceDN w:val="0"/>
-        <w:adjustRightInd w:val="0"/>
-        <w:ind w:firstLine="720"/>
-      </w:pPr>
-      <w:r>
-        <w:t>The following definitions and rules of construction apply to this Michigan statutory will:</w:t>
-      </w:r>
-    </w:p>
-    <w:p>
-      <w:pPr>
-        <w:widowControl w:val="0"/>
-        <w:autoSpaceDE w:val="0"/>
-        <w:autoSpaceDN w:val="0"/>
-        <w:adjustRightInd w:val="0"/>
-        <w:ind w:firstLine="720"/>
-      </w:pPr>
-    </w:p>
-    <w:p>
-      <w:pPr>
-        <w:widowControl w:val="0"/>
-        <w:autoSpaceDE w:val="0"/>
-        <w:autoSpaceDN w:val="0"/>
-        <w:adjustRightInd w:val="0"/>
-        <w:ind w:firstLine="720"/>
-      </w:pPr>
-      <w:r>
-        <w:t>(a) "Assets" means all types of property you can own, such as real estate, stocks and bonds, bank accounts, business interests, furniture, and automobiles.</w:t>
-      </w:r>
-    </w:p>
-    <w:p>
-      <w:pPr>
-        <w:widowControl w:val="0"/>
-        <w:autoSpaceDE w:val="0"/>
-        <w:autoSpaceDN w:val="0"/>
-        <w:adjustRightInd w:val="0"/>
-        <w:ind w:firstLine="720"/>
-      </w:pPr>
-    </w:p>
-    <w:p>
-      <w:pPr>
-        <w:widowControl w:val="0"/>
-        <w:autoSpaceDE w:val="0"/>
-        <w:autoSpaceDN w:val="0"/>
-        <w:adjustRightInd w:val="0"/>
-        <w:ind w:firstLine="720"/>
-      </w:pPr>
-      <w:r>
-        <w:t>(b) "Descendants" means your children, grandchildren, and their descendants.</w:t>
-      </w:r>
-    </w:p>
-    <w:p>
-      <w:pPr>
-        <w:widowControl w:val="0"/>
-        <w:autoSpaceDE w:val="0"/>
-        <w:autoSpaceDN w:val="0"/>
-        <w:adjustRightInd w:val="0"/>
-        <w:ind w:firstLine="720"/>
-      </w:pPr>
-    </w:p>
-    <w:p>
-      <w:pPr>
-        <w:widowControl w:val="0"/>
-        <w:autoSpaceDE w:val="0"/>
-        <w:autoSpaceDN w:val="0"/>
-        <w:adjustRightInd w:val="0"/>
-        <w:ind w:firstLine="720"/>
-      </w:pPr>
-      <w:r>
-        <w:t>(c) "Descendants" or "children" includes individuals born or conceived during marriage, individuals legally adopted, and individuals born out of wedlock who would inherit if their parent died without a will.</w:t>
-      </w:r>
-    </w:p>
-    <w:p>
-      <w:pPr>
-        <w:widowControl w:val="0"/>
-        <w:autoSpaceDE w:val="0"/>
-        <w:autoSpaceDN w:val="0"/>
-        <w:adjustRightInd w:val="0"/>
-        <w:ind w:firstLine="720"/>
-      </w:pPr>
-    </w:p>
-    <w:p>
-      <w:pPr>
-        <w:widowControl w:val="0"/>
-        <w:autoSpaceDE w:val="0"/>
-        <w:autoSpaceDN w:val="0"/>
-        <w:adjustRightInd w:val="0"/>
-        <w:ind w:firstLine="720"/>
-      </w:pPr>
-      <w:r>
-        <w:t>(d) "Jointly held assets" means those assets to which ownership is transferred automatically upon the death of 1 of the owners to the remaining owner or owners.</w:t>
-      </w:r>
-    </w:p>
-    <w:p>
-      <w:pPr>
-        <w:widowControl w:val="0"/>
-        <w:autoSpaceDE w:val="0"/>
-        <w:autoSpaceDN w:val="0"/>
-        <w:adjustRightInd w:val="0"/>
-        <w:ind w:firstLine="720"/>
-      </w:pPr>
-    </w:p>
-    <w:p>
-      <w:pPr>
-        <w:widowControl w:val="0"/>
-        <w:autoSpaceDE w:val="0"/>
-        <w:autoSpaceDN w:val="0"/>
-        <w:adjustRightInd w:val="0"/>
-        <w:ind w:firstLine="720"/>
-      </w:pPr>
-      <w:r>
-        <w:t>(e) "Spouse" means your husband or wife at the time you sign this will.</w:t>
-      </w:r>
-    </w:p>
-    <w:p>
-      <w:pPr>
-        <w:widowControl w:val="0"/>
-        <w:autoSpaceDE w:val="0"/>
-        <w:autoSpaceDN w:val="0"/>
-        <w:adjustRightInd w:val="0"/>
-        <w:ind w:firstLine="720"/>
-      </w:pPr>
-    </w:p>
-    <w:p>
-      <w:pPr>
-        <w:widowControl w:val="0"/>
-        <w:autoSpaceDE w:val="0"/>
-        <w:autoSpaceDN w:val="0"/>
-        <w:adjustRightInd w:val="0"/>
-        <w:ind w:firstLine="720"/>
-      </w:pPr>
-      <w:r>
-        <w:t xml:space="preserve">(f) </w:t>
-      </w:r>
-      <w:r>
-        <w:t>Whenever a distribution under a Michigan statutory will is to be made to an individual's descendants, the assets are to be divided into as many equal shares as there are then living descendants of the nearest degree of living descendants and deceased descendants of that same degree who leave living descendants. Each living descendant of the nearest degree shall receive 1 share. The remaining shares, if any, are combined and then divided in the same manner among the surviving descendants of the deceased descendants as if the surviving descendants who were allocated a share and their surviving descendants had predeceased the descendant. In this manner, all descendants who are in the same generation will take an equal share.</w:t>
-      </w:r>
-    </w:p>
-    <w:p>
-      <w:pPr>
-        <w:widowControl w:val="0"/>
-        <w:autoSpaceDE w:val="0"/>
-        <w:autoSpaceDN w:val="0"/>
-        <w:adjustRightInd w:val="0"/>
-        <w:ind w:firstLine="720"/>
-      </w:pPr>
-    </w:p>
-    <w:p>
-      <w:pPr>
-        <w:widowControl w:val="0"/>
-        <w:autoSpaceDE w:val="0"/>
-        <w:autoSpaceDN w:val="0"/>
-        <w:adjustRightInd w:val="0"/>
-        <w:ind w:firstLine="720"/>
-      </w:pPr>
-      <w:r>
-        <w:t>(g) "Heirs" means those persons who would have received your assets if you had died without a will, domiciled in Michigan, under the laws that are then in effect.</w:t>
-      </w:r>
-    </w:p>
-    <w:p>
-      <w:pPr>
-        <w:widowControl w:val="0"/>
-        <w:autoSpaceDE w:val="0"/>
-        <w:autoSpaceDN w:val="0"/>
-        <w:adjustRightInd w:val="0"/>
-        <w:ind w:firstLine="720"/>
-      </w:pPr>
-    </w:p>
-    <w:p>
-      <w:pPr>
-        <w:widowControl w:val="0"/>
-        <w:autoSpaceDE w:val="0"/>
-        <w:autoSpaceDN w:val="0"/>
-        <w:adjustRightInd w:val="0"/>
-        <w:ind w:firstLine="720"/>
-      </w:pPr>
-      <w:r>
-        <w:t>(h) "Person" includes individuals and institutions.</w:t>
-      </w:r>
-    </w:p>
-    <w:p>
-      <w:pPr>
-        <w:widowControl w:val="0"/>
-        <w:autoSpaceDE w:val="0"/>
-        <w:autoSpaceDN w:val="0"/>
-        <w:adjustRightInd w:val="0"/>
-        <w:ind w:firstLine="720"/>
-      </w:pPr>
-    </w:p>
-    <w:p>
-      <w:pPr>
-        <w:widowControl w:val="0"/>
-        <w:autoSpaceDE w:val="0"/>
-        <w:autoSpaceDN w:val="0"/>
-        <w:adjustRightInd w:val="0"/>
-        <w:ind w:firstLine="720"/>
-      </w:pPr>
-      <w:r>
-        <w:t>(i) Plural and singular words include each other, where appropriate.</w:t>
-      </w:r>
-    </w:p>
-    <w:p>
-      <w:pPr>
-        <w:widowControl w:val="0"/>
-        <w:autoSpaceDE w:val="0"/>
-        <w:autoSpaceDN w:val="0"/>
-        <w:adjustRightInd w:val="0"/>
-        <w:ind w:firstLine="720"/>
-      </w:pPr>
-    </w:p>
-    <w:p>
-      <w:pPr>
-        <w:widowControl w:val="0"/>
-        <w:autoSpaceDE w:val="0"/>
-        <w:autoSpaceDN w:val="0"/>
-        <w:adjustRightInd w:val="0"/>
-        <w:ind w:firstLine="720"/>
-      </w:pPr>
-      <w:r>
-        <w:t>(j) If a Michigan statutory will states that a person shall perform an act, the person is required to perform that act. If a Michigan statutory will states that a person may do an act, the person's decision to do or not to do the act shall be made in good faith exercise of the person's powers.</w:t>
-      </w:r>
-    </w:p>
-    <w:p>
-      <w:pPr>
-        <w:widowControl w:val="0"/>
-        <w:autoSpaceDE w:val="0"/>
-        <w:autoSpaceDN w:val="0"/>
-        <w:adjustRightInd w:val="0"/>
-      </w:pPr>
-    </w:p>
-    <w:p>
-      <w:pPr>
-        <w:widowControl w:val="0"/>
-        <w:autoSpaceDE w:val="0"/>
-        <w:autoSpaceDN w:val="0"/>
-        <w:adjustRightInd w:val="0"/>
-        <w:jc w:val="center"/>
-        <w:rPr>
-          <w:b/>
-          <w:bCs/>
-        </w:rPr>
-      </w:pPr>
-      <w:r>
-        <w:rPr>
-          <w:b/>
-          <w:bCs/>
-        </w:rPr>
-        <w:t>ADDITIONAL CLAUSES</w:t>
-      </w:r>
-    </w:p>
-    <w:p>
-      <w:pPr>
-        <w:widowControl w:val="0"/>
-        <w:autoSpaceDE w:val="0"/>
-        <w:autoSpaceDN w:val="0"/>
-        <w:adjustRightInd w:val="0"/>
-      </w:pPr>
-    </w:p>
-    <w:p>
-      <w:pPr>
-        <w:widowControl w:val="0"/>
-        <w:autoSpaceDE w:val="0"/>
-        <w:autoSpaceDN w:val="0"/>
-        <w:adjustRightInd w:val="0"/>
-        <w:jc w:val="center"/>
-        <w:rPr>
-          <w:b/>
-          <w:bCs/>
-        </w:rPr>
-      </w:pPr>
-      <w:r>
-        <w:rPr>
-          <w:b/>
-          <w:bCs/>
-        </w:rPr>
-        <w:t>Powers of Personal Representative</w:t>
-      </w:r>
-    </w:p>
-    <w:p>
-      <w:pPr>
-        <w:widowControl w:val="0"/>
-        <w:autoSpaceDE w:val="0"/>
-        <w:autoSpaceDN w:val="0"/>
-        <w:adjustRightInd w:val="0"/>
-      </w:pPr>
-    </w:p>
-    <w:p>
-      <w:pPr>
-        <w:widowControl w:val="0"/>
-        <w:autoSpaceDE w:val="0"/>
-        <w:autoSpaceDN w:val="0"/>
-        <w:adjustRightInd w:val="0"/>
-        <w:ind w:firstLine="720"/>
-      </w:pPr>
-      <w:r>
-        <w:t xml:space="preserve">1. </w:t>
-      </w:r>
-      <w:r>
-        <w:t xml:space="preserve">A personal representative has all powers of administration given by Michigan law to personal representatives and, to the extent funds are not needed to meet debts and expenses currently payable and are not immediately distributable, the power to invest and reinvest the </w:t>
-      </w:r>
-      <w:r>
-        <w:lastRenderedPageBreak/>
-        <w:t>estate from time to time in accordance with the Michigan prudent investor rule. In dividing and distributing the estate, the personal representative may distribute partially or totally in kind, may determine the value of distributions in kind without reference to income tax bases, and may make non-pro rata distributions.</w:t>
-      </w:r>
-    </w:p>
-    <w:p>
-      <w:pPr>
-        <w:widowControl w:val="0"/>
-        <w:autoSpaceDE w:val="0"/>
-        <w:autoSpaceDN w:val="0"/>
-        <w:adjustRightInd w:val="0"/>
-        <w:ind w:firstLine="720"/>
-      </w:pPr>
-    </w:p>
-    <w:p>
-      <w:pPr>
-        <w:widowControl w:val="0"/>
-        <w:autoSpaceDE w:val="0"/>
-        <w:autoSpaceDN w:val="0"/>
-        <w:adjustRightInd w:val="0"/>
-        <w:ind w:firstLine="720"/>
-      </w:pPr>
-      <w:r>
-        <w:t xml:space="preserve">2. </w:t>
-      </w:r>
-      <w:r>
-        <w:t>The personal representative may distribute estate assets otherwise distributable to a minor beneficiary to the minor's conservator or, in amounts not exceeding $5,000.00 per year, either to the minor, if married; to a parent or another adult with whom the minor resides and who has the care, custody, or control of the minor; or to the guardian. The personal representative is free of liability and is discharged from further accountability for distributing assets in compliance with the provisions of this paragraph.</w:t>
-      </w:r>
-    </w:p>
-    <w:p>
-      <w:pPr>
-        <w:widowControl w:val="0"/>
-        <w:autoSpaceDE w:val="0"/>
-        <w:autoSpaceDN w:val="0"/>
-        <w:adjustRightInd w:val="0"/>
-      </w:pPr>
-    </w:p>
-    <w:p>
-      <w:pPr>
-        <w:widowControl w:val="0"/>
-        <w:autoSpaceDE w:val="0"/>
-        <w:autoSpaceDN w:val="0"/>
-        <w:adjustRightInd w:val="0"/>
-        <w:jc w:val="center"/>
-        <w:rPr>
-          <w:b/>
-          <w:bCs/>
-        </w:rPr>
-      </w:pPr>
-      <w:r>
-        <w:rPr>
-          <w:b/>
-          <w:bCs/>
-        </w:rPr>
-        <w:t>Powers of Guardian and Conservator</w:t>
-      </w:r>
-    </w:p>
-    <w:p>
-      <w:pPr>
-        <w:widowControl w:val="0"/>
-        <w:autoSpaceDE w:val="0"/>
-        <w:autoSpaceDN w:val="0"/>
-        <w:adjustRightInd w:val="0"/>
-      </w:pPr>
-    </w:p>
-    <w:p>
-      <w:pPr>
-        <w:widowControl w:val="0"/>
-        <w:autoSpaceDE w:val="0"/>
-        <w:autoSpaceDN w:val="0"/>
-        <w:adjustRightInd w:val="0"/>
-        <w:ind w:firstLine="720"/>
-      </w:pPr>
-      <w:r>
-        <w:t>A guardian named in this will has the same authority with respect to the child as a parent having legal custody would have. A conservator named in this will has all of the powers conferred by law.</w:t>
-      </w:r>
+        <w:widowControl w:val="0"/>
+        <w:autoSpaceDE w:val="0"/>
+        <w:autoSpaceDN w:val="0"/>
+        <w:adjustRightInd w:val="0"/>
+      </w:pPr>
     </w:p>
     <w:sectPr>
       <w:pgSz w:w="12240" w:h="15840"/>

</xml_diff>

<commit_message>
Issue fixes and review screen logic updates.
</commit_message>
<xml_diff>
--- a/docassemble/MLHStatutoryWill/data/templates/michigan_statutory_will.docx
+++ b/docassemble/MLHStatutoryWill/data/templates/michigan_statutory_will.docx
@@ -7613,7 +7613,14 @@
               <w:rPr>
                 <w:u w:val="single"/>
               </w:rPr>
-              <w:t xml:space="preserve"> }}</w:t>
+              <w:t xml:space="preserve"> }</w:t>
+            </w:r>
+            <w:proofErr w:type="gramEnd"/>
+            <w:r>
+              <w:rPr>
+                <w:u w:val="single"/>
+              </w:rPr>
+              <w:t>}</w:t>
             </w:r>
             <w:r>
               <w:rPr>
@@ -7621,7 +7628,19 @@
               </w:rPr>
               <w:tab/>
             </w:r>
-            <w:proofErr w:type="gramEnd"/>
+          </w:p>
+          <w:p>
+            <w:pPr>
+              <w:tabs>
+                <w:tab w:val="left" w:pos="-720"/>
+                <w:tab w:val="right" w:pos="4639"/>
+              </w:tabs>
+              <w:suppressAutoHyphens/>
+              <w:ind w:left="-108"/>
+              <w:rPr>
+                <w:u w:val="single"/>
+              </w:rPr>
+            </w:pPr>
           </w:p>
         </w:tc>
         <w:tc>
@@ -7686,7 +7705,14 @@
               <w:rPr>
                 <w:u w:val="single"/>
               </w:rPr>
-              <w:t xml:space="preserve"> }}</w:t>
+              <w:t xml:space="preserve"> }</w:t>
+            </w:r>
+            <w:proofErr w:type="gramEnd"/>
+            <w:r>
+              <w:rPr>
+                <w:u w:val="single"/>
+              </w:rPr>
+              <w:t>}</w:t>
             </w:r>
             <w:r>
               <w:rPr>
@@ -7694,7 +7720,19 @@
               </w:rPr>
               <w:tab/>
             </w:r>
-            <w:proofErr w:type="gramEnd"/>
+          </w:p>
+          <w:p>
+            <w:pPr>
+              <w:tabs>
+                <w:tab w:val="left" w:pos="-720"/>
+                <w:tab w:val="right" w:pos="3744"/>
+              </w:tabs>
+              <w:suppressAutoHyphens/>
+              <w:ind w:left="-103"/>
+              <w:rPr>
+                <w:u w:val="single"/>
+              </w:rPr>
+            </w:pPr>
           </w:p>
         </w:tc>
       </w:tr>

</xml_diff>

<commit_message>
Increase font size on Notice and remove dependencies
</commit_message>
<xml_diff>
--- a/docassemble/MLHStatutoryWill/data/templates/michigan_statutory_will.docx
+++ b/docassemble/MLHStatutoryWill/data/templates/michigan_statutory_will.docx
@@ -8,35 +8,32 @@
         <w:jc w:val="center"/>
         <w:rPr>
           <w:rFonts w:asciiTheme="minorHAnsi" w:hAnsiTheme="minorHAnsi"/>
-          <w:sz w:val="20"/>
-          <w:szCs w:val="20"/>
+          <w:sz w:val="32"/>
+          <w:szCs w:val="32"/>
         </w:rPr>
       </w:pPr>
       <w:r>
         <w:rPr>
           <w:rFonts w:asciiTheme="minorHAnsi" w:hAnsiTheme="minorHAnsi"/>
-          <w:sz w:val="20"/>
-          <w:szCs w:val="20"/>
+          <w:sz w:val="32"/>
+          <w:szCs w:val="32"/>
         </w:rPr>
         <w:t>MICHIGAN STATUTORY WILL NOTICE</w:t>
       </w:r>
     </w:p>
+    <w:p/>
     <w:p>
       <w:pPr>
         <w:spacing w:after="200" w:line="360" w:lineRule="auto"/>
         <w:rPr>
           <w:rFonts w:asciiTheme="minorHAnsi" w:hAnsiTheme="minorHAnsi"/>
           <w:b/>
-          <w:sz w:val="20"/>
-          <w:szCs w:val="20"/>
         </w:rPr>
       </w:pPr>
       <w:r>
         <w:rPr>
           <w:rFonts w:asciiTheme="minorHAnsi" w:hAnsiTheme="minorHAnsi"/>
           <w:b/>
-          <w:sz w:val="20"/>
-          <w:szCs w:val="20"/>
         </w:rPr>
         <w:t>1. An individual age 18 or older who has sufficient mental capacity may make a will.</w:t>
       </w:r>
@@ -47,16 +44,12 @@
         <w:rPr>
           <w:rFonts w:asciiTheme="minorHAnsi" w:hAnsiTheme="minorHAnsi"/>
           <w:b/>
-          <w:sz w:val="20"/>
-          <w:szCs w:val="20"/>
         </w:rPr>
       </w:pPr>
       <w:r>
         <w:rPr>
           <w:rFonts w:asciiTheme="minorHAnsi" w:hAnsiTheme="minorHAnsi"/>
           <w:b/>
-          <w:sz w:val="20"/>
-          <w:szCs w:val="20"/>
         </w:rPr>
         <w:t>2. There are several kinds of wills. If you choose to complete this form, you will have a Michigan statutory will. If this will does not meet your wishes in any way, you should talk with a lawyer before choosing a Michigan statutory will.</w:t>
       </w:r>
@@ -67,16 +60,12 @@
         <w:rPr>
           <w:rFonts w:asciiTheme="minorHAnsi" w:hAnsiTheme="minorHAnsi"/>
           <w:b/>
-          <w:sz w:val="20"/>
-          <w:szCs w:val="20"/>
         </w:rPr>
       </w:pPr>
       <w:r>
         <w:rPr>
           <w:rFonts w:asciiTheme="minorHAnsi" w:hAnsiTheme="minorHAnsi"/>
           <w:b/>
-          <w:sz w:val="20"/>
-          <w:szCs w:val="20"/>
         </w:rPr>
         <w:t xml:space="preserve">3. Warning! It is strongly recommended that you do not add or cross out any words on this form except for filling in the blanks because all or part of this </w:t>
       </w:r>
@@ -85,8 +74,6 @@
         <w:rPr>
           <w:rFonts w:asciiTheme="minorHAnsi" w:hAnsiTheme="minorHAnsi"/>
           <w:b/>
-          <w:sz w:val="20"/>
-          <w:szCs w:val="20"/>
         </w:rPr>
         <w:t>will may</w:t>
       </w:r>
@@ -95,8 +82,6 @@
         <w:rPr>
           <w:rFonts w:asciiTheme="minorHAnsi" w:hAnsiTheme="minorHAnsi"/>
           <w:b/>
-          <w:sz w:val="20"/>
-          <w:szCs w:val="20"/>
         </w:rPr>
         <w:t xml:space="preserve"> not be valid if you do so.</w:t>
       </w:r>
@@ -107,16 +92,12 @@
         <w:rPr>
           <w:rFonts w:asciiTheme="minorHAnsi" w:hAnsiTheme="minorHAnsi"/>
           <w:b/>
-          <w:sz w:val="20"/>
-          <w:szCs w:val="20"/>
         </w:rPr>
       </w:pPr>
       <w:r>
         <w:rPr>
           <w:rFonts w:asciiTheme="minorHAnsi" w:hAnsiTheme="minorHAnsi"/>
           <w:b/>
-          <w:sz w:val="20"/>
-          <w:szCs w:val="20"/>
         </w:rPr>
         <w:t xml:space="preserve">4. This will </w:t>
       </w:r>
@@ -125,8 +106,6 @@
         <w:rPr>
           <w:rFonts w:asciiTheme="minorHAnsi" w:hAnsiTheme="minorHAnsi"/>
           <w:b/>
-          <w:sz w:val="20"/>
-          <w:szCs w:val="20"/>
         </w:rPr>
         <w:t>has</w:t>
       </w:r>
@@ -135,8 +114,6 @@
         <w:rPr>
           <w:rFonts w:asciiTheme="minorHAnsi" w:hAnsiTheme="minorHAnsi"/>
           <w:b/>
-          <w:sz w:val="20"/>
-          <w:szCs w:val="20"/>
         </w:rPr>
         <w:t xml:space="preserve"> no effect on jointly held assets, on retirement plan benefits, or on life insurance on your life if you have named a beneficiary who survives you.</w:t>
       </w:r>
@@ -147,16 +124,12 @@
         <w:rPr>
           <w:rFonts w:asciiTheme="minorHAnsi" w:hAnsiTheme="minorHAnsi"/>
           <w:b/>
-          <w:sz w:val="20"/>
-          <w:szCs w:val="20"/>
         </w:rPr>
       </w:pPr>
       <w:r>
         <w:rPr>
           <w:rFonts w:asciiTheme="minorHAnsi" w:hAnsiTheme="minorHAnsi"/>
           <w:b/>
-          <w:sz w:val="20"/>
-          <w:szCs w:val="20"/>
         </w:rPr>
         <w:t xml:space="preserve">5. This will </w:t>
       </w:r>
@@ -165,8 +138,6 @@
         <w:rPr>
           <w:rFonts w:asciiTheme="minorHAnsi" w:hAnsiTheme="minorHAnsi"/>
           <w:b/>
-          <w:sz w:val="20"/>
-          <w:szCs w:val="20"/>
         </w:rPr>
         <w:t>is</w:t>
       </w:r>
@@ -175,8 +146,6 @@
         <w:rPr>
           <w:rFonts w:asciiTheme="minorHAnsi" w:hAnsiTheme="minorHAnsi"/>
           <w:b/>
-          <w:sz w:val="20"/>
-          <w:szCs w:val="20"/>
         </w:rPr>
         <w:t xml:space="preserve"> not designed to reduce estate taxes or fees.</w:t>
       </w:r>
@@ -187,16 +156,12 @@
         <w:rPr>
           <w:rFonts w:asciiTheme="minorHAnsi" w:hAnsiTheme="minorHAnsi"/>
           <w:b/>
-          <w:sz w:val="20"/>
-          <w:szCs w:val="20"/>
         </w:rPr>
       </w:pPr>
       <w:r>
         <w:rPr>
           <w:rFonts w:asciiTheme="minorHAnsi" w:hAnsiTheme="minorHAnsi"/>
           <w:b/>
-          <w:sz w:val="20"/>
-          <w:szCs w:val="20"/>
         </w:rPr>
         <w:t>6. This will treats adopted children and children born outside of wedlock who would inherit if their parent died without a will the same way as children born or conceived during marriage.</w:t>
       </w:r>
@@ -207,16 +172,12 @@
         <w:rPr>
           <w:rFonts w:asciiTheme="minorHAnsi" w:hAnsiTheme="minorHAnsi"/>
           <w:b/>
-          <w:sz w:val="20"/>
-          <w:szCs w:val="20"/>
         </w:rPr>
       </w:pPr>
       <w:r>
         <w:rPr>
           <w:rFonts w:asciiTheme="minorHAnsi" w:hAnsiTheme="minorHAnsi"/>
           <w:b/>
-          <w:sz w:val="20"/>
-          <w:szCs w:val="20"/>
         </w:rPr>
         <w:t>7. You should keep this will in your safe deposit box or other safe place. By paying a small fee, you may file this will in your county's probate court for safekeeping. You should tell your family where the will is kept.</w:t>
       </w:r>
@@ -227,16 +188,12 @@
         <w:rPr>
           <w:rFonts w:asciiTheme="minorHAnsi" w:hAnsiTheme="minorHAnsi"/>
           <w:b/>
-          <w:sz w:val="20"/>
-          <w:szCs w:val="20"/>
         </w:rPr>
       </w:pPr>
       <w:r>
         <w:rPr>
           <w:rFonts w:asciiTheme="minorHAnsi" w:hAnsiTheme="minorHAnsi"/>
           <w:b/>
-          <w:sz w:val="20"/>
-          <w:szCs w:val="20"/>
         </w:rPr>
         <w:t>8. You may make and sign a new will at any time. If you marry or divorce after you sign this will, you should make and sign a new will.</w:t>
       </w:r>
@@ -441,7 +398,15 @@
       </w:r>
       <w:proofErr w:type="gramEnd"/>
       <w:r>
-        <w:t xml:space="preserve"> and I revoke any prior wills and codicils.</w:t>
+        <w:t xml:space="preserve"> and I revoke any prior </w:t>
+      </w:r>
+      <w:proofErr w:type="gramStart"/>
+      <w:r>
+        <w:t>wills</w:t>
+      </w:r>
+      <w:proofErr w:type="gramEnd"/>
+      <w:r>
+        <w:t xml:space="preserve"> and codicils.</w:t>
       </w:r>
     </w:p>
     <w:p>
@@ -7521,12 +7486,17 @@
       </w:r>
       <w:proofErr w:type="gramEnd"/>
       <w:r>
-        <w:t>_are_any</w:t>
+        <w:t>_are_</w:t>
+      </w:r>
+      <w:proofErr w:type="gramStart"/>
+      <w:r>
+        <w:t>any</w:t>
       </w:r>
       <w:proofErr w:type="spellEnd"/>
       <w:r>
         <w:t>%}</w:t>
       </w:r>
+      <w:proofErr w:type="gramEnd"/>
     </w:p>
     <w:p>
       <w:r>

</xml_diff>

<commit_message>
updated property list lines and question language
</commit_message>
<xml_diff>
--- a/docassemble/MLHStatutoryWill/data/templates/michigan_statutory_will.docx
+++ b/docassemble/MLHStatutoryWill/data/templates/michigan_statutory_will.docx
@@ -398,15 +398,7 @@
       </w:r>
       <w:proofErr w:type="gramEnd"/>
       <w:r>
-        <w:t xml:space="preserve"> and I revoke any prior </w:t>
-      </w:r>
-      <w:proofErr w:type="gramStart"/>
-      <w:r>
-        <w:t>wills</w:t>
-      </w:r>
-      <w:proofErr w:type="gramEnd"/>
-      <w:r>
-        <w:t xml:space="preserve"> and codicils.</w:t>
+        <w:t xml:space="preserve"> and I revoke any prior wills and codicils.</w:t>
       </w:r>
     </w:p>
     <w:p>
@@ -7398,6 +7390,9 @@
           <w:insideH w:val="none" w:sz="0" w:space="0" w:color="auto"/>
           <w:insideV w:val="none" w:sz="0" w:space="0" w:color="auto"/>
         </w:tblBorders>
+        <w:tblCellMar>
+          <w:left w:w="0" w:type="dxa"/>
+        </w:tblCellMar>
         <w:tblLook w:val="04A0" w:firstRow="1" w:lastRow="0" w:firstColumn="1" w:lastColumn="0" w:noHBand="0" w:noVBand="1"/>
       </w:tblPr>
       <w:tblGrid>
@@ -7486,17 +7481,12 @@
       </w:r>
       <w:proofErr w:type="gramEnd"/>
       <w:r>
-        <w:t>_are_</w:t>
-      </w:r>
-      <w:proofErr w:type="gramStart"/>
-      <w:r>
-        <w:t>any</w:t>
+        <w:t>_are_any</w:t>
       </w:r>
       <w:proofErr w:type="spellEnd"/>
       <w:r>
         <w:t>%}</w:t>
       </w:r>
-      <w:proofErr w:type="gramEnd"/>
     </w:p>
     <w:p>
       <w:r>
@@ -7523,221 +7513,9 @@
           <w:insideH w:val="none" w:sz="0" w:space="0" w:color="auto"/>
           <w:insideV w:val="none" w:sz="0" w:space="0" w:color="auto"/>
         </w:tblBorders>
-        <w:tblLook w:val="04A0" w:firstRow="1" w:lastRow="0" w:firstColumn="1" w:lastColumn="0" w:noHBand="0" w:noVBand="1"/>
-      </w:tblPr>
-      <w:tblGrid>
-        <w:gridCol w:w="4855"/>
-        <w:gridCol w:w="720"/>
-        <w:gridCol w:w="3960"/>
-      </w:tblGrid>
-      <w:tr>
-        <w:trPr>
-          <w:trHeight w:val="576"/>
-        </w:trPr>
-        <w:tc>
-          <w:tcPr>
-            <w:tcW w:w="4855" w:type="dxa"/>
-          </w:tcPr>
-          <w:p>
-            <w:pPr>
-              <w:tabs>
-                <w:tab w:val="left" w:pos="-720"/>
-                <w:tab w:val="right" w:pos="4639"/>
-              </w:tabs>
-              <w:suppressAutoHyphens/>
-              <w:ind w:left="-108"/>
-              <w:rPr>
-                <w:u w:val="single"/>
-              </w:rPr>
-            </w:pPr>
-            <w:proofErr w:type="gramStart"/>
-            <w:r>
-              <w:rPr>
-                <w:u w:val="single"/>
-              </w:rPr>
-              <w:t xml:space="preserve">{{ </w:t>
-            </w:r>
-            <w:proofErr w:type="spellStart"/>
-            <w:r>
-              <w:rPr>
-                <w:u w:val="single"/>
-              </w:rPr>
-              <w:t>property</w:t>
-            </w:r>
-            <w:proofErr w:type="gramEnd"/>
-            <w:r>
-              <w:rPr>
-                <w:u w:val="single"/>
-              </w:rPr>
-              <w:t>.</w:t>
-            </w:r>
-            <w:proofErr w:type="gramStart"/>
-            <w:r>
-              <w:rPr>
-                <w:u w:val="single"/>
-              </w:rPr>
-              <w:t>item</w:t>
-            </w:r>
-            <w:proofErr w:type="spellEnd"/>
-            <w:r>
-              <w:rPr>
-                <w:u w:val="single"/>
-              </w:rPr>
-              <w:t xml:space="preserve"> }</w:t>
-            </w:r>
-            <w:proofErr w:type="gramEnd"/>
-            <w:r>
-              <w:rPr>
-                <w:u w:val="single"/>
-              </w:rPr>
-              <w:t>}</w:t>
-            </w:r>
-            <w:r>
-              <w:rPr>
-                <w:u w:val="single"/>
-              </w:rPr>
-              <w:tab/>
-            </w:r>
-          </w:p>
-          <w:p>
-            <w:pPr>
-              <w:tabs>
-                <w:tab w:val="left" w:pos="-720"/>
-                <w:tab w:val="right" w:pos="4639"/>
-              </w:tabs>
-              <w:suppressAutoHyphens/>
-              <w:ind w:left="-108"/>
-              <w:rPr>
-                <w:u w:val="single"/>
-              </w:rPr>
-            </w:pPr>
-          </w:p>
-        </w:tc>
-        <w:tc>
-          <w:tcPr>
-            <w:tcW w:w="720" w:type="dxa"/>
-          </w:tcPr>
-          <w:p>
-            <w:pPr>
-              <w:tabs>
-                <w:tab w:val="left" w:pos="-720"/>
-              </w:tabs>
-              <w:suppressAutoHyphens/>
-            </w:pPr>
-          </w:p>
-        </w:tc>
-        <w:tc>
-          <w:tcPr>
-            <w:tcW w:w="3960" w:type="dxa"/>
-          </w:tcPr>
-          <w:p>
-            <w:pPr>
-              <w:tabs>
-                <w:tab w:val="left" w:pos="-720"/>
-                <w:tab w:val="right" w:pos="3744"/>
-              </w:tabs>
-              <w:suppressAutoHyphens/>
-              <w:ind w:left="-103"/>
-              <w:rPr>
-                <w:u w:val="single"/>
-              </w:rPr>
-            </w:pPr>
-            <w:proofErr w:type="gramStart"/>
-            <w:r>
-              <w:rPr>
-                <w:u w:val="single"/>
-              </w:rPr>
-              <w:t xml:space="preserve">{{ </w:t>
-            </w:r>
-            <w:proofErr w:type="spellStart"/>
-            <w:r>
-              <w:rPr>
-                <w:u w:val="single"/>
-              </w:rPr>
-              <w:t>property</w:t>
-            </w:r>
-            <w:proofErr w:type="gramEnd"/>
-            <w:r>
-              <w:rPr>
-                <w:u w:val="single"/>
-              </w:rPr>
-              <w:t>.recipient_</w:t>
-            </w:r>
-            <w:proofErr w:type="gramStart"/>
-            <w:r>
-              <w:rPr>
-                <w:u w:val="single"/>
-              </w:rPr>
-              <w:t>name</w:t>
-            </w:r>
-            <w:proofErr w:type="spellEnd"/>
-            <w:r>
-              <w:rPr>
-                <w:u w:val="single"/>
-              </w:rPr>
-              <w:t xml:space="preserve"> }</w:t>
-            </w:r>
-            <w:proofErr w:type="gramEnd"/>
-            <w:r>
-              <w:rPr>
-                <w:u w:val="single"/>
-              </w:rPr>
-              <w:t>}</w:t>
-            </w:r>
-            <w:r>
-              <w:rPr>
-                <w:u w:val="single"/>
-              </w:rPr>
-              <w:tab/>
-            </w:r>
-          </w:p>
-          <w:p>
-            <w:pPr>
-              <w:tabs>
-                <w:tab w:val="left" w:pos="-720"/>
-                <w:tab w:val="right" w:pos="3744"/>
-              </w:tabs>
-              <w:suppressAutoHyphens/>
-              <w:ind w:left="-103"/>
-              <w:rPr>
-                <w:u w:val="single"/>
-              </w:rPr>
-            </w:pPr>
-          </w:p>
-        </w:tc>
-      </w:tr>
-    </w:tbl>
-    <w:p>
-      <w:r>
-        <w:t xml:space="preserve">{%p </w:t>
-      </w:r>
-      <w:proofErr w:type="spellStart"/>
-      <w:r>
-        <w:t>endfor</w:t>
-      </w:r>
-      <w:proofErr w:type="spellEnd"/>
-      <w:r>
-        <w:t xml:space="preserve"> %}</w:t>
-      </w:r>
-    </w:p>
-    <w:p>
-      <w:r>
-        <w:t>{%p endif %}</w:t>
-      </w:r>
-    </w:p>
-    <w:p/>
-    <w:tbl>
-      <w:tblPr>
-        <w:tblStyle w:val="TableGrid"/>
-        <w:tblW w:w="9535" w:type="dxa"/>
-        <w:tblBorders>
-          <w:top w:val="none" w:sz="0" w:space="0" w:color="auto"/>
-          <w:left w:val="none" w:sz="0" w:space="0" w:color="auto"/>
-          <w:bottom w:val="none" w:sz="0" w:space="0" w:color="auto"/>
-          <w:right w:val="none" w:sz="0" w:space="0" w:color="auto"/>
-          <w:insideH w:val="none" w:sz="0" w:space="0" w:color="auto"/>
-          <w:insideV w:val="none" w:sz="0" w:space="0" w:color="auto"/>
-        </w:tblBorders>
+        <w:tblCellMar>
+          <w:left w:w="144" w:type="dxa"/>
+        </w:tblCellMar>
         <w:tblLook w:val="04A0" w:firstRow="1" w:lastRow="0" w:firstColumn="1" w:lastColumn="0" w:noHBand="0" w:noVBand="1"/>
       </w:tblPr>
       <w:tblGrid>
@@ -7753,6 +7531,198 @@
           <w:tcPr>
             <w:tcW w:w="4855" w:type="dxa"/>
             <w:tcBorders>
+              <w:bottom w:val="single" w:sz="4" w:space="0" w:color="auto"/>
+            </w:tcBorders>
+            <w:vAlign w:val="bottom"/>
+          </w:tcPr>
+          <w:p>
+            <w:pPr>
+              <w:tabs>
+                <w:tab w:val="left" w:pos="-720"/>
+                <w:tab w:val="right" w:pos="4639"/>
+              </w:tabs>
+              <w:suppressAutoHyphens/>
+              <w:ind w:left="-108"/>
+              <w:rPr>
+                <w:u w:val="single"/>
+              </w:rPr>
+            </w:pPr>
+            <w:proofErr w:type="gramStart"/>
+            <w:r>
+              <w:t xml:space="preserve">{{ </w:t>
+            </w:r>
+            <w:proofErr w:type="spellStart"/>
+            <w:r>
+              <w:t>property</w:t>
+            </w:r>
+            <w:proofErr w:type="gramEnd"/>
+            <w:r>
+              <w:t>.item</w:t>
+            </w:r>
+            <w:proofErr w:type="spellEnd"/>
+            <w:r>
+              <w:t xml:space="preserve"> }}</w:t>
+            </w:r>
+          </w:p>
+        </w:tc>
+        <w:tc>
+          <w:tcPr>
+            <w:tcW w:w="720" w:type="dxa"/>
+            <w:vAlign w:val="bottom"/>
+          </w:tcPr>
+          <w:p>
+            <w:pPr>
+              <w:tabs>
+                <w:tab w:val="left" w:pos="-720"/>
+              </w:tabs>
+              <w:suppressAutoHyphens/>
+            </w:pPr>
+          </w:p>
+        </w:tc>
+        <w:tc>
+          <w:tcPr>
+            <w:tcW w:w="3960" w:type="dxa"/>
+            <w:tcBorders>
+              <w:bottom w:val="single" w:sz="4" w:space="0" w:color="auto"/>
+            </w:tcBorders>
+            <w:vAlign w:val="bottom"/>
+          </w:tcPr>
+          <w:p>
+            <w:pPr>
+              <w:tabs>
+                <w:tab w:val="left" w:pos="-720"/>
+                <w:tab w:val="right" w:pos="3744"/>
+              </w:tabs>
+              <w:suppressAutoHyphens/>
+              <w:ind w:left="-103"/>
+              <w:rPr>
+                <w:u w:val="single"/>
+              </w:rPr>
+            </w:pPr>
+            <w:proofErr w:type="gramStart"/>
+            <w:r>
+              <w:t xml:space="preserve">{{ </w:t>
+            </w:r>
+            <w:proofErr w:type="spellStart"/>
+            <w:r>
+              <w:t>property</w:t>
+            </w:r>
+            <w:proofErr w:type="gramEnd"/>
+            <w:r>
+              <w:t>.recipient_name</w:t>
+            </w:r>
+            <w:proofErr w:type="spellEnd"/>
+            <w:r>
+              <w:t xml:space="preserve"> }}</w:t>
+            </w:r>
+          </w:p>
+        </w:tc>
+      </w:tr>
+      <w:tr>
+        <w:trPr>
+          <w:trHeight w:hRule="exact" w:val="288"/>
+        </w:trPr>
+        <w:tc>
+          <w:tcPr>
+            <w:tcW w:w="4855" w:type="dxa"/>
+            <w:tcBorders>
+              <w:top w:val="single" w:sz="4" w:space="0" w:color="auto"/>
+            </w:tcBorders>
+            <w:vAlign w:val="bottom"/>
+          </w:tcPr>
+          <w:p>
+            <w:pPr>
+              <w:tabs>
+                <w:tab w:val="left" w:pos="-720"/>
+                <w:tab w:val="right" w:pos="4639"/>
+              </w:tabs>
+              <w:suppressAutoHyphens/>
+              <w:ind w:left="-108"/>
+            </w:pPr>
+          </w:p>
+        </w:tc>
+        <w:tc>
+          <w:tcPr>
+            <w:tcW w:w="720" w:type="dxa"/>
+            <w:vAlign w:val="bottom"/>
+          </w:tcPr>
+          <w:p>
+            <w:pPr>
+              <w:tabs>
+                <w:tab w:val="left" w:pos="-720"/>
+              </w:tabs>
+              <w:suppressAutoHyphens/>
+            </w:pPr>
+          </w:p>
+        </w:tc>
+        <w:tc>
+          <w:tcPr>
+            <w:tcW w:w="3960" w:type="dxa"/>
+            <w:tcBorders>
+              <w:top w:val="single" w:sz="4" w:space="0" w:color="auto"/>
+            </w:tcBorders>
+            <w:vAlign w:val="bottom"/>
+          </w:tcPr>
+          <w:p>
+            <w:pPr>
+              <w:tabs>
+                <w:tab w:val="left" w:pos="-720"/>
+                <w:tab w:val="right" w:pos="3744"/>
+              </w:tabs>
+              <w:suppressAutoHyphens/>
+              <w:ind w:left="-103"/>
+            </w:pPr>
+          </w:p>
+        </w:tc>
+      </w:tr>
+    </w:tbl>
+    <w:p>
+      <w:r>
+        <w:t xml:space="preserve">{%p </w:t>
+      </w:r>
+      <w:proofErr w:type="spellStart"/>
+      <w:r>
+        <w:t>endfor</w:t>
+      </w:r>
+      <w:proofErr w:type="spellEnd"/>
+      <w:r>
+        <w:t xml:space="preserve"> %}</w:t>
+      </w:r>
+    </w:p>
+    <w:p>
+      <w:r>
+        <w:t>{%p endif %}</w:t>
+      </w:r>
+    </w:p>
+    <w:p/>
+    <w:tbl>
+      <w:tblPr>
+        <w:tblStyle w:val="TableGrid"/>
+        <w:tblW w:w="9530" w:type="dxa"/>
+        <w:tblInd w:w="5" w:type="dxa"/>
+        <w:tblBorders>
+          <w:top w:val="none" w:sz="0" w:space="0" w:color="auto"/>
+          <w:left w:val="none" w:sz="0" w:space="0" w:color="auto"/>
+          <w:bottom w:val="none" w:sz="0" w:space="0" w:color="auto"/>
+          <w:right w:val="none" w:sz="0" w:space="0" w:color="auto"/>
+          <w:insideH w:val="none" w:sz="0" w:space="0" w:color="auto"/>
+          <w:insideV w:val="none" w:sz="0" w:space="0" w:color="auto"/>
+        </w:tblBorders>
+        <w:tblLook w:val="04A0" w:firstRow="1" w:lastRow="0" w:firstColumn="1" w:lastColumn="0" w:noHBand="0" w:noVBand="1"/>
+      </w:tblPr>
+      <w:tblGrid>
+        <w:gridCol w:w="4849"/>
+        <w:gridCol w:w="719"/>
+        <w:gridCol w:w="3962"/>
+      </w:tblGrid>
+      <w:tr>
+        <w:trPr>
+          <w:trHeight w:val="576"/>
+        </w:trPr>
+        <w:tc>
+          <w:tcPr>
+            <w:tcW w:w="4849" w:type="dxa"/>
+            <w:tcBorders>
               <w:top w:val="single" w:sz="4" w:space="0" w:color="auto"/>
               <w:bottom w:val="single" w:sz="4" w:space="0" w:color="auto"/>
             </w:tcBorders>
@@ -7768,7 +7738,7 @@
         </w:tc>
         <w:tc>
           <w:tcPr>
-            <w:tcW w:w="720" w:type="dxa"/>
+            <w:tcW w:w="719" w:type="dxa"/>
           </w:tcPr>
           <w:p>
             <w:pPr>
@@ -7781,7 +7751,7 @@
         </w:tc>
         <w:tc>
           <w:tcPr>
-            <w:tcW w:w="3960" w:type="dxa"/>
+            <w:tcW w:w="3962" w:type="dxa"/>
             <w:tcBorders>
               <w:top w:val="single" w:sz="4" w:space="0" w:color="auto"/>
               <w:bottom w:val="single" w:sz="4" w:space="0" w:color="auto"/>
@@ -7803,7 +7773,7 @@
         </w:trPr>
         <w:tc>
           <w:tcPr>
-            <w:tcW w:w="4855" w:type="dxa"/>
+            <w:tcW w:w="4849" w:type="dxa"/>
             <w:tcBorders>
               <w:top w:val="single" w:sz="4" w:space="0" w:color="auto"/>
               <w:bottom w:val="single" w:sz="4" w:space="0" w:color="auto"/>
@@ -7820,7 +7790,7 @@
         </w:tc>
         <w:tc>
           <w:tcPr>
-            <w:tcW w:w="720" w:type="dxa"/>
+            <w:tcW w:w="719" w:type="dxa"/>
           </w:tcPr>
           <w:p>
             <w:pPr>
@@ -7833,7 +7803,7 @@
         </w:tc>
         <w:tc>
           <w:tcPr>
-            <w:tcW w:w="3960" w:type="dxa"/>
+            <w:tcW w:w="3962" w:type="dxa"/>
             <w:tcBorders>
               <w:top w:val="single" w:sz="4" w:space="0" w:color="auto"/>
               <w:bottom w:val="single" w:sz="4" w:space="0" w:color="auto"/>
@@ -7855,7 +7825,7 @@
         </w:trPr>
         <w:tc>
           <w:tcPr>
-            <w:tcW w:w="4855" w:type="dxa"/>
+            <w:tcW w:w="4849" w:type="dxa"/>
             <w:tcBorders>
               <w:top w:val="single" w:sz="4" w:space="0" w:color="auto"/>
               <w:bottom w:val="single" w:sz="4" w:space="0" w:color="auto"/>
@@ -7872,7 +7842,7 @@
         </w:tc>
         <w:tc>
           <w:tcPr>
-            <w:tcW w:w="720" w:type="dxa"/>
+            <w:tcW w:w="719" w:type="dxa"/>
           </w:tcPr>
           <w:p>
             <w:pPr>
@@ -7885,7 +7855,7 @@
         </w:tc>
         <w:tc>
           <w:tcPr>
-            <w:tcW w:w="3960" w:type="dxa"/>
+            <w:tcW w:w="3962" w:type="dxa"/>
             <w:tcBorders>
               <w:top w:val="single" w:sz="4" w:space="0" w:color="auto"/>
               <w:bottom w:val="single" w:sz="4" w:space="0" w:color="auto"/>
@@ -7907,7 +7877,7 @@
         </w:trPr>
         <w:tc>
           <w:tcPr>
-            <w:tcW w:w="4855" w:type="dxa"/>
+            <w:tcW w:w="4849" w:type="dxa"/>
             <w:tcBorders>
               <w:top w:val="single" w:sz="4" w:space="0" w:color="auto"/>
               <w:bottom w:val="single" w:sz="4" w:space="0" w:color="auto"/>
@@ -7924,7 +7894,7 @@
         </w:tc>
         <w:tc>
           <w:tcPr>
-            <w:tcW w:w="720" w:type="dxa"/>
+            <w:tcW w:w="719" w:type="dxa"/>
           </w:tcPr>
           <w:p>
             <w:pPr>
@@ -7937,7 +7907,7 @@
         </w:tc>
         <w:tc>
           <w:tcPr>
-            <w:tcW w:w="3960" w:type="dxa"/>
+            <w:tcW w:w="3962" w:type="dxa"/>
             <w:tcBorders>
               <w:top w:val="single" w:sz="4" w:space="0" w:color="auto"/>
               <w:bottom w:val="single" w:sz="4" w:space="0" w:color="auto"/>
@@ -7959,7 +7929,7 @@
         </w:trPr>
         <w:tc>
           <w:tcPr>
-            <w:tcW w:w="4855" w:type="dxa"/>
+            <w:tcW w:w="4849" w:type="dxa"/>
             <w:tcBorders>
               <w:top w:val="single" w:sz="4" w:space="0" w:color="auto"/>
               <w:bottom w:val="single" w:sz="4" w:space="0" w:color="auto"/>
@@ -7976,7 +7946,7 @@
         </w:tc>
         <w:tc>
           <w:tcPr>
-            <w:tcW w:w="720" w:type="dxa"/>
+            <w:tcW w:w="719" w:type="dxa"/>
           </w:tcPr>
           <w:p>
             <w:pPr>
@@ -7989,7 +7959,7 @@
         </w:tc>
         <w:tc>
           <w:tcPr>
-            <w:tcW w:w="3960" w:type="dxa"/>
+            <w:tcW w:w="3962" w:type="dxa"/>
             <w:tcBorders>
               <w:top w:val="single" w:sz="4" w:space="0" w:color="auto"/>
               <w:bottom w:val="single" w:sz="4" w:space="0" w:color="auto"/>
@@ -8011,7 +7981,7 @@
         </w:trPr>
         <w:tc>
           <w:tcPr>
-            <w:tcW w:w="4855" w:type="dxa"/>
+            <w:tcW w:w="4849" w:type="dxa"/>
             <w:tcBorders>
               <w:top w:val="single" w:sz="4" w:space="0" w:color="auto"/>
               <w:bottom w:val="single" w:sz="4" w:space="0" w:color="auto"/>
@@ -8028,7 +7998,7 @@
         </w:tc>
         <w:tc>
           <w:tcPr>
-            <w:tcW w:w="720" w:type="dxa"/>
+            <w:tcW w:w="719" w:type="dxa"/>
           </w:tcPr>
           <w:p>
             <w:pPr>
@@ -8041,7 +8011,7 @@
         </w:tc>
         <w:tc>
           <w:tcPr>
-            <w:tcW w:w="3960" w:type="dxa"/>
+            <w:tcW w:w="3962" w:type="dxa"/>
             <w:tcBorders>
               <w:top w:val="single" w:sz="4" w:space="0" w:color="auto"/>
               <w:bottom w:val="single" w:sz="4" w:space="0" w:color="auto"/>
@@ -8063,7 +8033,7 @@
         </w:trPr>
         <w:tc>
           <w:tcPr>
-            <w:tcW w:w="4855" w:type="dxa"/>
+            <w:tcW w:w="4849" w:type="dxa"/>
             <w:tcBorders>
               <w:top w:val="single" w:sz="4" w:space="0" w:color="auto"/>
               <w:bottom w:val="single" w:sz="4" w:space="0" w:color="auto"/>
@@ -8080,7 +8050,7 @@
         </w:tc>
         <w:tc>
           <w:tcPr>
-            <w:tcW w:w="720" w:type="dxa"/>
+            <w:tcW w:w="719" w:type="dxa"/>
           </w:tcPr>
           <w:p>
             <w:pPr>
@@ -8093,7 +8063,7 @@
         </w:tc>
         <w:tc>
           <w:tcPr>
-            <w:tcW w:w="3960" w:type="dxa"/>
+            <w:tcW w:w="3962" w:type="dxa"/>
             <w:tcBorders>
               <w:top w:val="single" w:sz="4" w:space="0" w:color="auto"/>
               <w:bottom w:val="single" w:sz="4" w:space="0" w:color="auto"/>
@@ -8115,7 +8085,7 @@
         </w:trPr>
         <w:tc>
           <w:tcPr>
-            <w:tcW w:w="4855" w:type="dxa"/>
+            <w:tcW w:w="4849" w:type="dxa"/>
             <w:tcBorders>
               <w:top w:val="single" w:sz="4" w:space="0" w:color="auto"/>
               <w:bottom w:val="single" w:sz="4" w:space="0" w:color="auto"/>
@@ -8132,7 +8102,7 @@
         </w:tc>
         <w:tc>
           <w:tcPr>
-            <w:tcW w:w="720" w:type="dxa"/>
+            <w:tcW w:w="719" w:type="dxa"/>
           </w:tcPr>
           <w:p>
             <w:pPr>
@@ -8145,7 +8115,7 @@
         </w:tc>
         <w:tc>
           <w:tcPr>
-            <w:tcW w:w="3960" w:type="dxa"/>
+            <w:tcW w:w="3962" w:type="dxa"/>
             <w:tcBorders>
               <w:top w:val="single" w:sz="4" w:space="0" w:color="auto"/>
               <w:bottom w:val="single" w:sz="4" w:space="0" w:color="auto"/>
@@ -8167,10 +8137,9 @@
         </w:trPr>
         <w:tc>
           <w:tcPr>
-            <w:tcW w:w="4855" w:type="dxa"/>
+            <w:tcW w:w="4849" w:type="dxa"/>
             <w:tcBorders>
               <w:top w:val="single" w:sz="4" w:space="0" w:color="auto"/>
-              <w:bottom w:val="single" w:sz="4" w:space="0" w:color="auto"/>
             </w:tcBorders>
           </w:tcPr>
           <w:p>
@@ -8184,7 +8153,7 @@
         </w:tc>
         <w:tc>
           <w:tcPr>
-            <w:tcW w:w="720" w:type="dxa"/>
+            <w:tcW w:w="719" w:type="dxa"/>
           </w:tcPr>
           <w:p>
             <w:pPr>
@@ -8197,10 +8166,9 @@
         </w:tc>
         <w:tc>
           <w:tcPr>
-            <w:tcW w:w="3960" w:type="dxa"/>
+            <w:tcW w:w="3962" w:type="dxa"/>
             <w:tcBorders>
               <w:top w:val="single" w:sz="4" w:space="0" w:color="auto"/>
-              <w:bottom w:val="single" w:sz="4" w:space="0" w:color="auto"/>
             </w:tcBorders>
           </w:tcPr>
           <w:p>
@@ -8213,116 +8181,209 @@
           </w:p>
         </w:tc>
       </w:tr>
-    </w:tbl>
-    <w:p>
-      <w:pPr>
-        <w:tabs>
-          <w:tab w:val="left" w:pos="-720"/>
-        </w:tabs>
-        <w:suppressAutoHyphens/>
-      </w:pPr>
-    </w:p>
-    <w:p>
-      <w:pPr>
-        <w:tabs>
-          <w:tab w:val="left" w:pos="-720"/>
-        </w:tabs>
-        <w:suppressAutoHyphens/>
-      </w:pPr>
-    </w:p>
-    <w:tbl>
-      <w:tblPr>
-        <w:tblStyle w:val="TableGrid"/>
-        <w:tblW w:w="9445" w:type="dxa"/>
-        <w:tblBorders>
-          <w:top w:val="none" w:sz="0" w:space="0" w:color="auto"/>
-          <w:left w:val="none" w:sz="0" w:space="0" w:color="auto"/>
-          <w:bottom w:val="none" w:sz="0" w:space="0" w:color="auto"/>
-          <w:right w:val="none" w:sz="0" w:space="0" w:color="auto"/>
-          <w:insideH w:val="none" w:sz="0" w:space="0" w:color="auto"/>
-          <w:insideV w:val="none" w:sz="0" w:space="0" w:color="auto"/>
-        </w:tblBorders>
-        <w:tblCellMar>
-          <w:left w:w="115" w:type="dxa"/>
-          <w:right w:w="115" w:type="dxa"/>
-        </w:tblCellMar>
-        <w:tblLook w:val="04A0" w:firstRow="1" w:lastRow="0" w:firstColumn="1" w:lastColumn="0" w:noHBand="0" w:noVBand="1"/>
-      </w:tblPr>
-      <w:tblGrid>
-        <w:gridCol w:w="5485"/>
-        <w:gridCol w:w="3960"/>
-      </w:tblGrid>
       <w:tr>
-        <w:trPr>
-          <w:trHeight w:val="432"/>
-        </w:trPr>
+        <w:tblPrEx>
+          <w:tblBorders>
+            <w:top w:val="single" w:sz="4" w:space="0" w:color="auto"/>
+            <w:left w:val="single" w:sz="4" w:space="0" w:color="auto"/>
+            <w:bottom w:val="single" w:sz="4" w:space="0" w:color="auto"/>
+            <w:right w:val="single" w:sz="4" w:space="0" w:color="auto"/>
+            <w:insideH w:val="single" w:sz="4" w:space="0" w:color="auto"/>
+            <w:insideV w:val="single" w:sz="4" w:space="0" w:color="auto"/>
+          </w:tblBorders>
+        </w:tblPrEx>
         <w:tc>
           <w:tcPr>
-            <w:tcW w:w="5485" w:type="dxa"/>
+            <w:tcW w:w="4849" w:type="dxa"/>
+            <w:tcBorders>
+              <w:top w:val="nil"/>
+              <w:left w:val="nil"/>
+              <w:bottom w:val="single" w:sz="4" w:space="0" w:color="auto"/>
+              <w:right w:val="nil"/>
+            </w:tcBorders>
           </w:tcPr>
-          <w:p>
-            <w:pPr>
-              <w:tabs>
-                <w:tab w:val="left" w:pos="-720"/>
-              </w:tabs>
-              <w:suppressAutoHyphens/>
-            </w:pPr>
-            <w:r>
-              <w:t>Dated: ___________________, __</w:t>
-            </w:r>
-            <w:r>
-              <w:t>___</w:t>
-            </w:r>
-          </w:p>
+          <w:p/>
+          <w:p/>
         </w:tc>
         <w:tc>
           <w:tcPr>
-            <w:tcW w:w="3960" w:type="dxa"/>
+            <w:tcW w:w="719" w:type="dxa"/>
+            <w:tcBorders>
+              <w:top w:val="nil"/>
+              <w:left w:val="nil"/>
+              <w:bottom w:val="nil"/>
+              <w:right w:val="nil"/>
+            </w:tcBorders>
           </w:tcPr>
-          <w:p>
-            <w:pPr>
-              <w:tabs>
-                <w:tab w:val="left" w:pos="-720"/>
-              </w:tabs>
-              <w:suppressAutoHyphens/>
-              <w:ind w:right="-120"/>
-            </w:pPr>
-            <w:r>
-              <w:t>_______________________________</w:t>
-            </w:r>
-          </w:p>
+          <w:p/>
+        </w:tc>
+        <w:tc>
+          <w:tcPr>
+            <w:tcW w:w="3962" w:type="dxa"/>
+            <w:tcBorders>
+              <w:top w:val="nil"/>
+              <w:left w:val="nil"/>
+              <w:bottom w:val="nil"/>
+              <w:right w:val="nil"/>
+            </w:tcBorders>
+          </w:tcPr>
+          <w:p/>
         </w:tc>
       </w:tr>
       <w:tr>
-        <w:trPr>
-          <w:trHeight w:val="432"/>
-        </w:trPr>
+        <w:tblPrEx>
+          <w:tblBorders>
+            <w:top w:val="single" w:sz="4" w:space="0" w:color="auto"/>
+            <w:left w:val="single" w:sz="4" w:space="0" w:color="auto"/>
+            <w:bottom w:val="single" w:sz="4" w:space="0" w:color="auto"/>
+            <w:right w:val="single" w:sz="4" w:space="0" w:color="auto"/>
+            <w:insideH w:val="single" w:sz="4" w:space="0" w:color="auto"/>
+            <w:insideV w:val="single" w:sz="4" w:space="0" w:color="auto"/>
+          </w:tblBorders>
+        </w:tblPrEx>
         <w:tc>
           <w:tcPr>
-            <w:tcW w:w="5485" w:type="dxa"/>
+            <w:tcW w:w="4849" w:type="dxa"/>
+            <w:tcBorders>
+              <w:top w:val="single" w:sz="4" w:space="0" w:color="auto"/>
+              <w:left w:val="nil"/>
+              <w:bottom w:val="nil"/>
+              <w:right w:val="nil"/>
+            </w:tcBorders>
           </w:tcPr>
           <w:p>
-            <w:pPr>
-              <w:tabs>
-                <w:tab w:val="left" w:pos="-720"/>
-              </w:tabs>
-              <w:suppressAutoHyphens/>
-            </w:pPr>
+            <w:r>
+              <w:t>Printed Name</w:t>
+            </w:r>
           </w:p>
         </w:tc>
         <w:tc>
           <w:tcPr>
-            <w:tcW w:w="3960" w:type="dxa"/>
+            <w:tcW w:w="719" w:type="dxa"/>
+            <w:tcBorders>
+              <w:top w:val="nil"/>
+              <w:left w:val="nil"/>
+              <w:bottom w:val="nil"/>
+              <w:right w:val="nil"/>
+            </w:tcBorders>
           </w:tcPr>
-          <w:p>
-            <w:pPr>
-              <w:tabs>
-                <w:tab w:val="left" w:pos="-720"/>
-              </w:tabs>
-              <w:suppressAutoHyphens/>
-            </w:pPr>
-            <w:r>
-              <w:t>[Signature]</w:t>
+          <w:p/>
+        </w:tc>
+        <w:tc>
+          <w:tcPr>
+            <w:tcW w:w="3962" w:type="dxa"/>
+            <w:tcBorders>
+              <w:top w:val="nil"/>
+              <w:left w:val="nil"/>
+              <w:bottom w:val="nil"/>
+              <w:right w:val="nil"/>
+            </w:tcBorders>
+          </w:tcPr>
+          <w:p/>
+        </w:tc>
+      </w:tr>
+      <w:tr>
+        <w:tblPrEx>
+          <w:tblBorders>
+            <w:top w:val="single" w:sz="4" w:space="0" w:color="auto"/>
+            <w:left w:val="single" w:sz="4" w:space="0" w:color="auto"/>
+            <w:bottom w:val="single" w:sz="4" w:space="0" w:color="auto"/>
+            <w:right w:val="single" w:sz="4" w:space="0" w:color="auto"/>
+            <w:insideH w:val="single" w:sz="4" w:space="0" w:color="auto"/>
+            <w:insideV w:val="single" w:sz="4" w:space="0" w:color="auto"/>
+          </w:tblBorders>
+        </w:tblPrEx>
+        <w:tc>
+          <w:tcPr>
+            <w:tcW w:w="4849" w:type="dxa"/>
+            <w:tcBorders>
+              <w:top w:val="nil"/>
+              <w:left w:val="nil"/>
+              <w:bottom w:val="single" w:sz="4" w:space="0" w:color="auto"/>
+              <w:right w:val="nil"/>
+            </w:tcBorders>
+          </w:tcPr>
+          <w:p/>
+          <w:p/>
+          <w:p/>
+        </w:tc>
+        <w:tc>
+          <w:tcPr>
+            <w:tcW w:w="719" w:type="dxa"/>
+            <w:tcBorders>
+              <w:top w:val="nil"/>
+              <w:left w:val="nil"/>
+              <w:bottom w:val="nil"/>
+              <w:right w:val="nil"/>
+            </w:tcBorders>
+          </w:tcPr>
+          <w:p/>
+        </w:tc>
+        <w:tc>
+          <w:tcPr>
+            <w:tcW w:w="3962" w:type="dxa"/>
+            <w:tcBorders>
+              <w:top w:val="nil"/>
+              <w:left w:val="nil"/>
+              <w:bottom w:val="single" w:sz="4" w:space="0" w:color="auto"/>
+              <w:right w:val="nil"/>
+            </w:tcBorders>
+          </w:tcPr>
+          <w:p/>
+        </w:tc>
+      </w:tr>
+      <w:tr>
+        <w:tblPrEx>
+          <w:tblBorders>
+            <w:top w:val="single" w:sz="4" w:space="0" w:color="auto"/>
+            <w:left w:val="single" w:sz="4" w:space="0" w:color="auto"/>
+            <w:bottom w:val="single" w:sz="4" w:space="0" w:color="auto"/>
+            <w:right w:val="single" w:sz="4" w:space="0" w:color="auto"/>
+            <w:insideH w:val="single" w:sz="4" w:space="0" w:color="auto"/>
+            <w:insideV w:val="single" w:sz="4" w:space="0" w:color="auto"/>
+          </w:tblBorders>
+        </w:tblPrEx>
+        <w:tc>
+          <w:tcPr>
+            <w:tcW w:w="4849" w:type="dxa"/>
+            <w:tcBorders>
+              <w:top w:val="single" w:sz="4" w:space="0" w:color="auto"/>
+              <w:left w:val="nil"/>
+              <w:bottom w:val="nil"/>
+              <w:right w:val="nil"/>
+            </w:tcBorders>
+          </w:tcPr>
+          <w:p>
+            <w:r>
+              <w:t>Signature</w:t>
+            </w:r>
+          </w:p>
+        </w:tc>
+        <w:tc>
+          <w:tcPr>
+            <w:tcW w:w="719" w:type="dxa"/>
+            <w:tcBorders>
+              <w:top w:val="nil"/>
+              <w:left w:val="nil"/>
+              <w:bottom w:val="nil"/>
+              <w:right w:val="nil"/>
+            </w:tcBorders>
+          </w:tcPr>
+          <w:p/>
+        </w:tc>
+        <w:tc>
+          <w:tcPr>
+            <w:tcW w:w="3962" w:type="dxa"/>
+            <w:tcBorders>
+              <w:top w:val="single" w:sz="4" w:space="0" w:color="auto"/>
+              <w:left w:val="nil"/>
+              <w:bottom w:val="nil"/>
+              <w:right w:val="nil"/>
+            </w:tcBorders>
+          </w:tcPr>
+          <w:p>
+            <w:r>
+              <w:t>Date</w:t>
             </w:r>
           </w:p>
         </w:tc>
@@ -8736,6 +8797,7 @@
     <w:lsdException w:name="Table Web 2" w:semiHidden="1" w:unhideWhenUsed="1"/>
     <w:lsdException w:name="Table Web 3" w:semiHidden="1" w:unhideWhenUsed="1"/>
     <w:lsdException w:name="Balloon Text" w:semiHidden="1" w:unhideWhenUsed="1"/>
+    <w:lsdException w:name="Table Grid" w:uiPriority="39"/>
     <w:lsdException w:name="Table Theme" w:semiHidden="1" w:unhideWhenUsed="1"/>
     <w:lsdException w:name="Placeholder Text" w:semiHidden="1"/>
     <w:lsdException w:name="No Spacing" w:uiPriority="1" w:qFormat="1"/>
@@ -9017,7 +9079,7 @@
   <w:style w:type="table" w:styleId="TableGrid">
     <w:name w:val="Table Grid"/>
     <w:basedOn w:val="TableNormal"/>
-    <w:uiPriority w:val="99"/>
+    <w:uiPriority w:val="39"/>
     <w:rsid w:val="00DF4535"/>
     <w:pPr>
       <w:spacing w:after="0" w:line="240" w:lineRule="auto"/>

</xml_diff>

<commit_message>
added signature arrows indicating where to sign
</commit_message>
<xml_diff>
--- a/docassemble/MLHStatutoryWill/data/templates/michigan_statutory_will.docx
+++ b/docassemble/MLHStatutoryWill/data/templates/michigan_statutory_will.docx
@@ -2513,69 +2513,69 @@
         <w:autoSpaceDN w:val="0"/>
         <w:adjustRightInd w:val="0"/>
         <w:rPr>
+          <w:color w:val="000000" w:themeColor="text1"/>
           <w:u w:val="single"/>
         </w:rPr>
       </w:pPr>
       <w:proofErr w:type="gramStart"/>
       <w:r>
         <w:rPr>
-          <w:u w:val="single"/>
-        </w:rPr>
-        <w:t>{</w:t>
-      </w:r>
-      <w:r>
-        <w:rPr>
-          <w:u w:val="single"/>
-        </w:rPr>
-        <w:t xml:space="preserve">{ </w:t>
-      </w:r>
-      <w:r>
-        <w:rPr>
-          <w:u w:val="single"/>
-        </w:rPr>
-        <w:t>“</w:t>
+          <w:color w:val="000000" w:themeColor="text1"/>
+          <w:u w:val="single"/>
+        </w:rPr>
+        <w:t xml:space="preserve">{{ </w:t>
+      </w:r>
+      <w:proofErr w:type="spellStart"/>
+      <w:r>
+        <w:rPr>
+          <w:color w:val="000000" w:themeColor="text1"/>
+          <w:u w:val="single"/>
+        </w:rPr>
+        <w:t>sign</w:t>
       </w:r>
       <w:proofErr w:type="gramEnd"/>
       <w:r>
         <w:rPr>
-          <w:u w:val="single"/>
-        </w:rPr>
-        <w:t>NOT APPLICABLE.”</w:t>
-      </w:r>
-      <w:r>
-        <w:rPr>
+          <w:color w:val="000000" w:themeColor="text1"/>
+          <w:u w:val="single"/>
+        </w:rPr>
+        <w:t>_arrow</w:t>
+      </w:r>
+      <w:proofErr w:type="spellEnd"/>
+      <w:r>
+        <w:rPr>
+          <w:color w:val="000000" w:themeColor="text1"/>
           <w:u w:val="single"/>
         </w:rPr>
         <w:t xml:space="preserve"> if </w:t>
       </w:r>
-      <w:r>
-        <w:rPr>
-          <w:u w:val="single"/>
-        </w:rPr>
-        <w:t xml:space="preserve">not </w:t>
-      </w:r>
       <w:proofErr w:type="gramStart"/>
       <w:r>
         <w:rPr>
-          <w:u w:val="single"/>
-        </w:rPr>
-        <w:t>giftee</w:t>
-      </w:r>
-      <w:r>
-        <w:rPr>
-          <w:u w:val="single"/>
-        </w:rPr>
-        <w:t xml:space="preserve"> }</w:t>
+          <w:color w:val="000000" w:themeColor="text1"/>
+          <w:u w:val="single"/>
+        </w:rPr>
+        <w:t xml:space="preserve">giftee </w:t>
+      </w:r>
+      <w:proofErr w:type="spellStart"/>
+      <w:r>
+        <w:rPr>
+          <w:color w:val="000000" w:themeColor="text1"/>
+          <w:u w:val="single"/>
+        </w:rPr>
+        <w:t>}</w:t>
       </w:r>
       <w:proofErr w:type="gramEnd"/>
       <w:r>
         <w:rPr>
+          <w:color w:val="000000" w:themeColor="text1"/>
           <w:u w:val="single"/>
         </w:rPr>
         <w:t>}</w:t>
       </w:r>
       <w:r>
         <w:rPr>
+          <w:color w:val="000000" w:themeColor="text1"/>
           <w:u w:val="single"/>
         </w:rPr>
         <w:tab/>
@@ -2597,7 +2597,15 @@
           <w:sz w:val="16"/>
           <w:szCs w:val="16"/>
         </w:rPr>
-        <w:t>(Your signature)</w:t>
+        <w:t xml:space="preserve">(Your </w:t>
+      </w:r>
+      <w:proofErr w:type="spellEnd"/>
+      <w:r>
+        <w:rPr>
+          <w:sz w:val="16"/>
+          <w:szCs w:val="16"/>
+        </w:rPr>
+        <w:t>signature)</w:t>
       </w:r>
     </w:p>
     <w:p>
@@ -2803,18 +2811,21 @@
         <w:autoSpaceDN w:val="0"/>
         <w:adjustRightInd w:val="0"/>
         <w:rPr>
+          <w:color w:val="000000" w:themeColor="text1"/>
           <w:u w:val="single"/>
         </w:rPr>
       </w:pPr>
       <w:proofErr w:type="gramStart"/>
       <w:r>
         <w:rPr>
+          <w:color w:val="000000" w:themeColor="text1"/>
           <w:u w:val="single"/>
         </w:rPr>
         <w:t>{</w:t>
       </w:r>
       <w:r>
         <w:rPr>
+          <w:color w:val="000000" w:themeColor="text1"/>
           <w:u w:val="single"/>
         </w:rPr>
         <w:t>{ “</w:t>
@@ -2822,18 +2833,21 @@
       <w:proofErr w:type="gramEnd"/>
       <w:r>
         <w:rPr>
-          <w:u w:val="single"/>
-        </w:rPr>
-        <w:t xml:space="preserve">NOT APPLICABLE.” </w:t>
-      </w:r>
-      <w:r>
-        <w:rPr>
+          <w:color w:val="000000" w:themeColor="text1"/>
+          <w:u w:val="single"/>
+        </w:rPr>
+        <w:t xml:space="preserve">” </w:t>
+      </w:r>
+      <w:r>
+        <w:rPr>
+          <w:color w:val="000000" w:themeColor="text1"/>
           <w:u w:val="single"/>
         </w:rPr>
         <w:t xml:space="preserve">if </w:t>
       </w:r>
       <w:r>
         <w:rPr>
+          <w:color w:val="000000" w:themeColor="text1"/>
           <w:u w:val="single"/>
         </w:rPr>
         <w:t xml:space="preserve">not spouse or </w:t>
@@ -2841,6 +2855,7 @@
       <w:proofErr w:type="spellStart"/>
       <w:r>
         <w:rPr>
+          <w:color w:val="000000" w:themeColor="text1"/>
           <w:u w:val="single"/>
         </w:rPr>
         <w:t>residue_distribution</w:t>
@@ -2848,6 +2863,7 @@
       <w:proofErr w:type="spellEnd"/>
       <w:r>
         <w:rPr>
+          <w:color w:val="000000" w:themeColor="text1"/>
           <w:u w:val="single"/>
         </w:rPr>
         <w:t xml:space="preserve"> == “</w:t>
@@ -2855,20 +2871,53 @@
       <w:proofErr w:type="spellStart"/>
       <w:r>
         <w:rPr>
+          <w:color w:val="000000" w:themeColor="text1"/>
           <w:u w:val="single"/>
         </w:rPr>
         <w:t>own_heirs</w:t>
       </w:r>
       <w:proofErr w:type="spellEnd"/>
+      <w:r>
+        <w:rPr>
+          <w:color w:val="000000" w:themeColor="text1"/>
+          <w:u w:val="single"/>
+        </w:rPr>
+        <w:t xml:space="preserve">” </w:t>
+      </w:r>
+      <w:r>
+        <w:rPr>
+          <w:color w:val="000000" w:themeColor="text1"/>
+          <w:u w:val="single"/>
+        </w:rPr>
+        <w:t xml:space="preserve">else </w:t>
+      </w:r>
+      <w:proofErr w:type="spellStart"/>
+      <w:r>
+        <w:rPr>
+          <w:color w:val="000000" w:themeColor="text1"/>
+          <w:u w:val="single"/>
+        </w:rPr>
+        <w:t>sign_</w:t>
+      </w:r>
       <w:proofErr w:type="gramStart"/>
       <w:r>
         <w:rPr>
-          <w:u w:val="single"/>
-        </w:rPr>
-        <w:t xml:space="preserve">” </w:t>
-      </w:r>
-      <w:r>
-        <w:rPr>
+          <w:color w:val="000000" w:themeColor="text1"/>
+          <w:u w:val="single"/>
+        </w:rPr>
+        <w:t>arrow</w:t>
+      </w:r>
+      <w:proofErr w:type="spellEnd"/>
+      <w:r>
+        <w:rPr>
+          <w:color w:val="000000" w:themeColor="text1"/>
+          <w:u w:val="single"/>
+        </w:rPr>
+        <w:t xml:space="preserve"> </w:t>
+      </w:r>
+      <w:r>
+        <w:rPr>
+          <w:color w:val="000000" w:themeColor="text1"/>
           <w:u w:val="single"/>
         </w:rPr>
         <w:t>}</w:t>
@@ -2876,12 +2925,14 @@
       <w:proofErr w:type="gramEnd"/>
       <w:r>
         <w:rPr>
+          <w:color w:val="000000" w:themeColor="text1"/>
           <w:u w:val="single"/>
         </w:rPr>
         <w:t>}</w:t>
       </w:r>
       <w:r>
         <w:rPr>
+          <w:color w:val="000000" w:themeColor="text1"/>
           <w:u w:val="single"/>
         </w:rPr>
         <w:tab/>
@@ -2954,55 +3005,59 @@
         <w:autoSpaceDN w:val="0"/>
         <w:adjustRightInd w:val="0"/>
         <w:rPr>
+          <w:color w:val="000000" w:themeColor="text1"/>
           <w:u w:val="single"/>
         </w:rPr>
       </w:pPr>
       <w:proofErr w:type="gramStart"/>
       <w:r>
         <w:rPr>
+          <w:color w:val="000000" w:themeColor="text1"/>
           <w:u w:val="single"/>
         </w:rPr>
         <w:t xml:space="preserve">{{ </w:t>
       </w:r>
-      <w:r>
-        <w:rPr>
-          <w:u w:val="single"/>
-        </w:rPr>
-        <w:t>“</w:t>
+      <w:proofErr w:type="spellStart"/>
+      <w:r>
+        <w:rPr>
+          <w:color w:val="000000" w:themeColor="text1"/>
+          <w:u w:val="single"/>
+        </w:rPr>
+        <w:t>sign</w:t>
       </w:r>
       <w:proofErr w:type="gramEnd"/>
       <w:r>
         <w:rPr>
-          <w:u w:val="single"/>
-        </w:rPr>
-        <w:t xml:space="preserve">” if not spouse else </w:t>
-      </w:r>
-      <w:r>
-        <w:rPr>
-          <w:u w:val="single"/>
-        </w:rPr>
-        <w:t>“</w:t>
-      </w:r>
-      <w:r>
-        <w:rPr>
-          <w:u w:val="single"/>
-        </w:rPr>
-        <w:t>NOT APPLICABLE.</w:t>
-      </w:r>
-      <w:r>
-        <w:rPr>
-          <w:u w:val="single"/>
-        </w:rPr>
-        <w:t xml:space="preserve">” </w:t>
-      </w:r>
-      <w:r>
-        <w:rPr>
+          <w:color w:val="000000" w:themeColor="text1"/>
+          <w:u w:val="single"/>
+        </w:rPr>
+        <w:t>_arrow</w:t>
+      </w:r>
+      <w:proofErr w:type="spellEnd"/>
+      <w:r>
+        <w:rPr>
+          <w:color w:val="000000" w:themeColor="text1"/>
+          <w:u w:val="single"/>
+        </w:rPr>
+        <w:t xml:space="preserve"> if not spouse else </w:t>
+      </w:r>
+      <w:r>
+        <w:rPr>
+          <w:color w:val="000000" w:themeColor="text1"/>
+          <w:u w:val="single"/>
+        </w:rPr>
+        <w:t xml:space="preserve">“” </w:t>
+      </w:r>
+      <w:r>
+        <w:rPr>
+          <w:color w:val="000000" w:themeColor="text1"/>
           <w:u w:val="single"/>
         </w:rPr>
         <w:t>if</w:t>
       </w:r>
       <w:r>
         <w:rPr>
+          <w:color w:val="000000" w:themeColor="text1"/>
           <w:u w:val="single"/>
         </w:rPr>
         <w:t xml:space="preserve"> </w:t>
@@ -3010,6 +3065,7 @@
       <w:proofErr w:type="spellStart"/>
       <w:r>
         <w:rPr>
+          <w:color w:val="000000" w:themeColor="text1"/>
           <w:u w:val="single"/>
         </w:rPr>
         <w:t>residue_distribution</w:t>
@@ -3017,6 +3073,7 @@
       <w:proofErr w:type="spellEnd"/>
       <w:r>
         <w:rPr>
+          <w:color w:val="000000" w:themeColor="text1"/>
           <w:u w:val="single"/>
         </w:rPr>
         <w:t xml:space="preserve"> == “</w:t>
@@ -3024,6 +3081,7 @@
       <w:proofErr w:type="spellStart"/>
       <w:r>
         <w:rPr>
+          <w:color w:val="000000" w:themeColor="text1"/>
           <w:u w:val="single"/>
         </w:rPr>
         <w:t>own_heirs_and_spouse_heirs</w:t>
@@ -3032,12 +3090,14 @@
       <w:proofErr w:type="gramStart"/>
       <w:r>
         <w:rPr>
+          <w:color w:val="000000" w:themeColor="text1"/>
           <w:u w:val="single"/>
         </w:rPr>
         <w:t xml:space="preserve">” </w:t>
       </w:r>
       <w:r>
         <w:rPr>
+          <w:color w:val="000000" w:themeColor="text1"/>
           <w:u w:val="single"/>
         </w:rPr>
         <w:t>}</w:t>
@@ -3045,12 +3105,14 @@
       <w:proofErr w:type="gramEnd"/>
       <w:r>
         <w:rPr>
+          <w:color w:val="000000" w:themeColor="text1"/>
           <w:u w:val="single"/>
         </w:rPr>
         <w:t>}</w:t>
       </w:r>
       <w:r>
         <w:rPr>
+          <w:color w:val="000000" w:themeColor="text1"/>
           <w:u w:val="single"/>
         </w:rPr>
         <w:tab/>
@@ -3103,6 +3165,7 @@
           <w:b/>
           <w:bCs/>
         </w:rPr>
+        <w:lastRenderedPageBreak/>
         <w:t>ARTICLE 3. NOMINATIONS OF PERSONAL REPRESENTATIVE,</w:t>
       </w:r>
     </w:p>
@@ -4290,7 +4353,6 @@
         <w:adjustRightInd w:val="0"/>
       </w:pPr>
       <w:r>
-        <w:lastRenderedPageBreak/>
         <w:t>of</w:t>
       </w:r>
       <w:r>
@@ -4418,7 +4480,14 @@
         <w:rPr>
           <w:u w:val="single"/>
         </w:rPr>
-        <w:t>) or “NOT APPLICABLE.</w:t>
+        <w:t xml:space="preserve">) or </w:t>
+      </w:r>
+      <w:r>
+        <w:rPr>
+          <w:u w:val="single"/>
+        </w:rPr>
+        <w:lastRenderedPageBreak/>
+        <w:t>“NOT APPLICABLE.</w:t>
       </w:r>
       <w:proofErr w:type="gramStart"/>
       <w:r>
@@ -5241,55 +5310,73 @@
         <w:autoSpaceDN w:val="0"/>
         <w:adjustRightInd w:val="0"/>
         <w:rPr>
+          <w:color w:val="000000" w:themeColor="text1"/>
           <w:u w:val="single"/>
         </w:rPr>
       </w:pPr>
       <w:proofErr w:type="gramStart"/>
       <w:r>
         <w:rPr>
+          <w:color w:val="000000" w:themeColor="text1"/>
           <w:u w:val="single"/>
         </w:rPr>
         <w:t>{</w:t>
       </w:r>
       <w:r>
         <w:rPr>
-          <w:u w:val="single"/>
-        </w:rPr>
-        <w:t>{ “</w:t>
+          <w:color w:val="000000" w:themeColor="text1"/>
+          <w:u w:val="single"/>
+        </w:rPr>
+        <w:t xml:space="preserve">{ </w:t>
+      </w:r>
+      <w:proofErr w:type="spellStart"/>
+      <w:r>
+        <w:rPr>
+          <w:color w:val="000000" w:themeColor="text1"/>
+          <w:u w:val="single"/>
+        </w:rPr>
+        <w:t>sign</w:t>
       </w:r>
       <w:proofErr w:type="gramEnd"/>
       <w:r>
         <w:rPr>
-          <w:u w:val="single"/>
-        </w:rPr>
-        <w:t>NOT APPLICABLE.”</w:t>
-      </w:r>
-      <w:r>
-        <w:rPr>
+          <w:color w:val="000000" w:themeColor="text1"/>
+          <w:u w:val="single"/>
+        </w:rPr>
+        <w:t>_arrow</w:t>
+      </w:r>
+      <w:proofErr w:type="spellEnd"/>
+      <w:r>
+        <w:rPr>
+          <w:color w:val="000000" w:themeColor="text1"/>
           <w:u w:val="single"/>
         </w:rPr>
         <w:t xml:space="preserve"> </w:t>
       </w:r>
       <w:r>
         <w:rPr>
+          <w:color w:val="000000" w:themeColor="text1"/>
           <w:u w:val="single"/>
         </w:rPr>
         <w:t>i</w:t>
       </w:r>
       <w:r>
         <w:rPr>
+          <w:color w:val="000000" w:themeColor="text1"/>
           <w:u w:val="single"/>
         </w:rPr>
         <w:t>f</w:t>
       </w:r>
       <w:r>
         <w:rPr>
+          <w:color w:val="000000" w:themeColor="text1"/>
           <w:u w:val="single"/>
         </w:rPr>
         <w:t xml:space="preserve"> not</w:t>
       </w:r>
       <w:r>
         <w:rPr>
+          <w:color w:val="000000" w:themeColor="text1"/>
           <w:u w:val="single"/>
         </w:rPr>
         <w:t xml:space="preserve"> </w:t>
@@ -5297,6 +5384,7 @@
       <w:proofErr w:type="spellStart"/>
       <w:r>
         <w:rPr>
+          <w:color w:val="000000" w:themeColor="text1"/>
           <w:u w:val="single"/>
         </w:rPr>
         <w:t>require_</w:t>
@@ -5304,6 +5392,7 @@
       <w:proofErr w:type="gramStart"/>
       <w:r>
         <w:rPr>
+          <w:color w:val="000000" w:themeColor="text1"/>
           <w:u w:val="single"/>
         </w:rPr>
         <w:t>bond</w:t>
@@ -5311,19 +5400,29 @@
       <w:proofErr w:type="spellEnd"/>
       <w:r>
         <w:rPr>
-          <w:u w:val="single"/>
-        </w:rPr>
-        <w:t xml:space="preserve"> }</w:t>
+          <w:color w:val="000000" w:themeColor="text1"/>
+          <w:u w:val="single"/>
+        </w:rPr>
+        <w:t xml:space="preserve"> </w:t>
+      </w:r>
+      <w:r>
+        <w:rPr>
+          <w:color w:val="000000" w:themeColor="text1"/>
+          <w:u w:val="single"/>
+        </w:rPr>
+        <w:t>}</w:t>
       </w:r>
       <w:proofErr w:type="gramEnd"/>
       <w:r>
         <w:rPr>
+          <w:color w:val="000000" w:themeColor="text1"/>
           <w:u w:val="single"/>
         </w:rPr>
         <w:t>}</w:t>
       </w:r>
       <w:r>
         <w:rPr>
+          <w:color w:val="000000" w:themeColor="text1"/>
           <w:u w:val="single"/>
         </w:rPr>
         <w:tab/>
@@ -5396,31 +5495,45 @@
         <w:autoSpaceDN w:val="0"/>
         <w:adjustRightInd w:val="0"/>
         <w:rPr>
+          <w:color w:val="000000" w:themeColor="text1"/>
           <w:u w:val="single"/>
         </w:rPr>
       </w:pPr>
       <w:proofErr w:type="gramStart"/>
       <w:r>
         <w:rPr>
+          <w:color w:val="000000" w:themeColor="text1"/>
           <w:u w:val="single"/>
         </w:rPr>
         <w:t>{</w:t>
       </w:r>
       <w:r>
         <w:rPr>
-          <w:u w:val="single"/>
-        </w:rPr>
-        <w:t>{ “</w:t>
+          <w:color w:val="000000" w:themeColor="text1"/>
+          <w:u w:val="single"/>
+        </w:rPr>
+        <w:t xml:space="preserve">{ </w:t>
+      </w:r>
+      <w:proofErr w:type="spellStart"/>
+      <w:r>
+        <w:rPr>
+          <w:color w:val="000000" w:themeColor="text1"/>
+          <w:u w:val="single"/>
+        </w:rPr>
+        <w:t>sign</w:t>
       </w:r>
       <w:proofErr w:type="gramEnd"/>
       <w:r>
         <w:rPr>
-          <w:u w:val="single"/>
-        </w:rPr>
-        <w:t>NOT APPLICABLE.”</w:t>
-      </w:r>
-      <w:r>
-        <w:rPr>
+          <w:color w:val="000000" w:themeColor="text1"/>
+          <w:u w:val="single"/>
+        </w:rPr>
+        <w:t>_arrow</w:t>
+      </w:r>
+      <w:proofErr w:type="spellEnd"/>
+      <w:r>
+        <w:rPr>
+          <w:color w:val="000000" w:themeColor="text1"/>
           <w:u w:val="single"/>
         </w:rPr>
         <w:t xml:space="preserve"> if </w:t>
@@ -5428,6 +5541,7 @@
       <w:proofErr w:type="spellStart"/>
       <w:r>
         <w:rPr>
+          <w:color w:val="000000" w:themeColor="text1"/>
           <w:u w:val="single"/>
         </w:rPr>
         <w:t>require_</w:t>
@@ -5435,6 +5549,7 @@
       <w:proofErr w:type="gramStart"/>
       <w:r>
         <w:rPr>
+          <w:color w:val="000000" w:themeColor="text1"/>
           <w:u w:val="single"/>
         </w:rPr>
         <w:t>bond</w:t>
@@ -5442,12 +5557,14 @@
       <w:proofErr w:type="spellEnd"/>
       <w:r>
         <w:rPr>
+          <w:color w:val="000000" w:themeColor="text1"/>
           <w:u w:val="single"/>
         </w:rPr>
         <w:t xml:space="preserve"> </w:t>
       </w:r>
       <w:r>
         <w:rPr>
+          <w:color w:val="000000" w:themeColor="text1"/>
           <w:u w:val="single"/>
         </w:rPr>
         <w:t>}</w:t>
@@ -5455,12 +5572,14 @@
       <w:proofErr w:type="gramEnd"/>
       <w:r>
         <w:rPr>
+          <w:color w:val="000000" w:themeColor="text1"/>
           <w:u w:val="single"/>
         </w:rPr>
         <w:t>}</w:t>
       </w:r>
       <w:r>
         <w:rPr>
+          <w:color w:val="000000" w:themeColor="text1"/>
           <w:u w:val="single"/>
         </w:rPr>
         <w:tab/>
@@ -5635,28 +5754,31 @@
           <w:b/>
           <w:bCs/>
         </w:rPr>
+        <w:t>NOTICE REGARDING WITNESSES</w:t>
+      </w:r>
+    </w:p>
+    <w:p>
+      <w:pPr>
+        <w:keepNext/>
+        <w:autoSpaceDE w:val="0"/>
+        <w:autoSpaceDN w:val="0"/>
+        <w:adjustRightInd w:val="0"/>
+      </w:pPr>
+    </w:p>
+    <w:p>
+      <w:pPr>
+        <w:widowControl w:val="0"/>
+        <w:autoSpaceDE w:val="0"/>
+        <w:autoSpaceDN w:val="0"/>
+        <w:adjustRightInd w:val="0"/>
+        <w:ind w:firstLine="720"/>
+      </w:pPr>
+      <w:r>
+        <w:t xml:space="preserve">You must use 2 adults as witnesses. It is preferable to have 3 adult witnesses. All the </w:t>
+      </w:r>
+      <w:r>
         <w:lastRenderedPageBreak/>
-        <w:t>NOTICE REGARDING WITNESSES</w:t>
-      </w:r>
-    </w:p>
-    <w:p>
-      <w:pPr>
-        <w:keepNext/>
-        <w:autoSpaceDE w:val="0"/>
-        <w:autoSpaceDN w:val="0"/>
-        <w:adjustRightInd w:val="0"/>
-      </w:pPr>
-    </w:p>
-    <w:p>
-      <w:pPr>
-        <w:widowControl w:val="0"/>
-        <w:autoSpaceDE w:val="0"/>
-        <w:autoSpaceDN w:val="0"/>
-        <w:adjustRightInd w:val="0"/>
-        <w:ind w:firstLine="720"/>
-      </w:pPr>
-      <w:r>
-        <w:t xml:space="preserve">You must use 2 adults as witnesses. It is preferable to have 3 adult witnesses. All the witnesses must observe you sign the will, have you </w:t>
+        <w:t xml:space="preserve">witnesses must observe you sign the will, have you </w:t>
       </w:r>
       <w:proofErr w:type="gramStart"/>
       <w:r>

</xml_diff>

<commit_message>
made arrows more prominent: substituted thicker arrow and increased font size of signature lines
</commit_message>
<xml_diff>
--- a/docassemble/MLHStatutoryWill/data/templates/michigan_statutory_will.docx
+++ b/docassemble/MLHStatutoryWill/data/templates/michigan_statutory_will.docx
@@ -398,7 +398,15 @@
       </w:r>
       <w:proofErr w:type="gramEnd"/>
       <w:r>
-        <w:t xml:space="preserve"> and I revoke any prior wills and codicils.</w:t>
+        <w:t xml:space="preserve"> and I revoke any prior </w:t>
+      </w:r>
+      <w:proofErr w:type="gramStart"/>
+      <w:r>
+        <w:t>wills</w:t>
+      </w:r>
+      <w:proofErr w:type="gramEnd"/>
+      <w:r>
+        <w:t xml:space="preserve"> and codicils.</w:t>
       </w:r>
     </w:p>
     <w:p>
@@ -2514,6 +2522,8 @@
         <w:adjustRightInd w:val="0"/>
         <w:rPr>
           <w:color w:val="000000" w:themeColor="text1"/>
+          <w:sz w:val="28"/>
+          <w:szCs w:val="28"/>
           <w:u w:val="single"/>
         </w:rPr>
       </w:pPr>
@@ -2521,6 +2531,8 @@
       <w:r>
         <w:rPr>
           <w:color w:val="000000" w:themeColor="text1"/>
+          <w:sz w:val="28"/>
+          <w:szCs w:val="28"/>
           <w:u w:val="single"/>
         </w:rPr>
         <w:t xml:space="preserve">{{ </w:t>
@@ -2529,6 +2541,8 @@
       <w:r>
         <w:rPr>
           <w:color w:val="000000" w:themeColor="text1"/>
+          <w:sz w:val="28"/>
+          <w:szCs w:val="28"/>
           <w:u w:val="single"/>
         </w:rPr>
         <w:t>sign</w:t>
@@ -2537,6 +2551,8 @@
       <w:r>
         <w:rPr>
           <w:color w:val="000000" w:themeColor="text1"/>
+          <w:sz w:val="28"/>
+          <w:szCs w:val="28"/>
           <w:u w:val="single"/>
         </w:rPr>
         <w:t>_arrow</w:t>
@@ -2545,6 +2561,8 @@
       <w:r>
         <w:rPr>
           <w:color w:val="000000" w:themeColor="text1"/>
+          <w:sz w:val="28"/>
+          <w:szCs w:val="28"/>
           <w:u w:val="single"/>
         </w:rPr>
         <w:t xml:space="preserve"> if </w:t>
@@ -2553,29 +2571,27 @@
       <w:r>
         <w:rPr>
           <w:color w:val="000000" w:themeColor="text1"/>
-          <w:u w:val="single"/>
-        </w:rPr>
-        <w:t xml:space="preserve">giftee </w:t>
-      </w:r>
-      <w:proofErr w:type="spellStart"/>
+          <w:sz w:val="28"/>
+          <w:szCs w:val="28"/>
+          <w:u w:val="single"/>
+        </w:rPr>
+        <w:t>giftee }</w:t>
+      </w:r>
+      <w:proofErr w:type="gramEnd"/>
       <w:r>
         <w:rPr>
           <w:color w:val="000000" w:themeColor="text1"/>
+          <w:sz w:val="28"/>
+          <w:szCs w:val="28"/>
           <w:u w:val="single"/>
         </w:rPr>
         <w:t>}</w:t>
       </w:r>
-      <w:proofErr w:type="gramEnd"/>
       <w:r>
         <w:rPr>
           <w:color w:val="000000" w:themeColor="text1"/>
-          <w:u w:val="single"/>
-        </w:rPr>
-        <w:t>}</w:t>
-      </w:r>
-      <w:r>
-        <w:rPr>
-          <w:color w:val="000000" w:themeColor="text1"/>
+          <w:sz w:val="28"/>
+          <w:szCs w:val="28"/>
           <w:u w:val="single"/>
         </w:rPr>
         <w:tab/>
@@ -2597,15 +2613,7 @@
           <w:sz w:val="16"/>
           <w:szCs w:val="16"/>
         </w:rPr>
-        <w:t xml:space="preserve">(Your </w:t>
-      </w:r>
-      <w:proofErr w:type="spellEnd"/>
-      <w:r>
-        <w:rPr>
-          <w:sz w:val="16"/>
-          <w:szCs w:val="16"/>
-        </w:rPr>
-        <w:t>signature)</w:t>
+        <w:t>(Your signature)</w:t>
       </w:r>
     </w:p>
     <w:p>
@@ -2819,6 +2827,8 @@
       <w:r>
         <w:rPr>
           <w:color w:val="000000" w:themeColor="text1"/>
+          <w:sz w:val="28"/>
+          <w:szCs w:val="28"/>
           <w:u w:val="single"/>
         </w:rPr>
         <w:t>{</w:t>
@@ -2826,6 +2836,8 @@
       <w:r>
         <w:rPr>
           <w:color w:val="000000" w:themeColor="text1"/>
+          <w:sz w:val="28"/>
+          <w:szCs w:val="28"/>
           <w:u w:val="single"/>
         </w:rPr>
         <w:t>{ “</w:t>
@@ -2834,6 +2846,8 @@
       <w:r>
         <w:rPr>
           <w:color w:val="000000" w:themeColor="text1"/>
+          <w:sz w:val="28"/>
+          <w:szCs w:val="28"/>
           <w:u w:val="single"/>
         </w:rPr>
         <w:t xml:space="preserve">” </w:t>
@@ -2841,6 +2855,8 @@
       <w:r>
         <w:rPr>
           <w:color w:val="000000" w:themeColor="text1"/>
+          <w:sz w:val="28"/>
+          <w:szCs w:val="28"/>
           <w:u w:val="single"/>
         </w:rPr>
         <w:t xml:space="preserve">if </w:t>
@@ -2848,6 +2864,8 @@
       <w:r>
         <w:rPr>
           <w:color w:val="000000" w:themeColor="text1"/>
+          <w:sz w:val="28"/>
+          <w:szCs w:val="28"/>
           <w:u w:val="single"/>
         </w:rPr>
         <w:t xml:space="preserve">not spouse or </w:t>
@@ -2856,6 +2874,8 @@
       <w:r>
         <w:rPr>
           <w:color w:val="000000" w:themeColor="text1"/>
+          <w:sz w:val="28"/>
+          <w:szCs w:val="28"/>
           <w:u w:val="single"/>
         </w:rPr>
         <w:t>residue_distribution</w:t>
@@ -2864,6 +2884,8 @@
       <w:r>
         <w:rPr>
           <w:color w:val="000000" w:themeColor="text1"/>
+          <w:sz w:val="28"/>
+          <w:szCs w:val="28"/>
           <w:u w:val="single"/>
         </w:rPr>
         <w:t xml:space="preserve"> == “</w:t>
@@ -2872,6 +2894,8 @@
       <w:r>
         <w:rPr>
           <w:color w:val="000000" w:themeColor="text1"/>
+          <w:sz w:val="28"/>
+          <w:szCs w:val="28"/>
           <w:u w:val="single"/>
         </w:rPr>
         <w:t>own_heirs</w:t>
@@ -2880,6 +2904,8 @@
       <w:r>
         <w:rPr>
           <w:color w:val="000000" w:themeColor="text1"/>
+          <w:sz w:val="28"/>
+          <w:szCs w:val="28"/>
           <w:u w:val="single"/>
         </w:rPr>
         <w:t xml:space="preserve">” </w:t>
@@ -2887,6 +2913,8 @@
       <w:r>
         <w:rPr>
           <w:color w:val="000000" w:themeColor="text1"/>
+          <w:sz w:val="28"/>
+          <w:szCs w:val="28"/>
           <w:u w:val="single"/>
         </w:rPr>
         <w:t xml:space="preserve">else </w:t>
@@ -2895,6 +2923,8 @@
       <w:r>
         <w:rPr>
           <w:color w:val="000000" w:themeColor="text1"/>
+          <w:sz w:val="28"/>
+          <w:szCs w:val="28"/>
           <w:u w:val="single"/>
         </w:rPr>
         <w:t>sign_</w:t>
@@ -2903,6 +2933,8 @@
       <w:r>
         <w:rPr>
           <w:color w:val="000000" w:themeColor="text1"/>
+          <w:sz w:val="28"/>
+          <w:szCs w:val="28"/>
           <w:u w:val="single"/>
         </w:rPr>
         <w:t>arrow</w:t>
@@ -2911,6 +2943,8 @@
       <w:r>
         <w:rPr>
           <w:color w:val="000000" w:themeColor="text1"/>
+          <w:sz w:val="28"/>
+          <w:szCs w:val="28"/>
           <w:u w:val="single"/>
         </w:rPr>
         <w:t xml:space="preserve"> </w:t>
@@ -2918,6 +2952,8 @@
       <w:r>
         <w:rPr>
           <w:color w:val="000000" w:themeColor="text1"/>
+          <w:sz w:val="28"/>
+          <w:szCs w:val="28"/>
           <w:u w:val="single"/>
         </w:rPr>
         <w:t>}</w:t>
@@ -2926,6 +2962,8 @@
       <w:r>
         <w:rPr>
           <w:color w:val="000000" w:themeColor="text1"/>
+          <w:sz w:val="28"/>
+          <w:szCs w:val="28"/>
           <w:u w:val="single"/>
         </w:rPr>
         <w:t>}</w:t>
@@ -2933,6 +2971,8 @@
       <w:r>
         <w:rPr>
           <w:color w:val="000000" w:themeColor="text1"/>
+          <w:sz w:val="28"/>
+          <w:szCs w:val="28"/>
           <w:u w:val="single"/>
         </w:rPr>
         <w:tab/>
@@ -3013,6 +3053,8 @@
       <w:r>
         <w:rPr>
           <w:color w:val="000000" w:themeColor="text1"/>
+          <w:sz w:val="28"/>
+          <w:szCs w:val="28"/>
           <w:u w:val="single"/>
         </w:rPr>
         <w:t xml:space="preserve">{{ </w:t>
@@ -3021,6 +3063,8 @@
       <w:r>
         <w:rPr>
           <w:color w:val="000000" w:themeColor="text1"/>
+          <w:sz w:val="28"/>
+          <w:szCs w:val="28"/>
           <w:u w:val="single"/>
         </w:rPr>
         <w:t>sign</w:t>
@@ -3029,6 +3073,8 @@
       <w:r>
         <w:rPr>
           <w:color w:val="000000" w:themeColor="text1"/>
+          <w:sz w:val="28"/>
+          <w:szCs w:val="28"/>
           <w:u w:val="single"/>
         </w:rPr>
         <w:t>_arrow</w:t>
@@ -3037,6 +3083,8 @@
       <w:r>
         <w:rPr>
           <w:color w:val="000000" w:themeColor="text1"/>
+          <w:sz w:val="28"/>
+          <w:szCs w:val="28"/>
           <w:u w:val="single"/>
         </w:rPr>
         <w:t xml:space="preserve"> if not spouse else </w:t>
@@ -3044,6 +3092,8 @@
       <w:r>
         <w:rPr>
           <w:color w:val="000000" w:themeColor="text1"/>
+          <w:sz w:val="28"/>
+          <w:szCs w:val="28"/>
           <w:u w:val="single"/>
         </w:rPr>
         <w:t xml:space="preserve">“” </w:t>
@@ -3051,6 +3101,8 @@
       <w:r>
         <w:rPr>
           <w:color w:val="000000" w:themeColor="text1"/>
+          <w:sz w:val="28"/>
+          <w:szCs w:val="28"/>
           <w:u w:val="single"/>
         </w:rPr>
         <w:t>if</w:t>
@@ -3058,6 +3110,8 @@
       <w:r>
         <w:rPr>
           <w:color w:val="000000" w:themeColor="text1"/>
+          <w:sz w:val="28"/>
+          <w:szCs w:val="28"/>
           <w:u w:val="single"/>
         </w:rPr>
         <w:t xml:space="preserve"> </w:t>
@@ -3066,6 +3120,8 @@
       <w:r>
         <w:rPr>
           <w:color w:val="000000" w:themeColor="text1"/>
+          <w:sz w:val="28"/>
+          <w:szCs w:val="28"/>
           <w:u w:val="single"/>
         </w:rPr>
         <w:t>residue_distribution</w:t>
@@ -3074,6 +3130,8 @@
       <w:r>
         <w:rPr>
           <w:color w:val="000000" w:themeColor="text1"/>
+          <w:sz w:val="28"/>
+          <w:szCs w:val="28"/>
           <w:u w:val="single"/>
         </w:rPr>
         <w:t xml:space="preserve"> == “</w:t>
@@ -3082,6 +3140,8 @@
       <w:r>
         <w:rPr>
           <w:color w:val="000000" w:themeColor="text1"/>
+          <w:sz w:val="28"/>
+          <w:szCs w:val="28"/>
           <w:u w:val="single"/>
         </w:rPr>
         <w:t>own_heirs_and_spouse_heirs</w:t>
@@ -3091,6 +3151,8 @@
       <w:r>
         <w:rPr>
           <w:color w:val="000000" w:themeColor="text1"/>
+          <w:sz w:val="28"/>
+          <w:szCs w:val="28"/>
           <w:u w:val="single"/>
         </w:rPr>
         <w:t xml:space="preserve">” </w:t>
@@ -3098,6 +3160,8 @@
       <w:r>
         <w:rPr>
           <w:color w:val="000000" w:themeColor="text1"/>
+          <w:sz w:val="28"/>
+          <w:szCs w:val="28"/>
           <w:u w:val="single"/>
         </w:rPr>
         <w:t>}</w:t>
@@ -3106,6 +3170,8 @@
       <w:r>
         <w:rPr>
           <w:color w:val="000000" w:themeColor="text1"/>
+          <w:sz w:val="28"/>
+          <w:szCs w:val="28"/>
           <w:u w:val="single"/>
         </w:rPr>
         <w:t>}</w:t>
@@ -3113,6 +3179,8 @@
       <w:r>
         <w:rPr>
           <w:color w:val="000000" w:themeColor="text1"/>
+          <w:sz w:val="28"/>
+          <w:szCs w:val="28"/>
           <w:u w:val="single"/>
         </w:rPr>
         <w:tab/>
@@ -3165,7 +3233,6 @@
           <w:b/>
           <w:bCs/>
         </w:rPr>
-        <w:lastRenderedPageBreak/>
         <w:t>ARTICLE 3. NOMINATIONS OF PERSONAL REPRESENTATIVE,</w:t>
       </w:r>
     </w:p>
@@ -4353,6 +4420,7 @@
         <w:adjustRightInd w:val="0"/>
       </w:pPr>
       <w:r>
+        <w:lastRenderedPageBreak/>
         <w:t>of</w:t>
       </w:r>
       <w:r>
@@ -4480,14 +4548,7 @@
         <w:rPr>
           <w:u w:val="single"/>
         </w:rPr>
-        <w:t xml:space="preserve">) or </w:t>
-      </w:r>
-      <w:r>
-        <w:rPr>
-          <w:u w:val="single"/>
-        </w:rPr>
-        <w:lastRenderedPageBreak/>
-        <w:t>“NOT APPLICABLE.</w:t>
+        <w:t>) or “NOT APPLICABLE.</w:t>
       </w:r>
       <w:proofErr w:type="gramStart"/>
       <w:r>
@@ -5318,6 +5379,8 @@
       <w:r>
         <w:rPr>
           <w:color w:val="000000" w:themeColor="text1"/>
+          <w:sz w:val="28"/>
+          <w:szCs w:val="28"/>
           <w:u w:val="single"/>
         </w:rPr>
         <w:t>{</w:t>
@@ -5325,6 +5388,8 @@
       <w:r>
         <w:rPr>
           <w:color w:val="000000" w:themeColor="text1"/>
+          <w:sz w:val="28"/>
+          <w:szCs w:val="28"/>
           <w:u w:val="single"/>
         </w:rPr>
         <w:t xml:space="preserve">{ </w:t>
@@ -5333,6 +5398,8 @@
       <w:r>
         <w:rPr>
           <w:color w:val="000000" w:themeColor="text1"/>
+          <w:sz w:val="28"/>
+          <w:szCs w:val="28"/>
           <w:u w:val="single"/>
         </w:rPr>
         <w:t>sign</w:t>
@@ -5341,6 +5408,8 @@
       <w:r>
         <w:rPr>
           <w:color w:val="000000" w:themeColor="text1"/>
+          <w:sz w:val="28"/>
+          <w:szCs w:val="28"/>
           <w:u w:val="single"/>
         </w:rPr>
         <w:t>_arrow</w:t>
@@ -5349,6 +5418,8 @@
       <w:r>
         <w:rPr>
           <w:color w:val="000000" w:themeColor="text1"/>
+          <w:sz w:val="28"/>
+          <w:szCs w:val="28"/>
           <w:u w:val="single"/>
         </w:rPr>
         <w:t xml:space="preserve"> </w:t>
@@ -5356,6 +5427,8 @@
       <w:r>
         <w:rPr>
           <w:color w:val="000000" w:themeColor="text1"/>
+          <w:sz w:val="28"/>
+          <w:szCs w:val="28"/>
           <w:u w:val="single"/>
         </w:rPr>
         <w:t>i</w:t>
@@ -5363,6 +5436,8 @@
       <w:r>
         <w:rPr>
           <w:color w:val="000000" w:themeColor="text1"/>
+          <w:sz w:val="28"/>
+          <w:szCs w:val="28"/>
           <w:u w:val="single"/>
         </w:rPr>
         <w:t>f</w:t>
@@ -5370,6 +5445,8 @@
       <w:r>
         <w:rPr>
           <w:color w:val="000000" w:themeColor="text1"/>
+          <w:sz w:val="28"/>
+          <w:szCs w:val="28"/>
           <w:u w:val="single"/>
         </w:rPr>
         <w:t xml:space="preserve"> not</w:t>
@@ -5377,6 +5454,8 @@
       <w:r>
         <w:rPr>
           <w:color w:val="000000" w:themeColor="text1"/>
+          <w:sz w:val="28"/>
+          <w:szCs w:val="28"/>
           <w:u w:val="single"/>
         </w:rPr>
         <w:t xml:space="preserve"> </w:t>
@@ -5385,6 +5464,8 @@
       <w:r>
         <w:rPr>
           <w:color w:val="000000" w:themeColor="text1"/>
+          <w:sz w:val="28"/>
+          <w:szCs w:val="28"/>
           <w:u w:val="single"/>
         </w:rPr>
         <w:t>require_</w:t>
@@ -5393,6 +5474,8 @@
       <w:r>
         <w:rPr>
           <w:color w:val="000000" w:themeColor="text1"/>
+          <w:sz w:val="28"/>
+          <w:szCs w:val="28"/>
           <w:u w:val="single"/>
         </w:rPr>
         <w:t>bond</w:t>
@@ -5401,6 +5484,8 @@
       <w:r>
         <w:rPr>
           <w:color w:val="000000" w:themeColor="text1"/>
+          <w:sz w:val="28"/>
+          <w:szCs w:val="28"/>
           <w:u w:val="single"/>
         </w:rPr>
         <w:t xml:space="preserve"> </w:t>
@@ -5408,6 +5493,8 @@
       <w:r>
         <w:rPr>
           <w:color w:val="000000" w:themeColor="text1"/>
+          <w:sz w:val="28"/>
+          <w:szCs w:val="28"/>
           <w:u w:val="single"/>
         </w:rPr>
         <w:t>}</w:t>
@@ -5416,6 +5503,8 @@
       <w:r>
         <w:rPr>
           <w:color w:val="000000" w:themeColor="text1"/>
+          <w:sz w:val="28"/>
+          <w:szCs w:val="28"/>
           <w:u w:val="single"/>
         </w:rPr>
         <w:t>}</w:t>
@@ -5423,6 +5512,8 @@
       <w:r>
         <w:rPr>
           <w:color w:val="000000" w:themeColor="text1"/>
+          <w:sz w:val="28"/>
+          <w:szCs w:val="28"/>
           <w:u w:val="single"/>
         </w:rPr>
         <w:tab/>
@@ -5503,6 +5594,8 @@
       <w:r>
         <w:rPr>
           <w:color w:val="000000" w:themeColor="text1"/>
+          <w:sz w:val="28"/>
+          <w:szCs w:val="28"/>
           <w:u w:val="single"/>
         </w:rPr>
         <w:t>{</w:t>
@@ -5510,6 +5603,8 @@
       <w:r>
         <w:rPr>
           <w:color w:val="000000" w:themeColor="text1"/>
+          <w:sz w:val="28"/>
+          <w:szCs w:val="28"/>
           <w:u w:val="single"/>
         </w:rPr>
         <w:t xml:space="preserve">{ </w:t>
@@ -5518,6 +5613,8 @@
       <w:r>
         <w:rPr>
           <w:color w:val="000000" w:themeColor="text1"/>
+          <w:sz w:val="28"/>
+          <w:szCs w:val="28"/>
           <w:u w:val="single"/>
         </w:rPr>
         <w:t>sign</w:t>
@@ -5526,6 +5623,8 @@
       <w:r>
         <w:rPr>
           <w:color w:val="000000" w:themeColor="text1"/>
+          <w:sz w:val="28"/>
+          <w:szCs w:val="28"/>
           <w:u w:val="single"/>
         </w:rPr>
         <w:t>_arrow</w:t>
@@ -5534,6 +5633,8 @@
       <w:r>
         <w:rPr>
           <w:color w:val="000000" w:themeColor="text1"/>
+          <w:sz w:val="28"/>
+          <w:szCs w:val="28"/>
           <w:u w:val="single"/>
         </w:rPr>
         <w:t xml:space="preserve"> if </w:t>
@@ -5542,6 +5643,8 @@
       <w:r>
         <w:rPr>
           <w:color w:val="000000" w:themeColor="text1"/>
+          <w:sz w:val="28"/>
+          <w:szCs w:val="28"/>
           <w:u w:val="single"/>
         </w:rPr>
         <w:t>require_</w:t>
@@ -5550,6 +5653,8 @@
       <w:r>
         <w:rPr>
           <w:color w:val="000000" w:themeColor="text1"/>
+          <w:sz w:val="28"/>
+          <w:szCs w:val="28"/>
           <w:u w:val="single"/>
         </w:rPr>
         <w:t>bond</w:t>
@@ -5558,6 +5663,8 @@
       <w:r>
         <w:rPr>
           <w:color w:val="000000" w:themeColor="text1"/>
+          <w:sz w:val="28"/>
+          <w:szCs w:val="28"/>
           <w:u w:val="single"/>
         </w:rPr>
         <w:t xml:space="preserve"> </w:t>
@@ -5565,6 +5672,8 @@
       <w:r>
         <w:rPr>
           <w:color w:val="000000" w:themeColor="text1"/>
+          <w:sz w:val="28"/>
+          <w:szCs w:val="28"/>
           <w:u w:val="single"/>
         </w:rPr>
         <w:t>}</w:t>
@@ -5573,6 +5682,8 @@
       <w:r>
         <w:rPr>
           <w:color w:val="000000" w:themeColor="text1"/>
+          <w:sz w:val="28"/>
+          <w:szCs w:val="28"/>
           <w:u w:val="single"/>
         </w:rPr>
         <w:t>}</w:t>
@@ -5580,6 +5691,8 @@
       <w:r>
         <w:rPr>
           <w:color w:val="000000" w:themeColor="text1"/>
+          <w:sz w:val="28"/>
+          <w:szCs w:val="28"/>
           <w:u w:val="single"/>
         </w:rPr>
         <w:tab/>
@@ -5702,6 +5815,8 @@
       </w:pPr>
       <w:r>
         <w:rPr>
+          <w:sz w:val="28"/>
+          <w:szCs w:val="28"/>
           <w:u w:val="single"/>
         </w:rPr>
         <w:tab/>
@@ -5754,6 +5869,7 @@
           <w:b/>
           <w:bCs/>
         </w:rPr>
+        <w:lastRenderedPageBreak/>
         <w:t>NOTICE REGARDING WITNESSES</w:t>
       </w:r>
     </w:p>
@@ -5774,11 +5890,7 @@
         <w:ind w:firstLine="720"/>
       </w:pPr>
       <w:r>
-        <w:t xml:space="preserve">You must use 2 adults as witnesses. It is preferable to have 3 adult witnesses. All the </w:t>
-      </w:r>
-      <w:r>
-        <w:lastRenderedPageBreak/>
-        <w:t xml:space="preserve">witnesses must observe you sign the will, have you </w:t>
+        <w:t xml:space="preserve">You must use 2 adults as witnesses. It is preferable to have 3 adult witnesses. All the witnesses must observe you sign the will, have you </w:t>
       </w:r>
       <w:proofErr w:type="gramStart"/>
       <w:r>
@@ -7603,12 +7715,17 @@
       </w:r>
       <w:proofErr w:type="gramEnd"/>
       <w:r>
-        <w:t>_are_any</w:t>
+        <w:t>_are_</w:t>
+      </w:r>
+      <w:proofErr w:type="gramStart"/>
+      <w:r>
+        <w:t>any</w:t>
       </w:r>
       <w:proofErr w:type="spellEnd"/>
       <w:r>
         <w:t>%}</w:t>
       </w:r>
+      <w:proofErr w:type="gramEnd"/>
     </w:p>
     <w:p>
       <w:r>

</xml_diff>

<commit_message>
fix one parenthesis that was errantly larger font and causing (State) to move to next line
</commit_message>
<xml_diff>
--- a/docassemble/MLHStatutoryWill/data/templates/michigan_statutory_will.docx
+++ b/docassemble/MLHStatutoryWill/data/templates/michigan_statutory_will.docx
@@ -6264,24 +6264,17 @@
               <w:autoSpaceDN w:val="0"/>
               <w:adjustRightInd w:val="0"/>
               <w:rPr>
-                <w:sz w:val="20"/>
-                <w:szCs w:val="20"/>
-                <w:u w:val="single"/>
-              </w:rPr>
-            </w:pPr>
-            <w:r>
-              <w:rPr>
-                <w:sz w:val="20"/>
-                <w:szCs w:val="20"/>
-              </w:rPr>
-              <w:t>(</w:t>
-            </w:r>
-            <w:r>
-              <w:rPr>
                 <w:sz w:val="16"/>
                 <w:szCs w:val="16"/>
-              </w:rPr>
-              <w:t>State)</w:t>
+                <w:u w:val="single"/>
+              </w:rPr>
+            </w:pPr>
+            <w:r>
+              <w:rPr>
+                <w:sz w:val="16"/>
+                <w:szCs w:val="16"/>
+              </w:rPr>
+              <w:t>(State)</w:t>
             </w:r>
           </w:p>
         </w:tc>

</xml_diff>

<commit_message>
Updated Will to have empty strings instead of NA text and added new instructions.
</commit_message>
<xml_diff>
--- a/docassemble/MLHStatutoryWill/data/templates/michigan_statutory_will.docx
+++ b/docassemble/MLHStatutoryWill/data/templates/michigan_statutory_will.docx
@@ -398,15 +398,7 @@
       </w:r>
       <w:proofErr w:type="gramEnd"/>
       <w:r>
-        <w:t xml:space="preserve"> and I revoke any prior </w:t>
-      </w:r>
-      <w:proofErr w:type="gramStart"/>
-      <w:r>
-        <w:t>wills</w:t>
-      </w:r>
-      <w:proofErr w:type="gramEnd"/>
-      <w:r>
-        <w:t xml:space="preserve"> and codicils.</w:t>
+        <w:t xml:space="preserve"> and I revoke any prior wills and codicils.</w:t>
       </w:r>
     </w:p>
     <w:p>
@@ -1272,7 +1264,13 @@
               <w:rPr>
                 <w:u w:val="single"/>
               </w:rPr>
-              <w:t>0).name or “NOT APPLICABLE.</w:t>
+              <w:t xml:space="preserve">0).name or </w:t>
+            </w:r>
+            <w:r>
+              <w:rPr>
+                <w:u w:val="single"/>
+              </w:rPr>
+              <w:t>“</w:t>
             </w:r>
             <w:proofErr w:type="gramStart"/>
             <w:r>
@@ -1427,20 +1425,26 @@
               <w:rPr>
                 <w:u w:val="single"/>
               </w:rPr>
-              <w:t xml:space="preserve"> “</w:t>
-            </w:r>
-            <w:r>
-              <w:rPr>
-                <w:u w:val="single"/>
-              </w:rPr>
-              <w:t>NOT APPLICABLE.</w:t>
+              <w:t xml:space="preserve"> </w:t>
+            </w:r>
+            <w:r>
+              <w:rPr>
+                <w:u w:val="single"/>
+              </w:rPr>
+              <w:t>“</w:t>
             </w:r>
             <w:proofErr w:type="gramStart"/>
             <w:r>
               <w:rPr>
                 <w:u w:val="single"/>
               </w:rPr>
-              <w:t>” }</w:t>
+              <w:t>”</w:t>
+            </w:r>
+            <w:r>
+              <w:rPr>
+                <w:u w:val="single"/>
+              </w:rPr>
+              <w:t xml:space="preserve"> }</w:t>
             </w:r>
             <w:proofErr w:type="gramEnd"/>
             <w:r>
@@ -1647,34 +1651,34 @@
               <w:rPr>
                 <w:u w:val="single"/>
               </w:rPr>
-              <w:t>else “</w:t>
-            </w:r>
-            <w:r>
-              <w:rPr>
-                <w:u w:val="single"/>
-              </w:rPr>
-              <w:t>NOT APPLICABLE.</w:t>
+              <w:t xml:space="preserve">else </w:t>
+            </w:r>
+            <w:r>
+              <w:rPr>
+                <w:u w:val="single"/>
+              </w:rPr>
+              <w:t>“</w:t>
             </w:r>
             <w:proofErr w:type="gramStart"/>
             <w:r>
               <w:rPr>
                 <w:u w:val="single"/>
               </w:rPr>
-              <w:t>” }</w:t>
+              <w:t>”</w:t>
+            </w:r>
+            <w:r>
+              <w:rPr>
+                <w:u w:val="single"/>
+              </w:rPr>
+              <w:t xml:space="preserve"> }}</w:t>
+            </w:r>
+            <w:r>
+              <w:rPr>
+                <w:u w:val="single"/>
+              </w:rPr>
+              <w:tab/>
             </w:r>
             <w:proofErr w:type="gramEnd"/>
-            <w:r>
-              <w:rPr>
-                <w:u w:val="single"/>
-              </w:rPr>
-              <w:t>}</w:t>
-            </w:r>
-            <w:r>
-              <w:rPr>
-                <w:u w:val="single"/>
-              </w:rPr>
-              <w:tab/>
-            </w:r>
           </w:p>
         </w:tc>
       </w:tr>
@@ -1823,34 +1827,34 @@
               <w:rPr>
                 <w:u w:val="single"/>
               </w:rPr>
-              <w:t xml:space="preserve"> else “</w:t>
-            </w:r>
-            <w:r>
-              <w:rPr>
-                <w:u w:val="single"/>
-              </w:rPr>
-              <w:t>NOT APPLICABLE.</w:t>
+              <w:t xml:space="preserve"> else </w:t>
+            </w:r>
+            <w:r>
+              <w:rPr>
+                <w:u w:val="single"/>
+              </w:rPr>
+              <w:t>“</w:t>
             </w:r>
             <w:proofErr w:type="gramStart"/>
             <w:r>
               <w:rPr>
                 <w:u w:val="single"/>
               </w:rPr>
-              <w:t>” }</w:t>
+              <w:t>”</w:t>
+            </w:r>
+            <w:r>
+              <w:rPr>
+                <w:u w:val="single"/>
+              </w:rPr>
+              <w:t xml:space="preserve"> }}</w:t>
+            </w:r>
+            <w:r>
+              <w:rPr>
+                <w:u w:val="single"/>
+              </w:rPr>
+              <w:tab/>
             </w:r>
             <w:proofErr w:type="gramEnd"/>
-            <w:r>
-              <w:rPr>
-                <w:u w:val="single"/>
-              </w:rPr>
-              <w:t>}</w:t>
-            </w:r>
-            <w:r>
-              <w:rPr>
-                <w:u w:val="single"/>
-              </w:rPr>
-              <w:tab/>
-            </w:r>
           </w:p>
         </w:tc>
       </w:tr>
@@ -2004,20 +2008,26 @@
               <w:rPr>
                 <w:u w:val="single"/>
               </w:rPr>
-              <w:t xml:space="preserve"> “</w:t>
-            </w:r>
-            <w:r>
-              <w:rPr>
-                <w:u w:val="single"/>
-              </w:rPr>
-              <w:t>NOT APPLICABLE.</w:t>
+              <w:t xml:space="preserve"> </w:t>
+            </w:r>
+            <w:r>
+              <w:rPr>
+                <w:u w:val="single"/>
+              </w:rPr>
+              <w:t>“</w:t>
             </w:r>
             <w:proofErr w:type="gramStart"/>
             <w:r>
               <w:rPr>
                 <w:u w:val="single"/>
               </w:rPr>
-              <w:t>” }</w:t>
+              <w:t>”</w:t>
+            </w:r>
+            <w:r>
+              <w:rPr>
+                <w:u w:val="single"/>
+              </w:rPr>
+              <w:t xml:space="preserve"> }</w:t>
             </w:r>
             <w:proofErr w:type="gramEnd"/>
             <w:r>
@@ -2142,14 +2152,26 @@
               <w:rPr>
                 <w:u w:val="single"/>
               </w:rPr>
-              <w:t>) or “NOT APPLICABLE.</w:t>
+              <w:t xml:space="preserve">) or </w:t>
+            </w:r>
+            <w:r>
+              <w:rPr>
+                <w:u w:val="single"/>
+              </w:rPr>
+              <w:t>“</w:t>
             </w:r>
             <w:proofErr w:type="gramStart"/>
             <w:r>
               <w:rPr>
                 <w:u w:val="single"/>
               </w:rPr>
-              <w:t>” }</w:t>
+              <w:t>”</w:t>
+            </w:r>
+            <w:r>
+              <w:rPr>
+                <w:u w:val="single"/>
+              </w:rPr>
+              <w:t xml:space="preserve"> }</w:t>
             </w:r>
             <w:proofErr w:type="gramEnd"/>
             <w:r>
@@ -2304,28 +2326,34 @@
               <w:rPr>
                 <w:u w:val="single"/>
               </w:rPr>
-              <w:t>(1) else “NOT APPLICABLE.</w:t>
+              <w:t xml:space="preserve">(1) else </w:t>
+            </w:r>
+            <w:r>
+              <w:rPr>
+                <w:u w:val="single"/>
+              </w:rPr>
+              <w:t>“</w:t>
             </w:r>
             <w:proofErr w:type="gramStart"/>
             <w:r>
               <w:rPr>
                 <w:u w:val="single"/>
               </w:rPr>
-              <w:t>” }</w:t>
+              <w:t>”</w:t>
+            </w:r>
+            <w:r>
+              <w:rPr>
+                <w:u w:val="single"/>
+              </w:rPr>
+              <w:t xml:space="preserve"> }}</w:t>
+            </w:r>
+            <w:r>
+              <w:rPr>
+                <w:u w:val="single"/>
+              </w:rPr>
+              <w:tab/>
             </w:r>
             <w:proofErr w:type="gramEnd"/>
-            <w:r>
-              <w:rPr>
-                <w:u w:val="single"/>
-              </w:rPr>
-              <w:t>}</w:t>
-            </w:r>
-            <w:r>
-              <w:rPr>
-                <w:u w:val="single"/>
-              </w:rPr>
-              <w:tab/>
-            </w:r>
           </w:p>
         </w:tc>
       </w:tr>
@@ -2468,34 +2496,34 @@
               <w:rPr>
                 <w:u w:val="single"/>
               </w:rPr>
-              <w:t xml:space="preserve"> else “</w:t>
-            </w:r>
-            <w:r>
-              <w:rPr>
-                <w:u w:val="single"/>
-              </w:rPr>
-              <w:t>NOT APPLICABLE.</w:t>
+              <w:t xml:space="preserve"> else </w:t>
+            </w:r>
+            <w:r>
+              <w:rPr>
+                <w:u w:val="single"/>
+              </w:rPr>
+              <w:t>“</w:t>
             </w:r>
             <w:proofErr w:type="gramStart"/>
             <w:r>
               <w:rPr>
                 <w:u w:val="single"/>
               </w:rPr>
-              <w:t>” }</w:t>
+              <w:t>”</w:t>
+            </w:r>
+            <w:r>
+              <w:rPr>
+                <w:u w:val="single"/>
+              </w:rPr>
+              <w:t xml:space="preserve"> }}</w:t>
+            </w:r>
+            <w:r>
+              <w:rPr>
+                <w:u w:val="single"/>
+              </w:rPr>
+              <w:tab/>
             </w:r>
             <w:proofErr w:type="gramEnd"/>
-            <w:r>
-              <w:rPr>
-                <w:u w:val="single"/>
-              </w:rPr>
-              <w:t>}</w:t>
-            </w:r>
-            <w:r>
-              <w:rPr>
-                <w:u w:val="single"/>
-              </w:rPr>
-              <w:tab/>
-            </w:r>
           </w:p>
         </w:tc>
       </w:tr>
@@ -3402,20 +3430,26 @@
         <w:rPr>
           <w:u w:val="single"/>
         </w:rPr>
-        <w:t xml:space="preserve"> “</w:t>
-      </w:r>
-      <w:r>
-        <w:rPr>
-          <w:u w:val="single"/>
-        </w:rPr>
-        <w:t>NOT APPLICABLE.</w:t>
+        <w:t xml:space="preserve"> </w:t>
+      </w:r>
+      <w:r>
+        <w:rPr>
+          <w:u w:val="single"/>
+        </w:rPr>
+        <w:t>“</w:t>
       </w:r>
       <w:proofErr w:type="gramStart"/>
       <w:r>
         <w:rPr>
           <w:u w:val="single"/>
         </w:rPr>
-        <w:t>” }</w:t>
+        <w:t>”</w:t>
+      </w:r>
+      <w:r>
+        <w:rPr>
+          <w:u w:val="single"/>
+        </w:rPr>
+        <w:t xml:space="preserve"> }</w:t>
       </w:r>
       <w:proofErr w:type="gramEnd"/>
       <w:r>
@@ -3562,20 +3596,26 @@
         <w:rPr>
           <w:u w:val="single"/>
         </w:rPr>
-        <w:t xml:space="preserve"> “</w:t>
-      </w:r>
-      <w:r>
-        <w:rPr>
-          <w:u w:val="single"/>
-        </w:rPr>
-        <w:t>NOT APPLICABLE.</w:t>
+        <w:t xml:space="preserve"> </w:t>
+      </w:r>
+      <w:r>
+        <w:rPr>
+          <w:u w:val="single"/>
+        </w:rPr>
+        <w:t>“</w:t>
       </w:r>
       <w:proofErr w:type="gramStart"/>
       <w:r>
         <w:rPr>
           <w:u w:val="single"/>
         </w:rPr>
-        <w:t>” }</w:t>
+        <w:t>”</w:t>
+      </w:r>
+      <w:r>
+        <w:rPr>
+          <w:u w:val="single"/>
+        </w:rPr>
+        <w:t xml:space="preserve"> }</w:t>
       </w:r>
       <w:proofErr w:type="gramEnd"/>
       <w:r>
@@ -3686,14 +3726,26 @@
         <w:rPr>
           <w:u w:val="single"/>
         </w:rPr>
-        <w:t>1) or “NOT APPLICABLE.</w:t>
+        <w:t xml:space="preserve">1) or </w:t>
+      </w:r>
+      <w:r>
+        <w:rPr>
+          <w:u w:val="single"/>
+        </w:rPr>
+        <w:t>“</w:t>
       </w:r>
       <w:proofErr w:type="gramStart"/>
       <w:r>
         <w:rPr>
           <w:u w:val="single"/>
         </w:rPr>
-        <w:t>” }</w:t>
+        <w:t>”</w:t>
+      </w:r>
+      <w:r>
+        <w:rPr>
+          <w:u w:val="single"/>
+        </w:rPr>
+        <w:t xml:space="preserve"> }</w:t>
       </w:r>
       <w:proofErr w:type="gramEnd"/>
       <w:r>
@@ -3827,14 +3879,26 @@
         <w:rPr>
           <w:u w:val="single"/>
         </w:rPr>
-        <w:t>) or “NOT APPLICABLE.</w:t>
+        <w:t xml:space="preserve">) or </w:t>
+      </w:r>
+      <w:r>
+        <w:rPr>
+          <w:u w:val="single"/>
+        </w:rPr>
+        <w:t>“</w:t>
       </w:r>
       <w:proofErr w:type="gramStart"/>
       <w:r>
         <w:rPr>
           <w:u w:val="single"/>
         </w:rPr>
-        <w:t>” }</w:t>
+        <w:t>”</w:t>
+      </w:r>
+      <w:r>
+        <w:rPr>
+          <w:u w:val="single"/>
+        </w:rPr>
+        <w:t xml:space="preserve"> }</w:t>
       </w:r>
       <w:proofErr w:type="gramEnd"/>
       <w:r>
@@ -4030,14 +4094,26 @@
         <w:rPr>
           <w:u w:val="single"/>
         </w:rPr>
-        <w:t>(0) or “NOT APPLICABLE.</w:t>
+        <w:t xml:space="preserve">(0) or </w:t>
+      </w:r>
+      <w:r>
+        <w:rPr>
+          <w:u w:val="single"/>
+        </w:rPr>
+        <w:t>“</w:t>
       </w:r>
       <w:proofErr w:type="gramStart"/>
       <w:r>
         <w:rPr>
           <w:u w:val="single"/>
         </w:rPr>
-        <w:t>” }</w:t>
+        <w:t>”</w:t>
+      </w:r>
+      <w:r>
+        <w:rPr>
+          <w:u w:val="single"/>
+        </w:rPr>
+        <w:t xml:space="preserve"> }</w:t>
       </w:r>
       <w:proofErr w:type="gramEnd"/>
       <w:r>
@@ -4215,14 +4291,26 @@
         <w:rPr>
           <w:u w:val="single"/>
         </w:rPr>
-        <w:t>) or “NOT APPLICABLE.</w:t>
+        <w:t xml:space="preserve">) or </w:t>
+      </w:r>
+      <w:r>
+        <w:rPr>
+          <w:u w:val="single"/>
+        </w:rPr>
+        <w:t>“</w:t>
       </w:r>
       <w:proofErr w:type="gramStart"/>
       <w:r>
         <w:rPr>
           <w:u w:val="single"/>
         </w:rPr>
-        <w:t>” }</w:t>
+        <w:t>”</w:t>
+      </w:r>
+      <w:r>
+        <w:rPr>
+          <w:u w:val="single"/>
+        </w:rPr>
+        <w:t xml:space="preserve"> }</w:t>
       </w:r>
       <w:proofErr w:type="gramEnd"/>
       <w:r>
@@ -4362,14 +4450,26 @@
         <w:rPr>
           <w:u w:val="single"/>
         </w:rPr>
-        <w:t>(0) or “NOT APPLICABLE.</w:t>
+        <w:t xml:space="preserve">(0) or </w:t>
+      </w:r>
+      <w:r>
+        <w:rPr>
+          <w:u w:val="single"/>
+        </w:rPr>
+        <w:t>“</w:t>
       </w:r>
       <w:proofErr w:type="gramStart"/>
       <w:r>
         <w:rPr>
           <w:u w:val="single"/>
         </w:rPr>
-        <w:t>” }</w:t>
+        <w:t>”</w:t>
+      </w:r>
+      <w:r>
+        <w:rPr>
+          <w:u w:val="single"/>
+        </w:rPr>
+        <w:t xml:space="preserve"> }</w:t>
       </w:r>
       <w:proofErr w:type="gramEnd"/>
       <w:r>
@@ -4420,7 +4520,6 @@
         <w:adjustRightInd w:val="0"/>
       </w:pPr>
       <w:r>
-        <w:lastRenderedPageBreak/>
         <w:t>of</w:t>
       </w:r>
       <w:r>
@@ -4548,14 +4647,26 @@
         <w:rPr>
           <w:u w:val="single"/>
         </w:rPr>
-        <w:t>) or “NOT APPLICABLE.</w:t>
+        <w:t xml:space="preserve">) or </w:t>
+      </w:r>
+      <w:r>
+        <w:rPr>
+          <w:u w:val="single"/>
+        </w:rPr>
+        <w:t>“</w:t>
       </w:r>
       <w:proofErr w:type="gramStart"/>
       <w:r>
         <w:rPr>
           <w:u w:val="single"/>
         </w:rPr>
-        <w:t>” }</w:t>
+        <w:t>”</w:t>
+      </w:r>
+      <w:r>
+        <w:rPr>
+          <w:u w:val="single"/>
+        </w:rPr>
+        <w:t xml:space="preserve"> }</w:t>
       </w:r>
       <w:proofErr w:type="gramEnd"/>
       <w:r>
@@ -4614,6 +4725,7 @@
         <w:ind w:firstLine="720"/>
       </w:pPr>
       <w:r>
+        <w:lastRenderedPageBreak/>
         <w:t>If my first choice cannot serve, I nominate</w:t>
       </w:r>
       <w:r>
@@ -4707,14 +4819,26 @@
         <w:rPr>
           <w:u w:val="single"/>
         </w:rPr>
-        <w:t>(1) or “NOT APPLICABLE.</w:t>
+        <w:t xml:space="preserve">(1) or </w:t>
+      </w:r>
+      <w:r>
+        <w:rPr>
+          <w:u w:val="single"/>
+        </w:rPr>
+        <w:t>“</w:t>
       </w:r>
       <w:proofErr w:type="gramStart"/>
       <w:r>
         <w:rPr>
           <w:u w:val="single"/>
         </w:rPr>
-        <w:t>” }</w:t>
+        <w:t>”</w:t>
+      </w:r>
+      <w:r>
+        <w:rPr>
+          <w:u w:val="single"/>
+        </w:rPr>
+        <w:t xml:space="preserve"> }</w:t>
       </w:r>
       <w:proofErr w:type="gramEnd"/>
       <w:r>
@@ -4892,14 +5016,26 @@
         <w:rPr>
           <w:u w:val="single"/>
         </w:rPr>
-        <w:t>) or “NOT APPLICABLE.</w:t>
+        <w:t xml:space="preserve">) or </w:t>
+      </w:r>
+      <w:r>
+        <w:rPr>
+          <w:u w:val="single"/>
+        </w:rPr>
+        <w:t>“</w:t>
       </w:r>
       <w:proofErr w:type="gramStart"/>
       <w:r>
         <w:rPr>
           <w:u w:val="single"/>
         </w:rPr>
-        <w:t>” }</w:t>
+        <w:t>”</w:t>
+      </w:r>
+      <w:r>
+        <w:rPr>
+          <w:u w:val="single"/>
+        </w:rPr>
+        <w:t xml:space="preserve"> }</w:t>
       </w:r>
       <w:proofErr w:type="gramEnd"/>
       <w:r>
@@ -5032,14 +5168,26 @@
         <w:rPr>
           <w:u w:val="single"/>
         </w:rPr>
-        <w:t>(1) or “NOT APPLICABLE.</w:t>
+        <w:t xml:space="preserve">(1) or </w:t>
+      </w:r>
+      <w:r>
+        <w:rPr>
+          <w:u w:val="single"/>
+        </w:rPr>
+        <w:t>“</w:t>
       </w:r>
       <w:proofErr w:type="gramStart"/>
       <w:r>
         <w:rPr>
           <w:u w:val="single"/>
         </w:rPr>
-        <w:t>” }</w:t>
+        <w:t>”</w:t>
+      </w:r>
+      <w:r>
+        <w:rPr>
+          <w:u w:val="single"/>
+        </w:rPr>
+        <w:t xml:space="preserve"> }</w:t>
       </w:r>
       <w:proofErr w:type="gramEnd"/>
       <w:r>
@@ -5217,14 +5365,26 @@
         <w:rPr>
           <w:u w:val="single"/>
         </w:rPr>
-        <w:t>) or “NOT APPLICABLE.</w:t>
+        <w:t xml:space="preserve">) or </w:t>
+      </w:r>
+      <w:r>
+        <w:rPr>
+          <w:u w:val="single"/>
+        </w:rPr>
+        <w:t>“</w:t>
       </w:r>
       <w:proofErr w:type="gramStart"/>
       <w:r>
         <w:rPr>
           <w:u w:val="single"/>
         </w:rPr>
-        <w:t>” }</w:t>
+        <w:t>”</w:t>
+      </w:r>
+      <w:r>
+        <w:rPr>
+          <w:u w:val="single"/>
+        </w:rPr>
+        <w:t xml:space="preserve"> }</w:t>
       </w:r>
       <w:proofErr w:type="gramEnd"/>
       <w:r>
@@ -5869,7 +6029,6 @@
           <w:b/>
           <w:bCs/>
         </w:rPr>
-        <w:lastRenderedPageBreak/>
         <w:t>NOTICE REGARDING WITNESSES</w:t>
       </w:r>
     </w:p>
@@ -7708,17 +7867,12 @@
       </w:r>
       <w:proofErr w:type="gramEnd"/>
       <w:r>
-        <w:t>_are_</w:t>
-      </w:r>
-      <w:proofErr w:type="gramStart"/>
-      <w:r>
-        <w:t>any</w:t>
+        <w:t>_are_any</w:t>
       </w:r>
       <w:proofErr w:type="spellEnd"/>
       <w:r>
         <w:t>%}</w:t>
       </w:r>
-      <w:proofErr w:type="gramEnd"/>
     </w:p>
     <w:p>
       <w:r>

</xml_diff>

<commit_message>
fixed signature arrow bug for distribution and bond
</commit_message>
<xml_diff>
--- a/docassemble/MLHStatutoryWill/data/templates/michigan_statutory_will.docx
+++ b/docassemble/MLHStatutoryWill/data/templates/michigan_statutory_will.docx
@@ -3077,7 +3077,6 @@
           <w:u w:val="single"/>
         </w:rPr>
       </w:pPr>
-      <w:proofErr w:type="gramStart"/>
       <w:r>
         <w:rPr>
           <w:color w:val="000000" w:themeColor="text1"/>
@@ -3087,7 +3086,6 @@
         </w:rPr>
         <w:t xml:space="preserve">{{ </w:t>
       </w:r>
-      <w:proofErr w:type="spellStart"/>
       <w:r>
         <w:rPr>
           <w:color w:val="000000" w:themeColor="text1"/>
@@ -3095,9 +3093,8 @@
           <w:szCs w:val="28"/>
           <w:u w:val="single"/>
         </w:rPr>
-        <w:t>sign</w:t>
-      </w:r>
-      <w:proofErr w:type="gramEnd"/>
+        <w:t xml:space="preserve">“” if </w:t>
+      </w:r>
       <w:r>
         <w:rPr>
           <w:color w:val="000000" w:themeColor="text1"/>
@@ -3105,9 +3102,8 @@
           <w:szCs w:val="28"/>
           <w:u w:val="single"/>
         </w:rPr>
-        <w:t>_arrow</w:t>
-      </w:r>
-      <w:proofErr w:type="spellEnd"/>
+        <w:t>spouse and</w:t>
+      </w:r>
       <w:r>
         <w:rPr>
           <w:color w:val="000000" w:themeColor="text1"/>
@@ -3115,8 +3111,9 @@
           <w:szCs w:val="28"/>
           <w:u w:val="single"/>
         </w:rPr>
-        <w:t xml:space="preserve"> if not spouse else </w:t>
-      </w:r>
+        <w:t xml:space="preserve"> </w:t>
+      </w:r>
+      <w:proofErr w:type="spellStart"/>
       <w:r>
         <w:rPr>
           <w:color w:val="000000" w:themeColor="text1"/>
@@ -3124,8 +3121,9 @@
           <w:szCs w:val="28"/>
           <w:u w:val="single"/>
         </w:rPr>
-        <w:t xml:space="preserve">“” </w:t>
-      </w:r>
+        <w:t>residue_distribution</w:t>
+      </w:r>
+      <w:proofErr w:type="spellEnd"/>
       <w:r>
         <w:rPr>
           <w:color w:val="000000" w:themeColor="text1"/>
@@ -3133,8 +3131,9 @@
           <w:szCs w:val="28"/>
           <w:u w:val="single"/>
         </w:rPr>
-        <w:t>if</w:t>
-      </w:r>
+        <w:t xml:space="preserve"> == “</w:t>
+      </w:r>
+      <w:proofErr w:type="spellStart"/>
       <w:r>
         <w:rPr>
           <w:color w:val="000000" w:themeColor="text1"/>
@@ -3142,9 +3141,9 @@
           <w:szCs w:val="28"/>
           <w:u w:val="single"/>
         </w:rPr>
-        <w:t xml:space="preserve"> </w:t>
-      </w:r>
-      <w:proofErr w:type="spellStart"/>
+        <w:t>own_heirs_and_spouse_heirs</w:t>
+      </w:r>
+      <w:proofErr w:type="spellEnd"/>
       <w:r>
         <w:rPr>
           <w:color w:val="000000" w:themeColor="text1"/>
@@ -3152,9 +3151,8 @@
           <w:szCs w:val="28"/>
           <w:u w:val="single"/>
         </w:rPr>
-        <w:t>residue_distribution</w:t>
-      </w:r>
-      <w:proofErr w:type="spellEnd"/>
+        <w:t>”</w:t>
+      </w:r>
       <w:r>
         <w:rPr>
           <w:color w:val="000000" w:themeColor="text1"/>
@@ -3162,9 +3160,8 @@
           <w:szCs w:val="28"/>
           <w:u w:val="single"/>
         </w:rPr>
-        <w:t xml:space="preserve"> == “</w:t>
-      </w:r>
-      <w:proofErr w:type="spellStart"/>
+        <w:t xml:space="preserve"> </w:t>
+      </w:r>
       <w:r>
         <w:rPr>
           <w:color w:val="000000" w:themeColor="text1"/>
@@ -3172,10 +3169,9 @@
           <w:szCs w:val="28"/>
           <w:u w:val="single"/>
         </w:rPr>
-        <w:t>own_heirs_and_spouse_heirs</w:t>
-      </w:r>
-      <w:proofErr w:type="spellEnd"/>
-      <w:proofErr w:type="gramStart"/>
+        <w:t xml:space="preserve">else </w:t>
+      </w:r>
+      <w:proofErr w:type="spellStart"/>
       <w:r>
         <w:rPr>
           <w:color w:val="000000" w:themeColor="text1"/>
@@ -3183,8 +3179,9 @@
           <w:szCs w:val="28"/>
           <w:u w:val="single"/>
         </w:rPr>
-        <w:t xml:space="preserve">” </w:t>
-      </w:r>
+        <w:t>sign_arrow</w:t>
+      </w:r>
+      <w:proofErr w:type="spellEnd"/>
       <w:r>
         <w:rPr>
           <w:color w:val="000000" w:themeColor="text1"/>
@@ -3192,9 +3189,8 @@
           <w:szCs w:val="28"/>
           <w:u w:val="single"/>
         </w:rPr>
-        <w:t>}</w:t>
-      </w:r>
-      <w:proofErr w:type="gramEnd"/>
+        <w:t xml:space="preserve"> </w:t>
+      </w:r>
       <w:r>
         <w:rPr>
           <w:color w:val="000000" w:themeColor="text1"/>
@@ -3202,7 +3198,7 @@
           <w:szCs w:val="28"/>
           <w:u w:val="single"/>
         </w:rPr>
-        <w:t>}</w:t>
+        <w:t>}}</w:t>
       </w:r>
       <w:r>
         <w:rPr>
@@ -5600,8 +5596,9 @@
           <w:szCs w:val="28"/>
           <w:u w:val="single"/>
         </w:rPr>
-        <w:t>f</w:t>
-      </w:r>
+        <w:t xml:space="preserve">f </w:t>
+      </w:r>
+      <w:proofErr w:type="spellStart"/>
       <w:r>
         <w:rPr>
           <w:color w:val="000000" w:themeColor="text1"/>
@@ -5609,8 +5606,9 @@
           <w:szCs w:val="28"/>
           <w:u w:val="single"/>
         </w:rPr>
-        <w:t xml:space="preserve"> not</w:t>
-      </w:r>
+        <w:t>require_bond</w:t>
+      </w:r>
+      <w:proofErr w:type="spellEnd"/>
       <w:r>
         <w:rPr>
           <w:color w:val="000000" w:themeColor="text1"/>
@@ -5620,7 +5618,6 @@
         </w:rPr>
         <w:t xml:space="preserve"> </w:t>
       </w:r>
-      <w:proofErr w:type="spellStart"/>
       <w:r>
         <w:rPr>
           <w:color w:val="000000" w:themeColor="text1"/>
@@ -5628,7 +5625,7 @@
           <w:szCs w:val="28"/>
           <w:u w:val="single"/>
         </w:rPr>
-        <w:t>require_</w:t>
+        <w:t>else “</w:t>
       </w:r>
       <w:proofErr w:type="gramStart"/>
       <w:r>
@@ -5638,17 +5635,7 @@
           <w:szCs w:val="28"/>
           <w:u w:val="single"/>
         </w:rPr>
-        <w:t>bond</w:t>
-      </w:r>
-      <w:proofErr w:type="spellEnd"/>
-      <w:r>
-        <w:rPr>
-          <w:color w:val="000000" w:themeColor="text1"/>
-          <w:sz w:val="28"/>
-          <w:szCs w:val="28"/>
-          <w:u w:val="single"/>
-        </w:rPr>
-        <w:t xml:space="preserve"> </w:t>
+        <w:t xml:space="preserve">” </w:t>
       </w:r>
       <w:r>
         <w:rPr>
@@ -5799,7 +5786,6 @@
         </w:rPr>
         <w:t xml:space="preserve"> if </w:t>
       </w:r>
-      <w:proofErr w:type="spellStart"/>
       <w:r>
         <w:rPr>
           <w:color w:val="000000" w:themeColor="text1"/>
@@ -5807,9 +5793,9 @@
           <w:szCs w:val="28"/>
           <w:u w:val="single"/>
         </w:rPr>
-        <w:t>require_</w:t>
-      </w:r>
-      <w:proofErr w:type="gramStart"/>
+        <w:t xml:space="preserve">not </w:t>
+      </w:r>
+      <w:proofErr w:type="spellStart"/>
       <w:r>
         <w:rPr>
           <w:color w:val="000000" w:themeColor="text1"/>
@@ -5817,7 +5803,7 @@
           <w:szCs w:val="28"/>
           <w:u w:val="single"/>
         </w:rPr>
-        <w:t>bond</w:t>
+        <w:t>require_bond</w:t>
       </w:r>
       <w:proofErr w:type="spellEnd"/>
       <w:r>
@@ -5828,6 +5814,25 @@
           <w:u w:val="single"/>
         </w:rPr>
         <w:t xml:space="preserve"> </w:t>
+      </w:r>
+      <w:r>
+        <w:rPr>
+          <w:color w:val="000000" w:themeColor="text1"/>
+          <w:sz w:val="28"/>
+          <w:szCs w:val="28"/>
+          <w:u w:val="single"/>
+        </w:rPr>
+        <w:t>else “</w:t>
+      </w:r>
+      <w:proofErr w:type="gramStart"/>
+      <w:r>
+        <w:rPr>
+          <w:color w:val="000000" w:themeColor="text1"/>
+          <w:sz w:val="28"/>
+          <w:szCs w:val="28"/>
+          <w:u w:val="single"/>
+        </w:rPr>
+        <w:t xml:space="preserve">” </w:t>
       </w:r>
       <w:r>
         <w:rPr>

</xml_diff>

<commit_message>
further edits to template, and add message for empty review screen
</commit_message>
<xml_diff>
--- a/docassemble/MLHStatutoryWill/data/templates/michigan_statutory_will.docx
+++ b/docassemble/MLHStatutoryWill/data/templates/michigan_statutory_will.docx
@@ -6805,130 +6805,143 @@
     </w:p>
     <w:p>
       <w:pPr>
-        <w:widowControl w:val="0"/>
-        <w:autoSpaceDE w:val="0"/>
-        <w:autoSpaceDN w:val="0"/>
-        <w:adjustRightInd w:val="0"/>
-        <w:ind w:firstLine="720"/>
-      </w:pPr>
-      <w:r>
-        <w:t xml:space="preserve">(a) "Assets" means all types of property </w:t>
-      </w:r>
-      <w:proofErr w:type="gramStart"/>
-      <w:r>
-        <w:t>you can</w:t>
-      </w:r>
-      <w:proofErr w:type="gramEnd"/>
-      <w:r>
-        <w:t xml:space="preserve"> own, such as real estate, stocks and bonds, bank accounts, business interests, furniture, and automobiles.</w:t>
-      </w:r>
-    </w:p>
-    <w:p>
-      <w:pPr>
-        <w:widowControl w:val="0"/>
-        <w:autoSpaceDE w:val="0"/>
-        <w:autoSpaceDN w:val="0"/>
-        <w:adjustRightInd w:val="0"/>
-        <w:ind w:firstLine="720"/>
-      </w:pPr>
-    </w:p>
-    <w:p>
-      <w:pPr>
-        <w:widowControl w:val="0"/>
-        <w:autoSpaceDE w:val="0"/>
-        <w:autoSpaceDN w:val="0"/>
-        <w:adjustRightInd w:val="0"/>
-        <w:ind w:firstLine="720"/>
-      </w:pPr>
-      <w:r>
-        <w:t>(b) "Descendants" means your children, grandchildren, and their descendants.</w:t>
-      </w:r>
-    </w:p>
-    <w:p>
-      <w:pPr>
-        <w:widowControl w:val="0"/>
-        <w:autoSpaceDE w:val="0"/>
-        <w:autoSpaceDN w:val="0"/>
-        <w:adjustRightInd w:val="0"/>
-        <w:ind w:firstLine="720"/>
-      </w:pPr>
-    </w:p>
-    <w:p>
-      <w:pPr>
-        <w:widowControl w:val="0"/>
-        <w:autoSpaceDE w:val="0"/>
-        <w:autoSpaceDN w:val="0"/>
-        <w:adjustRightInd w:val="0"/>
-        <w:ind w:firstLine="720"/>
-      </w:pPr>
-      <w:r>
-        <w:t>(c) "Descendants" or "children" includes individuals born or conceived during marriage, individuals legally adopted, and individuals born out of wedlock who would inherit if their parent died without a will.</w:t>
-      </w:r>
-    </w:p>
-    <w:p>
-      <w:pPr>
-        <w:widowControl w:val="0"/>
-        <w:autoSpaceDE w:val="0"/>
-        <w:autoSpaceDN w:val="0"/>
-        <w:adjustRightInd w:val="0"/>
-        <w:ind w:firstLine="720"/>
-      </w:pPr>
-    </w:p>
-    <w:p>
-      <w:pPr>
-        <w:widowControl w:val="0"/>
-        <w:autoSpaceDE w:val="0"/>
-        <w:autoSpaceDN w:val="0"/>
-        <w:adjustRightInd w:val="0"/>
-        <w:ind w:firstLine="720"/>
-      </w:pPr>
-      <w:r>
-        <w:t>(d) "Jointly held assets" means those assets to which ownership is transferred automatically upon the death of 1 of the owners to the remaining owner or owners.</w:t>
-      </w:r>
-    </w:p>
-    <w:p>
-      <w:pPr>
-        <w:widowControl w:val="0"/>
-        <w:autoSpaceDE w:val="0"/>
-        <w:autoSpaceDN w:val="0"/>
-        <w:adjustRightInd w:val="0"/>
-        <w:ind w:firstLine="720"/>
-      </w:pPr>
-    </w:p>
-    <w:p>
-      <w:pPr>
-        <w:widowControl w:val="0"/>
-        <w:autoSpaceDE w:val="0"/>
-        <w:autoSpaceDN w:val="0"/>
-        <w:adjustRightInd w:val="0"/>
-        <w:ind w:firstLine="720"/>
-      </w:pPr>
-      <w:r>
-        <w:t>(e) "Spouse" means your husband or wife at the time you sign this will.</w:t>
-      </w:r>
-    </w:p>
-    <w:p>
-      <w:pPr>
-        <w:widowControl w:val="0"/>
-        <w:autoSpaceDE w:val="0"/>
-        <w:autoSpaceDN w:val="0"/>
-        <w:adjustRightInd w:val="0"/>
-        <w:ind w:firstLine="720"/>
-      </w:pPr>
-    </w:p>
-    <w:p>
-      <w:pPr>
-        <w:widowControl w:val="0"/>
-        <w:autoSpaceDE w:val="0"/>
-        <w:autoSpaceDN w:val="0"/>
-        <w:adjustRightInd w:val="0"/>
-        <w:ind w:firstLine="720"/>
-      </w:pPr>
-      <w:r>
-        <w:t xml:space="preserve">(f) </w:t>
-      </w:r>
-      <w:r>
-        <w:t xml:space="preserve">Whenever a distribution under a Michigan </w:t>
+        <w:pStyle w:val="ListParagraphmainwill"/>
+        <w:numPr>
+          <w:ilvl w:val="0"/>
+          <w:numId w:val="5"/>
+        </w:numPr>
+        <w:ind w:left="0" w:firstLine="720"/>
+      </w:pPr>
+      <w:r>
+        <w:t>"Assets" means all types of property you can own, such as real estate, stocks and bonds, bank accounts, business interests, furniture, and automobiles.</w:t>
+      </w:r>
+    </w:p>
+    <w:p>
+      <w:pPr>
+        <w:pStyle w:val="ListParagraphmainwill"/>
+        <w:numPr>
+          <w:ilvl w:val="0"/>
+          <w:numId w:val="5"/>
+        </w:numPr>
+        <w:ind w:left="0" w:firstLine="720"/>
+      </w:pPr>
+      <w:r>
+        <w:t>"Descendants" means your children, grandchildren, and their descendants.</w:t>
+      </w:r>
+    </w:p>
+    <w:p>
+      <w:pPr>
+        <w:pStyle w:val="ListParagraphmainwill"/>
+        <w:numPr>
+          <w:ilvl w:val="0"/>
+          <w:numId w:val="5"/>
+        </w:numPr>
+        <w:ind w:left="0" w:firstLine="720"/>
+      </w:pPr>
+      <w:r>
+        <w:t>"Descendants" or "children" includes individuals born or conceived during marriage, individuals legally adopted, and individuals born out of wedlock who would inherit if their parent died without a will.</w:t>
+      </w:r>
+      <w:r>
+        <w:tab/>
+      </w:r>
+    </w:p>
+    <w:p>
+      <w:pPr>
+        <w:pStyle w:val="ListParagraphmainwill"/>
+        <w:numPr>
+          <w:ilvl w:val="0"/>
+          <w:numId w:val="5"/>
+        </w:numPr>
+        <w:ind w:left="0" w:firstLine="720"/>
+      </w:pPr>
+      <w:r>
+        <w:t>"Jointly held assets" means those assets to which ownership is transferred automatically upon the death of 1 of the owners to the remaining owner or owners.</w:t>
+      </w:r>
+    </w:p>
+    <w:p>
+      <w:pPr>
+        <w:pStyle w:val="ListParagraphmainwill"/>
+        <w:numPr>
+          <w:ilvl w:val="0"/>
+          <w:numId w:val="5"/>
+        </w:numPr>
+        <w:ind w:left="0" w:firstLine="720"/>
+      </w:pPr>
+      <w:r>
+        <w:t>"Spouse" means your husband or wife at the time you sign this will.</w:t>
+      </w:r>
+    </w:p>
+    <w:p>
+      <w:pPr>
+        <w:pStyle w:val="ListParagraphmainwill"/>
+        <w:numPr>
+          <w:ilvl w:val="0"/>
+          <w:numId w:val="5"/>
+        </w:numPr>
+        <w:ind w:left="0" w:firstLine="720"/>
+      </w:pPr>
+      <w:r>
+        <w:t xml:space="preserve">Whenever a distribution under a Michigan statutory will is to be made to an individual's descendants, the assets are to be divided into as many equal shares as there are then living descendants of the nearest degree of living descendants and deceased descendants of that same degree who leave living descendants. Each living descendant of the nearest degree shall receive 1 share. The remaining shares, if any, are combined and then divided in the same manner among the surviving descendants of the deceased descendants as if the surviving descendants who were allocated a share and their surviving descendants had predeceased the descendant. In this manner, all descendants who are </w:t>
+      </w:r>
+      <w:proofErr w:type="gramStart"/>
+      <w:r>
+        <w:t>in</w:t>
+      </w:r>
+      <w:proofErr w:type="gramEnd"/>
+      <w:r>
+        <w:t xml:space="preserve"> the same generation will take an equal share.</w:t>
+      </w:r>
+    </w:p>
+    <w:p>
+      <w:pPr>
+        <w:pStyle w:val="ListParagraphmainwill"/>
+        <w:numPr>
+          <w:ilvl w:val="0"/>
+          <w:numId w:val="5"/>
+        </w:numPr>
+        <w:ind w:left="0" w:firstLine="720"/>
+      </w:pPr>
+      <w:r>
+        <w:t>"Heirs" means those persons who would have received your assets if you had died without a will, domiciled in Michigan, under the laws that are then in effect.</w:t>
+      </w:r>
+    </w:p>
+    <w:p>
+      <w:pPr>
+        <w:pStyle w:val="ListParagraphmainwill"/>
+        <w:numPr>
+          <w:ilvl w:val="0"/>
+          <w:numId w:val="5"/>
+        </w:numPr>
+        <w:ind w:left="0" w:firstLine="720"/>
+      </w:pPr>
+      <w:r>
+        <w:t>"Person" includes individuals and institutions.</w:t>
+      </w:r>
+    </w:p>
+    <w:p>
+      <w:pPr>
+        <w:pStyle w:val="ListParagraphmainwill"/>
+        <w:numPr>
+          <w:ilvl w:val="0"/>
+          <w:numId w:val="5"/>
+        </w:numPr>
+        <w:ind w:left="0" w:firstLine="720"/>
+      </w:pPr>
+      <w:r>
+        <w:t>Plural and singular words include each other, where appropriate.</w:t>
+      </w:r>
+    </w:p>
+    <w:p>
+      <w:pPr>
+        <w:pStyle w:val="ListParagraphmainwill"/>
+        <w:numPr>
+          <w:ilvl w:val="0"/>
+          <w:numId w:val="5"/>
+        </w:numPr>
+        <w:ind w:left="0" w:firstLine="720"/>
+      </w:pPr>
+      <w:r>
+        <w:t xml:space="preserve">If a Michigan </w:t>
       </w:r>
       <w:proofErr w:type="gramStart"/>
       <w:r>
@@ -6936,114 +6949,6 @@
       </w:r>
       <w:proofErr w:type="gramEnd"/>
       <w:r>
-        <w:t xml:space="preserve"> is to be made to an individual's descendants, the assets are to be divided into as many equal shares as there are then living descendants of the nearest degree of living descendants and deceased descendants of that same degree who leave living descendants. Each living descendant of the nearest degree shall receive 1 share. The remaining shares, if any, are combined and then divided in the same manner among the surviving descendants of the deceased descendants as if the surviving descendants who were allocated a share and their surviving descendants had predeceased the descendant. In this manner, all descendants who are </w:t>
-      </w:r>
-      <w:proofErr w:type="gramStart"/>
-      <w:r>
-        <w:t>in</w:t>
-      </w:r>
-      <w:proofErr w:type="gramEnd"/>
-      <w:r>
-        <w:t xml:space="preserve"> the same generation will take an equal share.</w:t>
-      </w:r>
-    </w:p>
-    <w:p>
-      <w:pPr>
-        <w:widowControl w:val="0"/>
-        <w:autoSpaceDE w:val="0"/>
-        <w:autoSpaceDN w:val="0"/>
-        <w:adjustRightInd w:val="0"/>
-        <w:ind w:firstLine="720"/>
-      </w:pPr>
-    </w:p>
-    <w:p>
-      <w:pPr>
-        <w:widowControl w:val="0"/>
-        <w:autoSpaceDE w:val="0"/>
-        <w:autoSpaceDN w:val="0"/>
-        <w:adjustRightInd w:val="0"/>
-        <w:ind w:firstLine="720"/>
-      </w:pPr>
-      <w:r>
-        <w:t>(g) "Heirs" means those persons who would have received your assets if you had died without a will, domiciled in Michigan, under the laws that are then in effect.</w:t>
-      </w:r>
-    </w:p>
-    <w:p>
-      <w:pPr>
-        <w:widowControl w:val="0"/>
-        <w:autoSpaceDE w:val="0"/>
-        <w:autoSpaceDN w:val="0"/>
-        <w:adjustRightInd w:val="0"/>
-        <w:ind w:firstLine="720"/>
-      </w:pPr>
-    </w:p>
-    <w:p>
-      <w:pPr>
-        <w:widowControl w:val="0"/>
-        <w:autoSpaceDE w:val="0"/>
-        <w:autoSpaceDN w:val="0"/>
-        <w:adjustRightInd w:val="0"/>
-        <w:ind w:firstLine="720"/>
-      </w:pPr>
-      <w:r>
-        <w:t>(h) "Person" includes individuals and institutions.</w:t>
-      </w:r>
-    </w:p>
-    <w:p>
-      <w:pPr>
-        <w:widowControl w:val="0"/>
-        <w:autoSpaceDE w:val="0"/>
-        <w:autoSpaceDN w:val="0"/>
-        <w:adjustRightInd w:val="0"/>
-        <w:ind w:firstLine="720"/>
-      </w:pPr>
-    </w:p>
-    <w:p>
-      <w:pPr>
-        <w:widowControl w:val="0"/>
-        <w:autoSpaceDE w:val="0"/>
-        <w:autoSpaceDN w:val="0"/>
-        <w:adjustRightInd w:val="0"/>
-        <w:ind w:firstLine="720"/>
-      </w:pPr>
-      <w:r>
-        <w:t>(</w:t>
-      </w:r>
-      <w:proofErr w:type="spellStart"/>
-      <w:r>
-        <w:t>i</w:t>
-      </w:r>
-      <w:proofErr w:type="spellEnd"/>
-      <w:r>
-        <w:t>) Plural and singular words include each other, where appropriate.</w:t>
-      </w:r>
-    </w:p>
-    <w:p>
-      <w:pPr>
-        <w:widowControl w:val="0"/>
-        <w:autoSpaceDE w:val="0"/>
-        <w:autoSpaceDN w:val="0"/>
-        <w:adjustRightInd w:val="0"/>
-        <w:ind w:firstLine="720"/>
-      </w:pPr>
-    </w:p>
-    <w:p>
-      <w:pPr>
-        <w:widowControl w:val="0"/>
-        <w:autoSpaceDE w:val="0"/>
-        <w:autoSpaceDN w:val="0"/>
-        <w:adjustRightInd w:val="0"/>
-        <w:ind w:firstLine="720"/>
-      </w:pPr>
-      <w:r>
-        <w:t xml:space="preserve">(j) If a Michigan </w:t>
-      </w:r>
-      <w:proofErr w:type="gramStart"/>
-      <w:r>
-        <w:t>statutory will</w:t>
-      </w:r>
-      <w:proofErr w:type="gramEnd"/>
-      <w:r>
         <w:t xml:space="preserve"> states that a person shall perform an act, the person is required to perform that act. If a Michigan statutory will </w:t>
       </w:r>
       <w:proofErr w:type="gramStart"/>
@@ -7057,14 +6962,6 @@
     </w:p>
     <w:p>
       <w:pPr>
-        <w:widowControl w:val="0"/>
-        <w:autoSpaceDE w:val="0"/>
-        <w:autoSpaceDN w:val="0"/>
-        <w:adjustRightInd w:val="0"/>
-      </w:pPr>
-    </w:p>
-    <w:p>
-      <w:pPr>
         <w:pStyle w:val="Heading3"/>
       </w:pPr>
       <w:r>
@@ -7097,43 +6994,31 @@
     </w:p>
     <w:p>
       <w:pPr>
-        <w:widowControl w:val="0"/>
-        <w:autoSpaceDE w:val="0"/>
-        <w:autoSpaceDN w:val="0"/>
-        <w:adjustRightInd w:val="0"/>
-        <w:ind w:firstLine="720"/>
-      </w:pPr>
-      <w:r>
-        <w:t xml:space="preserve">1. </w:t>
-      </w:r>
-      <w:r>
-        <w:t xml:space="preserve">A personal representative has all powers of administration given by Michigan law to personal representatives and, to the extent funds are not needed to meet debts and expenses currently payable and are not immediately distributable, the power to invest and reinvest the </w:t>
+        <w:pStyle w:val="ListContinue"/>
+        <w:numPr>
+          <w:ilvl w:val="0"/>
+          <w:numId w:val="7"/>
+        </w:numPr>
+        <w:spacing w:after="240"/>
+        <w:ind w:left="0" w:firstLine="720"/>
+      </w:pPr>
+      <w:r>
+        <w:t xml:space="preserve">A personal representative has all powers of administration given by Michigan law to personal representatives and, to the extent funds are not needed to meet debts and expenses currently payable and are not immediately distributable, the power to invest and reinvest the estate from time to time in accordance with the Michigan prudent investor rule. In dividing and distributing the estate, the personal representative may distribute partially or totally in kind, may </w:t>
       </w:r>
       <w:r>
         <w:lastRenderedPageBreak/>
-        <w:t>estate from time to time in accordance with the Michigan prudent investor rule. In dividing and distributing the estate, the personal representative may distribute partially or totally in kind, may determine the value of distributions in kind without reference to income tax bases, and may make non-pro rata distributions.</w:t>
-      </w:r>
-    </w:p>
-    <w:p>
-      <w:pPr>
-        <w:widowControl w:val="0"/>
-        <w:autoSpaceDE w:val="0"/>
-        <w:autoSpaceDN w:val="0"/>
-        <w:adjustRightInd w:val="0"/>
-        <w:ind w:firstLine="720"/>
-      </w:pPr>
-    </w:p>
-    <w:p>
-      <w:pPr>
-        <w:widowControl w:val="0"/>
-        <w:autoSpaceDE w:val="0"/>
-        <w:autoSpaceDN w:val="0"/>
-        <w:adjustRightInd w:val="0"/>
-        <w:ind w:firstLine="720"/>
-      </w:pPr>
-      <w:r>
-        <w:t xml:space="preserve">2. </w:t>
-      </w:r>
+        <w:t>determine the value of distributions in kind without reference to income tax bases, and may make non-pro rata distributions.</w:t>
+      </w:r>
+    </w:p>
+    <w:p>
+      <w:pPr>
+        <w:pStyle w:val="ListContinue"/>
+        <w:numPr>
+          <w:ilvl w:val="0"/>
+          <w:numId w:val="7"/>
+        </w:numPr>
+        <w:ind w:left="0" w:firstLine="720"/>
+      </w:pPr>
       <w:r>
         <w:t>The personal representative may distribute estate assets otherwise distributable to a minor beneficiary to the minor's conservator or, in amounts not exceeding $5,000.00 per year, either to the minor, if married; to a parent or another adult with whom the minor resides and who has the care, custody, or control of the minor; or to the guardian. The personal representative is free of liability and is discharged from further accountability for distributing assets in compliance with the provisions of this paragraph.</w:t>
       </w:r>
@@ -7257,7 +7142,6 @@
         <w:tblBorders>
           <w:top w:val="none" w:sz="0" w:space="0" w:color="auto"/>
           <w:left w:val="none" w:sz="0" w:space="0" w:color="auto"/>
-          <w:bottom w:val="none" w:sz="0" w:space="0" w:color="auto"/>
           <w:right w:val="none" w:sz="0" w:space="0" w:color="auto"/>
           <w:insideH w:val="none" w:sz="0" w:space="0" w:color="auto"/>
           <w:insideV w:val="none" w:sz="0" w:space="0" w:color="auto"/>
@@ -7274,6 +7158,7 @@
       <w:tr>
         <w:trPr>
           <w:trHeight w:val="432"/>
+          <w:tblHeader/>
         </w:trPr>
         <w:tc>
           <w:tcPr>
@@ -7386,9 +7271,9 @@
           <w:insideV w:val="none" w:sz="0" w:space="0" w:color="auto"/>
         </w:tblBorders>
         <w:tblCellMar>
-          <w:top w:w="144" w:type="dxa"/>
+          <w:top w:w="173" w:type="dxa"/>
           <w:left w:w="187" w:type="dxa"/>
-          <w:bottom w:w="144" w:type="dxa"/>
+          <w:bottom w:w="173" w:type="dxa"/>
           <w:right w:w="187" w:type="dxa"/>
         </w:tblCellMar>
         <w:tblLook w:val="0480" w:firstRow="0" w:lastRow="0" w:firstColumn="1" w:lastColumn="0" w:noHBand="0" w:noVBand="1"/>
@@ -7407,6 +7292,7 @@
             <w:tcBorders>
               <w:bottom w:val="single" w:sz="4" w:space="0" w:color="auto"/>
             </w:tcBorders>
+            <w:vAlign w:val="center"/>
           </w:tcPr>
           <w:p>
             <w:pPr>
@@ -7444,6 +7330,7 @@
             <w:tcBorders>
               <w:bottom w:val="single" w:sz="4" w:space="0" w:color="auto"/>
             </w:tcBorders>
+            <w:vAlign w:val="center"/>
           </w:tcPr>
           <w:p>
             <w:pPr>
@@ -8087,6 +7974,112 @@
 <file path=word/numbering.xml><?xml version="1.0" encoding="utf-8"?>
 <w:numbering xmlns:wpc="http://schemas.microsoft.com/office/word/2010/wordprocessingCanvas" xmlns:cx="http://schemas.microsoft.com/office/drawing/2014/chartex" xmlns:cx1="http://schemas.microsoft.com/office/drawing/2015/9/8/chartex" xmlns:cx2="http://schemas.microsoft.com/office/drawing/2015/10/21/chartex" xmlns:cx3="http://schemas.microsoft.com/office/drawing/2016/5/9/chartex" xmlns:cx4="http://schemas.microsoft.com/office/drawing/2016/5/10/chartex" xmlns:cx5="http://schemas.microsoft.com/office/drawing/2016/5/11/chartex" xmlns:cx6="http://schemas.microsoft.com/office/drawing/2016/5/12/chartex" xmlns:cx7="http://schemas.microsoft.com/office/drawing/2016/5/13/chartex" xmlns:cx8="http://schemas.microsoft.com/office/drawing/2016/5/14/chartex" xmlns:mc="http://schemas.openxmlformats.org/markup-compatibility/2006" xmlns:aink="http://schemas.microsoft.com/office/drawing/2016/ink" xmlns:am3d="http://schemas.microsoft.com/office/drawing/2017/model3d" xmlns:o="urn:schemas-microsoft-com:office:office" xmlns:oel="http://schemas.microsoft.com/office/2019/extlst" xmlns:r="http://schemas.openxmlformats.org/officeDocument/2006/relationships" xmlns:m="http://schemas.openxmlformats.org/officeDocument/2006/math" xmlns:v="urn:schemas-microsoft-com:vml" xmlns:wp14="http://schemas.microsoft.com/office/word/2010/wordprocessingDrawing" xmlns:wp="http://schemas.openxmlformats.org/drawingml/2006/wordprocessingDrawing" xmlns:w10="urn:schemas-microsoft-com:office:word" xmlns:w="http://schemas.openxmlformats.org/wordprocessingml/2006/main" xmlns:w14="http://schemas.microsoft.com/office/word/2010/wordml" xmlns:w15="http://schemas.microsoft.com/office/word/2012/wordml" xmlns:w16cex="http://schemas.microsoft.com/office/word/2018/wordml/cex" xmlns:w16cid="http://schemas.microsoft.com/office/word/2016/wordml/cid" xmlns:w16="http://schemas.microsoft.com/office/word/2018/wordml" xmlns:w16du="http://schemas.microsoft.com/office/word/2023/wordml/word16du" xmlns:w16sdtdh="http://schemas.microsoft.com/office/word/2020/wordml/sdtdatahash" xmlns:w16sdtfl="http://schemas.microsoft.com/office/word/2024/wordml/sdtformatlock" xmlns:w16se="http://schemas.microsoft.com/office/word/2015/wordml/symex" xmlns:wpg="http://schemas.microsoft.com/office/word/2010/wordprocessingGroup" xmlns:wpi="http://schemas.microsoft.com/office/word/2010/wordprocessingInk" xmlns:wne="http://schemas.microsoft.com/office/word/2006/wordml" xmlns:wps="http://schemas.microsoft.com/office/word/2010/wordprocessingShape" mc:Ignorable="w14 w15 w16se w16cid w16 w16cex w16sdtdh w16sdtfl w16du wp14">
   <w:abstractNum w:abstractNumId="0" w15:restartNumberingAfterBreak="0">
+    <w:nsid w:val="FFFFFF88"/>
+    <w:multiLevelType w:val="singleLevel"/>
+    <w:tmpl w:val="5346FB2A"/>
+    <w:lvl w:ilvl="0">
+      <w:start w:val="1"/>
+      <w:numFmt w:val="decimal"/>
+      <w:lvlText w:val="%1."/>
+      <w:lvlJc w:val="left"/>
+      <w:pPr>
+        <w:tabs>
+          <w:tab w:val="num" w:pos="360"/>
+        </w:tabs>
+        <w:ind w:left="360" w:hanging="360"/>
+      </w:pPr>
+    </w:lvl>
+  </w:abstractNum>
+  <w:abstractNum w:abstractNumId="1" w15:restartNumberingAfterBreak="0">
+    <w:nsid w:val="12160817"/>
+    <w:multiLevelType w:val="hybridMultilevel"/>
+    <w:tmpl w:val="039E2344"/>
+    <w:lvl w:ilvl="0" w:tplc="B680D5F0">
+      <w:start w:val="1"/>
+      <w:numFmt w:val="decimal"/>
+      <w:lvlText w:val="%1."/>
+      <w:lvlJc w:val="left"/>
+      <w:pPr>
+        <w:ind w:left="1080" w:hanging="360"/>
+      </w:pPr>
+      <w:rPr>
+        <w:rFonts w:hint="default"/>
+      </w:rPr>
+    </w:lvl>
+    <w:lvl w:ilvl="1" w:tplc="04090019" w:tentative="1">
+      <w:start w:val="1"/>
+      <w:numFmt w:val="lowerLetter"/>
+      <w:lvlText w:val="%2."/>
+      <w:lvlJc w:val="left"/>
+      <w:pPr>
+        <w:ind w:left="1800" w:hanging="360"/>
+      </w:pPr>
+    </w:lvl>
+    <w:lvl w:ilvl="2" w:tplc="0409001B" w:tentative="1">
+      <w:start w:val="1"/>
+      <w:numFmt w:val="lowerRoman"/>
+      <w:lvlText w:val="%3."/>
+      <w:lvlJc w:val="right"/>
+      <w:pPr>
+        <w:ind w:left="2520" w:hanging="180"/>
+      </w:pPr>
+    </w:lvl>
+    <w:lvl w:ilvl="3" w:tplc="0409000F" w:tentative="1">
+      <w:start w:val="1"/>
+      <w:numFmt w:val="decimal"/>
+      <w:lvlText w:val="%4."/>
+      <w:lvlJc w:val="left"/>
+      <w:pPr>
+        <w:ind w:left="3240" w:hanging="360"/>
+      </w:pPr>
+    </w:lvl>
+    <w:lvl w:ilvl="4" w:tplc="04090019" w:tentative="1">
+      <w:start w:val="1"/>
+      <w:numFmt w:val="lowerLetter"/>
+      <w:lvlText w:val="%5."/>
+      <w:lvlJc w:val="left"/>
+      <w:pPr>
+        <w:ind w:left="3960" w:hanging="360"/>
+      </w:pPr>
+    </w:lvl>
+    <w:lvl w:ilvl="5" w:tplc="0409001B" w:tentative="1">
+      <w:start w:val="1"/>
+      <w:numFmt w:val="lowerRoman"/>
+      <w:lvlText w:val="%6."/>
+      <w:lvlJc w:val="right"/>
+      <w:pPr>
+        <w:ind w:left="4680" w:hanging="180"/>
+      </w:pPr>
+    </w:lvl>
+    <w:lvl w:ilvl="6" w:tplc="0409000F" w:tentative="1">
+      <w:start w:val="1"/>
+      <w:numFmt w:val="decimal"/>
+      <w:lvlText w:val="%7."/>
+      <w:lvlJc w:val="left"/>
+      <w:pPr>
+        <w:ind w:left="5400" w:hanging="360"/>
+      </w:pPr>
+    </w:lvl>
+    <w:lvl w:ilvl="7" w:tplc="04090019" w:tentative="1">
+      <w:start w:val="1"/>
+      <w:numFmt w:val="lowerLetter"/>
+      <w:lvlText w:val="%8."/>
+      <w:lvlJc w:val="left"/>
+      <w:pPr>
+        <w:ind w:left="6120" w:hanging="360"/>
+      </w:pPr>
+    </w:lvl>
+    <w:lvl w:ilvl="8" w:tplc="0409001B" w:tentative="1">
+      <w:start w:val="1"/>
+      <w:numFmt w:val="lowerRoman"/>
+      <w:lvlText w:val="%9."/>
+      <w:lvlJc w:val="right"/>
+      <w:pPr>
+        <w:ind w:left="6840" w:hanging="180"/>
+      </w:pPr>
+    </w:lvl>
+  </w:abstractNum>
+  <w:abstractNum w:abstractNumId="2" w15:restartNumberingAfterBreak="0">
     <w:nsid w:val="1F455F53"/>
     <w:multiLevelType w:val="hybridMultilevel"/>
     <w:tmpl w:val="6A70B5F2"/>
@@ -8199,7 +8192,185 @@
       </w:rPr>
     </w:lvl>
   </w:abstractNum>
-  <w:abstractNum w:abstractNumId="1" w15:restartNumberingAfterBreak="0">
+  <w:abstractNum w:abstractNumId="3" w15:restartNumberingAfterBreak="0">
+    <w:nsid w:val="438C2087"/>
+    <w:multiLevelType w:val="hybridMultilevel"/>
+    <w:tmpl w:val="22E86418"/>
+    <w:lvl w:ilvl="0" w:tplc="A86E13A4">
+      <w:start w:val="1"/>
+      <w:numFmt w:val="lowerLetter"/>
+      <w:lvlText w:val="(%1)"/>
+      <w:lvlJc w:val="left"/>
+      <w:pPr>
+        <w:ind w:left="1440" w:hanging="360"/>
+      </w:pPr>
+      <w:rPr>
+        <w:rFonts w:ascii="Times New Roman" w:hAnsi="Times New Roman" w:hint="default"/>
+        <w:b w:val="0"/>
+        <w:i w:val="0"/>
+        <w:sz w:val="24"/>
+      </w:rPr>
+    </w:lvl>
+    <w:lvl w:ilvl="1" w:tplc="04090019" w:tentative="1">
+      <w:start w:val="1"/>
+      <w:numFmt w:val="lowerLetter"/>
+      <w:lvlText w:val="%2."/>
+      <w:lvlJc w:val="left"/>
+      <w:pPr>
+        <w:ind w:left="1440" w:hanging="360"/>
+      </w:pPr>
+    </w:lvl>
+    <w:lvl w:ilvl="2" w:tplc="0409001B" w:tentative="1">
+      <w:start w:val="1"/>
+      <w:numFmt w:val="lowerRoman"/>
+      <w:lvlText w:val="%3."/>
+      <w:lvlJc w:val="right"/>
+      <w:pPr>
+        <w:ind w:left="2160" w:hanging="180"/>
+      </w:pPr>
+    </w:lvl>
+    <w:lvl w:ilvl="3" w:tplc="0409000F" w:tentative="1">
+      <w:start w:val="1"/>
+      <w:numFmt w:val="decimal"/>
+      <w:lvlText w:val="%4."/>
+      <w:lvlJc w:val="left"/>
+      <w:pPr>
+        <w:ind w:left="2880" w:hanging="360"/>
+      </w:pPr>
+    </w:lvl>
+    <w:lvl w:ilvl="4" w:tplc="04090019" w:tentative="1">
+      <w:start w:val="1"/>
+      <w:numFmt w:val="lowerLetter"/>
+      <w:lvlText w:val="%5."/>
+      <w:lvlJc w:val="left"/>
+      <w:pPr>
+        <w:ind w:left="3600" w:hanging="360"/>
+      </w:pPr>
+    </w:lvl>
+    <w:lvl w:ilvl="5" w:tplc="0409001B" w:tentative="1">
+      <w:start w:val="1"/>
+      <w:numFmt w:val="lowerRoman"/>
+      <w:lvlText w:val="%6."/>
+      <w:lvlJc w:val="right"/>
+      <w:pPr>
+        <w:ind w:left="4320" w:hanging="180"/>
+      </w:pPr>
+    </w:lvl>
+    <w:lvl w:ilvl="6" w:tplc="0409000F" w:tentative="1">
+      <w:start w:val="1"/>
+      <w:numFmt w:val="decimal"/>
+      <w:lvlText w:val="%7."/>
+      <w:lvlJc w:val="left"/>
+      <w:pPr>
+        <w:ind w:left="5040" w:hanging="360"/>
+      </w:pPr>
+    </w:lvl>
+    <w:lvl w:ilvl="7" w:tplc="04090019" w:tentative="1">
+      <w:start w:val="1"/>
+      <w:numFmt w:val="lowerLetter"/>
+      <w:lvlText w:val="%8."/>
+      <w:lvlJc w:val="left"/>
+      <w:pPr>
+        <w:ind w:left="5760" w:hanging="360"/>
+      </w:pPr>
+    </w:lvl>
+    <w:lvl w:ilvl="8" w:tplc="0409001B" w:tentative="1">
+      <w:start w:val="1"/>
+      <w:numFmt w:val="lowerRoman"/>
+      <w:lvlText w:val="%9."/>
+      <w:lvlJc w:val="right"/>
+      <w:pPr>
+        <w:ind w:left="6480" w:hanging="180"/>
+      </w:pPr>
+    </w:lvl>
+  </w:abstractNum>
+  <w:abstractNum w:abstractNumId="4" w15:restartNumberingAfterBreak="0">
+    <w:nsid w:val="464B7452"/>
+    <w:multiLevelType w:val="hybridMultilevel"/>
+    <w:tmpl w:val="62EEC5FC"/>
+    <w:lvl w:ilvl="0" w:tplc="0409000F">
+      <w:start w:val="1"/>
+      <w:numFmt w:val="decimal"/>
+      <w:lvlText w:val="%1."/>
+      <w:lvlJc w:val="left"/>
+      <w:pPr>
+        <w:ind w:left="1440" w:hanging="360"/>
+      </w:pPr>
+    </w:lvl>
+    <w:lvl w:ilvl="1" w:tplc="04090019" w:tentative="1">
+      <w:start w:val="1"/>
+      <w:numFmt w:val="lowerLetter"/>
+      <w:lvlText w:val="%2."/>
+      <w:lvlJc w:val="left"/>
+      <w:pPr>
+        <w:ind w:left="2160" w:hanging="360"/>
+      </w:pPr>
+    </w:lvl>
+    <w:lvl w:ilvl="2" w:tplc="0409001B" w:tentative="1">
+      <w:start w:val="1"/>
+      <w:numFmt w:val="lowerRoman"/>
+      <w:lvlText w:val="%3."/>
+      <w:lvlJc w:val="right"/>
+      <w:pPr>
+        <w:ind w:left="2880" w:hanging="180"/>
+      </w:pPr>
+    </w:lvl>
+    <w:lvl w:ilvl="3" w:tplc="0409000F" w:tentative="1">
+      <w:start w:val="1"/>
+      <w:numFmt w:val="decimal"/>
+      <w:lvlText w:val="%4."/>
+      <w:lvlJc w:val="left"/>
+      <w:pPr>
+        <w:ind w:left="3600" w:hanging="360"/>
+      </w:pPr>
+    </w:lvl>
+    <w:lvl w:ilvl="4" w:tplc="04090019" w:tentative="1">
+      <w:start w:val="1"/>
+      <w:numFmt w:val="lowerLetter"/>
+      <w:lvlText w:val="%5."/>
+      <w:lvlJc w:val="left"/>
+      <w:pPr>
+        <w:ind w:left="4320" w:hanging="360"/>
+      </w:pPr>
+    </w:lvl>
+    <w:lvl w:ilvl="5" w:tplc="0409001B" w:tentative="1">
+      <w:start w:val="1"/>
+      <w:numFmt w:val="lowerRoman"/>
+      <w:lvlText w:val="%6."/>
+      <w:lvlJc w:val="right"/>
+      <w:pPr>
+        <w:ind w:left="5040" w:hanging="180"/>
+      </w:pPr>
+    </w:lvl>
+    <w:lvl w:ilvl="6" w:tplc="0409000F" w:tentative="1">
+      <w:start w:val="1"/>
+      <w:numFmt w:val="decimal"/>
+      <w:lvlText w:val="%7."/>
+      <w:lvlJc w:val="left"/>
+      <w:pPr>
+        <w:ind w:left="5760" w:hanging="360"/>
+      </w:pPr>
+    </w:lvl>
+    <w:lvl w:ilvl="7" w:tplc="04090019" w:tentative="1">
+      <w:start w:val="1"/>
+      <w:numFmt w:val="lowerLetter"/>
+      <w:lvlText w:val="%8."/>
+      <w:lvlJc w:val="left"/>
+      <w:pPr>
+        <w:ind w:left="6480" w:hanging="360"/>
+      </w:pPr>
+    </w:lvl>
+    <w:lvl w:ilvl="8" w:tplc="0409001B" w:tentative="1">
+      <w:start w:val="1"/>
+      <w:numFmt w:val="lowerRoman"/>
+      <w:lvlText w:val="%9."/>
+      <w:lvlJc w:val="right"/>
+      <w:pPr>
+        <w:ind w:left="7200" w:hanging="180"/>
+      </w:pPr>
+    </w:lvl>
+  </w:abstractNum>
+  <w:abstractNum w:abstractNumId="5" w15:restartNumberingAfterBreak="0">
     <w:nsid w:val="541E5357"/>
     <w:multiLevelType w:val="hybridMultilevel"/>
     <w:tmpl w:val="D30E5D82"/>
@@ -8288,7 +8459,96 @@
       </w:pPr>
     </w:lvl>
   </w:abstractNum>
-  <w:abstractNum w:abstractNumId="2" w15:restartNumberingAfterBreak="0">
+  <w:abstractNum w:abstractNumId="6" w15:restartNumberingAfterBreak="0">
+    <w:nsid w:val="54687047"/>
+    <w:multiLevelType w:val="hybridMultilevel"/>
+    <w:tmpl w:val="A2A62FC2"/>
+    <w:lvl w:ilvl="0" w:tplc="A578981A">
+      <w:start w:val="1"/>
+      <w:numFmt w:val="lowerLetter"/>
+      <w:lvlText w:val="(%1)"/>
+      <w:lvlJc w:val="left"/>
+      <w:pPr>
+        <w:ind w:left="1080" w:hanging="360"/>
+      </w:pPr>
+      <w:rPr>
+        <w:rFonts w:hint="default"/>
+      </w:rPr>
+    </w:lvl>
+    <w:lvl w:ilvl="1" w:tplc="04090019" w:tentative="1">
+      <w:start w:val="1"/>
+      <w:numFmt w:val="lowerLetter"/>
+      <w:lvlText w:val="%2."/>
+      <w:lvlJc w:val="left"/>
+      <w:pPr>
+        <w:ind w:left="1800" w:hanging="360"/>
+      </w:pPr>
+    </w:lvl>
+    <w:lvl w:ilvl="2" w:tplc="0409001B" w:tentative="1">
+      <w:start w:val="1"/>
+      <w:numFmt w:val="lowerRoman"/>
+      <w:lvlText w:val="%3."/>
+      <w:lvlJc w:val="right"/>
+      <w:pPr>
+        <w:ind w:left="2520" w:hanging="180"/>
+      </w:pPr>
+    </w:lvl>
+    <w:lvl w:ilvl="3" w:tplc="0409000F" w:tentative="1">
+      <w:start w:val="1"/>
+      <w:numFmt w:val="decimal"/>
+      <w:lvlText w:val="%4."/>
+      <w:lvlJc w:val="left"/>
+      <w:pPr>
+        <w:ind w:left="3240" w:hanging="360"/>
+      </w:pPr>
+    </w:lvl>
+    <w:lvl w:ilvl="4" w:tplc="04090019" w:tentative="1">
+      <w:start w:val="1"/>
+      <w:numFmt w:val="lowerLetter"/>
+      <w:lvlText w:val="%5."/>
+      <w:lvlJc w:val="left"/>
+      <w:pPr>
+        <w:ind w:left="3960" w:hanging="360"/>
+      </w:pPr>
+    </w:lvl>
+    <w:lvl w:ilvl="5" w:tplc="0409001B" w:tentative="1">
+      <w:start w:val="1"/>
+      <w:numFmt w:val="lowerRoman"/>
+      <w:lvlText w:val="%6."/>
+      <w:lvlJc w:val="right"/>
+      <w:pPr>
+        <w:ind w:left="4680" w:hanging="180"/>
+      </w:pPr>
+    </w:lvl>
+    <w:lvl w:ilvl="6" w:tplc="0409000F" w:tentative="1">
+      <w:start w:val="1"/>
+      <w:numFmt w:val="decimal"/>
+      <w:lvlText w:val="%7."/>
+      <w:lvlJc w:val="left"/>
+      <w:pPr>
+        <w:ind w:left="5400" w:hanging="360"/>
+      </w:pPr>
+    </w:lvl>
+    <w:lvl w:ilvl="7" w:tplc="04090019" w:tentative="1">
+      <w:start w:val="1"/>
+      <w:numFmt w:val="lowerLetter"/>
+      <w:lvlText w:val="%8."/>
+      <w:lvlJc w:val="left"/>
+      <w:pPr>
+        <w:ind w:left="6120" w:hanging="360"/>
+      </w:pPr>
+    </w:lvl>
+    <w:lvl w:ilvl="8" w:tplc="0409001B" w:tentative="1">
+      <w:start w:val="1"/>
+      <w:numFmt w:val="lowerRoman"/>
+      <w:lvlText w:val="%9."/>
+      <w:lvlJc w:val="right"/>
+      <w:pPr>
+        <w:ind w:left="6840" w:hanging="180"/>
+      </w:pPr>
+    </w:lvl>
+  </w:abstractNum>
+  <w:abstractNum w:abstractNumId="7" w15:restartNumberingAfterBreak="0">
     <w:nsid w:val="7A2B21DB"/>
     <w:multiLevelType w:val="hybridMultilevel"/>
     <w:tmpl w:val="00B8F4BA"/>
@@ -8375,12 +8635,27 @@
     </w:lvl>
   </w:abstractNum>
   <w:num w:numId="1" w16cid:durableId="1001928219">
+    <w:abstractNumId w:val="2"/>
+  </w:num>
+  <w:num w:numId="2" w16cid:durableId="943151226">
+    <w:abstractNumId w:val="7"/>
+  </w:num>
+  <w:num w:numId="3" w16cid:durableId="968436757">
+    <w:abstractNumId w:val="5"/>
+  </w:num>
+  <w:num w:numId="4" w16cid:durableId="706175236">
     <w:abstractNumId w:val="0"/>
   </w:num>
-  <w:num w:numId="2" w16cid:durableId="943151226">
-    <w:abstractNumId w:val="2"/>
+  <w:num w:numId="5" w16cid:durableId="2093892270">
+    <w:abstractNumId w:val="3"/>
   </w:num>
-  <w:num w:numId="3" w16cid:durableId="968436757">
+  <w:num w:numId="6" w16cid:durableId="1693799935">
+    <w:abstractNumId w:val="6"/>
+  </w:num>
+  <w:num w:numId="7" w16cid:durableId="217133904">
+    <w:abstractNumId w:val="4"/>
+  </w:num>
+  <w:num w:numId="8" w16cid:durableId="1767731189">
     <w:abstractNumId w:val="1"/>
   </w:num>
 </w:numbering>
@@ -9056,6 +9331,35 @@
       <w:szCs w:val="24"/>
     </w:rPr>
   </w:style>
+  <w:style w:type="paragraph" w:styleId="ListContinue">
+    <w:name w:val="List Continue"/>
+    <w:basedOn w:val="Normal"/>
+    <w:uiPriority w:val="99"/>
+    <w:unhideWhenUsed/>
+    <w:rsid w:val="00B16727"/>
+    <w:pPr>
+      <w:widowControl w:val="0"/>
+      <w:autoSpaceDE w:val="0"/>
+      <w:autoSpaceDN w:val="0"/>
+      <w:adjustRightInd w:val="0"/>
+      <w:ind w:firstLine="720"/>
+    </w:pPr>
+  </w:style>
+  <w:style w:type="paragraph" w:customStyle="1" w:styleId="ListParagraphmainwill">
+    <w:name w:val="List Paragraph main will"/>
+    <w:basedOn w:val="ListParagraph"/>
+    <w:qFormat/>
+    <w:rsid w:val="007978EC"/>
+    <w:pPr>
+      <w:spacing w:after="240" w:line="240" w:lineRule="auto"/>
+      <w:ind w:left="0" w:firstLine="720"/>
+      <w:contextualSpacing w:val="0"/>
+    </w:pPr>
+    <w:rPr>
+      <w:rFonts w:ascii="Times New Roman" w:hAnsi="Times New Roman"/>
+      <w:sz w:val="24"/>
+    </w:rPr>
+  </w:style>
 </w:styles>
 </file>
 

</xml_diff>

<commit_message>
add arrows to other signature lines
</commit_message>
<xml_diff>
--- a/docassemble/MLHStatutoryWill/data/templates/michigan_statutory_will.docx
+++ b/docassemble/MLHStatutoryWill/data/templates/michigan_statutory_will.docx
@@ -35,27 +35,7 @@
           <w:sz w:val="24"/>
           <w:szCs w:val="24"/>
         </w:rPr>
-        <w:t xml:space="preserve">An individual </w:t>
-      </w:r>
-      <w:proofErr w:type="gramStart"/>
-      <w:r>
-        <w:rPr>
-          <w:rFonts w:asciiTheme="minorHAnsi" w:hAnsiTheme="minorHAnsi"/>
-          <w:b/>
-          <w:sz w:val="24"/>
-          <w:szCs w:val="24"/>
-        </w:rPr>
-        <w:t>age</w:t>
-      </w:r>
-      <w:proofErr w:type="gramEnd"/>
-      <w:r>
-        <w:rPr>
-          <w:rFonts w:asciiTheme="minorHAnsi" w:hAnsiTheme="minorHAnsi"/>
-          <w:b/>
-          <w:sz w:val="24"/>
-          <w:szCs w:val="24"/>
-        </w:rPr>
-        <w:t xml:space="preserve"> 18 or older who has sufficient mental capacity may make a will.</w:t>
+        <w:t>An individual age 18 or older who has sufficient mental capacity may make a will.</w:t>
       </w:r>
     </w:p>
     <w:p>
@@ -81,27 +61,7 @@
           <w:sz w:val="24"/>
           <w:szCs w:val="24"/>
         </w:rPr>
-        <w:t xml:space="preserve">There are several kinds of wills. If you choose to complete this form, you will have a Michigan statutory will. If </w:t>
-      </w:r>
-      <w:proofErr w:type="gramStart"/>
-      <w:r>
-        <w:rPr>
-          <w:rFonts w:asciiTheme="minorHAnsi" w:hAnsiTheme="minorHAnsi"/>
-          <w:b/>
-          <w:sz w:val="24"/>
-          <w:szCs w:val="24"/>
-        </w:rPr>
-        <w:t>this will</w:t>
-      </w:r>
-      <w:proofErr w:type="gramEnd"/>
-      <w:r>
-        <w:rPr>
-          <w:rFonts w:asciiTheme="minorHAnsi" w:hAnsiTheme="minorHAnsi"/>
-          <w:b/>
-          <w:sz w:val="24"/>
-          <w:szCs w:val="24"/>
-        </w:rPr>
-        <w:t xml:space="preserve"> does not meet your wishes in any way, you should talk with a lawyer before choosing a Michigan statutory will.</w:t>
+        <w:t>There are several kinds of wills. If you choose to complete this form, you will have a Michigan statutory will. If this will does not meet your wishes in any way, you should talk with a lawyer before choosing a Michigan statutory will.</w:t>
       </w:r>
     </w:p>
     <w:p>
@@ -127,27 +87,7 @@
           <w:sz w:val="24"/>
           <w:szCs w:val="24"/>
         </w:rPr>
-        <w:t xml:space="preserve">Warning! It is strongly recommended that you do not add or cross out any words on this form except for filling in the blanks because all or part of this </w:t>
-      </w:r>
-      <w:proofErr w:type="gramStart"/>
-      <w:r>
-        <w:rPr>
-          <w:rFonts w:asciiTheme="minorHAnsi" w:hAnsiTheme="minorHAnsi"/>
-          <w:b/>
-          <w:sz w:val="24"/>
-          <w:szCs w:val="24"/>
-        </w:rPr>
-        <w:t>will may</w:t>
-      </w:r>
-      <w:proofErr w:type="gramEnd"/>
-      <w:r>
-        <w:rPr>
-          <w:rFonts w:asciiTheme="minorHAnsi" w:hAnsiTheme="minorHAnsi"/>
-          <w:b/>
-          <w:sz w:val="24"/>
-          <w:szCs w:val="24"/>
-        </w:rPr>
-        <w:t xml:space="preserve"> not be valid if you do so.</w:t>
+        <w:t>Warning! It is strongly recommended that you do not add or cross out any words on this form except for filling in the blanks because all or part of this will may not be valid if you do so.</w:t>
       </w:r>
     </w:p>
     <w:p>
@@ -173,27 +113,7 @@
           <w:sz w:val="24"/>
           <w:szCs w:val="24"/>
         </w:rPr>
-        <w:t xml:space="preserve">This will </w:t>
-      </w:r>
-      <w:proofErr w:type="gramStart"/>
-      <w:r>
-        <w:rPr>
-          <w:rFonts w:asciiTheme="minorHAnsi" w:hAnsiTheme="minorHAnsi"/>
-          <w:b/>
-          <w:sz w:val="24"/>
-          <w:szCs w:val="24"/>
-        </w:rPr>
-        <w:t>has</w:t>
-      </w:r>
-      <w:proofErr w:type="gramEnd"/>
-      <w:r>
-        <w:rPr>
-          <w:rFonts w:asciiTheme="minorHAnsi" w:hAnsiTheme="minorHAnsi"/>
-          <w:b/>
-          <w:sz w:val="24"/>
-          <w:szCs w:val="24"/>
-        </w:rPr>
-        <w:t xml:space="preserve"> no effect on jointly held assets, on retirement plan benefits, or on life insurance on your life if you have named a beneficiary who survives you.</w:t>
+        <w:t>This will has no effect on jointly held assets, on retirement plan benefits, or on life insurance on your life if you have named a beneficiary who survives you.</w:t>
       </w:r>
     </w:p>
     <w:p>
@@ -219,27 +139,7 @@
           <w:sz w:val="24"/>
           <w:szCs w:val="24"/>
         </w:rPr>
-        <w:t xml:space="preserve">This will </w:t>
-      </w:r>
-      <w:proofErr w:type="gramStart"/>
-      <w:r>
-        <w:rPr>
-          <w:rFonts w:asciiTheme="minorHAnsi" w:hAnsiTheme="minorHAnsi"/>
-          <w:b/>
-          <w:sz w:val="24"/>
-          <w:szCs w:val="24"/>
-        </w:rPr>
-        <w:t>is</w:t>
-      </w:r>
-      <w:proofErr w:type="gramEnd"/>
-      <w:r>
-        <w:rPr>
-          <w:rFonts w:asciiTheme="minorHAnsi" w:hAnsiTheme="minorHAnsi"/>
-          <w:b/>
-          <w:sz w:val="24"/>
-          <w:szCs w:val="24"/>
-        </w:rPr>
-        <w:t xml:space="preserve"> not designed to reduce estate taxes or fees.</w:t>
+        <w:t>This will is not designed to reduce estate taxes or fees.</w:t>
       </w:r>
     </w:p>
     <w:p>
@@ -371,14 +271,12 @@
       <w:pPr>
         <w:pStyle w:val="Heading2"/>
       </w:pPr>
-      <w:proofErr w:type="gramStart"/>
       <w:r>
         <w:t>{{ user</w:t>
       </w:r>
       <w:r>
         <w:t>s</w:t>
       </w:r>
-      <w:proofErr w:type="gramEnd"/>
       <w:r>
         <w:t xml:space="preserve"> }}</w:t>
       </w:r>
@@ -440,23 +338,7 @@
         <w:ind w:firstLine="720"/>
       </w:pPr>
       <w:r>
-        <w:t xml:space="preserve">This is my </w:t>
-      </w:r>
-      <w:proofErr w:type="gramStart"/>
-      <w:r>
-        <w:t>will</w:t>
-      </w:r>
-      <w:proofErr w:type="gramEnd"/>
-      <w:r>
-        <w:t xml:space="preserve"> and I revoke any prior </w:t>
-      </w:r>
-      <w:proofErr w:type="gramStart"/>
-      <w:r>
-        <w:t>wills</w:t>
-      </w:r>
-      <w:proofErr w:type="gramEnd"/>
-      <w:r>
-        <w:t xml:space="preserve"> and codicils.</w:t>
+        <w:t>This is my will and I revoke any prior wills and codicils.</w:t>
       </w:r>
     </w:p>
     <w:p>
@@ -480,47 +362,11 @@
       <w:r>
         <w:t xml:space="preserve"> </w:t>
       </w:r>
-      <w:proofErr w:type="gramStart"/>
-      <w:r>
-        <w:rPr>
-          <w:u w:val="single"/>
-        </w:rPr>
-        <w:t xml:space="preserve">{{ </w:t>
-      </w:r>
-      <w:proofErr w:type="spellStart"/>
-      <w:r>
-        <w:rPr>
-          <w:u w:val="single"/>
-        </w:rPr>
-        <w:t>county</w:t>
-      </w:r>
-      <w:proofErr w:type="gramEnd"/>
-      <w:r>
-        <w:rPr>
-          <w:u w:val="single"/>
-        </w:rPr>
-        <w:t>_</w:t>
-      </w:r>
-      <w:proofErr w:type="gramStart"/>
-      <w:r>
-        <w:rPr>
-          <w:u w:val="single"/>
-        </w:rPr>
-        <w:t>choice</w:t>
-      </w:r>
-      <w:proofErr w:type="spellEnd"/>
-      <w:r>
-        <w:rPr>
-          <w:u w:val="single"/>
-        </w:rPr>
-        <w:t xml:space="preserve"> }</w:t>
-      </w:r>
-      <w:proofErr w:type="gramEnd"/>
-      <w:r>
-        <w:rPr>
-          <w:u w:val="single"/>
-        </w:rPr>
-        <w:t>}</w:t>
+      <w:r>
+        <w:rPr>
+          <w:u w:val="single"/>
+        </w:rPr>
+        <w:t>{{ county_choice }}</w:t>
       </w:r>
       <w:r>
         <w:t xml:space="preserve"> </w:t>
@@ -550,39 +396,23 @@
       <w:r>
         <w:t xml:space="preserve"> </w:t>
       </w:r>
-      <w:proofErr w:type="gramStart"/>
       <w:r>
         <w:rPr>
           <w:u w:val="single"/>
         </w:rPr>
         <w:t>{{ spouse</w:t>
       </w:r>
-      <w:proofErr w:type="gramEnd"/>
-      <w:r>
-        <w:rPr>
-          <w:u w:val="single"/>
-        </w:rPr>
-        <w:t xml:space="preserve"> or “None</w:t>
-      </w:r>
-      <w:proofErr w:type="gramStart"/>
-      <w:r>
-        <w:rPr>
-          <w:u w:val="single"/>
-        </w:rPr>
-        <w:t>”</w:t>
-      </w:r>
-      <w:r>
-        <w:rPr>
-          <w:u w:val="single"/>
-        </w:rPr>
-        <w:t xml:space="preserve"> }</w:t>
-      </w:r>
-      <w:proofErr w:type="gramEnd"/>
-      <w:r>
-        <w:rPr>
-          <w:u w:val="single"/>
-        </w:rPr>
-        <w:t>}</w:t>
+      <w:r>
+        <w:rPr>
+          <w:u w:val="single"/>
+        </w:rPr>
+        <w:t xml:space="preserve"> or “None”</w:t>
+      </w:r>
+      <w:r>
+        <w:rPr>
+          <w:u w:val="single"/>
+        </w:rPr>
+        <w:t xml:space="preserve"> }}</w:t>
       </w:r>
     </w:p>
     <w:p>
@@ -631,13 +461,8 @@
         <w:adjustRightInd w:val="0"/>
       </w:pPr>
       <w:r>
-        <w:t xml:space="preserve">{%p if </w:t>
-      </w:r>
-      <w:proofErr w:type="gramStart"/>
-      <w:r>
-        <w:t>children %}</w:t>
-      </w:r>
-      <w:proofErr w:type="gramEnd"/>
+        <w:t>{%p if children %}</w:t>
+      </w:r>
     </w:p>
     <w:tbl>
       <w:tblPr>
@@ -1044,13 +869,8 @@
         <w:t>p</w:t>
       </w:r>
       <w:r>
-        <w:t xml:space="preserve"> </w:t>
-      </w:r>
-      <w:proofErr w:type="gramStart"/>
-      <w:r>
-        <w:t>else %}</w:t>
-      </w:r>
-      <w:proofErr w:type="gramEnd"/>
+        <w:t xml:space="preserve"> else %}</w:t>
+      </w:r>
     </w:p>
     <w:p>
       <w:pPr>
@@ -1080,13 +900,8 @@
         <w:t>p</w:t>
       </w:r>
       <w:r>
-        <w:t xml:space="preserve"> </w:t>
-      </w:r>
-      <w:proofErr w:type="gramStart"/>
-      <w:r>
-        <w:t>endif %}</w:t>
-      </w:r>
-      <w:proofErr w:type="gramEnd"/>
+        <w:t xml:space="preserve"> endif %}</w:t>
+      </w:r>
     </w:p>
     <w:p>
       <w:pPr>
@@ -1184,15 +999,7 @@
         <w:ind w:firstLine="720"/>
       </w:pPr>
       <w:r>
-        <w:t xml:space="preserve">I can leave no more than two (2) cash gifts. I make the following cash gifts to the </w:t>
-      </w:r>
-      <w:proofErr w:type="gramStart"/>
-      <w:r>
-        <w:t>persons</w:t>
-      </w:r>
-      <w:proofErr w:type="gramEnd"/>
-      <w:r>
-        <w:t xml:space="preserve"> or charities in the amount stated here. Any transfer tax due upon my death shall be paid from the balance of my estate and not from these gifts.</w:t>
+        <w:t>I can leave no more than two (2) cash gifts. I make the following cash gifts to the persons or charities in the amount stated here. Any transfer tax due upon my death shall be paid from the balance of my estate and not from these gifts.</w:t>
       </w:r>
     </w:p>
     <w:p>
@@ -1253,61 +1060,11 @@
           <w:u w:val="single"/>
         </w:rPr>
       </w:pPr>
-      <w:proofErr w:type="gramStart"/>
-      <w:r>
-        <w:rPr>
-          <w:u w:val="single"/>
-        </w:rPr>
-        <w:t xml:space="preserve">{{ </w:t>
-      </w:r>
-      <w:proofErr w:type="spellStart"/>
-      <w:r>
-        <w:rPr>
-          <w:u w:val="single"/>
-        </w:rPr>
-        <w:t>giftee</w:t>
-      </w:r>
-      <w:proofErr w:type="gramEnd"/>
-      <w:r>
-        <w:rPr>
-          <w:u w:val="single"/>
-        </w:rPr>
-        <w:t>.</w:t>
-      </w:r>
-      <w:proofErr w:type="gramStart"/>
-      <w:r>
-        <w:rPr>
-          <w:u w:val="single"/>
-        </w:rPr>
-        <w:t>item</w:t>
-      </w:r>
-      <w:proofErr w:type="spellEnd"/>
-      <w:r>
-        <w:rPr>
-          <w:u w:val="single"/>
-        </w:rPr>
-        <w:t>(</w:t>
-      </w:r>
-      <w:proofErr w:type="gramEnd"/>
-      <w:r>
-        <w:rPr>
-          <w:u w:val="single"/>
-        </w:rPr>
-        <w:t>0).name or “</w:t>
-      </w:r>
-      <w:proofErr w:type="gramStart"/>
-      <w:r>
-        <w:rPr>
-          <w:u w:val="single"/>
-        </w:rPr>
-        <w:t>” }</w:t>
-      </w:r>
-      <w:proofErr w:type="gramEnd"/>
-      <w:r>
-        <w:rPr>
-          <w:u w:val="single"/>
-        </w:rPr>
-        <w:t>}</w:t>
+      <w:r>
+        <w:rPr>
+          <w:u w:val="single"/>
+        </w:rPr>
+        <w:t>{{ giftee.item(0).name or “” }}</w:t>
       </w:r>
       <w:r>
         <w:rPr>
@@ -1348,89 +1105,11 @@
           <w:u w:val="single"/>
         </w:rPr>
       </w:pPr>
-      <w:proofErr w:type="gramStart"/>
-      <w:r>
-        <w:rPr>
-          <w:u w:val="single"/>
-        </w:rPr>
-        <w:t xml:space="preserve">{{ </w:t>
-      </w:r>
-      <w:proofErr w:type="spellStart"/>
-      <w:r>
-        <w:rPr>
-          <w:u w:val="single"/>
-        </w:rPr>
-        <w:t>giftee</w:t>
-      </w:r>
-      <w:proofErr w:type="gramEnd"/>
-      <w:r>
-        <w:rPr>
-          <w:u w:val="single"/>
-        </w:rPr>
-        <w:t>.item</w:t>
-      </w:r>
-      <w:proofErr w:type="spellEnd"/>
-      <w:r>
-        <w:rPr>
-          <w:u w:val="single"/>
-        </w:rPr>
-        <w:t>(0</w:t>
-      </w:r>
-      <w:proofErr w:type="gramStart"/>
-      <w:r>
-        <w:rPr>
-          <w:u w:val="single"/>
-        </w:rPr>
-        <w:t>).</w:t>
-      </w:r>
-      <w:proofErr w:type="spellStart"/>
-      <w:r>
-        <w:rPr>
-          <w:u w:val="single"/>
-        </w:rPr>
-        <w:t>address</w:t>
-      </w:r>
-      <w:proofErr w:type="gramEnd"/>
-      <w:r>
-        <w:rPr>
-          <w:u w:val="single"/>
-        </w:rPr>
-        <w:t>.on_one_</w:t>
-      </w:r>
-      <w:proofErr w:type="gramStart"/>
-      <w:r>
-        <w:rPr>
-          <w:u w:val="single"/>
-        </w:rPr>
-        <w:t>line</w:t>
-      </w:r>
-      <w:proofErr w:type="spellEnd"/>
-      <w:r>
-        <w:rPr>
-          <w:u w:val="single"/>
-        </w:rPr>
-        <w:t>(</w:t>
-      </w:r>
-      <w:proofErr w:type="gramEnd"/>
-      <w:r>
-        <w:rPr>
-          <w:u w:val="single"/>
-        </w:rPr>
-        <w:t>) or “</w:t>
-      </w:r>
-      <w:proofErr w:type="gramStart"/>
-      <w:r>
-        <w:rPr>
-          <w:u w:val="single"/>
-        </w:rPr>
-        <w:t>” }</w:t>
-      </w:r>
-      <w:proofErr w:type="gramEnd"/>
-      <w:r>
-        <w:rPr>
-          <w:u w:val="single"/>
-        </w:rPr>
-        <w:t>}</w:t>
+      <w:r>
+        <w:rPr>
+          <w:u w:val="single"/>
+        </w:rPr>
+        <w:t>{{ giftee.item(0).address.on_one_line() or “” }}</w:t>
       </w:r>
       <w:r>
         <w:rPr>
@@ -1492,105 +1171,11 @@
       <w:r>
         <w:tab/>
       </w:r>
-      <w:proofErr w:type="gramStart"/>
-      <w:r>
-        <w:rPr>
-          <w:u w:val="single"/>
-        </w:rPr>
-        <w:t>{{ “</w:t>
-      </w:r>
-      <w:proofErr w:type="gramEnd"/>
-      <w:r>
-        <w:rPr>
-          <w:u w:val="single"/>
-        </w:rPr>
-        <w:t>$” ~ thousands(</w:t>
-      </w:r>
-      <w:proofErr w:type="gramStart"/>
-      <w:r>
-        <w:rPr>
-          <w:u w:val="single"/>
-        </w:rPr>
-        <w:t>giftee[</w:t>
-      </w:r>
-      <w:proofErr w:type="gramEnd"/>
-      <w:r>
-        <w:rPr>
-          <w:u w:val="single"/>
-        </w:rPr>
-        <w:t>0</w:t>
-      </w:r>
-      <w:proofErr w:type="gramStart"/>
-      <w:r>
-        <w:rPr>
-          <w:u w:val="single"/>
-        </w:rPr>
-        <w:t>].</w:t>
-      </w:r>
-      <w:proofErr w:type="spellStart"/>
-      <w:r>
-        <w:rPr>
-          <w:u w:val="single"/>
-        </w:rPr>
-        <w:t>gift</w:t>
-      </w:r>
-      <w:proofErr w:type="gramEnd"/>
-      <w:r>
-        <w:rPr>
-          <w:u w:val="single"/>
-        </w:rPr>
-        <w:t>_amount</w:t>
-      </w:r>
-      <w:proofErr w:type="spellEnd"/>
-      <w:r>
-        <w:rPr>
-          <w:u w:val="single"/>
-        </w:rPr>
-        <w:t xml:space="preserve">, 0) if </w:t>
-      </w:r>
-      <w:proofErr w:type="spellStart"/>
-      <w:proofErr w:type="gramStart"/>
-      <w:r>
-        <w:rPr>
-          <w:u w:val="single"/>
-        </w:rPr>
-        <w:t>giftee.item</w:t>
-      </w:r>
-      <w:proofErr w:type="spellEnd"/>
-      <w:proofErr w:type="gramEnd"/>
-      <w:r>
-        <w:rPr>
-          <w:u w:val="single"/>
-        </w:rPr>
-        <w:t xml:space="preserve">(0) else </w:t>
-      </w:r>
-      <w:proofErr w:type="gramStart"/>
-      <w:r>
-        <w:rPr>
-          <w:u w:val="single"/>
-        </w:rPr>
-        <w:t xml:space="preserve">“  </w:t>
-      </w:r>
-      <w:proofErr w:type="gramEnd"/>
-      <w:r>
-        <w:rPr>
-          <w:u w:val="single"/>
-        </w:rPr>
-        <w:t xml:space="preserve">                                                 </w:t>
-      </w:r>
-      <w:proofErr w:type="gramStart"/>
-      <w:r>
-        <w:rPr>
-          <w:u w:val="single"/>
-        </w:rPr>
-        <w:t xml:space="preserve">  ”</w:t>
-      </w:r>
-      <w:proofErr w:type="gramEnd"/>
-      <w:r>
-        <w:rPr>
-          <w:u w:val="single"/>
-        </w:rPr>
-        <w:t xml:space="preserve"> }}</w:t>
+      <w:r>
+        <w:rPr>
+          <w:u w:val="single"/>
+        </w:rPr>
+        <w:t>{{ “$” ~ thousands(giftee[0].gift_amount, 0) if giftee.item(0) else “                                                     ” }}</w:t>
       </w:r>
       <w:r>
         <w:rPr>
@@ -1633,83 +1218,23 @@
       <w:r>
         <w:tab/>
       </w:r>
-      <w:proofErr w:type="gramStart"/>
-      <w:r>
-        <w:rPr>
-          <w:u w:val="single"/>
-        </w:rPr>
-        <w:t>{{ giftee</w:t>
-      </w:r>
-      <w:proofErr w:type="gramEnd"/>
-      <w:r>
-        <w:rPr>
-          <w:u w:val="single"/>
-        </w:rPr>
-        <w:t>[0</w:t>
-      </w:r>
-      <w:proofErr w:type="gramStart"/>
-      <w:r>
-        <w:rPr>
-          <w:u w:val="single"/>
-        </w:rPr>
-        <w:t>].</w:t>
-      </w:r>
-      <w:proofErr w:type="spellStart"/>
-      <w:r>
-        <w:rPr>
-          <w:u w:val="single"/>
-        </w:rPr>
-        <w:t>gift</w:t>
-      </w:r>
-      <w:proofErr w:type="gramEnd"/>
-      <w:r>
-        <w:rPr>
-          <w:u w:val="single"/>
-        </w:rPr>
-        <w:t>_amount_in_words</w:t>
-      </w:r>
-      <w:proofErr w:type="spellEnd"/>
-      <w:r>
-        <w:rPr>
-          <w:u w:val="single"/>
-        </w:rPr>
-        <w:t xml:space="preserve"> ~ </w:t>
-      </w:r>
-      <w:proofErr w:type="gramStart"/>
-      <w:r>
-        <w:rPr>
-          <w:u w:val="single"/>
-        </w:rPr>
-        <w:t>“ dollars</w:t>
-      </w:r>
-      <w:proofErr w:type="gramEnd"/>
-      <w:r>
-        <w:rPr>
-          <w:u w:val="single"/>
-        </w:rPr>
-        <w:t>.”</w:t>
-      </w:r>
-      <w:r>
-        <w:rPr>
-          <w:u w:val="single"/>
-        </w:rPr>
-        <w:t xml:space="preserve"> if </w:t>
-      </w:r>
-      <w:proofErr w:type="spellStart"/>
-      <w:proofErr w:type="gramStart"/>
-      <w:r>
-        <w:rPr>
-          <w:u w:val="single"/>
-        </w:rPr>
-        <w:t>giftee.item</w:t>
-      </w:r>
-      <w:proofErr w:type="spellEnd"/>
-      <w:proofErr w:type="gramEnd"/>
-      <w:r>
-        <w:rPr>
-          <w:u w:val="single"/>
-        </w:rPr>
-        <w:t>(0)</w:t>
+      <w:r>
+        <w:rPr>
+          <w:u w:val="single"/>
+        </w:rPr>
+        <w:t xml:space="preserve">{{ giftee[0].gift_amount_in_words ~ </w:t>
+      </w:r>
+      <w:r>
+        <w:rPr>
+          <w:u w:val="single"/>
+        </w:rPr>
+        <w:t>“ dollars.”</w:t>
+      </w:r>
+      <w:r>
+        <w:rPr>
+          <w:u w:val="single"/>
+        </w:rPr>
+        <w:t xml:space="preserve"> if giftee.item(0)</w:t>
       </w:r>
       <w:r>
         <w:rPr>
@@ -1717,28 +1242,12 @@
         </w:rPr>
         <w:t xml:space="preserve"> else </w:t>
       </w:r>
-      <w:proofErr w:type="gramStart"/>
-      <w:r>
-        <w:rPr>
-          <w:u w:val="single"/>
-        </w:rPr>
-        <w:t xml:space="preserve">“  </w:t>
-      </w:r>
-      <w:proofErr w:type="gramEnd"/>
-      <w:r>
-        <w:rPr>
-          <w:u w:val="single"/>
-        </w:rPr>
-        <w:t xml:space="preserve">                                                 </w:t>
-      </w:r>
-      <w:proofErr w:type="gramStart"/>
-      <w:r>
-        <w:rPr>
-          <w:u w:val="single"/>
-        </w:rPr>
-        <w:t xml:space="preserve">  ”</w:t>
-      </w:r>
-      <w:proofErr w:type="gramEnd"/>
+      <w:r>
+        <w:rPr>
+          <w:u w:val="single"/>
+        </w:rPr>
+        <w:t>“                                                     ”</w:t>
+      </w:r>
       <w:r>
         <w:rPr>
           <w:u w:val="single"/>
@@ -1813,62 +1322,12 @@
           <w:u w:val="single"/>
         </w:rPr>
       </w:pPr>
-      <w:proofErr w:type="gramStart"/>
       <w:r>
         <w:rPr>
           <w:u w:val="single"/>
         </w:rPr>
         <w:lastRenderedPageBreak/>
-        <w:t xml:space="preserve">{{ </w:t>
-      </w:r>
-      <w:proofErr w:type="spellStart"/>
-      <w:r>
-        <w:rPr>
-          <w:u w:val="single"/>
-        </w:rPr>
-        <w:t>giftee</w:t>
-      </w:r>
-      <w:proofErr w:type="gramEnd"/>
-      <w:r>
-        <w:rPr>
-          <w:u w:val="single"/>
-        </w:rPr>
-        <w:t>.</w:t>
-      </w:r>
-      <w:proofErr w:type="gramStart"/>
-      <w:r>
-        <w:rPr>
-          <w:u w:val="single"/>
-        </w:rPr>
-        <w:t>item</w:t>
-      </w:r>
-      <w:proofErr w:type="spellEnd"/>
-      <w:r>
-        <w:rPr>
-          <w:u w:val="single"/>
-        </w:rPr>
-        <w:t>(</w:t>
-      </w:r>
-      <w:proofErr w:type="gramEnd"/>
-      <w:r>
-        <w:rPr>
-          <w:u w:val="single"/>
-        </w:rPr>
-        <w:t>1).name or “</w:t>
-      </w:r>
-      <w:proofErr w:type="gramStart"/>
-      <w:r>
-        <w:rPr>
-          <w:u w:val="single"/>
-        </w:rPr>
-        <w:t>” }</w:t>
-      </w:r>
-      <w:proofErr w:type="gramEnd"/>
-      <w:r>
-        <w:rPr>
-          <w:u w:val="single"/>
-        </w:rPr>
-        <w:t>}</w:t>
+        <w:t>{{ giftee.item(1).name or “” }}</w:t>
       </w:r>
       <w:r>
         <w:rPr>
@@ -1909,89 +1368,11 @@
           <w:u w:val="single"/>
         </w:rPr>
       </w:pPr>
-      <w:proofErr w:type="gramStart"/>
-      <w:r>
-        <w:rPr>
-          <w:u w:val="single"/>
-        </w:rPr>
-        <w:t xml:space="preserve">{{ </w:t>
-      </w:r>
-      <w:proofErr w:type="spellStart"/>
-      <w:r>
-        <w:rPr>
-          <w:u w:val="single"/>
-        </w:rPr>
-        <w:t>giftee</w:t>
-      </w:r>
-      <w:proofErr w:type="gramEnd"/>
-      <w:r>
-        <w:rPr>
-          <w:u w:val="single"/>
-        </w:rPr>
-        <w:t>.item</w:t>
-      </w:r>
-      <w:proofErr w:type="spellEnd"/>
-      <w:r>
-        <w:rPr>
-          <w:u w:val="single"/>
-        </w:rPr>
-        <w:t>(1</w:t>
-      </w:r>
-      <w:proofErr w:type="gramStart"/>
-      <w:r>
-        <w:rPr>
-          <w:u w:val="single"/>
-        </w:rPr>
-        <w:t>).</w:t>
-      </w:r>
-      <w:proofErr w:type="spellStart"/>
-      <w:r>
-        <w:rPr>
-          <w:u w:val="single"/>
-        </w:rPr>
-        <w:t>address</w:t>
-      </w:r>
-      <w:proofErr w:type="gramEnd"/>
-      <w:r>
-        <w:rPr>
-          <w:u w:val="single"/>
-        </w:rPr>
-        <w:t>.on_one_</w:t>
-      </w:r>
-      <w:proofErr w:type="gramStart"/>
-      <w:r>
-        <w:rPr>
-          <w:u w:val="single"/>
-        </w:rPr>
-        <w:t>line</w:t>
-      </w:r>
-      <w:proofErr w:type="spellEnd"/>
-      <w:r>
-        <w:rPr>
-          <w:u w:val="single"/>
-        </w:rPr>
-        <w:t>(</w:t>
-      </w:r>
-      <w:proofErr w:type="gramEnd"/>
-      <w:r>
-        <w:rPr>
-          <w:u w:val="single"/>
-        </w:rPr>
-        <w:t>) or “</w:t>
-      </w:r>
-      <w:proofErr w:type="gramStart"/>
-      <w:r>
-        <w:rPr>
-          <w:u w:val="single"/>
-        </w:rPr>
-        <w:t>” }</w:t>
-      </w:r>
-      <w:proofErr w:type="gramEnd"/>
-      <w:r>
-        <w:rPr>
-          <w:u w:val="single"/>
-        </w:rPr>
-        <w:t>}</w:t>
+      <w:r>
+        <w:rPr>
+          <w:u w:val="single"/>
+        </w:rPr>
+        <w:t>{{ giftee.item(1).address.on_one_line() or “” }}</w:t>
       </w:r>
       <w:r>
         <w:rPr>
@@ -2053,117 +1434,23 @@
       <w:r>
         <w:tab/>
       </w:r>
-      <w:proofErr w:type="gramStart"/>
-      <w:r>
-        <w:rPr>
-          <w:u w:val="single"/>
-        </w:rPr>
-        <w:t>{{ “</w:t>
-      </w:r>
-      <w:proofErr w:type="gramEnd"/>
-      <w:r>
-        <w:rPr>
-          <w:u w:val="single"/>
-        </w:rPr>
-        <w:t>$” ~ thousands(</w:t>
-      </w:r>
-      <w:proofErr w:type="gramStart"/>
-      <w:r>
-        <w:rPr>
-          <w:u w:val="single"/>
-        </w:rPr>
-        <w:t>giftee[</w:t>
-      </w:r>
-      <w:proofErr w:type="gramEnd"/>
-      <w:r>
-        <w:rPr>
-          <w:u w:val="single"/>
-        </w:rPr>
-        <w:t>1</w:t>
-      </w:r>
-      <w:proofErr w:type="gramStart"/>
-      <w:r>
-        <w:rPr>
-          <w:u w:val="single"/>
-        </w:rPr>
-        <w:t>].</w:t>
-      </w:r>
-      <w:proofErr w:type="spellStart"/>
-      <w:r>
-        <w:rPr>
-          <w:u w:val="single"/>
-        </w:rPr>
-        <w:t>gift</w:t>
-      </w:r>
-      <w:proofErr w:type="gramEnd"/>
-      <w:r>
-        <w:rPr>
-          <w:u w:val="single"/>
-        </w:rPr>
-        <w:t>_amount</w:t>
-      </w:r>
-      <w:proofErr w:type="spellEnd"/>
-      <w:r>
-        <w:rPr>
-          <w:u w:val="single"/>
-        </w:rPr>
-        <w:t xml:space="preserve">, 0) if </w:t>
-      </w:r>
-      <w:proofErr w:type="spellStart"/>
-      <w:proofErr w:type="gramStart"/>
-      <w:r>
-        <w:rPr>
-          <w:u w:val="single"/>
-        </w:rPr>
-        <w:t>giftee.item</w:t>
-      </w:r>
-      <w:proofErr w:type="spellEnd"/>
-      <w:proofErr w:type="gramEnd"/>
-      <w:r>
-        <w:rPr>
-          <w:u w:val="single"/>
-        </w:rPr>
-        <w:t xml:space="preserve">(1) else </w:t>
-      </w:r>
-      <w:proofErr w:type="gramStart"/>
-      <w:r>
-        <w:rPr>
-          <w:u w:val="single"/>
-        </w:rPr>
-        <w:t>“</w:t>
-      </w:r>
-      <w:r>
-        <w:rPr>
-          <w:u w:val="single"/>
-        </w:rPr>
-        <w:t xml:space="preserve">  </w:t>
-      </w:r>
-      <w:proofErr w:type="gramEnd"/>
-      <w:r>
-        <w:rPr>
-          <w:u w:val="single"/>
-        </w:rPr>
-        <w:t xml:space="preserve">                                                 </w:t>
-      </w:r>
-      <w:proofErr w:type="gramStart"/>
-      <w:r>
-        <w:rPr>
-          <w:u w:val="single"/>
-        </w:rPr>
-        <w:t xml:space="preserve">  </w:t>
-      </w:r>
-      <w:r>
-        <w:rPr>
-          <w:u w:val="single"/>
-        </w:rPr>
-        <w:t>”</w:t>
-      </w:r>
-      <w:proofErr w:type="gramEnd"/>
-      <w:r>
-        <w:rPr>
-          <w:u w:val="single"/>
-        </w:rPr>
-        <w:t xml:space="preserve"> }}</w:t>
+      <w:r>
+        <w:rPr>
+          <w:u w:val="single"/>
+        </w:rPr>
+        <w:t>{{ “$” ~ thousands(giftee[1].gift_amount, 0) if giftee.item(1) else “</w:t>
+      </w:r>
+      <w:r>
+        <w:rPr>
+          <w:u w:val="single"/>
+        </w:rPr>
+        <w:t xml:space="preserve">                                                     </w:t>
+      </w:r>
+      <w:r>
+        <w:rPr>
+          <w:u w:val="single"/>
+        </w:rPr>
+        <w:t>” }}</w:t>
       </w:r>
       <w:r>
         <w:rPr>
@@ -2206,83 +1493,23 @@
       <w:r>
         <w:tab/>
       </w:r>
-      <w:proofErr w:type="gramStart"/>
-      <w:r>
-        <w:rPr>
-          <w:u w:val="single"/>
-        </w:rPr>
-        <w:t>{{ giftee</w:t>
-      </w:r>
-      <w:proofErr w:type="gramEnd"/>
-      <w:r>
-        <w:rPr>
-          <w:u w:val="single"/>
-        </w:rPr>
-        <w:t>[1</w:t>
-      </w:r>
-      <w:proofErr w:type="gramStart"/>
-      <w:r>
-        <w:rPr>
-          <w:u w:val="single"/>
-        </w:rPr>
-        <w:t>].</w:t>
-      </w:r>
-      <w:proofErr w:type="spellStart"/>
-      <w:r>
-        <w:rPr>
-          <w:u w:val="single"/>
-        </w:rPr>
-        <w:t>gift</w:t>
-      </w:r>
-      <w:proofErr w:type="gramEnd"/>
-      <w:r>
-        <w:rPr>
-          <w:u w:val="single"/>
-        </w:rPr>
-        <w:t>_amount_in_words</w:t>
-      </w:r>
-      <w:proofErr w:type="spellEnd"/>
-      <w:r>
-        <w:rPr>
-          <w:u w:val="single"/>
-        </w:rPr>
-        <w:t xml:space="preserve"> ~ </w:t>
-      </w:r>
-      <w:proofErr w:type="gramStart"/>
-      <w:r>
-        <w:rPr>
-          <w:u w:val="single"/>
-        </w:rPr>
-        <w:t>“ dollars</w:t>
-      </w:r>
-      <w:proofErr w:type="gramEnd"/>
-      <w:r>
-        <w:rPr>
-          <w:u w:val="single"/>
-        </w:rPr>
-        <w:t>.”</w:t>
-      </w:r>
-      <w:r>
-        <w:rPr>
-          <w:u w:val="single"/>
-        </w:rPr>
-        <w:t xml:space="preserve"> if </w:t>
-      </w:r>
-      <w:proofErr w:type="spellStart"/>
-      <w:proofErr w:type="gramStart"/>
-      <w:r>
-        <w:rPr>
-          <w:u w:val="single"/>
-        </w:rPr>
-        <w:t>giftee.item</w:t>
-      </w:r>
-      <w:proofErr w:type="spellEnd"/>
-      <w:proofErr w:type="gramEnd"/>
-      <w:r>
-        <w:rPr>
-          <w:u w:val="single"/>
-        </w:rPr>
-        <w:t>(1)</w:t>
+      <w:r>
+        <w:rPr>
+          <w:u w:val="single"/>
+        </w:rPr>
+        <w:t xml:space="preserve">{{ giftee[1].gift_amount_in_words ~ </w:t>
+      </w:r>
+      <w:r>
+        <w:rPr>
+          <w:u w:val="single"/>
+        </w:rPr>
+        <w:t>“ dollars.”</w:t>
+      </w:r>
+      <w:r>
+        <w:rPr>
+          <w:u w:val="single"/>
+        </w:rPr>
+        <w:t xml:space="preserve"> if giftee.item(1)</w:t>
       </w:r>
       <w:r>
         <w:rPr>
@@ -2290,7 +1517,6 @@
         </w:rPr>
         <w:t xml:space="preserve"> else </w:t>
       </w:r>
-      <w:proofErr w:type="gramStart"/>
       <w:r>
         <w:rPr>
           <w:u w:val="single"/>
@@ -2301,21 +1527,7 @@
         <w:rPr>
           <w:u w:val="single"/>
         </w:rPr>
-        <w:t xml:space="preserve">  </w:t>
-      </w:r>
-      <w:proofErr w:type="gramEnd"/>
-      <w:r>
-        <w:rPr>
-          <w:u w:val="single"/>
-        </w:rPr>
-        <w:t xml:space="preserve">                                                 </w:t>
-      </w:r>
-      <w:proofErr w:type="gramStart"/>
-      <w:r>
-        <w:rPr>
-          <w:u w:val="single"/>
-        </w:rPr>
-        <w:t xml:space="preserve">  </w:t>
+        <w:t xml:space="preserve">                                                     </w:t>
       </w:r>
       <w:r>
         <w:rPr>
@@ -2323,7 +1535,6 @@
         </w:rPr>
         <w:t>”</w:t>
       </w:r>
-      <w:proofErr w:type="gramEnd"/>
       <w:r>
         <w:rPr>
           <w:u w:val="single"/>
@@ -2364,7 +1575,6 @@
           <w:u w:val="single"/>
         </w:rPr>
       </w:pPr>
-      <w:proofErr w:type="gramStart"/>
       <w:r>
         <w:rPr>
           <w:color w:val="000000" w:themeColor="text1"/>
@@ -2374,7 +1584,6 @@
         </w:rPr>
         <w:t xml:space="preserve">{{ </w:t>
       </w:r>
-      <w:proofErr w:type="spellStart"/>
       <w:r>
         <w:rPr>
           <w:color w:val="000000" w:themeColor="text1"/>
@@ -2382,9 +1591,8 @@
           <w:szCs w:val="28"/>
           <w:u w:val="single"/>
         </w:rPr>
-        <w:t>sign</w:t>
-      </w:r>
-      <w:proofErr w:type="gramEnd"/>
+        <w:t>sign_arrow</w:t>
+      </w:r>
       <w:r>
         <w:rPr>
           <w:color w:val="000000" w:themeColor="text1"/>
@@ -2392,9 +1600,8 @@
           <w:szCs w:val="28"/>
           <w:u w:val="single"/>
         </w:rPr>
-        <w:t>_arrow</w:t>
-      </w:r>
-      <w:proofErr w:type="spellEnd"/>
+        <w:t xml:space="preserve"> if giftee }}</w:t>
+      </w:r>
       <w:r>
         <w:rPr>
           <w:color w:val="000000" w:themeColor="text1"/>
@@ -2402,35 +1609,6 @@
           <w:szCs w:val="28"/>
           <w:u w:val="single"/>
         </w:rPr>
-        <w:t xml:space="preserve"> if </w:t>
-      </w:r>
-      <w:proofErr w:type="gramStart"/>
-      <w:r>
-        <w:rPr>
-          <w:color w:val="000000" w:themeColor="text1"/>
-          <w:sz w:val="28"/>
-          <w:szCs w:val="28"/>
-          <w:u w:val="single"/>
-        </w:rPr>
-        <w:t>giftee }</w:t>
-      </w:r>
-      <w:proofErr w:type="gramEnd"/>
-      <w:r>
-        <w:rPr>
-          <w:color w:val="000000" w:themeColor="text1"/>
-          <w:sz w:val="28"/>
-          <w:szCs w:val="28"/>
-          <w:u w:val="single"/>
-        </w:rPr>
-        <w:t>}</w:t>
-      </w:r>
-      <w:r>
-        <w:rPr>
-          <w:color w:val="000000" w:themeColor="text1"/>
-          <w:sz w:val="28"/>
-          <w:szCs w:val="28"/>
-          <w:u w:val="single"/>
-        </w:rPr>
         <w:tab/>
       </w:r>
     </w:p>
@@ -2542,23 +1720,7 @@
         <w:ind w:firstLine="720"/>
       </w:pPr>
       <w:r>
-        <w:t xml:space="preserve">I give everything else I own to my spouse. If I am not married at the time I sign this will or if my spouse dies before me, I give these assets to my children and the descendants of any deceased child. If no spouse, children, or </w:t>
-      </w:r>
-      <w:proofErr w:type="gramStart"/>
-      <w:r>
-        <w:t>descendants of children</w:t>
-      </w:r>
-      <w:proofErr w:type="gramEnd"/>
-      <w:r>
-        <w:t xml:space="preserve"> </w:t>
-      </w:r>
-      <w:proofErr w:type="gramStart"/>
-      <w:r>
-        <w:t>survive me</w:t>
-      </w:r>
-      <w:proofErr w:type="gramEnd"/>
-      <w:r>
-        <w:t>, I choose 1 of the following distribution clauses by signing my name on the line after that clause. If I sign on both lines, if I fail to sign on either line, or if I am not now married, these assets will go under distribution clause (b).</w:t>
+        <w:t>I give everything else I own to my spouse. If I am not married at the time I sign this will or if my spouse dies before me, I give these assets to my children and the descendants of any deceased child. If no spouse, children, or descendants of children survive me, I choose 1 of the following distribution clauses by signing my name on the line after that clause. If I sign on both lines, if I fail to sign on either line, or if I am not now married, these assets will go under distribution clause (b).</w:t>
       </w:r>
     </w:p>
     <w:p>
@@ -2578,15 +1740,7 @@
         <w:ind w:firstLine="720"/>
       </w:pPr>
       <w:r>
-        <w:t xml:space="preserve">Distribution clause, if no spouse, children, or </w:t>
-      </w:r>
-      <w:proofErr w:type="gramStart"/>
-      <w:r>
-        <w:t>descendants</w:t>
-      </w:r>
-      <w:proofErr w:type="gramEnd"/>
-      <w:r>
-        <w:t xml:space="preserve"> of children survive me.</w:t>
+        <w:t>Distribution clause, if no spouse, children, or descendants of children survive me.</w:t>
       </w:r>
     </w:p>
     <w:p>
@@ -2660,7 +1814,6 @@
           <w:u w:val="single"/>
         </w:rPr>
       </w:pPr>
-      <w:proofErr w:type="gramStart"/>
       <w:r>
         <w:rPr>
           <w:color w:val="000000" w:themeColor="text1"/>
@@ -2679,7 +1832,6 @@
         </w:rPr>
         <w:t>{ “</w:t>
       </w:r>
-      <w:proofErr w:type="gramEnd"/>
       <w:r>
         <w:rPr>
           <w:color w:val="000000" w:themeColor="text1"/>
@@ -2707,7 +1859,6 @@
         </w:rPr>
         <w:t xml:space="preserve">not spouse or </w:t>
       </w:r>
-      <w:proofErr w:type="spellStart"/>
       <w:r>
         <w:rPr>
           <w:color w:val="000000" w:themeColor="text1"/>
@@ -2715,9 +1866,8 @@
           <w:szCs w:val="28"/>
           <w:u w:val="single"/>
         </w:rPr>
-        <w:t>residue_distribution</w:t>
-      </w:r>
-      <w:proofErr w:type="spellEnd"/>
+        <w:t xml:space="preserve">residue_distribution == “own_heirs” </w:t>
+      </w:r>
       <w:r>
         <w:rPr>
           <w:color w:val="000000" w:themeColor="text1"/>
@@ -2725,9 +1875,8 @@
           <w:szCs w:val="28"/>
           <w:u w:val="single"/>
         </w:rPr>
-        <w:t xml:space="preserve"> == “</w:t>
-      </w:r>
-      <w:proofErr w:type="spellStart"/>
+        <w:t xml:space="preserve">else </w:t>
+      </w:r>
       <w:r>
         <w:rPr>
           <w:color w:val="000000" w:themeColor="text1"/>
@@ -2735,9 +1884,8 @@
           <w:szCs w:val="28"/>
           <w:u w:val="single"/>
         </w:rPr>
-        <w:t>own_heirs</w:t>
-      </w:r>
-      <w:proofErr w:type="spellEnd"/>
+        <w:t>sign_arrow</w:t>
+      </w:r>
       <w:r>
         <w:rPr>
           <w:color w:val="000000" w:themeColor="text1"/>
@@ -2745,7 +1893,7 @@
           <w:szCs w:val="28"/>
           <w:u w:val="single"/>
         </w:rPr>
-        <w:t xml:space="preserve">” </w:t>
+        <w:t xml:space="preserve"> </w:t>
       </w:r>
       <w:r>
         <w:rPr>
@@ -2754,56 +1902,7 @@
           <w:szCs w:val="28"/>
           <w:u w:val="single"/>
         </w:rPr>
-        <w:t xml:space="preserve">else </w:t>
-      </w:r>
-      <w:proofErr w:type="spellStart"/>
-      <w:r>
-        <w:rPr>
-          <w:color w:val="000000" w:themeColor="text1"/>
-          <w:sz w:val="28"/>
-          <w:szCs w:val="28"/>
-          <w:u w:val="single"/>
-        </w:rPr>
-        <w:t>sign_</w:t>
-      </w:r>
-      <w:proofErr w:type="gramStart"/>
-      <w:r>
-        <w:rPr>
-          <w:color w:val="000000" w:themeColor="text1"/>
-          <w:sz w:val="28"/>
-          <w:szCs w:val="28"/>
-          <w:u w:val="single"/>
-        </w:rPr>
-        <w:t>arrow</w:t>
-      </w:r>
-      <w:proofErr w:type="spellEnd"/>
-      <w:r>
-        <w:rPr>
-          <w:color w:val="000000" w:themeColor="text1"/>
-          <w:sz w:val="28"/>
-          <w:szCs w:val="28"/>
-          <w:u w:val="single"/>
-        </w:rPr>
-        <w:t xml:space="preserve"> </w:t>
-      </w:r>
-      <w:r>
-        <w:rPr>
-          <w:color w:val="000000" w:themeColor="text1"/>
-          <w:sz w:val="28"/>
-          <w:szCs w:val="28"/>
-          <w:u w:val="single"/>
-        </w:rPr>
-        <w:t>}</w:t>
-      </w:r>
-      <w:proofErr w:type="gramEnd"/>
-      <w:r>
-        <w:rPr>
-          <w:color w:val="000000" w:themeColor="text1"/>
-          <w:sz w:val="28"/>
-          <w:szCs w:val="28"/>
-          <w:u w:val="single"/>
-        </w:rPr>
-        <w:t>}</w:t>
+        <w:t>}}</w:t>
       </w:r>
       <w:r>
         <w:rPr>
@@ -2886,7 +1985,6 @@
           <w:u w:val="single"/>
         </w:rPr>
       </w:pPr>
-      <w:proofErr w:type="gramStart"/>
       <w:r>
         <w:rPr>
           <w:color w:val="000000" w:themeColor="text1"/>
@@ -2903,9 +2001,8 @@
           <w:szCs w:val="28"/>
           <w:u w:val="single"/>
         </w:rPr>
-        <w:t>“</w:t>
-      </w:r>
-      <w:proofErr w:type="gramEnd"/>
+        <w:t>“” if spouse and</w:t>
+      </w:r>
       <w:r>
         <w:rPr>
           <w:color w:val="000000" w:themeColor="text1"/>
@@ -2913,7 +2010,7 @@
           <w:szCs w:val="28"/>
           <w:u w:val="single"/>
         </w:rPr>
-        <w:t>” if spouse and</w:t>
+        <w:t xml:space="preserve"> residue_distribution == “own_heirs_and_spouse_heirs”</w:t>
       </w:r>
       <w:r>
         <w:rPr>
@@ -2922,9 +2019,8 @@
           <w:szCs w:val="28"/>
           <w:u w:val="single"/>
         </w:rPr>
-        <w:t xml:space="preserve"> </w:t>
-      </w:r>
-      <w:proofErr w:type="spellStart"/>
+        <w:t xml:space="preserve"> else </w:t>
+      </w:r>
       <w:r>
         <w:rPr>
           <w:color w:val="000000" w:themeColor="text1"/>
@@ -2932,9 +2028,8 @@
           <w:szCs w:val="28"/>
           <w:u w:val="single"/>
         </w:rPr>
-        <w:t>residue_distribution</w:t>
-      </w:r>
-      <w:proofErr w:type="spellEnd"/>
+        <w:t>sign_arrow</w:t>
+      </w:r>
       <w:r>
         <w:rPr>
           <w:color w:val="000000" w:themeColor="text1"/>
@@ -2942,9 +2037,8 @@
           <w:szCs w:val="28"/>
           <w:u w:val="single"/>
         </w:rPr>
-        <w:t xml:space="preserve"> == “</w:t>
-      </w:r>
-      <w:proofErr w:type="spellStart"/>
+        <w:t xml:space="preserve"> </w:t>
+      </w:r>
       <w:r>
         <w:rPr>
           <w:color w:val="000000" w:themeColor="text1"/>
@@ -2952,9 +2046,8 @@
           <w:szCs w:val="28"/>
           <w:u w:val="single"/>
         </w:rPr>
-        <w:t>own_heirs_and_spouse_heirs</w:t>
-      </w:r>
-      <w:proofErr w:type="spellEnd"/>
+        <w:t>}}</w:t>
+      </w:r>
       <w:r>
         <w:rPr>
           <w:color w:val="000000" w:themeColor="text1"/>
@@ -2962,73 +2055,6 @@
           <w:szCs w:val="28"/>
           <w:u w:val="single"/>
         </w:rPr>
-        <w:t>”</w:t>
-      </w:r>
-      <w:r>
-        <w:rPr>
-          <w:color w:val="000000" w:themeColor="text1"/>
-          <w:sz w:val="28"/>
-          <w:szCs w:val="28"/>
-          <w:u w:val="single"/>
-        </w:rPr>
-        <w:t xml:space="preserve"> else </w:t>
-      </w:r>
-      <w:proofErr w:type="spellStart"/>
-      <w:r>
-        <w:rPr>
-          <w:color w:val="000000" w:themeColor="text1"/>
-          <w:sz w:val="28"/>
-          <w:szCs w:val="28"/>
-          <w:u w:val="single"/>
-        </w:rPr>
-        <w:t>sign_</w:t>
-      </w:r>
-      <w:proofErr w:type="gramStart"/>
-      <w:r>
-        <w:rPr>
-          <w:color w:val="000000" w:themeColor="text1"/>
-          <w:sz w:val="28"/>
-          <w:szCs w:val="28"/>
-          <w:u w:val="single"/>
-        </w:rPr>
-        <w:t>arrow</w:t>
-      </w:r>
-      <w:proofErr w:type="spellEnd"/>
-      <w:r>
-        <w:rPr>
-          <w:color w:val="000000" w:themeColor="text1"/>
-          <w:sz w:val="28"/>
-          <w:szCs w:val="28"/>
-          <w:u w:val="single"/>
-        </w:rPr>
-        <w:t xml:space="preserve"> </w:t>
-      </w:r>
-      <w:r>
-        <w:rPr>
-          <w:color w:val="000000" w:themeColor="text1"/>
-          <w:sz w:val="28"/>
-          <w:szCs w:val="28"/>
-          <w:u w:val="single"/>
-        </w:rPr>
-        <w:t>}</w:t>
-      </w:r>
-      <w:proofErr w:type="gramEnd"/>
-      <w:r>
-        <w:rPr>
-          <w:color w:val="000000" w:themeColor="text1"/>
-          <w:sz w:val="28"/>
-          <w:szCs w:val="28"/>
-          <w:u w:val="single"/>
-        </w:rPr>
-        <w:t>}</w:t>
-      </w:r>
-      <w:r>
-        <w:rPr>
-          <w:color w:val="000000" w:themeColor="text1"/>
-          <w:sz w:val="28"/>
-          <w:szCs w:val="28"/>
-          <w:u w:val="single"/>
-        </w:rPr>
         <w:tab/>
       </w:r>
     </w:p>
@@ -3166,47 +2192,129 @@
       <w:r>
         <w:t xml:space="preserve"> </w:t>
       </w:r>
-      <w:proofErr w:type="gramStart"/>
       <w:r>
         <w:rPr>
           <w:u w:val="single"/>
         </w:rPr>
         <w:t xml:space="preserve">{{ </w:t>
       </w:r>
-      <w:proofErr w:type="spellStart"/>
       <w:r>
         <w:rPr>
           <w:u w:val="single"/>
         </w:rPr>
         <w:t>representatives</w:t>
       </w:r>
-      <w:proofErr w:type="gramEnd"/>
+      <w:r>
+        <w:rPr>
+          <w:u w:val="single"/>
+        </w:rPr>
+        <w:t>.item(0) or</w:t>
+      </w:r>
+      <w:r>
+        <w:rPr>
+          <w:u w:val="single"/>
+        </w:rPr>
+        <w:t xml:space="preserve"> </w:t>
+      </w:r>
+      <w:r>
+        <w:rPr>
+          <w:u w:val="single"/>
+        </w:rPr>
+        <w:t>“”</w:t>
+      </w:r>
+      <w:r>
+        <w:rPr>
+          <w:u w:val="single"/>
+        </w:rPr>
+        <w:t xml:space="preserve"> }}</w:t>
+      </w:r>
+      <w:r>
+        <w:rPr>
+          <w:u w:val="single"/>
+        </w:rPr>
+        <w:tab/>
+      </w:r>
+    </w:p>
+    <w:p>
+      <w:pPr>
+        <w:widowControl w:val="0"/>
+        <w:autoSpaceDE w:val="0"/>
+        <w:autoSpaceDN w:val="0"/>
+        <w:adjustRightInd w:val="0"/>
+        <w:jc w:val="center"/>
+        <w:rPr>
+          <w:sz w:val="16"/>
+          <w:szCs w:val="16"/>
+        </w:rPr>
+      </w:pPr>
+      <w:r>
+        <w:rPr>
+          <w:sz w:val="16"/>
+          <w:szCs w:val="16"/>
+        </w:rPr>
+        <w:t>(Insert name of person or eligible financial institution)</w:t>
+      </w:r>
+    </w:p>
+    <w:p>
+      <w:pPr>
+        <w:widowControl w:val="0"/>
+        <w:autoSpaceDE w:val="0"/>
+        <w:autoSpaceDN w:val="0"/>
+        <w:adjustRightInd w:val="0"/>
+        <w:rPr>
+          <w:sz w:val="16"/>
+          <w:szCs w:val="16"/>
+        </w:rPr>
+      </w:pPr>
+    </w:p>
+    <w:p>
+      <w:pPr>
+        <w:widowControl w:val="0"/>
+        <w:autoSpaceDE w:val="0"/>
+        <w:autoSpaceDN w:val="0"/>
+        <w:adjustRightInd w:val="0"/>
+      </w:pPr>
+      <w:r>
+        <w:t>of</w:t>
+      </w:r>
+      <w:r>
+        <w:t xml:space="preserve"> </w:t>
+      </w:r>
+      <w:r>
+        <w:rPr>
+          <w:u w:val="single"/>
+        </w:rPr>
+        <w:t xml:space="preserve">{{ </w:t>
+      </w:r>
+      <w:r>
+        <w:rPr>
+          <w:u w:val="single"/>
+        </w:rPr>
+        <w:t>representatives</w:t>
+      </w:r>
+      <w:r>
+        <w:rPr>
+          <w:u w:val="single"/>
+        </w:rPr>
+        <w:t>.item(0)</w:t>
+      </w:r>
       <w:r>
         <w:rPr>
           <w:u w:val="single"/>
         </w:rPr>
         <w:t>.</w:t>
       </w:r>
-      <w:proofErr w:type="gramStart"/>
-      <w:r>
-        <w:rPr>
-          <w:u w:val="single"/>
-        </w:rPr>
-        <w:t>item</w:t>
-      </w:r>
-      <w:proofErr w:type="spellEnd"/>
-      <w:r>
-        <w:rPr>
-          <w:u w:val="single"/>
-        </w:rPr>
-        <w:t>(</w:t>
-      </w:r>
-      <w:proofErr w:type="gramEnd"/>
-      <w:r>
-        <w:rPr>
-          <w:u w:val="single"/>
-        </w:rPr>
-        <w:t>0) or</w:t>
+      <w:r>
+        <w:rPr>
+          <w:u w:val="single"/>
+        </w:rPr>
+        <w:t xml:space="preserve">address.on_one_line() </w:t>
+      </w:r>
+      <w:r>
+        <w:rPr>
+          <w:u w:val="single"/>
+        </w:rPr>
+        <w:t>or</w:t>
       </w:r>
       <w:r>
         <w:rPr>
@@ -3220,200 +2328,18 @@
         </w:rPr>
         <w:t>“</w:t>
       </w:r>
-      <w:proofErr w:type="gramStart"/>
+      <w:r>
+        <w:rPr>
+          <w:u w:val="single"/>
+        </w:rPr>
+        <w:t xml:space="preserve">                                                                </w:t>
+      </w:r>
       <w:r>
         <w:rPr>
           <w:u w:val="single"/>
         </w:rPr>
         <w:t>”</w:t>
       </w:r>
-      <w:r>
-        <w:rPr>
-          <w:u w:val="single"/>
-        </w:rPr>
-        <w:t xml:space="preserve"> }</w:t>
-      </w:r>
-      <w:proofErr w:type="gramEnd"/>
-      <w:r>
-        <w:rPr>
-          <w:u w:val="single"/>
-        </w:rPr>
-        <w:t>}</w:t>
-      </w:r>
-      <w:r>
-        <w:rPr>
-          <w:u w:val="single"/>
-        </w:rPr>
-        <w:tab/>
-      </w:r>
-    </w:p>
-    <w:p>
-      <w:pPr>
-        <w:widowControl w:val="0"/>
-        <w:autoSpaceDE w:val="0"/>
-        <w:autoSpaceDN w:val="0"/>
-        <w:adjustRightInd w:val="0"/>
-        <w:jc w:val="center"/>
-        <w:rPr>
-          <w:sz w:val="16"/>
-          <w:szCs w:val="16"/>
-        </w:rPr>
-      </w:pPr>
-      <w:r>
-        <w:rPr>
-          <w:sz w:val="16"/>
-          <w:szCs w:val="16"/>
-        </w:rPr>
-        <w:t>(Insert name of person or eligible financial institution)</w:t>
-      </w:r>
-    </w:p>
-    <w:p>
-      <w:pPr>
-        <w:widowControl w:val="0"/>
-        <w:autoSpaceDE w:val="0"/>
-        <w:autoSpaceDN w:val="0"/>
-        <w:adjustRightInd w:val="0"/>
-        <w:rPr>
-          <w:sz w:val="16"/>
-          <w:szCs w:val="16"/>
-        </w:rPr>
-      </w:pPr>
-    </w:p>
-    <w:p>
-      <w:pPr>
-        <w:widowControl w:val="0"/>
-        <w:autoSpaceDE w:val="0"/>
-        <w:autoSpaceDN w:val="0"/>
-        <w:adjustRightInd w:val="0"/>
-      </w:pPr>
-      <w:r>
-        <w:t>of</w:t>
-      </w:r>
-      <w:r>
-        <w:t xml:space="preserve"> </w:t>
-      </w:r>
-      <w:proofErr w:type="gramStart"/>
-      <w:r>
-        <w:rPr>
-          <w:u w:val="single"/>
-        </w:rPr>
-        <w:t xml:space="preserve">{{ </w:t>
-      </w:r>
-      <w:proofErr w:type="spellStart"/>
-      <w:r>
-        <w:rPr>
-          <w:u w:val="single"/>
-        </w:rPr>
-        <w:t>representatives</w:t>
-      </w:r>
-      <w:proofErr w:type="gramEnd"/>
-      <w:r>
-        <w:rPr>
-          <w:u w:val="single"/>
-        </w:rPr>
-        <w:t>.item</w:t>
-      </w:r>
-      <w:proofErr w:type="spellEnd"/>
-      <w:r>
-        <w:rPr>
-          <w:u w:val="single"/>
-        </w:rPr>
-        <w:t>(0</w:t>
-      </w:r>
-      <w:proofErr w:type="gramStart"/>
-      <w:r>
-        <w:rPr>
-          <w:u w:val="single"/>
-        </w:rPr>
-        <w:t>)</w:t>
-      </w:r>
-      <w:r>
-        <w:rPr>
-          <w:u w:val="single"/>
-        </w:rPr>
-        <w:t>.</w:t>
-      </w:r>
-      <w:proofErr w:type="spellStart"/>
-      <w:r>
-        <w:rPr>
-          <w:u w:val="single"/>
-        </w:rPr>
-        <w:t>address</w:t>
-      </w:r>
-      <w:proofErr w:type="gramEnd"/>
-      <w:r>
-        <w:rPr>
-          <w:u w:val="single"/>
-        </w:rPr>
-        <w:t>.on_one_</w:t>
-      </w:r>
-      <w:proofErr w:type="gramStart"/>
-      <w:r>
-        <w:rPr>
-          <w:u w:val="single"/>
-        </w:rPr>
-        <w:t>line</w:t>
-      </w:r>
-      <w:proofErr w:type="spellEnd"/>
-      <w:r>
-        <w:rPr>
-          <w:u w:val="single"/>
-        </w:rPr>
-        <w:t>(</w:t>
-      </w:r>
-      <w:proofErr w:type="gramEnd"/>
-      <w:r>
-        <w:rPr>
-          <w:u w:val="single"/>
-        </w:rPr>
-        <w:t xml:space="preserve">) </w:t>
-      </w:r>
-      <w:r>
-        <w:rPr>
-          <w:u w:val="single"/>
-        </w:rPr>
-        <w:t>or</w:t>
-      </w:r>
-      <w:r>
-        <w:rPr>
-          <w:u w:val="single"/>
-        </w:rPr>
-        <w:t xml:space="preserve"> </w:t>
-      </w:r>
-      <w:proofErr w:type="gramStart"/>
-      <w:r>
-        <w:rPr>
-          <w:u w:val="single"/>
-        </w:rPr>
-        <w:t>“</w:t>
-      </w:r>
-      <w:r>
-        <w:rPr>
-          <w:u w:val="single"/>
-        </w:rPr>
-        <w:t xml:space="preserve">  </w:t>
-      </w:r>
-      <w:proofErr w:type="gramEnd"/>
-      <w:r>
-        <w:rPr>
-          <w:u w:val="single"/>
-        </w:rPr>
-        <w:t xml:space="preserve">                                                            </w:t>
-      </w:r>
-      <w:proofErr w:type="gramStart"/>
-      <w:r>
-        <w:rPr>
-          <w:u w:val="single"/>
-        </w:rPr>
-        <w:t xml:space="preserve">  </w:t>
-      </w:r>
-      <w:r>
-        <w:rPr>
-          <w:u w:val="single"/>
-        </w:rPr>
-        <w:t>”</w:t>
-      </w:r>
-      <w:proofErr w:type="gramEnd"/>
       <w:r>
         <w:rPr>
           <w:u w:val="single"/>
@@ -3482,73 +2408,35 @@
       <w:r>
         <w:t xml:space="preserve"> </w:t>
       </w:r>
-      <w:proofErr w:type="gramStart"/>
       <w:r>
         <w:rPr>
           <w:u w:val="single"/>
         </w:rPr>
         <w:t xml:space="preserve">{{ </w:t>
       </w:r>
-      <w:proofErr w:type="spellStart"/>
       <w:r>
         <w:rPr>
           <w:u w:val="single"/>
         </w:rPr>
         <w:t>representatives</w:t>
       </w:r>
-      <w:proofErr w:type="gramEnd"/>
-      <w:r>
-        <w:rPr>
-          <w:u w:val="single"/>
-        </w:rPr>
-        <w:t>.</w:t>
-      </w:r>
-      <w:proofErr w:type="gramStart"/>
-      <w:r>
-        <w:rPr>
-          <w:u w:val="single"/>
-        </w:rPr>
-        <w:t>item</w:t>
-      </w:r>
-      <w:proofErr w:type="spellEnd"/>
-      <w:r>
-        <w:rPr>
-          <w:u w:val="single"/>
-        </w:rPr>
-        <w:t>(</w:t>
-      </w:r>
-      <w:proofErr w:type="gramEnd"/>
-      <w:r>
-        <w:rPr>
-          <w:u w:val="single"/>
-        </w:rPr>
-        <w:t xml:space="preserve">1) or </w:t>
-      </w:r>
-      <w:r>
-        <w:rPr>
-          <w:u w:val="single"/>
-        </w:rPr>
-        <w:t>“</w:t>
-      </w:r>
-      <w:proofErr w:type="gramStart"/>
-      <w:r>
-        <w:rPr>
-          <w:u w:val="single"/>
-        </w:rPr>
-        <w:t>”</w:t>
-      </w:r>
-      <w:r>
-        <w:rPr>
-          <w:u w:val="single"/>
-        </w:rPr>
-        <w:t xml:space="preserve"> }</w:t>
-      </w:r>
-      <w:proofErr w:type="gramEnd"/>
-      <w:r>
-        <w:rPr>
-          <w:u w:val="single"/>
-        </w:rPr>
-        <w:t>}</w:t>
+      <w:r>
+        <w:rPr>
+          <w:u w:val="single"/>
+        </w:rPr>
+        <w:t xml:space="preserve">.item(1) or </w:t>
+      </w:r>
+      <w:r>
+        <w:rPr>
+          <w:u w:val="single"/>
+        </w:rPr>
+        <w:t>“”</w:t>
+      </w:r>
+      <w:r>
+        <w:rPr>
+          <w:u w:val="single"/>
+        </w:rPr>
+        <w:t xml:space="preserve"> }}</w:t>
       </w:r>
       <w:r>
         <w:rPr>
@@ -3608,40 +2496,23 @@
       <w:r>
         <w:t xml:space="preserve"> </w:t>
       </w:r>
-      <w:proofErr w:type="gramStart"/>
       <w:r>
         <w:rPr>
           <w:u w:val="single"/>
         </w:rPr>
         <w:t xml:space="preserve">{{ </w:t>
       </w:r>
-      <w:proofErr w:type="spellStart"/>
       <w:r>
         <w:rPr>
           <w:u w:val="single"/>
         </w:rPr>
         <w:t>representatives</w:t>
       </w:r>
-      <w:proofErr w:type="gramEnd"/>
-      <w:r>
-        <w:rPr>
-          <w:u w:val="single"/>
-        </w:rPr>
-        <w:t>.item</w:t>
-      </w:r>
-      <w:proofErr w:type="spellEnd"/>
-      <w:r>
-        <w:rPr>
-          <w:u w:val="single"/>
-        </w:rPr>
-        <w:t>(1</w:t>
-      </w:r>
-      <w:proofErr w:type="gramStart"/>
-      <w:r>
-        <w:rPr>
-          <w:u w:val="single"/>
-        </w:rPr>
-        <w:t>)</w:t>
+      <w:r>
+        <w:rPr>
+          <w:u w:val="single"/>
+        </w:rPr>
+        <w:t>.item(1)</w:t>
       </w:r>
       <w:r>
         <w:rPr>
@@ -3649,42 +2520,12 @@
         </w:rPr>
         <w:t>.</w:t>
       </w:r>
-      <w:proofErr w:type="spellStart"/>
-      <w:r>
-        <w:rPr>
-          <w:u w:val="single"/>
-        </w:rPr>
-        <w:t>address</w:t>
-      </w:r>
-      <w:proofErr w:type="gramEnd"/>
-      <w:r>
-        <w:rPr>
-          <w:u w:val="single"/>
-        </w:rPr>
-        <w:t>.on_one_</w:t>
-      </w:r>
-      <w:proofErr w:type="gramStart"/>
-      <w:r>
-        <w:rPr>
-          <w:u w:val="single"/>
-        </w:rPr>
-        <w:t>line</w:t>
-      </w:r>
-      <w:proofErr w:type="spellEnd"/>
-      <w:r>
-        <w:rPr>
-          <w:u w:val="single"/>
-        </w:rPr>
-        <w:t>(</w:t>
-      </w:r>
-      <w:proofErr w:type="gramEnd"/>
-      <w:r>
-        <w:rPr>
-          <w:u w:val="single"/>
-        </w:rPr>
-        <w:t xml:space="preserve">) or </w:t>
-      </w:r>
-      <w:proofErr w:type="gramStart"/>
+      <w:r>
+        <w:rPr>
+          <w:u w:val="single"/>
+        </w:rPr>
+        <w:t xml:space="preserve">address.on_one_line() or </w:t>
+      </w:r>
       <w:r>
         <w:rPr>
           <w:u w:val="single"/>
@@ -3695,21 +2536,7 @@
         <w:rPr>
           <w:u w:val="single"/>
         </w:rPr>
-        <w:t xml:space="preserve">  </w:t>
-      </w:r>
-      <w:proofErr w:type="gramEnd"/>
-      <w:r>
-        <w:rPr>
-          <w:u w:val="single"/>
-        </w:rPr>
-        <w:t xml:space="preserve">                                                            </w:t>
-      </w:r>
-      <w:proofErr w:type="gramStart"/>
-      <w:r>
-        <w:rPr>
-          <w:u w:val="single"/>
-        </w:rPr>
-        <w:t xml:space="preserve">  </w:t>
+        <w:t xml:space="preserve">                                                                </w:t>
       </w:r>
       <w:r>
         <w:rPr>
@@ -3717,7 +2544,6 @@
         </w:rPr>
         <w:t>”</w:t>
       </w:r>
-      <w:proofErr w:type="gramEnd"/>
       <w:r>
         <w:rPr>
           <w:u w:val="single"/>
@@ -3786,15 +2612,7 @@
         <w:ind w:firstLine="720"/>
       </w:pPr>
       <w:r>
-        <w:t xml:space="preserve">Your spouse may die before you. Therefore, if you have a child </w:t>
-      </w:r>
-      <w:proofErr w:type="gramStart"/>
-      <w:r>
-        <w:t>under age</w:t>
-      </w:r>
-      <w:proofErr w:type="gramEnd"/>
-      <w:r>
-        <w:t xml:space="preserve"> 18, name an individual as guardian of the child, and an individual or eligible financial institution as conservator of the child's assets. The guardian and the conservator may, but need not be, the same person.</w:t>
+        <w:t>Your spouse may die before you. Therefore, if you have a child under age 18, name an individual as guardian of the child, and an individual or eligible financial institution as conservator of the child's assets. The guardian and the conservator may, but need not be, the same person.</w:t>
       </w:r>
     </w:p>
     <w:p>
@@ -3833,14 +2651,12 @@
           <w:u w:val="single"/>
         </w:rPr>
       </w:pPr>
-      <w:proofErr w:type="gramStart"/>
       <w:r>
         <w:rPr>
           <w:u w:val="single"/>
         </w:rPr>
         <w:t xml:space="preserve">{{ </w:t>
       </w:r>
-      <w:proofErr w:type="spellStart"/>
       <w:r>
         <w:rPr>
           <w:u w:val="single"/>
@@ -3857,35 +2673,7 @@
         <w:rPr>
           <w:u w:val="single"/>
         </w:rPr>
-        <w:t>has</w:t>
-      </w:r>
-      <w:proofErr w:type="gramEnd"/>
-      <w:r>
-        <w:rPr>
-          <w:u w:val="single"/>
-        </w:rPr>
-        <w:t>_been_</w:t>
-      </w:r>
-      <w:proofErr w:type="gramStart"/>
-      <w:r>
-        <w:rPr>
-          <w:u w:val="single"/>
-        </w:rPr>
-        <w:t>gathered</w:t>
-      </w:r>
-      <w:proofErr w:type="spellEnd"/>
-      <w:r>
-        <w:rPr>
-          <w:u w:val="single"/>
-        </w:rPr>
-        <w:t>(</w:t>
-      </w:r>
-      <w:proofErr w:type="gramEnd"/>
-      <w:r>
-        <w:rPr>
-          <w:u w:val="single"/>
-        </w:rPr>
-        <w:t>)</w:t>
+        <w:t>has_been_gathered()</w:t>
       </w:r>
       <w:r>
         <w:rPr>
@@ -3893,21 +2681,118 @@
         </w:rPr>
         <w:t xml:space="preserve"> and </w:t>
       </w:r>
-      <w:proofErr w:type="spellStart"/>
-      <w:proofErr w:type="gramStart"/>
-      <w:r>
-        <w:rPr>
-          <w:u w:val="single"/>
-        </w:rPr>
-        <w:t>guardians.item</w:t>
-      </w:r>
-      <w:proofErr w:type="spellEnd"/>
-      <w:proofErr w:type="gramEnd"/>
-      <w:r>
-        <w:rPr>
-          <w:u w:val="single"/>
-        </w:rPr>
-        <w:t xml:space="preserve">(0) or </w:t>
+      <w:r>
+        <w:rPr>
+          <w:u w:val="single"/>
+        </w:rPr>
+        <w:t xml:space="preserve">guardians.item(0) or </w:t>
+      </w:r>
+      <w:r>
+        <w:rPr>
+          <w:u w:val="single"/>
+        </w:rPr>
+        <w:t>“”</w:t>
+      </w:r>
+      <w:r>
+        <w:rPr>
+          <w:u w:val="single"/>
+        </w:rPr>
+        <w:t xml:space="preserve"> }}</w:t>
+      </w:r>
+      <w:r>
+        <w:rPr>
+          <w:u w:val="single"/>
+        </w:rPr>
+        <w:tab/>
+      </w:r>
+    </w:p>
+    <w:p>
+      <w:pPr>
+        <w:widowControl w:val="0"/>
+        <w:autoSpaceDE w:val="0"/>
+        <w:autoSpaceDN w:val="0"/>
+        <w:adjustRightInd w:val="0"/>
+        <w:rPr>
+          <w:sz w:val="16"/>
+          <w:szCs w:val="16"/>
+        </w:rPr>
+      </w:pPr>
+      <w:r>
+        <w:rPr>
+          <w:sz w:val="16"/>
+          <w:szCs w:val="16"/>
+        </w:rPr>
+        <w:t>(Insert name of individual)</w:t>
+      </w:r>
+    </w:p>
+    <w:p>
+      <w:pPr>
+        <w:widowControl w:val="0"/>
+        <w:autoSpaceDE w:val="0"/>
+        <w:autoSpaceDN w:val="0"/>
+        <w:adjustRightInd w:val="0"/>
+      </w:pPr>
+    </w:p>
+    <w:p>
+      <w:pPr>
+        <w:widowControl w:val="0"/>
+        <w:autoSpaceDE w:val="0"/>
+        <w:autoSpaceDN w:val="0"/>
+        <w:adjustRightInd w:val="0"/>
+      </w:pPr>
+      <w:r>
+        <w:t>of</w:t>
+      </w:r>
+      <w:r>
+        <w:t xml:space="preserve"> </w:t>
+      </w:r>
+      <w:r>
+        <w:rPr>
+          <w:u w:val="single"/>
+        </w:rPr>
+        <w:t xml:space="preserve">{{ </w:t>
+      </w:r>
+      <w:r>
+        <w:rPr>
+          <w:u w:val="single"/>
+        </w:rPr>
+        <w:t>guardians</w:t>
+      </w:r>
+      <w:r>
+        <w:rPr>
+          <w:u w:val="single"/>
+        </w:rPr>
+        <w:t>.</w:t>
+      </w:r>
+      <w:r>
+        <w:rPr>
+          <w:u w:val="single"/>
+        </w:rPr>
+        <w:t>has_been_gathered()</w:t>
+      </w:r>
+      <w:r>
+        <w:rPr>
+          <w:u w:val="single"/>
+        </w:rPr>
+        <w:t xml:space="preserve"> and </w:t>
+      </w:r>
+      <w:r>
+        <w:rPr>
+          <w:u w:val="single"/>
+        </w:rPr>
+        <w:t>guardians.item(0)</w:t>
+      </w:r>
+      <w:r>
+        <w:rPr>
+          <w:u w:val="single"/>
+        </w:rPr>
+        <w:t>.</w:t>
+      </w:r>
+      <w:r>
+        <w:rPr>
+          <w:u w:val="single"/>
+        </w:rPr>
+        <w:t xml:space="preserve">address.on_one_line() or </w:t>
       </w:r>
       <w:r>
         <w:rPr>
@@ -3915,231 +2800,18 @@
         </w:rPr>
         <w:t>“</w:t>
       </w:r>
-      <w:proofErr w:type="gramStart"/>
+      <w:r>
+        <w:rPr>
+          <w:u w:val="single"/>
+        </w:rPr>
+        <w:t xml:space="preserve">                                                                </w:t>
+      </w:r>
       <w:r>
         <w:rPr>
           <w:u w:val="single"/>
         </w:rPr>
         <w:t>”</w:t>
       </w:r>
-      <w:r>
-        <w:rPr>
-          <w:u w:val="single"/>
-        </w:rPr>
-        <w:t xml:space="preserve"> }</w:t>
-      </w:r>
-      <w:proofErr w:type="gramEnd"/>
-      <w:r>
-        <w:rPr>
-          <w:u w:val="single"/>
-        </w:rPr>
-        <w:t>}</w:t>
-      </w:r>
-      <w:r>
-        <w:rPr>
-          <w:u w:val="single"/>
-        </w:rPr>
-        <w:tab/>
-      </w:r>
-    </w:p>
-    <w:p>
-      <w:pPr>
-        <w:widowControl w:val="0"/>
-        <w:autoSpaceDE w:val="0"/>
-        <w:autoSpaceDN w:val="0"/>
-        <w:adjustRightInd w:val="0"/>
-        <w:rPr>
-          <w:sz w:val="16"/>
-          <w:szCs w:val="16"/>
-        </w:rPr>
-      </w:pPr>
-      <w:r>
-        <w:rPr>
-          <w:sz w:val="16"/>
-          <w:szCs w:val="16"/>
-        </w:rPr>
-        <w:t>(Insert name of individual)</w:t>
-      </w:r>
-    </w:p>
-    <w:p>
-      <w:pPr>
-        <w:widowControl w:val="0"/>
-        <w:autoSpaceDE w:val="0"/>
-        <w:autoSpaceDN w:val="0"/>
-        <w:adjustRightInd w:val="0"/>
-      </w:pPr>
-    </w:p>
-    <w:p>
-      <w:pPr>
-        <w:widowControl w:val="0"/>
-        <w:autoSpaceDE w:val="0"/>
-        <w:autoSpaceDN w:val="0"/>
-        <w:adjustRightInd w:val="0"/>
-      </w:pPr>
-      <w:r>
-        <w:t>of</w:t>
-      </w:r>
-      <w:r>
-        <w:t xml:space="preserve"> </w:t>
-      </w:r>
-      <w:proofErr w:type="gramStart"/>
-      <w:r>
-        <w:rPr>
-          <w:u w:val="single"/>
-        </w:rPr>
-        <w:t xml:space="preserve">{{ </w:t>
-      </w:r>
-      <w:proofErr w:type="spellStart"/>
-      <w:r>
-        <w:rPr>
-          <w:u w:val="single"/>
-        </w:rPr>
-        <w:t>guardians</w:t>
-      </w:r>
-      <w:r>
-        <w:rPr>
-          <w:u w:val="single"/>
-        </w:rPr>
-        <w:t>.</w:t>
-      </w:r>
-      <w:r>
-        <w:rPr>
-          <w:u w:val="single"/>
-        </w:rPr>
-        <w:t>has</w:t>
-      </w:r>
-      <w:proofErr w:type="gramEnd"/>
-      <w:r>
-        <w:rPr>
-          <w:u w:val="single"/>
-        </w:rPr>
-        <w:t>_been_</w:t>
-      </w:r>
-      <w:proofErr w:type="gramStart"/>
-      <w:r>
-        <w:rPr>
-          <w:u w:val="single"/>
-        </w:rPr>
-        <w:t>gathered</w:t>
-      </w:r>
-      <w:proofErr w:type="spellEnd"/>
-      <w:r>
-        <w:rPr>
-          <w:u w:val="single"/>
-        </w:rPr>
-        <w:t>(</w:t>
-      </w:r>
-      <w:proofErr w:type="gramEnd"/>
-      <w:r>
-        <w:rPr>
-          <w:u w:val="single"/>
-        </w:rPr>
-        <w:t>)</w:t>
-      </w:r>
-      <w:r>
-        <w:rPr>
-          <w:u w:val="single"/>
-        </w:rPr>
-        <w:t xml:space="preserve"> and </w:t>
-      </w:r>
-      <w:proofErr w:type="spellStart"/>
-      <w:proofErr w:type="gramStart"/>
-      <w:r>
-        <w:rPr>
-          <w:u w:val="single"/>
-        </w:rPr>
-        <w:t>guardians.item</w:t>
-      </w:r>
-      <w:proofErr w:type="spellEnd"/>
-      <w:proofErr w:type="gramEnd"/>
-      <w:r>
-        <w:rPr>
-          <w:u w:val="single"/>
-        </w:rPr>
-        <w:t>(0</w:t>
-      </w:r>
-      <w:proofErr w:type="gramStart"/>
-      <w:r>
-        <w:rPr>
-          <w:u w:val="single"/>
-        </w:rPr>
-        <w:t>)</w:t>
-      </w:r>
-      <w:r>
-        <w:rPr>
-          <w:u w:val="single"/>
-        </w:rPr>
-        <w:t>.</w:t>
-      </w:r>
-      <w:proofErr w:type="spellStart"/>
-      <w:r>
-        <w:rPr>
-          <w:u w:val="single"/>
-        </w:rPr>
-        <w:t>address</w:t>
-      </w:r>
-      <w:proofErr w:type="gramEnd"/>
-      <w:r>
-        <w:rPr>
-          <w:u w:val="single"/>
-        </w:rPr>
-        <w:t>.on_one_</w:t>
-      </w:r>
-      <w:proofErr w:type="gramStart"/>
-      <w:r>
-        <w:rPr>
-          <w:u w:val="single"/>
-        </w:rPr>
-        <w:t>line</w:t>
-      </w:r>
-      <w:proofErr w:type="spellEnd"/>
-      <w:r>
-        <w:rPr>
-          <w:u w:val="single"/>
-        </w:rPr>
-        <w:t>(</w:t>
-      </w:r>
-      <w:proofErr w:type="gramEnd"/>
-      <w:r>
-        <w:rPr>
-          <w:u w:val="single"/>
-        </w:rPr>
-        <w:t xml:space="preserve">) or </w:t>
-      </w:r>
-      <w:proofErr w:type="gramStart"/>
-      <w:r>
-        <w:rPr>
-          <w:u w:val="single"/>
-        </w:rPr>
-        <w:t>“</w:t>
-      </w:r>
-      <w:r>
-        <w:rPr>
-          <w:u w:val="single"/>
-        </w:rPr>
-        <w:t xml:space="preserve">  </w:t>
-      </w:r>
-      <w:proofErr w:type="gramEnd"/>
-      <w:r>
-        <w:rPr>
-          <w:u w:val="single"/>
-        </w:rPr>
-        <w:t xml:space="preserve">                                                            </w:t>
-      </w:r>
-      <w:proofErr w:type="gramStart"/>
-      <w:r>
-        <w:rPr>
-          <w:u w:val="single"/>
-        </w:rPr>
-        <w:t xml:space="preserve">  </w:t>
-      </w:r>
-      <w:r>
-        <w:rPr>
-          <w:u w:val="single"/>
-        </w:rPr>
-        <w:t>”</w:t>
-      </w:r>
-      <w:proofErr w:type="gramEnd"/>
       <w:r>
         <w:rPr>
           <w:u w:val="single"/>
@@ -4203,14 +2875,12 @@
           <w:u w:val="single"/>
         </w:rPr>
       </w:pPr>
-      <w:proofErr w:type="gramStart"/>
       <w:r>
         <w:rPr>
           <w:u w:val="single"/>
         </w:rPr>
         <w:t xml:space="preserve">{{ </w:t>
       </w:r>
-      <w:proofErr w:type="spellStart"/>
       <w:r>
         <w:rPr>
           <w:u w:val="single"/>
@@ -4227,35 +2897,7 @@
         <w:rPr>
           <w:u w:val="single"/>
         </w:rPr>
-        <w:t>has</w:t>
-      </w:r>
-      <w:proofErr w:type="gramEnd"/>
-      <w:r>
-        <w:rPr>
-          <w:u w:val="single"/>
-        </w:rPr>
-        <w:t>_been_</w:t>
-      </w:r>
-      <w:proofErr w:type="gramStart"/>
-      <w:r>
-        <w:rPr>
-          <w:u w:val="single"/>
-        </w:rPr>
-        <w:t>gathered</w:t>
-      </w:r>
-      <w:proofErr w:type="spellEnd"/>
-      <w:r>
-        <w:rPr>
-          <w:u w:val="single"/>
-        </w:rPr>
-        <w:t>(</w:t>
-      </w:r>
-      <w:proofErr w:type="gramEnd"/>
-      <w:r>
-        <w:rPr>
-          <w:u w:val="single"/>
-        </w:rPr>
-        <w:t>)</w:t>
+        <w:t>has_been_gathered()</w:t>
       </w:r>
       <w:r>
         <w:rPr>
@@ -4263,21 +2905,11 @@
         </w:rPr>
         <w:t xml:space="preserve"> and </w:t>
       </w:r>
-      <w:proofErr w:type="spellStart"/>
-      <w:proofErr w:type="gramStart"/>
-      <w:r>
-        <w:rPr>
-          <w:u w:val="single"/>
-        </w:rPr>
-        <w:t>conservators.item</w:t>
-      </w:r>
-      <w:proofErr w:type="spellEnd"/>
-      <w:proofErr w:type="gramEnd"/>
-      <w:r>
-        <w:rPr>
-          <w:u w:val="single"/>
-        </w:rPr>
-        <w:t xml:space="preserve">(0) or </w:t>
+      <w:r>
+        <w:rPr>
+          <w:u w:val="single"/>
+        </w:rPr>
+        <w:t xml:space="preserve">conservators.item(0) or </w:t>
       </w:r>
       <w:r>
         <w:rPr>
@@ -4285,7 +2917,6 @@
         </w:rPr>
         <w:t>“</w:t>
       </w:r>
-      <w:proofErr w:type="gramStart"/>
       <w:r>
         <w:rPr>
           <w:u w:val="single"/>
@@ -4296,14 +2927,7 @@
         <w:rPr>
           <w:u w:val="single"/>
         </w:rPr>
-        <w:t xml:space="preserve"> }</w:t>
-      </w:r>
-      <w:proofErr w:type="gramEnd"/>
-      <w:r>
-        <w:rPr>
-          <w:u w:val="single"/>
-        </w:rPr>
-        <w:t>}</w:t>
+        <w:t xml:space="preserve"> }}</w:t>
       </w:r>
       <w:r>
         <w:rPr>
@@ -4352,14 +2976,12 @@
       <w:r>
         <w:t xml:space="preserve"> </w:t>
       </w:r>
-      <w:proofErr w:type="gramStart"/>
       <w:r>
         <w:rPr>
           <w:u w:val="single"/>
         </w:rPr>
         <w:t xml:space="preserve">{{ </w:t>
       </w:r>
-      <w:proofErr w:type="spellStart"/>
       <w:r>
         <w:rPr>
           <w:u w:val="single"/>
@@ -4376,35 +2998,7 @@
         <w:rPr>
           <w:u w:val="single"/>
         </w:rPr>
-        <w:t>has</w:t>
-      </w:r>
-      <w:proofErr w:type="gramEnd"/>
-      <w:r>
-        <w:rPr>
-          <w:u w:val="single"/>
-        </w:rPr>
-        <w:t>_been_</w:t>
-      </w:r>
-      <w:proofErr w:type="gramStart"/>
-      <w:r>
-        <w:rPr>
-          <w:u w:val="single"/>
-        </w:rPr>
-        <w:t>gathered</w:t>
-      </w:r>
-      <w:proofErr w:type="spellEnd"/>
-      <w:r>
-        <w:rPr>
-          <w:u w:val="single"/>
-        </w:rPr>
-        <w:t>(</w:t>
-      </w:r>
-      <w:proofErr w:type="gramEnd"/>
-      <w:r>
-        <w:rPr>
-          <w:u w:val="single"/>
-        </w:rPr>
-        <w:t>)</w:t>
+        <w:t>has_been_gathered()</w:t>
       </w:r>
       <w:r>
         <w:rPr>
@@ -4412,28 +3006,11 @@
         </w:rPr>
         <w:t xml:space="preserve"> and </w:t>
       </w:r>
-      <w:proofErr w:type="spellStart"/>
-      <w:proofErr w:type="gramStart"/>
-      <w:r>
-        <w:rPr>
-          <w:u w:val="single"/>
-        </w:rPr>
-        <w:t>conservators.item</w:t>
-      </w:r>
-      <w:proofErr w:type="spellEnd"/>
-      <w:proofErr w:type="gramEnd"/>
-      <w:r>
-        <w:rPr>
-          <w:u w:val="single"/>
-        </w:rPr>
-        <w:t>(0</w:t>
-      </w:r>
-      <w:proofErr w:type="gramStart"/>
-      <w:r>
-        <w:rPr>
-          <w:u w:val="single"/>
-        </w:rPr>
-        <w:t>)</w:t>
+      <w:r>
+        <w:rPr>
+          <w:u w:val="single"/>
+        </w:rPr>
+        <w:t>conservators.item(0)</w:t>
       </w:r>
       <w:r>
         <w:rPr>
@@ -4441,42 +3018,12 @@
         </w:rPr>
         <w:t>.</w:t>
       </w:r>
-      <w:proofErr w:type="spellStart"/>
-      <w:r>
-        <w:rPr>
-          <w:u w:val="single"/>
-        </w:rPr>
-        <w:t>address</w:t>
-      </w:r>
-      <w:proofErr w:type="gramEnd"/>
-      <w:r>
-        <w:rPr>
-          <w:u w:val="single"/>
-        </w:rPr>
-        <w:t>.on_one_</w:t>
-      </w:r>
-      <w:proofErr w:type="gramStart"/>
-      <w:r>
-        <w:rPr>
-          <w:u w:val="single"/>
-        </w:rPr>
-        <w:t>line</w:t>
-      </w:r>
-      <w:proofErr w:type="spellEnd"/>
-      <w:r>
-        <w:rPr>
-          <w:u w:val="single"/>
-        </w:rPr>
-        <w:t>(</w:t>
-      </w:r>
-      <w:proofErr w:type="gramEnd"/>
-      <w:r>
-        <w:rPr>
-          <w:u w:val="single"/>
-        </w:rPr>
-        <w:t xml:space="preserve">) or </w:t>
-      </w:r>
-      <w:proofErr w:type="gramStart"/>
+      <w:r>
+        <w:rPr>
+          <w:u w:val="single"/>
+        </w:rPr>
+        <w:t xml:space="preserve">address.on_one_line() or </w:t>
+      </w:r>
       <w:r>
         <w:rPr>
           <w:u w:val="single"/>
@@ -4487,21 +3034,7 @@
         <w:rPr>
           <w:u w:val="single"/>
         </w:rPr>
-        <w:t xml:space="preserve">  </w:t>
-      </w:r>
-      <w:proofErr w:type="gramEnd"/>
-      <w:r>
-        <w:rPr>
-          <w:u w:val="single"/>
-        </w:rPr>
-        <w:t xml:space="preserve">                                                            </w:t>
-      </w:r>
-      <w:proofErr w:type="gramStart"/>
-      <w:r>
-        <w:rPr>
-          <w:u w:val="single"/>
-        </w:rPr>
-        <w:t xml:space="preserve">  </w:t>
+        <w:t xml:space="preserve">                                                                </w:t>
       </w:r>
       <w:r>
         <w:rPr>
@@ -4510,7 +3043,6 @@
         <w:lastRenderedPageBreak/>
         <w:t>”</w:t>
       </w:r>
-      <w:proofErr w:type="gramEnd"/>
       <w:r>
         <w:rPr>
           <w:u w:val="single"/>
@@ -4586,14 +3118,12 @@
           <w:u w:val="single"/>
         </w:rPr>
       </w:pPr>
-      <w:proofErr w:type="gramStart"/>
       <w:r>
         <w:rPr>
           <w:u w:val="single"/>
         </w:rPr>
         <w:t xml:space="preserve">{{ </w:t>
       </w:r>
-      <w:proofErr w:type="spellStart"/>
       <w:r>
         <w:rPr>
           <w:u w:val="single"/>
@@ -4610,35 +3140,7 @@
         <w:rPr>
           <w:u w:val="single"/>
         </w:rPr>
-        <w:t>has</w:t>
-      </w:r>
-      <w:proofErr w:type="gramEnd"/>
-      <w:r>
-        <w:rPr>
-          <w:u w:val="single"/>
-        </w:rPr>
-        <w:t>_been_</w:t>
-      </w:r>
-      <w:proofErr w:type="gramStart"/>
-      <w:r>
-        <w:rPr>
-          <w:u w:val="single"/>
-        </w:rPr>
-        <w:t>gathered</w:t>
-      </w:r>
-      <w:proofErr w:type="spellEnd"/>
-      <w:r>
-        <w:rPr>
-          <w:u w:val="single"/>
-        </w:rPr>
-        <w:t>(</w:t>
-      </w:r>
-      <w:proofErr w:type="gramEnd"/>
-      <w:r>
-        <w:rPr>
-          <w:u w:val="single"/>
-        </w:rPr>
-        <w:t>)</w:t>
+        <w:t>has_been_gathered()</w:t>
       </w:r>
       <w:r>
         <w:rPr>
@@ -4646,21 +3148,118 @@
         </w:rPr>
         <w:t xml:space="preserve"> and </w:t>
       </w:r>
-      <w:proofErr w:type="spellStart"/>
-      <w:proofErr w:type="gramStart"/>
-      <w:r>
-        <w:rPr>
-          <w:u w:val="single"/>
-        </w:rPr>
-        <w:t>guardians.item</w:t>
-      </w:r>
-      <w:proofErr w:type="spellEnd"/>
-      <w:proofErr w:type="gramEnd"/>
-      <w:r>
-        <w:rPr>
-          <w:u w:val="single"/>
-        </w:rPr>
-        <w:t xml:space="preserve">(1) or </w:t>
+      <w:r>
+        <w:rPr>
+          <w:u w:val="single"/>
+        </w:rPr>
+        <w:t xml:space="preserve">guardians.item(1) or </w:t>
+      </w:r>
+      <w:r>
+        <w:rPr>
+          <w:u w:val="single"/>
+        </w:rPr>
+        <w:t>“”</w:t>
+      </w:r>
+      <w:r>
+        <w:rPr>
+          <w:u w:val="single"/>
+        </w:rPr>
+        <w:t xml:space="preserve"> }}</w:t>
+      </w:r>
+      <w:r>
+        <w:rPr>
+          <w:u w:val="single"/>
+        </w:rPr>
+        <w:tab/>
+      </w:r>
+    </w:p>
+    <w:p>
+      <w:pPr>
+        <w:widowControl w:val="0"/>
+        <w:autoSpaceDE w:val="0"/>
+        <w:autoSpaceDN w:val="0"/>
+        <w:adjustRightInd w:val="0"/>
+        <w:rPr>
+          <w:sz w:val="16"/>
+          <w:szCs w:val="16"/>
+        </w:rPr>
+      </w:pPr>
+      <w:r>
+        <w:rPr>
+          <w:sz w:val="16"/>
+          <w:szCs w:val="16"/>
+        </w:rPr>
+        <w:t>(Insert name of individual)</w:t>
+      </w:r>
+    </w:p>
+    <w:p>
+      <w:pPr>
+        <w:widowControl w:val="0"/>
+        <w:autoSpaceDE w:val="0"/>
+        <w:autoSpaceDN w:val="0"/>
+        <w:adjustRightInd w:val="0"/>
+      </w:pPr>
+    </w:p>
+    <w:p>
+      <w:pPr>
+        <w:widowControl w:val="0"/>
+        <w:autoSpaceDE w:val="0"/>
+        <w:autoSpaceDN w:val="0"/>
+        <w:adjustRightInd w:val="0"/>
+      </w:pPr>
+      <w:r>
+        <w:t>of</w:t>
+      </w:r>
+      <w:r>
+        <w:t xml:space="preserve"> </w:t>
+      </w:r>
+      <w:r>
+        <w:rPr>
+          <w:u w:val="single"/>
+        </w:rPr>
+        <w:t xml:space="preserve">{{ </w:t>
+      </w:r>
+      <w:r>
+        <w:rPr>
+          <w:u w:val="single"/>
+        </w:rPr>
+        <w:t>guardians</w:t>
+      </w:r>
+      <w:r>
+        <w:rPr>
+          <w:u w:val="single"/>
+        </w:rPr>
+        <w:t>.</w:t>
+      </w:r>
+      <w:r>
+        <w:rPr>
+          <w:u w:val="single"/>
+        </w:rPr>
+        <w:t>has_been_gathered()</w:t>
+      </w:r>
+      <w:r>
+        <w:rPr>
+          <w:u w:val="single"/>
+        </w:rPr>
+        <w:t xml:space="preserve"> and </w:t>
+      </w:r>
+      <w:r>
+        <w:rPr>
+          <w:u w:val="single"/>
+        </w:rPr>
+        <w:t>guardians.item(1)</w:t>
+      </w:r>
+      <w:r>
+        <w:rPr>
+          <w:u w:val="single"/>
+        </w:rPr>
+        <w:t>.</w:t>
+      </w:r>
+      <w:r>
+        <w:rPr>
+          <w:u w:val="single"/>
+        </w:rPr>
+        <w:t xml:space="preserve">address.on_one_line() or </w:t>
       </w:r>
       <w:r>
         <w:rPr>
@@ -4668,231 +3267,18 @@
         </w:rPr>
         <w:t>“</w:t>
       </w:r>
-      <w:proofErr w:type="gramStart"/>
+      <w:r>
+        <w:rPr>
+          <w:u w:val="single"/>
+        </w:rPr>
+        <w:t xml:space="preserve">                                                                </w:t>
+      </w:r>
       <w:r>
         <w:rPr>
           <w:u w:val="single"/>
         </w:rPr>
         <w:t>”</w:t>
       </w:r>
-      <w:r>
-        <w:rPr>
-          <w:u w:val="single"/>
-        </w:rPr>
-        <w:t xml:space="preserve"> }</w:t>
-      </w:r>
-      <w:proofErr w:type="gramEnd"/>
-      <w:r>
-        <w:rPr>
-          <w:u w:val="single"/>
-        </w:rPr>
-        <w:t>}</w:t>
-      </w:r>
-      <w:r>
-        <w:rPr>
-          <w:u w:val="single"/>
-        </w:rPr>
-        <w:tab/>
-      </w:r>
-    </w:p>
-    <w:p>
-      <w:pPr>
-        <w:widowControl w:val="0"/>
-        <w:autoSpaceDE w:val="0"/>
-        <w:autoSpaceDN w:val="0"/>
-        <w:adjustRightInd w:val="0"/>
-        <w:rPr>
-          <w:sz w:val="16"/>
-          <w:szCs w:val="16"/>
-        </w:rPr>
-      </w:pPr>
-      <w:r>
-        <w:rPr>
-          <w:sz w:val="16"/>
-          <w:szCs w:val="16"/>
-        </w:rPr>
-        <w:t>(Insert name of individual)</w:t>
-      </w:r>
-    </w:p>
-    <w:p>
-      <w:pPr>
-        <w:widowControl w:val="0"/>
-        <w:autoSpaceDE w:val="0"/>
-        <w:autoSpaceDN w:val="0"/>
-        <w:adjustRightInd w:val="0"/>
-      </w:pPr>
-    </w:p>
-    <w:p>
-      <w:pPr>
-        <w:widowControl w:val="0"/>
-        <w:autoSpaceDE w:val="0"/>
-        <w:autoSpaceDN w:val="0"/>
-        <w:adjustRightInd w:val="0"/>
-      </w:pPr>
-      <w:r>
-        <w:t>of</w:t>
-      </w:r>
-      <w:r>
-        <w:t xml:space="preserve"> </w:t>
-      </w:r>
-      <w:proofErr w:type="gramStart"/>
-      <w:r>
-        <w:rPr>
-          <w:u w:val="single"/>
-        </w:rPr>
-        <w:t xml:space="preserve">{{ </w:t>
-      </w:r>
-      <w:proofErr w:type="spellStart"/>
-      <w:r>
-        <w:rPr>
-          <w:u w:val="single"/>
-        </w:rPr>
-        <w:t>guardians</w:t>
-      </w:r>
-      <w:r>
-        <w:rPr>
-          <w:u w:val="single"/>
-        </w:rPr>
-        <w:t>.</w:t>
-      </w:r>
-      <w:r>
-        <w:rPr>
-          <w:u w:val="single"/>
-        </w:rPr>
-        <w:t>has</w:t>
-      </w:r>
-      <w:proofErr w:type="gramEnd"/>
-      <w:r>
-        <w:rPr>
-          <w:u w:val="single"/>
-        </w:rPr>
-        <w:t>_been_</w:t>
-      </w:r>
-      <w:proofErr w:type="gramStart"/>
-      <w:r>
-        <w:rPr>
-          <w:u w:val="single"/>
-        </w:rPr>
-        <w:t>gathered</w:t>
-      </w:r>
-      <w:proofErr w:type="spellEnd"/>
-      <w:r>
-        <w:rPr>
-          <w:u w:val="single"/>
-        </w:rPr>
-        <w:t>(</w:t>
-      </w:r>
-      <w:proofErr w:type="gramEnd"/>
-      <w:r>
-        <w:rPr>
-          <w:u w:val="single"/>
-        </w:rPr>
-        <w:t>)</w:t>
-      </w:r>
-      <w:r>
-        <w:rPr>
-          <w:u w:val="single"/>
-        </w:rPr>
-        <w:t xml:space="preserve"> and </w:t>
-      </w:r>
-      <w:proofErr w:type="spellStart"/>
-      <w:proofErr w:type="gramStart"/>
-      <w:r>
-        <w:rPr>
-          <w:u w:val="single"/>
-        </w:rPr>
-        <w:t>guardians.item</w:t>
-      </w:r>
-      <w:proofErr w:type="spellEnd"/>
-      <w:proofErr w:type="gramEnd"/>
-      <w:r>
-        <w:rPr>
-          <w:u w:val="single"/>
-        </w:rPr>
-        <w:t>(1</w:t>
-      </w:r>
-      <w:proofErr w:type="gramStart"/>
-      <w:r>
-        <w:rPr>
-          <w:u w:val="single"/>
-        </w:rPr>
-        <w:t>)</w:t>
-      </w:r>
-      <w:r>
-        <w:rPr>
-          <w:u w:val="single"/>
-        </w:rPr>
-        <w:t>.</w:t>
-      </w:r>
-      <w:proofErr w:type="spellStart"/>
-      <w:r>
-        <w:rPr>
-          <w:u w:val="single"/>
-        </w:rPr>
-        <w:t>address</w:t>
-      </w:r>
-      <w:proofErr w:type="gramEnd"/>
-      <w:r>
-        <w:rPr>
-          <w:u w:val="single"/>
-        </w:rPr>
-        <w:t>.on_one_</w:t>
-      </w:r>
-      <w:proofErr w:type="gramStart"/>
-      <w:r>
-        <w:rPr>
-          <w:u w:val="single"/>
-        </w:rPr>
-        <w:t>line</w:t>
-      </w:r>
-      <w:proofErr w:type="spellEnd"/>
-      <w:r>
-        <w:rPr>
-          <w:u w:val="single"/>
-        </w:rPr>
-        <w:t>(</w:t>
-      </w:r>
-      <w:proofErr w:type="gramEnd"/>
-      <w:r>
-        <w:rPr>
-          <w:u w:val="single"/>
-        </w:rPr>
-        <w:t xml:space="preserve">) or </w:t>
-      </w:r>
-      <w:proofErr w:type="gramStart"/>
-      <w:r>
-        <w:rPr>
-          <w:u w:val="single"/>
-        </w:rPr>
-        <w:t>“</w:t>
-      </w:r>
-      <w:r>
-        <w:rPr>
-          <w:u w:val="single"/>
-        </w:rPr>
-        <w:t xml:space="preserve">  </w:t>
-      </w:r>
-      <w:proofErr w:type="gramEnd"/>
-      <w:r>
-        <w:rPr>
-          <w:u w:val="single"/>
-        </w:rPr>
-        <w:t xml:space="preserve">                                                            </w:t>
-      </w:r>
-      <w:proofErr w:type="gramStart"/>
-      <w:r>
-        <w:rPr>
-          <w:u w:val="single"/>
-        </w:rPr>
-        <w:t xml:space="preserve">  </w:t>
-      </w:r>
-      <w:r>
-        <w:rPr>
-          <w:u w:val="single"/>
-        </w:rPr>
-        <w:t>”</w:t>
-      </w:r>
-      <w:proofErr w:type="gramEnd"/>
       <w:r>
         <w:rPr>
           <w:u w:val="single"/>
@@ -4949,14 +3335,12 @@
           <w:u w:val="single"/>
         </w:rPr>
       </w:pPr>
-      <w:proofErr w:type="gramStart"/>
       <w:r>
         <w:rPr>
           <w:u w:val="single"/>
         </w:rPr>
         <w:t xml:space="preserve">{{ </w:t>
       </w:r>
-      <w:proofErr w:type="spellStart"/>
       <w:r>
         <w:rPr>
           <w:u w:val="single"/>
@@ -4973,35 +3357,7 @@
         <w:rPr>
           <w:u w:val="single"/>
         </w:rPr>
-        <w:t>has</w:t>
-      </w:r>
-      <w:proofErr w:type="gramEnd"/>
-      <w:r>
-        <w:rPr>
-          <w:u w:val="single"/>
-        </w:rPr>
-        <w:t>_been_</w:t>
-      </w:r>
-      <w:proofErr w:type="gramStart"/>
-      <w:r>
-        <w:rPr>
-          <w:u w:val="single"/>
-        </w:rPr>
-        <w:t>gathered</w:t>
-      </w:r>
-      <w:proofErr w:type="spellEnd"/>
-      <w:r>
-        <w:rPr>
-          <w:u w:val="single"/>
-        </w:rPr>
-        <w:t>(</w:t>
-      </w:r>
-      <w:proofErr w:type="gramEnd"/>
-      <w:r>
-        <w:rPr>
-          <w:u w:val="single"/>
-        </w:rPr>
-        <w:t>)</w:t>
+        <w:t>has_been_gathered()</w:t>
       </w:r>
       <w:r>
         <w:rPr>
@@ -5009,21 +3365,118 @@
         </w:rPr>
         <w:t xml:space="preserve"> and </w:t>
       </w:r>
-      <w:proofErr w:type="spellStart"/>
-      <w:proofErr w:type="gramStart"/>
-      <w:r>
-        <w:rPr>
-          <w:u w:val="single"/>
-        </w:rPr>
-        <w:t>conservators.item</w:t>
-      </w:r>
-      <w:proofErr w:type="spellEnd"/>
-      <w:proofErr w:type="gramEnd"/>
-      <w:r>
-        <w:rPr>
-          <w:u w:val="single"/>
-        </w:rPr>
-        <w:t xml:space="preserve">(1) or </w:t>
+      <w:r>
+        <w:rPr>
+          <w:u w:val="single"/>
+        </w:rPr>
+        <w:t xml:space="preserve">conservators.item(1) or </w:t>
+      </w:r>
+      <w:r>
+        <w:rPr>
+          <w:u w:val="single"/>
+        </w:rPr>
+        <w:t>“”</w:t>
+      </w:r>
+      <w:r>
+        <w:rPr>
+          <w:u w:val="single"/>
+        </w:rPr>
+        <w:t xml:space="preserve"> }}</w:t>
+      </w:r>
+      <w:r>
+        <w:rPr>
+          <w:u w:val="single"/>
+        </w:rPr>
+        <w:tab/>
+      </w:r>
+    </w:p>
+    <w:p>
+      <w:pPr>
+        <w:widowControl w:val="0"/>
+        <w:autoSpaceDE w:val="0"/>
+        <w:autoSpaceDN w:val="0"/>
+        <w:adjustRightInd w:val="0"/>
+        <w:rPr>
+          <w:sz w:val="16"/>
+          <w:szCs w:val="16"/>
+        </w:rPr>
+      </w:pPr>
+      <w:r>
+        <w:rPr>
+          <w:sz w:val="16"/>
+          <w:szCs w:val="16"/>
+        </w:rPr>
+        <w:t>(Insert name of individual or eligible financial institution)</w:t>
+      </w:r>
+    </w:p>
+    <w:p>
+      <w:pPr>
+        <w:widowControl w:val="0"/>
+        <w:autoSpaceDE w:val="0"/>
+        <w:autoSpaceDN w:val="0"/>
+        <w:adjustRightInd w:val="0"/>
+      </w:pPr>
+    </w:p>
+    <w:p>
+      <w:pPr>
+        <w:widowControl w:val="0"/>
+        <w:autoSpaceDE w:val="0"/>
+        <w:autoSpaceDN w:val="0"/>
+        <w:adjustRightInd w:val="0"/>
+      </w:pPr>
+      <w:r>
+        <w:t>of</w:t>
+      </w:r>
+      <w:r>
+        <w:t xml:space="preserve"> </w:t>
+      </w:r>
+      <w:r>
+        <w:rPr>
+          <w:u w:val="single"/>
+        </w:rPr>
+        <w:t xml:space="preserve">{{ </w:t>
+      </w:r>
+      <w:r>
+        <w:rPr>
+          <w:u w:val="single"/>
+        </w:rPr>
+        <w:t>conservators</w:t>
+      </w:r>
+      <w:r>
+        <w:rPr>
+          <w:u w:val="single"/>
+        </w:rPr>
+        <w:t>.</w:t>
+      </w:r>
+      <w:r>
+        <w:rPr>
+          <w:u w:val="single"/>
+        </w:rPr>
+        <w:t>has_been_gathered()</w:t>
+      </w:r>
+      <w:r>
+        <w:rPr>
+          <w:u w:val="single"/>
+        </w:rPr>
+        <w:t xml:space="preserve"> and </w:t>
+      </w:r>
+      <w:r>
+        <w:rPr>
+          <w:u w:val="single"/>
+        </w:rPr>
+        <w:t>conservators.item(1)</w:t>
+      </w:r>
+      <w:r>
+        <w:rPr>
+          <w:u w:val="single"/>
+        </w:rPr>
+        <w:t>.</w:t>
+      </w:r>
+      <w:r>
+        <w:rPr>
+          <w:u w:val="single"/>
+        </w:rPr>
+        <w:t xml:space="preserve">address.on_one_line() or </w:t>
       </w:r>
       <w:r>
         <w:rPr>
@@ -5031,231 +3484,18 @@
         </w:rPr>
         <w:t>“</w:t>
       </w:r>
-      <w:proofErr w:type="gramStart"/>
+      <w:r>
+        <w:rPr>
+          <w:u w:val="single"/>
+        </w:rPr>
+        <w:t xml:space="preserve">                                                                </w:t>
+      </w:r>
       <w:r>
         <w:rPr>
           <w:u w:val="single"/>
         </w:rPr>
         <w:t>”</w:t>
       </w:r>
-      <w:r>
-        <w:rPr>
-          <w:u w:val="single"/>
-        </w:rPr>
-        <w:t xml:space="preserve"> }</w:t>
-      </w:r>
-      <w:proofErr w:type="gramEnd"/>
-      <w:r>
-        <w:rPr>
-          <w:u w:val="single"/>
-        </w:rPr>
-        <w:t>}</w:t>
-      </w:r>
-      <w:r>
-        <w:rPr>
-          <w:u w:val="single"/>
-        </w:rPr>
-        <w:tab/>
-      </w:r>
-    </w:p>
-    <w:p>
-      <w:pPr>
-        <w:widowControl w:val="0"/>
-        <w:autoSpaceDE w:val="0"/>
-        <w:autoSpaceDN w:val="0"/>
-        <w:adjustRightInd w:val="0"/>
-        <w:rPr>
-          <w:sz w:val="16"/>
-          <w:szCs w:val="16"/>
-        </w:rPr>
-      </w:pPr>
-      <w:r>
-        <w:rPr>
-          <w:sz w:val="16"/>
-          <w:szCs w:val="16"/>
-        </w:rPr>
-        <w:t>(Insert name of individual or eligible financial institution)</w:t>
-      </w:r>
-    </w:p>
-    <w:p>
-      <w:pPr>
-        <w:widowControl w:val="0"/>
-        <w:autoSpaceDE w:val="0"/>
-        <w:autoSpaceDN w:val="0"/>
-        <w:adjustRightInd w:val="0"/>
-      </w:pPr>
-    </w:p>
-    <w:p>
-      <w:pPr>
-        <w:widowControl w:val="0"/>
-        <w:autoSpaceDE w:val="0"/>
-        <w:autoSpaceDN w:val="0"/>
-        <w:adjustRightInd w:val="0"/>
-      </w:pPr>
-      <w:r>
-        <w:t>of</w:t>
-      </w:r>
-      <w:r>
-        <w:t xml:space="preserve"> </w:t>
-      </w:r>
-      <w:proofErr w:type="gramStart"/>
-      <w:r>
-        <w:rPr>
-          <w:u w:val="single"/>
-        </w:rPr>
-        <w:t xml:space="preserve">{{ </w:t>
-      </w:r>
-      <w:proofErr w:type="spellStart"/>
-      <w:r>
-        <w:rPr>
-          <w:u w:val="single"/>
-        </w:rPr>
-        <w:t>conservators</w:t>
-      </w:r>
-      <w:r>
-        <w:rPr>
-          <w:u w:val="single"/>
-        </w:rPr>
-        <w:t>.</w:t>
-      </w:r>
-      <w:r>
-        <w:rPr>
-          <w:u w:val="single"/>
-        </w:rPr>
-        <w:t>has</w:t>
-      </w:r>
-      <w:proofErr w:type="gramEnd"/>
-      <w:r>
-        <w:rPr>
-          <w:u w:val="single"/>
-        </w:rPr>
-        <w:t>_been_</w:t>
-      </w:r>
-      <w:proofErr w:type="gramStart"/>
-      <w:r>
-        <w:rPr>
-          <w:u w:val="single"/>
-        </w:rPr>
-        <w:t>gathered</w:t>
-      </w:r>
-      <w:proofErr w:type="spellEnd"/>
-      <w:r>
-        <w:rPr>
-          <w:u w:val="single"/>
-        </w:rPr>
-        <w:t>(</w:t>
-      </w:r>
-      <w:proofErr w:type="gramEnd"/>
-      <w:r>
-        <w:rPr>
-          <w:u w:val="single"/>
-        </w:rPr>
-        <w:t>)</w:t>
-      </w:r>
-      <w:r>
-        <w:rPr>
-          <w:u w:val="single"/>
-        </w:rPr>
-        <w:t xml:space="preserve"> and </w:t>
-      </w:r>
-      <w:proofErr w:type="spellStart"/>
-      <w:proofErr w:type="gramStart"/>
-      <w:r>
-        <w:rPr>
-          <w:u w:val="single"/>
-        </w:rPr>
-        <w:t>conservators.item</w:t>
-      </w:r>
-      <w:proofErr w:type="spellEnd"/>
-      <w:proofErr w:type="gramEnd"/>
-      <w:r>
-        <w:rPr>
-          <w:u w:val="single"/>
-        </w:rPr>
-        <w:t>(1</w:t>
-      </w:r>
-      <w:proofErr w:type="gramStart"/>
-      <w:r>
-        <w:rPr>
-          <w:u w:val="single"/>
-        </w:rPr>
-        <w:t>)</w:t>
-      </w:r>
-      <w:r>
-        <w:rPr>
-          <w:u w:val="single"/>
-        </w:rPr>
-        <w:t>.</w:t>
-      </w:r>
-      <w:proofErr w:type="spellStart"/>
-      <w:r>
-        <w:rPr>
-          <w:u w:val="single"/>
-        </w:rPr>
-        <w:t>address</w:t>
-      </w:r>
-      <w:proofErr w:type="gramEnd"/>
-      <w:r>
-        <w:rPr>
-          <w:u w:val="single"/>
-        </w:rPr>
-        <w:t>.on_one_</w:t>
-      </w:r>
-      <w:proofErr w:type="gramStart"/>
-      <w:r>
-        <w:rPr>
-          <w:u w:val="single"/>
-        </w:rPr>
-        <w:t>line</w:t>
-      </w:r>
-      <w:proofErr w:type="spellEnd"/>
-      <w:r>
-        <w:rPr>
-          <w:u w:val="single"/>
-        </w:rPr>
-        <w:t>(</w:t>
-      </w:r>
-      <w:proofErr w:type="gramEnd"/>
-      <w:r>
-        <w:rPr>
-          <w:u w:val="single"/>
-        </w:rPr>
-        <w:t xml:space="preserve">) or </w:t>
-      </w:r>
-      <w:proofErr w:type="gramStart"/>
-      <w:r>
-        <w:rPr>
-          <w:u w:val="single"/>
-        </w:rPr>
-        <w:t>“</w:t>
-      </w:r>
-      <w:r>
-        <w:rPr>
-          <w:u w:val="single"/>
-        </w:rPr>
-        <w:t xml:space="preserve">  </w:t>
-      </w:r>
-      <w:proofErr w:type="gramEnd"/>
-      <w:r>
-        <w:rPr>
-          <w:u w:val="single"/>
-        </w:rPr>
-        <w:t xml:space="preserve">                                                            </w:t>
-      </w:r>
-      <w:proofErr w:type="gramStart"/>
-      <w:r>
-        <w:rPr>
-          <w:u w:val="single"/>
-        </w:rPr>
-        <w:t xml:space="preserve">  </w:t>
-      </w:r>
-      <w:r>
-        <w:rPr>
-          <w:u w:val="single"/>
-        </w:rPr>
-        <w:t>”</w:t>
-      </w:r>
-      <w:proofErr w:type="gramEnd"/>
       <w:r>
         <w:rPr>
           <w:u w:val="single"/>
@@ -5392,7 +3632,6 @@
           <w:u w:val="single"/>
         </w:rPr>
       </w:pPr>
-      <w:proofErr w:type="gramStart"/>
       <w:r>
         <w:rPr>
           <w:color w:val="000000" w:themeColor="text1"/>
@@ -5411,7 +3650,6 @@
         </w:rPr>
         <w:t xml:space="preserve">{ </w:t>
       </w:r>
-      <w:proofErr w:type="spellStart"/>
       <w:r>
         <w:rPr>
           <w:color w:val="000000" w:themeColor="text1"/>
@@ -5419,9 +3657,8 @@
           <w:szCs w:val="28"/>
           <w:u w:val="single"/>
         </w:rPr>
-        <w:t>sign</w:t>
-      </w:r>
-      <w:proofErr w:type="gramEnd"/>
+        <w:t xml:space="preserve">sign_arrow </w:t>
+      </w:r>
       <w:r>
         <w:rPr>
           <w:color w:val="000000" w:themeColor="text1"/>
@@ -5429,9 +3666,8 @@
           <w:szCs w:val="28"/>
           <w:u w:val="single"/>
         </w:rPr>
-        <w:t>_arrow</w:t>
-      </w:r>
-      <w:proofErr w:type="spellEnd"/>
+        <w:t>i</w:t>
+      </w:r>
       <w:r>
         <w:rPr>
           <w:color w:val="000000" w:themeColor="text1"/>
@@ -5439,7 +3675,7 @@
           <w:szCs w:val="28"/>
           <w:u w:val="single"/>
         </w:rPr>
-        <w:t xml:space="preserve"> </w:t>
+        <w:t>f require_bond</w:t>
       </w:r>
       <w:r>
         <w:rPr>
@@ -5448,7 +3684,7 @@
           <w:szCs w:val="28"/>
           <w:u w:val="single"/>
         </w:rPr>
-        <w:t>i</w:t>
+        <w:t xml:space="preserve"> </w:t>
       </w:r>
       <w:r>
         <w:rPr>
@@ -5457,9 +3693,8 @@
           <w:szCs w:val="28"/>
           <w:u w:val="single"/>
         </w:rPr>
-        <w:t xml:space="preserve">f </w:t>
-      </w:r>
-      <w:proofErr w:type="spellStart"/>
+        <w:t xml:space="preserve">else “” </w:t>
+      </w:r>
       <w:r>
         <w:rPr>
           <w:color w:val="000000" w:themeColor="text1"/>
@@ -5467,55 +3702,7 @@
           <w:szCs w:val="28"/>
           <w:u w:val="single"/>
         </w:rPr>
-        <w:t>require_bond</w:t>
-      </w:r>
-      <w:proofErr w:type="spellEnd"/>
-      <w:r>
-        <w:rPr>
-          <w:color w:val="000000" w:themeColor="text1"/>
-          <w:sz w:val="28"/>
-          <w:szCs w:val="28"/>
-          <w:u w:val="single"/>
-        </w:rPr>
-        <w:t xml:space="preserve"> </w:t>
-      </w:r>
-      <w:r>
-        <w:rPr>
-          <w:color w:val="000000" w:themeColor="text1"/>
-          <w:sz w:val="28"/>
-          <w:szCs w:val="28"/>
-          <w:u w:val="single"/>
-        </w:rPr>
-        <w:t>else “</w:t>
-      </w:r>
-      <w:proofErr w:type="gramStart"/>
-      <w:r>
-        <w:rPr>
-          <w:color w:val="000000" w:themeColor="text1"/>
-          <w:sz w:val="28"/>
-          <w:szCs w:val="28"/>
-          <w:u w:val="single"/>
-        </w:rPr>
-        <w:t xml:space="preserve">” </w:t>
-      </w:r>
-      <w:r>
-        <w:rPr>
-          <w:color w:val="000000" w:themeColor="text1"/>
-          <w:sz w:val="28"/>
-          <w:szCs w:val="28"/>
-          <w:u w:val="single"/>
-        </w:rPr>
-        <w:t>}</w:t>
-      </w:r>
-      <w:proofErr w:type="gramEnd"/>
-      <w:r>
-        <w:rPr>
-          <w:color w:val="000000" w:themeColor="text1"/>
-          <w:sz w:val="28"/>
-          <w:szCs w:val="28"/>
-          <w:u w:val="single"/>
-        </w:rPr>
-        <w:t>}</w:t>
+        <w:t>}}</w:t>
       </w:r>
       <w:r>
         <w:rPr>
@@ -5598,7 +3785,6 @@
           <w:u w:val="single"/>
         </w:rPr>
       </w:pPr>
-      <w:proofErr w:type="gramStart"/>
       <w:r>
         <w:rPr>
           <w:color w:val="000000" w:themeColor="text1"/>
@@ -5617,7 +3803,6 @@
         </w:rPr>
         <w:t xml:space="preserve">{ </w:t>
       </w:r>
-      <w:proofErr w:type="spellStart"/>
       <w:r>
         <w:rPr>
           <w:color w:val="000000" w:themeColor="text1"/>
@@ -5625,9 +3810,8 @@
           <w:szCs w:val="28"/>
           <w:u w:val="single"/>
         </w:rPr>
-        <w:t>sign</w:t>
-      </w:r>
-      <w:proofErr w:type="gramEnd"/>
+        <w:t>sign_arrow</w:t>
+      </w:r>
       <w:r>
         <w:rPr>
           <w:color w:val="000000" w:themeColor="text1"/>
@@ -5635,9 +3819,8 @@
           <w:szCs w:val="28"/>
           <w:u w:val="single"/>
         </w:rPr>
-        <w:t>_arrow</w:t>
-      </w:r>
-      <w:proofErr w:type="spellEnd"/>
+        <w:t xml:space="preserve"> if </w:t>
+      </w:r>
       <w:r>
         <w:rPr>
           <w:color w:val="000000" w:themeColor="text1"/>
@@ -5645,7 +3828,7 @@
           <w:szCs w:val="28"/>
           <w:u w:val="single"/>
         </w:rPr>
-        <w:t xml:space="preserve"> if </w:t>
+        <w:t xml:space="preserve">not </w:t>
       </w:r>
       <w:r>
         <w:rPr>
@@ -5654,9 +3837,8 @@
           <w:szCs w:val="28"/>
           <w:u w:val="single"/>
         </w:rPr>
-        <w:t xml:space="preserve">not </w:t>
-      </w:r>
-      <w:proofErr w:type="spellStart"/>
+        <w:t xml:space="preserve">require_bond </w:t>
+      </w:r>
       <w:r>
         <w:rPr>
           <w:color w:val="000000" w:themeColor="text1"/>
@@ -5664,9 +3846,8 @@
           <w:szCs w:val="28"/>
           <w:u w:val="single"/>
         </w:rPr>
-        <w:t>require_bond</w:t>
-      </w:r>
-      <w:proofErr w:type="spellEnd"/>
+        <w:t xml:space="preserve">else “” </w:t>
+      </w:r>
       <w:r>
         <w:rPr>
           <w:color w:val="000000" w:themeColor="text1"/>
@@ -5674,37 +3855,8 @@
           <w:szCs w:val="28"/>
           <w:u w:val="single"/>
         </w:rPr>
-        <w:t xml:space="preserve"> </w:t>
-      </w:r>
-      <w:r>
-        <w:rPr>
-          <w:color w:val="000000" w:themeColor="text1"/>
-          <w:sz w:val="28"/>
-          <w:szCs w:val="28"/>
-          <w:u w:val="single"/>
-        </w:rPr>
-        <w:t>else “</w:t>
-      </w:r>
-      <w:proofErr w:type="gramStart"/>
-      <w:r>
-        <w:rPr>
-          <w:color w:val="000000" w:themeColor="text1"/>
-          <w:sz w:val="28"/>
-          <w:szCs w:val="28"/>
-          <w:u w:val="single"/>
-        </w:rPr>
-        <w:t xml:space="preserve">” </w:t>
-      </w:r>
-      <w:r>
-        <w:rPr>
-          <w:color w:val="000000" w:themeColor="text1"/>
-          <w:sz w:val="28"/>
-          <w:szCs w:val="28"/>
-          <w:u w:val="single"/>
-        </w:rPr>
         <w:t>}</w:t>
       </w:r>
-      <w:proofErr w:type="gramEnd"/>
       <w:r>
         <w:rPr>
           <w:color w:val="000000" w:themeColor="text1"/>
@@ -5827,6 +3979,15 @@
           <w:u w:val="single"/>
         </w:rPr>
       </w:pPr>
+      <w:r>
+        <w:rPr>
+          <w:color w:val="000000" w:themeColor="text1"/>
+          <w:sz w:val="28"/>
+          <w:szCs w:val="28"/>
+          <w:u w:val="single"/>
+        </w:rPr>
+        <w:t>{{ sign_arrow }}</w:t>
+      </w:r>
       <w:r>
         <w:rPr>
           <w:sz w:val="28"/>
@@ -5903,23 +4064,7 @@
         <w:ind w:firstLine="720"/>
       </w:pPr>
       <w:r>
-        <w:t xml:space="preserve">You must use 2 adults as witnesses. It is preferable to have 3 adult witnesses. All the witnesses must observe you sign the will, have you </w:t>
-      </w:r>
-      <w:proofErr w:type="gramStart"/>
-      <w:r>
-        <w:t>tell</w:t>
-      </w:r>
-      <w:proofErr w:type="gramEnd"/>
-      <w:r>
-        <w:t xml:space="preserve"> them you signed the will, or have you </w:t>
-      </w:r>
-      <w:proofErr w:type="gramStart"/>
-      <w:r>
-        <w:t>tell</w:t>
-      </w:r>
-      <w:proofErr w:type="gramEnd"/>
-      <w:r>
-        <w:t xml:space="preserve"> them the will was signed at your direction in your presence.</w:t>
+        <w:t>You must use 2 adults as witnesses. It is preferable to have 3 adult witnesses. All the witnesses must observe you sign the will, have you tell them you signed the will, or have you tell them the will was signed at your direction in your presence.</w:t>
       </w:r>
     </w:p>
     <w:p>
@@ -6171,7 +4316,6 @@
         </w:rPr>
         <w:t>(State</w:t>
       </w:r>
-      <w:proofErr w:type="gramStart"/>
       <w:r>
         <w:rPr>
           <w:sz w:val="16"/>
@@ -6198,15 +4342,7 @@
           <w:sz w:val="16"/>
           <w:szCs w:val="16"/>
         </w:rPr>
-        <w:t>(</w:t>
-      </w:r>
-      <w:proofErr w:type="gramEnd"/>
-      <w:r>
-        <w:rPr>
-          <w:sz w:val="16"/>
-          <w:szCs w:val="16"/>
-        </w:rPr>
-        <w:t>Zip)</w:t>
+        <w:t>(Zip)</w:t>
       </w:r>
     </w:p>
     <w:p>
@@ -6430,7 +4566,6 @@
         </w:rPr>
         <w:t>(State</w:t>
       </w:r>
-      <w:proofErr w:type="gramStart"/>
       <w:r>
         <w:rPr>
           <w:sz w:val="16"/>
@@ -6457,15 +4592,7 @@
           <w:sz w:val="16"/>
           <w:szCs w:val="16"/>
         </w:rPr>
-        <w:t>(</w:t>
-      </w:r>
-      <w:proofErr w:type="gramEnd"/>
-      <w:r>
-        <w:rPr>
-          <w:sz w:val="16"/>
-          <w:szCs w:val="16"/>
-        </w:rPr>
-        <w:t>Zip)</w:t>
+        <w:t>(Zip)</w:t>
       </w:r>
     </w:p>
     <w:p>
@@ -6689,7 +4816,6 @@
         </w:rPr>
         <w:t>(State</w:t>
       </w:r>
-      <w:proofErr w:type="gramStart"/>
       <w:r>
         <w:rPr>
           <w:sz w:val="16"/>
@@ -6716,15 +4842,7 @@
           <w:sz w:val="16"/>
           <w:szCs w:val="16"/>
         </w:rPr>
-        <w:t>(</w:t>
-      </w:r>
-      <w:proofErr w:type="gramEnd"/>
-      <w:r>
-        <w:rPr>
-          <w:sz w:val="16"/>
-          <w:szCs w:val="16"/>
-        </w:rPr>
-        <w:t>Zip)</w:t>
+        <w:t>(Zip)</w:t>
       </w:r>
     </w:p>
     <w:p>
@@ -6881,15 +4999,7 @@
         <w:ind w:left="0" w:firstLine="720"/>
       </w:pPr>
       <w:r>
-        <w:t xml:space="preserve">Whenever a distribution under a Michigan statutory will is to be made to an individual's descendants, the assets are to be divided into as many equal shares as there are then living descendants of the nearest degree of living descendants and deceased descendants of that same degree who leave living descendants. Each living descendant of the nearest degree shall receive 1 share. The remaining shares, if any, are combined and then divided in the same manner among the surviving descendants of the deceased descendants as if the surviving descendants who were allocated a share and their surviving descendants had predeceased the descendant. In this manner, all descendants who are </w:t>
-      </w:r>
-      <w:proofErr w:type="gramStart"/>
-      <w:r>
-        <w:t>in</w:t>
-      </w:r>
-      <w:proofErr w:type="gramEnd"/>
-      <w:r>
-        <w:t xml:space="preserve"> the same generation will take an equal share.</w:t>
+        <w:t>Whenever a distribution under a Michigan statutory will is to be made to an individual's descendants, the assets are to be divided into as many equal shares as there are then living descendants of the nearest degree of living descendants and deceased descendants of that same degree who leave living descendants. Each living descendant of the nearest degree shall receive 1 share. The remaining shares, if any, are combined and then divided in the same manner among the surviving descendants of the deceased descendants as if the surviving descendants who were allocated a share and their surviving descendants had predeceased the descendant. In this manner, all descendants who are in the same generation will take an equal share.</w:t>
       </w:r>
     </w:p>
     <w:p>
@@ -6941,23 +5051,7 @@
         <w:ind w:left="0" w:firstLine="720"/>
       </w:pPr>
       <w:r>
-        <w:t xml:space="preserve">If a Michigan </w:t>
-      </w:r>
-      <w:proofErr w:type="gramStart"/>
-      <w:r>
-        <w:t>statutory will</w:t>
-      </w:r>
-      <w:proofErr w:type="gramEnd"/>
-      <w:r>
-        <w:t xml:space="preserve"> states that a person shall perform an act, the person is required to perform that act. If a Michigan statutory will </w:t>
-      </w:r>
-      <w:proofErr w:type="gramStart"/>
-      <w:r>
-        <w:t>states</w:t>
-      </w:r>
-      <w:proofErr w:type="gramEnd"/>
-      <w:r>
-        <w:t xml:space="preserve"> that a person may do an act, the person's decision to do or not to do the act shall be made in good faith exercise of the person's powers.</w:t>
+        <w:t>If a Michigan statutory will states that a person shall perform an act, the person is required to perform that act. If a Michigan statutory will states that a person may do an act, the person's decision to do or not to do the act shall be made in good faith exercise of the person's powers.</w:t>
       </w:r>
     </w:p>
     <w:p>
@@ -7056,15 +5150,7 @@
         <w:ind w:firstLine="720"/>
       </w:pPr>
       <w:r>
-        <w:t xml:space="preserve">A guardian named in this will has the same authority with respect to the child as a parent having legal custody would have. A conservator named in this will has </w:t>
-      </w:r>
-      <w:proofErr w:type="gramStart"/>
-      <w:r>
-        <w:t>all of</w:t>
-      </w:r>
-      <w:proofErr w:type="gramEnd"/>
-      <w:r>
-        <w:t xml:space="preserve"> the powers conferred by law.</w:t>
+        <w:t>A guardian named in this will has the same authority with respect to the child as a parent having legal custody would have. A conservator named in this will has all of the powers conferred by law.</w:t>
       </w:r>
     </w:p>
     <w:p>
@@ -7218,45 +5304,23 @@
       <w:r>
         <w:t xml:space="preserve">{%p if </w:t>
       </w:r>
-      <w:proofErr w:type="spellStart"/>
-      <w:r>
-        <w:t>tangible_</w:t>
-      </w:r>
-      <w:proofErr w:type="gramStart"/>
-      <w:r>
-        <w:t>property.there</w:t>
-      </w:r>
-      <w:proofErr w:type="gramEnd"/>
-      <w:r>
-        <w:t>_are_</w:t>
-      </w:r>
-      <w:proofErr w:type="gramStart"/>
-      <w:r>
-        <w:t>any</w:t>
-      </w:r>
-      <w:proofErr w:type="spellEnd"/>
+      <w:r>
+        <w:t>tangible_property.there_are_any</w:t>
+      </w:r>
       <w:r>
         <w:t>%}</w:t>
       </w:r>
-      <w:proofErr w:type="gramEnd"/>
     </w:p>
     <w:p>
       <w:r>
         <w:t xml:space="preserve">{%p for property in </w:t>
       </w:r>
-      <w:proofErr w:type="spellStart"/>
-      <w:r>
-        <w:t>tangible_</w:t>
-      </w:r>
-      <w:proofErr w:type="gramStart"/>
-      <w:r>
-        <w:t>property</w:t>
-      </w:r>
-      <w:proofErr w:type="spellEnd"/>
+      <w:r>
+        <w:t>tangible_property</w:t>
+      </w:r>
       <w:r>
         <w:t xml:space="preserve"> %}</w:t>
       </w:r>
-      <w:proofErr w:type="gramEnd"/>
     </w:p>
     <w:tbl>
       <w:tblPr>
@@ -7306,21 +5370,8 @@
                 <w:u w:val="single"/>
               </w:rPr>
             </w:pPr>
-            <w:proofErr w:type="gramStart"/>
             <w:r>
-              <w:t xml:space="preserve">{{ </w:t>
-            </w:r>
-            <w:proofErr w:type="spellStart"/>
-            <w:r>
-              <w:t>property</w:t>
-            </w:r>
-            <w:proofErr w:type="gramEnd"/>
-            <w:r>
-              <w:t>.item</w:t>
-            </w:r>
-            <w:proofErr w:type="spellEnd"/>
-            <w:r>
-              <w:t xml:space="preserve"> }}</w:t>
+              <w:t>{{ property.item }}</w:t>
             </w:r>
           </w:p>
         </w:tc>
@@ -7344,21 +5395,8 @@
                 <w:u w:val="single"/>
               </w:rPr>
             </w:pPr>
-            <w:proofErr w:type="gramStart"/>
             <w:r>
-              <w:t xml:space="preserve">{{ </w:t>
-            </w:r>
-            <w:proofErr w:type="spellStart"/>
-            <w:r>
-              <w:t>property</w:t>
-            </w:r>
-            <w:proofErr w:type="gramEnd"/>
-            <w:r>
-              <w:t>.recipient_name</w:t>
-            </w:r>
-            <w:proofErr w:type="spellEnd"/>
-            <w:r>
-              <w:t xml:space="preserve"> }}</w:t>
+              <w:t>{{ property.recipient_name }}</w:t>
             </w:r>
           </w:p>
         </w:tc>
@@ -7366,28 +5404,13 @@
     </w:tbl>
     <w:p>
       <w:r>
-        <w:t xml:space="preserve">{%p </w:t>
-      </w:r>
-      <w:proofErr w:type="spellStart"/>
-      <w:proofErr w:type="gramStart"/>
-      <w:r>
-        <w:t>endfor</w:t>
-      </w:r>
-      <w:proofErr w:type="spellEnd"/>
-      <w:r>
-        <w:t xml:space="preserve"> %}</w:t>
-      </w:r>
-      <w:proofErr w:type="gramEnd"/>
-    </w:p>
-    <w:p>
-      <w:r>
-        <w:t xml:space="preserve">{%p </w:t>
-      </w:r>
-      <w:proofErr w:type="gramStart"/>
-      <w:r>
-        <w:t>endif %}</w:t>
-      </w:r>
-      <w:proofErr w:type="gramEnd"/>
+        <w:t>{%p endfor %}</w:t>
+      </w:r>
+    </w:p>
+    <w:p>
+      <w:r>
+        <w:t>{%p endif %}</w:t>
+      </w:r>
     </w:p>
     <w:tbl>
       <w:tblPr>
@@ -7802,6 +5825,15 @@
           <w:u w:val="single"/>
         </w:rPr>
       </w:pPr>
+      <w:r>
+        <w:rPr>
+          <w:color w:val="000000" w:themeColor="text1"/>
+          <w:sz w:val="28"/>
+          <w:szCs w:val="28"/>
+          <w:u w:val="single"/>
+        </w:rPr>
+        <w:t>{{ sign_arrow }}</w:t>
+      </w:r>
       <w:r>
         <w:rPr>
           <w:u w:val="single"/>

</xml_diff>

<commit_message>
slight tweaks to address heading level issues
</commit_message>
<xml_diff>
--- a/docassemble/MLHStatutoryWill/data/templates/michigan_statutory_will.docx
+++ b/docassemble/MLHStatutoryWill/data/templates/michigan_statutory_will.docx
@@ -269,36 +269,60 @@
     </w:p>
     <w:p>
       <w:pPr>
-        <w:pStyle w:val="Heading2"/>
-      </w:pPr>
-      <w:r>
-        <w:t>{{ user</w:t>
-      </w:r>
-      <w:r>
-        <w:t>s</w:t>
-      </w:r>
-      <w:r>
-        <w:t xml:space="preserve"> }}</w:t>
-      </w:r>
-    </w:p>
-    <w:p>
-      <w:pPr>
-        <w:widowControl w:val="0"/>
-        <w:autoSpaceDE w:val="0"/>
-        <w:autoSpaceDN w:val="0"/>
-        <w:adjustRightInd w:val="0"/>
         <w:jc w:val="center"/>
         <w:rPr>
           <w:b/>
           <w:bCs/>
-          <w:sz w:val="16"/>
-          <w:szCs w:val="16"/>
+          <w:sz w:val="30"/>
+          <w:szCs w:val="30"/>
         </w:rPr>
       </w:pPr>
       <w:r>
         <w:rPr>
           <w:b/>
           <w:bCs/>
+          <w:sz w:val="30"/>
+          <w:szCs w:val="30"/>
+        </w:rPr>
+        <w:t>{{ user</w:t>
+      </w:r>
+      <w:r>
+        <w:rPr>
+          <w:b/>
+          <w:bCs/>
+          <w:sz w:val="30"/>
+          <w:szCs w:val="30"/>
+        </w:rPr>
+        <w:t>s</w:t>
+      </w:r>
+      <w:r>
+        <w:rPr>
+          <w:b/>
+          <w:bCs/>
+          <w:sz w:val="30"/>
+          <w:szCs w:val="30"/>
+        </w:rPr>
+        <w:t xml:space="preserve"> }}</w:t>
+      </w:r>
+    </w:p>
+    <w:p>
+      <w:pPr>
+        <w:widowControl w:val="0"/>
+        <w:autoSpaceDE w:val="0"/>
+        <w:autoSpaceDN w:val="0"/>
+        <w:adjustRightInd w:val="0"/>
+        <w:jc w:val="center"/>
+        <w:rPr>
+          <w:b/>
+          <w:bCs/>
+          <w:sz w:val="16"/>
+          <w:szCs w:val="16"/>
+        </w:rPr>
+      </w:pPr>
+      <w:r>
+        <w:rPr>
+          <w:b/>
+          <w:bCs/>
           <w:sz w:val="16"/>
           <w:szCs w:val="16"/>
         </w:rPr>
@@ -366,7 +390,21 @@
         <w:rPr>
           <w:u w:val="single"/>
         </w:rPr>
-        <w:t>{{ county_choice }}</w:t>
+        <w:t xml:space="preserve">{{ </w:t>
+      </w:r>
+      <w:proofErr w:type="spellStart"/>
+      <w:r>
+        <w:rPr>
+          <w:u w:val="single"/>
+        </w:rPr>
+        <w:t>county_choice</w:t>
+      </w:r>
+      <w:proofErr w:type="spellEnd"/>
+      <w:r>
+        <w:rPr>
+          <w:u w:val="single"/>
+        </w:rPr>
+        <w:t xml:space="preserve"> }}</w:t>
       </w:r>
       <w:r>
         <w:t xml:space="preserve"> </w:t>
@@ -1064,7 +1102,21 @@
         <w:rPr>
           <w:u w:val="single"/>
         </w:rPr>
-        <w:t>{{ giftee.item(0).name or “” }}</w:t>
+        <w:t xml:space="preserve">{{ </w:t>
+      </w:r>
+      <w:proofErr w:type="spellStart"/>
+      <w:r>
+        <w:rPr>
+          <w:u w:val="single"/>
+        </w:rPr>
+        <w:t>giftee.item</w:t>
+      </w:r>
+      <w:proofErr w:type="spellEnd"/>
+      <w:r>
+        <w:rPr>
+          <w:u w:val="single"/>
+        </w:rPr>
+        <w:t>(0).name or “” }}</w:t>
       </w:r>
       <w:r>
         <w:rPr>
@@ -1109,7 +1161,35 @@
         <w:rPr>
           <w:u w:val="single"/>
         </w:rPr>
-        <w:t>{{ giftee.item(0).address.on_one_line() or “” }}</w:t>
+        <w:t xml:space="preserve">{{ </w:t>
+      </w:r>
+      <w:proofErr w:type="spellStart"/>
+      <w:r>
+        <w:rPr>
+          <w:u w:val="single"/>
+        </w:rPr>
+        <w:t>giftee.item</w:t>
+      </w:r>
+      <w:proofErr w:type="spellEnd"/>
+      <w:r>
+        <w:rPr>
+          <w:u w:val="single"/>
+        </w:rPr>
+        <w:t>(0).</w:t>
+      </w:r>
+      <w:proofErr w:type="spellStart"/>
+      <w:r>
+        <w:rPr>
+          <w:u w:val="single"/>
+        </w:rPr>
+        <w:t>address.on_one_line</w:t>
+      </w:r>
+      <w:proofErr w:type="spellEnd"/>
+      <w:r>
+        <w:rPr>
+          <w:u w:val="single"/>
+        </w:rPr>
+        <w:t>() or “” }}</w:t>
       </w:r>
       <w:r>
         <w:rPr>
@@ -1175,7 +1255,35 @@
         <w:rPr>
           <w:u w:val="single"/>
         </w:rPr>
-        <w:t>{{ “$” ~ thousands(giftee[0].gift_amount, 0) if giftee.item(0) else “                                                     ” }}</w:t>
+        <w:t>{{ “$” ~ thousands(giftee[0].</w:t>
+      </w:r>
+      <w:proofErr w:type="spellStart"/>
+      <w:r>
+        <w:rPr>
+          <w:u w:val="single"/>
+        </w:rPr>
+        <w:t>gift_amount</w:t>
+      </w:r>
+      <w:proofErr w:type="spellEnd"/>
+      <w:r>
+        <w:rPr>
+          <w:u w:val="single"/>
+        </w:rPr>
+        <w:t xml:space="preserve">, 0) if </w:t>
+      </w:r>
+      <w:proofErr w:type="spellStart"/>
+      <w:r>
+        <w:rPr>
+          <w:u w:val="single"/>
+        </w:rPr>
+        <w:t>giftee.item</w:t>
+      </w:r>
+      <w:proofErr w:type="spellEnd"/>
+      <w:r>
+        <w:rPr>
+          <w:u w:val="single"/>
+        </w:rPr>
+        <w:t>(0) else “                                                     ” }}</w:t>
       </w:r>
       <w:r>
         <w:rPr>
@@ -1222,7 +1330,21 @@
         <w:rPr>
           <w:u w:val="single"/>
         </w:rPr>
-        <w:t xml:space="preserve">{{ giftee[0].gift_amount_in_words ~ </w:t>
+        <w:t>{{ giftee[0].</w:t>
+      </w:r>
+      <w:proofErr w:type="spellStart"/>
+      <w:r>
+        <w:rPr>
+          <w:u w:val="single"/>
+        </w:rPr>
+        <w:t>gift_amount_in_words</w:t>
+      </w:r>
+      <w:proofErr w:type="spellEnd"/>
+      <w:r>
+        <w:rPr>
+          <w:u w:val="single"/>
+        </w:rPr>
+        <w:t xml:space="preserve"> ~ </w:t>
       </w:r>
       <w:r>
         <w:rPr>
@@ -1234,7 +1356,21 @@
         <w:rPr>
           <w:u w:val="single"/>
         </w:rPr>
-        <w:t xml:space="preserve"> if giftee.item(0)</w:t>
+        <w:t xml:space="preserve"> if </w:t>
+      </w:r>
+      <w:proofErr w:type="spellStart"/>
+      <w:r>
+        <w:rPr>
+          <w:u w:val="single"/>
+        </w:rPr>
+        <w:t>giftee.item</w:t>
+      </w:r>
+      <w:proofErr w:type="spellEnd"/>
+      <w:r>
+        <w:rPr>
+          <w:u w:val="single"/>
+        </w:rPr>
+        <w:t>(0)</w:t>
       </w:r>
       <w:r>
         <w:rPr>
@@ -1327,7 +1463,21 @@
           <w:u w:val="single"/>
         </w:rPr>
         <w:lastRenderedPageBreak/>
-        <w:t>{{ giftee.item(1).name or “” }}</w:t>
+        <w:t xml:space="preserve">{{ </w:t>
+      </w:r>
+      <w:proofErr w:type="spellStart"/>
+      <w:r>
+        <w:rPr>
+          <w:u w:val="single"/>
+        </w:rPr>
+        <w:t>giftee.item</w:t>
+      </w:r>
+      <w:proofErr w:type="spellEnd"/>
+      <w:r>
+        <w:rPr>
+          <w:u w:val="single"/>
+        </w:rPr>
+        <w:t>(1).name or “” }}</w:t>
       </w:r>
       <w:r>
         <w:rPr>
@@ -1372,7 +1522,35 @@
         <w:rPr>
           <w:u w:val="single"/>
         </w:rPr>
-        <w:t>{{ giftee.item(1).address.on_one_line() or “” }}</w:t>
+        <w:t xml:space="preserve">{{ </w:t>
+      </w:r>
+      <w:proofErr w:type="spellStart"/>
+      <w:r>
+        <w:rPr>
+          <w:u w:val="single"/>
+        </w:rPr>
+        <w:t>giftee.item</w:t>
+      </w:r>
+      <w:proofErr w:type="spellEnd"/>
+      <w:r>
+        <w:rPr>
+          <w:u w:val="single"/>
+        </w:rPr>
+        <w:t>(1).</w:t>
+      </w:r>
+      <w:proofErr w:type="spellStart"/>
+      <w:r>
+        <w:rPr>
+          <w:u w:val="single"/>
+        </w:rPr>
+        <w:t>address.on_one_line</w:t>
+      </w:r>
+      <w:proofErr w:type="spellEnd"/>
+      <w:r>
+        <w:rPr>
+          <w:u w:val="single"/>
+        </w:rPr>
+        <w:t>() or “” }}</w:t>
       </w:r>
       <w:r>
         <w:rPr>
@@ -1438,7 +1616,35 @@
         <w:rPr>
           <w:u w:val="single"/>
         </w:rPr>
-        <w:t>{{ “$” ~ thousands(giftee[1].gift_amount, 0) if giftee.item(1) else “</w:t>
+        <w:t>{{ “$” ~ thousands(giftee[1].</w:t>
+      </w:r>
+      <w:proofErr w:type="spellStart"/>
+      <w:r>
+        <w:rPr>
+          <w:u w:val="single"/>
+        </w:rPr>
+        <w:t>gift_amount</w:t>
+      </w:r>
+      <w:proofErr w:type="spellEnd"/>
+      <w:r>
+        <w:rPr>
+          <w:u w:val="single"/>
+        </w:rPr>
+        <w:t xml:space="preserve">, 0) if </w:t>
+      </w:r>
+      <w:proofErr w:type="spellStart"/>
+      <w:r>
+        <w:rPr>
+          <w:u w:val="single"/>
+        </w:rPr>
+        <w:t>giftee.item</w:t>
+      </w:r>
+      <w:proofErr w:type="spellEnd"/>
+      <w:r>
+        <w:rPr>
+          <w:u w:val="single"/>
+        </w:rPr>
+        <w:t>(1) else “</w:t>
       </w:r>
       <w:r>
         <w:rPr>
@@ -1497,7 +1703,21 @@
         <w:rPr>
           <w:u w:val="single"/>
         </w:rPr>
-        <w:t xml:space="preserve">{{ giftee[1].gift_amount_in_words ~ </w:t>
+        <w:t>{{ giftee[1].</w:t>
+      </w:r>
+      <w:proofErr w:type="spellStart"/>
+      <w:r>
+        <w:rPr>
+          <w:u w:val="single"/>
+        </w:rPr>
+        <w:t>gift_amount_in_words</w:t>
+      </w:r>
+      <w:proofErr w:type="spellEnd"/>
+      <w:r>
+        <w:rPr>
+          <w:u w:val="single"/>
+        </w:rPr>
+        <w:t xml:space="preserve"> ~ </w:t>
       </w:r>
       <w:r>
         <w:rPr>
@@ -1509,7 +1729,21 @@
         <w:rPr>
           <w:u w:val="single"/>
         </w:rPr>
-        <w:t xml:space="preserve"> if giftee.item(1)</w:t>
+        <w:t xml:space="preserve"> if </w:t>
+      </w:r>
+      <w:proofErr w:type="spellStart"/>
+      <w:r>
+        <w:rPr>
+          <w:u w:val="single"/>
+        </w:rPr>
+        <w:t>giftee.item</w:t>
+      </w:r>
+      <w:proofErr w:type="spellEnd"/>
+      <w:r>
+        <w:rPr>
+          <w:u w:val="single"/>
+        </w:rPr>
+        <w:t>(1)</w:t>
       </w:r>
       <w:r>
         <w:rPr>
@@ -1584,6 +1818,7 @@
         </w:rPr>
         <w:t xml:space="preserve">{{ </w:t>
       </w:r>
+      <w:proofErr w:type="spellStart"/>
       <w:r>
         <w:rPr>
           <w:color w:val="000000" w:themeColor="text1"/>
@@ -1593,6 +1828,7 @@
         </w:rPr>
         <w:t>sign_arrow</w:t>
       </w:r>
+      <w:proofErr w:type="spellEnd"/>
       <w:r>
         <w:rPr>
           <w:color w:val="000000" w:themeColor="text1"/>
@@ -1859,6 +2095,7 @@
         </w:rPr>
         <w:t xml:space="preserve">not spouse or </w:t>
       </w:r>
+      <w:proofErr w:type="spellStart"/>
       <w:r>
         <w:rPr>
           <w:color w:val="000000" w:themeColor="text1"/>
@@ -1866,8 +2103,9 @@
           <w:szCs w:val="28"/>
           <w:u w:val="single"/>
         </w:rPr>
-        <w:t xml:space="preserve">residue_distribution == “own_heirs” </w:t>
-      </w:r>
+        <w:t>residue_distribution</w:t>
+      </w:r>
+      <w:proofErr w:type="spellEnd"/>
       <w:r>
         <w:rPr>
           <w:color w:val="000000" w:themeColor="text1"/>
@@ -1875,8 +2113,9 @@
           <w:szCs w:val="28"/>
           <w:u w:val="single"/>
         </w:rPr>
-        <w:t xml:space="preserve">else </w:t>
-      </w:r>
+        <w:t xml:space="preserve"> == “</w:t>
+      </w:r>
+      <w:proofErr w:type="spellStart"/>
       <w:r>
         <w:rPr>
           <w:color w:val="000000" w:themeColor="text1"/>
@@ -1884,8 +2123,38 @@
           <w:szCs w:val="28"/>
           <w:u w:val="single"/>
         </w:rPr>
+        <w:t>own_heirs</w:t>
+      </w:r>
+      <w:proofErr w:type="spellEnd"/>
+      <w:r>
+        <w:rPr>
+          <w:color w:val="000000" w:themeColor="text1"/>
+          <w:sz w:val="28"/>
+          <w:szCs w:val="28"/>
+          <w:u w:val="single"/>
+        </w:rPr>
+        <w:t xml:space="preserve">” </w:t>
+      </w:r>
+      <w:r>
+        <w:rPr>
+          <w:color w:val="000000" w:themeColor="text1"/>
+          <w:sz w:val="28"/>
+          <w:szCs w:val="28"/>
+          <w:u w:val="single"/>
+        </w:rPr>
+        <w:t xml:space="preserve">else </w:t>
+      </w:r>
+      <w:proofErr w:type="spellStart"/>
+      <w:r>
+        <w:rPr>
+          <w:color w:val="000000" w:themeColor="text1"/>
+          <w:sz w:val="28"/>
+          <w:szCs w:val="28"/>
+          <w:u w:val="single"/>
+        </w:rPr>
         <w:t>sign_arrow</w:t>
       </w:r>
+      <w:proofErr w:type="spellEnd"/>
       <w:r>
         <w:rPr>
           <w:color w:val="000000" w:themeColor="text1"/>
@@ -2010,8 +2279,9 @@
           <w:szCs w:val="28"/>
           <w:u w:val="single"/>
         </w:rPr>
-        <w:t xml:space="preserve"> residue_distribution == “own_heirs_and_spouse_heirs”</w:t>
-      </w:r>
+        <w:t xml:space="preserve"> </w:t>
+      </w:r>
+      <w:proofErr w:type="spellStart"/>
       <w:r>
         <w:rPr>
           <w:color w:val="000000" w:themeColor="text1"/>
@@ -2019,8 +2289,9 @@
           <w:szCs w:val="28"/>
           <w:u w:val="single"/>
         </w:rPr>
-        <w:t xml:space="preserve"> else </w:t>
-      </w:r>
+        <w:t>residue_distribution</w:t>
+      </w:r>
+      <w:proofErr w:type="spellEnd"/>
       <w:r>
         <w:rPr>
           <w:color w:val="000000" w:themeColor="text1"/>
@@ -2028,8 +2299,9 @@
           <w:szCs w:val="28"/>
           <w:u w:val="single"/>
         </w:rPr>
-        <w:t>sign_arrow</w:t>
-      </w:r>
+        <w:t xml:space="preserve"> == “</w:t>
+      </w:r>
+      <w:proofErr w:type="spellStart"/>
       <w:r>
         <w:rPr>
           <w:color w:val="000000" w:themeColor="text1"/>
@@ -2037,8 +2309,9 @@
           <w:szCs w:val="28"/>
           <w:u w:val="single"/>
         </w:rPr>
-        <w:t xml:space="preserve"> </w:t>
-      </w:r>
+        <w:t>own_heirs_and_spouse_heirs</w:t>
+      </w:r>
+      <w:proofErr w:type="spellEnd"/>
       <w:r>
         <w:rPr>
           <w:color w:val="000000" w:themeColor="text1"/>
@@ -2046,7 +2319,7 @@
           <w:szCs w:val="28"/>
           <w:u w:val="single"/>
         </w:rPr>
-        <w:t>}}</w:t>
+        <w:t>”</w:t>
       </w:r>
       <w:r>
         <w:rPr>
@@ -2055,6 +2328,44 @@
           <w:szCs w:val="28"/>
           <w:u w:val="single"/>
         </w:rPr>
+        <w:t xml:space="preserve"> else </w:t>
+      </w:r>
+      <w:proofErr w:type="spellStart"/>
+      <w:r>
+        <w:rPr>
+          <w:color w:val="000000" w:themeColor="text1"/>
+          <w:sz w:val="28"/>
+          <w:szCs w:val="28"/>
+          <w:u w:val="single"/>
+        </w:rPr>
+        <w:t>sign_arrow</w:t>
+      </w:r>
+      <w:proofErr w:type="spellEnd"/>
+      <w:r>
+        <w:rPr>
+          <w:color w:val="000000" w:themeColor="text1"/>
+          <w:sz w:val="28"/>
+          <w:szCs w:val="28"/>
+          <w:u w:val="single"/>
+        </w:rPr>
+        <w:t xml:space="preserve"> </w:t>
+      </w:r>
+      <w:r>
+        <w:rPr>
+          <w:color w:val="000000" w:themeColor="text1"/>
+          <w:sz w:val="28"/>
+          <w:szCs w:val="28"/>
+          <w:u w:val="single"/>
+        </w:rPr>
+        <w:t>}}</w:t>
+      </w:r>
+      <w:r>
+        <w:rPr>
+          <w:color w:val="000000" w:themeColor="text1"/>
+          <w:sz w:val="28"/>
+          <w:szCs w:val="28"/>
+          <w:u w:val="single"/>
+        </w:rPr>
         <w:tab/>
       </w:r>
     </w:p>
@@ -2091,15 +2402,14 @@
     <w:p>
       <w:pPr>
         <w:pStyle w:val="Heading3"/>
+        <w:ind w:left="1008" w:right="1008"/>
       </w:pPr>
       <w:r>
         <w:t>ARTICLE 3. NOMINATIONS OF PERSONAL REPRESENTATIVE,</w:t>
       </w:r>
-    </w:p>
-    <w:p>
-      <w:pPr>
-        <w:pStyle w:val="Heading3"/>
-      </w:pPr>
+      <w:r>
+        <w:t xml:space="preserve"> </w:t>
+      </w:r>
       <w:r>
         <w:t>GUARDIAN, AND CONSERVATOR</w:t>
       </w:r>
@@ -2198,6 +2508,7 @@
         </w:rPr>
         <w:t xml:space="preserve">{{ </w:t>
       </w:r>
+      <w:proofErr w:type="spellStart"/>
       <w:r>
         <w:rPr>
           <w:u w:val="single"/>
@@ -2208,7 +2519,14 @@
         <w:rPr>
           <w:u w:val="single"/>
         </w:rPr>
-        <w:t>.item(0) or</w:t>
+        <w:t>.item</w:t>
+      </w:r>
+      <w:proofErr w:type="spellEnd"/>
+      <w:r>
+        <w:rPr>
+          <w:u w:val="single"/>
+        </w:rPr>
+        <w:t>(0) or</w:t>
       </w:r>
       <w:r>
         <w:rPr>
@@ -2286,6 +2604,7 @@
         </w:rPr>
         <w:t xml:space="preserve">{{ </w:t>
       </w:r>
+      <w:proofErr w:type="spellStart"/>
       <w:r>
         <w:rPr>
           <w:u w:val="single"/>
@@ -2296,7 +2615,14 @@
         <w:rPr>
           <w:u w:val="single"/>
         </w:rPr>
-        <w:t>.item(0)</w:t>
+        <w:t>.item</w:t>
+      </w:r>
+      <w:proofErr w:type="spellEnd"/>
+      <w:r>
+        <w:rPr>
+          <w:u w:val="single"/>
+        </w:rPr>
+        <w:t>(0)</w:t>
       </w:r>
       <w:r>
         <w:rPr>
@@ -2304,11 +2630,19 @@
         </w:rPr>
         <w:t>.</w:t>
       </w:r>
-      <w:r>
-        <w:rPr>
-          <w:u w:val="single"/>
-        </w:rPr>
-        <w:t xml:space="preserve">address.on_one_line() </w:t>
+      <w:proofErr w:type="spellStart"/>
+      <w:r>
+        <w:rPr>
+          <w:u w:val="single"/>
+        </w:rPr>
+        <w:t>address.on_one_line</w:t>
+      </w:r>
+      <w:proofErr w:type="spellEnd"/>
+      <w:r>
+        <w:rPr>
+          <w:u w:val="single"/>
+        </w:rPr>
+        <w:t xml:space="preserve">() </w:t>
       </w:r>
       <w:r>
         <w:rPr>
@@ -2414,6 +2748,7 @@
         </w:rPr>
         <w:t xml:space="preserve">{{ </w:t>
       </w:r>
+      <w:proofErr w:type="spellStart"/>
       <w:r>
         <w:rPr>
           <w:u w:val="single"/>
@@ -2424,7 +2759,14 @@
         <w:rPr>
           <w:u w:val="single"/>
         </w:rPr>
-        <w:t xml:space="preserve">.item(1) or </w:t>
+        <w:t>.item</w:t>
+      </w:r>
+      <w:proofErr w:type="spellEnd"/>
+      <w:r>
+        <w:rPr>
+          <w:u w:val="single"/>
+        </w:rPr>
+        <w:t xml:space="preserve">(1) or </w:t>
       </w:r>
       <w:r>
         <w:rPr>
@@ -2502,6 +2844,7 @@
         </w:rPr>
         <w:t xml:space="preserve">{{ </w:t>
       </w:r>
+      <w:proofErr w:type="spellStart"/>
       <w:r>
         <w:rPr>
           <w:u w:val="single"/>
@@ -2512,7 +2855,14 @@
         <w:rPr>
           <w:u w:val="single"/>
         </w:rPr>
-        <w:t>.item(1)</w:t>
+        <w:t>.item</w:t>
+      </w:r>
+      <w:proofErr w:type="spellEnd"/>
+      <w:r>
+        <w:rPr>
+          <w:u w:val="single"/>
+        </w:rPr>
+        <w:t>(1)</w:t>
       </w:r>
       <w:r>
         <w:rPr>
@@ -2520,11 +2870,19 @@
         </w:rPr>
         <w:t>.</w:t>
       </w:r>
-      <w:r>
-        <w:rPr>
-          <w:u w:val="single"/>
-        </w:rPr>
-        <w:t xml:space="preserve">address.on_one_line() or </w:t>
+      <w:proofErr w:type="spellStart"/>
+      <w:r>
+        <w:rPr>
+          <w:u w:val="single"/>
+        </w:rPr>
+        <w:t>address.on_one_line</w:t>
+      </w:r>
+      <w:proofErr w:type="spellEnd"/>
+      <w:r>
+        <w:rPr>
+          <w:u w:val="single"/>
+        </w:rPr>
+        <w:t xml:space="preserve">() or </w:t>
       </w:r>
       <w:r>
         <w:rPr>
@@ -2657,6 +3015,7 @@
         </w:rPr>
         <w:t xml:space="preserve">{{ </w:t>
       </w:r>
+      <w:proofErr w:type="spellStart"/>
       <w:r>
         <w:rPr>
           <w:u w:val="single"/>
@@ -2673,7 +3032,14 @@
         <w:rPr>
           <w:u w:val="single"/>
         </w:rPr>
-        <w:t>has_been_gathered()</w:t>
+        <w:t>has_been_gathered</w:t>
+      </w:r>
+      <w:proofErr w:type="spellEnd"/>
+      <w:r>
+        <w:rPr>
+          <w:u w:val="single"/>
+        </w:rPr>
+        <w:t>()</w:t>
       </w:r>
       <w:r>
         <w:rPr>
@@ -2681,11 +3047,19 @@
         </w:rPr>
         <w:t xml:space="preserve"> and </w:t>
       </w:r>
-      <w:r>
-        <w:rPr>
-          <w:u w:val="single"/>
-        </w:rPr>
-        <w:t xml:space="preserve">guardians.item(0) or </w:t>
+      <w:proofErr w:type="spellStart"/>
+      <w:r>
+        <w:rPr>
+          <w:u w:val="single"/>
+        </w:rPr>
+        <w:t>guardians.item</w:t>
+      </w:r>
+      <w:proofErr w:type="spellEnd"/>
+      <w:r>
+        <w:rPr>
+          <w:u w:val="single"/>
+        </w:rPr>
+        <w:t xml:space="preserve">(0) or </w:t>
       </w:r>
       <w:r>
         <w:rPr>
@@ -2752,6 +3126,7 @@
         </w:rPr>
         <w:t xml:space="preserve">{{ </w:t>
       </w:r>
+      <w:proofErr w:type="spellStart"/>
       <w:r>
         <w:rPr>
           <w:u w:val="single"/>
@@ -2768,7 +3143,14 @@
         <w:rPr>
           <w:u w:val="single"/>
         </w:rPr>
-        <w:t>has_been_gathered()</w:t>
+        <w:t>has_been_gathered</w:t>
+      </w:r>
+      <w:proofErr w:type="spellEnd"/>
+      <w:r>
+        <w:rPr>
+          <w:u w:val="single"/>
+        </w:rPr>
+        <w:t>()</w:t>
       </w:r>
       <w:r>
         <w:rPr>
@@ -2776,11 +3158,19 @@
         </w:rPr>
         <w:t xml:space="preserve"> and </w:t>
       </w:r>
-      <w:r>
-        <w:rPr>
-          <w:u w:val="single"/>
-        </w:rPr>
-        <w:t>guardians.item(0)</w:t>
+      <w:proofErr w:type="spellStart"/>
+      <w:r>
+        <w:rPr>
+          <w:u w:val="single"/>
+        </w:rPr>
+        <w:t>guardians.item</w:t>
+      </w:r>
+      <w:proofErr w:type="spellEnd"/>
+      <w:r>
+        <w:rPr>
+          <w:u w:val="single"/>
+        </w:rPr>
+        <w:t>(0)</w:t>
       </w:r>
       <w:r>
         <w:rPr>
@@ -2788,11 +3178,19 @@
         </w:rPr>
         <w:t>.</w:t>
       </w:r>
-      <w:r>
-        <w:rPr>
-          <w:u w:val="single"/>
-        </w:rPr>
-        <w:t xml:space="preserve">address.on_one_line() or </w:t>
+      <w:proofErr w:type="spellStart"/>
+      <w:r>
+        <w:rPr>
+          <w:u w:val="single"/>
+        </w:rPr>
+        <w:t>address.on_one_line</w:t>
+      </w:r>
+      <w:proofErr w:type="spellEnd"/>
+      <w:r>
+        <w:rPr>
+          <w:u w:val="single"/>
+        </w:rPr>
+        <w:t xml:space="preserve">() or </w:t>
       </w:r>
       <w:r>
         <w:rPr>
@@ -2881,6 +3279,7 @@
         </w:rPr>
         <w:t xml:space="preserve">{{ </w:t>
       </w:r>
+      <w:proofErr w:type="spellStart"/>
       <w:r>
         <w:rPr>
           <w:u w:val="single"/>
@@ -2897,7 +3296,14 @@
         <w:rPr>
           <w:u w:val="single"/>
         </w:rPr>
-        <w:t>has_been_gathered()</w:t>
+        <w:t>has_been_gathered</w:t>
+      </w:r>
+      <w:proofErr w:type="spellEnd"/>
+      <w:r>
+        <w:rPr>
+          <w:u w:val="single"/>
+        </w:rPr>
+        <w:t>()</w:t>
       </w:r>
       <w:r>
         <w:rPr>
@@ -2905,11 +3311,19 @@
         </w:rPr>
         <w:t xml:space="preserve"> and </w:t>
       </w:r>
-      <w:r>
-        <w:rPr>
-          <w:u w:val="single"/>
-        </w:rPr>
-        <w:t xml:space="preserve">conservators.item(0) or </w:t>
+      <w:proofErr w:type="spellStart"/>
+      <w:r>
+        <w:rPr>
+          <w:u w:val="single"/>
+        </w:rPr>
+        <w:t>conservators.item</w:t>
+      </w:r>
+      <w:proofErr w:type="spellEnd"/>
+      <w:r>
+        <w:rPr>
+          <w:u w:val="single"/>
+        </w:rPr>
+        <w:t xml:space="preserve">(0) or </w:t>
       </w:r>
       <w:r>
         <w:rPr>
@@ -2982,6 +3396,7 @@
         </w:rPr>
         <w:t xml:space="preserve">{{ </w:t>
       </w:r>
+      <w:proofErr w:type="spellStart"/>
       <w:r>
         <w:rPr>
           <w:u w:val="single"/>
@@ -2998,7 +3413,14 @@
         <w:rPr>
           <w:u w:val="single"/>
         </w:rPr>
-        <w:t>has_been_gathered()</w:t>
+        <w:t>has_been_gathered</w:t>
+      </w:r>
+      <w:proofErr w:type="spellEnd"/>
+      <w:r>
+        <w:rPr>
+          <w:u w:val="single"/>
+        </w:rPr>
+        <w:t>()</w:t>
       </w:r>
       <w:r>
         <w:rPr>
@@ -3006,11 +3428,19 @@
         </w:rPr>
         <w:t xml:space="preserve"> and </w:t>
       </w:r>
-      <w:r>
-        <w:rPr>
-          <w:u w:val="single"/>
-        </w:rPr>
-        <w:t>conservators.item(0)</w:t>
+      <w:proofErr w:type="spellStart"/>
+      <w:r>
+        <w:rPr>
+          <w:u w:val="single"/>
+        </w:rPr>
+        <w:t>conservators.item</w:t>
+      </w:r>
+      <w:proofErr w:type="spellEnd"/>
+      <w:r>
+        <w:rPr>
+          <w:u w:val="single"/>
+        </w:rPr>
+        <w:t>(0)</w:t>
       </w:r>
       <w:r>
         <w:rPr>
@@ -3018,11 +3448,19 @@
         </w:rPr>
         <w:t>.</w:t>
       </w:r>
-      <w:r>
-        <w:rPr>
-          <w:u w:val="single"/>
-        </w:rPr>
-        <w:t xml:space="preserve">address.on_one_line() or </w:t>
+      <w:proofErr w:type="spellStart"/>
+      <w:r>
+        <w:rPr>
+          <w:u w:val="single"/>
+        </w:rPr>
+        <w:t>address.on_one_line</w:t>
+      </w:r>
+      <w:proofErr w:type="spellEnd"/>
+      <w:r>
+        <w:rPr>
+          <w:u w:val="single"/>
+        </w:rPr>
+        <w:t xml:space="preserve">() or </w:t>
       </w:r>
       <w:r>
         <w:rPr>
@@ -3124,6 +3562,7 @@
         </w:rPr>
         <w:t xml:space="preserve">{{ </w:t>
       </w:r>
+      <w:proofErr w:type="spellStart"/>
       <w:r>
         <w:rPr>
           <w:u w:val="single"/>
@@ -3140,7 +3579,14 @@
         <w:rPr>
           <w:u w:val="single"/>
         </w:rPr>
-        <w:t>has_been_gathered()</w:t>
+        <w:t>has_been_gathered</w:t>
+      </w:r>
+      <w:proofErr w:type="spellEnd"/>
+      <w:r>
+        <w:rPr>
+          <w:u w:val="single"/>
+        </w:rPr>
+        <w:t>()</w:t>
       </w:r>
       <w:r>
         <w:rPr>
@@ -3148,11 +3594,19 @@
         </w:rPr>
         <w:t xml:space="preserve"> and </w:t>
       </w:r>
-      <w:r>
-        <w:rPr>
-          <w:u w:val="single"/>
-        </w:rPr>
-        <w:t xml:space="preserve">guardians.item(1) or </w:t>
+      <w:proofErr w:type="spellStart"/>
+      <w:r>
+        <w:rPr>
+          <w:u w:val="single"/>
+        </w:rPr>
+        <w:t>guardians.item</w:t>
+      </w:r>
+      <w:proofErr w:type="spellEnd"/>
+      <w:r>
+        <w:rPr>
+          <w:u w:val="single"/>
+        </w:rPr>
+        <w:t xml:space="preserve">(1) or </w:t>
       </w:r>
       <w:r>
         <w:rPr>
@@ -3219,6 +3673,7 @@
         </w:rPr>
         <w:t xml:space="preserve">{{ </w:t>
       </w:r>
+      <w:proofErr w:type="spellStart"/>
       <w:r>
         <w:rPr>
           <w:u w:val="single"/>
@@ -3235,7 +3690,14 @@
         <w:rPr>
           <w:u w:val="single"/>
         </w:rPr>
-        <w:t>has_been_gathered()</w:t>
+        <w:t>has_been_gathered</w:t>
+      </w:r>
+      <w:proofErr w:type="spellEnd"/>
+      <w:r>
+        <w:rPr>
+          <w:u w:val="single"/>
+        </w:rPr>
+        <w:t>()</w:t>
       </w:r>
       <w:r>
         <w:rPr>
@@ -3243,11 +3705,19 @@
         </w:rPr>
         <w:t xml:space="preserve"> and </w:t>
       </w:r>
-      <w:r>
-        <w:rPr>
-          <w:u w:val="single"/>
-        </w:rPr>
-        <w:t>guardians.item(1)</w:t>
+      <w:proofErr w:type="spellStart"/>
+      <w:r>
+        <w:rPr>
+          <w:u w:val="single"/>
+        </w:rPr>
+        <w:t>guardians.item</w:t>
+      </w:r>
+      <w:proofErr w:type="spellEnd"/>
+      <w:r>
+        <w:rPr>
+          <w:u w:val="single"/>
+        </w:rPr>
+        <w:t>(1)</w:t>
       </w:r>
       <w:r>
         <w:rPr>
@@ -3255,11 +3725,19 @@
         </w:rPr>
         <w:t>.</w:t>
       </w:r>
-      <w:r>
-        <w:rPr>
-          <w:u w:val="single"/>
-        </w:rPr>
-        <w:t xml:space="preserve">address.on_one_line() or </w:t>
+      <w:proofErr w:type="spellStart"/>
+      <w:r>
+        <w:rPr>
+          <w:u w:val="single"/>
+        </w:rPr>
+        <w:t>address.on_one_line</w:t>
+      </w:r>
+      <w:proofErr w:type="spellEnd"/>
+      <w:r>
+        <w:rPr>
+          <w:u w:val="single"/>
+        </w:rPr>
+        <w:t xml:space="preserve">() or </w:t>
       </w:r>
       <w:r>
         <w:rPr>
@@ -3341,6 +3819,7 @@
         </w:rPr>
         <w:t xml:space="preserve">{{ </w:t>
       </w:r>
+      <w:proofErr w:type="spellStart"/>
       <w:r>
         <w:rPr>
           <w:u w:val="single"/>
@@ -3357,7 +3836,14 @@
         <w:rPr>
           <w:u w:val="single"/>
         </w:rPr>
-        <w:t>has_been_gathered()</w:t>
+        <w:t>has_been_gathered</w:t>
+      </w:r>
+      <w:proofErr w:type="spellEnd"/>
+      <w:r>
+        <w:rPr>
+          <w:u w:val="single"/>
+        </w:rPr>
+        <w:t>()</w:t>
       </w:r>
       <w:r>
         <w:rPr>
@@ -3365,11 +3851,19 @@
         </w:rPr>
         <w:t xml:space="preserve"> and </w:t>
       </w:r>
-      <w:r>
-        <w:rPr>
-          <w:u w:val="single"/>
-        </w:rPr>
-        <w:t xml:space="preserve">conservators.item(1) or </w:t>
+      <w:proofErr w:type="spellStart"/>
+      <w:r>
+        <w:rPr>
+          <w:u w:val="single"/>
+        </w:rPr>
+        <w:t>conservators.item</w:t>
+      </w:r>
+      <w:proofErr w:type="spellEnd"/>
+      <w:r>
+        <w:rPr>
+          <w:u w:val="single"/>
+        </w:rPr>
+        <w:t xml:space="preserve">(1) or </w:t>
       </w:r>
       <w:r>
         <w:rPr>
@@ -3436,6 +3930,7 @@
         </w:rPr>
         <w:t xml:space="preserve">{{ </w:t>
       </w:r>
+      <w:proofErr w:type="spellStart"/>
       <w:r>
         <w:rPr>
           <w:u w:val="single"/>
@@ -3452,7 +3947,14 @@
         <w:rPr>
           <w:u w:val="single"/>
         </w:rPr>
-        <w:t>has_been_gathered()</w:t>
+        <w:t>has_been_gathered</w:t>
+      </w:r>
+      <w:proofErr w:type="spellEnd"/>
+      <w:r>
+        <w:rPr>
+          <w:u w:val="single"/>
+        </w:rPr>
+        <w:t>()</w:t>
       </w:r>
       <w:r>
         <w:rPr>
@@ -3460,11 +3962,19 @@
         </w:rPr>
         <w:t xml:space="preserve"> and </w:t>
       </w:r>
-      <w:r>
-        <w:rPr>
-          <w:u w:val="single"/>
-        </w:rPr>
-        <w:t>conservators.item(1)</w:t>
+      <w:proofErr w:type="spellStart"/>
+      <w:r>
+        <w:rPr>
+          <w:u w:val="single"/>
+        </w:rPr>
+        <w:t>conservators.item</w:t>
+      </w:r>
+      <w:proofErr w:type="spellEnd"/>
+      <w:r>
+        <w:rPr>
+          <w:u w:val="single"/>
+        </w:rPr>
+        <w:t>(1)</w:t>
       </w:r>
       <w:r>
         <w:rPr>
@@ -3472,11 +3982,19 @@
         </w:rPr>
         <w:t>.</w:t>
       </w:r>
-      <w:r>
-        <w:rPr>
-          <w:u w:val="single"/>
-        </w:rPr>
-        <w:t xml:space="preserve">address.on_one_line() or </w:t>
+      <w:proofErr w:type="spellStart"/>
+      <w:r>
+        <w:rPr>
+          <w:u w:val="single"/>
+        </w:rPr>
+        <w:t>address.on_one_line</w:t>
+      </w:r>
+      <w:proofErr w:type="spellEnd"/>
+      <w:r>
+        <w:rPr>
+          <w:u w:val="single"/>
+        </w:rPr>
+        <w:t xml:space="preserve">() or </w:t>
       </w:r>
       <w:r>
         <w:rPr>
@@ -3650,6 +4168,7 @@
         </w:rPr>
         <w:t xml:space="preserve">{ </w:t>
       </w:r>
+      <w:proofErr w:type="spellStart"/>
       <w:r>
         <w:rPr>
           <w:color w:val="000000" w:themeColor="text1"/>
@@ -3657,8 +4176,9 @@
           <w:szCs w:val="28"/>
           <w:u w:val="single"/>
         </w:rPr>
-        <w:t xml:space="preserve">sign_arrow </w:t>
-      </w:r>
+        <w:t>sign_arrow</w:t>
+      </w:r>
+      <w:proofErr w:type="spellEnd"/>
       <w:r>
         <w:rPr>
           <w:color w:val="000000" w:themeColor="text1"/>
@@ -3666,7 +4186,7 @@
           <w:szCs w:val="28"/>
           <w:u w:val="single"/>
         </w:rPr>
-        <w:t>i</w:t>
+        <w:t xml:space="preserve"> </w:t>
       </w:r>
       <w:r>
         <w:rPr>
@@ -3675,8 +4195,28 @@
           <w:szCs w:val="28"/>
           <w:u w:val="single"/>
         </w:rPr>
-        <w:t>f require_bond</w:t>
-      </w:r>
+        <w:t>i</w:t>
+      </w:r>
+      <w:r>
+        <w:rPr>
+          <w:color w:val="000000" w:themeColor="text1"/>
+          <w:sz w:val="28"/>
+          <w:szCs w:val="28"/>
+          <w:u w:val="single"/>
+        </w:rPr>
+        <w:t xml:space="preserve">f </w:t>
+      </w:r>
+      <w:proofErr w:type="spellStart"/>
+      <w:r>
+        <w:rPr>
+          <w:color w:val="000000" w:themeColor="text1"/>
+          <w:sz w:val="28"/>
+          <w:szCs w:val="28"/>
+          <w:u w:val="single"/>
+        </w:rPr>
+        <w:t>require_bond</w:t>
+      </w:r>
+      <w:proofErr w:type="spellEnd"/>
       <w:r>
         <w:rPr>
           <w:color w:val="000000" w:themeColor="text1"/>
@@ -3803,6 +4343,7 @@
         </w:rPr>
         <w:t xml:space="preserve">{ </w:t>
       </w:r>
+      <w:proofErr w:type="spellStart"/>
       <w:r>
         <w:rPr>
           <w:color w:val="000000" w:themeColor="text1"/>
@@ -3812,6 +4353,7 @@
         </w:rPr>
         <w:t>sign_arrow</w:t>
       </w:r>
+      <w:proofErr w:type="spellEnd"/>
       <w:r>
         <w:rPr>
           <w:color w:val="000000" w:themeColor="text1"/>
@@ -3830,6 +4372,7 @@
         </w:rPr>
         <w:t xml:space="preserve">not </w:t>
       </w:r>
+      <w:proofErr w:type="spellStart"/>
       <w:r>
         <w:rPr>
           <w:color w:val="000000" w:themeColor="text1"/>
@@ -3837,7 +4380,17 @@
           <w:szCs w:val="28"/>
           <w:u w:val="single"/>
         </w:rPr>
-        <w:t xml:space="preserve">require_bond </w:t>
+        <w:t>require_bond</w:t>
+      </w:r>
+      <w:proofErr w:type="spellEnd"/>
+      <w:r>
+        <w:rPr>
+          <w:color w:val="000000" w:themeColor="text1"/>
+          <w:sz w:val="28"/>
+          <w:szCs w:val="28"/>
+          <w:u w:val="single"/>
+        </w:rPr>
+        <w:t xml:space="preserve"> </w:t>
       </w:r>
       <w:r>
         <w:rPr>
@@ -3986,7 +4539,27 @@
           <w:szCs w:val="28"/>
           <w:u w:val="single"/>
         </w:rPr>
-        <w:t>{{ sign_arrow }}</w:t>
+        <w:t xml:space="preserve">{{ </w:t>
+      </w:r>
+      <w:proofErr w:type="spellStart"/>
+      <w:r>
+        <w:rPr>
+          <w:color w:val="000000" w:themeColor="text1"/>
+          <w:sz w:val="28"/>
+          <w:szCs w:val="28"/>
+          <w:u w:val="single"/>
+        </w:rPr>
+        <w:t>sign_arrow</w:t>
+      </w:r>
+      <w:proofErr w:type="spellEnd"/>
+      <w:r>
+        <w:rPr>
+          <w:color w:val="000000" w:themeColor="text1"/>
+          <w:sz w:val="28"/>
+          <w:szCs w:val="28"/>
+          <w:u w:val="single"/>
+        </w:rPr>
+        <w:t xml:space="preserve"> }}</w:t>
       </w:r>
       <w:r>
         <w:rPr>
@@ -5304,9 +5877,11 @@
       <w:r>
         <w:t xml:space="preserve">{%p if </w:t>
       </w:r>
+      <w:proofErr w:type="spellStart"/>
       <w:r>
         <w:t>tangible_property.there_are_any</w:t>
       </w:r>
+      <w:proofErr w:type="spellEnd"/>
       <w:r>
         <w:t>%}</w:t>
       </w:r>
@@ -5315,9 +5890,11 @@
       <w:r>
         <w:t xml:space="preserve">{%p for property in </w:t>
       </w:r>
+      <w:proofErr w:type="spellStart"/>
       <w:r>
         <w:t>tangible_property</w:t>
       </w:r>
+      <w:proofErr w:type="spellEnd"/>
       <w:r>
         <w:t xml:space="preserve"> %}</w:t>
       </w:r>
@@ -5371,7 +5948,15 @@
               </w:rPr>
             </w:pPr>
             <w:r>
-              <w:t>{{ property.item }}</w:t>
+              <w:t xml:space="preserve">{{ </w:t>
+            </w:r>
+            <w:proofErr w:type="spellStart"/>
+            <w:r>
+              <w:t>property.item</w:t>
+            </w:r>
+            <w:proofErr w:type="spellEnd"/>
+            <w:r>
+              <w:t xml:space="preserve"> }}</w:t>
             </w:r>
           </w:p>
         </w:tc>
@@ -5396,7 +5981,15 @@
               </w:rPr>
             </w:pPr>
             <w:r>
-              <w:t>{{ property.recipient_name }}</w:t>
+              <w:t xml:space="preserve">{{ </w:t>
+            </w:r>
+            <w:proofErr w:type="spellStart"/>
+            <w:r>
+              <w:t>property.recipient_name</w:t>
+            </w:r>
+            <w:proofErr w:type="spellEnd"/>
+            <w:r>
+              <w:t xml:space="preserve"> }}</w:t>
             </w:r>
           </w:p>
         </w:tc>
@@ -5404,7 +5997,15 @@
     </w:tbl>
     <w:p>
       <w:r>
-        <w:t>{%p endfor %}</w:t>
+        <w:t xml:space="preserve">{%p </w:t>
+      </w:r>
+      <w:proofErr w:type="spellStart"/>
+      <w:r>
+        <w:t>endfor</w:t>
+      </w:r>
+      <w:proofErr w:type="spellEnd"/>
+      <w:r>
+        <w:t xml:space="preserve"> %}</w:t>
       </w:r>
     </w:p>
     <w:p>
@@ -5832,7 +6433,27 @@
           <w:szCs w:val="28"/>
           <w:u w:val="single"/>
         </w:rPr>
-        <w:t>{{ sign_arrow }}</w:t>
+        <w:t xml:space="preserve">{{ </w:t>
+      </w:r>
+      <w:proofErr w:type="spellStart"/>
+      <w:r>
+        <w:rPr>
+          <w:color w:val="000000" w:themeColor="text1"/>
+          <w:sz w:val="28"/>
+          <w:szCs w:val="28"/>
+          <w:u w:val="single"/>
+        </w:rPr>
+        <w:t>sign_arrow</w:t>
+      </w:r>
+      <w:proofErr w:type="spellEnd"/>
+      <w:r>
+        <w:rPr>
+          <w:color w:val="000000" w:themeColor="text1"/>
+          <w:sz w:val="28"/>
+          <w:szCs w:val="28"/>
+          <w:u w:val="single"/>
+        </w:rPr>
+        <w:t xml:space="preserve"> }}</w:t>
       </w:r>
       <w:r>
         <w:rPr>

</xml_diff>

<commit_message>
add link in instructions and fix header tag at start of will to include user's name
</commit_message>
<xml_diff>
--- a/docassemble/MLHStatutoryWill/data/templates/michigan_statutory_will.docx
+++ b/docassemble/MLHStatutoryWill/data/templates/michigan_statutory_will.docx
@@ -35,7 +35,27 @@
           <w:sz w:val="24"/>
           <w:szCs w:val="24"/>
         </w:rPr>
-        <w:t>An individual age 18 or older who has sufficient mental capacity may make a will.</w:t>
+        <w:t xml:space="preserve">An individual </w:t>
+      </w:r>
+      <w:proofErr w:type="gramStart"/>
+      <w:r>
+        <w:rPr>
+          <w:rFonts w:asciiTheme="minorHAnsi" w:hAnsiTheme="minorHAnsi"/>
+          <w:b/>
+          <w:sz w:val="24"/>
+          <w:szCs w:val="24"/>
+        </w:rPr>
+        <w:t>age</w:t>
+      </w:r>
+      <w:proofErr w:type="gramEnd"/>
+      <w:r>
+        <w:rPr>
+          <w:rFonts w:asciiTheme="minorHAnsi" w:hAnsiTheme="minorHAnsi"/>
+          <w:b/>
+          <w:sz w:val="24"/>
+          <w:szCs w:val="24"/>
+        </w:rPr>
+        <w:t xml:space="preserve"> 18 or older who has sufficient mental capacity may make a will.</w:t>
       </w:r>
     </w:p>
     <w:p>
@@ -61,7 +81,27 @@
           <w:sz w:val="24"/>
           <w:szCs w:val="24"/>
         </w:rPr>
-        <w:t>There are several kinds of wills. If you choose to complete this form, you will have a Michigan statutory will. If this will does not meet your wishes in any way, you should talk with a lawyer before choosing a Michigan statutory will.</w:t>
+        <w:t xml:space="preserve">There are several kinds of wills. If you choose to complete this form, you will have a Michigan statutory will. If </w:t>
+      </w:r>
+      <w:proofErr w:type="gramStart"/>
+      <w:r>
+        <w:rPr>
+          <w:rFonts w:asciiTheme="minorHAnsi" w:hAnsiTheme="minorHAnsi"/>
+          <w:b/>
+          <w:sz w:val="24"/>
+          <w:szCs w:val="24"/>
+        </w:rPr>
+        <w:t>this will</w:t>
+      </w:r>
+      <w:proofErr w:type="gramEnd"/>
+      <w:r>
+        <w:rPr>
+          <w:rFonts w:asciiTheme="minorHAnsi" w:hAnsiTheme="minorHAnsi"/>
+          <w:b/>
+          <w:sz w:val="24"/>
+          <w:szCs w:val="24"/>
+        </w:rPr>
+        <w:t xml:space="preserve"> does not meet your wishes in any way, you should talk with a lawyer before choosing a Michigan statutory will.</w:t>
       </w:r>
     </w:p>
     <w:p>
@@ -87,7 +127,27 @@
           <w:sz w:val="24"/>
           <w:szCs w:val="24"/>
         </w:rPr>
-        <w:t>Warning! It is strongly recommended that you do not add or cross out any words on this form except for filling in the blanks because all or part of this will may not be valid if you do so.</w:t>
+        <w:t xml:space="preserve">Warning! It is strongly recommended that you do not add or cross out any words on this form except for filling in the blanks because all or part of this </w:t>
+      </w:r>
+      <w:proofErr w:type="gramStart"/>
+      <w:r>
+        <w:rPr>
+          <w:rFonts w:asciiTheme="minorHAnsi" w:hAnsiTheme="minorHAnsi"/>
+          <w:b/>
+          <w:sz w:val="24"/>
+          <w:szCs w:val="24"/>
+        </w:rPr>
+        <w:t>will may</w:t>
+      </w:r>
+      <w:proofErr w:type="gramEnd"/>
+      <w:r>
+        <w:rPr>
+          <w:rFonts w:asciiTheme="minorHAnsi" w:hAnsiTheme="minorHAnsi"/>
+          <w:b/>
+          <w:sz w:val="24"/>
+          <w:szCs w:val="24"/>
+        </w:rPr>
+        <w:t xml:space="preserve"> not be valid if you do so.</w:t>
       </w:r>
     </w:p>
     <w:p>
@@ -113,7 +173,27 @@
           <w:sz w:val="24"/>
           <w:szCs w:val="24"/>
         </w:rPr>
-        <w:t>This will has no effect on jointly held assets, on retirement plan benefits, or on life insurance on your life if you have named a beneficiary who survives you.</w:t>
+        <w:t xml:space="preserve">This will </w:t>
+      </w:r>
+      <w:proofErr w:type="gramStart"/>
+      <w:r>
+        <w:rPr>
+          <w:rFonts w:asciiTheme="minorHAnsi" w:hAnsiTheme="minorHAnsi"/>
+          <w:b/>
+          <w:sz w:val="24"/>
+          <w:szCs w:val="24"/>
+        </w:rPr>
+        <w:t>has</w:t>
+      </w:r>
+      <w:proofErr w:type="gramEnd"/>
+      <w:r>
+        <w:rPr>
+          <w:rFonts w:asciiTheme="minorHAnsi" w:hAnsiTheme="minorHAnsi"/>
+          <w:b/>
+          <w:sz w:val="24"/>
+          <w:szCs w:val="24"/>
+        </w:rPr>
+        <w:t xml:space="preserve"> no effect on jointly held assets, on retirement plan benefits, or on life insurance on your life if you have named a beneficiary who survives you.</w:t>
       </w:r>
     </w:p>
     <w:p>
@@ -139,7 +219,27 @@
           <w:sz w:val="24"/>
           <w:szCs w:val="24"/>
         </w:rPr>
-        <w:t>This will is not designed to reduce estate taxes or fees.</w:t>
+        <w:t xml:space="preserve">This will </w:t>
+      </w:r>
+      <w:proofErr w:type="gramStart"/>
+      <w:r>
+        <w:rPr>
+          <w:rFonts w:asciiTheme="minorHAnsi" w:hAnsiTheme="minorHAnsi"/>
+          <w:b/>
+          <w:sz w:val="24"/>
+          <w:szCs w:val="24"/>
+        </w:rPr>
+        <w:t>is</w:t>
+      </w:r>
+      <w:proofErr w:type="gramEnd"/>
+      <w:r>
+        <w:rPr>
+          <w:rFonts w:asciiTheme="minorHAnsi" w:hAnsiTheme="minorHAnsi"/>
+          <w:b/>
+          <w:sz w:val="24"/>
+          <w:szCs w:val="24"/>
+        </w:rPr>
+        <w:t xml:space="preserve"> not designed to reduce estate taxes or fees.</w:t>
       </w:r>
     </w:p>
     <w:p>
@@ -266,63 +366,42 @@
       <w:r>
         <w:t>LL OF</w:t>
       </w:r>
-    </w:p>
-    <w:p>
-      <w:pPr>
+      <w:r>
+        <w:t xml:space="preserve"> </w:t>
+      </w:r>
+      <w:r>
+        <w:br w:type="textWrapping" w:clear="all"/>
+      </w:r>
+      <w:proofErr w:type="gramStart"/>
+      <w:r>
+        <w:t>{{ user</w:t>
+      </w:r>
+      <w:r>
+        <w:t>s</w:t>
+      </w:r>
+      <w:proofErr w:type="gramEnd"/>
+      <w:r>
+        <w:t xml:space="preserve"> }}</w:t>
+      </w:r>
+    </w:p>
+    <w:p>
+      <w:pPr>
+        <w:widowControl w:val="0"/>
+        <w:autoSpaceDE w:val="0"/>
+        <w:autoSpaceDN w:val="0"/>
+        <w:adjustRightInd w:val="0"/>
         <w:jc w:val="center"/>
         <w:rPr>
           <w:b/>
           <w:bCs/>
-          <w:sz w:val="30"/>
-          <w:szCs w:val="30"/>
+          <w:sz w:val="16"/>
+          <w:szCs w:val="16"/>
         </w:rPr>
       </w:pPr>
       <w:r>
         <w:rPr>
           <w:b/>
           <w:bCs/>
-          <w:sz w:val="30"/>
-          <w:szCs w:val="30"/>
-        </w:rPr>
-        <w:t>{{ user</w:t>
-      </w:r>
-      <w:r>
-        <w:rPr>
-          <w:b/>
-          <w:bCs/>
-          <w:sz w:val="30"/>
-          <w:szCs w:val="30"/>
-        </w:rPr>
-        <w:t>s</w:t>
-      </w:r>
-      <w:r>
-        <w:rPr>
-          <w:b/>
-          <w:bCs/>
-          <w:sz w:val="30"/>
-          <w:szCs w:val="30"/>
-        </w:rPr>
-        <w:t xml:space="preserve"> }}</w:t>
-      </w:r>
-    </w:p>
-    <w:p>
-      <w:pPr>
-        <w:widowControl w:val="0"/>
-        <w:autoSpaceDE w:val="0"/>
-        <w:autoSpaceDN w:val="0"/>
-        <w:adjustRightInd w:val="0"/>
-        <w:jc w:val="center"/>
-        <w:rPr>
-          <w:b/>
-          <w:bCs/>
-          <w:sz w:val="16"/>
-          <w:szCs w:val="16"/>
-        </w:rPr>
-      </w:pPr>
-      <w:r>
-        <w:rPr>
-          <w:b/>
-          <w:bCs/>
           <w:sz w:val="16"/>
           <w:szCs w:val="16"/>
         </w:rPr>
@@ -362,7 +441,23 @@
         <w:ind w:firstLine="720"/>
       </w:pPr>
       <w:r>
-        <w:t>This is my will and I revoke any prior wills and codicils.</w:t>
+        <w:t xml:space="preserve">This is my </w:t>
+      </w:r>
+      <w:proofErr w:type="gramStart"/>
+      <w:r>
+        <w:t>will</w:t>
+      </w:r>
+      <w:proofErr w:type="gramEnd"/>
+      <w:r>
+        <w:t xml:space="preserve"> and I revoke any prior </w:t>
+      </w:r>
+      <w:proofErr w:type="gramStart"/>
+      <w:r>
+        <w:t>wills</w:t>
+      </w:r>
+      <w:proofErr w:type="gramEnd"/>
+      <w:r>
+        <w:t xml:space="preserve"> and codicils.</w:t>
       </w:r>
     </w:p>
     <w:p>
@@ -386,6 +481,7 @@
       <w:r>
         <w:t xml:space="preserve"> </w:t>
       </w:r>
+      <w:proofErr w:type="gramStart"/>
       <w:r>
         <w:rPr>
           <w:u w:val="single"/>
@@ -397,14 +493,35 @@
         <w:rPr>
           <w:u w:val="single"/>
         </w:rPr>
-        <w:t>county_choice</w:t>
+        <w:t>county</w:t>
+      </w:r>
+      <w:proofErr w:type="gramEnd"/>
+      <w:r>
+        <w:rPr>
+          <w:u w:val="single"/>
+        </w:rPr>
+        <w:t>_</w:t>
+      </w:r>
+      <w:proofErr w:type="gramStart"/>
+      <w:r>
+        <w:rPr>
+          <w:u w:val="single"/>
+        </w:rPr>
+        <w:t>choice</w:t>
       </w:r>
       <w:proofErr w:type="spellEnd"/>
       <w:r>
         <w:rPr>
           <w:u w:val="single"/>
         </w:rPr>
-        <w:t xml:space="preserve"> }}</w:t>
+        <w:t xml:space="preserve"> }</w:t>
+      </w:r>
+      <w:proofErr w:type="gramEnd"/>
+      <w:r>
+        <w:rPr>
+          <w:u w:val="single"/>
+        </w:rPr>
+        <w:t>}</w:t>
       </w:r>
       <w:r>
         <w:t xml:space="preserve"> </w:t>
@@ -434,23 +551,39 @@
       <w:r>
         <w:t xml:space="preserve"> </w:t>
       </w:r>
+      <w:proofErr w:type="gramStart"/>
       <w:r>
         <w:rPr>
           <w:u w:val="single"/>
         </w:rPr>
         <w:t>{{ spouse</w:t>
       </w:r>
-      <w:r>
-        <w:rPr>
-          <w:u w:val="single"/>
-        </w:rPr>
-        <w:t xml:space="preserve"> or “None”</w:t>
-      </w:r>
-      <w:r>
-        <w:rPr>
-          <w:u w:val="single"/>
-        </w:rPr>
-        <w:t xml:space="preserve"> }}</w:t>
+      <w:proofErr w:type="gramEnd"/>
+      <w:r>
+        <w:rPr>
+          <w:u w:val="single"/>
+        </w:rPr>
+        <w:t xml:space="preserve"> or “None</w:t>
+      </w:r>
+      <w:proofErr w:type="gramStart"/>
+      <w:r>
+        <w:rPr>
+          <w:u w:val="single"/>
+        </w:rPr>
+        <w:t>”</w:t>
+      </w:r>
+      <w:r>
+        <w:rPr>
+          <w:u w:val="single"/>
+        </w:rPr>
+        <w:t xml:space="preserve"> }</w:t>
+      </w:r>
+      <w:proofErr w:type="gramEnd"/>
+      <w:r>
+        <w:rPr>
+          <w:u w:val="single"/>
+        </w:rPr>
+        <w:t>}</w:t>
       </w:r>
     </w:p>
     <w:p>
@@ -499,8 +632,13 @@
         <w:adjustRightInd w:val="0"/>
       </w:pPr>
       <w:r>
-        <w:t>{%p if children %}</w:t>
-      </w:r>
+        <w:t xml:space="preserve">{%p if </w:t>
+      </w:r>
+      <w:proofErr w:type="gramStart"/>
+      <w:r>
+        <w:t>children %}</w:t>
+      </w:r>
+      <w:proofErr w:type="gramEnd"/>
     </w:p>
     <w:tbl>
       <w:tblPr>
@@ -907,8 +1045,13 @@
         <w:t>p</w:t>
       </w:r>
       <w:r>
-        <w:t xml:space="preserve"> else %}</w:t>
-      </w:r>
+        <w:t xml:space="preserve"> </w:t>
+      </w:r>
+      <w:proofErr w:type="gramStart"/>
+      <w:r>
+        <w:t>else %}</w:t>
+      </w:r>
+      <w:proofErr w:type="gramEnd"/>
     </w:p>
     <w:p>
       <w:pPr>
@@ -938,8 +1081,13 @@
         <w:t>p</w:t>
       </w:r>
       <w:r>
-        <w:t xml:space="preserve"> endif %}</w:t>
-      </w:r>
+        <w:t xml:space="preserve"> </w:t>
+      </w:r>
+      <w:proofErr w:type="gramStart"/>
+      <w:r>
+        <w:t>endif %}</w:t>
+      </w:r>
+      <w:proofErr w:type="gramEnd"/>
     </w:p>
     <w:p>
       <w:pPr>
@@ -1037,7 +1185,15 @@
         <w:ind w:firstLine="720"/>
       </w:pPr>
       <w:r>
-        <w:t>I can leave no more than two (2) cash gifts. I make the following cash gifts to the persons or charities in the amount stated here. Any transfer tax due upon my death shall be paid from the balance of my estate and not from these gifts.</w:t>
+        <w:t xml:space="preserve">I can leave no more than two (2) cash gifts. I make the following cash gifts to the </w:t>
+      </w:r>
+      <w:proofErr w:type="gramStart"/>
+      <w:r>
+        <w:t>persons</w:t>
+      </w:r>
+      <w:proofErr w:type="gramEnd"/>
+      <w:r>
+        <w:t xml:space="preserve"> or charities in the amount stated here. Any transfer tax due upon my death shall be paid from the balance of my estate and not from these gifts.</w:t>
       </w:r>
     </w:p>
     <w:p>
@@ -1098,6 +1254,7 @@
           <w:u w:val="single"/>
         </w:rPr>
       </w:pPr>
+      <w:proofErr w:type="gramStart"/>
       <w:r>
         <w:rPr>
           <w:u w:val="single"/>
@@ -1109,14 +1266,49 @@
         <w:rPr>
           <w:u w:val="single"/>
         </w:rPr>
-        <w:t>giftee.item</w:t>
+        <w:t>giftee</w:t>
+      </w:r>
+      <w:proofErr w:type="gramEnd"/>
+      <w:r>
+        <w:rPr>
+          <w:u w:val="single"/>
+        </w:rPr>
+        <w:t>.</w:t>
+      </w:r>
+      <w:proofErr w:type="gramStart"/>
+      <w:r>
+        <w:rPr>
+          <w:u w:val="single"/>
+        </w:rPr>
+        <w:t>item</w:t>
       </w:r>
       <w:proofErr w:type="spellEnd"/>
       <w:r>
         <w:rPr>
           <w:u w:val="single"/>
         </w:rPr>
-        <w:t>(0).name or “” }}</w:t>
+        <w:t>(</w:t>
+      </w:r>
+      <w:proofErr w:type="gramEnd"/>
+      <w:r>
+        <w:rPr>
+          <w:u w:val="single"/>
+        </w:rPr>
+        <w:t>0).name or “</w:t>
+      </w:r>
+      <w:proofErr w:type="gramStart"/>
+      <w:r>
+        <w:rPr>
+          <w:u w:val="single"/>
+        </w:rPr>
+        <w:t>” }</w:t>
+      </w:r>
+      <w:proofErr w:type="gramEnd"/>
+      <w:r>
+        <w:rPr>
+          <w:u w:val="single"/>
+        </w:rPr>
+        <w:t>}</w:t>
       </w:r>
       <w:r>
         <w:rPr>
@@ -1157,6 +1349,7 @@
           <w:u w:val="single"/>
         </w:rPr>
       </w:pPr>
+      <w:proofErr w:type="gramStart"/>
       <w:r>
         <w:rPr>
           <w:u w:val="single"/>
@@ -1168,28 +1361,77 @@
         <w:rPr>
           <w:u w:val="single"/>
         </w:rPr>
-        <w:t>giftee.item</w:t>
+        <w:t>giftee</w:t>
+      </w:r>
+      <w:proofErr w:type="gramEnd"/>
+      <w:r>
+        <w:rPr>
+          <w:u w:val="single"/>
+        </w:rPr>
+        <w:t>.item</w:t>
       </w:r>
       <w:proofErr w:type="spellEnd"/>
       <w:r>
         <w:rPr>
           <w:u w:val="single"/>
         </w:rPr>
-        <w:t>(0).</w:t>
+        <w:t>(0</w:t>
+      </w:r>
+      <w:proofErr w:type="gramStart"/>
+      <w:r>
+        <w:rPr>
+          <w:u w:val="single"/>
+        </w:rPr>
+        <w:t>).</w:t>
       </w:r>
       <w:proofErr w:type="spellStart"/>
       <w:r>
         <w:rPr>
           <w:u w:val="single"/>
         </w:rPr>
-        <w:t>address.on_one_line</w:t>
+        <w:t>address</w:t>
+      </w:r>
+      <w:proofErr w:type="gramEnd"/>
+      <w:r>
+        <w:rPr>
+          <w:u w:val="single"/>
+        </w:rPr>
+        <w:t>.on_one_</w:t>
+      </w:r>
+      <w:proofErr w:type="gramStart"/>
+      <w:r>
+        <w:rPr>
+          <w:u w:val="single"/>
+        </w:rPr>
+        <w:t>line</w:t>
       </w:r>
       <w:proofErr w:type="spellEnd"/>
       <w:r>
         <w:rPr>
           <w:u w:val="single"/>
         </w:rPr>
-        <w:t>() or “” }}</w:t>
+        <w:t>(</w:t>
+      </w:r>
+      <w:proofErr w:type="gramEnd"/>
+      <w:r>
+        <w:rPr>
+          <w:u w:val="single"/>
+        </w:rPr>
+        <w:t>) or “</w:t>
+      </w:r>
+      <w:proofErr w:type="gramStart"/>
+      <w:r>
+        <w:rPr>
+          <w:u w:val="single"/>
+        </w:rPr>
+        <w:t>” }</w:t>
+      </w:r>
+      <w:proofErr w:type="gramEnd"/>
+      <w:r>
+        <w:rPr>
+          <w:u w:val="single"/>
+        </w:rPr>
+        <w:t>}</w:t>
       </w:r>
       <w:r>
         <w:rPr>
@@ -1251,18 +1493,54 @@
       <w:r>
         <w:tab/>
       </w:r>
-      <w:r>
-        <w:rPr>
-          <w:u w:val="single"/>
-        </w:rPr>
-        <w:t>{{ “$” ~ thousands(giftee[0].</w:t>
+      <w:proofErr w:type="gramStart"/>
+      <w:r>
+        <w:rPr>
+          <w:u w:val="single"/>
+        </w:rPr>
+        <w:t>{{ “</w:t>
+      </w:r>
+      <w:proofErr w:type="gramEnd"/>
+      <w:r>
+        <w:rPr>
+          <w:u w:val="single"/>
+        </w:rPr>
+        <w:t>$” ~ thousands(</w:t>
+      </w:r>
+      <w:proofErr w:type="gramStart"/>
+      <w:r>
+        <w:rPr>
+          <w:u w:val="single"/>
+        </w:rPr>
+        <w:t>giftee[</w:t>
+      </w:r>
+      <w:proofErr w:type="gramEnd"/>
+      <w:r>
+        <w:rPr>
+          <w:u w:val="single"/>
+        </w:rPr>
+        <w:t>0</w:t>
+      </w:r>
+      <w:proofErr w:type="gramStart"/>
+      <w:r>
+        <w:rPr>
+          <w:u w:val="single"/>
+        </w:rPr>
+        <w:t>].</w:t>
       </w:r>
       <w:proofErr w:type="spellStart"/>
       <w:r>
         <w:rPr>
           <w:u w:val="single"/>
         </w:rPr>
-        <w:t>gift_amount</w:t>
+        <w:t>gift</w:t>
+      </w:r>
+      <w:proofErr w:type="gramEnd"/>
+      <w:r>
+        <w:rPr>
+          <w:u w:val="single"/>
+        </w:rPr>
+        <w:t>_amount</w:t>
       </w:r>
       <w:proofErr w:type="spellEnd"/>
       <w:r>
@@ -1272,6 +1550,7 @@
         <w:t xml:space="preserve">, 0) if </w:t>
       </w:r>
       <w:proofErr w:type="spellStart"/>
+      <w:proofErr w:type="gramStart"/>
       <w:r>
         <w:rPr>
           <w:u w:val="single"/>
@@ -1279,11 +1558,40 @@
         <w:t>giftee.item</w:t>
       </w:r>
       <w:proofErr w:type="spellEnd"/>
-      <w:r>
-        <w:rPr>
-          <w:u w:val="single"/>
-        </w:rPr>
-        <w:t>(0) else “                                                     ” }}</w:t>
+      <w:proofErr w:type="gramEnd"/>
+      <w:r>
+        <w:rPr>
+          <w:u w:val="single"/>
+        </w:rPr>
+        <w:t xml:space="preserve">(0) else </w:t>
+      </w:r>
+      <w:proofErr w:type="gramStart"/>
+      <w:r>
+        <w:rPr>
+          <w:u w:val="single"/>
+        </w:rPr>
+        <w:t xml:space="preserve">“  </w:t>
+      </w:r>
+      <w:proofErr w:type="gramEnd"/>
+      <w:r>
+        <w:rPr>
+          <w:u w:val="single"/>
+        </w:rPr>
+        <w:t xml:space="preserve">                                                 </w:t>
+      </w:r>
+      <w:proofErr w:type="gramStart"/>
+      <w:r>
+        <w:rPr>
+          <w:u w:val="single"/>
+        </w:rPr>
+        <w:t xml:space="preserve">  ”</w:t>
+      </w:r>
+      <w:proofErr w:type="gramEnd"/>
+      <w:r>
+        <w:rPr>
+          <w:u w:val="single"/>
+        </w:rPr>
+        <w:t xml:space="preserve"> }}</w:t>
       </w:r>
       <w:r>
         <w:rPr>
@@ -1326,18 +1634,40 @@
       <w:r>
         <w:tab/>
       </w:r>
-      <w:r>
-        <w:rPr>
-          <w:u w:val="single"/>
-        </w:rPr>
-        <w:t>{{ giftee[0].</w:t>
+      <w:proofErr w:type="gramStart"/>
+      <w:r>
+        <w:rPr>
+          <w:u w:val="single"/>
+        </w:rPr>
+        <w:t>{{ giftee</w:t>
+      </w:r>
+      <w:proofErr w:type="gramEnd"/>
+      <w:r>
+        <w:rPr>
+          <w:u w:val="single"/>
+        </w:rPr>
+        <w:t>[0</w:t>
+      </w:r>
+      <w:proofErr w:type="gramStart"/>
+      <w:r>
+        <w:rPr>
+          <w:u w:val="single"/>
+        </w:rPr>
+        <w:t>].</w:t>
       </w:r>
       <w:proofErr w:type="spellStart"/>
       <w:r>
         <w:rPr>
           <w:u w:val="single"/>
         </w:rPr>
-        <w:t>gift_amount_in_words</w:t>
+        <w:t>gift</w:t>
+      </w:r>
+      <w:proofErr w:type="gramEnd"/>
+      <w:r>
+        <w:rPr>
+          <w:u w:val="single"/>
+        </w:rPr>
+        <w:t>_amount_in_words</w:t>
       </w:r>
       <w:proofErr w:type="spellEnd"/>
       <w:r>
@@ -1346,11 +1676,19 @@
         </w:rPr>
         <w:t xml:space="preserve"> ~ </w:t>
       </w:r>
-      <w:r>
-        <w:rPr>
-          <w:u w:val="single"/>
-        </w:rPr>
-        <w:t>“ dollars.”</w:t>
+      <w:proofErr w:type="gramStart"/>
+      <w:r>
+        <w:rPr>
+          <w:u w:val="single"/>
+        </w:rPr>
+        <w:t>“ dollars</w:t>
+      </w:r>
+      <w:proofErr w:type="gramEnd"/>
+      <w:r>
+        <w:rPr>
+          <w:u w:val="single"/>
+        </w:rPr>
+        <w:t>.”</w:t>
       </w:r>
       <w:r>
         <w:rPr>
@@ -1359,6 +1697,7 @@
         <w:t xml:space="preserve"> if </w:t>
       </w:r>
       <w:proofErr w:type="spellStart"/>
+      <w:proofErr w:type="gramStart"/>
       <w:r>
         <w:rPr>
           <w:u w:val="single"/>
@@ -1366,6 +1705,7 @@
         <w:t>giftee.item</w:t>
       </w:r>
       <w:proofErr w:type="spellEnd"/>
+      <w:proofErr w:type="gramEnd"/>
       <w:r>
         <w:rPr>
           <w:u w:val="single"/>
@@ -1378,12 +1718,28 @@
         </w:rPr>
         <w:t xml:space="preserve"> else </w:t>
       </w:r>
-      <w:r>
-        <w:rPr>
-          <w:u w:val="single"/>
-        </w:rPr>
-        <w:t>“                                                     ”</w:t>
-      </w:r>
+      <w:proofErr w:type="gramStart"/>
+      <w:r>
+        <w:rPr>
+          <w:u w:val="single"/>
+        </w:rPr>
+        <w:t xml:space="preserve">“  </w:t>
+      </w:r>
+      <w:proofErr w:type="gramEnd"/>
+      <w:r>
+        <w:rPr>
+          <w:u w:val="single"/>
+        </w:rPr>
+        <w:t xml:space="preserve">                                                 </w:t>
+      </w:r>
+      <w:proofErr w:type="gramStart"/>
+      <w:r>
+        <w:rPr>
+          <w:u w:val="single"/>
+        </w:rPr>
+        <w:t xml:space="preserve">  ”</w:t>
+      </w:r>
+      <w:proofErr w:type="gramEnd"/>
       <w:r>
         <w:rPr>
           <w:u w:val="single"/>
@@ -1458,6 +1814,7 @@
           <w:u w:val="single"/>
         </w:rPr>
       </w:pPr>
+      <w:proofErr w:type="gramStart"/>
       <w:r>
         <w:rPr>
           <w:u w:val="single"/>
@@ -1470,14 +1827,49 @@
         <w:rPr>
           <w:u w:val="single"/>
         </w:rPr>
-        <w:t>giftee.item</w:t>
+        <w:t>giftee</w:t>
+      </w:r>
+      <w:proofErr w:type="gramEnd"/>
+      <w:r>
+        <w:rPr>
+          <w:u w:val="single"/>
+        </w:rPr>
+        <w:t>.</w:t>
+      </w:r>
+      <w:proofErr w:type="gramStart"/>
+      <w:r>
+        <w:rPr>
+          <w:u w:val="single"/>
+        </w:rPr>
+        <w:t>item</w:t>
       </w:r>
       <w:proofErr w:type="spellEnd"/>
       <w:r>
         <w:rPr>
           <w:u w:val="single"/>
         </w:rPr>
-        <w:t>(1).name or “” }}</w:t>
+        <w:t>(</w:t>
+      </w:r>
+      <w:proofErr w:type="gramEnd"/>
+      <w:r>
+        <w:rPr>
+          <w:u w:val="single"/>
+        </w:rPr>
+        <w:t>1).name or “</w:t>
+      </w:r>
+      <w:proofErr w:type="gramStart"/>
+      <w:r>
+        <w:rPr>
+          <w:u w:val="single"/>
+        </w:rPr>
+        <w:t>” }</w:t>
+      </w:r>
+      <w:proofErr w:type="gramEnd"/>
+      <w:r>
+        <w:rPr>
+          <w:u w:val="single"/>
+        </w:rPr>
+        <w:t>}</w:t>
       </w:r>
       <w:r>
         <w:rPr>
@@ -1518,6 +1910,7 @@
           <w:u w:val="single"/>
         </w:rPr>
       </w:pPr>
+      <w:proofErr w:type="gramStart"/>
       <w:r>
         <w:rPr>
           <w:u w:val="single"/>
@@ -1529,28 +1922,77 @@
         <w:rPr>
           <w:u w:val="single"/>
         </w:rPr>
-        <w:t>giftee.item</w:t>
+        <w:t>giftee</w:t>
+      </w:r>
+      <w:proofErr w:type="gramEnd"/>
+      <w:r>
+        <w:rPr>
+          <w:u w:val="single"/>
+        </w:rPr>
+        <w:t>.item</w:t>
       </w:r>
       <w:proofErr w:type="spellEnd"/>
       <w:r>
         <w:rPr>
           <w:u w:val="single"/>
         </w:rPr>
-        <w:t>(1).</w:t>
+        <w:t>(1</w:t>
+      </w:r>
+      <w:proofErr w:type="gramStart"/>
+      <w:r>
+        <w:rPr>
+          <w:u w:val="single"/>
+        </w:rPr>
+        <w:t>).</w:t>
       </w:r>
       <w:proofErr w:type="spellStart"/>
       <w:r>
         <w:rPr>
           <w:u w:val="single"/>
         </w:rPr>
-        <w:t>address.on_one_line</w:t>
+        <w:t>address</w:t>
+      </w:r>
+      <w:proofErr w:type="gramEnd"/>
+      <w:r>
+        <w:rPr>
+          <w:u w:val="single"/>
+        </w:rPr>
+        <w:t>.on_one_</w:t>
+      </w:r>
+      <w:proofErr w:type="gramStart"/>
+      <w:r>
+        <w:rPr>
+          <w:u w:val="single"/>
+        </w:rPr>
+        <w:t>line</w:t>
       </w:r>
       <w:proofErr w:type="spellEnd"/>
       <w:r>
         <w:rPr>
           <w:u w:val="single"/>
         </w:rPr>
-        <w:t>() or “” }}</w:t>
+        <w:t>(</w:t>
+      </w:r>
+      <w:proofErr w:type="gramEnd"/>
+      <w:r>
+        <w:rPr>
+          <w:u w:val="single"/>
+        </w:rPr>
+        <w:t>) or “</w:t>
+      </w:r>
+      <w:proofErr w:type="gramStart"/>
+      <w:r>
+        <w:rPr>
+          <w:u w:val="single"/>
+        </w:rPr>
+        <w:t>” }</w:t>
+      </w:r>
+      <w:proofErr w:type="gramEnd"/>
+      <w:r>
+        <w:rPr>
+          <w:u w:val="single"/>
+        </w:rPr>
+        <w:t>}</w:t>
       </w:r>
       <w:r>
         <w:rPr>
@@ -1612,18 +2054,54 @@
       <w:r>
         <w:tab/>
       </w:r>
-      <w:r>
-        <w:rPr>
-          <w:u w:val="single"/>
-        </w:rPr>
-        <w:t>{{ “$” ~ thousands(giftee[1].</w:t>
+      <w:proofErr w:type="gramStart"/>
+      <w:r>
+        <w:rPr>
+          <w:u w:val="single"/>
+        </w:rPr>
+        <w:t>{{ “</w:t>
+      </w:r>
+      <w:proofErr w:type="gramEnd"/>
+      <w:r>
+        <w:rPr>
+          <w:u w:val="single"/>
+        </w:rPr>
+        <w:t>$” ~ thousands(</w:t>
+      </w:r>
+      <w:proofErr w:type="gramStart"/>
+      <w:r>
+        <w:rPr>
+          <w:u w:val="single"/>
+        </w:rPr>
+        <w:t>giftee[</w:t>
+      </w:r>
+      <w:proofErr w:type="gramEnd"/>
+      <w:r>
+        <w:rPr>
+          <w:u w:val="single"/>
+        </w:rPr>
+        <w:t>1</w:t>
+      </w:r>
+      <w:proofErr w:type="gramStart"/>
+      <w:r>
+        <w:rPr>
+          <w:u w:val="single"/>
+        </w:rPr>
+        <w:t>].</w:t>
       </w:r>
       <w:proofErr w:type="spellStart"/>
       <w:r>
         <w:rPr>
           <w:u w:val="single"/>
         </w:rPr>
-        <w:t>gift_amount</w:t>
+        <w:t>gift</w:t>
+      </w:r>
+      <w:proofErr w:type="gramEnd"/>
+      <w:r>
+        <w:rPr>
+          <w:u w:val="single"/>
+        </w:rPr>
+        <w:t>_amount</w:t>
       </w:r>
       <w:proofErr w:type="spellEnd"/>
       <w:r>
@@ -1633,6 +2111,7 @@
         <w:t xml:space="preserve">, 0) if </w:t>
       </w:r>
       <w:proofErr w:type="spellStart"/>
+      <w:proofErr w:type="gramStart"/>
       <w:r>
         <w:rPr>
           <w:u w:val="single"/>
@@ -1640,23 +2119,52 @@
         <w:t>giftee.item</w:t>
       </w:r>
       <w:proofErr w:type="spellEnd"/>
-      <w:r>
-        <w:rPr>
-          <w:u w:val="single"/>
-        </w:rPr>
-        <w:t>(1) else “</w:t>
-      </w:r>
-      <w:r>
-        <w:rPr>
-          <w:u w:val="single"/>
-        </w:rPr>
-        <w:t xml:space="preserve">                                                     </w:t>
-      </w:r>
-      <w:r>
-        <w:rPr>
-          <w:u w:val="single"/>
-        </w:rPr>
-        <w:t>” }}</w:t>
+      <w:proofErr w:type="gramEnd"/>
+      <w:r>
+        <w:rPr>
+          <w:u w:val="single"/>
+        </w:rPr>
+        <w:t xml:space="preserve">(1) else </w:t>
+      </w:r>
+      <w:proofErr w:type="gramStart"/>
+      <w:r>
+        <w:rPr>
+          <w:u w:val="single"/>
+        </w:rPr>
+        <w:t>“</w:t>
+      </w:r>
+      <w:r>
+        <w:rPr>
+          <w:u w:val="single"/>
+        </w:rPr>
+        <w:t xml:space="preserve">  </w:t>
+      </w:r>
+      <w:proofErr w:type="gramEnd"/>
+      <w:r>
+        <w:rPr>
+          <w:u w:val="single"/>
+        </w:rPr>
+        <w:t xml:space="preserve">                                                 </w:t>
+      </w:r>
+      <w:proofErr w:type="gramStart"/>
+      <w:r>
+        <w:rPr>
+          <w:u w:val="single"/>
+        </w:rPr>
+        <w:t xml:space="preserve">  </w:t>
+      </w:r>
+      <w:r>
+        <w:rPr>
+          <w:u w:val="single"/>
+        </w:rPr>
+        <w:t>”</w:t>
+      </w:r>
+      <w:proofErr w:type="gramEnd"/>
+      <w:r>
+        <w:rPr>
+          <w:u w:val="single"/>
+        </w:rPr>
+        <w:t xml:space="preserve"> }}</w:t>
       </w:r>
       <w:r>
         <w:rPr>
@@ -1699,18 +2207,40 @@
       <w:r>
         <w:tab/>
       </w:r>
-      <w:r>
-        <w:rPr>
-          <w:u w:val="single"/>
-        </w:rPr>
-        <w:t>{{ giftee[1].</w:t>
+      <w:proofErr w:type="gramStart"/>
+      <w:r>
+        <w:rPr>
+          <w:u w:val="single"/>
+        </w:rPr>
+        <w:t>{{ giftee</w:t>
+      </w:r>
+      <w:proofErr w:type="gramEnd"/>
+      <w:r>
+        <w:rPr>
+          <w:u w:val="single"/>
+        </w:rPr>
+        <w:t>[1</w:t>
+      </w:r>
+      <w:proofErr w:type="gramStart"/>
+      <w:r>
+        <w:rPr>
+          <w:u w:val="single"/>
+        </w:rPr>
+        <w:t>].</w:t>
       </w:r>
       <w:proofErr w:type="spellStart"/>
       <w:r>
         <w:rPr>
           <w:u w:val="single"/>
         </w:rPr>
-        <w:t>gift_amount_in_words</w:t>
+        <w:t>gift</w:t>
+      </w:r>
+      <w:proofErr w:type="gramEnd"/>
+      <w:r>
+        <w:rPr>
+          <w:u w:val="single"/>
+        </w:rPr>
+        <w:t>_amount_in_words</w:t>
       </w:r>
       <w:proofErr w:type="spellEnd"/>
       <w:r>
@@ -1719,11 +2249,19 @@
         </w:rPr>
         <w:t xml:space="preserve"> ~ </w:t>
       </w:r>
-      <w:r>
-        <w:rPr>
-          <w:u w:val="single"/>
-        </w:rPr>
-        <w:t>“ dollars.”</w:t>
+      <w:proofErr w:type="gramStart"/>
+      <w:r>
+        <w:rPr>
+          <w:u w:val="single"/>
+        </w:rPr>
+        <w:t>“ dollars</w:t>
+      </w:r>
+      <w:proofErr w:type="gramEnd"/>
+      <w:r>
+        <w:rPr>
+          <w:u w:val="single"/>
+        </w:rPr>
+        <w:t>.”</w:t>
       </w:r>
       <w:r>
         <w:rPr>
@@ -1732,6 +2270,7 @@
         <w:t xml:space="preserve"> if </w:t>
       </w:r>
       <w:proofErr w:type="spellStart"/>
+      <w:proofErr w:type="gramStart"/>
       <w:r>
         <w:rPr>
           <w:u w:val="single"/>
@@ -1739,6 +2278,7 @@
         <w:t>giftee.item</w:t>
       </w:r>
       <w:proofErr w:type="spellEnd"/>
+      <w:proofErr w:type="gramEnd"/>
       <w:r>
         <w:rPr>
           <w:u w:val="single"/>
@@ -1751,6 +2291,7 @@
         </w:rPr>
         <w:t xml:space="preserve"> else </w:t>
       </w:r>
+      <w:proofErr w:type="gramStart"/>
       <w:r>
         <w:rPr>
           <w:u w:val="single"/>
@@ -1761,7 +2302,21 @@
         <w:rPr>
           <w:u w:val="single"/>
         </w:rPr>
-        <w:t xml:space="preserve">                                                     </w:t>
+        <w:t xml:space="preserve">  </w:t>
+      </w:r>
+      <w:proofErr w:type="gramEnd"/>
+      <w:r>
+        <w:rPr>
+          <w:u w:val="single"/>
+        </w:rPr>
+        <w:t xml:space="preserve">                                                 </w:t>
+      </w:r>
+      <w:proofErr w:type="gramStart"/>
+      <w:r>
+        <w:rPr>
+          <w:u w:val="single"/>
+        </w:rPr>
+        <w:t xml:space="preserve">  </w:t>
       </w:r>
       <w:r>
         <w:rPr>
@@ -1769,6 +2324,7 @@
         </w:rPr>
         <w:t>”</w:t>
       </w:r>
+      <w:proofErr w:type="gramEnd"/>
       <w:r>
         <w:rPr>
           <w:u w:val="single"/>
@@ -1809,6 +2365,7 @@
           <w:u w:val="single"/>
         </w:rPr>
       </w:pPr>
+      <w:proofErr w:type="gramStart"/>
       <w:r>
         <w:rPr>
           <w:color w:val="000000" w:themeColor="text1"/>
@@ -1826,9 +2383,9 @@
           <w:szCs w:val="28"/>
           <w:u w:val="single"/>
         </w:rPr>
-        <w:t>sign_arrow</w:t>
-      </w:r>
-      <w:proofErr w:type="spellEnd"/>
+        <w:t>sign</w:t>
+      </w:r>
+      <w:proofErr w:type="gramEnd"/>
       <w:r>
         <w:rPr>
           <w:color w:val="000000" w:themeColor="text1"/>
@@ -1836,8 +2393,9 @@
           <w:szCs w:val="28"/>
           <w:u w:val="single"/>
         </w:rPr>
-        <w:t xml:space="preserve"> if giftee }}</w:t>
-      </w:r>
+        <w:t>_arrow</w:t>
+      </w:r>
+      <w:proofErr w:type="spellEnd"/>
       <w:r>
         <w:rPr>
           <w:color w:val="000000" w:themeColor="text1"/>
@@ -1845,6 +2403,35 @@
           <w:szCs w:val="28"/>
           <w:u w:val="single"/>
         </w:rPr>
+        <w:t xml:space="preserve"> if </w:t>
+      </w:r>
+      <w:proofErr w:type="gramStart"/>
+      <w:r>
+        <w:rPr>
+          <w:color w:val="000000" w:themeColor="text1"/>
+          <w:sz w:val="28"/>
+          <w:szCs w:val="28"/>
+          <w:u w:val="single"/>
+        </w:rPr>
+        <w:t>giftee }</w:t>
+      </w:r>
+      <w:proofErr w:type="gramEnd"/>
+      <w:r>
+        <w:rPr>
+          <w:color w:val="000000" w:themeColor="text1"/>
+          <w:sz w:val="28"/>
+          <w:szCs w:val="28"/>
+          <w:u w:val="single"/>
+        </w:rPr>
+        <w:t>}</w:t>
+      </w:r>
+      <w:r>
+        <w:rPr>
+          <w:color w:val="000000" w:themeColor="text1"/>
+          <w:sz w:val="28"/>
+          <w:szCs w:val="28"/>
+          <w:u w:val="single"/>
+        </w:rPr>
         <w:tab/>
       </w:r>
     </w:p>
@@ -1956,7 +2543,23 @@
         <w:ind w:firstLine="720"/>
       </w:pPr>
       <w:r>
-        <w:t>I give everything else I own to my spouse. If I am not married at the time I sign this will or if my spouse dies before me, I give these assets to my children and the descendants of any deceased child. If no spouse, children, or descendants of children survive me, I choose 1 of the following distribution clauses by signing my name on the line after that clause. If I sign on both lines, if I fail to sign on either line, or if I am not now married, these assets will go under distribution clause (b).</w:t>
+        <w:t xml:space="preserve">I give everything else I own to my spouse. If I am not married at the time I sign this will or if my spouse dies before me, I give these assets to my children and the descendants of any deceased child. If no spouse, children, or </w:t>
+      </w:r>
+      <w:proofErr w:type="gramStart"/>
+      <w:r>
+        <w:t>descendants of children</w:t>
+      </w:r>
+      <w:proofErr w:type="gramEnd"/>
+      <w:r>
+        <w:t xml:space="preserve"> </w:t>
+      </w:r>
+      <w:proofErr w:type="gramStart"/>
+      <w:r>
+        <w:t>survive me</w:t>
+      </w:r>
+      <w:proofErr w:type="gramEnd"/>
+      <w:r>
+        <w:t>, I choose 1 of the following distribution clauses by signing my name on the line after that clause. If I sign on both lines, if I fail to sign on either line, or if I am not now married, these assets will go under distribution clause (b).</w:t>
       </w:r>
     </w:p>
     <w:p>
@@ -1976,7 +2579,15 @@
         <w:ind w:firstLine="720"/>
       </w:pPr>
       <w:r>
-        <w:t>Distribution clause, if no spouse, children, or descendants of children survive me.</w:t>
+        <w:t xml:space="preserve">Distribution clause, if no spouse, children, or </w:t>
+      </w:r>
+      <w:proofErr w:type="gramStart"/>
+      <w:r>
+        <w:t>descendants</w:t>
+      </w:r>
+      <w:proofErr w:type="gramEnd"/>
+      <w:r>
+        <w:t xml:space="preserve"> of children survive me.</w:t>
       </w:r>
     </w:p>
     <w:p>
@@ -2050,6 +2661,7 @@
           <w:u w:val="single"/>
         </w:rPr>
       </w:pPr>
+      <w:proofErr w:type="gramStart"/>
       <w:r>
         <w:rPr>
           <w:color w:val="000000" w:themeColor="text1"/>
@@ -2068,6 +2680,7 @@
         </w:rPr>
         <w:t>{ “</w:t>
       </w:r>
+      <w:proofErr w:type="gramEnd"/>
       <w:r>
         <w:rPr>
           <w:color w:val="000000" w:themeColor="text1"/>
@@ -2152,9 +2765,9 @@
           <w:szCs w:val="28"/>
           <w:u w:val="single"/>
         </w:rPr>
-        <w:t>sign_arrow</w:t>
-      </w:r>
-      <w:proofErr w:type="spellEnd"/>
+        <w:t>sign_</w:t>
+      </w:r>
+      <w:proofErr w:type="gramStart"/>
       <w:r>
         <w:rPr>
           <w:color w:val="000000" w:themeColor="text1"/>
@@ -2162,8 +2775,9 @@
           <w:szCs w:val="28"/>
           <w:u w:val="single"/>
         </w:rPr>
-        <w:t xml:space="preserve"> </w:t>
-      </w:r>
+        <w:t>arrow</w:t>
+      </w:r>
+      <w:proofErr w:type="spellEnd"/>
       <w:r>
         <w:rPr>
           <w:color w:val="000000" w:themeColor="text1"/>
@@ -2171,7 +2785,26 @@
           <w:szCs w:val="28"/>
           <w:u w:val="single"/>
         </w:rPr>
-        <w:t>}}</w:t>
+        <w:t xml:space="preserve"> </w:t>
+      </w:r>
+      <w:r>
+        <w:rPr>
+          <w:color w:val="000000" w:themeColor="text1"/>
+          <w:sz w:val="28"/>
+          <w:szCs w:val="28"/>
+          <w:u w:val="single"/>
+        </w:rPr>
+        <w:t>}</w:t>
+      </w:r>
+      <w:proofErr w:type="gramEnd"/>
+      <w:r>
+        <w:rPr>
+          <w:color w:val="000000" w:themeColor="text1"/>
+          <w:sz w:val="28"/>
+          <w:szCs w:val="28"/>
+          <w:u w:val="single"/>
+        </w:rPr>
+        <w:t>}</w:t>
       </w:r>
       <w:r>
         <w:rPr>
@@ -2254,6 +2887,7 @@
           <w:u w:val="single"/>
         </w:rPr>
       </w:pPr>
+      <w:proofErr w:type="gramStart"/>
       <w:r>
         <w:rPr>
           <w:color w:val="000000" w:themeColor="text1"/>
@@ -2270,8 +2904,9 @@
           <w:szCs w:val="28"/>
           <w:u w:val="single"/>
         </w:rPr>
-        <w:t>“” if spouse and</w:t>
-      </w:r>
+        <w:t>“</w:t>
+      </w:r>
+      <w:proofErr w:type="gramEnd"/>
       <w:r>
         <w:rPr>
           <w:color w:val="000000" w:themeColor="text1"/>
@@ -2279,9 +2914,8 @@
           <w:szCs w:val="28"/>
           <w:u w:val="single"/>
         </w:rPr>
-        <w:t xml:space="preserve"> </w:t>
-      </w:r>
-      <w:proofErr w:type="spellStart"/>
+        <w:t>” if spouse and</w:t>
+      </w:r>
       <w:r>
         <w:rPr>
           <w:color w:val="000000" w:themeColor="text1"/>
@@ -2289,9 +2923,9 @@
           <w:szCs w:val="28"/>
           <w:u w:val="single"/>
         </w:rPr>
-        <w:t>residue_distribution</w:t>
-      </w:r>
-      <w:proofErr w:type="spellEnd"/>
+        <w:t xml:space="preserve"> </w:t>
+      </w:r>
+      <w:proofErr w:type="spellStart"/>
       <w:r>
         <w:rPr>
           <w:color w:val="000000" w:themeColor="text1"/>
@@ -2299,9 +2933,9 @@
           <w:szCs w:val="28"/>
           <w:u w:val="single"/>
         </w:rPr>
-        <w:t xml:space="preserve"> == “</w:t>
-      </w:r>
-      <w:proofErr w:type="spellStart"/>
+        <w:t>residue_distribution</w:t>
+      </w:r>
+      <w:proofErr w:type="spellEnd"/>
       <w:r>
         <w:rPr>
           <w:color w:val="000000" w:themeColor="text1"/>
@@ -2309,9 +2943,9 @@
           <w:szCs w:val="28"/>
           <w:u w:val="single"/>
         </w:rPr>
-        <w:t>own_heirs_and_spouse_heirs</w:t>
-      </w:r>
-      <w:proofErr w:type="spellEnd"/>
+        <w:t xml:space="preserve"> == “</w:t>
+      </w:r>
+      <w:proofErr w:type="spellStart"/>
       <w:r>
         <w:rPr>
           <w:color w:val="000000" w:themeColor="text1"/>
@@ -2319,8 +2953,9 @@
           <w:szCs w:val="28"/>
           <w:u w:val="single"/>
         </w:rPr>
-        <w:t>”</w:t>
-      </w:r>
+        <w:t>own_heirs_and_spouse_heirs</w:t>
+      </w:r>
+      <w:proofErr w:type="spellEnd"/>
       <w:r>
         <w:rPr>
           <w:color w:val="000000" w:themeColor="text1"/>
@@ -2328,9 +2963,8 @@
           <w:szCs w:val="28"/>
           <w:u w:val="single"/>
         </w:rPr>
-        <w:t xml:space="preserve"> else </w:t>
-      </w:r>
-      <w:proofErr w:type="spellStart"/>
+        <w:t>”</w:t>
+      </w:r>
       <w:r>
         <w:rPr>
           <w:color w:val="000000" w:themeColor="text1"/>
@@ -2338,9 +2972,9 @@
           <w:szCs w:val="28"/>
           <w:u w:val="single"/>
         </w:rPr>
-        <w:t>sign_arrow</w:t>
-      </w:r>
-      <w:proofErr w:type="spellEnd"/>
+        <w:t xml:space="preserve"> else </w:t>
+      </w:r>
+      <w:proofErr w:type="spellStart"/>
       <w:r>
         <w:rPr>
           <w:color w:val="000000" w:themeColor="text1"/>
@@ -2348,8 +2982,9 @@
           <w:szCs w:val="28"/>
           <w:u w:val="single"/>
         </w:rPr>
-        <w:t xml:space="preserve"> </w:t>
-      </w:r>
+        <w:t>sign_</w:t>
+      </w:r>
+      <w:proofErr w:type="gramStart"/>
       <w:r>
         <w:rPr>
           <w:color w:val="000000" w:themeColor="text1"/>
@@ -2357,8 +2992,9 @@
           <w:szCs w:val="28"/>
           <w:u w:val="single"/>
         </w:rPr>
-        <w:t>}}</w:t>
-      </w:r>
+        <w:t>arrow</w:t>
+      </w:r>
+      <w:proofErr w:type="spellEnd"/>
       <w:r>
         <w:rPr>
           <w:color w:val="000000" w:themeColor="text1"/>
@@ -2366,6 +3002,34 @@
           <w:szCs w:val="28"/>
           <w:u w:val="single"/>
         </w:rPr>
+        <w:t xml:space="preserve"> </w:t>
+      </w:r>
+      <w:r>
+        <w:rPr>
+          <w:color w:val="000000" w:themeColor="text1"/>
+          <w:sz w:val="28"/>
+          <w:szCs w:val="28"/>
+          <w:u w:val="single"/>
+        </w:rPr>
+        <w:t>}</w:t>
+      </w:r>
+      <w:proofErr w:type="gramEnd"/>
+      <w:r>
+        <w:rPr>
+          <w:color w:val="000000" w:themeColor="text1"/>
+          <w:sz w:val="28"/>
+          <w:szCs w:val="28"/>
+          <w:u w:val="single"/>
+        </w:rPr>
+        <w:t>}</w:t>
+      </w:r>
+      <w:r>
+        <w:rPr>
+          <w:color w:val="000000" w:themeColor="text1"/>
+          <w:sz w:val="28"/>
+          <w:szCs w:val="28"/>
+          <w:u w:val="single"/>
+        </w:rPr>
         <w:tab/>
       </w:r>
     </w:p>
@@ -2502,6 +3166,7 @@
       <w:r>
         <w:t xml:space="preserve"> </w:t>
       </w:r>
+      <w:proofErr w:type="gramStart"/>
       <w:r>
         <w:rPr>
           <w:u w:val="single"/>
@@ -2515,6 +3180,133 @@
         </w:rPr>
         <w:t>representatives</w:t>
       </w:r>
+      <w:proofErr w:type="gramEnd"/>
+      <w:r>
+        <w:rPr>
+          <w:u w:val="single"/>
+        </w:rPr>
+        <w:t>.</w:t>
+      </w:r>
+      <w:proofErr w:type="gramStart"/>
+      <w:r>
+        <w:rPr>
+          <w:u w:val="single"/>
+        </w:rPr>
+        <w:t>item</w:t>
+      </w:r>
+      <w:proofErr w:type="spellEnd"/>
+      <w:r>
+        <w:rPr>
+          <w:u w:val="single"/>
+        </w:rPr>
+        <w:t>(</w:t>
+      </w:r>
+      <w:proofErr w:type="gramEnd"/>
+      <w:r>
+        <w:rPr>
+          <w:u w:val="single"/>
+        </w:rPr>
+        <w:t>0) or</w:t>
+      </w:r>
+      <w:r>
+        <w:rPr>
+          <w:u w:val="single"/>
+        </w:rPr>
+        <w:t xml:space="preserve"> </w:t>
+      </w:r>
+      <w:r>
+        <w:rPr>
+          <w:u w:val="single"/>
+        </w:rPr>
+        <w:t>“</w:t>
+      </w:r>
+      <w:proofErr w:type="gramStart"/>
+      <w:r>
+        <w:rPr>
+          <w:u w:val="single"/>
+        </w:rPr>
+        <w:t>”</w:t>
+      </w:r>
+      <w:r>
+        <w:rPr>
+          <w:u w:val="single"/>
+        </w:rPr>
+        <w:t xml:space="preserve"> }</w:t>
+      </w:r>
+      <w:proofErr w:type="gramEnd"/>
+      <w:r>
+        <w:rPr>
+          <w:u w:val="single"/>
+        </w:rPr>
+        <w:t>}</w:t>
+      </w:r>
+      <w:r>
+        <w:rPr>
+          <w:u w:val="single"/>
+        </w:rPr>
+        <w:tab/>
+      </w:r>
+    </w:p>
+    <w:p>
+      <w:pPr>
+        <w:widowControl w:val="0"/>
+        <w:autoSpaceDE w:val="0"/>
+        <w:autoSpaceDN w:val="0"/>
+        <w:adjustRightInd w:val="0"/>
+        <w:jc w:val="center"/>
+        <w:rPr>
+          <w:sz w:val="16"/>
+          <w:szCs w:val="16"/>
+        </w:rPr>
+      </w:pPr>
+      <w:r>
+        <w:rPr>
+          <w:sz w:val="16"/>
+          <w:szCs w:val="16"/>
+        </w:rPr>
+        <w:t>(Insert name of person or eligible financial institution)</w:t>
+      </w:r>
+    </w:p>
+    <w:p>
+      <w:pPr>
+        <w:widowControl w:val="0"/>
+        <w:autoSpaceDE w:val="0"/>
+        <w:autoSpaceDN w:val="0"/>
+        <w:adjustRightInd w:val="0"/>
+        <w:rPr>
+          <w:sz w:val="16"/>
+          <w:szCs w:val="16"/>
+        </w:rPr>
+      </w:pPr>
+    </w:p>
+    <w:p>
+      <w:pPr>
+        <w:widowControl w:val="0"/>
+        <w:autoSpaceDE w:val="0"/>
+        <w:autoSpaceDN w:val="0"/>
+        <w:adjustRightInd w:val="0"/>
+      </w:pPr>
+      <w:r>
+        <w:t>of</w:t>
+      </w:r>
+      <w:r>
+        <w:t xml:space="preserve"> </w:t>
+      </w:r>
+      <w:proofErr w:type="gramStart"/>
+      <w:r>
+        <w:rPr>
+          <w:u w:val="single"/>
+        </w:rPr>
+        <w:t xml:space="preserve">{{ </w:t>
+      </w:r>
+      <w:proofErr w:type="spellStart"/>
+      <w:r>
+        <w:rPr>
+          <w:u w:val="single"/>
+        </w:rPr>
+        <w:t>representatives</w:t>
+      </w:r>
+      <w:proofErr w:type="gramEnd"/>
       <w:r>
         <w:rPr>
           <w:u w:val="single"/>
@@ -2526,7 +3318,61 @@
         <w:rPr>
           <w:u w:val="single"/>
         </w:rPr>
-        <w:t>(0) or</w:t>
+        <w:t>(0</w:t>
+      </w:r>
+      <w:proofErr w:type="gramStart"/>
+      <w:r>
+        <w:rPr>
+          <w:u w:val="single"/>
+        </w:rPr>
+        <w:t>)</w:t>
+      </w:r>
+      <w:r>
+        <w:rPr>
+          <w:u w:val="single"/>
+        </w:rPr>
+        <w:t>.</w:t>
+      </w:r>
+      <w:proofErr w:type="spellStart"/>
+      <w:r>
+        <w:rPr>
+          <w:u w:val="single"/>
+        </w:rPr>
+        <w:t>address</w:t>
+      </w:r>
+      <w:proofErr w:type="gramEnd"/>
+      <w:r>
+        <w:rPr>
+          <w:u w:val="single"/>
+        </w:rPr>
+        <w:t>.on_one_</w:t>
+      </w:r>
+      <w:proofErr w:type="gramStart"/>
+      <w:r>
+        <w:rPr>
+          <w:u w:val="single"/>
+        </w:rPr>
+        <w:t>line</w:t>
+      </w:r>
+      <w:proofErr w:type="spellEnd"/>
+      <w:r>
+        <w:rPr>
+          <w:u w:val="single"/>
+        </w:rPr>
+        <w:t>(</w:t>
+      </w:r>
+      <w:proofErr w:type="gramEnd"/>
+      <w:r>
+        <w:rPr>
+          <w:u w:val="single"/>
+        </w:rPr>
+        <w:t xml:space="preserve">) </w:t>
+      </w:r>
+      <w:r>
+        <w:rPr>
+          <w:u w:val="single"/>
+        </w:rPr>
+        <w:t>or</w:t>
       </w:r>
       <w:r>
         <w:rPr>
@@ -2534,128 +3380,7 @@
         </w:rPr>
         <w:t xml:space="preserve"> </w:t>
       </w:r>
-      <w:r>
-        <w:rPr>
-          <w:u w:val="single"/>
-        </w:rPr>
-        <w:t>“”</w:t>
-      </w:r>
-      <w:r>
-        <w:rPr>
-          <w:u w:val="single"/>
-        </w:rPr>
-        <w:t xml:space="preserve"> }}</w:t>
-      </w:r>
-      <w:r>
-        <w:rPr>
-          <w:u w:val="single"/>
-        </w:rPr>
-        <w:tab/>
-      </w:r>
-    </w:p>
-    <w:p>
-      <w:pPr>
-        <w:widowControl w:val="0"/>
-        <w:autoSpaceDE w:val="0"/>
-        <w:autoSpaceDN w:val="0"/>
-        <w:adjustRightInd w:val="0"/>
-        <w:jc w:val="center"/>
-        <w:rPr>
-          <w:sz w:val="16"/>
-          <w:szCs w:val="16"/>
-        </w:rPr>
-      </w:pPr>
-      <w:r>
-        <w:rPr>
-          <w:sz w:val="16"/>
-          <w:szCs w:val="16"/>
-        </w:rPr>
-        <w:t>(Insert name of person or eligible financial institution)</w:t>
-      </w:r>
-    </w:p>
-    <w:p>
-      <w:pPr>
-        <w:widowControl w:val="0"/>
-        <w:autoSpaceDE w:val="0"/>
-        <w:autoSpaceDN w:val="0"/>
-        <w:adjustRightInd w:val="0"/>
-        <w:rPr>
-          <w:sz w:val="16"/>
-          <w:szCs w:val="16"/>
-        </w:rPr>
-      </w:pPr>
-    </w:p>
-    <w:p>
-      <w:pPr>
-        <w:widowControl w:val="0"/>
-        <w:autoSpaceDE w:val="0"/>
-        <w:autoSpaceDN w:val="0"/>
-        <w:adjustRightInd w:val="0"/>
-      </w:pPr>
-      <w:r>
-        <w:t>of</w:t>
-      </w:r>
-      <w:r>
-        <w:t xml:space="preserve"> </w:t>
-      </w:r>
-      <w:r>
-        <w:rPr>
-          <w:u w:val="single"/>
-        </w:rPr>
-        <w:t xml:space="preserve">{{ </w:t>
-      </w:r>
-      <w:proofErr w:type="spellStart"/>
-      <w:r>
-        <w:rPr>
-          <w:u w:val="single"/>
-        </w:rPr>
-        <w:t>representatives</w:t>
-      </w:r>
-      <w:r>
-        <w:rPr>
-          <w:u w:val="single"/>
-        </w:rPr>
-        <w:t>.item</w:t>
-      </w:r>
-      <w:proofErr w:type="spellEnd"/>
-      <w:r>
-        <w:rPr>
-          <w:u w:val="single"/>
-        </w:rPr>
-        <w:t>(0)</w:t>
-      </w:r>
-      <w:r>
-        <w:rPr>
-          <w:u w:val="single"/>
-        </w:rPr>
-        <w:t>.</w:t>
-      </w:r>
-      <w:proofErr w:type="spellStart"/>
-      <w:r>
-        <w:rPr>
-          <w:u w:val="single"/>
-        </w:rPr>
-        <w:t>address.on_one_line</w:t>
-      </w:r>
-      <w:proofErr w:type="spellEnd"/>
-      <w:r>
-        <w:rPr>
-          <w:u w:val="single"/>
-        </w:rPr>
-        <w:t xml:space="preserve">() </w:t>
-      </w:r>
-      <w:r>
-        <w:rPr>
-          <w:u w:val="single"/>
-        </w:rPr>
-        <w:t>or</w:t>
-      </w:r>
-      <w:r>
-        <w:rPr>
-          <w:u w:val="single"/>
-        </w:rPr>
-        <w:t xml:space="preserve"> </w:t>
-      </w:r>
+      <w:proofErr w:type="gramStart"/>
       <w:r>
         <w:rPr>
           <w:u w:val="single"/>
@@ -2666,7 +3391,21 @@
         <w:rPr>
           <w:u w:val="single"/>
         </w:rPr>
-        <w:t xml:space="preserve">                                                                </w:t>
+        <w:t xml:space="preserve">  </w:t>
+      </w:r>
+      <w:proofErr w:type="gramEnd"/>
+      <w:r>
+        <w:rPr>
+          <w:u w:val="single"/>
+        </w:rPr>
+        <w:t xml:space="preserve">                                                            </w:t>
+      </w:r>
+      <w:proofErr w:type="gramStart"/>
+      <w:r>
+        <w:rPr>
+          <w:u w:val="single"/>
+        </w:rPr>
+        <w:t xml:space="preserve">  </w:t>
       </w:r>
       <w:r>
         <w:rPr>
@@ -2674,6 +3413,7 @@
         </w:rPr>
         <w:t>”</w:t>
       </w:r>
+      <w:proofErr w:type="gramEnd"/>
       <w:r>
         <w:rPr>
           <w:u w:val="single"/>
@@ -2742,6 +3482,7 @@
       <w:r>
         <w:t xml:space="preserve"> </w:t>
       </w:r>
+      <w:proofErr w:type="gramStart"/>
       <w:r>
         <w:rPr>
           <w:u w:val="single"/>
@@ -2755,30 +3496,59 @@
         </w:rPr>
         <w:t>representatives</w:t>
       </w:r>
-      <w:r>
-        <w:rPr>
-          <w:u w:val="single"/>
-        </w:rPr>
-        <w:t>.item</w:t>
+      <w:proofErr w:type="gramEnd"/>
+      <w:r>
+        <w:rPr>
+          <w:u w:val="single"/>
+        </w:rPr>
+        <w:t>.</w:t>
+      </w:r>
+      <w:proofErr w:type="gramStart"/>
+      <w:r>
+        <w:rPr>
+          <w:u w:val="single"/>
+        </w:rPr>
+        <w:t>item</w:t>
       </w:r>
       <w:proofErr w:type="spellEnd"/>
       <w:r>
         <w:rPr>
           <w:u w:val="single"/>
         </w:rPr>
-        <w:t xml:space="preserve">(1) or </w:t>
-      </w:r>
-      <w:r>
-        <w:rPr>
-          <w:u w:val="single"/>
-        </w:rPr>
-        <w:t>“”</w:t>
-      </w:r>
-      <w:r>
-        <w:rPr>
-          <w:u w:val="single"/>
-        </w:rPr>
-        <w:t xml:space="preserve"> }}</w:t>
+        <w:t>(</w:t>
+      </w:r>
+      <w:proofErr w:type="gramEnd"/>
+      <w:r>
+        <w:rPr>
+          <w:u w:val="single"/>
+        </w:rPr>
+        <w:t xml:space="preserve">1) or </w:t>
+      </w:r>
+      <w:r>
+        <w:rPr>
+          <w:u w:val="single"/>
+        </w:rPr>
+        <w:t>“</w:t>
+      </w:r>
+      <w:proofErr w:type="gramStart"/>
+      <w:r>
+        <w:rPr>
+          <w:u w:val="single"/>
+        </w:rPr>
+        <w:t>”</w:t>
+      </w:r>
+      <w:r>
+        <w:rPr>
+          <w:u w:val="single"/>
+        </w:rPr>
+        <w:t xml:space="preserve"> }</w:t>
+      </w:r>
+      <w:proofErr w:type="gramEnd"/>
+      <w:r>
+        <w:rPr>
+          <w:u w:val="single"/>
+        </w:rPr>
+        <w:t>}</w:t>
       </w:r>
       <w:r>
         <w:rPr>
@@ -2838,6 +3608,7 @@
       <w:r>
         <w:t xml:space="preserve"> </w:t>
       </w:r>
+      <w:proofErr w:type="gramStart"/>
       <w:r>
         <w:rPr>
           <w:u w:val="single"/>
@@ -2851,6 +3622,7 @@
         </w:rPr>
         <w:t>representatives</w:t>
       </w:r>
+      <w:proofErr w:type="gramEnd"/>
       <w:r>
         <w:rPr>
           <w:u w:val="single"/>
@@ -2862,7 +3634,14 @@
         <w:rPr>
           <w:u w:val="single"/>
         </w:rPr>
-        <w:t>(1)</w:t>
+        <w:t>(1</w:t>
+      </w:r>
+      <w:proofErr w:type="gramStart"/>
+      <w:r>
+        <w:rPr>
+          <w:u w:val="single"/>
+        </w:rPr>
+        <w:t>)</w:t>
       </w:r>
       <w:r>
         <w:rPr>
@@ -2875,15 +3654,37 @@
         <w:rPr>
           <w:u w:val="single"/>
         </w:rPr>
-        <w:t>address.on_one_line</w:t>
+        <w:t>address</w:t>
+      </w:r>
+      <w:proofErr w:type="gramEnd"/>
+      <w:r>
+        <w:rPr>
+          <w:u w:val="single"/>
+        </w:rPr>
+        <w:t>.on_one_</w:t>
+      </w:r>
+      <w:proofErr w:type="gramStart"/>
+      <w:r>
+        <w:rPr>
+          <w:u w:val="single"/>
+        </w:rPr>
+        <w:t>line</w:t>
       </w:r>
       <w:proofErr w:type="spellEnd"/>
       <w:r>
         <w:rPr>
           <w:u w:val="single"/>
         </w:rPr>
-        <w:t xml:space="preserve">() or </w:t>
-      </w:r>
+        <w:t>(</w:t>
+      </w:r>
+      <w:proofErr w:type="gramEnd"/>
+      <w:r>
+        <w:rPr>
+          <w:u w:val="single"/>
+        </w:rPr>
+        <w:t xml:space="preserve">) or </w:t>
+      </w:r>
+      <w:proofErr w:type="gramStart"/>
       <w:r>
         <w:rPr>
           <w:u w:val="single"/>
@@ -2894,7 +3695,21 @@
         <w:rPr>
           <w:u w:val="single"/>
         </w:rPr>
-        <w:t xml:space="preserve">                                                                </w:t>
+        <w:t xml:space="preserve">  </w:t>
+      </w:r>
+      <w:proofErr w:type="gramEnd"/>
+      <w:r>
+        <w:rPr>
+          <w:u w:val="single"/>
+        </w:rPr>
+        <w:t xml:space="preserve">                                                            </w:t>
+      </w:r>
+      <w:proofErr w:type="gramStart"/>
+      <w:r>
+        <w:rPr>
+          <w:u w:val="single"/>
+        </w:rPr>
+        <w:t xml:space="preserve">  </w:t>
       </w:r>
       <w:r>
         <w:rPr>
@@ -2902,6 +3717,7 @@
         </w:rPr>
         <w:t>”</w:t>
       </w:r>
+      <w:proofErr w:type="gramEnd"/>
       <w:r>
         <w:rPr>
           <w:u w:val="single"/>
@@ -2970,7 +3786,15 @@
         <w:ind w:firstLine="720"/>
       </w:pPr>
       <w:r>
-        <w:t>Your spouse may die before you. Therefore, if you have a child under age 18, name an individual as guardian of the child, and an individual or eligible financial institution as conservator of the child's assets. The guardian and the conservator may, but need not be, the same person.</w:t>
+        <w:t xml:space="preserve">Your spouse may die before you. Therefore, if you have a child </w:t>
+      </w:r>
+      <w:proofErr w:type="gramStart"/>
+      <w:r>
+        <w:t>under age</w:t>
+      </w:r>
+      <w:proofErr w:type="gramEnd"/>
+      <w:r>
+        <w:t xml:space="preserve"> 18, name an individual as guardian of the child, and an individual or eligible financial institution as conservator of the child's assets. The guardian and the conservator may, but need not be, the same person.</w:t>
       </w:r>
     </w:p>
     <w:p>
@@ -3009,6 +3833,7 @@
           <w:u w:val="single"/>
         </w:rPr>
       </w:pPr>
+      <w:proofErr w:type="gramStart"/>
       <w:r>
         <w:rPr>
           <w:u w:val="single"/>
@@ -3032,14 +3857,35 @@
         <w:rPr>
           <w:u w:val="single"/>
         </w:rPr>
-        <w:t>has_been_gathered</w:t>
+        <w:t>has</w:t>
+      </w:r>
+      <w:proofErr w:type="gramEnd"/>
+      <w:r>
+        <w:rPr>
+          <w:u w:val="single"/>
+        </w:rPr>
+        <w:t>_been_</w:t>
+      </w:r>
+      <w:proofErr w:type="gramStart"/>
+      <w:r>
+        <w:rPr>
+          <w:u w:val="single"/>
+        </w:rPr>
+        <w:t>gathered</w:t>
       </w:r>
       <w:proofErr w:type="spellEnd"/>
       <w:r>
         <w:rPr>
           <w:u w:val="single"/>
         </w:rPr>
-        <w:t>()</w:t>
+        <w:t>(</w:t>
+      </w:r>
+      <w:proofErr w:type="gramEnd"/>
+      <w:r>
+        <w:rPr>
+          <w:u w:val="single"/>
+        </w:rPr>
+        <w:t>)</w:t>
       </w:r>
       <w:r>
         <w:rPr>
@@ -3048,6 +3894,7 @@
         <w:t xml:space="preserve"> and </w:t>
       </w:r>
       <w:proofErr w:type="spellStart"/>
+      <w:proofErr w:type="gramStart"/>
       <w:r>
         <w:rPr>
           <w:u w:val="single"/>
@@ -3055,6 +3902,7 @@
         <w:t>guardians.item</w:t>
       </w:r>
       <w:proofErr w:type="spellEnd"/>
+      <w:proofErr w:type="gramEnd"/>
       <w:r>
         <w:rPr>
           <w:u w:val="single"/>
@@ -3065,13 +3913,27 @@
         <w:rPr>
           <w:u w:val="single"/>
         </w:rPr>
-        <w:t>“”</w:t>
-      </w:r>
-      <w:r>
-        <w:rPr>
-          <w:u w:val="single"/>
-        </w:rPr>
-        <w:t xml:space="preserve"> }}</w:t>
+        <w:t>“</w:t>
+      </w:r>
+      <w:proofErr w:type="gramStart"/>
+      <w:r>
+        <w:rPr>
+          <w:u w:val="single"/>
+        </w:rPr>
+        <w:t>”</w:t>
+      </w:r>
+      <w:r>
+        <w:rPr>
+          <w:u w:val="single"/>
+        </w:rPr>
+        <w:t xml:space="preserve"> }</w:t>
+      </w:r>
+      <w:proofErr w:type="gramEnd"/>
+      <w:r>
+        <w:rPr>
+          <w:u w:val="single"/>
+        </w:rPr>
+        <w:t>}</w:t>
       </w:r>
       <w:r>
         <w:rPr>
@@ -3120,6 +3982,7 @@
       <w:r>
         <w:t xml:space="preserve"> </w:t>
       </w:r>
+      <w:proofErr w:type="gramStart"/>
       <w:r>
         <w:rPr>
           <w:u w:val="single"/>
@@ -3143,14 +4006,35 @@
         <w:rPr>
           <w:u w:val="single"/>
         </w:rPr>
-        <w:t>has_been_gathered</w:t>
+        <w:t>has</w:t>
+      </w:r>
+      <w:proofErr w:type="gramEnd"/>
+      <w:r>
+        <w:rPr>
+          <w:u w:val="single"/>
+        </w:rPr>
+        <w:t>_been_</w:t>
+      </w:r>
+      <w:proofErr w:type="gramStart"/>
+      <w:r>
+        <w:rPr>
+          <w:u w:val="single"/>
+        </w:rPr>
+        <w:t>gathered</w:t>
       </w:r>
       <w:proofErr w:type="spellEnd"/>
       <w:r>
         <w:rPr>
           <w:u w:val="single"/>
         </w:rPr>
-        <w:t>()</w:t>
+        <w:t>(</w:t>
+      </w:r>
+      <w:proofErr w:type="gramEnd"/>
+      <w:r>
+        <w:rPr>
+          <w:u w:val="single"/>
+        </w:rPr>
+        <w:t>)</w:t>
       </w:r>
       <w:r>
         <w:rPr>
@@ -3159,6 +4043,7 @@
         <w:t xml:space="preserve"> and </w:t>
       </w:r>
       <w:proofErr w:type="spellStart"/>
+      <w:proofErr w:type="gramStart"/>
       <w:r>
         <w:rPr>
           <w:u w:val="single"/>
@@ -3166,11 +4051,19 @@
         <w:t>guardians.item</w:t>
       </w:r>
       <w:proofErr w:type="spellEnd"/>
-      <w:r>
-        <w:rPr>
-          <w:u w:val="single"/>
-        </w:rPr>
-        <w:t>(0)</w:t>
+      <w:proofErr w:type="gramEnd"/>
+      <w:r>
+        <w:rPr>
+          <w:u w:val="single"/>
+        </w:rPr>
+        <w:t>(0</w:t>
+      </w:r>
+      <w:proofErr w:type="gramStart"/>
+      <w:r>
+        <w:rPr>
+          <w:u w:val="single"/>
+        </w:rPr>
+        <w:t>)</w:t>
       </w:r>
       <w:r>
         <w:rPr>
@@ -3183,15 +4076,37 @@
         <w:rPr>
           <w:u w:val="single"/>
         </w:rPr>
-        <w:t>address.on_one_line</w:t>
+        <w:t>address</w:t>
+      </w:r>
+      <w:proofErr w:type="gramEnd"/>
+      <w:r>
+        <w:rPr>
+          <w:u w:val="single"/>
+        </w:rPr>
+        <w:t>.on_one_</w:t>
+      </w:r>
+      <w:proofErr w:type="gramStart"/>
+      <w:r>
+        <w:rPr>
+          <w:u w:val="single"/>
+        </w:rPr>
+        <w:t>line</w:t>
       </w:r>
       <w:proofErr w:type="spellEnd"/>
       <w:r>
         <w:rPr>
           <w:u w:val="single"/>
         </w:rPr>
-        <w:t xml:space="preserve">() or </w:t>
-      </w:r>
+        <w:t>(</w:t>
+      </w:r>
+      <w:proofErr w:type="gramEnd"/>
+      <w:r>
+        <w:rPr>
+          <w:u w:val="single"/>
+        </w:rPr>
+        <w:t xml:space="preserve">) or </w:t>
+      </w:r>
+      <w:proofErr w:type="gramStart"/>
       <w:r>
         <w:rPr>
           <w:u w:val="single"/>
@@ -3202,7 +4117,21 @@
         <w:rPr>
           <w:u w:val="single"/>
         </w:rPr>
-        <w:t xml:space="preserve">                                                                </w:t>
+        <w:t xml:space="preserve">  </w:t>
+      </w:r>
+      <w:proofErr w:type="gramEnd"/>
+      <w:r>
+        <w:rPr>
+          <w:u w:val="single"/>
+        </w:rPr>
+        <w:t xml:space="preserve">                                                            </w:t>
+      </w:r>
+      <w:proofErr w:type="gramStart"/>
+      <w:r>
+        <w:rPr>
+          <w:u w:val="single"/>
+        </w:rPr>
+        <w:t xml:space="preserve">  </w:t>
       </w:r>
       <w:r>
         <w:rPr>
@@ -3210,6 +4139,7 @@
         </w:rPr>
         <w:t>”</w:t>
       </w:r>
+      <w:proofErr w:type="gramEnd"/>
       <w:r>
         <w:rPr>
           <w:u w:val="single"/>
@@ -3273,6 +4203,7 @@
           <w:u w:val="single"/>
         </w:rPr>
       </w:pPr>
+      <w:proofErr w:type="gramStart"/>
       <w:r>
         <w:rPr>
           <w:u w:val="single"/>
@@ -3296,14 +4227,35 @@
         <w:rPr>
           <w:u w:val="single"/>
         </w:rPr>
-        <w:t>has_been_gathered</w:t>
+        <w:t>has</w:t>
+      </w:r>
+      <w:proofErr w:type="gramEnd"/>
+      <w:r>
+        <w:rPr>
+          <w:u w:val="single"/>
+        </w:rPr>
+        <w:t>_been_</w:t>
+      </w:r>
+      <w:proofErr w:type="gramStart"/>
+      <w:r>
+        <w:rPr>
+          <w:u w:val="single"/>
+        </w:rPr>
+        <w:t>gathered</w:t>
       </w:r>
       <w:proofErr w:type="spellEnd"/>
       <w:r>
         <w:rPr>
           <w:u w:val="single"/>
         </w:rPr>
-        <w:t>()</w:t>
+        <w:t>(</w:t>
+      </w:r>
+      <w:proofErr w:type="gramEnd"/>
+      <w:r>
+        <w:rPr>
+          <w:u w:val="single"/>
+        </w:rPr>
+        <w:t>)</w:t>
       </w:r>
       <w:r>
         <w:rPr>
@@ -3312,6 +4264,7 @@
         <w:t xml:space="preserve"> and </w:t>
       </w:r>
       <w:proofErr w:type="spellStart"/>
+      <w:proofErr w:type="gramStart"/>
       <w:r>
         <w:rPr>
           <w:u w:val="single"/>
@@ -3319,6 +4272,7 @@
         <w:t>conservators.item</w:t>
       </w:r>
       <w:proofErr w:type="spellEnd"/>
+      <w:proofErr w:type="gramEnd"/>
       <w:r>
         <w:rPr>
           <w:u w:val="single"/>
@@ -3331,6 +4285,7 @@
         </w:rPr>
         <w:t>“</w:t>
       </w:r>
+      <w:proofErr w:type="gramStart"/>
       <w:r>
         <w:rPr>
           <w:u w:val="single"/>
@@ -3341,7 +4296,14 @@
         <w:rPr>
           <w:u w:val="single"/>
         </w:rPr>
-        <w:t xml:space="preserve"> }}</w:t>
+        <w:t xml:space="preserve"> }</w:t>
+      </w:r>
+      <w:proofErr w:type="gramEnd"/>
+      <w:r>
+        <w:rPr>
+          <w:u w:val="single"/>
+        </w:rPr>
+        <w:t>}</w:t>
       </w:r>
       <w:r>
         <w:rPr>
@@ -3390,6 +4352,7 @@
       <w:r>
         <w:t xml:space="preserve"> </w:t>
       </w:r>
+      <w:proofErr w:type="gramStart"/>
       <w:r>
         <w:rPr>
           <w:u w:val="single"/>
@@ -3413,14 +4376,35 @@
         <w:rPr>
           <w:u w:val="single"/>
         </w:rPr>
-        <w:t>has_been_gathered</w:t>
+        <w:t>has</w:t>
+      </w:r>
+      <w:proofErr w:type="gramEnd"/>
+      <w:r>
+        <w:rPr>
+          <w:u w:val="single"/>
+        </w:rPr>
+        <w:t>_been_</w:t>
+      </w:r>
+      <w:proofErr w:type="gramStart"/>
+      <w:r>
+        <w:rPr>
+          <w:u w:val="single"/>
+        </w:rPr>
+        <w:t>gathered</w:t>
       </w:r>
       <w:proofErr w:type="spellEnd"/>
       <w:r>
         <w:rPr>
           <w:u w:val="single"/>
         </w:rPr>
-        <w:t>()</w:t>
+        <w:t>(</w:t>
+      </w:r>
+      <w:proofErr w:type="gramEnd"/>
+      <w:r>
+        <w:rPr>
+          <w:u w:val="single"/>
+        </w:rPr>
+        <w:t>)</w:t>
       </w:r>
       <w:r>
         <w:rPr>
@@ -3429,6 +4413,7 @@
         <w:t xml:space="preserve"> and </w:t>
       </w:r>
       <w:proofErr w:type="spellStart"/>
+      <w:proofErr w:type="gramStart"/>
       <w:r>
         <w:rPr>
           <w:u w:val="single"/>
@@ -3436,11 +4421,19 @@
         <w:t>conservators.item</w:t>
       </w:r>
       <w:proofErr w:type="spellEnd"/>
-      <w:r>
-        <w:rPr>
-          <w:u w:val="single"/>
-        </w:rPr>
-        <w:t>(0)</w:t>
+      <w:proofErr w:type="gramEnd"/>
+      <w:r>
+        <w:rPr>
+          <w:u w:val="single"/>
+        </w:rPr>
+        <w:t>(0</w:t>
+      </w:r>
+      <w:proofErr w:type="gramStart"/>
+      <w:r>
+        <w:rPr>
+          <w:u w:val="single"/>
+        </w:rPr>
+        <w:t>)</w:t>
       </w:r>
       <w:r>
         <w:rPr>
@@ -3453,15 +4446,37 @@
         <w:rPr>
           <w:u w:val="single"/>
         </w:rPr>
-        <w:t>address.on_one_line</w:t>
+        <w:t>address</w:t>
+      </w:r>
+      <w:proofErr w:type="gramEnd"/>
+      <w:r>
+        <w:rPr>
+          <w:u w:val="single"/>
+        </w:rPr>
+        <w:t>.on_one_</w:t>
+      </w:r>
+      <w:proofErr w:type="gramStart"/>
+      <w:r>
+        <w:rPr>
+          <w:u w:val="single"/>
+        </w:rPr>
+        <w:t>line</w:t>
       </w:r>
       <w:proofErr w:type="spellEnd"/>
       <w:r>
         <w:rPr>
           <w:u w:val="single"/>
         </w:rPr>
-        <w:t xml:space="preserve">() or </w:t>
-      </w:r>
+        <w:t>(</w:t>
+      </w:r>
+      <w:proofErr w:type="gramEnd"/>
+      <w:r>
+        <w:rPr>
+          <w:u w:val="single"/>
+        </w:rPr>
+        <w:t xml:space="preserve">) or </w:t>
+      </w:r>
+      <w:proofErr w:type="gramStart"/>
       <w:r>
         <w:rPr>
           <w:u w:val="single"/>
@@ -3472,7 +4487,21 @@
         <w:rPr>
           <w:u w:val="single"/>
         </w:rPr>
-        <w:t xml:space="preserve">                                                                </w:t>
+        <w:t xml:space="preserve">  </w:t>
+      </w:r>
+      <w:proofErr w:type="gramEnd"/>
+      <w:r>
+        <w:rPr>
+          <w:u w:val="single"/>
+        </w:rPr>
+        <w:t xml:space="preserve">                                                            </w:t>
+      </w:r>
+      <w:proofErr w:type="gramStart"/>
+      <w:r>
+        <w:rPr>
+          <w:u w:val="single"/>
+        </w:rPr>
+        <w:t xml:space="preserve">  </w:t>
       </w:r>
       <w:r>
         <w:rPr>
@@ -3481,6 +4510,7 @@
         <w:lastRenderedPageBreak/>
         <w:t>”</w:t>
       </w:r>
+      <w:proofErr w:type="gramEnd"/>
       <w:r>
         <w:rPr>
           <w:u w:val="single"/>
@@ -3556,6 +4586,7 @@
           <w:u w:val="single"/>
         </w:rPr>
       </w:pPr>
+      <w:proofErr w:type="gramStart"/>
       <w:r>
         <w:rPr>
           <w:u w:val="single"/>
@@ -3579,14 +4610,35 @@
         <w:rPr>
           <w:u w:val="single"/>
         </w:rPr>
-        <w:t>has_been_gathered</w:t>
+        <w:t>has</w:t>
+      </w:r>
+      <w:proofErr w:type="gramEnd"/>
+      <w:r>
+        <w:rPr>
+          <w:u w:val="single"/>
+        </w:rPr>
+        <w:t>_been_</w:t>
+      </w:r>
+      <w:proofErr w:type="gramStart"/>
+      <w:r>
+        <w:rPr>
+          <w:u w:val="single"/>
+        </w:rPr>
+        <w:t>gathered</w:t>
       </w:r>
       <w:proofErr w:type="spellEnd"/>
       <w:r>
         <w:rPr>
           <w:u w:val="single"/>
         </w:rPr>
-        <w:t>()</w:t>
+        <w:t>(</w:t>
+      </w:r>
+      <w:proofErr w:type="gramEnd"/>
+      <w:r>
+        <w:rPr>
+          <w:u w:val="single"/>
+        </w:rPr>
+        <w:t>)</w:t>
       </w:r>
       <w:r>
         <w:rPr>
@@ -3595,6 +4647,7 @@
         <w:t xml:space="preserve"> and </w:t>
       </w:r>
       <w:proofErr w:type="spellStart"/>
+      <w:proofErr w:type="gramStart"/>
       <w:r>
         <w:rPr>
           <w:u w:val="single"/>
@@ -3602,6 +4655,7 @@
         <w:t>guardians.item</w:t>
       </w:r>
       <w:proofErr w:type="spellEnd"/>
+      <w:proofErr w:type="gramEnd"/>
       <w:r>
         <w:rPr>
           <w:u w:val="single"/>
@@ -3612,13 +4666,27 @@
         <w:rPr>
           <w:u w:val="single"/>
         </w:rPr>
-        <w:t>“”</w:t>
-      </w:r>
-      <w:r>
-        <w:rPr>
-          <w:u w:val="single"/>
-        </w:rPr>
-        <w:t xml:space="preserve"> }}</w:t>
+        <w:t>“</w:t>
+      </w:r>
+      <w:proofErr w:type="gramStart"/>
+      <w:r>
+        <w:rPr>
+          <w:u w:val="single"/>
+        </w:rPr>
+        <w:t>”</w:t>
+      </w:r>
+      <w:r>
+        <w:rPr>
+          <w:u w:val="single"/>
+        </w:rPr>
+        <w:t xml:space="preserve"> }</w:t>
+      </w:r>
+      <w:proofErr w:type="gramEnd"/>
+      <w:r>
+        <w:rPr>
+          <w:u w:val="single"/>
+        </w:rPr>
+        <w:t>}</w:t>
       </w:r>
       <w:r>
         <w:rPr>
@@ -3667,6 +4735,7 @@
       <w:r>
         <w:t xml:space="preserve"> </w:t>
       </w:r>
+      <w:proofErr w:type="gramStart"/>
       <w:r>
         <w:rPr>
           <w:u w:val="single"/>
@@ -3690,14 +4759,35 @@
         <w:rPr>
           <w:u w:val="single"/>
         </w:rPr>
-        <w:t>has_been_gathered</w:t>
+        <w:t>has</w:t>
+      </w:r>
+      <w:proofErr w:type="gramEnd"/>
+      <w:r>
+        <w:rPr>
+          <w:u w:val="single"/>
+        </w:rPr>
+        <w:t>_been_</w:t>
+      </w:r>
+      <w:proofErr w:type="gramStart"/>
+      <w:r>
+        <w:rPr>
+          <w:u w:val="single"/>
+        </w:rPr>
+        <w:t>gathered</w:t>
       </w:r>
       <w:proofErr w:type="spellEnd"/>
       <w:r>
         <w:rPr>
           <w:u w:val="single"/>
         </w:rPr>
-        <w:t>()</w:t>
+        <w:t>(</w:t>
+      </w:r>
+      <w:proofErr w:type="gramEnd"/>
+      <w:r>
+        <w:rPr>
+          <w:u w:val="single"/>
+        </w:rPr>
+        <w:t>)</w:t>
       </w:r>
       <w:r>
         <w:rPr>
@@ -3706,6 +4796,7 @@
         <w:t xml:space="preserve"> and </w:t>
       </w:r>
       <w:proofErr w:type="spellStart"/>
+      <w:proofErr w:type="gramStart"/>
       <w:r>
         <w:rPr>
           <w:u w:val="single"/>
@@ -3713,11 +4804,19 @@
         <w:t>guardians.item</w:t>
       </w:r>
       <w:proofErr w:type="spellEnd"/>
-      <w:r>
-        <w:rPr>
-          <w:u w:val="single"/>
-        </w:rPr>
-        <w:t>(1)</w:t>
+      <w:proofErr w:type="gramEnd"/>
+      <w:r>
+        <w:rPr>
+          <w:u w:val="single"/>
+        </w:rPr>
+        <w:t>(1</w:t>
+      </w:r>
+      <w:proofErr w:type="gramStart"/>
+      <w:r>
+        <w:rPr>
+          <w:u w:val="single"/>
+        </w:rPr>
+        <w:t>)</w:t>
       </w:r>
       <w:r>
         <w:rPr>
@@ -3730,15 +4829,37 @@
         <w:rPr>
           <w:u w:val="single"/>
         </w:rPr>
-        <w:t>address.on_one_line</w:t>
+        <w:t>address</w:t>
+      </w:r>
+      <w:proofErr w:type="gramEnd"/>
+      <w:r>
+        <w:rPr>
+          <w:u w:val="single"/>
+        </w:rPr>
+        <w:t>.on_one_</w:t>
+      </w:r>
+      <w:proofErr w:type="gramStart"/>
+      <w:r>
+        <w:rPr>
+          <w:u w:val="single"/>
+        </w:rPr>
+        <w:t>line</w:t>
       </w:r>
       <w:proofErr w:type="spellEnd"/>
       <w:r>
         <w:rPr>
           <w:u w:val="single"/>
         </w:rPr>
-        <w:t xml:space="preserve">() or </w:t>
-      </w:r>
+        <w:t>(</w:t>
+      </w:r>
+      <w:proofErr w:type="gramEnd"/>
+      <w:r>
+        <w:rPr>
+          <w:u w:val="single"/>
+        </w:rPr>
+        <w:t xml:space="preserve">) or </w:t>
+      </w:r>
+      <w:proofErr w:type="gramStart"/>
       <w:r>
         <w:rPr>
           <w:u w:val="single"/>
@@ -3749,7 +4870,21 @@
         <w:rPr>
           <w:u w:val="single"/>
         </w:rPr>
-        <w:t xml:space="preserve">                                                                </w:t>
+        <w:t xml:space="preserve">  </w:t>
+      </w:r>
+      <w:proofErr w:type="gramEnd"/>
+      <w:r>
+        <w:rPr>
+          <w:u w:val="single"/>
+        </w:rPr>
+        <w:t xml:space="preserve">                                                            </w:t>
+      </w:r>
+      <w:proofErr w:type="gramStart"/>
+      <w:r>
+        <w:rPr>
+          <w:u w:val="single"/>
+        </w:rPr>
+        <w:t xml:space="preserve">  </w:t>
       </w:r>
       <w:r>
         <w:rPr>
@@ -3757,6 +4892,7 @@
         </w:rPr>
         <w:t>”</w:t>
       </w:r>
+      <w:proofErr w:type="gramEnd"/>
       <w:r>
         <w:rPr>
           <w:u w:val="single"/>
@@ -3813,6 +4949,7 @@
           <w:u w:val="single"/>
         </w:rPr>
       </w:pPr>
+      <w:proofErr w:type="gramStart"/>
       <w:r>
         <w:rPr>
           <w:u w:val="single"/>
@@ -3836,14 +4973,35 @@
         <w:rPr>
           <w:u w:val="single"/>
         </w:rPr>
-        <w:t>has_been_gathered</w:t>
+        <w:t>has</w:t>
+      </w:r>
+      <w:proofErr w:type="gramEnd"/>
+      <w:r>
+        <w:rPr>
+          <w:u w:val="single"/>
+        </w:rPr>
+        <w:t>_been_</w:t>
+      </w:r>
+      <w:proofErr w:type="gramStart"/>
+      <w:r>
+        <w:rPr>
+          <w:u w:val="single"/>
+        </w:rPr>
+        <w:t>gathered</w:t>
       </w:r>
       <w:proofErr w:type="spellEnd"/>
       <w:r>
         <w:rPr>
           <w:u w:val="single"/>
         </w:rPr>
-        <w:t>()</w:t>
+        <w:t>(</w:t>
+      </w:r>
+      <w:proofErr w:type="gramEnd"/>
+      <w:r>
+        <w:rPr>
+          <w:u w:val="single"/>
+        </w:rPr>
+        <w:t>)</w:t>
       </w:r>
       <w:r>
         <w:rPr>
@@ -3852,6 +5010,7 @@
         <w:t xml:space="preserve"> and </w:t>
       </w:r>
       <w:proofErr w:type="spellStart"/>
+      <w:proofErr w:type="gramStart"/>
       <w:r>
         <w:rPr>
           <w:u w:val="single"/>
@@ -3859,6 +5018,7 @@
         <w:t>conservators.item</w:t>
       </w:r>
       <w:proofErr w:type="spellEnd"/>
+      <w:proofErr w:type="gramEnd"/>
       <w:r>
         <w:rPr>
           <w:u w:val="single"/>
@@ -3869,13 +5029,27 @@
         <w:rPr>
           <w:u w:val="single"/>
         </w:rPr>
-        <w:t>“”</w:t>
-      </w:r>
-      <w:r>
-        <w:rPr>
-          <w:u w:val="single"/>
-        </w:rPr>
-        <w:t xml:space="preserve"> }}</w:t>
+        <w:t>“</w:t>
+      </w:r>
+      <w:proofErr w:type="gramStart"/>
+      <w:r>
+        <w:rPr>
+          <w:u w:val="single"/>
+        </w:rPr>
+        <w:t>”</w:t>
+      </w:r>
+      <w:r>
+        <w:rPr>
+          <w:u w:val="single"/>
+        </w:rPr>
+        <w:t xml:space="preserve"> }</w:t>
+      </w:r>
+      <w:proofErr w:type="gramEnd"/>
+      <w:r>
+        <w:rPr>
+          <w:u w:val="single"/>
+        </w:rPr>
+        <w:t>}</w:t>
       </w:r>
       <w:r>
         <w:rPr>
@@ -3924,6 +5098,7 @@
       <w:r>
         <w:t xml:space="preserve"> </w:t>
       </w:r>
+      <w:proofErr w:type="gramStart"/>
       <w:r>
         <w:rPr>
           <w:u w:val="single"/>
@@ -3947,14 +5122,35 @@
         <w:rPr>
           <w:u w:val="single"/>
         </w:rPr>
-        <w:t>has_been_gathered</w:t>
+        <w:t>has</w:t>
+      </w:r>
+      <w:proofErr w:type="gramEnd"/>
+      <w:r>
+        <w:rPr>
+          <w:u w:val="single"/>
+        </w:rPr>
+        <w:t>_been_</w:t>
+      </w:r>
+      <w:proofErr w:type="gramStart"/>
+      <w:r>
+        <w:rPr>
+          <w:u w:val="single"/>
+        </w:rPr>
+        <w:t>gathered</w:t>
       </w:r>
       <w:proofErr w:type="spellEnd"/>
       <w:r>
         <w:rPr>
           <w:u w:val="single"/>
         </w:rPr>
-        <w:t>()</w:t>
+        <w:t>(</w:t>
+      </w:r>
+      <w:proofErr w:type="gramEnd"/>
+      <w:r>
+        <w:rPr>
+          <w:u w:val="single"/>
+        </w:rPr>
+        <w:t>)</w:t>
       </w:r>
       <w:r>
         <w:rPr>
@@ -3963,6 +5159,7 @@
         <w:t xml:space="preserve"> and </w:t>
       </w:r>
       <w:proofErr w:type="spellStart"/>
+      <w:proofErr w:type="gramStart"/>
       <w:r>
         <w:rPr>
           <w:u w:val="single"/>
@@ -3970,11 +5167,19 @@
         <w:t>conservators.item</w:t>
       </w:r>
       <w:proofErr w:type="spellEnd"/>
-      <w:r>
-        <w:rPr>
-          <w:u w:val="single"/>
-        </w:rPr>
-        <w:t>(1)</w:t>
+      <w:proofErr w:type="gramEnd"/>
+      <w:r>
+        <w:rPr>
+          <w:u w:val="single"/>
+        </w:rPr>
+        <w:t>(1</w:t>
+      </w:r>
+      <w:proofErr w:type="gramStart"/>
+      <w:r>
+        <w:rPr>
+          <w:u w:val="single"/>
+        </w:rPr>
+        <w:t>)</w:t>
       </w:r>
       <w:r>
         <w:rPr>
@@ -3987,15 +5192,37 @@
         <w:rPr>
           <w:u w:val="single"/>
         </w:rPr>
-        <w:t>address.on_one_line</w:t>
+        <w:t>address</w:t>
+      </w:r>
+      <w:proofErr w:type="gramEnd"/>
+      <w:r>
+        <w:rPr>
+          <w:u w:val="single"/>
+        </w:rPr>
+        <w:t>.on_one_</w:t>
+      </w:r>
+      <w:proofErr w:type="gramStart"/>
+      <w:r>
+        <w:rPr>
+          <w:u w:val="single"/>
+        </w:rPr>
+        <w:t>line</w:t>
       </w:r>
       <w:proofErr w:type="spellEnd"/>
       <w:r>
         <w:rPr>
           <w:u w:val="single"/>
         </w:rPr>
-        <w:t xml:space="preserve">() or </w:t>
-      </w:r>
+        <w:t>(</w:t>
+      </w:r>
+      <w:proofErr w:type="gramEnd"/>
+      <w:r>
+        <w:rPr>
+          <w:u w:val="single"/>
+        </w:rPr>
+        <w:t xml:space="preserve">) or </w:t>
+      </w:r>
+      <w:proofErr w:type="gramStart"/>
       <w:r>
         <w:rPr>
           <w:u w:val="single"/>
@@ -4006,7 +5233,21 @@
         <w:rPr>
           <w:u w:val="single"/>
         </w:rPr>
-        <w:t xml:space="preserve">                                                                </w:t>
+        <w:t xml:space="preserve">  </w:t>
+      </w:r>
+      <w:proofErr w:type="gramEnd"/>
+      <w:r>
+        <w:rPr>
+          <w:u w:val="single"/>
+        </w:rPr>
+        <w:t xml:space="preserve">                                                            </w:t>
+      </w:r>
+      <w:proofErr w:type="gramStart"/>
+      <w:r>
+        <w:rPr>
+          <w:u w:val="single"/>
+        </w:rPr>
+        <w:t xml:space="preserve">  </w:t>
       </w:r>
       <w:r>
         <w:rPr>
@@ -4014,6 +5255,7 @@
         </w:rPr>
         <w:t>”</w:t>
       </w:r>
+      <w:proofErr w:type="gramEnd"/>
       <w:r>
         <w:rPr>
           <w:u w:val="single"/>
@@ -4150,6 +5392,7 @@
           <w:u w:val="single"/>
         </w:rPr>
       </w:pPr>
+      <w:proofErr w:type="gramStart"/>
       <w:r>
         <w:rPr>
           <w:color w:val="000000" w:themeColor="text1"/>
@@ -4176,9 +5419,9 @@
           <w:szCs w:val="28"/>
           <w:u w:val="single"/>
         </w:rPr>
-        <w:t>sign_arrow</w:t>
-      </w:r>
-      <w:proofErr w:type="spellEnd"/>
+        <w:t>sign</w:t>
+      </w:r>
+      <w:proofErr w:type="gramEnd"/>
       <w:r>
         <w:rPr>
           <w:color w:val="000000" w:themeColor="text1"/>
@@ -4186,8 +5429,9 @@
           <w:szCs w:val="28"/>
           <w:u w:val="single"/>
         </w:rPr>
-        <w:t xml:space="preserve"> </w:t>
-      </w:r>
+        <w:t>_arrow</w:t>
+      </w:r>
+      <w:proofErr w:type="spellEnd"/>
       <w:r>
         <w:rPr>
           <w:color w:val="000000" w:themeColor="text1"/>
@@ -4195,7 +5439,7 @@
           <w:szCs w:val="28"/>
           <w:u w:val="single"/>
         </w:rPr>
-        <w:t>i</w:t>
+        <w:t xml:space="preserve"> </w:t>
       </w:r>
       <w:r>
         <w:rPr>
@@ -4204,9 +5448,8 @@
           <w:szCs w:val="28"/>
           <w:u w:val="single"/>
         </w:rPr>
-        <w:t xml:space="preserve">f </w:t>
-      </w:r>
-      <w:proofErr w:type="spellStart"/>
+        <w:t>i</w:t>
+      </w:r>
       <w:r>
         <w:rPr>
           <w:color w:val="000000" w:themeColor="text1"/>
@@ -4214,9 +5457,9 @@
           <w:szCs w:val="28"/>
           <w:u w:val="single"/>
         </w:rPr>
-        <w:t>require_bond</w:t>
-      </w:r>
-      <w:proofErr w:type="spellEnd"/>
+        <w:t xml:space="preserve">f </w:t>
+      </w:r>
+      <w:proofErr w:type="spellStart"/>
       <w:r>
         <w:rPr>
           <w:color w:val="000000" w:themeColor="text1"/>
@@ -4224,8 +5467,9 @@
           <w:szCs w:val="28"/>
           <w:u w:val="single"/>
         </w:rPr>
-        <w:t xml:space="preserve"> </w:t>
-      </w:r>
+        <w:t>require_bond</w:t>
+      </w:r>
+      <w:proofErr w:type="spellEnd"/>
       <w:r>
         <w:rPr>
           <w:color w:val="000000" w:themeColor="text1"/>
@@ -4233,7 +5477,7 @@
           <w:szCs w:val="28"/>
           <w:u w:val="single"/>
         </w:rPr>
-        <w:t xml:space="preserve">else “” </w:t>
+        <w:t xml:space="preserve"> </w:t>
       </w:r>
       <w:r>
         <w:rPr>
@@ -4242,7 +5486,36 @@
           <w:szCs w:val="28"/>
           <w:u w:val="single"/>
         </w:rPr>
-        <w:t>}}</w:t>
+        <w:t>else “</w:t>
+      </w:r>
+      <w:proofErr w:type="gramStart"/>
+      <w:r>
+        <w:rPr>
+          <w:color w:val="000000" w:themeColor="text1"/>
+          <w:sz w:val="28"/>
+          <w:szCs w:val="28"/>
+          <w:u w:val="single"/>
+        </w:rPr>
+        <w:t xml:space="preserve">” </w:t>
+      </w:r>
+      <w:r>
+        <w:rPr>
+          <w:color w:val="000000" w:themeColor="text1"/>
+          <w:sz w:val="28"/>
+          <w:szCs w:val="28"/>
+          <w:u w:val="single"/>
+        </w:rPr>
+        <w:t>}</w:t>
+      </w:r>
+      <w:proofErr w:type="gramEnd"/>
+      <w:r>
+        <w:rPr>
+          <w:color w:val="000000" w:themeColor="text1"/>
+          <w:sz w:val="28"/>
+          <w:szCs w:val="28"/>
+          <w:u w:val="single"/>
+        </w:rPr>
+        <w:t>}</w:t>
       </w:r>
       <w:r>
         <w:rPr>
@@ -4325,6 +5598,7 @@
           <w:u w:val="single"/>
         </w:rPr>
       </w:pPr>
+      <w:proofErr w:type="gramStart"/>
       <w:r>
         <w:rPr>
           <w:color w:val="000000" w:themeColor="text1"/>
@@ -4351,9 +5625,9 @@
           <w:szCs w:val="28"/>
           <w:u w:val="single"/>
         </w:rPr>
-        <w:t>sign_arrow</w:t>
-      </w:r>
-      <w:proofErr w:type="spellEnd"/>
+        <w:t>sign</w:t>
+      </w:r>
+      <w:proofErr w:type="gramEnd"/>
       <w:r>
         <w:rPr>
           <w:color w:val="000000" w:themeColor="text1"/>
@@ -4361,8 +5635,9 @@
           <w:szCs w:val="28"/>
           <w:u w:val="single"/>
         </w:rPr>
-        <w:t xml:space="preserve"> if </w:t>
-      </w:r>
+        <w:t>_arrow</w:t>
+      </w:r>
+      <w:proofErr w:type="spellEnd"/>
       <w:r>
         <w:rPr>
           <w:color w:val="000000" w:themeColor="text1"/>
@@ -4370,9 +5645,8 @@
           <w:szCs w:val="28"/>
           <w:u w:val="single"/>
         </w:rPr>
-        <w:t xml:space="preserve">not </w:t>
-      </w:r>
-      <w:proofErr w:type="spellStart"/>
+        <w:t xml:space="preserve"> if </w:t>
+      </w:r>
       <w:r>
         <w:rPr>
           <w:color w:val="000000" w:themeColor="text1"/>
@@ -4380,9 +5654,9 @@
           <w:szCs w:val="28"/>
           <w:u w:val="single"/>
         </w:rPr>
-        <w:t>require_bond</w:t>
-      </w:r>
-      <w:proofErr w:type="spellEnd"/>
+        <w:t xml:space="preserve">not </w:t>
+      </w:r>
+      <w:proofErr w:type="spellStart"/>
       <w:r>
         <w:rPr>
           <w:color w:val="000000" w:themeColor="text1"/>
@@ -4390,8 +5664,9 @@
           <w:szCs w:val="28"/>
           <w:u w:val="single"/>
         </w:rPr>
-        <w:t xml:space="preserve"> </w:t>
-      </w:r>
+        <w:t>require_bond</w:t>
+      </w:r>
+      <w:proofErr w:type="spellEnd"/>
       <w:r>
         <w:rPr>
           <w:color w:val="000000" w:themeColor="text1"/>
@@ -4399,7 +5674,7 @@
           <w:szCs w:val="28"/>
           <w:u w:val="single"/>
         </w:rPr>
-        <w:t xml:space="preserve">else “” </w:t>
+        <w:t xml:space="preserve"> </w:t>
       </w:r>
       <w:r>
         <w:rPr>
@@ -4408,8 +5683,28 @@
           <w:szCs w:val="28"/>
           <w:u w:val="single"/>
         </w:rPr>
+        <w:t>else “</w:t>
+      </w:r>
+      <w:proofErr w:type="gramStart"/>
+      <w:r>
+        <w:rPr>
+          <w:color w:val="000000" w:themeColor="text1"/>
+          <w:sz w:val="28"/>
+          <w:szCs w:val="28"/>
+          <w:u w:val="single"/>
+        </w:rPr>
+        <w:t xml:space="preserve">” </w:t>
+      </w:r>
+      <w:r>
+        <w:rPr>
+          <w:color w:val="000000" w:themeColor="text1"/>
+          <w:sz w:val="28"/>
+          <w:szCs w:val="28"/>
+          <w:u w:val="single"/>
+        </w:rPr>
         <w:t>}</w:t>
       </w:r>
+      <w:proofErr w:type="gramEnd"/>
       <w:r>
         <w:rPr>
           <w:color w:val="000000" w:themeColor="text1"/>
@@ -4532,6 +5827,7 @@
           <w:u w:val="single"/>
         </w:rPr>
       </w:pPr>
+      <w:proofErr w:type="gramStart"/>
       <w:r>
         <w:rPr>
           <w:color w:val="000000" w:themeColor="text1"/>
@@ -4549,9 +5845,9 @@
           <w:szCs w:val="28"/>
           <w:u w:val="single"/>
         </w:rPr>
-        <w:t>sign_arrow</w:t>
-      </w:r>
-      <w:proofErr w:type="spellEnd"/>
+        <w:t>sign</w:t>
+      </w:r>
+      <w:proofErr w:type="gramEnd"/>
       <w:r>
         <w:rPr>
           <w:color w:val="000000" w:themeColor="text1"/>
@@ -4559,7 +5855,37 @@
           <w:szCs w:val="28"/>
           <w:u w:val="single"/>
         </w:rPr>
-        <w:t xml:space="preserve"> }}</w:t>
+        <w:t>_</w:t>
+      </w:r>
+      <w:proofErr w:type="gramStart"/>
+      <w:r>
+        <w:rPr>
+          <w:color w:val="000000" w:themeColor="text1"/>
+          <w:sz w:val="28"/>
+          <w:szCs w:val="28"/>
+          <w:u w:val="single"/>
+        </w:rPr>
+        <w:t>arrow</w:t>
+      </w:r>
+      <w:proofErr w:type="spellEnd"/>
+      <w:r>
+        <w:rPr>
+          <w:color w:val="000000" w:themeColor="text1"/>
+          <w:sz w:val="28"/>
+          <w:szCs w:val="28"/>
+          <w:u w:val="single"/>
+        </w:rPr>
+        <w:t xml:space="preserve"> }</w:t>
+      </w:r>
+      <w:proofErr w:type="gramEnd"/>
+      <w:r>
+        <w:rPr>
+          <w:color w:val="000000" w:themeColor="text1"/>
+          <w:sz w:val="28"/>
+          <w:szCs w:val="28"/>
+          <w:u w:val="single"/>
+        </w:rPr>
+        <w:t>}</w:t>
       </w:r>
       <w:r>
         <w:rPr>
@@ -4637,7 +5963,23 @@
         <w:ind w:firstLine="720"/>
       </w:pPr>
       <w:r>
-        <w:t>You must use 2 adults as witnesses. It is preferable to have 3 adult witnesses. All the witnesses must observe you sign the will, have you tell them you signed the will, or have you tell them the will was signed at your direction in your presence.</w:t>
+        <w:t xml:space="preserve">You must use 2 adults as witnesses. It is preferable to have 3 adult witnesses. All the witnesses must observe you sign the will, have you </w:t>
+      </w:r>
+      <w:proofErr w:type="gramStart"/>
+      <w:r>
+        <w:t>tell</w:t>
+      </w:r>
+      <w:proofErr w:type="gramEnd"/>
+      <w:r>
+        <w:t xml:space="preserve"> them you signed the will, or have you </w:t>
+      </w:r>
+      <w:proofErr w:type="gramStart"/>
+      <w:r>
+        <w:t>tell</w:t>
+      </w:r>
+      <w:proofErr w:type="gramEnd"/>
+      <w:r>
+        <w:t xml:space="preserve"> them the will was signed at your direction in your presence.</w:t>
       </w:r>
     </w:p>
     <w:p>
@@ -4889,6 +6231,7 @@
         </w:rPr>
         <w:t>(State</w:t>
       </w:r>
+      <w:proofErr w:type="gramStart"/>
       <w:r>
         <w:rPr>
           <w:sz w:val="16"/>
@@ -4915,7 +6258,15 @@
           <w:sz w:val="16"/>
           <w:szCs w:val="16"/>
         </w:rPr>
-        <w:t>(Zip)</w:t>
+        <w:t>(</w:t>
+      </w:r>
+      <w:proofErr w:type="gramEnd"/>
+      <w:r>
+        <w:rPr>
+          <w:sz w:val="16"/>
+          <w:szCs w:val="16"/>
+        </w:rPr>
+        <w:t>Zip)</w:t>
       </w:r>
     </w:p>
     <w:p>
@@ -5139,6 +6490,7 @@
         </w:rPr>
         <w:t>(State</w:t>
       </w:r>
+      <w:proofErr w:type="gramStart"/>
       <w:r>
         <w:rPr>
           <w:sz w:val="16"/>
@@ -5165,7 +6517,15 @@
           <w:sz w:val="16"/>
           <w:szCs w:val="16"/>
         </w:rPr>
-        <w:t>(Zip)</w:t>
+        <w:t>(</w:t>
+      </w:r>
+      <w:proofErr w:type="gramEnd"/>
+      <w:r>
+        <w:rPr>
+          <w:sz w:val="16"/>
+          <w:szCs w:val="16"/>
+        </w:rPr>
+        <w:t>Zip)</w:t>
       </w:r>
     </w:p>
     <w:p>
@@ -5389,6 +6749,7 @@
         </w:rPr>
         <w:t>(State</w:t>
       </w:r>
+      <w:proofErr w:type="gramStart"/>
       <w:r>
         <w:rPr>
           <w:sz w:val="16"/>
@@ -5415,7 +6776,15 @@
           <w:sz w:val="16"/>
           <w:szCs w:val="16"/>
         </w:rPr>
-        <w:t>(Zip)</w:t>
+        <w:t>(</w:t>
+      </w:r>
+      <w:proofErr w:type="gramEnd"/>
+      <w:r>
+        <w:rPr>
+          <w:sz w:val="16"/>
+          <w:szCs w:val="16"/>
+        </w:rPr>
+        <w:t>Zip)</w:t>
       </w:r>
     </w:p>
     <w:p>
@@ -5572,7 +6941,15 @@
         <w:ind w:left="0" w:firstLine="720"/>
       </w:pPr>
       <w:r>
-        <w:t>Whenever a distribution under a Michigan statutory will is to be made to an individual's descendants, the assets are to be divided into as many equal shares as there are then living descendants of the nearest degree of living descendants and deceased descendants of that same degree who leave living descendants. Each living descendant of the nearest degree shall receive 1 share. The remaining shares, if any, are combined and then divided in the same manner among the surviving descendants of the deceased descendants as if the surviving descendants who were allocated a share and their surviving descendants had predeceased the descendant. In this manner, all descendants who are in the same generation will take an equal share.</w:t>
+        <w:t xml:space="preserve">Whenever a distribution under a Michigan statutory will is to be made to an individual's descendants, the assets are to be divided into as many equal shares as there are then living descendants of the nearest degree of living descendants and deceased descendants of that same degree who leave living descendants. Each living descendant of the nearest degree shall receive 1 share. The remaining shares, if any, are combined and then divided in the same manner among the surviving descendants of the deceased descendants as if the surviving descendants who were allocated a share and their surviving descendants had predeceased the descendant. In this manner, all descendants who are </w:t>
+      </w:r>
+      <w:proofErr w:type="gramStart"/>
+      <w:r>
+        <w:t>in</w:t>
+      </w:r>
+      <w:proofErr w:type="gramEnd"/>
+      <w:r>
+        <w:t xml:space="preserve"> the same generation will take an equal share.</w:t>
       </w:r>
     </w:p>
     <w:p>
@@ -5624,7 +7001,23 @@
         <w:ind w:left="0" w:firstLine="720"/>
       </w:pPr>
       <w:r>
-        <w:t>If a Michigan statutory will states that a person shall perform an act, the person is required to perform that act. If a Michigan statutory will states that a person may do an act, the person's decision to do or not to do the act shall be made in good faith exercise of the person's powers.</w:t>
+        <w:t xml:space="preserve">If a Michigan </w:t>
+      </w:r>
+      <w:proofErr w:type="gramStart"/>
+      <w:r>
+        <w:t>statutory will</w:t>
+      </w:r>
+      <w:proofErr w:type="gramEnd"/>
+      <w:r>
+        <w:t xml:space="preserve"> states that a person shall perform an act, the person is required to perform that act. If a Michigan statutory will </w:t>
+      </w:r>
+      <w:proofErr w:type="gramStart"/>
+      <w:r>
+        <w:t>states</w:t>
+      </w:r>
+      <w:proofErr w:type="gramEnd"/>
+      <w:r>
+        <w:t xml:space="preserve"> that a person may do an act, the person's decision to do or not to do the act shall be made in good faith exercise of the person's powers.</w:t>
       </w:r>
     </w:p>
     <w:p>
@@ -5723,7 +7116,15 @@
         <w:ind w:firstLine="720"/>
       </w:pPr>
       <w:r>
-        <w:t>A guardian named in this will has the same authority with respect to the child as a parent having legal custody would have. A conservator named in this will has all of the powers conferred by law.</w:t>
+        <w:t xml:space="preserve">A guardian named in this will has the same authority with respect to the child as a parent having legal custody would have. A conservator named in this will has </w:t>
+      </w:r>
+      <w:proofErr w:type="gramStart"/>
+      <w:r>
+        <w:t>all of</w:t>
+      </w:r>
+      <w:proofErr w:type="gramEnd"/>
+      <w:r>
+        <w:t xml:space="preserve"> the powers conferred by law.</w:t>
       </w:r>
     </w:p>
     <w:p>
@@ -5879,12 +7280,25 @@
       </w:r>
       <w:proofErr w:type="spellStart"/>
       <w:r>
-        <w:t>tangible_property.there_are_any</w:t>
+        <w:t>tangible_</w:t>
+      </w:r>
+      <w:proofErr w:type="gramStart"/>
+      <w:r>
+        <w:t>property.there</w:t>
+      </w:r>
+      <w:proofErr w:type="gramEnd"/>
+      <w:r>
+        <w:t>_are_</w:t>
+      </w:r>
+      <w:proofErr w:type="gramStart"/>
+      <w:r>
+        <w:t>any</w:t>
       </w:r>
       <w:proofErr w:type="spellEnd"/>
       <w:r>
         <w:t>%}</w:t>
       </w:r>
+      <w:proofErr w:type="gramEnd"/>
     </w:p>
     <w:p>
       <w:r>
@@ -5892,12 +7306,17 @@
       </w:r>
       <w:proofErr w:type="spellStart"/>
       <w:r>
-        <w:t>tangible_property</w:t>
+        <w:t>tangible_</w:t>
+      </w:r>
+      <w:proofErr w:type="gramStart"/>
+      <w:r>
+        <w:t>property</w:t>
       </w:r>
       <w:proofErr w:type="spellEnd"/>
       <w:r>
         <w:t xml:space="preserve"> %}</w:t>
       </w:r>
+      <w:proofErr w:type="gramEnd"/>
     </w:p>
     <w:tbl>
       <w:tblPr>
@@ -5947,12 +7366,17 @@
                 <w:u w:val="single"/>
               </w:rPr>
             </w:pPr>
+            <w:proofErr w:type="gramStart"/>
             <w:r>
               <w:t xml:space="preserve">{{ </w:t>
             </w:r>
             <w:proofErr w:type="spellStart"/>
             <w:r>
-              <w:t>property.item</w:t>
+              <w:t>property</w:t>
+            </w:r>
+            <w:proofErr w:type="gramEnd"/>
+            <w:r>
+              <w:t>.item</w:t>
             </w:r>
             <w:proofErr w:type="spellEnd"/>
             <w:r>
@@ -5980,12 +7404,17 @@
                 <w:u w:val="single"/>
               </w:rPr>
             </w:pPr>
+            <w:proofErr w:type="gramStart"/>
             <w:r>
               <w:t xml:space="preserve">{{ </w:t>
             </w:r>
             <w:proofErr w:type="spellStart"/>
             <w:r>
-              <w:t>property.recipient_name</w:t>
+              <w:t>property</w:t>
+            </w:r>
+            <w:proofErr w:type="gramEnd"/>
+            <w:r>
+              <w:t>.recipient_name</w:t>
             </w:r>
             <w:proofErr w:type="spellEnd"/>
             <w:r>
@@ -6000,6 +7429,7 @@
         <w:t xml:space="preserve">{%p </w:t>
       </w:r>
       <w:proofErr w:type="spellStart"/>
+      <w:proofErr w:type="gramStart"/>
       <w:r>
         <w:t>endfor</w:t>
       </w:r>
@@ -6007,11 +7437,17 @@
       <w:r>
         <w:t xml:space="preserve"> %}</w:t>
       </w:r>
-    </w:p>
-    <w:p>
-      <w:r>
-        <w:t>{%p endif %}</w:t>
-      </w:r>
+      <w:proofErr w:type="gramEnd"/>
+    </w:p>
+    <w:p>
+      <w:r>
+        <w:t xml:space="preserve">{%p </w:t>
+      </w:r>
+      <w:proofErr w:type="gramStart"/>
+      <w:r>
+        <w:t>endif %}</w:t>
+      </w:r>
+      <w:proofErr w:type="gramEnd"/>
     </w:p>
     <w:tbl>
       <w:tblPr>
@@ -6426,6 +7862,7 @@
           <w:u w:val="single"/>
         </w:rPr>
       </w:pPr>
+      <w:proofErr w:type="gramStart"/>
       <w:r>
         <w:rPr>
           <w:color w:val="000000" w:themeColor="text1"/>
@@ -6443,9 +7880,9 @@
           <w:szCs w:val="28"/>
           <w:u w:val="single"/>
         </w:rPr>
-        <w:t>sign_arrow</w:t>
-      </w:r>
-      <w:proofErr w:type="spellEnd"/>
+        <w:t>sign</w:t>
+      </w:r>
+      <w:proofErr w:type="gramEnd"/>
       <w:r>
         <w:rPr>
           <w:color w:val="000000" w:themeColor="text1"/>
@@ -6453,7 +7890,37 @@
           <w:szCs w:val="28"/>
           <w:u w:val="single"/>
         </w:rPr>
-        <w:t xml:space="preserve"> }}</w:t>
+        <w:t>_</w:t>
+      </w:r>
+      <w:proofErr w:type="gramStart"/>
+      <w:r>
+        <w:rPr>
+          <w:color w:val="000000" w:themeColor="text1"/>
+          <w:sz w:val="28"/>
+          <w:szCs w:val="28"/>
+          <w:u w:val="single"/>
+        </w:rPr>
+        <w:t>arrow</w:t>
+      </w:r>
+      <w:proofErr w:type="spellEnd"/>
+      <w:r>
+        <w:rPr>
+          <w:color w:val="000000" w:themeColor="text1"/>
+          <w:sz w:val="28"/>
+          <w:szCs w:val="28"/>
+          <w:u w:val="single"/>
+        </w:rPr>
+        <w:t xml:space="preserve"> }</w:t>
+      </w:r>
+      <w:proofErr w:type="gramEnd"/>
+      <w:r>
+        <w:rPr>
+          <w:color w:val="000000" w:themeColor="text1"/>
+          <w:sz w:val="28"/>
+          <w:szCs w:val="28"/>
+          <w:u w:val="single"/>
+        </w:rPr>
+        <w:t>}</w:t>
       </w:r>
       <w:r>
         <w:rPr>

</xml_diff>